<commit_message>
continuación de factibilidad tecnica
</commit_message>
<xml_diff>
--- a/EstudioInicial/Estudio_Inicial_GestorPresiónArterial.docx
+++ b/EstudioInicial/Estudio_Inicial_GestorPresiónArterial.docx
@@ -4889,18 +4889,28 @@
           <w:sz w:val="24"/>
           <w:szCs w:val="24"/>
         </w:rPr>
-        <w:t>as pueden descargarse sin costo ya que fueron liberadas con licencia GNU GPL, por lo cual están dispon</w:t>
+        <w:t>as pueden descargarse sin costo ya que fueron liberadas con licencia GNU GPL, por lo cual están disponibles para su uso.</w:t>
+      </w:r>
+    </w:p>
+    <w:p>
+      <w:pPr>
+        <w:ind w:firstLine="142"/>
+        <w:rPr>
+          <w:rFonts w:ascii="Arial" w:hAnsi="Arial" w:cs="Arial"/>
+          <w:sz w:val="24"/>
+          <w:szCs w:val="24"/>
+        </w:rPr>
+      </w:pPr>
+      <w:r>
+        <w:rPr>
+          <w:rFonts w:ascii="Arial" w:hAnsi="Arial" w:cs="Arial"/>
+          <w:sz w:val="24"/>
+          <w:szCs w:val="24"/>
+        </w:rPr>
+        <w:t>La propuesta…</w:t>
       </w:r>
       <w:bookmarkStart w:id="0" w:name="_GoBack"/>
       <w:bookmarkEnd w:id="0"/>
-      <w:r>
-        <w:rPr>
-          <w:rFonts w:ascii="Arial" w:hAnsi="Arial" w:cs="Arial"/>
-          <w:sz w:val="24"/>
-          <w:szCs w:val="24"/>
-        </w:rPr>
-        <w:t>ibles para su uso.</w:t>
-      </w:r>
     </w:p>
     <w:sectPr>
       <w:footerReference w:type="default" r:id="rId8"/>

</xml_diff>

<commit_message>
Desarrollada parte de la factibilidad económica
</commit_message>
<xml_diff>
--- a/EstudioInicial/Estudio_Inicial_GestorPresiónArterial.docx
+++ b/EstudioInicial/Estudio_Inicial_GestorPresiónArterial.docx
@@ -4402,7 +4402,15 @@
           <w:sz w:val="24"/>
           <w:szCs w:val="24"/>
         </w:rPr>
-        <w:t>Se refiere a los recursos necesarios como herramientas, conocimientos, habilidades, experiencia, etc., que son necesarios para efectuar las actividades o pro</w:t>
+        <w:t>La factibilidad técnica s</w:t>
+      </w:r>
+      <w:r>
+        <w:rPr>
+          <w:rFonts w:ascii="Arial" w:hAnsi="Arial" w:cs="Arial"/>
+          <w:sz w:val="24"/>
+          <w:szCs w:val="24"/>
+        </w:rPr>
+        <w:t>e refiere a los recursos necesarios como herramientas, conocimientos, habilidades, experiencia, etc., que son necesarios para efectuar las actividades o pro</w:t>
       </w:r>
       <w:r>
         <w:rPr>
@@ -4568,6 +4576,369 @@
         </w:rPr>
         <w:t>.</w:t>
       </w:r>
+      <w:r>
+        <w:rPr>
+          <w:rFonts w:ascii="Arial" w:hAnsi="Arial" w:cs="Arial"/>
+          <w:sz w:val="24"/>
+          <w:szCs w:val="24"/>
+        </w:rPr>
+        <w:t xml:space="preserve"> </w:t>
+      </w:r>
+      <w:r>
+        <w:rPr>
+          <w:rFonts w:ascii="Arial" w:hAnsi="Arial" w:cs="Arial"/>
+          <w:sz w:val="24"/>
+          <w:szCs w:val="24"/>
+        </w:rPr>
+        <w:t xml:space="preserve">Para el desarrollo del sistema se utilizará </w:t>
+      </w:r>
+      <w:r>
+        <w:rPr>
+          <w:rFonts w:ascii="Arial" w:hAnsi="Arial" w:cs="Arial"/>
+          <w:sz w:val="24"/>
+          <w:szCs w:val="24"/>
+        </w:rPr>
+        <w:t>Visual Studio</w:t>
+      </w:r>
+      <w:r>
+        <w:rPr>
+          <w:rFonts w:ascii="Arial" w:hAnsi="Arial" w:cs="Arial"/>
+          <w:sz w:val="24"/>
+          <w:szCs w:val="24"/>
+        </w:rPr>
+        <w:t xml:space="preserve">, del cual existen versiones que tienen costo por utilizarlas, como es el caso de Visual Studio Pro 2012, que tiene un precio de </w:t>
+      </w:r>
+      <w:r>
+        <w:rPr>
+          <w:rFonts w:ascii="Arial" w:hAnsi="Arial" w:cs="Arial"/>
+          <w:sz w:val="24"/>
+          <w:szCs w:val="24"/>
+        </w:rPr>
+        <w:t xml:space="preserve">359.99 </w:t>
+      </w:r>
+      <w:proofErr w:type="spellStart"/>
+      <w:r>
+        <w:rPr>
+          <w:rFonts w:ascii="Arial" w:hAnsi="Arial" w:cs="Arial"/>
+          <w:sz w:val="24"/>
+          <w:szCs w:val="24"/>
+        </w:rPr>
+        <w:t>dolares</w:t>
+      </w:r>
+      <w:proofErr w:type="spellEnd"/>
+      <w:r>
+        <w:rPr>
+          <w:rFonts w:ascii="Arial" w:hAnsi="Arial" w:cs="Arial"/>
+          <w:sz w:val="24"/>
+          <w:szCs w:val="24"/>
+        </w:rPr>
+        <w:t xml:space="preserve">. También existe una alternativa </w:t>
+      </w:r>
+      <w:r>
+        <w:rPr>
+          <w:rFonts w:ascii="Arial" w:hAnsi="Arial" w:cs="Arial"/>
+          <w:sz w:val="24"/>
+          <w:szCs w:val="24"/>
+        </w:rPr>
+        <w:t>gratis</w:t>
+      </w:r>
+      <w:r>
+        <w:rPr>
+          <w:rFonts w:ascii="Arial" w:hAnsi="Arial" w:cs="Arial"/>
+          <w:sz w:val="24"/>
+          <w:szCs w:val="24"/>
+        </w:rPr>
+        <w:t xml:space="preserve"> que</w:t>
+      </w:r>
+      <w:r>
+        <w:rPr>
+          <w:rFonts w:ascii="Arial" w:hAnsi="Arial" w:cs="Arial"/>
+          <w:sz w:val="24"/>
+          <w:szCs w:val="24"/>
+        </w:rPr>
+        <w:t xml:space="preserve"> </w:t>
+      </w:r>
+      <w:r>
+        <w:rPr>
+          <w:rFonts w:ascii="Arial" w:hAnsi="Arial" w:cs="Arial"/>
+          <w:sz w:val="24"/>
+          <w:szCs w:val="24"/>
+        </w:rPr>
+        <w:t xml:space="preserve">es </w:t>
+      </w:r>
+      <w:r>
+        <w:rPr>
+          <w:rFonts w:ascii="Arial" w:hAnsi="Arial" w:cs="Arial"/>
+          <w:sz w:val="24"/>
+          <w:szCs w:val="24"/>
+        </w:rPr>
+        <w:t>V</w:t>
+      </w:r>
+      <w:r>
+        <w:rPr>
+          <w:rFonts w:ascii="Arial" w:hAnsi="Arial" w:cs="Arial"/>
+          <w:sz w:val="24"/>
+          <w:szCs w:val="24"/>
+        </w:rPr>
+        <w:t xml:space="preserve">isual Studio </w:t>
+      </w:r>
+      <w:proofErr w:type="spellStart"/>
+      <w:r>
+        <w:rPr>
+          <w:rFonts w:ascii="Arial" w:hAnsi="Arial" w:cs="Arial"/>
+          <w:sz w:val="24"/>
+          <w:szCs w:val="24"/>
+        </w:rPr>
+        <w:t>Comm</w:t>
+      </w:r>
+      <w:r>
+        <w:rPr>
+          <w:rFonts w:ascii="Arial" w:hAnsi="Arial" w:cs="Arial"/>
+          <w:sz w:val="24"/>
+          <w:szCs w:val="24"/>
+        </w:rPr>
+        <w:t>u</w:t>
+      </w:r>
+      <w:r>
+        <w:rPr>
+          <w:rFonts w:ascii="Arial" w:hAnsi="Arial" w:cs="Arial"/>
+          <w:sz w:val="24"/>
+          <w:szCs w:val="24"/>
+        </w:rPr>
+        <w:t>nity</w:t>
+      </w:r>
+      <w:proofErr w:type="spellEnd"/>
+      <w:r>
+        <w:rPr>
+          <w:rFonts w:ascii="Arial" w:hAnsi="Arial" w:cs="Arial"/>
+          <w:sz w:val="24"/>
+          <w:szCs w:val="24"/>
+        </w:rPr>
+        <w:t>, el cual está destinado a desarrolladores individuales, proyecto de código abierto y pequeños equipos profesionales</w:t>
+      </w:r>
+      <w:r>
+        <w:rPr>
+          <w:rFonts w:ascii="Arial" w:hAnsi="Arial" w:cs="Arial"/>
+          <w:sz w:val="24"/>
+          <w:szCs w:val="24"/>
+        </w:rPr>
+        <w:t xml:space="preserve">. Además </w:t>
+      </w:r>
+      <w:r>
+        <w:rPr>
+          <w:rFonts w:ascii="Arial" w:hAnsi="Arial" w:cs="Arial"/>
+          <w:sz w:val="24"/>
+          <w:szCs w:val="24"/>
+        </w:rPr>
+        <w:t xml:space="preserve">permite desarrollar aplicaciones para Windows, </w:t>
+      </w:r>
+      <w:proofErr w:type="spellStart"/>
+      <w:r>
+        <w:rPr>
+          <w:rFonts w:ascii="Arial" w:hAnsi="Arial" w:cs="Arial"/>
+          <w:sz w:val="24"/>
+          <w:szCs w:val="24"/>
+        </w:rPr>
+        <w:t>Android</w:t>
+      </w:r>
+      <w:proofErr w:type="spellEnd"/>
+      <w:r>
+        <w:rPr>
+          <w:rFonts w:ascii="Arial" w:hAnsi="Arial" w:cs="Arial"/>
+          <w:sz w:val="24"/>
+          <w:szCs w:val="24"/>
+        </w:rPr>
+        <w:t xml:space="preserve">, crear aplicaciones web </w:t>
+      </w:r>
+      <w:r>
+        <w:rPr>
+          <w:rFonts w:ascii="Arial" w:hAnsi="Arial" w:cs="Arial"/>
+          <w:sz w:val="24"/>
+          <w:szCs w:val="24"/>
+        </w:rPr>
+        <w:t>y servicios en la nube.</w:t>
+      </w:r>
+      <w:r>
+        <w:rPr>
+          <w:rFonts w:ascii="Arial" w:hAnsi="Arial" w:cs="Arial"/>
+          <w:sz w:val="24"/>
+          <w:szCs w:val="24"/>
+        </w:rPr>
+        <w:t xml:space="preserve"> Se usará para la </w:t>
+      </w:r>
+      <w:r>
+        <w:rPr>
+          <w:rFonts w:ascii="Arial" w:hAnsi="Arial" w:cs="Arial"/>
+          <w:sz w:val="24"/>
+          <w:szCs w:val="24"/>
+        </w:rPr>
+        <w:t>administración d</w:t>
+      </w:r>
+      <w:r>
+        <w:rPr>
+          <w:rFonts w:ascii="Arial" w:hAnsi="Arial" w:cs="Arial"/>
+          <w:sz w:val="24"/>
+          <w:szCs w:val="24"/>
+        </w:rPr>
+        <w:t>e la base de datos</w:t>
+      </w:r>
+      <w:r>
+        <w:rPr>
+          <w:rFonts w:ascii="Arial" w:hAnsi="Arial" w:cs="Arial"/>
+          <w:sz w:val="24"/>
+          <w:szCs w:val="24"/>
+        </w:rPr>
+        <w:t>,</w:t>
+      </w:r>
+      <w:r>
+        <w:rPr>
+          <w:rFonts w:ascii="Arial" w:hAnsi="Arial" w:cs="Arial"/>
+          <w:sz w:val="24"/>
+          <w:szCs w:val="24"/>
+        </w:rPr>
+        <w:t xml:space="preserve"> </w:t>
+      </w:r>
+      <w:r>
+        <w:rPr>
+          <w:rFonts w:ascii="Arial" w:hAnsi="Arial" w:cs="Arial"/>
+          <w:sz w:val="24"/>
+          <w:szCs w:val="24"/>
+        </w:rPr>
+        <w:t>SQL Server Management Studio Express, el cual es posible descárgalo sin costo.</w:t>
+      </w:r>
+      <w:r>
+        <w:rPr>
+          <w:rFonts w:ascii="Arial" w:hAnsi="Arial" w:cs="Arial"/>
+          <w:sz w:val="24"/>
+          <w:szCs w:val="24"/>
+        </w:rPr>
+        <w:t xml:space="preserve"> También existen versiones con precios desde $ 7499 por procesador.</w:t>
+      </w:r>
+      <w:r>
+        <w:rPr>
+          <w:rFonts w:ascii="Arial" w:hAnsi="Arial" w:cs="Arial"/>
+          <w:sz w:val="24"/>
+          <w:szCs w:val="24"/>
+        </w:rPr>
+        <w:t xml:space="preserve"> </w:t>
+      </w:r>
+      <w:r>
+        <w:rPr>
+          <w:rFonts w:ascii="Arial" w:hAnsi="Arial" w:cs="Arial"/>
+          <w:sz w:val="24"/>
+          <w:szCs w:val="24"/>
+        </w:rPr>
+        <w:t>L</w:t>
+      </w:r>
+      <w:r>
+        <w:rPr>
+          <w:rFonts w:ascii="Arial" w:hAnsi="Arial" w:cs="Arial"/>
+          <w:sz w:val="24"/>
+          <w:szCs w:val="24"/>
+        </w:rPr>
+        <w:t>a gestión de configuración</w:t>
+      </w:r>
+      <w:r>
+        <w:rPr>
+          <w:rFonts w:ascii="Arial" w:hAnsi="Arial" w:cs="Arial"/>
+          <w:sz w:val="24"/>
+          <w:szCs w:val="24"/>
+        </w:rPr>
+        <w:t xml:space="preserve"> se realizará mediante </w:t>
+      </w:r>
+      <w:proofErr w:type="spellStart"/>
+      <w:r>
+        <w:rPr>
+          <w:rFonts w:ascii="Arial" w:hAnsi="Arial" w:cs="Arial"/>
+          <w:sz w:val="24"/>
+          <w:szCs w:val="24"/>
+        </w:rPr>
+        <w:t>Tortoise</w:t>
+      </w:r>
+      <w:proofErr w:type="spellEnd"/>
+      <w:r>
+        <w:rPr>
+          <w:rFonts w:ascii="Arial" w:hAnsi="Arial" w:cs="Arial"/>
+          <w:sz w:val="24"/>
+          <w:szCs w:val="24"/>
+        </w:rPr>
+        <w:t xml:space="preserve"> SVN y </w:t>
+      </w:r>
+      <w:proofErr w:type="spellStart"/>
+      <w:r>
+        <w:rPr>
+          <w:rFonts w:ascii="Arial" w:hAnsi="Arial" w:cs="Arial"/>
+          <w:sz w:val="24"/>
+          <w:szCs w:val="24"/>
+        </w:rPr>
+        <w:t>Github</w:t>
+      </w:r>
+      <w:proofErr w:type="spellEnd"/>
+      <w:r>
+        <w:rPr>
+          <w:rFonts w:ascii="Arial" w:hAnsi="Arial" w:cs="Arial"/>
+          <w:sz w:val="24"/>
+          <w:szCs w:val="24"/>
+        </w:rPr>
+        <w:t>,</w:t>
+      </w:r>
+      <w:r>
+        <w:rPr>
+          <w:rFonts w:ascii="Arial" w:hAnsi="Arial" w:cs="Arial"/>
+          <w:sz w:val="24"/>
+          <w:szCs w:val="24"/>
+        </w:rPr>
+        <w:t xml:space="preserve"> los cuales son software libre con licencias GNU GPL.</w:t>
+      </w:r>
+      <w:r>
+        <w:rPr>
+          <w:rFonts w:ascii="Arial" w:hAnsi="Arial" w:cs="Arial"/>
+          <w:sz w:val="24"/>
+          <w:szCs w:val="24"/>
+        </w:rPr>
+        <w:t xml:space="preserve"> </w:t>
+      </w:r>
+      <w:r>
+        <w:rPr>
+          <w:rFonts w:ascii="Arial" w:hAnsi="Arial" w:cs="Arial"/>
+          <w:sz w:val="24"/>
+          <w:szCs w:val="24"/>
+        </w:rPr>
+        <w:t xml:space="preserve">De la </w:t>
+      </w:r>
+      <w:r>
+        <w:rPr>
+          <w:rFonts w:ascii="Arial" w:hAnsi="Arial" w:cs="Arial"/>
+          <w:sz w:val="24"/>
+          <w:szCs w:val="24"/>
+        </w:rPr>
+        <w:t>gran variedad de aplicaciones para la creación de diagramas UML</w:t>
+      </w:r>
+      <w:r>
+        <w:rPr>
+          <w:rFonts w:ascii="Arial" w:hAnsi="Arial" w:cs="Arial"/>
+          <w:sz w:val="24"/>
+          <w:szCs w:val="24"/>
+        </w:rPr>
+        <w:t xml:space="preserve"> y planificación de proyectos, </w:t>
+      </w:r>
+      <w:r>
+        <w:rPr>
+          <w:rFonts w:ascii="Arial" w:hAnsi="Arial" w:cs="Arial"/>
+          <w:sz w:val="24"/>
+          <w:szCs w:val="24"/>
+        </w:rPr>
+        <w:t xml:space="preserve">algunas </w:t>
+      </w:r>
+      <w:r>
+        <w:rPr>
+          <w:rFonts w:ascii="Arial" w:hAnsi="Arial" w:cs="Arial"/>
+          <w:sz w:val="24"/>
+          <w:szCs w:val="24"/>
+        </w:rPr>
+        <w:lastRenderedPageBreak/>
+        <w:t>pueden descargarse sin costo ya que fueron liberadas con licencia GNU GPL, por lo cual están disponibles para su uso.</w:t>
+      </w:r>
     </w:p>
     <w:p>
       <w:pPr>
@@ -4584,65 +4955,3861 @@
           <w:sz w:val="24"/>
           <w:szCs w:val="24"/>
         </w:rPr>
-        <w:t xml:space="preserve">Para el desarrollo del sistema se utilizará </w:t>
-      </w:r>
-      <w:r>
-        <w:rPr>
-          <w:rFonts w:ascii="Arial" w:hAnsi="Arial" w:cs="Arial"/>
-          <w:sz w:val="24"/>
-          <w:szCs w:val="24"/>
-        </w:rPr>
-        <w:t>Visual Studio</w:t>
-      </w:r>
-      <w:r>
-        <w:rPr>
-          <w:rFonts w:ascii="Arial" w:hAnsi="Arial" w:cs="Arial"/>
-          <w:sz w:val="24"/>
-          <w:szCs w:val="24"/>
-        </w:rPr>
-        <w:t xml:space="preserve">, del cual existen versiones que tienen costo por utilizarlas, como es el caso de Visual Studio Pro 2012, que tiene un precio de </w:t>
-      </w:r>
-      <w:r>
-        <w:rPr>
-          <w:rFonts w:ascii="Arial" w:hAnsi="Arial" w:cs="Arial"/>
-          <w:sz w:val="24"/>
-          <w:szCs w:val="24"/>
-        </w:rPr>
-        <w:t xml:space="preserve">359.99 </w:t>
-      </w:r>
-      <w:proofErr w:type="spellStart"/>
-      <w:r>
-        <w:rPr>
-          <w:rFonts w:ascii="Arial" w:hAnsi="Arial" w:cs="Arial"/>
-          <w:sz w:val="24"/>
-          <w:szCs w:val="24"/>
-        </w:rPr>
-        <w:t>dolares</w:t>
-      </w:r>
-      <w:proofErr w:type="spellEnd"/>
-      <w:r>
-        <w:rPr>
-          <w:rFonts w:ascii="Arial" w:hAnsi="Arial" w:cs="Arial"/>
-          <w:sz w:val="24"/>
-          <w:szCs w:val="24"/>
-        </w:rPr>
-        <w:t xml:space="preserve">. También existe una alternativa </w:t>
-      </w:r>
-      <w:r>
-        <w:rPr>
-          <w:rFonts w:ascii="Arial" w:hAnsi="Arial" w:cs="Arial"/>
-          <w:sz w:val="24"/>
-          <w:szCs w:val="24"/>
-        </w:rPr>
-        <w:t>gratis</w:t>
-      </w:r>
-      <w:r>
-        <w:rPr>
-          <w:rFonts w:ascii="Arial" w:hAnsi="Arial" w:cs="Arial"/>
-          <w:sz w:val="24"/>
-          <w:szCs w:val="24"/>
-        </w:rPr>
-        <w:t xml:space="preserve"> que</w:t>
+        <w:t>Para el desarrollo de l</w:t>
+      </w:r>
+      <w:r>
+        <w:rPr>
+          <w:rFonts w:ascii="Arial" w:hAnsi="Arial" w:cs="Arial"/>
+          <w:sz w:val="24"/>
+          <w:szCs w:val="24"/>
+        </w:rPr>
+        <w:t xml:space="preserve">a solución propuesta se dispone </w:t>
+      </w:r>
+      <w:r>
+        <w:rPr>
+          <w:rFonts w:ascii="Arial" w:hAnsi="Arial" w:cs="Arial"/>
+          <w:sz w:val="24"/>
+          <w:szCs w:val="24"/>
+        </w:rPr>
+        <w:t>de conocimientos básicos en el uso de Visual Studio y SQL Server, que son las tecnologías propuestas para desarrollar el sistema. Por lo tanto será necesario realizar trabajos de investigaci</w:t>
+      </w:r>
+      <w:r>
+        <w:rPr>
+          <w:rFonts w:ascii="Arial" w:hAnsi="Arial" w:cs="Arial"/>
+          <w:sz w:val="24"/>
+          <w:szCs w:val="24"/>
+        </w:rPr>
+        <w:t>ón y capacitación, con el fin de ampliar nuestros conocimientos para crear una solución con calidad.</w:t>
+      </w:r>
+    </w:p>
+    <w:p>
+      <w:pPr>
+        <w:ind w:firstLine="142"/>
+        <w:rPr>
+          <w:rFonts w:ascii="Arial" w:hAnsi="Arial" w:cs="Arial"/>
+          <w:sz w:val="24"/>
+          <w:szCs w:val="24"/>
+        </w:rPr>
+      </w:pPr>
+      <w:r>
+        <w:rPr>
+          <w:rFonts w:ascii="Arial" w:hAnsi="Arial" w:cs="Arial"/>
+          <w:sz w:val="24"/>
+          <w:szCs w:val="24"/>
+        </w:rPr>
+        <w:t xml:space="preserve">La solución propuesta </w:t>
+      </w:r>
+      <w:r>
+        <w:rPr>
+          <w:rFonts w:ascii="Arial" w:hAnsi="Arial" w:cs="Arial"/>
+          <w:sz w:val="24"/>
+          <w:szCs w:val="24"/>
+        </w:rPr>
+        <w:t>está en proceso de maduraci</w:t>
+      </w:r>
+      <w:r>
+        <w:rPr>
+          <w:rFonts w:ascii="Arial" w:hAnsi="Arial" w:cs="Arial"/>
+          <w:sz w:val="24"/>
+          <w:szCs w:val="24"/>
+        </w:rPr>
+        <w:t>ón, entre la idea y la toma de decisión de invertir tiempo, energía y posiblemente dinero. El maduraci</w:t>
+      </w:r>
+      <w:r>
+        <w:rPr>
+          <w:rFonts w:ascii="Arial" w:hAnsi="Arial" w:cs="Arial"/>
+          <w:sz w:val="24"/>
+          <w:szCs w:val="24"/>
+        </w:rPr>
+        <w:t>ón busca validar</w:t>
+      </w:r>
+      <w:r>
+        <w:rPr>
+          <w:rFonts w:ascii="Arial" w:hAnsi="Arial" w:cs="Arial"/>
+          <w:sz w:val="24"/>
+          <w:szCs w:val="24"/>
+        </w:rPr>
+        <w:t xml:space="preserve"> las cosas que asumimos y si es necesario ajustar nuestra idea del proyecto.</w:t>
+      </w:r>
+    </w:p>
+    <w:p>
+      <w:pPr>
+        <w:ind w:firstLine="142"/>
+        <w:rPr>
+          <w:rFonts w:ascii="Arial" w:hAnsi="Arial" w:cs="Arial"/>
+          <w:sz w:val="24"/>
+          <w:szCs w:val="24"/>
+        </w:rPr>
+      </w:pPr>
+      <w:r>
+        <w:rPr>
+          <w:rFonts w:ascii="Arial" w:hAnsi="Arial" w:cs="Arial"/>
+          <w:sz w:val="24"/>
+          <w:szCs w:val="24"/>
+        </w:rPr>
+        <w:t>Existe en el mercado</w:t>
+      </w:r>
+      <w:r>
+        <w:rPr>
+          <w:rFonts w:ascii="Arial" w:hAnsi="Arial" w:cs="Arial"/>
+          <w:sz w:val="24"/>
+          <w:szCs w:val="24"/>
+        </w:rPr>
+        <w:t xml:space="preserve"> argentino </w:t>
+      </w:r>
+      <w:r>
+        <w:rPr>
+          <w:rFonts w:ascii="Arial" w:hAnsi="Arial" w:cs="Arial"/>
+          <w:sz w:val="24"/>
+          <w:szCs w:val="24"/>
+        </w:rPr>
+        <w:t>aplicaciones semejantes</w:t>
+      </w:r>
+      <w:r>
+        <w:rPr>
+          <w:rFonts w:ascii="Arial" w:hAnsi="Arial" w:cs="Arial"/>
+          <w:sz w:val="24"/>
+          <w:szCs w:val="24"/>
+        </w:rPr>
+        <w:t xml:space="preserve"> a la solución propuesta que son </w:t>
+      </w:r>
+      <w:r>
+        <w:rPr>
+          <w:rFonts w:ascii="Arial" w:hAnsi="Arial" w:cs="Arial"/>
+          <w:sz w:val="24"/>
+          <w:szCs w:val="24"/>
+        </w:rPr>
+        <w:t>para uso personal</w:t>
+      </w:r>
+      <w:r>
+        <w:rPr>
+          <w:rFonts w:ascii="Arial" w:hAnsi="Arial" w:cs="Arial"/>
+          <w:sz w:val="24"/>
+          <w:szCs w:val="24"/>
+        </w:rPr>
+        <w:t xml:space="preserve">, sin posibilidad que el profesional organice las mediciones de todos sus pacientes. Es decir, que </w:t>
+      </w:r>
+      <w:r>
+        <w:rPr>
+          <w:rFonts w:ascii="Arial" w:hAnsi="Arial" w:cs="Arial"/>
+          <w:sz w:val="24"/>
+          <w:szCs w:val="24"/>
+        </w:rPr>
+        <w:t>en la práctica el especialista recibe las mediciones de presión arterial en forma individual, manuscrita y desordenadas.</w:t>
+      </w:r>
+    </w:p>
+    <w:p>
+      <w:pPr>
+        <w:pStyle w:val="Ttulo3"/>
+      </w:pPr>
+      <w:r>
+        <w:t>Factibilidad Económica</w:t>
+      </w:r>
+    </w:p>
+    <w:p/>
+    <w:p>
+      <w:pPr>
+        <w:autoSpaceDE w:val="0"/>
+        <w:autoSpaceDN w:val="0"/>
+        <w:adjustRightInd w:val="0"/>
+        <w:spacing w:after="0" w:line="240" w:lineRule="auto"/>
+        <w:rPr>
+          <w:rFonts w:ascii="Arial" w:hAnsi="Arial" w:cs="Arial"/>
+          <w:sz w:val="24"/>
+          <w:szCs w:val="24"/>
+        </w:rPr>
+      </w:pPr>
+      <w:r>
+        <w:rPr>
+          <w:rFonts w:ascii="Arial" w:hAnsi="Arial" w:cs="Arial"/>
+          <w:sz w:val="24"/>
+          <w:szCs w:val="24"/>
+        </w:rPr>
+        <w:t>Costos</w:t>
+      </w:r>
+    </w:p>
+    <w:p>
+      <w:pPr>
+        <w:autoSpaceDE w:val="0"/>
+        <w:autoSpaceDN w:val="0"/>
+        <w:adjustRightInd w:val="0"/>
+        <w:spacing w:after="0" w:line="240" w:lineRule="auto"/>
+        <w:rPr>
+          <w:rFonts w:ascii="Arial" w:hAnsi="Arial" w:cs="Arial"/>
+          <w:sz w:val="24"/>
+          <w:szCs w:val="24"/>
+        </w:rPr>
+      </w:pPr>
+    </w:p>
+    <w:p>
+      <w:pPr>
+        <w:autoSpaceDE w:val="0"/>
+        <w:autoSpaceDN w:val="0"/>
+        <w:adjustRightInd w:val="0"/>
+        <w:spacing w:after="0" w:line="240" w:lineRule="auto"/>
+        <w:rPr>
+          <w:rFonts w:ascii="Arial" w:hAnsi="Arial" w:cs="Arial"/>
+          <w:sz w:val="24"/>
+          <w:szCs w:val="24"/>
+        </w:rPr>
+      </w:pPr>
+      <w:r>
+        <w:rPr>
+          <w:rFonts w:ascii="Arial" w:hAnsi="Arial" w:cs="Arial"/>
+          <w:sz w:val="24"/>
+          <w:szCs w:val="24"/>
+        </w:rPr>
+        <w:t>A continuación se presenta el resultado d</w:t>
+      </w:r>
+      <w:r>
+        <w:rPr>
+          <w:rFonts w:ascii="Arial" w:hAnsi="Arial" w:cs="Arial"/>
+          <w:sz w:val="24"/>
+          <w:szCs w:val="24"/>
+        </w:rPr>
+        <w:t xml:space="preserve">el análisis de las cotizaciones </w:t>
+      </w:r>
+      <w:r>
+        <w:rPr>
+          <w:rFonts w:ascii="Arial" w:hAnsi="Arial" w:cs="Arial"/>
+          <w:sz w:val="24"/>
+          <w:szCs w:val="24"/>
+        </w:rPr>
+        <w:t>realizadas, en cuanto a costos de hardware, software y recursos humanos:</w:t>
+      </w:r>
+    </w:p>
+    <w:p>
+      <w:pPr>
+        <w:autoSpaceDE w:val="0"/>
+        <w:autoSpaceDN w:val="0"/>
+        <w:adjustRightInd w:val="0"/>
+        <w:spacing w:after="0" w:line="240" w:lineRule="auto"/>
+        <w:rPr>
+          <w:rFonts w:ascii="Arial" w:hAnsi="Arial" w:cs="Arial"/>
+          <w:sz w:val="24"/>
+          <w:szCs w:val="24"/>
+        </w:rPr>
+      </w:pPr>
+    </w:p>
+    <w:tbl>
+      <w:tblPr>
+        <w:tblStyle w:val="Tablaconcuadrcula"/>
+        <w:tblW w:w="0" w:type="auto"/>
+        <w:jc w:val="center"/>
+        <w:tblLook w:val="04A0" w:firstRow="1" w:lastRow="0" w:firstColumn="1" w:lastColumn="0" w:noHBand="0" w:noVBand="1"/>
+      </w:tblPr>
+      <w:tblGrid>
+        <w:gridCol w:w="1728"/>
+        <w:gridCol w:w="1729"/>
+        <w:gridCol w:w="1729"/>
+      </w:tblGrid>
+      <w:tr>
+        <w:trPr>
+          <w:jc w:val="center"/>
+        </w:trPr>
+        <w:tc>
+          <w:tcPr>
+            <w:tcW w:w="5186" w:type="dxa"/>
+            <w:gridSpan w:val="3"/>
+          </w:tcPr>
+          <w:p>
+            <w:pPr>
+              <w:autoSpaceDE w:val="0"/>
+              <w:autoSpaceDN w:val="0"/>
+              <w:adjustRightInd w:val="0"/>
+              <w:jc w:val="center"/>
+              <w:rPr>
+                <w:rFonts w:ascii="Arial" w:hAnsi="Arial" w:cs="Arial"/>
+                <w:sz w:val="24"/>
+                <w:szCs w:val="24"/>
+              </w:rPr>
+            </w:pPr>
+            <w:r>
+              <w:rPr>
+                <w:rFonts w:ascii="Arial" w:hAnsi="Arial" w:cs="Arial"/>
+                <w:sz w:val="24"/>
+                <w:szCs w:val="24"/>
+              </w:rPr>
+              <w:t>Recursos Humanos</w:t>
+            </w:r>
+          </w:p>
+        </w:tc>
+      </w:tr>
+      <w:tr>
+        <w:trPr>
+          <w:jc w:val="center"/>
+        </w:trPr>
+        <w:tc>
+          <w:tcPr>
+            <w:tcW w:w="1728" w:type="dxa"/>
+          </w:tcPr>
+          <w:p>
+            <w:pPr>
+              <w:autoSpaceDE w:val="0"/>
+              <w:autoSpaceDN w:val="0"/>
+              <w:adjustRightInd w:val="0"/>
+              <w:rPr>
+                <w:rFonts w:ascii="Arial" w:hAnsi="Arial" w:cs="Arial"/>
+                <w:sz w:val="24"/>
+                <w:szCs w:val="24"/>
+              </w:rPr>
+            </w:pPr>
+            <w:r>
+              <w:rPr>
+                <w:rFonts w:ascii="Arial" w:hAnsi="Arial" w:cs="Arial"/>
+                <w:sz w:val="24"/>
+                <w:szCs w:val="24"/>
+              </w:rPr>
+              <w:t xml:space="preserve">Cantidad </w:t>
+            </w:r>
+          </w:p>
+        </w:tc>
+        <w:tc>
+          <w:tcPr>
+            <w:tcW w:w="1729" w:type="dxa"/>
+          </w:tcPr>
+          <w:p>
+            <w:pPr>
+              <w:autoSpaceDE w:val="0"/>
+              <w:autoSpaceDN w:val="0"/>
+              <w:adjustRightInd w:val="0"/>
+              <w:rPr>
+                <w:rFonts w:ascii="Arial" w:hAnsi="Arial" w:cs="Arial"/>
+                <w:sz w:val="24"/>
+                <w:szCs w:val="24"/>
+              </w:rPr>
+            </w:pPr>
+            <w:r>
+              <w:rPr>
+                <w:rFonts w:ascii="Arial" w:hAnsi="Arial" w:cs="Arial"/>
+                <w:sz w:val="24"/>
+                <w:szCs w:val="24"/>
+              </w:rPr>
+              <w:t>Personal</w:t>
+            </w:r>
+          </w:p>
+        </w:tc>
+        <w:tc>
+          <w:tcPr>
+            <w:tcW w:w="1729" w:type="dxa"/>
+          </w:tcPr>
+          <w:p>
+            <w:pPr>
+              <w:autoSpaceDE w:val="0"/>
+              <w:autoSpaceDN w:val="0"/>
+              <w:adjustRightInd w:val="0"/>
+              <w:rPr>
+                <w:rFonts w:ascii="Arial" w:hAnsi="Arial" w:cs="Arial"/>
+                <w:sz w:val="24"/>
+                <w:szCs w:val="24"/>
+              </w:rPr>
+            </w:pPr>
+            <w:r>
+              <w:rPr>
+                <w:rFonts w:ascii="Arial" w:hAnsi="Arial" w:cs="Arial"/>
+                <w:sz w:val="24"/>
+                <w:szCs w:val="24"/>
+              </w:rPr>
+              <w:t>Salario Mensual</w:t>
+            </w:r>
+          </w:p>
+        </w:tc>
+      </w:tr>
+      <w:tr>
+        <w:trPr>
+          <w:jc w:val="center"/>
+        </w:trPr>
+        <w:tc>
+          <w:tcPr>
+            <w:tcW w:w="1728" w:type="dxa"/>
+          </w:tcPr>
+          <w:p>
+            <w:pPr>
+              <w:autoSpaceDE w:val="0"/>
+              <w:autoSpaceDN w:val="0"/>
+              <w:adjustRightInd w:val="0"/>
+              <w:rPr>
+                <w:rFonts w:ascii="Arial" w:hAnsi="Arial" w:cs="Arial"/>
+                <w:sz w:val="24"/>
+                <w:szCs w:val="24"/>
+              </w:rPr>
+            </w:pPr>
+            <w:r>
+              <w:rPr>
+                <w:rFonts w:ascii="Arial" w:hAnsi="Arial" w:cs="Arial"/>
+                <w:sz w:val="24"/>
+                <w:szCs w:val="24"/>
+              </w:rPr>
+              <w:t>1</w:t>
+            </w:r>
+          </w:p>
+        </w:tc>
+        <w:tc>
+          <w:tcPr>
+            <w:tcW w:w="1729" w:type="dxa"/>
+          </w:tcPr>
+          <w:p>
+            <w:pPr>
+              <w:autoSpaceDE w:val="0"/>
+              <w:autoSpaceDN w:val="0"/>
+              <w:adjustRightInd w:val="0"/>
+              <w:rPr>
+                <w:rFonts w:ascii="Arial" w:hAnsi="Arial" w:cs="Arial"/>
+                <w:sz w:val="24"/>
+                <w:szCs w:val="24"/>
+              </w:rPr>
+            </w:pPr>
+            <w:r>
+              <w:rPr>
+                <w:rFonts w:ascii="Arial" w:hAnsi="Arial" w:cs="Arial"/>
+                <w:sz w:val="24"/>
+                <w:szCs w:val="24"/>
+              </w:rPr>
+              <w:t>Analista Programador</w:t>
+            </w:r>
+          </w:p>
+        </w:tc>
+        <w:tc>
+          <w:tcPr>
+            <w:tcW w:w="1729" w:type="dxa"/>
+          </w:tcPr>
+          <w:p>
+            <w:pPr>
+              <w:autoSpaceDE w:val="0"/>
+              <w:autoSpaceDN w:val="0"/>
+              <w:adjustRightInd w:val="0"/>
+              <w:rPr>
+                <w:rFonts w:ascii="Arial" w:hAnsi="Arial" w:cs="Arial"/>
+                <w:sz w:val="24"/>
+                <w:szCs w:val="24"/>
+              </w:rPr>
+            </w:pPr>
+            <w:r>
+              <w:rPr>
+                <w:rFonts w:ascii="Arial" w:hAnsi="Arial" w:cs="Arial"/>
+                <w:sz w:val="24"/>
+                <w:szCs w:val="24"/>
+              </w:rPr>
+              <w:t>$ 15503</w:t>
+            </w:r>
+          </w:p>
+        </w:tc>
+      </w:tr>
+      <w:tr>
+        <w:trPr>
+          <w:jc w:val="center"/>
+        </w:trPr>
+        <w:tc>
+          <w:tcPr>
+            <w:tcW w:w="1728" w:type="dxa"/>
+          </w:tcPr>
+          <w:p>
+            <w:pPr>
+              <w:autoSpaceDE w:val="0"/>
+              <w:autoSpaceDN w:val="0"/>
+              <w:adjustRightInd w:val="0"/>
+              <w:rPr>
+                <w:rFonts w:ascii="Arial" w:hAnsi="Arial" w:cs="Arial"/>
+                <w:sz w:val="24"/>
+                <w:szCs w:val="24"/>
+              </w:rPr>
+            </w:pPr>
+            <w:r>
+              <w:rPr>
+                <w:rFonts w:ascii="Arial" w:hAnsi="Arial" w:cs="Arial"/>
+                <w:sz w:val="24"/>
+                <w:szCs w:val="24"/>
+              </w:rPr>
+              <w:t>1</w:t>
+            </w:r>
+          </w:p>
+        </w:tc>
+        <w:tc>
+          <w:tcPr>
+            <w:tcW w:w="1729" w:type="dxa"/>
+          </w:tcPr>
+          <w:p>
+            <w:pPr>
+              <w:autoSpaceDE w:val="0"/>
+              <w:autoSpaceDN w:val="0"/>
+              <w:adjustRightInd w:val="0"/>
+              <w:rPr>
+                <w:rFonts w:ascii="Arial" w:hAnsi="Arial" w:cs="Arial"/>
+                <w:sz w:val="24"/>
+                <w:szCs w:val="24"/>
+              </w:rPr>
+            </w:pPr>
+            <w:r>
+              <w:rPr>
+                <w:rFonts w:ascii="Arial" w:hAnsi="Arial" w:cs="Arial"/>
+                <w:sz w:val="24"/>
+                <w:szCs w:val="24"/>
+              </w:rPr>
+              <w:t>Analista Funcional</w:t>
+            </w:r>
+          </w:p>
+        </w:tc>
+        <w:tc>
+          <w:tcPr>
+            <w:tcW w:w="1729" w:type="dxa"/>
+          </w:tcPr>
+          <w:p>
+            <w:pPr>
+              <w:autoSpaceDE w:val="0"/>
+              <w:autoSpaceDN w:val="0"/>
+              <w:adjustRightInd w:val="0"/>
+              <w:rPr>
+                <w:rFonts w:ascii="Arial" w:hAnsi="Arial" w:cs="Arial"/>
+                <w:sz w:val="24"/>
+                <w:szCs w:val="24"/>
+              </w:rPr>
+            </w:pPr>
+            <w:r>
+              <w:rPr>
+                <w:rFonts w:ascii="Arial" w:hAnsi="Arial" w:cs="Arial"/>
+                <w:sz w:val="24"/>
+                <w:szCs w:val="24"/>
+              </w:rPr>
+              <w:t>$ 15503</w:t>
+            </w:r>
+          </w:p>
+        </w:tc>
+      </w:tr>
+      <w:tr>
+        <w:trPr>
+          <w:jc w:val="center"/>
+        </w:trPr>
+        <w:tc>
+          <w:tcPr>
+            <w:tcW w:w="1728" w:type="dxa"/>
+          </w:tcPr>
+          <w:p>
+            <w:pPr>
+              <w:autoSpaceDE w:val="0"/>
+              <w:autoSpaceDN w:val="0"/>
+              <w:adjustRightInd w:val="0"/>
+              <w:rPr>
+                <w:rFonts w:ascii="Arial" w:hAnsi="Arial" w:cs="Arial"/>
+                <w:sz w:val="24"/>
+                <w:szCs w:val="24"/>
+              </w:rPr>
+            </w:pPr>
+          </w:p>
+        </w:tc>
+        <w:tc>
+          <w:tcPr>
+            <w:tcW w:w="1729" w:type="dxa"/>
+          </w:tcPr>
+          <w:p>
+            <w:pPr>
+              <w:autoSpaceDE w:val="0"/>
+              <w:autoSpaceDN w:val="0"/>
+              <w:adjustRightInd w:val="0"/>
+              <w:rPr>
+                <w:rFonts w:ascii="Arial" w:hAnsi="Arial" w:cs="Arial"/>
+                <w:sz w:val="24"/>
+                <w:szCs w:val="24"/>
+              </w:rPr>
+            </w:pPr>
+            <w:r>
+              <w:rPr>
+                <w:rFonts w:ascii="Arial" w:hAnsi="Arial" w:cs="Arial"/>
+                <w:sz w:val="24"/>
+                <w:szCs w:val="24"/>
+              </w:rPr>
+              <w:t>Total</w:t>
+            </w:r>
+          </w:p>
+        </w:tc>
+        <w:tc>
+          <w:tcPr>
+            <w:tcW w:w="1729" w:type="dxa"/>
+          </w:tcPr>
+          <w:p>
+            <w:pPr>
+              <w:autoSpaceDE w:val="0"/>
+              <w:autoSpaceDN w:val="0"/>
+              <w:adjustRightInd w:val="0"/>
+              <w:rPr>
+                <w:rFonts w:ascii="Arial" w:hAnsi="Arial" w:cs="Arial"/>
+                <w:sz w:val="24"/>
+                <w:szCs w:val="24"/>
+              </w:rPr>
+            </w:pPr>
+            <w:r>
+              <w:rPr>
+                <w:rFonts w:ascii="Arial" w:hAnsi="Arial" w:cs="Arial"/>
+                <w:sz w:val="24"/>
+                <w:szCs w:val="24"/>
+              </w:rPr>
+              <w:t>$ 31006</w:t>
+            </w:r>
+          </w:p>
+        </w:tc>
+      </w:tr>
+    </w:tbl>
+    <w:p>
+      <w:pPr>
+        <w:autoSpaceDE w:val="0"/>
+        <w:autoSpaceDN w:val="0"/>
+        <w:adjustRightInd w:val="0"/>
+        <w:spacing w:after="0" w:line="240" w:lineRule="auto"/>
+        <w:rPr>
+          <w:rFonts w:ascii="Arial" w:hAnsi="Arial" w:cs="Arial"/>
+          <w:sz w:val="24"/>
+          <w:szCs w:val="24"/>
+        </w:rPr>
+      </w:pPr>
+    </w:p>
+    <w:p>
+      <w:pPr>
+        <w:ind w:firstLine="142"/>
+        <w:rPr>
+          <w:rStyle w:val="Hipervnculo"/>
+          <w:rFonts w:ascii="Arial" w:hAnsi="Arial" w:cs="Arial"/>
+        </w:rPr>
+      </w:pPr>
+      <w:r>
+        <w:rPr>
+          <w:rFonts w:ascii="Arial" w:hAnsi="Arial" w:cs="Arial"/>
+          <w:sz w:val="24"/>
+          <w:szCs w:val="24"/>
+        </w:rPr>
+        <w:t xml:space="preserve">Los salarios del personal se obtuvieron de la página web </w:t>
+      </w:r>
+      <w:r>
+        <w:rPr>
+          <w:rFonts w:ascii="Arial" w:hAnsi="Arial" w:cs="Arial"/>
+        </w:rPr>
+        <w:t>Consejo Profesional de Ciencias Informáticas de la Provincia de Córdoba</w:t>
+      </w:r>
+      <w:r>
+        <w:rPr>
+          <w:rFonts w:ascii="Arial" w:hAnsi="Arial" w:cs="Arial"/>
+        </w:rPr>
+        <w:t xml:space="preserve">: </w:t>
+      </w:r>
+      <w:hyperlink r:id="rId8" w:history="1">
+        <w:r>
+          <w:rPr>
+            <w:rStyle w:val="Hipervnculo"/>
+            <w:rFonts w:ascii="Arial" w:hAnsi="Arial" w:cs="Arial"/>
+          </w:rPr>
+          <w:t>http://www.cpcipc.org.ar/servicios/tabla-de-honorarios/</w:t>
+        </w:r>
+      </w:hyperlink>
+    </w:p>
+    <w:p>
+      <w:pPr>
+        <w:rPr>
+          <w:rStyle w:val="Hipervnculo"/>
+          <w:rFonts w:ascii="Arial" w:hAnsi="Arial" w:cs="Arial"/>
+        </w:rPr>
+      </w:pPr>
+      <w:r>
+        <w:rPr>
+          <w:rStyle w:val="Hipervnculo"/>
+          <w:rFonts w:ascii="Arial" w:hAnsi="Arial" w:cs="Arial"/>
+        </w:rPr>
+        <w:br w:type="page"/>
+      </w:r>
+    </w:p>
+    <w:p>
+      <w:pPr>
+        <w:ind w:firstLine="142"/>
+        <w:rPr>
+          <w:rFonts w:ascii="Arial" w:hAnsi="Arial" w:cs="Arial"/>
+        </w:rPr>
+      </w:pPr>
+    </w:p>
+    <w:p>
+      <w:pPr>
+        <w:ind w:firstLine="142"/>
+        <w:rPr>
+          <w:rFonts w:ascii="Arial" w:hAnsi="Arial" w:cs="Arial"/>
+        </w:rPr>
+      </w:pPr>
+      <w:r>
+        <w:rPr>
+          <w:rFonts w:ascii="Arial" w:hAnsi="Arial" w:cs="Arial"/>
+        </w:rPr>
+        <w:t xml:space="preserve">En caso incluir </w:t>
+      </w:r>
+      <w:r>
+        <w:rPr>
+          <w:rFonts w:ascii="Arial" w:hAnsi="Arial" w:cs="Arial"/>
+        </w:rPr>
+        <w:t>versiones pagas de las tecnologías, los costos</w:t>
+      </w:r>
+      <w:r>
+        <w:rPr>
+          <w:rFonts w:ascii="Arial" w:hAnsi="Arial" w:cs="Arial"/>
+        </w:rPr>
+        <w:t xml:space="preserve"> aproximadamente</w:t>
+      </w:r>
+      <w:r>
+        <w:rPr>
+          <w:rFonts w:ascii="Arial" w:hAnsi="Arial" w:cs="Arial"/>
+        </w:rPr>
+        <w:t xml:space="preserve"> son:</w:t>
+      </w:r>
+    </w:p>
+    <w:tbl>
+      <w:tblPr>
+        <w:tblStyle w:val="Tablaconcuadrcula"/>
+        <w:tblW w:w="0" w:type="auto"/>
+        <w:jc w:val="center"/>
+        <w:tblLook w:val="04A0" w:firstRow="1" w:lastRow="0" w:firstColumn="1" w:lastColumn="0" w:noHBand="0" w:noVBand="1"/>
+      </w:tblPr>
+      <w:tblGrid>
+        <w:gridCol w:w="1177"/>
+        <w:gridCol w:w="2281"/>
+        <w:gridCol w:w="2578"/>
+      </w:tblGrid>
+      <w:tr>
+        <w:trPr>
+          <w:jc w:val="center"/>
+        </w:trPr>
+        <w:tc>
+          <w:tcPr>
+            <w:tcW w:w="6036" w:type="dxa"/>
+            <w:gridSpan w:val="3"/>
+          </w:tcPr>
+          <w:p>
+            <w:pPr>
+              <w:autoSpaceDE w:val="0"/>
+              <w:autoSpaceDN w:val="0"/>
+              <w:adjustRightInd w:val="0"/>
+              <w:jc w:val="center"/>
+              <w:rPr>
+                <w:rFonts w:ascii="Arial" w:hAnsi="Arial" w:cs="Arial"/>
+                <w:sz w:val="24"/>
+                <w:szCs w:val="24"/>
+              </w:rPr>
+            </w:pPr>
+            <w:r>
+              <w:rPr>
+                <w:rFonts w:ascii="Arial" w:hAnsi="Arial" w:cs="Arial"/>
+                <w:sz w:val="24"/>
+                <w:szCs w:val="24"/>
+              </w:rPr>
+              <w:t>Software</w:t>
+            </w:r>
+          </w:p>
+        </w:tc>
+      </w:tr>
+      <w:tr>
+        <w:trPr>
+          <w:jc w:val="center"/>
+        </w:trPr>
+        <w:tc>
+          <w:tcPr>
+            <w:tcW w:w="1177" w:type="dxa"/>
+          </w:tcPr>
+          <w:p>
+            <w:pPr>
+              <w:autoSpaceDE w:val="0"/>
+              <w:autoSpaceDN w:val="0"/>
+              <w:adjustRightInd w:val="0"/>
+              <w:jc w:val="center"/>
+              <w:rPr>
+                <w:rFonts w:ascii="Arial" w:hAnsi="Arial" w:cs="Arial"/>
+                <w:sz w:val="24"/>
+                <w:szCs w:val="24"/>
+              </w:rPr>
+            </w:pPr>
+            <w:r>
+              <w:rPr>
+                <w:rFonts w:ascii="Arial" w:hAnsi="Arial" w:cs="Arial"/>
+                <w:sz w:val="24"/>
+                <w:szCs w:val="24"/>
+              </w:rPr>
+              <w:t>Cantidad</w:t>
+            </w:r>
+          </w:p>
+        </w:tc>
+        <w:tc>
+          <w:tcPr>
+            <w:tcW w:w="2281" w:type="dxa"/>
+          </w:tcPr>
+          <w:p>
+            <w:pPr>
+              <w:autoSpaceDE w:val="0"/>
+              <w:autoSpaceDN w:val="0"/>
+              <w:adjustRightInd w:val="0"/>
+              <w:jc w:val="center"/>
+              <w:rPr>
+                <w:rFonts w:ascii="Arial" w:hAnsi="Arial" w:cs="Arial"/>
+                <w:sz w:val="24"/>
+                <w:szCs w:val="24"/>
+              </w:rPr>
+            </w:pPr>
+            <w:r>
+              <w:rPr>
+                <w:rFonts w:ascii="Arial" w:hAnsi="Arial" w:cs="Arial"/>
+                <w:sz w:val="24"/>
+                <w:szCs w:val="24"/>
+              </w:rPr>
+              <w:t>Descripción</w:t>
+            </w:r>
+          </w:p>
+        </w:tc>
+        <w:tc>
+          <w:tcPr>
+            <w:tcW w:w="2578" w:type="dxa"/>
+          </w:tcPr>
+          <w:p>
+            <w:pPr>
+              <w:autoSpaceDE w:val="0"/>
+              <w:autoSpaceDN w:val="0"/>
+              <w:adjustRightInd w:val="0"/>
+              <w:jc w:val="center"/>
+              <w:rPr>
+                <w:rFonts w:ascii="Arial" w:hAnsi="Arial" w:cs="Arial"/>
+                <w:sz w:val="24"/>
+                <w:szCs w:val="24"/>
+              </w:rPr>
+            </w:pPr>
+            <w:r>
+              <w:rPr>
+                <w:rFonts w:ascii="Arial" w:hAnsi="Arial" w:cs="Arial"/>
+                <w:sz w:val="24"/>
+                <w:szCs w:val="24"/>
+              </w:rPr>
+              <w:t>Subtotal</w:t>
+            </w:r>
+          </w:p>
+        </w:tc>
+      </w:tr>
+      <w:tr>
+        <w:trPr>
+          <w:jc w:val="center"/>
+        </w:trPr>
+        <w:tc>
+          <w:tcPr>
+            <w:tcW w:w="1177" w:type="dxa"/>
+          </w:tcPr>
+          <w:p>
+            <w:pPr>
+              <w:autoSpaceDE w:val="0"/>
+              <w:autoSpaceDN w:val="0"/>
+              <w:adjustRightInd w:val="0"/>
+              <w:rPr>
+                <w:rFonts w:ascii="Arial" w:hAnsi="Arial" w:cs="Arial"/>
+                <w:sz w:val="24"/>
+                <w:szCs w:val="24"/>
+              </w:rPr>
+            </w:pPr>
+            <w:r>
+              <w:rPr>
+                <w:rFonts w:ascii="Arial" w:hAnsi="Arial" w:cs="Arial"/>
+                <w:sz w:val="24"/>
+                <w:szCs w:val="24"/>
+              </w:rPr>
+              <w:t>2</w:t>
+            </w:r>
+          </w:p>
+        </w:tc>
+        <w:tc>
+          <w:tcPr>
+            <w:tcW w:w="2281" w:type="dxa"/>
+          </w:tcPr>
+          <w:p>
+            <w:pPr>
+              <w:autoSpaceDE w:val="0"/>
+              <w:autoSpaceDN w:val="0"/>
+              <w:adjustRightInd w:val="0"/>
+              <w:rPr>
+                <w:rFonts w:ascii="Arial" w:hAnsi="Arial" w:cs="Arial"/>
+                <w:sz w:val="24"/>
+                <w:szCs w:val="24"/>
+              </w:rPr>
+            </w:pPr>
+            <w:r>
+              <w:rPr>
+                <w:rFonts w:ascii="Arial" w:hAnsi="Arial" w:cs="Arial"/>
+                <w:sz w:val="24"/>
+                <w:szCs w:val="24"/>
+              </w:rPr>
+              <w:t>Visual Studio</w:t>
+            </w:r>
+            <w:r>
+              <w:rPr>
+                <w:rFonts w:ascii="Arial" w:hAnsi="Arial" w:cs="Arial"/>
+                <w:sz w:val="24"/>
+                <w:szCs w:val="24"/>
+              </w:rPr>
+              <w:t xml:space="preserve"> </w:t>
+            </w:r>
+            <w:proofErr w:type="spellStart"/>
+            <w:r>
+              <w:rPr>
+                <w:rFonts w:ascii="Arial" w:hAnsi="Arial" w:cs="Arial"/>
+                <w:sz w:val="24"/>
+                <w:szCs w:val="24"/>
+              </w:rPr>
+              <w:t>Ultimate</w:t>
+            </w:r>
+            <w:proofErr w:type="spellEnd"/>
+            <w:r>
+              <w:rPr>
+                <w:rFonts w:ascii="Arial" w:hAnsi="Arial" w:cs="Arial"/>
+                <w:sz w:val="24"/>
+                <w:szCs w:val="24"/>
+              </w:rPr>
+              <w:t xml:space="preserve"> 2012</w:t>
+            </w:r>
+          </w:p>
+        </w:tc>
+        <w:tc>
+          <w:tcPr>
+            <w:tcW w:w="2578" w:type="dxa"/>
+          </w:tcPr>
+          <w:p>
+            <w:pPr>
+              <w:autoSpaceDE w:val="0"/>
+              <w:autoSpaceDN w:val="0"/>
+              <w:adjustRightInd w:val="0"/>
+              <w:rPr>
+                <w:rFonts w:ascii="Arial" w:hAnsi="Arial" w:cs="Arial"/>
+                <w:sz w:val="24"/>
+                <w:szCs w:val="24"/>
+              </w:rPr>
+            </w:pPr>
+            <w:r>
+              <w:rPr>
+                <w:rFonts w:ascii="Arial" w:hAnsi="Arial" w:cs="Arial"/>
+                <w:sz w:val="24"/>
+                <w:szCs w:val="24"/>
+              </w:rPr>
+              <w:t>$</w:t>
+            </w:r>
+            <w:r>
+              <w:rPr>
+                <w:rFonts w:ascii="Arial" w:hAnsi="Arial" w:cs="Arial"/>
+                <w:sz w:val="24"/>
+                <w:szCs w:val="24"/>
+              </w:rPr>
+              <w:t>658,35</w:t>
+            </w:r>
+            <w:r>
+              <w:rPr>
+                <w:rFonts w:ascii="Arial" w:hAnsi="Arial" w:cs="Arial"/>
+                <w:sz w:val="24"/>
+                <w:szCs w:val="24"/>
+              </w:rPr>
+              <w:t xml:space="preserve"> x 2 = </w:t>
+            </w:r>
+            <w:r>
+              <w:rPr>
+                <w:rFonts w:ascii="Arial" w:hAnsi="Arial" w:cs="Arial"/>
+                <w:sz w:val="24"/>
+                <w:szCs w:val="24"/>
+              </w:rPr>
+              <w:t>$</w:t>
+            </w:r>
+            <w:r>
+              <w:rPr>
+                <w:rFonts w:ascii="Arial" w:hAnsi="Arial" w:cs="Arial"/>
+                <w:sz w:val="24"/>
+                <w:szCs w:val="24"/>
+              </w:rPr>
+              <w:t>1316,13</w:t>
+            </w:r>
+          </w:p>
+        </w:tc>
+      </w:tr>
+      <w:tr>
+        <w:trPr>
+          <w:jc w:val="center"/>
+        </w:trPr>
+        <w:tc>
+          <w:tcPr>
+            <w:tcW w:w="1177" w:type="dxa"/>
+          </w:tcPr>
+          <w:p>
+            <w:pPr>
+              <w:autoSpaceDE w:val="0"/>
+              <w:autoSpaceDN w:val="0"/>
+              <w:adjustRightInd w:val="0"/>
+              <w:rPr>
+                <w:rFonts w:ascii="Arial" w:hAnsi="Arial" w:cs="Arial"/>
+                <w:sz w:val="24"/>
+                <w:szCs w:val="24"/>
+              </w:rPr>
+            </w:pPr>
+            <w:r>
+              <w:rPr>
+                <w:rFonts w:ascii="Arial" w:hAnsi="Arial" w:cs="Arial"/>
+                <w:sz w:val="24"/>
+                <w:szCs w:val="24"/>
+              </w:rPr>
+              <w:t>2</w:t>
+            </w:r>
+          </w:p>
+        </w:tc>
+        <w:tc>
+          <w:tcPr>
+            <w:tcW w:w="2281" w:type="dxa"/>
+          </w:tcPr>
+          <w:p>
+            <w:pPr>
+              <w:autoSpaceDE w:val="0"/>
+              <w:autoSpaceDN w:val="0"/>
+              <w:adjustRightInd w:val="0"/>
+              <w:rPr>
+                <w:rFonts w:ascii="Arial" w:hAnsi="Arial" w:cs="Arial"/>
+                <w:sz w:val="24"/>
+                <w:szCs w:val="24"/>
+                <w:lang w:val="en-US"/>
+              </w:rPr>
+            </w:pPr>
+            <w:r>
+              <w:rPr>
+                <w:rFonts w:ascii="Arial" w:hAnsi="Arial" w:cs="Arial"/>
+                <w:sz w:val="24"/>
+                <w:szCs w:val="24"/>
+                <w:lang w:val="en-US"/>
+              </w:rPr>
+              <w:t>SQL server</w:t>
+            </w:r>
+            <w:r>
+              <w:rPr>
+                <w:rFonts w:ascii="Arial" w:hAnsi="Arial" w:cs="Arial"/>
+                <w:sz w:val="24"/>
+                <w:szCs w:val="24"/>
+                <w:lang w:val="en-US"/>
+              </w:rPr>
+              <w:t xml:space="preserve"> 2008 r2 Standard Edition</w:t>
+            </w:r>
+          </w:p>
+        </w:tc>
+        <w:tc>
+          <w:tcPr>
+            <w:tcW w:w="2578" w:type="dxa"/>
+          </w:tcPr>
+          <w:p>
+            <w:pPr>
+              <w:autoSpaceDE w:val="0"/>
+              <w:autoSpaceDN w:val="0"/>
+              <w:adjustRightInd w:val="0"/>
+              <w:rPr>
+                <w:rFonts w:ascii="Arial" w:hAnsi="Arial" w:cs="Arial"/>
+                <w:sz w:val="24"/>
+                <w:szCs w:val="24"/>
+                <w:lang w:val="en-US"/>
+              </w:rPr>
+            </w:pPr>
+            <w:r>
+              <w:rPr>
+                <w:rFonts w:ascii="Arial" w:hAnsi="Arial" w:cs="Arial"/>
+                <w:sz w:val="24"/>
+                <w:szCs w:val="24"/>
+                <w:lang w:val="en-US"/>
+              </w:rPr>
+              <w:t>$7499 x 2 = $ 14998</w:t>
+            </w:r>
+          </w:p>
+        </w:tc>
+      </w:tr>
+      <w:tr>
+        <w:trPr>
+          <w:jc w:val="center"/>
+        </w:trPr>
+        <w:tc>
+          <w:tcPr>
+            <w:tcW w:w="1177" w:type="dxa"/>
+          </w:tcPr>
+          <w:p>
+            <w:pPr>
+              <w:autoSpaceDE w:val="0"/>
+              <w:autoSpaceDN w:val="0"/>
+              <w:adjustRightInd w:val="0"/>
+              <w:rPr>
+                <w:rFonts w:ascii="Arial" w:hAnsi="Arial" w:cs="Arial"/>
+                <w:sz w:val="24"/>
+                <w:szCs w:val="24"/>
+              </w:rPr>
+            </w:pPr>
+            <w:r>
+              <w:rPr>
+                <w:rFonts w:ascii="Arial" w:hAnsi="Arial" w:cs="Arial"/>
+                <w:sz w:val="24"/>
+                <w:szCs w:val="24"/>
+              </w:rPr>
+              <w:t>2</w:t>
+            </w:r>
+          </w:p>
+        </w:tc>
+        <w:tc>
+          <w:tcPr>
+            <w:tcW w:w="2281" w:type="dxa"/>
+          </w:tcPr>
+          <w:p>
+            <w:pPr>
+              <w:autoSpaceDE w:val="0"/>
+              <w:autoSpaceDN w:val="0"/>
+              <w:adjustRightInd w:val="0"/>
+              <w:rPr>
+                <w:rFonts w:ascii="Arial" w:hAnsi="Arial" w:cs="Arial"/>
+                <w:sz w:val="24"/>
+                <w:szCs w:val="24"/>
+              </w:rPr>
+            </w:pPr>
+            <w:r>
+              <w:rPr>
+                <w:rFonts w:ascii="Arial" w:hAnsi="Arial" w:cs="Arial"/>
+                <w:sz w:val="24"/>
+                <w:szCs w:val="24"/>
+              </w:rPr>
+              <w:t xml:space="preserve">Windows 7 ultimate </w:t>
+            </w:r>
+            <w:r>
+              <w:rPr>
+                <w:rFonts w:ascii="Arial" w:hAnsi="Arial" w:cs="Arial"/>
+                <w:sz w:val="24"/>
+                <w:szCs w:val="24"/>
+              </w:rPr>
+              <w:t>para 3 Pc.</w:t>
+            </w:r>
+          </w:p>
+        </w:tc>
+        <w:tc>
+          <w:tcPr>
+            <w:tcW w:w="2578" w:type="dxa"/>
+          </w:tcPr>
+          <w:p>
+            <w:pPr>
+              <w:autoSpaceDE w:val="0"/>
+              <w:autoSpaceDN w:val="0"/>
+              <w:adjustRightInd w:val="0"/>
+              <w:rPr>
+                <w:rFonts w:ascii="Arial" w:hAnsi="Arial" w:cs="Arial"/>
+                <w:sz w:val="24"/>
+                <w:szCs w:val="24"/>
+              </w:rPr>
+            </w:pPr>
+            <w:r>
+              <w:rPr>
+                <w:rFonts w:ascii="Arial" w:hAnsi="Arial" w:cs="Arial"/>
+                <w:sz w:val="24"/>
+                <w:szCs w:val="24"/>
+              </w:rPr>
+              <w:t>$</w:t>
+            </w:r>
+            <w:r>
+              <w:rPr>
+                <w:rFonts w:ascii="Arial" w:hAnsi="Arial" w:cs="Arial"/>
+                <w:sz w:val="24"/>
+                <w:szCs w:val="24"/>
+              </w:rPr>
+              <w:t xml:space="preserve">480 x 2 = </w:t>
+            </w:r>
+            <w:r>
+              <w:rPr>
+                <w:rFonts w:ascii="Arial" w:hAnsi="Arial" w:cs="Arial"/>
+                <w:sz w:val="24"/>
+                <w:szCs w:val="24"/>
+              </w:rPr>
+              <w:t>$</w:t>
+            </w:r>
+            <w:r>
+              <w:rPr>
+                <w:rFonts w:ascii="Arial" w:hAnsi="Arial" w:cs="Arial"/>
+                <w:sz w:val="24"/>
+                <w:szCs w:val="24"/>
+              </w:rPr>
+              <w:t>960</w:t>
+            </w:r>
+          </w:p>
+        </w:tc>
+      </w:tr>
+      <w:tr>
+        <w:trPr>
+          <w:jc w:val="center"/>
+        </w:trPr>
+        <w:tc>
+          <w:tcPr>
+            <w:tcW w:w="1177" w:type="dxa"/>
+          </w:tcPr>
+          <w:p>
+            <w:pPr>
+              <w:autoSpaceDE w:val="0"/>
+              <w:autoSpaceDN w:val="0"/>
+              <w:adjustRightInd w:val="0"/>
+              <w:rPr>
+                <w:rFonts w:ascii="Arial" w:hAnsi="Arial" w:cs="Arial"/>
+                <w:sz w:val="24"/>
+                <w:szCs w:val="24"/>
+              </w:rPr>
+            </w:pPr>
+            <w:r>
+              <w:rPr>
+                <w:rFonts w:ascii="Arial" w:hAnsi="Arial" w:cs="Arial"/>
+                <w:sz w:val="24"/>
+                <w:szCs w:val="24"/>
+              </w:rPr>
+              <w:t>2</w:t>
+            </w:r>
+          </w:p>
+        </w:tc>
+        <w:tc>
+          <w:tcPr>
+            <w:tcW w:w="2281" w:type="dxa"/>
+          </w:tcPr>
+          <w:p>
+            <w:pPr>
+              <w:autoSpaceDE w:val="0"/>
+              <w:autoSpaceDN w:val="0"/>
+              <w:adjustRightInd w:val="0"/>
+              <w:rPr>
+                <w:rFonts w:ascii="Arial" w:hAnsi="Arial" w:cs="Arial"/>
+                <w:sz w:val="24"/>
+                <w:szCs w:val="24"/>
+              </w:rPr>
+            </w:pPr>
+            <w:r>
+              <w:rPr>
+                <w:rFonts w:ascii="Arial" w:hAnsi="Arial" w:cs="Arial"/>
+                <w:sz w:val="24"/>
+                <w:szCs w:val="24"/>
+              </w:rPr>
+              <w:t>Office Professional Plus</w:t>
+            </w:r>
+          </w:p>
+        </w:tc>
+        <w:tc>
+          <w:tcPr>
+            <w:tcW w:w="2578" w:type="dxa"/>
+          </w:tcPr>
+          <w:p>
+            <w:pPr>
+              <w:autoSpaceDE w:val="0"/>
+              <w:autoSpaceDN w:val="0"/>
+              <w:adjustRightInd w:val="0"/>
+              <w:rPr>
+                <w:rFonts w:ascii="Arial" w:hAnsi="Arial" w:cs="Arial"/>
+                <w:sz w:val="24"/>
+                <w:szCs w:val="24"/>
+              </w:rPr>
+            </w:pPr>
+            <w:r>
+              <w:rPr>
+                <w:rFonts w:ascii="Arial" w:hAnsi="Arial" w:cs="Arial"/>
+                <w:sz w:val="24"/>
+                <w:szCs w:val="24"/>
+              </w:rPr>
+              <w:t>$430 x 2 = $860</w:t>
+            </w:r>
+          </w:p>
+        </w:tc>
+      </w:tr>
+      <w:tr>
+        <w:trPr>
+          <w:jc w:val="center"/>
+        </w:trPr>
+        <w:tc>
+          <w:tcPr>
+            <w:tcW w:w="1177" w:type="dxa"/>
+          </w:tcPr>
+          <w:p>
+            <w:pPr>
+              <w:autoSpaceDE w:val="0"/>
+              <w:autoSpaceDN w:val="0"/>
+              <w:adjustRightInd w:val="0"/>
+              <w:rPr>
+                <w:rFonts w:ascii="Arial" w:hAnsi="Arial" w:cs="Arial"/>
+                <w:sz w:val="24"/>
+                <w:szCs w:val="24"/>
+              </w:rPr>
+            </w:pPr>
+            <w:r>
+              <w:rPr>
+                <w:rFonts w:ascii="Arial" w:hAnsi="Arial" w:cs="Arial"/>
+                <w:sz w:val="24"/>
+                <w:szCs w:val="24"/>
+              </w:rPr>
+              <w:t>2</w:t>
+            </w:r>
+          </w:p>
+        </w:tc>
+        <w:tc>
+          <w:tcPr>
+            <w:tcW w:w="2281" w:type="dxa"/>
+          </w:tcPr>
+          <w:p>
+            <w:pPr>
+              <w:autoSpaceDE w:val="0"/>
+              <w:autoSpaceDN w:val="0"/>
+              <w:adjustRightInd w:val="0"/>
+              <w:rPr>
+                <w:rFonts w:ascii="Arial" w:hAnsi="Arial" w:cs="Arial"/>
+                <w:sz w:val="24"/>
+                <w:szCs w:val="24"/>
+              </w:rPr>
+            </w:pPr>
+            <w:proofErr w:type="spellStart"/>
+            <w:r>
+              <w:rPr>
+                <w:rFonts w:ascii="Arial" w:hAnsi="Arial" w:cs="Arial"/>
+                <w:sz w:val="24"/>
+                <w:szCs w:val="24"/>
+              </w:rPr>
+              <w:t>Tortoise</w:t>
+            </w:r>
+            <w:proofErr w:type="spellEnd"/>
+            <w:r>
+              <w:rPr>
+                <w:rFonts w:ascii="Arial" w:hAnsi="Arial" w:cs="Arial"/>
+                <w:sz w:val="24"/>
+                <w:szCs w:val="24"/>
+              </w:rPr>
+              <w:t xml:space="preserve"> SVN</w:t>
+            </w:r>
+          </w:p>
+        </w:tc>
+        <w:tc>
+          <w:tcPr>
+            <w:tcW w:w="2578" w:type="dxa"/>
+          </w:tcPr>
+          <w:p>
+            <w:pPr>
+              <w:autoSpaceDE w:val="0"/>
+              <w:autoSpaceDN w:val="0"/>
+              <w:adjustRightInd w:val="0"/>
+              <w:rPr>
+                <w:rFonts w:ascii="Arial" w:hAnsi="Arial" w:cs="Arial"/>
+                <w:sz w:val="24"/>
+                <w:szCs w:val="24"/>
+              </w:rPr>
+            </w:pPr>
+            <w:r>
+              <w:rPr>
+                <w:rFonts w:ascii="Arial" w:hAnsi="Arial" w:cs="Arial"/>
+                <w:sz w:val="24"/>
+                <w:szCs w:val="24"/>
+              </w:rPr>
+              <w:t>$0</w:t>
+            </w:r>
+          </w:p>
+        </w:tc>
+      </w:tr>
+      <w:tr>
+        <w:trPr>
+          <w:jc w:val="center"/>
+        </w:trPr>
+        <w:tc>
+          <w:tcPr>
+            <w:tcW w:w="1177" w:type="dxa"/>
+          </w:tcPr>
+          <w:p>
+            <w:pPr>
+              <w:autoSpaceDE w:val="0"/>
+              <w:autoSpaceDN w:val="0"/>
+              <w:adjustRightInd w:val="0"/>
+              <w:rPr>
+                <w:rFonts w:ascii="Arial" w:hAnsi="Arial" w:cs="Arial"/>
+                <w:sz w:val="24"/>
+                <w:szCs w:val="24"/>
+              </w:rPr>
+            </w:pPr>
+          </w:p>
+        </w:tc>
+        <w:tc>
+          <w:tcPr>
+            <w:tcW w:w="2281" w:type="dxa"/>
+          </w:tcPr>
+          <w:p>
+            <w:pPr>
+              <w:autoSpaceDE w:val="0"/>
+              <w:autoSpaceDN w:val="0"/>
+              <w:adjustRightInd w:val="0"/>
+              <w:rPr>
+                <w:rFonts w:ascii="Arial" w:hAnsi="Arial" w:cs="Arial"/>
+                <w:sz w:val="24"/>
+                <w:szCs w:val="24"/>
+              </w:rPr>
+            </w:pPr>
+            <w:proofErr w:type="spellStart"/>
+            <w:r>
+              <w:rPr>
+                <w:rFonts w:ascii="Arial" w:hAnsi="Arial" w:cs="Arial"/>
+                <w:sz w:val="24"/>
+                <w:szCs w:val="24"/>
+              </w:rPr>
+              <w:t>Github</w:t>
+            </w:r>
+            <w:proofErr w:type="spellEnd"/>
+          </w:p>
+        </w:tc>
+        <w:tc>
+          <w:tcPr>
+            <w:tcW w:w="2578" w:type="dxa"/>
+          </w:tcPr>
+          <w:p>
+            <w:pPr>
+              <w:autoSpaceDE w:val="0"/>
+              <w:autoSpaceDN w:val="0"/>
+              <w:adjustRightInd w:val="0"/>
+              <w:rPr>
+                <w:rFonts w:ascii="Arial" w:hAnsi="Arial" w:cs="Arial"/>
+                <w:sz w:val="24"/>
+                <w:szCs w:val="24"/>
+              </w:rPr>
+            </w:pPr>
+            <w:r>
+              <w:rPr>
+                <w:rFonts w:ascii="Arial" w:hAnsi="Arial" w:cs="Arial"/>
+                <w:sz w:val="24"/>
+                <w:szCs w:val="24"/>
+              </w:rPr>
+              <w:t>$0</w:t>
+            </w:r>
+          </w:p>
+        </w:tc>
+      </w:tr>
+      <w:tr>
+        <w:trPr>
+          <w:jc w:val="center"/>
+        </w:trPr>
+        <w:tc>
+          <w:tcPr>
+            <w:tcW w:w="1177" w:type="dxa"/>
+          </w:tcPr>
+          <w:p>
+            <w:pPr>
+              <w:autoSpaceDE w:val="0"/>
+              <w:autoSpaceDN w:val="0"/>
+              <w:adjustRightInd w:val="0"/>
+              <w:rPr>
+                <w:rFonts w:ascii="Arial" w:hAnsi="Arial" w:cs="Arial"/>
+                <w:sz w:val="24"/>
+                <w:szCs w:val="24"/>
+              </w:rPr>
+            </w:pPr>
+            <w:r>
+              <w:rPr>
+                <w:rFonts w:ascii="Arial" w:hAnsi="Arial" w:cs="Arial"/>
+                <w:sz w:val="24"/>
+                <w:szCs w:val="24"/>
+              </w:rPr>
+              <w:t>2</w:t>
+            </w:r>
+          </w:p>
+        </w:tc>
+        <w:tc>
+          <w:tcPr>
+            <w:tcW w:w="2281" w:type="dxa"/>
+          </w:tcPr>
+          <w:p>
+            <w:pPr>
+              <w:autoSpaceDE w:val="0"/>
+              <w:autoSpaceDN w:val="0"/>
+              <w:adjustRightInd w:val="0"/>
+              <w:rPr>
+                <w:rFonts w:ascii="Arial" w:hAnsi="Arial" w:cs="Arial"/>
+                <w:sz w:val="24"/>
+                <w:szCs w:val="24"/>
+              </w:rPr>
+            </w:pPr>
+            <w:proofErr w:type="spellStart"/>
+            <w:r>
+              <w:rPr>
+                <w:rFonts w:ascii="Arial" w:hAnsi="Arial" w:cs="Arial"/>
+                <w:sz w:val="24"/>
+                <w:szCs w:val="24"/>
+              </w:rPr>
+              <w:t>ProjectLibre</w:t>
+            </w:r>
+            <w:proofErr w:type="spellEnd"/>
+          </w:p>
+        </w:tc>
+        <w:tc>
+          <w:tcPr>
+            <w:tcW w:w="2578" w:type="dxa"/>
+          </w:tcPr>
+          <w:p>
+            <w:pPr>
+              <w:autoSpaceDE w:val="0"/>
+              <w:autoSpaceDN w:val="0"/>
+              <w:adjustRightInd w:val="0"/>
+              <w:rPr>
+                <w:rFonts w:ascii="Arial" w:hAnsi="Arial" w:cs="Arial"/>
+                <w:sz w:val="24"/>
+                <w:szCs w:val="24"/>
+              </w:rPr>
+            </w:pPr>
+            <w:r>
+              <w:rPr>
+                <w:rFonts w:ascii="Arial" w:hAnsi="Arial" w:cs="Arial"/>
+                <w:sz w:val="24"/>
+                <w:szCs w:val="24"/>
+              </w:rPr>
+              <w:t>$0</w:t>
+            </w:r>
+          </w:p>
+        </w:tc>
+      </w:tr>
+      <w:tr>
+        <w:trPr>
+          <w:jc w:val="center"/>
+        </w:trPr>
+        <w:tc>
+          <w:tcPr>
+            <w:tcW w:w="1177" w:type="dxa"/>
+          </w:tcPr>
+          <w:p>
+            <w:pPr>
+              <w:autoSpaceDE w:val="0"/>
+              <w:autoSpaceDN w:val="0"/>
+              <w:adjustRightInd w:val="0"/>
+              <w:rPr>
+                <w:rFonts w:ascii="Arial" w:hAnsi="Arial" w:cs="Arial"/>
+                <w:sz w:val="24"/>
+                <w:szCs w:val="24"/>
+              </w:rPr>
+            </w:pPr>
+            <w:r>
+              <w:rPr>
+                <w:rFonts w:ascii="Arial" w:hAnsi="Arial" w:cs="Arial"/>
+                <w:sz w:val="24"/>
+                <w:szCs w:val="24"/>
+              </w:rPr>
+              <w:t>2</w:t>
+            </w:r>
+          </w:p>
+        </w:tc>
+        <w:tc>
+          <w:tcPr>
+            <w:tcW w:w="2281" w:type="dxa"/>
+          </w:tcPr>
+          <w:p>
+            <w:pPr>
+              <w:autoSpaceDE w:val="0"/>
+              <w:autoSpaceDN w:val="0"/>
+              <w:adjustRightInd w:val="0"/>
+              <w:rPr>
+                <w:rFonts w:ascii="Arial" w:hAnsi="Arial" w:cs="Arial"/>
+                <w:sz w:val="24"/>
+                <w:szCs w:val="24"/>
+              </w:rPr>
+            </w:pPr>
+            <w:r>
+              <w:rPr>
+                <w:rFonts w:ascii="Arial" w:hAnsi="Arial" w:cs="Arial"/>
+                <w:sz w:val="24"/>
+                <w:szCs w:val="24"/>
+              </w:rPr>
+              <w:t>Editor de diagramas Dia</w:t>
+            </w:r>
+          </w:p>
+        </w:tc>
+        <w:tc>
+          <w:tcPr>
+            <w:tcW w:w="2578" w:type="dxa"/>
+          </w:tcPr>
+          <w:p>
+            <w:pPr>
+              <w:autoSpaceDE w:val="0"/>
+              <w:autoSpaceDN w:val="0"/>
+              <w:adjustRightInd w:val="0"/>
+              <w:rPr>
+                <w:rFonts w:ascii="Arial" w:hAnsi="Arial" w:cs="Arial"/>
+                <w:sz w:val="24"/>
+                <w:szCs w:val="24"/>
+              </w:rPr>
+            </w:pPr>
+            <w:r>
+              <w:rPr>
+                <w:rFonts w:ascii="Arial" w:hAnsi="Arial" w:cs="Arial"/>
+                <w:sz w:val="24"/>
+                <w:szCs w:val="24"/>
+              </w:rPr>
+              <w:t>$0</w:t>
+            </w:r>
+          </w:p>
+        </w:tc>
+      </w:tr>
+      <w:tr>
+        <w:trPr>
+          <w:jc w:val="center"/>
+        </w:trPr>
+        <w:tc>
+          <w:tcPr>
+            <w:tcW w:w="1177" w:type="dxa"/>
+          </w:tcPr>
+          <w:p>
+            <w:pPr>
+              <w:autoSpaceDE w:val="0"/>
+              <w:autoSpaceDN w:val="0"/>
+              <w:adjustRightInd w:val="0"/>
+              <w:rPr>
+                <w:rFonts w:ascii="Arial" w:hAnsi="Arial" w:cs="Arial"/>
+                <w:sz w:val="24"/>
+                <w:szCs w:val="24"/>
+              </w:rPr>
+            </w:pPr>
+          </w:p>
+        </w:tc>
+        <w:tc>
+          <w:tcPr>
+            <w:tcW w:w="2281" w:type="dxa"/>
+          </w:tcPr>
+          <w:p>
+            <w:pPr>
+              <w:autoSpaceDE w:val="0"/>
+              <w:autoSpaceDN w:val="0"/>
+              <w:adjustRightInd w:val="0"/>
+              <w:rPr>
+                <w:rFonts w:ascii="Arial" w:hAnsi="Arial" w:cs="Arial"/>
+                <w:sz w:val="24"/>
+                <w:szCs w:val="24"/>
+              </w:rPr>
+            </w:pPr>
+            <w:r>
+              <w:rPr>
+                <w:rFonts w:ascii="Arial" w:hAnsi="Arial" w:cs="Arial"/>
+                <w:sz w:val="24"/>
+                <w:szCs w:val="24"/>
+              </w:rPr>
+              <w:t>Total</w:t>
+            </w:r>
+          </w:p>
+        </w:tc>
+        <w:tc>
+          <w:tcPr>
+            <w:tcW w:w="2578" w:type="dxa"/>
+          </w:tcPr>
+          <w:p>
+            <w:pPr>
+              <w:autoSpaceDE w:val="0"/>
+              <w:autoSpaceDN w:val="0"/>
+              <w:adjustRightInd w:val="0"/>
+              <w:rPr>
+                <w:rFonts w:ascii="Arial" w:hAnsi="Arial" w:cs="Arial"/>
+                <w:sz w:val="24"/>
+                <w:szCs w:val="24"/>
+              </w:rPr>
+            </w:pPr>
+            <w:r>
+              <w:rPr>
+                <w:rFonts w:ascii="Arial" w:hAnsi="Arial" w:cs="Arial"/>
+                <w:sz w:val="24"/>
+                <w:szCs w:val="24"/>
+              </w:rPr>
+              <w:t>$18134,13</w:t>
+            </w:r>
+          </w:p>
+        </w:tc>
+      </w:tr>
+    </w:tbl>
+    <w:p>
+      <w:pPr>
+        <w:ind w:firstLine="142"/>
+        <w:rPr>
+          <w:rFonts w:ascii="Arial" w:hAnsi="Arial" w:cs="Arial"/>
+          <w:sz w:val="24"/>
+          <w:szCs w:val="24"/>
+        </w:rPr>
+      </w:pPr>
+    </w:p>
+    <w:p>
+      <w:pPr>
+        <w:ind w:firstLine="142"/>
+        <w:rPr>
+          <w:rFonts w:ascii="Arial" w:hAnsi="Arial" w:cs="Arial"/>
+          <w:sz w:val="24"/>
+          <w:szCs w:val="24"/>
+        </w:rPr>
+      </w:pPr>
+      <w:r>
+        <w:rPr>
+          <w:rFonts w:ascii="Arial" w:hAnsi="Arial" w:cs="Arial"/>
+          <w:sz w:val="24"/>
+          <w:szCs w:val="24"/>
+        </w:rPr>
+        <w:t>En el caso de utilizar versione</w:t>
+      </w:r>
+      <w:r>
+        <w:rPr>
+          <w:rFonts w:ascii="Arial" w:hAnsi="Arial" w:cs="Arial"/>
+          <w:sz w:val="24"/>
+          <w:szCs w:val="24"/>
+        </w:rPr>
+        <w:t>s gratuitas de las tecnologías, los costos</w:t>
+      </w:r>
+      <w:r>
+        <w:rPr>
+          <w:rFonts w:ascii="Arial" w:hAnsi="Arial" w:cs="Arial"/>
+          <w:sz w:val="24"/>
+          <w:szCs w:val="24"/>
+        </w:rPr>
+        <w:t xml:space="preserve"> aproximadamente</w:t>
+      </w:r>
+      <w:r>
+        <w:rPr>
+          <w:rFonts w:ascii="Arial" w:hAnsi="Arial" w:cs="Arial"/>
+          <w:sz w:val="24"/>
+          <w:szCs w:val="24"/>
+        </w:rPr>
+        <w:t xml:space="preserve"> son:</w:t>
+      </w:r>
+    </w:p>
+    <w:p>
+      <w:pPr>
+        <w:ind w:firstLine="142"/>
+        <w:rPr>
+          <w:rFonts w:ascii="Arial" w:hAnsi="Arial" w:cs="Arial"/>
+          <w:sz w:val="24"/>
+          <w:szCs w:val="24"/>
+        </w:rPr>
+      </w:pPr>
+    </w:p>
+    <w:tbl>
+      <w:tblPr>
+        <w:tblStyle w:val="Tablaconcuadrcula"/>
+        <w:tblW w:w="0" w:type="auto"/>
+        <w:jc w:val="center"/>
+        <w:tblLook w:val="04A0" w:firstRow="1" w:lastRow="0" w:firstColumn="1" w:lastColumn="0" w:noHBand="0" w:noVBand="1"/>
+      </w:tblPr>
+      <w:tblGrid>
+        <w:gridCol w:w="1177"/>
+        <w:gridCol w:w="2281"/>
+        <w:gridCol w:w="2578"/>
+      </w:tblGrid>
+      <w:tr>
+        <w:trPr>
+          <w:jc w:val="center"/>
+        </w:trPr>
+        <w:tc>
+          <w:tcPr>
+            <w:tcW w:w="6036" w:type="dxa"/>
+            <w:gridSpan w:val="3"/>
+          </w:tcPr>
+          <w:p>
+            <w:pPr>
+              <w:autoSpaceDE w:val="0"/>
+              <w:autoSpaceDN w:val="0"/>
+              <w:adjustRightInd w:val="0"/>
+              <w:jc w:val="center"/>
+              <w:rPr>
+                <w:rFonts w:ascii="Arial" w:hAnsi="Arial" w:cs="Arial"/>
+                <w:sz w:val="24"/>
+                <w:szCs w:val="24"/>
+              </w:rPr>
+            </w:pPr>
+            <w:r>
+              <w:rPr>
+                <w:rFonts w:ascii="Arial" w:hAnsi="Arial" w:cs="Arial"/>
+                <w:sz w:val="24"/>
+                <w:szCs w:val="24"/>
+              </w:rPr>
+              <w:t>Software</w:t>
+            </w:r>
+          </w:p>
+        </w:tc>
+      </w:tr>
+      <w:tr>
+        <w:trPr>
+          <w:jc w:val="center"/>
+        </w:trPr>
+        <w:tc>
+          <w:tcPr>
+            <w:tcW w:w="1177" w:type="dxa"/>
+          </w:tcPr>
+          <w:p>
+            <w:pPr>
+              <w:autoSpaceDE w:val="0"/>
+              <w:autoSpaceDN w:val="0"/>
+              <w:adjustRightInd w:val="0"/>
+              <w:jc w:val="center"/>
+              <w:rPr>
+                <w:rFonts w:ascii="Arial" w:hAnsi="Arial" w:cs="Arial"/>
+                <w:sz w:val="24"/>
+                <w:szCs w:val="24"/>
+              </w:rPr>
+            </w:pPr>
+            <w:r>
+              <w:rPr>
+                <w:rFonts w:ascii="Arial" w:hAnsi="Arial" w:cs="Arial"/>
+                <w:sz w:val="24"/>
+                <w:szCs w:val="24"/>
+              </w:rPr>
+              <w:t>Cantidad</w:t>
+            </w:r>
+          </w:p>
+        </w:tc>
+        <w:tc>
+          <w:tcPr>
+            <w:tcW w:w="2281" w:type="dxa"/>
+          </w:tcPr>
+          <w:p>
+            <w:pPr>
+              <w:autoSpaceDE w:val="0"/>
+              <w:autoSpaceDN w:val="0"/>
+              <w:adjustRightInd w:val="0"/>
+              <w:jc w:val="center"/>
+              <w:rPr>
+                <w:rFonts w:ascii="Arial" w:hAnsi="Arial" w:cs="Arial"/>
+                <w:sz w:val="24"/>
+                <w:szCs w:val="24"/>
+              </w:rPr>
+            </w:pPr>
+            <w:r>
+              <w:rPr>
+                <w:rFonts w:ascii="Arial" w:hAnsi="Arial" w:cs="Arial"/>
+                <w:sz w:val="24"/>
+                <w:szCs w:val="24"/>
+              </w:rPr>
+              <w:t>Descripción</w:t>
+            </w:r>
+          </w:p>
+        </w:tc>
+        <w:tc>
+          <w:tcPr>
+            <w:tcW w:w="2578" w:type="dxa"/>
+          </w:tcPr>
+          <w:p>
+            <w:pPr>
+              <w:autoSpaceDE w:val="0"/>
+              <w:autoSpaceDN w:val="0"/>
+              <w:adjustRightInd w:val="0"/>
+              <w:jc w:val="center"/>
+              <w:rPr>
+                <w:rFonts w:ascii="Arial" w:hAnsi="Arial" w:cs="Arial"/>
+                <w:sz w:val="24"/>
+                <w:szCs w:val="24"/>
+              </w:rPr>
+            </w:pPr>
+            <w:r>
+              <w:rPr>
+                <w:rFonts w:ascii="Arial" w:hAnsi="Arial" w:cs="Arial"/>
+                <w:sz w:val="24"/>
+                <w:szCs w:val="24"/>
+              </w:rPr>
+              <w:t>Subtotal</w:t>
+            </w:r>
+          </w:p>
+        </w:tc>
+      </w:tr>
+      <w:tr>
+        <w:trPr>
+          <w:jc w:val="center"/>
+        </w:trPr>
+        <w:tc>
+          <w:tcPr>
+            <w:tcW w:w="1177" w:type="dxa"/>
+          </w:tcPr>
+          <w:p>
+            <w:pPr>
+              <w:autoSpaceDE w:val="0"/>
+              <w:autoSpaceDN w:val="0"/>
+              <w:adjustRightInd w:val="0"/>
+              <w:rPr>
+                <w:rFonts w:ascii="Arial" w:hAnsi="Arial" w:cs="Arial"/>
+                <w:sz w:val="24"/>
+                <w:szCs w:val="24"/>
+              </w:rPr>
+            </w:pPr>
+            <w:r>
+              <w:rPr>
+                <w:rFonts w:ascii="Arial" w:hAnsi="Arial" w:cs="Arial"/>
+                <w:sz w:val="24"/>
+                <w:szCs w:val="24"/>
+              </w:rPr>
+              <w:t>2</w:t>
+            </w:r>
+          </w:p>
+        </w:tc>
+        <w:tc>
+          <w:tcPr>
+            <w:tcW w:w="2281" w:type="dxa"/>
+          </w:tcPr>
+          <w:p>
+            <w:pPr>
+              <w:autoSpaceDE w:val="0"/>
+              <w:autoSpaceDN w:val="0"/>
+              <w:adjustRightInd w:val="0"/>
+              <w:rPr>
+                <w:rFonts w:ascii="Arial" w:hAnsi="Arial" w:cs="Arial"/>
+                <w:sz w:val="24"/>
+                <w:szCs w:val="24"/>
+              </w:rPr>
+            </w:pPr>
+            <w:r>
+              <w:rPr>
+                <w:rFonts w:ascii="Arial" w:hAnsi="Arial" w:cs="Arial"/>
+                <w:sz w:val="24"/>
+                <w:szCs w:val="24"/>
+              </w:rPr>
+              <w:t>Visual Studio</w:t>
+            </w:r>
+            <w:r>
+              <w:rPr>
+                <w:rFonts w:ascii="Arial" w:hAnsi="Arial" w:cs="Arial"/>
+                <w:sz w:val="24"/>
+                <w:szCs w:val="24"/>
+              </w:rPr>
+              <w:t xml:space="preserve"> </w:t>
+            </w:r>
+            <w:proofErr w:type="spellStart"/>
+            <w:r>
+              <w:rPr>
+                <w:rFonts w:ascii="Arial" w:hAnsi="Arial" w:cs="Arial"/>
+                <w:sz w:val="24"/>
+                <w:szCs w:val="24"/>
+              </w:rPr>
+              <w:t>Community</w:t>
+            </w:r>
+            <w:proofErr w:type="spellEnd"/>
+            <w:r>
+              <w:rPr>
+                <w:rFonts w:ascii="Arial" w:hAnsi="Arial" w:cs="Arial"/>
+                <w:sz w:val="24"/>
+                <w:szCs w:val="24"/>
+              </w:rPr>
+              <w:t xml:space="preserve"> 2015</w:t>
+            </w:r>
+          </w:p>
+        </w:tc>
+        <w:tc>
+          <w:tcPr>
+            <w:tcW w:w="2578" w:type="dxa"/>
+          </w:tcPr>
+          <w:p>
+            <w:pPr>
+              <w:autoSpaceDE w:val="0"/>
+              <w:autoSpaceDN w:val="0"/>
+              <w:adjustRightInd w:val="0"/>
+              <w:rPr>
+                <w:rFonts w:ascii="Arial" w:hAnsi="Arial" w:cs="Arial"/>
+                <w:sz w:val="24"/>
+                <w:szCs w:val="24"/>
+              </w:rPr>
+            </w:pPr>
+            <w:r>
+              <w:rPr>
+                <w:rFonts w:ascii="Arial" w:hAnsi="Arial" w:cs="Arial"/>
+                <w:sz w:val="24"/>
+                <w:szCs w:val="24"/>
+              </w:rPr>
+              <w:t>$</w:t>
+            </w:r>
+            <w:r>
+              <w:rPr>
+                <w:rFonts w:ascii="Arial" w:hAnsi="Arial" w:cs="Arial"/>
+                <w:sz w:val="24"/>
+                <w:szCs w:val="24"/>
+              </w:rPr>
+              <w:t>0</w:t>
+            </w:r>
+          </w:p>
+        </w:tc>
+      </w:tr>
+      <w:tr>
+        <w:trPr>
+          <w:jc w:val="center"/>
+        </w:trPr>
+        <w:tc>
+          <w:tcPr>
+            <w:tcW w:w="1177" w:type="dxa"/>
+          </w:tcPr>
+          <w:p>
+            <w:pPr>
+              <w:autoSpaceDE w:val="0"/>
+              <w:autoSpaceDN w:val="0"/>
+              <w:adjustRightInd w:val="0"/>
+              <w:rPr>
+                <w:rFonts w:ascii="Arial" w:hAnsi="Arial" w:cs="Arial"/>
+                <w:sz w:val="24"/>
+                <w:szCs w:val="24"/>
+              </w:rPr>
+            </w:pPr>
+            <w:r>
+              <w:rPr>
+                <w:rFonts w:ascii="Arial" w:hAnsi="Arial" w:cs="Arial"/>
+                <w:sz w:val="24"/>
+                <w:szCs w:val="24"/>
+              </w:rPr>
+              <w:t>2</w:t>
+            </w:r>
+          </w:p>
+        </w:tc>
+        <w:tc>
+          <w:tcPr>
+            <w:tcW w:w="2281" w:type="dxa"/>
+          </w:tcPr>
+          <w:p>
+            <w:pPr>
+              <w:autoSpaceDE w:val="0"/>
+              <w:autoSpaceDN w:val="0"/>
+              <w:adjustRightInd w:val="0"/>
+              <w:rPr>
+                <w:rFonts w:ascii="Arial" w:hAnsi="Arial" w:cs="Arial"/>
+                <w:sz w:val="24"/>
+                <w:szCs w:val="24"/>
+                <w:lang w:val="en-US"/>
+              </w:rPr>
+            </w:pPr>
+            <w:r>
+              <w:rPr>
+                <w:rFonts w:ascii="Arial" w:hAnsi="Arial" w:cs="Arial"/>
+                <w:sz w:val="24"/>
+                <w:szCs w:val="24"/>
+                <w:lang w:val="en-US"/>
+              </w:rPr>
+              <w:t>SQL Server Management Studio Express</w:t>
+            </w:r>
+          </w:p>
+        </w:tc>
+        <w:tc>
+          <w:tcPr>
+            <w:tcW w:w="2578" w:type="dxa"/>
+          </w:tcPr>
+          <w:p>
+            <w:pPr>
+              <w:autoSpaceDE w:val="0"/>
+              <w:autoSpaceDN w:val="0"/>
+              <w:adjustRightInd w:val="0"/>
+              <w:rPr>
+                <w:rFonts w:ascii="Arial" w:hAnsi="Arial" w:cs="Arial"/>
+                <w:sz w:val="24"/>
+                <w:szCs w:val="24"/>
+                <w:lang w:val="en-US"/>
+              </w:rPr>
+            </w:pPr>
+            <w:r>
+              <w:rPr>
+                <w:rFonts w:ascii="Arial" w:hAnsi="Arial" w:cs="Arial"/>
+                <w:sz w:val="24"/>
+                <w:szCs w:val="24"/>
+                <w:lang w:val="en-US"/>
+              </w:rPr>
+              <w:t>$</w:t>
+            </w:r>
+            <w:r>
+              <w:rPr>
+                <w:rFonts w:ascii="Arial" w:hAnsi="Arial" w:cs="Arial"/>
+                <w:sz w:val="24"/>
+                <w:szCs w:val="24"/>
+                <w:lang w:val="en-US"/>
+              </w:rPr>
+              <w:t>0</w:t>
+            </w:r>
+          </w:p>
+        </w:tc>
+      </w:tr>
+      <w:tr>
+        <w:trPr>
+          <w:jc w:val="center"/>
+        </w:trPr>
+        <w:tc>
+          <w:tcPr>
+            <w:tcW w:w="1177" w:type="dxa"/>
+          </w:tcPr>
+          <w:p>
+            <w:pPr>
+              <w:autoSpaceDE w:val="0"/>
+              <w:autoSpaceDN w:val="0"/>
+              <w:adjustRightInd w:val="0"/>
+              <w:rPr>
+                <w:rFonts w:ascii="Arial" w:hAnsi="Arial" w:cs="Arial"/>
+                <w:sz w:val="24"/>
+                <w:szCs w:val="24"/>
+              </w:rPr>
+            </w:pPr>
+            <w:r>
+              <w:rPr>
+                <w:rFonts w:ascii="Arial" w:hAnsi="Arial" w:cs="Arial"/>
+                <w:sz w:val="24"/>
+                <w:szCs w:val="24"/>
+              </w:rPr>
+              <w:t>2</w:t>
+            </w:r>
+          </w:p>
+        </w:tc>
+        <w:tc>
+          <w:tcPr>
+            <w:tcW w:w="2281" w:type="dxa"/>
+          </w:tcPr>
+          <w:p>
+            <w:pPr>
+              <w:autoSpaceDE w:val="0"/>
+              <w:autoSpaceDN w:val="0"/>
+              <w:adjustRightInd w:val="0"/>
+              <w:rPr>
+                <w:rFonts w:ascii="Arial" w:hAnsi="Arial" w:cs="Arial"/>
+                <w:sz w:val="24"/>
+                <w:szCs w:val="24"/>
+              </w:rPr>
+            </w:pPr>
+            <w:r>
+              <w:rPr>
+                <w:rFonts w:ascii="Arial" w:hAnsi="Arial" w:cs="Arial"/>
+                <w:sz w:val="24"/>
+                <w:szCs w:val="24"/>
+              </w:rPr>
+              <w:t xml:space="preserve">Windows 7 </w:t>
+            </w:r>
+            <w:proofErr w:type="spellStart"/>
+            <w:r>
+              <w:rPr>
+                <w:rFonts w:ascii="Arial" w:hAnsi="Arial" w:cs="Arial"/>
+                <w:sz w:val="24"/>
+                <w:szCs w:val="24"/>
+              </w:rPr>
+              <w:t>ultimate</w:t>
+            </w:r>
+            <w:proofErr w:type="spellEnd"/>
+            <w:r>
+              <w:rPr>
+                <w:rFonts w:ascii="Arial" w:hAnsi="Arial" w:cs="Arial"/>
+                <w:sz w:val="24"/>
+                <w:szCs w:val="24"/>
+              </w:rPr>
+              <w:t xml:space="preserve"> para 3 Pc.</w:t>
+            </w:r>
+          </w:p>
+        </w:tc>
+        <w:tc>
+          <w:tcPr>
+            <w:tcW w:w="2578" w:type="dxa"/>
+          </w:tcPr>
+          <w:p>
+            <w:pPr>
+              <w:autoSpaceDE w:val="0"/>
+              <w:autoSpaceDN w:val="0"/>
+              <w:adjustRightInd w:val="0"/>
+              <w:rPr>
+                <w:rFonts w:ascii="Arial" w:hAnsi="Arial" w:cs="Arial"/>
+                <w:sz w:val="24"/>
+                <w:szCs w:val="24"/>
+              </w:rPr>
+            </w:pPr>
+            <w:r>
+              <w:rPr>
+                <w:rFonts w:ascii="Arial" w:hAnsi="Arial" w:cs="Arial"/>
+                <w:sz w:val="24"/>
+                <w:szCs w:val="24"/>
+              </w:rPr>
+              <w:t>$480 x 2 = $960</w:t>
+            </w:r>
+          </w:p>
+        </w:tc>
+      </w:tr>
+      <w:tr>
+        <w:trPr>
+          <w:jc w:val="center"/>
+        </w:trPr>
+        <w:tc>
+          <w:tcPr>
+            <w:tcW w:w="1177" w:type="dxa"/>
+          </w:tcPr>
+          <w:p>
+            <w:pPr>
+              <w:autoSpaceDE w:val="0"/>
+              <w:autoSpaceDN w:val="0"/>
+              <w:adjustRightInd w:val="0"/>
+              <w:rPr>
+                <w:rFonts w:ascii="Arial" w:hAnsi="Arial" w:cs="Arial"/>
+                <w:sz w:val="24"/>
+                <w:szCs w:val="24"/>
+              </w:rPr>
+            </w:pPr>
+            <w:r>
+              <w:rPr>
+                <w:rFonts w:ascii="Arial" w:hAnsi="Arial" w:cs="Arial"/>
+                <w:sz w:val="24"/>
+                <w:szCs w:val="24"/>
+              </w:rPr>
+              <w:t>2</w:t>
+            </w:r>
+          </w:p>
+        </w:tc>
+        <w:tc>
+          <w:tcPr>
+            <w:tcW w:w="2281" w:type="dxa"/>
+          </w:tcPr>
+          <w:p>
+            <w:pPr>
+              <w:autoSpaceDE w:val="0"/>
+              <w:autoSpaceDN w:val="0"/>
+              <w:adjustRightInd w:val="0"/>
+              <w:rPr>
+                <w:rFonts w:ascii="Arial" w:hAnsi="Arial" w:cs="Arial"/>
+                <w:sz w:val="24"/>
+                <w:szCs w:val="24"/>
+              </w:rPr>
+            </w:pPr>
+            <w:r>
+              <w:rPr>
+                <w:rFonts w:ascii="Arial" w:hAnsi="Arial" w:cs="Arial"/>
+                <w:sz w:val="24"/>
+                <w:szCs w:val="24"/>
+              </w:rPr>
+              <w:t>Office Professional Plus</w:t>
+            </w:r>
+          </w:p>
+        </w:tc>
+        <w:tc>
+          <w:tcPr>
+            <w:tcW w:w="2578" w:type="dxa"/>
+          </w:tcPr>
+          <w:p>
+            <w:pPr>
+              <w:autoSpaceDE w:val="0"/>
+              <w:autoSpaceDN w:val="0"/>
+              <w:adjustRightInd w:val="0"/>
+              <w:rPr>
+                <w:rFonts w:ascii="Arial" w:hAnsi="Arial" w:cs="Arial"/>
+                <w:sz w:val="24"/>
+                <w:szCs w:val="24"/>
+              </w:rPr>
+            </w:pPr>
+            <w:r>
+              <w:rPr>
+                <w:rFonts w:ascii="Arial" w:hAnsi="Arial" w:cs="Arial"/>
+                <w:sz w:val="24"/>
+                <w:szCs w:val="24"/>
+              </w:rPr>
+              <w:t>$430 x 2 = $860</w:t>
+            </w:r>
+          </w:p>
+        </w:tc>
+      </w:tr>
+      <w:tr>
+        <w:trPr>
+          <w:jc w:val="center"/>
+        </w:trPr>
+        <w:tc>
+          <w:tcPr>
+            <w:tcW w:w="1177" w:type="dxa"/>
+          </w:tcPr>
+          <w:p>
+            <w:pPr>
+              <w:autoSpaceDE w:val="0"/>
+              <w:autoSpaceDN w:val="0"/>
+              <w:adjustRightInd w:val="0"/>
+              <w:rPr>
+                <w:rFonts w:ascii="Arial" w:hAnsi="Arial" w:cs="Arial"/>
+                <w:sz w:val="24"/>
+                <w:szCs w:val="24"/>
+              </w:rPr>
+            </w:pPr>
+            <w:r>
+              <w:rPr>
+                <w:rFonts w:ascii="Arial" w:hAnsi="Arial" w:cs="Arial"/>
+                <w:sz w:val="24"/>
+                <w:szCs w:val="24"/>
+              </w:rPr>
+              <w:t>2</w:t>
+            </w:r>
+          </w:p>
+        </w:tc>
+        <w:tc>
+          <w:tcPr>
+            <w:tcW w:w="2281" w:type="dxa"/>
+          </w:tcPr>
+          <w:p>
+            <w:pPr>
+              <w:autoSpaceDE w:val="0"/>
+              <w:autoSpaceDN w:val="0"/>
+              <w:adjustRightInd w:val="0"/>
+              <w:rPr>
+                <w:rFonts w:ascii="Arial" w:hAnsi="Arial" w:cs="Arial"/>
+                <w:sz w:val="24"/>
+                <w:szCs w:val="24"/>
+              </w:rPr>
+            </w:pPr>
+            <w:proofErr w:type="spellStart"/>
+            <w:r>
+              <w:rPr>
+                <w:rFonts w:ascii="Arial" w:hAnsi="Arial" w:cs="Arial"/>
+                <w:sz w:val="24"/>
+                <w:szCs w:val="24"/>
+              </w:rPr>
+              <w:t>Tortoise</w:t>
+            </w:r>
+            <w:proofErr w:type="spellEnd"/>
+            <w:r>
+              <w:rPr>
+                <w:rFonts w:ascii="Arial" w:hAnsi="Arial" w:cs="Arial"/>
+                <w:sz w:val="24"/>
+                <w:szCs w:val="24"/>
+              </w:rPr>
+              <w:t xml:space="preserve"> SVN</w:t>
+            </w:r>
+          </w:p>
+        </w:tc>
+        <w:tc>
+          <w:tcPr>
+            <w:tcW w:w="2578" w:type="dxa"/>
+          </w:tcPr>
+          <w:p>
+            <w:pPr>
+              <w:autoSpaceDE w:val="0"/>
+              <w:autoSpaceDN w:val="0"/>
+              <w:adjustRightInd w:val="0"/>
+              <w:rPr>
+                <w:rFonts w:ascii="Arial" w:hAnsi="Arial" w:cs="Arial"/>
+                <w:sz w:val="24"/>
+                <w:szCs w:val="24"/>
+              </w:rPr>
+            </w:pPr>
+            <w:r>
+              <w:rPr>
+                <w:rFonts w:ascii="Arial" w:hAnsi="Arial" w:cs="Arial"/>
+                <w:sz w:val="24"/>
+                <w:szCs w:val="24"/>
+              </w:rPr>
+              <w:t>$0</w:t>
+            </w:r>
+          </w:p>
+        </w:tc>
+      </w:tr>
+      <w:tr>
+        <w:trPr>
+          <w:jc w:val="center"/>
+        </w:trPr>
+        <w:tc>
+          <w:tcPr>
+            <w:tcW w:w="1177" w:type="dxa"/>
+          </w:tcPr>
+          <w:p>
+            <w:pPr>
+              <w:autoSpaceDE w:val="0"/>
+              <w:autoSpaceDN w:val="0"/>
+              <w:adjustRightInd w:val="0"/>
+              <w:rPr>
+                <w:rFonts w:ascii="Arial" w:hAnsi="Arial" w:cs="Arial"/>
+                <w:sz w:val="24"/>
+                <w:szCs w:val="24"/>
+              </w:rPr>
+            </w:pPr>
+          </w:p>
+        </w:tc>
+        <w:tc>
+          <w:tcPr>
+            <w:tcW w:w="2281" w:type="dxa"/>
+          </w:tcPr>
+          <w:p>
+            <w:pPr>
+              <w:autoSpaceDE w:val="0"/>
+              <w:autoSpaceDN w:val="0"/>
+              <w:adjustRightInd w:val="0"/>
+              <w:rPr>
+                <w:rFonts w:ascii="Arial" w:hAnsi="Arial" w:cs="Arial"/>
+                <w:sz w:val="24"/>
+                <w:szCs w:val="24"/>
+              </w:rPr>
+            </w:pPr>
+            <w:proofErr w:type="spellStart"/>
+            <w:r>
+              <w:rPr>
+                <w:rFonts w:ascii="Arial" w:hAnsi="Arial" w:cs="Arial"/>
+                <w:sz w:val="24"/>
+                <w:szCs w:val="24"/>
+              </w:rPr>
+              <w:t>Github</w:t>
+            </w:r>
+            <w:proofErr w:type="spellEnd"/>
+          </w:p>
+        </w:tc>
+        <w:tc>
+          <w:tcPr>
+            <w:tcW w:w="2578" w:type="dxa"/>
+          </w:tcPr>
+          <w:p>
+            <w:pPr>
+              <w:autoSpaceDE w:val="0"/>
+              <w:autoSpaceDN w:val="0"/>
+              <w:adjustRightInd w:val="0"/>
+              <w:rPr>
+                <w:rFonts w:ascii="Arial" w:hAnsi="Arial" w:cs="Arial"/>
+                <w:sz w:val="24"/>
+                <w:szCs w:val="24"/>
+              </w:rPr>
+            </w:pPr>
+            <w:r>
+              <w:rPr>
+                <w:rFonts w:ascii="Arial" w:hAnsi="Arial" w:cs="Arial"/>
+                <w:sz w:val="24"/>
+                <w:szCs w:val="24"/>
+              </w:rPr>
+              <w:t>$0</w:t>
+            </w:r>
+          </w:p>
+        </w:tc>
+      </w:tr>
+      <w:tr>
+        <w:trPr>
+          <w:jc w:val="center"/>
+        </w:trPr>
+        <w:tc>
+          <w:tcPr>
+            <w:tcW w:w="1177" w:type="dxa"/>
+          </w:tcPr>
+          <w:p>
+            <w:pPr>
+              <w:autoSpaceDE w:val="0"/>
+              <w:autoSpaceDN w:val="0"/>
+              <w:adjustRightInd w:val="0"/>
+              <w:rPr>
+                <w:rFonts w:ascii="Arial" w:hAnsi="Arial" w:cs="Arial"/>
+                <w:sz w:val="24"/>
+                <w:szCs w:val="24"/>
+              </w:rPr>
+            </w:pPr>
+            <w:r>
+              <w:rPr>
+                <w:rFonts w:ascii="Arial" w:hAnsi="Arial" w:cs="Arial"/>
+                <w:sz w:val="24"/>
+                <w:szCs w:val="24"/>
+              </w:rPr>
+              <w:t>2</w:t>
+            </w:r>
+          </w:p>
+        </w:tc>
+        <w:tc>
+          <w:tcPr>
+            <w:tcW w:w="2281" w:type="dxa"/>
+          </w:tcPr>
+          <w:p>
+            <w:pPr>
+              <w:autoSpaceDE w:val="0"/>
+              <w:autoSpaceDN w:val="0"/>
+              <w:adjustRightInd w:val="0"/>
+              <w:rPr>
+                <w:rFonts w:ascii="Arial" w:hAnsi="Arial" w:cs="Arial"/>
+                <w:sz w:val="24"/>
+                <w:szCs w:val="24"/>
+              </w:rPr>
+            </w:pPr>
+            <w:proofErr w:type="spellStart"/>
+            <w:r>
+              <w:rPr>
+                <w:rFonts w:ascii="Arial" w:hAnsi="Arial" w:cs="Arial"/>
+                <w:sz w:val="24"/>
+                <w:szCs w:val="24"/>
+              </w:rPr>
+              <w:t>ProjectLibre</w:t>
+            </w:r>
+            <w:proofErr w:type="spellEnd"/>
+          </w:p>
+        </w:tc>
+        <w:tc>
+          <w:tcPr>
+            <w:tcW w:w="2578" w:type="dxa"/>
+          </w:tcPr>
+          <w:p>
+            <w:pPr>
+              <w:autoSpaceDE w:val="0"/>
+              <w:autoSpaceDN w:val="0"/>
+              <w:adjustRightInd w:val="0"/>
+              <w:rPr>
+                <w:rFonts w:ascii="Arial" w:hAnsi="Arial" w:cs="Arial"/>
+                <w:sz w:val="24"/>
+                <w:szCs w:val="24"/>
+              </w:rPr>
+            </w:pPr>
+            <w:r>
+              <w:rPr>
+                <w:rFonts w:ascii="Arial" w:hAnsi="Arial" w:cs="Arial"/>
+                <w:sz w:val="24"/>
+                <w:szCs w:val="24"/>
+              </w:rPr>
+              <w:t>$0</w:t>
+            </w:r>
+          </w:p>
+        </w:tc>
+      </w:tr>
+      <w:tr>
+        <w:trPr>
+          <w:jc w:val="center"/>
+        </w:trPr>
+        <w:tc>
+          <w:tcPr>
+            <w:tcW w:w="1177" w:type="dxa"/>
+          </w:tcPr>
+          <w:p>
+            <w:pPr>
+              <w:autoSpaceDE w:val="0"/>
+              <w:autoSpaceDN w:val="0"/>
+              <w:adjustRightInd w:val="0"/>
+              <w:rPr>
+                <w:rFonts w:ascii="Arial" w:hAnsi="Arial" w:cs="Arial"/>
+                <w:sz w:val="24"/>
+                <w:szCs w:val="24"/>
+              </w:rPr>
+            </w:pPr>
+            <w:r>
+              <w:rPr>
+                <w:rFonts w:ascii="Arial" w:hAnsi="Arial" w:cs="Arial"/>
+                <w:sz w:val="24"/>
+                <w:szCs w:val="24"/>
+              </w:rPr>
+              <w:t>2</w:t>
+            </w:r>
+          </w:p>
+        </w:tc>
+        <w:tc>
+          <w:tcPr>
+            <w:tcW w:w="2281" w:type="dxa"/>
+          </w:tcPr>
+          <w:p>
+            <w:pPr>
+              <w:autoSpaceDE w:val="0"/>
+              <w:autoSpaceDN w:val="0"/>
+              <w:adjustRightInd w:val="0"/>
+              <w:rPr>
+                <w:rFonts w:ascii="Arial" w:hAnsi="Arial" w:cs="Arial"/>
+                <w:sz w:val="24"/>
+                <w:szCs w:val="24"/>
+              </w:rPr>
+            </w:pPr>
+            <w:r>
+              <w:rPr>
+                <w:rFonts w:ascii="Arial" w:hAnsi="Arial" w:cs="Arial"/>
+                <w:sz w:val="24"/>
+                <w:szCs w:val="24"/>
+              </w:rPr>
+              <w:t xml:space="preserve">Editor de diagramas </w:t>
+            </w:r>
+            <w:proofErr w:type="spellStart"/>
+            <w:r>
+              <w:rPr>
+                <w:rFonts w:ascii="Arial" w:hAnsi="Arial" w:cs="Arial"/>
+                <w:sz w:val="24"/>
+                <w:szCs w:val="24"/>
+              </w:rPr>
+              <w:t>Dia</w:t>
+            </w:r>
+            <w:proofErr w:type="spellEnd"/>
+          </w:p>
+        </w:tc>
+        <w:tc>
+          <w:tcPr>
+            <w:tcW w:w="2578" w:type="dxa"/>
+          </w:tcPr>
+          <w:p>
+            <w:pPr>
+              <w:autoSpaceDE w:val="0"/>
+              <w:autoSpaceDN w:val="0"/>
+              <w:adjustRightInd w:val="0"/>
+              <w:rPr>
+                <w:rFonts w:ascii="Arial" w:hAnsi="Arial" w:cs="Arial"/>
+                <w:sz w:val="24"/>
+                <w:szCs w:val="24"/>
+              </w:rPr>
+            </w:pPr>
+            <w:r>
+              <w:rPr>
+                <w:rFonts w:ascii="Arial" w:hAnsi="Arial" w:cs="Arial"/>
+                <w:sz w:val="24"/>
+                <w:szCs w:val="24"/>
+              </w:rPr>
+              <w:t>$0</w:t>
+            </w:r>
+          </w:p>
+        </w:tc>
+      </w:tr>
+      <w:tr>
+        <w:trPr>
+          <w:jc w:val="center"/>
+        </w:trPr>
+        <w:tc>
+          <w:tcPr>
+            <w:tcW w:w="1177" w:type="dxa"/>
+          </w:tcPr>
+          <w:p>
+            <w:pPr>
+              <w:autoSpaceDE w:val="0"/>
+              <w:autoSpaceDN w:val="0"/>
+              <w:adjustRightInd w:val="0"/>
+              <w:rPr>
+                <w:rFonts w:ascii="Arial" w:hAnsi="Arial" w:cs="Arial"/>
+                <w:sz w:val="24"/>
+                <w:szCs w:val="24"/>
+              </w:rPr>
+            </w:pPr>
+          </w:p>
+        </w:tc>
+        <w:tc>
+          <w:tcPr>
+            <w:tcW w:w="2281" w:type="dxa"/>
+          </w:tcPr>
+          <w:p>
+            <w:pPr>
+              <w:autoSpaceDE w:val="0"/>
+              <w:autoSpaceDN w:val="0"/>
+              <w:adjustRightInd w:val="0"/>
+              <w:rPr>
+                <w:rFonts w:ascii="Arial" w:hAnsi="Arial" w:cs="Arial"/>
+                <w:sz w:val="24"/>
+                <w:szCs w:val="24"/>
+              </w:rPr>
+            </w:pPr>
+            <w:r>
+              <w:rPr>
+                <w:rFonts w:ascii="Arial" w:hAnsi="Arial" w:cs="Arial"/>
+                <w:sz w:val="24"/>
+                <w:szCs w:val="24"/>
+              </w:rPr>
+              <w:t>Total</w:t>
+            </w:r>
+          </w:p>
+        </w:tc>
+        <w:tc>
+          <w:tcPr>
+            <w:tcW w:w="2578" w:type="dxa"/>
+          </w:tcPr>
+          <w:p>
+            <w:pPr>
+              <w:autoSpaceDE w:val="0"/>
+              <w:autoSpaceDN w:val="0"/>
+              <w:adjustRightInd w:val="0"/>
+              <w:rPr>
+                <w:rFonts w:ascii="Arial" w:hAnsi="Arial" w:cs="Arial"/>
+                <w:sz w:val="24"/>
+                <w:szCs w:val="24"/>
+              </w:rPr>
+            </w:pPr>
+            <w:r>
+              <w:rPr>
+                <w:rFonts w:ascii="Arial" w:hAnsi="Arial" w:cs="Arial"/>
+                <w:sz w:val="24"/>
+                <w:szCs w:val="24"/>
+              </w:rPr>
+              <w:t>$</w:t>
+            </w:r>
+            <w:r>
+              <w:rPr>
+                <w:rFonts w:ascii="Arial" w:hAnsi="Arial" w:cs="Arial"/>
+                <w:sz w:val="24"/>
+                <w:szCs w:val="24"/>
+              </w:rPr>
+              <w:t>1820</w:t>
+            </w:r>
+          </w:p>
+        </w:tc>
+      </w:tr>
+    </w:tbl>
+    <w:p>
+      <w:pPr>
+        <w:ind w:firstLine="142"/>
+        <w:rPr>
+          <w:rFonts w:ascii="Arial" w:hAnsi="Arial" w:cs="Arial"/>
+          <w:sz w:val="24"/>
+          <w:szCs w:val="24"/>
+        </w:rPr>
+      </w:pPr>
+    </w:p>
+    <w:p>
+      <w:pPr>
+        <w:rPr>
+          <w:rFonts w:ascii="Arial" w:hAnsi="Arial" w:cs="Arial"/>
+          <w:sz w:val="24"/>
+          <w:szCs w:val="24"/>
+        </w:rPr>
+      </w:pPr>
+      <w:r>
+        <w:rPr>
+          <w:rFonts w:ascii="Arial" w:hAnsi="Arial" w:cs="Arial"/>
+          <w:sz w:val="24"/>
+          <w:szCs w:val="24"/>
+        </w:rPr>
+        <w:br w:type="page"/>
+      </w:r>
+    </w:p>
+    <w:tbl>
+      <w:tblPr>
+        <w:tblStyle w:val="Tablaconcuadrcula"/>
+        <w:tblW w:w="0" w:type="auto"/>
+        <w:jc w:val="center"/>
+        <w:tblLook w:val="04A0" w:firstRow="1" w:lastRow="0" w:firstColumn="1" w:lastColumn="0" w:noHBand="0" w:noVBand="1"/>
+      </w:tblPr>
+      <w:tblGrid>
+        <w:gridCol w:w="1177"/>
+        <w:gridCol w:w="4945"/>
+        <w:gridCol w:w="1097"/>
+      </w:tblGrid>
+      <w:tr>
+        <w:trPr>
+          <w:jc w:val="center"/>
+        </w:trPr>
+        <w:tc>
+          <w:tcPr>
+            <w:tcW w:w="7219" w:type="dxa"/>
+            <w:gridSpan w:val="3"/>
+          </w:tcPr>
+          <w:p>
+            <w:pPr>
+              <w:autoSpaceDE w:val="0"/>
+              <w:autoSpaceDN w:val="0"/>
+              <w:adjustRightInd w:val="0"/>
+              <w:jc w:val="center"/>
+              <w:rPr>
+                <w:rFonts w:ascii="Arial" w:hAnsi="Arial" w:cs="Arial"/>
+                <w:sz w:val="24"/>
+                <w:szCs w:val="24"/>
+              </w:rPr>
+            </w:pPr>
+            <w:r>
+              <w:rPr>
+                <w:rFonts w:ascii="Arial" w:hAnsi="Arial" w:cs="Arial"/>
+                <w:sz w:val="24"/>
+                <w:szCs w:val="24"/>
+              </w:rPr>
+              <w:lastRenderedPageBreak/>
+              <w:t>Hardware</w:t>
+            </w:r>
+          </w:p>
+        </w:tc>
+      </w:tr>
+      <w:tr>
+        <w:trPr>
+          <w:jc w:val="center"/>
+        </w:trPr>
+        <w:tc>
+          <w:tcPr>
+            <w:tcW w:w="1177" w:type="dxa"/>
+          </w:tcPr>
+          <w:p>
+            <w:pPr>
+              <w:autoSpaceDE w:val="0"/>
+              <w:autoSpaceDN w:val="0"/>
+              <w:adjustRightInd w:val="0"/>
+              <w:jc w:val="center"/>
+              <w:rPr>
+                <w:rFonts w:ascii="Arial" w:hAnsi="Arial" w:cs="Arial"/>
+                <w:sz w:val="24"/>
+                <w:szCs w:val="24"/>
+              </w:rPr>
+            </w:pPr>
+            <w:r>
+              <w:rPr>
+                <w:rFonts w:ascii="Arial" w:hAnsi="Arial" w:cs="Arial"/>
+                <w:sz w:val="24"/>
+                <w:szCs w:val="24"/>
+              </w:rPr>
+              <w:t>Cantidad</w:t>
+            </w:r>
+          </w:p>
+        </w:tc>
+        <w:tc>
+          <w:tcPr>
+            <w:tcW w:w="4945" w:type="dxa"/>
+          </w:tcPr>
+          <w:p>
+            <w:pPr>
+              <w:autoSpaceDE w:val="0"/>
+              <w:autoSpaceDN w:val="0"/>
+              <w:adjustRightInd w:val="0"/>
+              <w:jc w:val="center"/>
+              <w:rPr>
+                <w:rFonts w:ascii="Arial" w:hAnsi="Arial" w:cs="Arial"/>
+                <w:sz w:val="24"/>
+                <w:szCs w:val="24"/>
+              </w:rPr>
+            </w:pPr>
+            <w:r>
+              <w:rPr>
+                <w:rFonts w:ascii="Arial" w:hAnsi="Arial" w:cs="Arial"/>
+                <w:sz w:val="24"/>
+                <w:szCs w:val="24"/>
+              </w:rPr>
+              <w:t>Descripción</w:t>
+            </w:r>
+          </w:p>
+        </w:tc>
+        <w:tc>
+          <w:tcPr>
+            <w:tcW w:w="1097" w:type="dxa"/>
+          </w:tcPr>
+          <w:p>
+            <w:pPr>
+              <w:autoSpaceDE w:val="0"/>
+              <w:autoSpaceDN w:val="0"/>
+              <w:adjustRightInd w:val="0"/>
+              <w:jc w:val="center"/>
+              <w:rPr>
+                <w:rFonts w:ascii="Arial" w:hAnsi="Arial" w:cs="Arial"/>
+                <w:sz w:val="24"/>
+                <w:szCs w:val="24"/>
+              </w:rPr>
+            </w:pPr>
+            <w:r>
+              <w:rPr>
+                <w:rFonts w:ascii="Arial" w:hAnsi="Arial" w:cs="Arial"/>
+                <w:sz w:val="24"/>
+                <w:szCs w:val="24"/>
+              </w:rPr>
+              <w:t>Subtotal</w:t>
+            </w:r>
+          </w:p>
+        </w:tc>
+      </w:tr>
+      <w:tr>
+        <w:trPr>
+          <w:jc w:val="center"/>
+        </w:trPr>
+        <w:tc>
+          <w:tcPr>
+            <w:tcW w:w="1177" w:type="dxa"/>
+          </w:tcPr>
+          <w:p>
+            <w:pPr>
+              <w:autoSpaceDE w:val="0"/>
+              <w:autoSpaceDN w:val="0"/>
+              <w:adjustRightInd w:val="0"/>
+              <w:rPr>
+                <w:rFonts w:ascii="Arial" w:hAnsi="Arial" w:cs="Arial"/>
+                <w:sz w:val="24"/>
+                <w:szCs w:val="24"/>
+              </w:rPr>
+            </w:pPr>
+            <w:r>
+              <w:rPr>
+                <w:rFonts w:ascii="Arial" w:hAnsi="Arial" w:cs="Arial"/>
+                <w:sz w:val="24"/>
+                <w:szCs w:val="24"/>
+              </w:rPr>
+              <w:t>2</w:t>
+            </w:r>
+          </w:p>
+        </w:tc>
+        <w:tc>
+          <w:tcPr>
+            <w:tcW w:w="4945" w:type="dxa"/>
+          </w:tcPr>
+          <w:p>
+            <w:pPr>
+              <w:autoSpaceDE w:val="0"/>
+              <w:autoSpaceDN w:val="0"/>
+              <w:adjustRightInd w:val="0"/>
+              <w:rPr>
+                <w:rFonts w:ascii="Arial" w:hAnsi="Arial" w:cs="Arial"/>
+                <w:sz w:val="24"/>
+                <w:szCs w:val="24"/>
+                <w:lang w:val="en-US"/>
+              </w:rPr>
+            </w:pPr>
+            <w:r>
+              <w:rPr>
+                <w:rFonts w:ascii="Arial" w:hAnsi="Arial" w:cs="Arial"/>
+                <w:sz w:val="24"/>
+                <w:szCs w:val="24"/>
+                <w:lang w:val="en-US"/>
+              </w:rPr>
+              <w:t xml:space="preserve">Computadora </w:t>
+            </w:r>
+            <w:proofErr w:type="spellStart"/>
+            <w:r>
+              <w:rPr>
+                <w:rFonts w:ascii="Arial" w:hAnsi="Arial" w:cs="Arial"/>
+                <w:sz w:val="24"/>
+                <w:szCs w:val="24"/>
+                <w:lang w:val="en-US"/>
+              </w:rPr>
+              <w:t>Sentey</w:t>
+            </w:r>
+            <w:proofErr w:type="spellEnd"/>
+            <w:r>
+              <w:rPr>
+                <w:rFonts w:ascii="Arial" w:hAnsi="Arial" w:cs="Arial"/>
+                <w:sz w:val="24"/>
+                <w:szCs w:val="24"/>
+                <w:lang w:val="en-US"/>
+              </w:rPr>
+              <w:t>:</w:t>
+            </w:r>
+          </w:p>
+          <w:p>
+            <w:pPr>
+              <w:pStyle w:val="Prrafodelista"/>
+              <w:numPr>
+                <w:ilvl w:val="0"/>
+                <w:numId w:val="15"/>
+              </w:numPr>
+              <w:autoSpaceDE w:val="0"/>
+              <w:autoSpaceDN w:val="0"/>
+              <w:adjustRightInd w:val="0"/>
+              <w:rPr>
+                <w:rFonts w:ascii="Arial" w:hAnsi="Arial" w:cs="Arial"/>
+                <w:sz w:val="24"/>
+                <w:szCs w:val="24"/>
+                <w:lang w:val="en-US"/>
+              </w:rPr>
+            </w:pPr>
+            <w:proofErr w:type="spellStart"/>
+            <w:r>
+              <w:rPr>
+                <w:rFonts w:ascii="Arial" w:hAnsi="Arial" w:cs="Arial"/>
+                <w:sz w:val="24"/>
+                <w:szCs w:val="24"/>
+                <w:lang w:val="en-US"/>
+              </w:rPr>
+              <w:t>Procesador</w:t>
+            </w:r>
+            <w:proofErr w:type="spellEnd"/>
+            <w:r>
+              <w:rPr>
+                <w:rFonts w:ascii="Arial" w:hAnsi="Arial" w:cs="Arial"/>
+                <w:sz w:val="24"/>
+                <w:szCs w:val="24"/>
+                <w:lang w:val="en-US"/>
+              </w:rPr>
+              <w:t xml:space="preserve">: Intel(R) Core(TM) i-3 4170 CPU 3.70 </w:t>
+            </w:r>
+            <w:proofErr w:type="spellStart"/>
+            <w:proofErr w:type="gramStart"/>
+            <w:r>
+              <w:rPr>
+                <w:rFonts w:ascii="Arial" w:hAnsi="Arial" w:cs="Arial"/>
+                <w:sz w:val="24"/>
+                <w:szCs w:val="24"/>
+                <w:lang w:val="en-US"/>
+              </w:rPr>
+              <w:t>Ghz</w:t>
+            </w:r>
+            <w:proofErr w:type="spellEnd"/>
+            <w:proofErr w:type="gramEnd"/>
+            <w:r>
+              <w:rPr>
+                <w:rFonts w:ascii="Arial" w:hAnsi="Arial" w:cs="Arial"/>
+                <w:sz w:val="24"/>
+                <w:szCs w:val="24"/>
+                <w:lang w:val="en-US"/>
+              </w:rPr>
+              <w:t>.</w:t>
+            </w:r>
+          </w:p>
+          <w:p>
+            <w:pPr>
+              <w:pStyle w:val="Prrafodelista"/>
+              <w:numPr>
+                <w:ilvl w:val="0"/>
+                <w:numId w:val="15"/>
+              </w:numPr>
+              <w:autoSpaceDE w:val="0"/>
+              <w:autoSpaceDN w:val="0"/>
+              <w:adjustRightInd w:val="0"/>
+              <w:rPr>
+                <w:rFonts w:ascii="Arial" w:hAnsi="Arial" w:cs="Arial"/>
+                <w:sz w:val="24"/>
+                <w:szCs w:val="24"/>
+                <w:lang w:val="en-US"/>
+              </w:rPr>
+            </w:pPr>
+            <w:proofErr w:type="spellStart"/>
+            <w:r>
+              <w:rPr>
+                <w:rFonts w:ascii="Arial" w:hAnsi="Arial" w:cs="Arial"/>
+                <w:sz w:val="24"/>
+                <w:szCs w:val="24"/>
+                <w:lang w:val="en-US"/>
+              </w:rPr>
+              <w:t>Memoria</w:t>
+            </w:r>
+            <w:proofErr w:type="spellEnd"/>
+            <w:r>
+              <w:rPr>
+                <w:rFonts w:ascii="Arial" w:hAnsi="Arial" w:cs="Arial"/>
+                <w:sz w:val="24"/>
+                <w:szCs w:val="24"/>
+                <w:lang w:val="en-US"/>
+              </w:rPr>
+              <w:t>: 8086 MB RAM</w:t>
+            </w:r>
+          </w:p>
+          <w:p>
+            <w:pPr>
+              <w:pStyle w:val="Prrafodelista"/>
+              <w:numPr>
+                <w:ilvl w:val="0"/>
+                <w:numId w:val="15"/>
+              </w:numPr>
+              <w:autoSpaceDE w:val="0"/>
+              <w:autoSpaceDN w:val="0"/>
+              <w:adjustRightInd w:val="0"/>
+              <w:rPr>
+                <w:rFonts w:ascii="Arial" w:hAnsi="Arial" w:cs="Arial"/>
+                <w:sz w:val="24"/>
+                <w:szCs w:val="24"/>
+                <w:lang w:val="en-US"/>
+              </w:rPr>
+            </w:pPr>
+            <w:r>
+              <w:rPr>
+                <w:rFonts w:ascii="Arial" w:hAnsi="Arial" w:cs="Arial"/>
+                <w:sz w:val="24"/>
+                <w:szCs w:val="24"/>
+                <w:lang w:val="en-US"/>
+              </w:rPr>
+              <w:t xml:space="preserve">Disco </w:t>
+            </w:r>
+            <w:proofErr w:type="spellStart"/>
+            <w:r>
+              <w:rPr>
+                <w:rFonts w:ascii="Arial" w:hAnsi="Arial" w:cs="Arial"/>
+                <w:sz w:val="24"/>
+                <w:szCs w:val="24"/>
+                <w:lang w:val="en-US"/>
+              </w:rPr>
+              <w:t>Duro</w:t>
+            </w:r>
+            <w:proofErr w:type="spellEnd"/>
+            <w:r>
+              <w:rPr>
+                <w:rFonts w:ascii="Arial" w:hAnsi="Arial" w:cs="Arial"/>
+                <w:sz w:val="24"/>
+                <w:szCs w:val="24"/>
+                <w:lang w:val="en-US"/>
+              </w:rPr>
+              <w:t xml:space="preserve"> de 1TB</w:t>
+            </w:r>
+          </w:p>
+          <w:p>
+            <w:pPr>
+              <w:pStyle w:val="Prrafodelista"/>
+              <w:numPr>
+                <w:ilvl w:val="0"/>
+                <w:numId w:val="15"/>
+              </w:numPr>
+              <w:autoSpaceDE w:val="0"/>
+              <w:autoSpaceDN w:val="0"/>
+              <w:adjustRightInd w:val="0"/>
+              <w:rPr>
+                <w:rFonts w:ascii="Arial" w:hAnsi="Arial" w:cs="Arial"/>
+                <w:sz w:val="24"/>
+                <w:szCs w:val="24"/>
+              </w:rPr>
+            </w:pPr>
+            <w:r>
+              <w:rPr>
+                <w:rFonts w:ascii="Arial" w:hAnsi="Arial" w:cs="Arial"/>
+                <w:sz w:val="24"/>
+                <w:szCs w:val="24"/>
+              </w:rPr>
+              <w:t>Placa madre Gigabyte B85M-D2V</w:t>
+            </w:r>
+          </w:p>
+          <w:p>
+            <w:pPr>
+              <w:pStyle w:val="Prrafodelista"/>
+              <w:numPr>
+                <w:ilvl w:val="0"/>
+                <w:numId w:val="15"/>
+              </w:numPr>
+              <w:autoSpaceDE w:val="0"/>
+              <w:autoSpaceDN w:val="0"/>
+              <w:adjustRightInd w:val="0"/>
+              <w:rPr>
+                <w:rFonts w:ascii="Arial" w:hAnsi="Arial" w:cs="Arial"/>
+                <w:sz w:val="24"/>
+                <w:szCs w:val="24"/>
+              </w:rPr>
+            </w:pPr>
+            <w:r>
+              <w:rPr>
+                <w:rFonts w:ascii="Arial" w:hAnsi="Arial" w:cs="Arial"/>
+                <w:sz w:val="24"/>
+                <w:szCs w:val="24"/>
+              </w:rPr>
+              <w:t>Monitor LG 19”</w:t>
+            </w:r>
+          </w:p>
+          <w:p>
+            <w:pPr>
+              <w:pStyle w:val="Prrafodelista"/>
+              <w:numPr>
+                <w:ilvl w:val="0"/>
+                <w:numId w:val="15"/>
+              </w:numPr>
+              <w:autoSpaceDE w:val="0"/>
+              <w:autoSpaceDN w:val="0"/>
+              <w:adjustRightInd w:val="0"/>
+              <w:rPr>
+                <w:rFonts w:ascii="Arial" w:hAnsi="Arial" w:cs="Arial"/>
+                <w:sz w:val="24"/>
+                <w:szCs w:val="24"/>
+              </w:rPr>
+            </w:pPr>
+            <w:r>
+              <w:rPr>
+                <w:rFonts w:ascii="Arial" w:hAnsi="Arial" w:cs="Arial"/>
+                <w:sz w:val="24"/>
+                <w:szCs w:val="24"/>
+              </w:rPr>
+              <w:t xml:space="preserve">Adaptador físico TP-Link 300Mbps </w:t>
+            </w:r>
+            <w:proofErr w:type="spellStart"/>
+            <w:r>
+              <w:rPr>
+                <w:rFonts w:ascii="Arial" w:hAnsi="Arial" w:cs="Arial"/>
+                <w:sz w:val="24"/>
+                <w:szCs w:val="24"/>
+              </w:rPr>
+              <w:t>Wireless</w:t>
+            </w:r>
+            <w:proofErr w:type="spellEnd"/>
+          </w:p>
+          <w:p>
+            <w:pPr>
+              <w:pStyle w:val="Prrafodelista"/>
+              <w:numPr>
+                <w:ilvl w:val="0"/>
+                <w:numId w:val="15"/>
+              </w:numPr>
+              <w:autoSpaceDE w:val="0"/>
+              <w:autoSpaceDN w:val="0"/>
+              <w:adjustRightInd w:val="0"/>
+              <w:rPr>
+                <w:rFonts w:ascii="Arial" w:hAnsi="Arial" w:cs="Arial"/>
+                <w:sz w:val="24"/>
+                <w:szCs w:val="24"/>
+              </w:rPr>
+            </w:pPr>
+            <w:r>
+              <w:rPr>
+                <w:rFonts w:ascii="Arial" w:hAnsi="Arial" w:cs="Arial"/>
+                <w:sz w:val="24"/>
+                <w:szCs w:val="24"/>
+              </w:rPr>
+              <w:t>Teclado Genius</w:t>
+            </w:r>
+          </w:p>
+          <w:p>
+            <w:pPr>
+              <w:pStyle w:val="Prrafodelista"/>
+              <w:numPr>
+                <w:ilvl w:val="0"/>
+                <w:numId w:val="15"/>
+              </w:numPr>
+              <w:autoSpaceDE w:val="0"/>
+              <w:autoSpaceDN w:val="0"/>
+              <w:adjustRightInd w:val="0"/>
+              <w:rPr>
+                <w:rFonts w:ascii="Arial" w:hAnsi="Arial" w:cs="Arial"/>
+                <w:sz w:val="24"/>
+                <w:szCs w:val="24"/>
+              </w:rPr>
+            </w:pPr>
+            <w:r>
+              <w:rPr>
+                <w:rFonts w:ascii="Arial" w:hAnsi="Arial" w:cs="Arial"/>
+                <w:sz w:val="24"/>
+                <w:szCs w:val="24"/>
+              </w:rPr>
+              <w:t>Mouse Genius</w:t>
+            </w:r>
+          </w:p>
+        </w:tc>
+        <w:tc>
+          <w:tcPr>
+            <w:tcW w:w="1097" w:type="dxa"/>
+          </w:tcPr>
+          <w:p>
+            <w:pPr>
+              <w:autoSpaceDE w:val="0"/>
+              <w:autoSpaceDN w:val="0"/>
+              <w:adjustRightInd w:val="0"/>
+              <w:rPr>
+                <w:rFonts w:ascii="Arial" w:hAnsi="Arial" w:cs="Arial"/>
+                <w:sz w:val="24"/>
+                <w:szCs w:val="24"/>
+              </w:rPr>
+            </w:pPr>
+            <w:r>
+              <w:rPr>
+                <w:rFonts w:ascii="Arial" w:hAnsi="Arial" w:cs="Arial"/>
+                <w:sz w:val="24"/>
+                <w:szCs w:val="24"/>
+              </w:rPr>
+              <w:t>$12000 x 2 = 24000</w:t>
+            </w:r>
+          </w:p>
+        </w:tc>
+      </w:tr>
+      <w:tr>
+        <w:trPr>
+          <w:jc w:val="center"/>
+        </w:trPr>
+        <w:tc>
+          <w:tcPr>
+            <w:tcW w:w="1177" w:type="dxa"/>
+          </w:tcPr>
+          <w:p>
+            <w:pPr>
+              <w:autoSpaceDE w:val="0"/>
+              <w:autoSpaceDN w:val="0"/>
+              <w:adjustRightInd w:val="0"/>
+              <w:rPr>
+                <w:rFonts w:ascii="Arial" w:hAnsi="Arial" w:cs="Arial"/>
+                <w:sz w:val="24"/>
+                <w:szCs w:val="24"/>
+              </w:rPr>
+            </w:pPr>
+            <w:r>
+              <w:rPr>
+                <w:rFonts w:ascii="Arial" w:hAnsi="Arial" w:cs="Arial"/>
+                <w:sz w:val="24"/>
+                <w:szCs w:val="24"/>
+              </w:rPr>
+              <w:t>2</w:t>
+            </w:r>
+          </w:p>
+        </w:tc>
+        <w:tc>
+          <w:tcPr>
+            <w:tcW w:w="4945" w:type="dxa"/>
+          </w:tcPr>
+          <w:p>
+            <w:pPr>
+              <w:rPr>
+                <w:rFonts w:ascii="Arial" w:hAnsi="Arial" w:cs="Arial"/>
+                <w:sz w:val="24"/>
+                <w:szCs w:val="24"/>
+              </w:rPr>
+            </w:pPr>
+            <w:r>
+              <w:rPr>
+                <w:rFonts w:ascii="Arial" w:hAnsi="Arial" w:cs="Arial"/>
+                <w:sz w:val="24"/>
+                <w:szCs w:val="24"/>
+              </w:rPr>
+              <w:t xml:space="preserve">Estabilizador De </w:t>
+            </w:r>
+            <w:proofErr w:type="spellStart"/>
+            <w:r>
+              <w:rPr>
+                <w:rFonts w:ascii="Arial" w:hAnsi="Arial" w:cs="Arial"/>
+                <w:sz w:val="24"/>
+                <w:szCs w:val="24"/>
+              </w:rPr>
+              <w:t>Tension</w:t>
+            </w:r>
+            <w:proofErr w:type="spellEnd"/>
+            <w:r>
+              <w:rPr>
+                <w:rFonts w:ascii="Arial" w:hAnsi="Arial" w:cs="Arial"/>
+                <w:sz w:val="24"/>
+                <w:szCs w:val="24"/>
+              </w:rPr>
+              <w:t xml:space="preserve"> </w:t>
+            </w:r>
+            <w:proofErr w:type="spellStart"/>
+            <w:r>
+              <w:rPr>
+                <w:rFonts w:ascii="Arial" w:hAnsi="Arial" w:cs="Arial"/>
+                <w:sz w:val="24"/>
+                <w:szCs w:val="24"/>
+              </w:rPr>
+              <w:t>Trv</w:t>
+            </w:r>
+            <w:proofErr w:type="spellEnd"/>
+            <w:r>
+              <w:rPr>
+                <w:rFonts w:ascii="Arial" w:hAnsi="Arial" w:cs="Arial"/>
+                <w:sz w:val="24"/>
+                <w:szCs w:val="24"/>
+              </w:rPr>
+              <w:t xml:space="preserve"> Concept 1000va X6 Microcentro</w:t>
+            </w:r>
+          </w:p>
+          <w:p>
+            <w:pPr>
+              <w:autoSpaceDE w:val="0"/>
+              <w:autoSpaceDN w:val="0"/>
+              <w:adjustRightInd w:val="0"/>
+              <w:rPr>
+                <w:rFonts w:ascii="Arial" w:hAnsi="Arial" w:cs="Arial"/>
+                <w:sz w:val="24"/>
+                <w:szCs w:val="24"/>
+              </w:rPr>
+            </w:pPr>
+          </w:p>
+        </w:tc>
+        <w:tc>
+          <w:tcPr>
+            <w:tcW w:w="1097" w:type="dxa"/>
+          </w:tcPr>
+          <w:p>
+            <w:pPr>
+              <w:autoSpaceDE w:val="0"/>
+              <w:autoSpaceDN w:val="0"/>
+              <w:adjustRightInd w:val="0"/>
+              <w:rPr>
+                <w:rFonts w:ascii="Arial" w:hAnsi="Arial" w:cs="Arial"/>
+                <w:sz w:val="24"/>
+                <w:szCs w:val="24"/>
+                <w:lang w:val="en-US"/>
+              </w:rPr>
+            </w:pPr>
+            <w:r>
+              <w:rPr>
+                <w:rFonts w:ascii="Arial" w:hAnsi="Arial" w:cs="Arial"/>
+                <w:sz w:val="24"/>
+                <w:szCs w:val="24"/>
+                <w:lang w:val="en-US"/>
+              </w:rPr>
+              <w:t>$</w:t>
+            </w:r>
+            <w:r>
+              <w:rPr>
+                <w:rFonts w:ascii="Arial" w:hAnsi="Arial" w:cs="Arial"/>
+                <w:sz w:val="24"/>
+                <w:szCs w:val="24"/>
+                <w:lang w:val="en-US"/>
+              </w:rPr>
+              <w:t>579 x 2 = $1158</w:t>
+            </w:r>
+          </w:p>
+        </w:tc>
+      </w:tr>
+      <w:tr>
+        <w:trPr>
+          <w:jc w:val="center"/>
+        </w:trPr>
+        <w:tc>
+          <w:tcPr>
+            <w:tcW w:w="1177" w:type="dxa"/>
+          </w:tcPr>
+          <w:p>
+            <w:pPr>
+              <w:autoSpaceDE w:val="0"/>
+              <w:autoSpaceDN w:val="0"/>
+              <w:adjustRightInd w:val="0"/>
+              <w:rPr>
+                <w:rFonts w:ascii="Arial" w:hAnsi="Arial" w:cs="Arial"/>
+                <w:sz w:val="24"/>
+                <w:szCs w:val="24"/>
+              </w:rPr>
+            </w:pPr>
+            <w:r>
+              <w:rPr>
+                <w:rFonts w:ascii="Arial" w:hAnsi="Arial" w:cs="Arial"/>
+                <w:sz w:val="24"/>
+                <w:szCs w:val="24"/>
+              </w:rPr>
+              <w:t>1</w:t>
+            </w:r>
+          </w:p>
+        </w:tc>
+        <w:tc>
+          <w:tcPr>
+            <w:tcW w:w="4945" w:type="dxa"/>
+          </w:tcPr>
+          <w:p>
+            <w:pPr>
+              <w:rPr>
+                <w:rFonts w:ascii="Arial" w:hAnsi="Arial" w:cs="Arial"/>
+                <w:sz w:val="24"/>
+                <w:szCs w:val="24"/>
+              </w:rPr>
+            </w:pPr>
+            <w:proofErr w:type="spellStart"/>
+            <w:r>
+              <w:rPr>
+                <w:rFonts w:ascii="Arial" w:hAnsi="Arial" w:cs="Arial"/>
+                <w:sz w:val="24"/>
+                <w:szCs w:val="24"/>
+              </w:rPr>
+              <w:t>Router</w:t>
+            </w:r>
+            <w:proofErr w:type="spellEnd"/>
+            <w:r>
+              <w:rPr>
+                <w:rFonts w:ascii="Arial" w:hAnsi="Arial" w:cs="Arial"/>
+                <w:sz w:val="24"/>
+                <w:szCs w:val="24"/>
+              </w:rPr>
+              <w:t xml:space="preserve"> </w:t>
+            </w:r>
+            <w:proofErr w:type="spellStart"/>
+            <w:r>
+              <w:rPr>
+                <w:rFonts w:ascii="Arial" w:hAnsi="Arial" w:cs="Arial"/>
+                <w:sz w:val="24"/>
+                <w:szCs w:val="24"/>
+              </w:rPr>
+              <w:t>Wi</w:t>
+            </w:r>
+            <w:proofErr w:type="spellEnd"/>
+            <w:r>
+              <w:rPr>
+                <w:rFonts w:ascii="Arial" w:hAnsi="Arial" w:cs="Arial"/>
+                <w:sz w:val="24"/>
+                <w:szCs w:val="24"/>
+              </w:rPr>
+              <w:t xml:space="preserve">-fi </w:t>
+            </w:r>
+            <w:proofErr w:type="spellStart"/>
+            <w:r>
+              <w:rPr>
+                <w:rFonts w:ascii="Arial" w:hAnsi="Arial" w:cs="Arial"/>
+                <w:sz w:val="24"/>
+                <w:szCs w:val="24"/>
+              </w:rPr>
+              <w:t>Tp</w:t>
+            </w:r>
+            <w:proofErr w:type="spellEnd"/>
+            <w:r>
+              <w:rPr>
+                <w:rFonts w:ascii="Arial" w:hAnsi="Arial" w:cs="Arial"/>
+                <w:sz w:val="24"/>
+                <w:szCs w:val="24"/>
+              </w:rPr>
+              <w:t>-link Tl-wr941 Nd Norma N 300mbps 3 Antenas</w:t>
+            </w:r>
+          </w:p>
+          <w:p>
+            <w:pPr>
+              <w:autoSpaceDE w:val="0"/>
+              <w:autoSpaceDN w:val="0"/>
+              <w:adjustRightInd w:val="0"/>
+              <w:rPr>
+                <w:rFonts w:ascii="Arial" w:hAnsi="Arial" w:cs="Arial"/>
+                <w:sz w:val="24"/>
+                <w:szCs w:val="24"/>
+                <w:lang w:val="en-US"/>
+              </w:rPr>
+            </w:pPr>
+          </w:p>
+        </w:tc>
+        <w:tc>
+          <w:tcPr>
+            <w:tcW w:w="1097" w:type="dxa"/>
+          </w:tcPr>
+          <w:p>
+            <w:pPr>
+              <w:autoSpaceDE w:val="0"/>
+              <w:autoSpaceDN w:val="0"/>
+              <w:adjustRightInd w:val="0"/>
+              <w:rPr>
+                <w:rFonts w:ascii="Arial" w:hAnsi="Arial" w:cs="Arial"/>
+                <w:sz w:val="24"/>
+                <w:szCs w:val="24"/>
+              </w:rPr>
+            </w:pPr>
+            <w:r>
+              <w:rPr>
+                <w:rFonts w:ascii="Arial" w:hAnsi="Arial" w:cs="Arial"/>
+                <w:sz w:val="24"/>
+                <w:szCs w:val="24"/>
+              </w:rPr>
+              <w:t>$</w:t>
+            </w:r>
+            <w:r>
+              <w:rPr>
+                <w:rFonts w:ascii="Arial" w:hAnsi="Arial" w:cs="Arial"/>
+                <w:sz w:val="24"/>
+                <w:szCs w:val="24"/>
+              </w:rPr>
+              <w:t>839</w:t>
+            </w:r>
+            <w:r>
+              <w:rPr>
+                <w:rFonts w:ascii="Arial" w:hAnsi="Arial" w:cs="Arial"/>
+                <w:sz w:val="24"/>
+                <w:szCs w:val="24"/>
+              </w:rPr>
+              <w:t xml:space="preserve"> x 1</w:t>
+            </w:r>
+            <w:r>
+              <w:rPr>
+                <w:rFonts w:ascii="Arial" w:hAnsi="Arial" w:cs="Arial"/>
+                <w:sz w:val="24"/>
+                <w:szCs w:val="24"/>
+              </w:rPr>
+              <w:t xml:space="preserve"> = $</w:t>
+            </w:r>
+            <w:r>
+              <w:rPr>
+                <w:rFonts w:ascii="Arial" w:hAnsi="Arial" w:cs="Arial"/>
+                <w:sz w:val="24"/>
+                <w:szCs w:val="24"/>
+              </w:rPr>
+              <w:t>839</w:t>
+            </w:r>
+          </w:p>
+        </w:tc>
+      </w:tr>
+      <w:tr>
+        <w:trPr>
+          <w:jc w:val="center"/>
+        </w:trPr>
+        <w:tc>
+          <w:tcPr>
+            <w:tcW w:w="1177" w:type="dxa"/>
+          </w:tcPr>
+          <w:p>
+            <w:pPr>
+              <w:autoSpaceDE w:val="0"/>
+              <w:autoSpaceDN w:val="0"/>
+              <w:adjustRightInd w:val="0"/>
+              <w:rPr>
+                <w:rFonts w:ascii="Arial" w:hAnsi="Arial" w:cs="Arial"/>
+                <w:sz w:val="24"/>
+                <w:szCs w:val="24"/>
+              </w:rPr>
+            </w:pPr>
+            <w:r>
+              <w:rPr>
+                <w:rFonts w:ascii="Arial" w:hAnsi="Arial" w:cs="Arial"/>
+                <w:sz w:val="24"/>
+                <w:szCs w:val="24"/>
+              </w:rPr>
+              <w:t>1</w:t>
+            </w:r>
+          </w:p>
+        </w:tc>
+        <w:tc>
+          <w:tcPr>
+            <w:tcW w:w="4945" w:type="dxa"/>
+          </w:tcPr>
+          <w:p>
+            <w:pPr>
+              <w:rPr>
+                <w:rFonts w:ascii="Arial" w:hAnsi="Arial" w:cs="Arial"/>
+              </w:rPr>
+            </w:pPr>
+            <w:r>
+              <w:rPr>
+                <w:rFonts w:ascii="Arial" w:hAnsi="Arial" w:cs="Arial"/>
+              </w:rPr>
+              <w:t xml:space="preserve">Ups Estabilizador Pc </w:t>
+            </w:r>
+            <w:proofErr w:type="spellStart"/>
+            <w:r>
+              <w:rPr>
+                <w:rFonts w:ascii="Arial" w:hAnsi="Arial" w:cs="Arial"/>
+              </w:rPr>
+              <w:t>Hunnox</w:t>
+            </w:r>
+            <w:proofErr w:type="spellEnd"/>
+            <w:r>
+              <w:rPr>
+                <w:rFonts w:ascii="Arial" w:hAnsi="Arial" w:cs="Arial"/>
+              </w:rPr>
+              <w:t xml:space="preserve"> 650va </w:t>
+            </w:r>
+            <w:proofErr w:type="spellStart"/>
+            <w:r>
+              <w:rPr>
+                <w:rFonts w:ascii="Arial" w:hAnsi="Arial" w:cs="Arial"/>
+              </w:rPr>
+              <w:t>Display</w:t>
+            </w:r>
+            <w:proofErr w:type="spellEnd"/>
+            <w:r>
+              <w:rPr>
+                <w:rFonts w:ascii="Arial" w:hAnsi="Arial" w:cs="Arial"/>
+              </w:rPr>
+              <w:t xml:space="preserve"> </w:t>
+            </w:r>
+            <w:proofErr w:type="spellStart"/>
+            <w:r>
+              <w:rPr>
+                <w:rFonts w:ascii="Arial" w:hAnsi="Arial" w:cs="Arial"/>
+              </w:rPr>
+              <w:t>Lcd</w:t>
+            </w:r>
+            <w:proofErr w:type="spellEnd"/>
+            <w:r>
+              <w:rPr>
+                <w:rFonts w:ascii="Arial" w:hAnsi="Arial" w:cs="Arial"/>
+              </w:rPr>
+              <w:t xml:space="preserve"> </w:t>
+            </w:r>
+            <w:proofErr w:type="spellStart"/>
+            <w:r>
+              <w:rPr>
+                <w:rFonts w:ascii="Arial" w:hAnsi="Arial" w:cs="Arial"/>
+              </w:rPr>
+              <w:t>Usb</w:t>
+            </w:r>
+            <w:proofErr w:type="spellEnd"/>
+            <w:r>
+              <w:rPr>
+                <w:rFonts w:ascii="Arial" w:hAnsi="Arial" w:cs="Arial"/>
+              </w:rPr>
+              <w:t xml:space="preserve"> 390w</w:t>
+            </w:r>
+          </w:p>
+          <w:p>
+            <w:pPr>
+              <w:autoSpaceDE w:val="0"/>
+              <w:autoSpaceDN w:val="0"/>
+              <w:adjustRightInd w:val="0"/>
+              <w:rPr>
+                <w:rFonts w:ascii="Arial" w:hAnsi="Arial" w:cs="Arial"/>
+                <w:sz w:val="24"/>
+                <w:szCs w:val="24"/>
+              </w:rPr>
+            </w:pPr>
+          </w:p>
+        </w:tc>
+        <w:tc>
+          <w:tcPr>
+            <w:tcW w:w="1097" w:type="dxa"/>
+          </w:tcPr>
+          <w:p>
+            <w:pPr>
+              <w:autoSpaceDE w:val="0"/>
+              <w:autoSpaceDN w:val="0"/>
+              <w:adjustRightInd w:val="0"/>
+              <w:rPr>
+                <w:rFonts w:ascii="Arial" w:hAnsi="Arial" w:cs="Arial"/>
+                <w:sz w:val="24"/>
+                <w:szCs w:val="24"/>
+              </w:rPr>
+            </w:pPr>
+            <w:r>
+              <w:rPr>
+                <w:rFonts w:ascii="Arial" w:hAnsi="Arial" w:cs="Arial"/>
+                <w:sz w:val="24"/>
+                <w:szCs w:val="24"/>
+              </w:rPr>
+              <w:t>$1289 x 1 = $1289</w:t>
+            </w:r>
+          </w:p>
+        </w:tc>
+      </w:tr>
+      <w:tr>
+        <w:trPr>
+          <w:jc w:val="center"/>
+        </w:trPr>
+        <w:tc>
+          <w:tcPr>
+            <w:tcW w:w="1177" w:type="dxa"/>
+          </w:tcPr>
+          <w:p>
+            <w:pPr>
+              <w:autoSpaceDE w:val="0"/>
+              <w:autoSpaceDN w:val="0"/>
+              <w:adjustRightInd w:val="0"/>
+              <w:rPr>
+                <w:rFonts w:ascii="Arial" w:hAnsi="Arial" w:cs="Arial"/>
+                <w:sz w:val="24"/>
+                <w:szCs w:val="24"/>
+              </w:rPr>
+            </w:pPr>
+          </w:p>
+        </w:tc>
+        <w:tc>
+          <w:tcPr>
+            <w:tcW w:w="4945" w:type="dxa"/>
+          </w:tcPr>
+          <w:p>
+            <w:pPr>
+              <w:autoSpaceDE w:val="0"/>
+              <w:autoSpaceDN w:val="0"/>
+              <w:adjustRightInd w:val="0"/>
+              <w:rPr>
+                <w:rFonts w:ascii="Arial" w:hAnsi="Arial" w:cs="Arial"/>
+                <w:sz w:val="24"/>
+                <w:szCs w:val="24"/>
+              </w:rPr>
+            </w:pPr>
+            <w:r>
+              <w:rPr>
+                <w:rFonts w:ascii="Arial" w:hAnsi="Arial" w:cs="Arial"/>
+                <w:sz w:val="24"/>
+                <w:szCs w:val="24"/>
+              </w:rPr>
+              <w:t>Total</w:t>
+            </w:r>
+          </w:p>
+        </w:tc>
+        <w:tc>
+          <w:tcPr>
+            <w:tcW w:w="1097" w:type="dxa"/>
+          </w:tcPr>
+          <w:p>
+            <w:pPr>
+              <w:autoSpaceDE w:val="0"/>
+              <w:autoSpaceDN w:val="0"/>
+              <w:adjustRightInd w:val="0"/>
+              <w:rPr>
+                <w:rFonts w:ascii="Arial" w:hAnsi="Arial" w:cs="Arial"/>
+                <w:sz w:val="24"/>
+                <w:szCs w:val="24"/>
+              </w:rPr>
+            </w:pPr>
+            <w:r>
+              <w:rPr>
+                <w:rFonts w:ascii="Arial" w:hAnsi="Arial" w:cs="Arial"/>
+                <w:sz w:val="24"/>
+                <w:szCs w:val="24"/>
+              </w:rPr>
+              <w:t>$</w:t>
+            </w:r>
+            <w:r>
+              <w:rPr>
+                <w:rFonts w:ascii="Arial" w:hAnsi="Arial" w:cs="Arial"/>
+                <w:sz w:val="24"/>
+                <w:szCs w:val="24"/>
+              </w:rPr>
+              <w:t>27286</w:t>
+            </w:r>
+          </w:p>
+        </w:tc>
+      </w:tr>
+    </w:tbl>
+    <w:p>
+      <w:pPr>
+        <w:ind w:firstLine="142"/>
+        <w:rPr>
+          <w:rFonts w:ascii="Arial" w:hAnsi="Arial" w:cs="Arial"/>
+          <w:sz w:val="24"/>
+          <w:szCs w:val="24"/>
+        </w:rPr>
+      </w:pPr>
+    </w:p>
+    <w:tbl>
+      <w:tblPr>
+        <w:tblStyle w:val="Tablaconcuadrcula"/>
+        <w:tblW w:w="0" w:type="auto"/>
+        <w:tblLook w:val="04A0" w:firstRow="1" w:lastRow="0" w:firstColumn="1" w:lastColumn="0" w:noHBand="0" w:noVBand="1"/>
+      </w:tblPr>
+      <w:tblGrid>
+        <w:gridCol w:w="4322"/>
+        <w:gridCol w:w="4322"/>
+      </w:tblGrid>
+      <w:tr>
+        <w:tc>
+          <w:tcPr>
+            <w:tcW w:w="8644" w:type="dxa"/>
+            <w:gridSpan w:val="2"/>
+          </w:tcPr>
+          <w:p>
+            <w:pPr>
+              <w:jc w:val="center"/>
+              <w:rPr>
+                <w:rFonts w:ascii="Arial" w:hAnsi="Arial" w:cs="Arial"/>
+                <w:sz w:val="24"/>
+                <w:szCs w:val="24"/>
+              </w:rPr>
+            </w:pPr>
+            <w:r>
+              <w:rPr>
+                <w:rFonts w:ascii="Arial" w:hAnsi="Arial" w:cs="Arial"/>
+                <w:sz w:val="24"/>
+                <w:szCs w:val="24"/>
+              </w:rPr>
+              <w:t>Internet</w:t>
+            </w:r>
+          </w:p>
+        </w:tc>
+      </w:tr>
+      <w:tr>
+        <w:tc>
+          <w:tcPr>
+            <w:tcW w:w="4322" w:type="dxa"/>
+          </w:tcPr>
+          <w:p>
+            <w:pPr>
+              <w:rPr>
+                <w:rFonts w:ascii="Arial" w:hAnsi="Arial" w:cs="Arial"/>
+                <w:sz w:val="24"/>
+                <w:szCs w:val="24"/>
+              </w:rPr>
+            </w:pPr>
+            <w:r>
+              <w:rPr>
+                <w:rFonts w:ascii="Arial" w:hAnsi="Arial" w:cs="Arial"/>
+                <w:sz w:val="24"/>
+                <w:szCs w:val="24"/>
+              </w:rPr>
+              <w:t>Servicio de Internet</w:t>
+            </w:r>
+          </w:p>
+        </w:tc>
+        <w:tc>
+          <w:tcPr>
+            <w:tcW w:w="4322" w:type="dxa"/>
+          </w:tcPr>
+          <w:p>
+            <w:pPr>
+              <w:rPr>
+                <w:rFonts w:ascii="Arial" w:hAnsi="Arial" w:cs="Arial"/>
+                <w:sz w:val="24"/>
+                <w:szCs w:val="24"/>
+              </w:rPr>
+            </w:pPr>
+            <w:r>
+              <w:rPr>
+                <w:rFonts w:ascii="Arial" w:hAnsi="Arial" w:cs="Arial"/>
+                <w:sz w:val="24"/>
+                <w:szCs w:val="24"/>
+              </w:rPr>
+              <w:t>$490 por mes</w:t>
+            </w:r>
+          </w:p>
+        </w:tc>
+      </w:tr>
+    </w:tbl>
+    <w:p>
+      <w:pPr>
+        <w:ind w:firstLine="142"/>
+        <w:rPr>
+          <w:rFonts w:ascii="Arial" w:hAnsi="Arial" w:cs="Arial"/>
+          <w:sz w:val="24"/>
+          <w:szCs w:val="24"/>
+        </w:rPr>
+      </w:pPr>
+    </w:p>
+    <w:p>
+      <w:pPr>
+        <w:ind w:firstLine="142"/>
+        <w:rPr>
+          <w:rFonts w:ascii="Arial" w:hAnsi="Arial" w:cs="Arial"/>
+          <w:sz w:val="24"/>
+          <w:szCs w:val="24"/>
+        </w:rPr>
+      </w:pPr>
+      <w:r>
+        <w:rPr>
+          <w:rFonts w:ascii="Arial" w:hAnsi="Arial" w:cs="Arial"/>
+          <w:sz w:val="24"/>
+          <w:szCs w:val="24"/>
+        </w:rPr>
+        <w:t>Beneficios</w:t>
+      </w:r>
+    </w:p>
+    <w:p>
+      <w:pPr>
+        <w:ind w:firstLine="142"/>
+        <w:rPr>
+          <w:rFonts w:ascii="Arial" w:hAnsi="Arial" w:cs="Arial"/>
+          <w:sz w:val="24"/>
+          <w:szCs w:val="24"/>
+        </w:rPr>
+      </w:pPr>
+      <w:r>
+        <w:rPr>
+          <w:rFonts w:ascii="Arial" w:hAnsi="Arial" w:cs="Arial"/>
+          <w:sz w:val="24"/>
+          <w:szCs w:val="24"/>
+        </w:rPr>
+        <w:t>Los beneficios intangibles corresponden a aquellos, cuya valoración económica es difícil de obtener</w:t>
+      </w:r>
+      <w:r>
+        <w:rPr>
+          <w:rFonts w:ascii="Arial" w:hAnsi="Arial" w:cs="Arial"/>
+          <w:sz w:val="24"/>
+          <w:szCs w:val="24"/>
+        </w:rPr>
+        <w:t>,</w:t>
+      </w:r>
+      <w:r>
+        <w:rPr>
+          <w:rFonts w:ascii="Arial" w:hAnsi="Arial" w:cs="Arial"/>
+          <w:sz w:val="24"/>
+          <w:szCs w:val="24"/>
+        </w:rPr>
+        <w:t xml:space="preserve"> como la comodidad de los pacientes</w:t>
       </w:r>
       <w:r>
         <w:rPr>
@@ -4658,99 +8825,39 @@
           <w:sz w:val="24"/>
           <w:szCs w:val="24"/>
         </w:rPr>
-        <w:t xml:space="preserve">es </w:t>
-      </w:r>
-      <w:r>
-        <w:rPr>
-          <w:rFonts w:ascii="Arial" w:hAnsi="Arial" w:cs="Arial"/>
-          <w:sz w:val="24"/>
-          <w:szCs w:val="24"/>
-        </w:rPr>
-        <w:t>V</w:t>
-      </w:r>
-      <w:r>
-        <w:rPr>
-          <w:rFonts w:ascii="Arial" w:hAnsi="Arial" w:cs="Arial"/>
-          <w:sz w:val="24"/>
-          <w:szCs w:val="24"/>
-        </w:rPr>
-        <w:t xml:space="preserve">isual Studio </w:t>
-      </w:r>
-      <w:proofErr w:type="spellStart"/>
-      <w:r>
-        <w:rPr>
-          <w:rFonts w:ascii="Arial" w:hAnsi="Arial" w:cs="Arial"/>
-          <w:sz w:val="24"/>
-          <w:szCs w:val="24"/>
-        </w:rPr>
-        <w:t>Comm</w:t>
-      </w:r>
-      <w:r>
-        <w:rPr>
-          <w:rFonts w:ascii="Arial" w:hAnsi="Arial" w:cs="Arial"/>
-          <w:sz w:val="24"/>
-          <w:szCs w:val="24"/>
-        </w:rPr>
-        <w:t>u</w:t>
-      </w:r>
-      <w:r>
-        <w:rPr>
-          <w:rFonts w:ascii="Arial" w:hAnsi="Arial" w:cs="Arial"/>
-          <w:sz w:val="24"/>
-          <w:szCs w:val="24"/>
-        </w:rPr>
-        <w:t>nity</w:t>
-      </w:r>
-      <w:proofErr w:type="spellEnd"/>
-      <w:r>
-        <w:rPr>
-          <w:rFonts w:ascii="Arial" w:hAnsi="Arial" w:cs="Arial"/>
-          <w:sz w:val="24"/>
-          <w:szCs w:val="24"/>
-        </w:rPr>
-        <w:t>, el cual está destinado a desarrolladores individuales, proyecto de código abierto y pequeños equipos profesionales</w:t>
-      </w:r>
-      <w:r>
-        <w:rPr>
-          <w:rFonts w:ascii="Arial" w:hAnsi="Arial" w:cs="Arial"/>
-          <w:sz w:val="24"/>
-          <w:szCs w:val="24"/>
-        </w:rPr>
-        <w:t xml:space="preserve">. Además </w:t>
-      </w:r>
-      <w:r>
-        <w:rPr>
-          <w:rFonts w:ascii="Arial" w:hAnsi="Arial" w:cs="Arial"/>
-          <w:sz w:val="24"/>
-          <w:szCs w:val="24"/>
-        </w:rPr>
-        <w:t xml:space="preserve">permite desarrollar aplicaciones para Windows, </w:t>
-      </w:r>
-      <w:proofErr w:type="spellStart"/>
-      <w:r>
-        <w:rPr>
-          <w:rFonts w:ascii="Arial" w:hAnsi="Arial" w:cs="Arial"/>
-          <w:sz w:val="24"/>
-          <w:szCs w:val="24"/>
-        </w:rPr>
-        <w:t>Android</w:t>
-      </w:r>
-      <w:proofErr w:type="spellEnd"/>
-      <w:r>
-        <w:rPr>
-          <w:rFonts w:ascii="Arial" w:hAnsi="Arial" w:cs="Arial"/>
-          <w:sz w:val="24"/>
-          <w:szCs w:val="24"/>
-        </w:rPr>
-        <w:t xml:space="preserve">, crear aplicaciones web </w:t>
-      </w:r>
-      <w:r>
-        <w:rPr>
-          <w:rFonts w:ascii="Arial" w:hAnsi="Arial" w:cs="Arial"/>
-          <w:sz w:val="24"/>
-          <w:szCs w:val="24"/>
-        </w:rPr>
-        <w:t>y servicios en la nube.</w:t>
+        <w:t>con hipertensión, para realizar el seguimiento de las mediciones. También el profesional dispone de las mediciones de sus pacientes en forma</w:t>
+      </w:r>
+      <w:r>
+        <w:rPr>
+          <w:rFonts w:ascii="Arial" w:hAnsi="Arial" w:cs="Arial"/>
+          <w:sz w:val="24"/>
+          <w:szCs w:val="24"/>
+        </w:rPr>
+        <w:t xml:space="preserve"> rápida y</w:t>
+      </w:r>
+      <w:r>
+        <w:rPr>
+          <w:rFonts w:ascii="Arial" w:hAnsi="Arial" w:cs="Arial"/>
+          <w:sz w:val="24"/>
+          <w:szCs w:val="24"/>
+        </w:rPr>
+        <w:t xml:space="preserve"> ordenada para hacer el control peri</w:t>
+      </w:r>
+      <w:r>
+        <w:rPr>
+          <w:rFonts w:ascii="Arial" w:hAnsi="Arial" w:cs="Arial"/>
+          <w:sz w:val="24"/>
+          <w:szCs w:val="24"/>
+        </w:rPr>
+        <w:t>ódico</w:t>
+      </w:r>
+      <w:r>
+        <w:rPr>
+          <w:rFonts w:ascii="Arial" w:hAnsi="Arial" w:cs="Arial"/>
+          <w:sz w:val="24"/>
+          <w:szCs w:val="24"/>
+        </w:rPr>
+        <w:t>.</w:t>
       </w:r>
     </w:p>
     <w:p>
@@ -4768,23 +8875,15 @@
           <w:sz w:val="24"/>
           <w:szCs w:val="24"/>
         </w:rPr>
-        <w:t xml:space="preserve">Para la administración de la base de datos se utilizará </w:t>
-      </w:r>
-      <w:r>
-        <w:rPr>
-          <w:rFonts w:ascii="Arial" w:hAnsi="Arial" w:cs="Arial"/>
-          <w:sz w:val="24"/>
-          <w:szCs w:val="24"/>
-        </w:rPr>
-        <w:t>SQL Server Management Studio Express, el cual es posible descárgalo sin costo.</w:t>
-      </w:r>
-      <w:r>
-        <w:rPr>
-          <w:rFonts w:ascii="Arial" w:hAnsi="Arial" w:cs="Arial"/>
-          <w:sz w:val="24"/>
-          <w:szCs w:val="24"/>
-        </w:rPr>
-        <w:t xml:space="preserve"> También existen versiones con precios desde $ 7499 por procesador.</w:t>
+        <w:t xml:space="preserve">La utilización de este sistema permitirá mejorar la imagen de la institución sanitaria que lo aplique, </w:t>
+      </w:r>
+      <w:r>
+        <w:rPr>
+          <w:rFonts w:ascii="Arial" w:hAnsi="Arial" w:cs="Arial"/>
+          <w:sz w:val="24"/>
+          <w:szCs w:val="24"/>
+        </w:rPr>
+        <w:t>ya que el médico tendrá las mediciones de presión arterial de sus pacientes en forma clara y organizada, que permitirá la toma de decisiones.</w:t>
       </w:r>
     </w:p>
     <w:p>
@@ -4802,118 +8901,39 @@
           <w:sz w:val="24"/>
           <w:szCs w:val="24"/>
         </w:rPr>
-        <w:t xml:space="preserve">Para la gestión de configuración se utilizará </w:t>
-      </w:r>
-      <w:proofErr w:type="spellStart"/>
-      <w:r>
-        <w:rPr>
-          <w:rFonts w:ascii="Arial" w:hAnsi="Arial" w:cs="Arial"/>
-          <w:sz w:val="24"/>
-          <w:szCs w:val="24"/>
-        </w:rPr>
-        <w:t>Tortoise</w:t>
-      </w:r>
-      <w:proofErr w:type="spellEnd"/>
-      <w:r>
-        <w:rPr>
-          <w:rFonts w:ascii="Arial" w:hAnsi="Arial" w:cs="Arial"/>
-          <w:sz w:val="24"/>
-          <w:szCs w:val="24"/>
-        </w:rPr>
-        <w:t xml:space="preserve"> SVN y </w:t>
-      </w:r>
-      <w:proofErr w:type="spellStart"/>
-      <w:r>
-        <w:rPr>
-          <w:rFonts w:ascii="Arial" w:hAnsi="Arial" w:cs="Arial"/>
-          <w:sz w:val="24"/>
-          <w:szCs w:val="24"/>
-        </w:rPr>
-        <w:t>Github</w:t>
-      </w:r>
-      <w:proofErr w:type="spellEnd"/>
-      <w:r>
-        <w:rPr>
-          <w:rFonts w:ascii="Arial" w:hAnsi="Arial" w:cs="Arial"/>
-          <w:sz w:val="24"/>
-          <w:szCs w:val="24"/>
-        </w:rPr>
-        <w:t xml:space="preserve"> los cuales son software libre con licencias GNU GPL.</w:t>
-      </w:r>
-    </w:p>
-    <w:p>
-      <w:pPr>
-        <w:ind w:firstLine="142"/>
-        <w:rPr>
-          <w:rFonts w:ascii="Arial" w:hAnsi="Arial" w:cs="Arial"/>
-          <w:sz w:val="24"/>
-          <w:szCs w:val="24"/>
-        </w:rPr>
-      </w:pPr>
-      <w:r>
-        <w:rPr>
-          <w:rFonts w:ascii="Arial" w:hAnsi="Arial" w:cs="Arial"/>
-          <w:sz w:val="24"/>
-          <w:szCs w:val="24"/>
-        </w:rPr>
-        <w:lastRenderedPageBreak/>
-        <w:t>Existe gran variedad de aplicaciones para la creación de diagramas UML</w:t>
-      </w:r>
-      <w:r>
-        <w:rPr>
-          <w:rFonts w:ascii="Arial" w:hAnsi="Arial" w:cs="Arial"/>
-          <w:sz w:val="24"/>
-          <w:szCs w:val="24"/>
-        </w:rPr>
-        <w:t xml:space="preserve"> y planificación de proyectos, </w:t>
-      </w:r>
-      <w:r>
-        <w:rPr>
-          <w:rFonts w:ascii="Arial" w:hAnsi="Arial" w:cs="Arial"/>
-          <w:sz w:val="24"/>
-          <w:szCs w:val="24"/>
-        </w:rPr>
-        <w:t xml:space="preserve">algunas de </w:t>
-      </w:r>
-      <w:r>
-        <w:rPr>
-          <w:rFonts w:ascii="Arial" w:hAnsi="Arial" w:cs="Arial"/>
-          <w:sz w:val="24"/>
-          <w:szCs w:val="24"/>
-        </w:rPr>
-        <w:t>l</w:t>
-      </w:r>
-      <w:r>
-        <w:rPr>
-          <w:rFonts w:ascii="Arial" w:hAnsi="Arial" w:cs="Arial"/>
-          <w:sz w:val="24"/>
-          <w:szCs w:val="24"/>
-        </w:rPr>
-        <w:t>as pueden descargarse sin costo ya que fueron liberadas con licencia GNU GPL, por lo cual están disponibles para su uso.</w:t>
-      </w:r>
-    </w:p>
-    <w:p>
-      <w:pPr>
-        <w:ind w:firstLine="142"/>
-        <w:rPr>
-          <w:rFonts w:ascii="Arial" w:hAnsi="Arial" w:cs="Arial"/>
-          <w:sz w:val="24"/>
-          <w:szCs w:val="24"/>
-        </w:rPr>
-      </w:pPr>
-      <w:r>
-        <w:rPr>
-          <w:rFonts w:ascii="Arial" w:hAnsi="Arial" w:cs="Arial"/>
-          <w:sz w:val="24"/>
-          <w:szCs w:val="24"/>
-        </w:rPr>
-        <w:t>La propuesta…</w:t>
+        <w:t>Las ventajas que se ganan al implementar el sistema son muy importantes porque se permite el acceso a la información que antes no estaba disponible o no se podía consultar.</w:t>
+      </w:r>
+      <w:r>
+        <w:rPr>
+          <w:rFonts w:ascii="Arial" w:hAnsi="Arial" w:cs="Arial"/>
+          <w:sz w:val="24"/>
+          <w:szCs w:val="24"/>
+        </w:rPr>
+        <w:t xml:space="preserve"> El control de la hipertensión es fundamental para evitar consecuencias graves.</w:t>
+      </w:r>
+      <w:r>
+        <w:rPr>
+          <w:rFonts w:ascii="Arial" w:hAnsi="Arial" w:cs="Arial"/>
+          <w:sz w:val="24"/>
+          <w:szCs w:val="24"/>
+        </w:rPr>
+        <w:t xml:space="preserve"> </w:t>
       </w:r>
       <w:bookmarkStart w:id="0" w:name="_GoBack"/>
       <w:bookmarkEnd w:id="0"/>
     </w:p>
+    <w:p>
+      <w:pPr>
+        <w:ind w:firstLine="142"/>
+        <w:rPr>
+          <w:rFonts w:ascii="Arial" w:hAnsi="Arial" w:cs="Arial"/>
+          <w:sz w:val="24"/>
+          <w:szCs w:val="24"/>
+        </w:rPr>
+      </w:pPr>
+    </w:p>
     <w:sectPr>
-      <w:footerReference w:type="default" r:id="rId8"/>
+      <w:footerReference w:type="default" r:id="rId9"/>
       <w:pgSz w:w="11906" w:h="16838"/>
       <w:pgMar w:top="1417" w:right="1701" w:bottom="1417" w:left="1701" w:header="708" w:footer="708" w:gutter="0"/>
       <w:cols w:space="708"/>
@@ -4978,7 +8998,7 @@
           <w:rPr>
             <w:noProof/>
           </w:rPr>
-          <w:t>9</w:t>
+          <w:t>11</w:t>
         </w:r>
         <w:r>
           <w:fldChar w:fldCharType="end"/>
@@ -6188,6 +10208,119 @@
     </w:lvl>
   </w:abstractNum>
   <w:abstractNum w:abstractNumId="10">
+    <w:nsid w:val="3FF5655B"/>
+    <w:multiLevelType w:val="hybridMultilevel"/>
+    <w:tmpl w:val="1C6EFD3A"/>
+    <w:lvl w:ilvl="0" w:tplc="0C0A0001">
+      <w:start w:val="1"/>
+      <w:numFmt w:val="bullet"/>
+      <w:lvlText w:val=""/>
+      <w:lvlJc w:val="left"/>
+      <w:pPr>
+        <w:ind w:left="720" w:hanging="360"/>
+      </w:pPr>
+      <w:rPr>
+        <w:rFonts w:ascii="Symbol" w:hAnsi="Symbol" w:hint="default"/>
+      </w:rPr>
+    </w:lvl>
+    <w:lvl w:ilvl="1" w:tplc="0C0A0003" w:tentative="1">
+      <w:start w:val="1"/>
+      <w:numFmt w:val="bullet"/>
+      <w:lvlText w:val="o"/>
+      <w:lvlJc w:val="left"/>
+      <w:pPr>
+        <w:ind w:left="1440" w:hanging="360"/>
+      </w:pPr>
+      <w:rPr>
+        <w:rFonts w:ascii="Courier New" w:hAnsi="Courier New" w:cs="Courier New" w:hint="default"/>
+      </w:rPr>
+    </w:lvl>
+    <w:lvl w:ilvl="2" w:tplc="0C0A0005" w:tentative="1">
+      <w:start w:val="1"/>
+      <w:numFmt w:val="bullet"/>
+      <w:lvlText w:val=""/>
+      <w:lvlJc w:val="left"/>
+      <w:pPr>
+        <w:ind w:left="2160" w:hanging="360"/>
+      </w:pPr>
+      <w:rPr>
+        <w:rFonts w:ascii="Wingdings" w:hAnsi="Wingdings" w:hint="default"/>
+      </w:rPr>
+    </w:lvl>
+    <w:lvl w:ilvl="3" w:tplc="0C0A0001" w:tentative="1">
+      <w:start w:val="1"/>
+      <w:numFmt w:val="bullet"/>
+      <w:lvlText w:val=""/>
+      <w:lvlJc w:val="left"/>
+      <w:pPr>
+        <w:ind w:left="2880" w:hanging="360"/>
+      </w:pPr>
+      <w:rPr>
+        <w:rFonts w:ascii="Symbol" w:hAnsi="Symbol" w:hint="default"/>
+      </w:rPr>
+    </w:lvl>
+    <w:lvl w:ilvl="4" w:tplc="0C0A0003" w:tentative="1">
+      <w:start w:val="1"/>
+      <w:numFmt w:val="bullet"/>
+      <w:lvlText w:val="o"/>
+      <w:lvlJc w:val="left"/>
+      <w:pPr>
+        <w:ind w:left="3600" w:hanging="360"/>
+      </w:pPr>
+      <w:rPr>
+        <w:rFonts w:ascii="Courier New" w:hAnsi="Courier New" w:cs="Courier New" w:hint="default"/>
+      </w:rPr>
+    </w:lvl>
+    <w:lvl w:ilvl="5" w:tplc="0C0A0005" w:tentative="1">
+      <w:start w:val="1"/>
+      <w:numFmt w:val="bullet"/>
+      <w:lvlText w:val=""/>
+      <w:lvlJc w:val="left"/>
+      <w:pPr>
+        <w:ind w:left="4320" w:hanging="360"/>
+      </w:pPr>
+      <w:rPr>
+        <w:rFonts w:ascii="Wingdings" w:hAnsi="Wingdings" w:hint="default"/>
+      </w:rPr>
+    </w:lvl>
+    <w:lvl w:ilvl="6" w:tplc="0C0A0001" w:tentative="1">
+      <w:start w:val="1"/>
+      <w:numFmt w:val="bullet"/>
+      <w:lvlText w:val=""/>
+      <w:lvlJc w:val="left"/>
+      <w:pPr>
+        <w:ind w:left="5040" w:hanging="360"/>
+      </w:pPr>
+      <w:rPr>
+        <w:rFonts w:ascii="Symbol" w:hAnsi="Symbol" w:hint="default"/>
+      </w:rPr>
+    </w:lvl>
+    <w:lvl w:ilvl="7" w:tplc="0C0A0003" w:tentative="1">
+      <w:start w:val="1"/>
+      <w:numFmt w:val="bullet"/>
+      <w:lvlText w:val="o"/>
+      <w:lvlJc w:val="left"/>
+      <w:pPr>
+        <w:ind w:left="5760" w:hanging="360"/>
+      </w:pPr>
+      <w:rPr>
+        <w:rFonts w:ascii="Courier New" w:hAnsi="Courier New" w:cs="Courier New" w:hint="default"/>
+      </w:rPr>
+    </w:lvl>
+    <w:lvl w:ilvl="8" w:tplc="0C0A0005" w:tentative="1">
+      <w:start w:val="1"/>
+      <w:numFmt w:val="bullet"/>
+      <w:lvlText w:val=""/>
+      <w:lvlJc w:val="left"/>
+      <w:pPr>
+        <w:ind w:left="6480" w:hanging="360"/>
+      </w:pPr>
+      <w:rPr>
+        <w:rFonts w:ascii="Wingdings" w:hAnsi="Wingdings" w:hint="default"/>
+      </w:rPr>
+    </w:lvl>
+  </w:abstractNum>
+  <w:abstractNum w:abstractNumId="11">
     <w:nsid w:val="41C034FB"/>
     <w:multiLevelType w:val="hybridMultilevel"/>
     <w:tmpl w:val="5A0AA6DA"/>
@@ -6300,7 +10433,7 @@
       </w:rPr>
     </w:lvl>
   </w:abstractNum>
-  <w:abstractNum w:abstractNumId="11">
+  <w:abstractNum w:abstractNumId="12">
     <w:nsid w:val="4F1D49E4"/>
     <w:multiLevelType w:val="hybridMultilevel"/>
     <w:tmpl w:val="F158537E"/>
@@ -6413,7 +10546,7 @@
       </w:rPr>
     </w:lvl>
   </w:abstractNum>
-  <w:abstractNum w:abstractNumId="12">
+  <w:abstractNum w:abstractNumId="13">
     <w:nsid w:val="6FF54A3D"/>
     <w:multiLevelType w:val="hybridMultilevel"/>
     <w:tmpl w:val="BA109BF4"/>
@@ -6526,7 +10659,7 @@
       </w:rPr>
     </w:lvl>
   </w:abstractNum>
-  <w:abstractNum w:abstractNumId="13">
+  <w:abstractNum w:abstractNumId="14">
     <w:nsid w:val="7435667D"/>
     <w:multiLevelType w:val="hybridMultilevel"/>
     <w:tmpl w:val="214A8ABE"/>
@@ -6640,10 +10773,10 @@
     </w:lvl>
   </w:abstractNum>
   <w:num w:numId="1">
-    <w:abstractNumId w:val="11"/>
+    <w:abstractNumId w:val="12"/>
   </w:num>
   <w:num w:numId="2">
-    <w:abstractNumId w:val="13"/>
+    <w:abstractNumId w:val="14"/>
   </w:num>
   <w:num w:numId="3">
     <w:abstractNumId w:val="0"/>
@@ -6658,10 +10791,10 @@
     <w:abstractNumId w:val="7"/>
   </w:num>
   <w:num w:numId="7">
-    <w:abstractNumId w:val="12"/>
+    <w:abstractNumId w:val="13"/>
   </w:num>
   <w:num w:numId="8">
-    <w:abstractNumId w:val="10"/>
+    <w:abstractNumId w:val="11"/>
   </w:num>
   <w:num w:numId="9">
     <w:abstractNumId w:val="2"/>
@@ -6680,6 +10813,9 @@
   </w:num>
   <w:num w:numId="14">
     <w:abstractNumId w:val="5"/>
+  </w:num>
+  <w:num w:numId="15">
+    <w:abstractNumId w:val="10"/>
   </w:num>
 </w:numbering>
 </file>

</xml_diff>

<commit_message>
Finalizada la factibilidad operativa
</commit_message>
<xml_diff>
--- a/EstudioInicial/Estudio_Inicial_GestorPresiónArterial.docx
+++ b/EstudioInicial/Estudio_Inicial_GestorPresiónArterial.docx
@@ -3741,7 +3741,39 @@
           <w:sz w:val="24"/>
           <w:szCs w:val="24"/>
         </w:rPr>
-        <w:t xml:space="preserve">. El profesional podrá consultar las mediciones registradas por sus pacientes sin necesidad que ellos concurran a la institución médica para entregarlas, guardar las mediciones obtenidas en el consultorio. Además, al registrar los valores </w:t>
+        <w:t>. El profesional podrá consultar las mediciones registradas por sus pacientes sin necesidad que ellos concurran a la insti</w:t>
+      </w:r>
+      <w:r>
+        <w:rPr>
+          <w:rFonts w:ascii="Arial" w:hAnsi="Arial" w:cs="Arial"/>
+          <w:sz w:val="24"/>
+          <w:szCs w:val="24"/>
+        </w:rPr>
+        <w:t>tución médica para entregarlas</w:t>
+      </w:r>
+      <w:r>
+        <w:rPr>
+          <w:rFonts w:ascii="Arial" w:hAnsi="Arial" w:cs="Arial"/>
+          <w:sz w:val="24"/>
+          <w:szCs w:val="24"/>
+        </w:rPr>
+        <w:t>.</w:t>
+      </w:r>
+      <w:r>
+        <w:rPr>
+          <w:rFonts w:ascii="Arial" w:hAnsi="Arial" w:cs="Arial"/>
+          <w:sz w:val="24"/>
+          <w:szCs w:val="24"/>
+        </w:rPr>
+        <w:t xml:space="preserve"> </w:t>
+      </w:r>
+      <w:r>
+        <w:rPr>
+          <w:rFonts w:ascii="Arial" w:hAnsi="Arial" w:cs="Arial"/>
+          <w:sz w:val="24"/>
+          <w:szCs w:val="24"/>
+        </w:rPr>
+        <w:t xml:space="preserve">Además, al registrar los valores </w:t>
       </w:r>
       <w:r>
         <w:rPr>
@@ -3766,6 +3798,32 @@
           <w:szCs w:val="24"/>
         </w:rPr>
         <w:t>íodos anteriores y visualizar fácilmente la tendencia de la presión arterial en el tiempo.</w:t>
+      </w:r>
+    </w:p>
+    <w:p>
+      <w:pPr>
+        <w:ind w:firstLine="142"/>
+        <w:rPr>
+          <w:rFonts w:ascii="Arial" w:hAnsi="Arial" w:cs="Arial"/>
+          <w:sz w:val="24"/>
+          <w:szCs w:val="24"/>
+        </w:rPr>
+      </w:pPr>
+      <w:r>
+        <w:rPr>
+          <w:rFonts w:ascii="Arial" w:hAnsi="Arial" w:cs="Arial"/>
+          <w:sz w:val="24"/>
+          <w:szCs w:val="24"/>
+        </w:rPr>
+        <w:t xml:space="preserve">También el profesional tiene la necesidad de comparar los registros para descartar los efectos del síndrome de guardapolvo blanco y </w:t>
+      </w:r>
+      <w:r>
+        <w:rPr>
+          <w:rFonts w:ascii="Arial" w:hAnsi="Arial" w:cs="Arial"/>
+          <w:sz w:val="24"/>
+          <w:szCs w:val="24"/>
+        </w:rPr>
+        <w:t>facilitar la toma de decisiones con respecto a la dosis y la medicación.</w:t>
       </w:r>
     </w:p>
     <w:p>
@@ -5106,27 +5164,13 @@
         <w:t>Factibilidad Económica</w:t>
       </w:r>
     </w:p>
-    <w:p/>
     <w:p>
       <w:pPr>
         <w:autoSpaceDE w:val="0"/>
         <w:autoSpaceDN w:val="0"/>
         <w:adjustRightInd w:val="0"/>
         <w:spacing w:after="0" w:line="240" w:lineRule="auto"/>
-        <w:rPr>
-          <w:rFonts w:ascii="Arial" w:hAnsi="Arial" w:cs="Arial"/>
-          <w:sz w:val="24"/>
-          <w:szCs w:val="24"/>
-        </w:rPr>
-      </w:pPr>
-      <w:r>
-        <w:rPr>
-          <w:rFonts w:ascii="Arial" w:hAnsi="Arial" w:cs="Arial"/>
-          <w:sz w:val="24"/>
-          <w:szCs w:val="24"/>
-        </w:rPr>
-        <w:t>Costos</w:t>
-      </w:r>
+      </w:pPr>
     </w:p>
     <w:p>
       <w:pPr>
@@ -5140,6 +5184,14 @@
           <w:szCs w:val="24"/>
         </w:rPr>
       </w:pPr>
+      <w:r>
+        <w:rPr>
+          <w:rFonts w:ascii="Arial" w:hAnsi="Arial" w:cs="Arial"/>
+          <w:sz w:val="24"/>
+          <w:szCs w:val="24"/>
+        </w:rPr>
+        <w:t>Incluye un análisis de costos y beneficios asociados al proyecto.</w:t>
+      </w:r>
     </w:p>
     <w:p>
       <w:pPr>
@@ -5176,6 +5228,40 @@
           <w:szCs w:val="24"/>
         </w:rPr>
         <w:t>realizadas, en cuanto a costos de hardware, software y recursos humanos:</w:t>
+      </w:r>
+    </w:p>
+    <w:p>
+      <w:pPr>
+        <w:autoSpaceDE w:val="0"/>
+        <w:autoSpaceDN w:val="0"/>
+        <w:adjustRightInd w:val="0"/>
+        <w:spacing w:after="0" w:line="240" w:lineRule="auto"/>
+        <w:rPr>
+          <w:rFonts w:ascii="Arial" w:hAnsi="Arial" w:cs="Arial"/>
+          <w:sz w:val="24"/>
+          <w:szCs w:val="24"/>
+        </w:rPr>
+      </w:pPr>
+    </w:p>
+    <w:p>
+      <w:pPr>
+        <w:autoSpaceDE w:val="0"/>
+        <w:autoSpaceDN w:val="0"/>
+        <w:adjustRightInd w:val="0"/>
+        <w:spacing w:after="0" w:line="240" w:lineRule="auto"/>
+        <w:rPr>
+          <w:rFonts w:ascii="Arial" w:hAnsi="Arial" w:cs="Arial"/>
+          <w:sz w:val="24"/>
+          <w:szCs w:val="24"/>
+        </w:rPr>
+      </w:pPr>
+      <w:r>
+        <w:rPr>
+          <w:rFonts w:ascii="Arial" w:hAnsi="Arial" w:cs="Arial"/>
+          <w:sz w:val="24"/>
+          <w:szCs w:val="24"/>
+        </w:rPr>
+        <w:t>Costos</w:t>
       </w:r>
     </w:p>
     <w:p>
@@ -6842,15 +6928,7 @@
                 <w:sz w:val="24"/>
                 <w:szCs w:val="24"/>
               </w:rPr>
-              <w:t>Visual Studio</w:t>
-            </w:r>
-            <w:r>
-              <w:rPr>
-                <w:rFonts w:ascii="Arial" w:hAnsi="Arial" w:cs="Arial"/>
-                <w:sz w:val="24"/>
-                <w:szCs w:val="24"/>
-              </w:rPr>
-              <w:t xml:space="preserve"> </w:t>
+              <w:t xml:space="preserve">Visual Studio </w:t>
             </w:r>
             <w:proofErr w:type="spellStart"/>
             <w:r>
@@ -7794,6 +7872,7 @@
                 <w:lang w:val="en-US"/>
               </w:rPr>
             </w:pPr>
+            <w:proofErr w:type="spellStart"/>
             <w:r>
               <w:rPr>
                 <w:rFonts w:ascii="Arial" w:hAnsi="Arial" w:cs="Arial"/>
@@ -7801,7 +7880,17 @@
                 <w:szCs w:val="24"/>
                 <w:lang w:val="en-US"/>
               </w:rPr>
-              <w:t xml:space="preserve">Computadora </w:t>
+              <w:t>Computadora</w:t>
+            </w:r>
+            <w:proofErr w:type="spellEnd"/>
+            <w:r>
+              <w:rPr>
+                <w:rFonts w:ascii="Arial" w:hAnsi="Arial" w:cs="Arial"/>
+                <w:sz w:val="24"/>
+                <w:szCs w:val="24"/>
+                <w:lang w:val="en-US"/>
+              </w:rPr>
+              <w:t xml:space="preserve"> </w:t>
             </w:r>
             <w:proofErr w:type="spellStart"/>
             <w:r>
@@ -8306,16 +8395,27 @@
                 <w:rFonts w:ascii="Arial" w:hAnsi="Arial" w:cs="Arial"/>
                 <w:sz w:val="24"/>
                 <w:szCs w:val="24"/>
+                <w:lang w:val="en-US"/>
               </w:rPr>
             </w:pPr>
+            <w:r>
+              <w:rPr>
+                <w:rFonts w:ascii="Arial" w:hAnsi="Arial" w:cs="Arial"/>
+                <w:sz w:val="24"/>
+                <w:szCs w:val="24"/>
+                <w:lang w:val="en-US"/>
+              </w:rPr>
+              <w:t xml:space="preserve">Router </w:t>
+            </w:r>
             <w:proofErr w:type="spellStart"/>
             <w:r>
               <w:rPr>
                 <w:rFonts w:ascii="Arial" w:hAnsi="Arial" w:cs="Arial"/>
                 <w:sz w:val="24"/>
                 <w:szCs w:val="24"/>
-              </w:rPr>
-              <w:t>Router</w:t>
+                <w:lang w:val="en-US"/>
+              </w:rPr>
+              <w:t>Wi-fi</w:t>
             </w:r>
             <w:proofErr w:type="spellEnd"/>
             <w:r>
@@ -8323,6 +8423,7 @@
                 <w:rFonts w:ascii="Arial" w:hAnsi="Arial" w:cs="Arial"/>
                 <w:sz w:val="24"/>
                 <w:szCs w:val="24"/>
+                <w:lang w:val="en-US"/>
               </w:rPr>
               <w:t xml:space="preserve"> </w:t>
             </w:r>
@@ -8332,8 +8433,9 @@
                 <w:rFonts w:ascii="Arial" w:hAnsi="Arial" w:cs="Arial"/>
                 <w:sz w:val="24"/>
                 <w:szCs w:val="24"/>
-              </w:rPr>
-              <w:t>Wi</w:t>
+                <w:lang w:val="en-US"/>
+              </w:rPr>
+              <w:t>Tp</w:t>
             </w:r>
             <w:proofErr w:type="spellEnd"/>
             <w:r>
@@ -8341,8 +8443,9 @@
                 <w:rFonts w:ascii="Arial" w:hAnsi="Arial" w:cs="Arial"/>
                 <w:sz w:val="24"/>
                 <w:szCs w:val="24"/>
-              </w:rPr>
-              <w:t xml:space="preserve">-fi </w:t>
+                <w:lang w:val="en-US"/>
+              </w:rPr>
+              <w:t xml:space="preserve">-link Tl-wr941 </w:t>
             </w:r>
             <w:proofErr w:type="spellStart"/>
             <w:r>
@@ -8350,8 +8453,9 @@
                 <w:rFonts w:ascii="Arial" w:hAnsi="Arial" w:cs="Arial"/>
                 <w:sz w:val="24"/>
                 <w:szCs w:val="24"/>
-              </w:rPr>
-              <w:t>Tp</w:t>
+                <w:lang w:val="en-US"/>
+              </w:rPr>
+              <w:t>Nd</w:t>
             </w:r>
             <w:proofErr w:type="spellEnd"/>
             <w:r>
@@ -8359,9 +8463,21 @@
                 <w:rFonts w:ascii="Arial" w:hAnsi="Arial" w:cs="Arial"/>
                 <w:sz w:val="24"/>
                 <w:szCs w:val="24"/>
-              </w:rPr>
-              <w:t>-link Tl-wr941 Nd Norma N 300mbps 3 Antenas</w:t>
-            </w:r>
+                <w:lang w:val="en-US"/>
+              </w:rPr>
+              <w:t xml:space="preserve"> Norma N 300mbps 3 </w:t>
+            </w:r>
+            <w:proofErr w:type="spellStart"/>
+            <w:r>
+              <w:rPr>
+                <w:rFonts w:ascii="Arial" w:hAnsi="Arial" w:cs="Arial"/>
+                <w:sz w:val="24"/>
+                <w:szCs w:val="24"/>
+                <w:lang w:val="en-US"/>
+              </w:rPr>
+              <w:t>Antenas</w:t>
+            </w:r>
+            <w:proofErr w:type="spellEnd"/>
           </w:p>
           <w:p>
             <w:pPr>
@@ -8919,8 +9035,222 @@
         </w:rPr>
         <w:t xml:space="preserve"> </w:t>
       </w:r>
+    </w:p>
+    <w:p>
+      <w:pPr>
+        <w:ind w:firstLine="142"/>
+        <w:rPr>
+          <w:rFonts w:ascii="Arial" w:hAnsi="Arial" w:cs="Arial"/>
+          <w:sz w:val="24"/>
+          <w:szCs w:val="24"/>
+        </w:rPr>
+      </w:pPr>
+    </w:p>
+    <w:p>
+      <w:pPr>
+        <w:pStyle w:val="Ttulo3"/>
+      </w:pPr>
+      <w:r>
+        <w:lastRenderedPageBreak/>
+        <w:t>Factibilidad Operativa</w:t>
+      </w:r>
+    </w:p>
+    <w:p/>
+    <w:p>
+      <w:pPr>
+        <w:ind w:firstLine="142"/>
+        <w:rPr>
+          <w:rFonts w:ascii="Arial" w:hAnsi="Arial" w:cs="Arial"/>
+          <w:sz w:val="24"/>
+          <w:szCs w:val="24"/>
+        </w:rPr>
+      </w:pPr>
+      <w:r>
+        <w:rPr>
+          <w:rFonts w:ascii="Arial" w:hAnsi="Arial" w:cs="Arial"/>
+          <w:sz w:val="24"/>
+          <w:szCs w:val="24"/>
+        </w:rPr>
+        <w:t xml:space="preserve">Permitir conocer la </w:t>
+      </w:r>
+      <w:r>
+        <w:rPr>
+          <w:rFonts w:ascii="Arial" w:hAnsi="Arial" w:cs="Arial"/>
+          <w:sz w:val="24"/>
+          <w:szCs w:val="24"/>
+        </w:rPr>
+        <w:t>conveniencia de solucionar el problema planteado o si funcionará la solución</w:t>
+      </w:r>
       <w:bookmarkStart w:id="0" w:name="_GoBack"/>
       <w:bookmarkEnd w:id="0"/>
+      <w:r>
+        <w:rPr>
+          <w:rFonts w:ascii="Arial" w:hAnsi="Arial" w:cs="Arial"/>
+          <w:sz w:val="24"/>
+          <w:szCs w:val="24"/>
+        </w:rPr>
+        <w:t xml:space="preserve"> propuesta.</w:t>
+      </w:r>
+    </w:p>
+    <w:p>
+      <w:pPr>
+        <w:ind w:firstLine="142"/>
+        <w:rPr>
+          <w:rFonts w:ascii="Arial" w:hAnsi="Arial" w:cs="Arial"/>
+          <w:sz w:val="24"/>
+          <w:szCs w:val="24"/>
+        </w:rPr>
+      </w:pPr>
+      <w:r>
+        <w:rPr>
+          <w:rFonts w:ascii="Arial" w:hAnsi="Arial" w:cs="Arial"/>
+          <w:sz w:val="24"/>
+          <w:szCs w:val="24"/>
+        </w:rPr>
+        <w:t>El inconveniente que generalmente enfrentan los médicos, relacionado al manejo de gran cantidad de información referida a las mediciones de presión arterial</w:t>
+      </w:r>
+      <w:r>
+        <w:rPr>
+          <w:rFonts w:ascii="Arial" w:hAnsi="Arial" w:cs="Arial"/>
+          <w:sz w:val="24"/>
+          <w:szCs w:val="24"/>
+        </w:rPr>
+        <w:t xml:space="preserve"> de los pacientes, puede tener solución a través del </w:t>
+      </w:r>
+      <w:r>
+        <w:rPr>
+          <w:rFonts w:ascii="Arial" w:hAnsi="Arial" w:cs="Arial"/>
+          <w:sz w:val="24"/>
+          <w:szCs w:val="24"/>
+        </w:rPr>
+        <w:t>presente proyecto</w:t>
+      </w:r>
+      <w:r>
+        <w:rPr>
+          <w:rFonts w:ascii="Arial" w:hAnsi="Arial" w:cs="Arial"/>
+          <w:sz w:val="24"/>
+          <w:szCs w:val="24"/>
+        </w:rPr>
+        <w:t>.</w:t>
+      </w:r>
+      <w:r>
+        <w:rPr>
+          <w:rFonts w:ascii="Arial" w:hAnsi="Arial" w:cs="Arial"/>
+          <w:sz w:val="24"/>
+          <w:szCs w:val="24"/>
+        </w:rPr>
+        <w:t xml:space="preserve"> Dado que el sistema permitirá mantener organizadas las mediciones, consultar el historial de mediciones, comparar las medidas de diferentes períodos y así facilitar la toma de decisiones</w:t>
+      </w:r>
+      <w:r>
+        <w:rPr>
+          <w:rFonts w:ascii="Arial" w:hAnsi="Arial" w:cs="Arial"/>
+          <w:sz w:val="24"/>
+          <w:szCs w:val="24"/>
+        </w:rPr>
+        <w:t>.</w:t>
+      </w:r>
+    </w:p>
+    <w:p>
+      <w:pPr>
+        <w:ind w:firstLine="142"/>
+        <w:rPr>
+          <w:rFonts w:ascii="Arial" w:hAnsi="Arial" w:cs="Arial"/>
+          <w:sz w:val="24"/>
+          <w:szCs w:val="24"/>
+        </w:rPr>
+      </w:pPr>
+      <w:r>
+        <w:rPr>
+          <w:rFonts w:ascii="Arial" w:hAnsi="Arial" w:cs="Arial"/>
+          <w:sz w:val="24"/>
+          <w:szCs w:val="24"/>
+        </w:rPr>
+        <w:t>La solución al inconveniente antes mencionado ayudará a disminuir las consecuencias de esta enfermedad</w:t>
+      </w:r>
+      <w:r>
+        <w:rPr>
+          <w:rFonts w:ascii="Arial" w:hAnsi="Arial" w:cs="Arial"/>
+          <w:sz w:val="24"/>
+          <w:szCs w:val="24"/>
+        </w:rPr>
+        <w:t>, porque la información le permite ajustar el tratamiento de</w:t>
+      </w:r>
+      <w:r>
+        <w:rPr>
+          <w:rFonts w:ascii="Arial" w:hAnsi="Arial" w:cs="Arial"/>
+          <w:sz w:val="24"/>
+          <w:szCs w:val="24"/>
+        </w:rPr>
+        <w:t xml:space="preserve"> acuerdo a los diferentes casos y evitar enfermedades cardiovasculares que son la primera causa de muerte en el mundo occidental</w:t>
+      </w:r>
+      <w:r>
+        <w:rPr>
+          <w:rFonts w:ascii="Arial" w:hAnsi="Arial" w:cs="Arial"/>
+          <w:sz w:val="24"/>
+          <w:szCs w:val="24"/>
+        </w:rPr>
+        <w:t>.</w:t>
+      </w:r>
+    </w:p>
+    <w:p>
+      <w:pPr>
+        <w:ind w:firstLine="142"/>
+        <w:rPr>
+          <w:rFonts w:ascii="Arial" w:hAnsi="Arial" w:cs="Arial"/>
+          <w:sz w:val="24"/>
+          <w:szCs w:val="24"/>
+        </w:rPr>
+      </w:pPr>
+      <w:r>
+        <w:rPr>
+          <w:rFonts w:ascii="Arial" w:hAnsi="Arial" w:cs="Arial"/>
+          <w:sz w:val="24"/>
+          <w:szCs w:val="24"/>
+        </w:rPr>
+        <w:t xml:space="preserve">El modo actual </w:t>
+      </w:r>
+      <w:r>
+        <w:rPr>
+          <w:rFonts w:ascii="Arial" w:hAnsi="Arial" w:cs="Arial"/>
+          <w:sz w:val="24"/>
+          <w:szCs w:val="24"/>
+        </w:rPr>
+        <w:t xml:space="preserve">de los profesionales en las diferentes instituciones sanitarias no ofrece un tiempo de respuesta adecuado por falta de información ordenada, correcta y útil. </w:t>
+      </w:r>
+    </w:p>
+    <w:p>
+      <w:pPr>
+        <w:ind w:firstLine="142"/>
+        <w:rPr>
+          <w:rFonts w:ascii="Arial" w:hAnsi="Arial" w:cs="Arial"/>
+          <w:sz w:val="24"/>
+          <w:szCs w:val="24"/>
+        </w:rPr>
+      </w:pPr>
+      <w:r>
+        <w:rPr>
+          <w:rFonts w:ascii="Arial" w:hAnsi="Arial" w:cs="Arial"/>
+          <w:sz w:val="24"/>
+          <w:szCs w:val="24"/>
+        </w:rPr>
+        <w:t>El sistema permitirá visualizar la información fácilmente y en el momento necesario,</w:t>
+      </w:r>
+      <w:r>
+        <w:rPr>
+          <w:rFonts w:ascii="Arial" w:hAnsi="Arial" w:cs="Arial"/>
+          <w:sz w:val="24"/>
+          <w:szCs w:val="24"/>
+        </w:rPr>
+        <w:t xml:space="preserve"> que </w:t>
+      </w:r>
+      <w:r>
+        <w:rPr>
+          <w:rFonts w:ascii="Arial" w:hAnsi="Arial" w:cs="Arial"/>
+          <w:sz w:val="24"/>
+          <w:szCs w:val="24"/>
+        </w:rPr>
+        <w:t>ayudará a disminuir el tiempo de diagnóstico para iniciar el tratamiento.</w:t>
+      </w:r>
     </w:p>
     <w:p>
       <w:pPr>
@@ -8998,7 +9328,7 @@
           <w:rPr>
             <w:noProof/>
           </w:rPr>
-          <w:t>11</w:t>
+          <w:t>12</w:t>
         </w:r>
         <w:r>
           <w:fldChar w:fldCharType="end"/>

</xml_diff>

<commit_message>
se modificó el encabezado
</commit_message>
<xml_diff>
--- a/EstudioInicial/Estudio_Inicial_GestorPresiónArterial.docx
+++ b/EstudioInicial/Estudio_Inicial_GestorPresiónArterial.docx
@@ -4,6 +4,10 @@
   <w:body>
     <w:p>
       <w:r>
+        <w:rPr>
+          <w:noProof/>
+          <w:lang w:eastAsia="es-ES"/>
+        </w:rPr>
         <mc:AlternateContent>
           <mc:Choice Requires="wps">
             <w:drawing>
@@ -64,6 +68,7 @@
                               <w:dataBinding w:prefixMappings="xmlns:ns0='http://purl.org/dc/elements/1.1/' xmlns:ns1='http://schemas.openxmlformats.org/package/2006/metadata/core-properties' " w:xpath="/ns1:coreProperties[1]/ns0:title[1]" w:storeItemID="{6C3C8BC8-F283-45AE-878A-BAB7291924A1}"/>
                               <w:text/>
                             </w:sdtPr>
+                            <w:sdtEndPr/>
                             <w:sdtContent>
                               <w:p>
                                 <w:pPr>
@@ -154,6 +159,10 @@
         </mc:AlternateContent>
       </w:r>
       <w:r>
+        <w:rPr>
+          <w:noProof/>
+          <w:lang w:eastAsia="es-ES"/>
+        </w:rPr>
         <mc:AlternateContent>
           <mc:Choice Requires="wps">
             <w:drawing>
@@ -296,6 +305,10 @@
         </mc:AlternateContent>
       </w:r>
       <w:r>
+        <w:rPr>
+          <w:noProof/>
+          <w:lang w:eastAsia="es-ES"/>
+        </w:rPr>
         <mc:AlternateContent>
           <mc:Choice Requires="wps">
             <w:drawing>
@@ -417,6 +430,10 @@
           </mc:Choice>
           <mc:Fallback>
             <w:pict>
+              <v:shapetype id="_x0000_t202" coordsize="21600,21600" o:spt="202" path="m,l,21600r21600,l21600,xe">
+                <v:stroke joinstyle="miter"/>
+                <v:path gradientshapeok="t" o:connecttype="rect"/>
+              </v:shapetype>
               <v:shape id="Text Box 24" o:spid="_x0000_s1028" type="#_x0000_t202" style="position:absolute;margin-left:-51.55pt;margin-top:21.5pt;width:569.55pt;height:31.5pt;z-index:251663360;visibility:visible;mso-wrap-style:square;mso-width-percent:0;mso-height-percent:0;mso-wrap-distance-left:9pt;mso-wrap-distance-top:0;mso-wrap-distance-right:9pt;mso-wrap-distance-bottom:0;mso-position-horizontal:absolute;mso-position-horizontal-relative:text;mso-position-vertical:absolute;mso-position-vertical-relative:text;mso-width-percent:0;mso-height-percent:0;mso-width-relative:margin;mso-height-relative:margin;v-text-anchor:top" o:gfxdata="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" filled="f" stroked="f" strokeweight=".5pt">
                 <v:path arrowok="t"/>
                 <v:textbox>
@@ -488,6 +505,10 @@
         </mc:AlternateContent>
       </w:r>
       <w:r>
+        <w:rPr>
+          <w:noProof/>
+          <w:lang w:eastAsia="es-ES"/>
+        </w:rPr>
         <mc:AlternateContent>
           <mc:Choice Requires="wps">
             <w:drawing>
@@ -549,7 +570,6 @@
                           </w:p>
                           <w:p>
                             <w:pPr>
-                              <w:pStyle w:val="TextodegloboCar"/>
                               <w:numPr>
                                 <w:ilvl w:val="0"/>
                                 <w:numId w:val="2"/>
@@ -590,7 +610,6 @@
                           </w:p>
                           <w:p>
                             <w:pPr>
-                              <w:pStyle w:val="TextodegloboCar"/>
                               <w:numPr>
                                 <w:ilvl w:val="0"/>
                                 <w:numId w:val="2"/>
@@ -793,7 +812,6 @@
           </mc:Fallback>
         </mc:AlternateContent>
       </w:r>
-      <w:bookmarkStart w:id="0" w:name="_GoBack"/>
       <w:r>
         <w:rPr>
           <w:noProof/>
@@ -862,26 +880,26 @@
           </wp:anchor>
         </w:drawing>
       </w:r>
-      <w:bookmarkEnd w:id="0"/>
     </w:p>
     <w:p/>
     <w:sdt>
       <w:sdtPr>
+        <w:rPr>
+          <w:rFonts w:asciiTheme="minorHAnsi" w:eastAsiaTheme="minorHAnsi" w:hAnsiTheme="minorHAnsi" w:cstheme="minorBidi"/>
+          <w:b w:val="0"/>
+          <w:bCs w:val="0"/>
+          <w:color w:val="auto"/>
+          <w:sz w:val="22"/>
+          <w:szCs w:val="22"/>
+          <w:lang w:eastAsia="en-US"/>
+        </w:rPr>
         <w:id w:val="-1503816762"/>
         <w:docPartObj>
           <w:docPartGallery w:val="Table of Contents"/>
           <w:docPartUnique/>
         </w:docPartObj>
       </w:sdtPr>
-      <w:sdtEndPr>
-        <w:rPr>
-          <w:rFonts w:asciiTheme="minorHAnsi" w:eastAsiaTheme="minorHAnsi" w:hAnsiTheme="minorHAnsi" w:cstheme="minorBidi"/>
-          <w:color w:val="auto"/>
-          <w:sz w:val="22"/>
-          <w:szCs w:val="22"/>
-          <w:lang w:eastAsia="en-US"/>
-        </w:rPr>
-      </w:sdtEndPr>
+      <w:sdtEndPr/>
       <w:sdtContent>
         <w:p>
           <w:pPr>
@@ -2093,7 +2111,7 @@
           <w:u w:val="single"/>
         </w:rPr>
       </w:pPr>
-      <w:bookmarkStart w:id="1" w:name="_Toc448782845"/>
+      <w:bookmarkStart w:id="0" w:name="_Toc448782845"/>
       <w:r>
         <w:rPr>
           <w:sz w:val="36"/>
@@ -2103,7 +2121,7 @@
         <w:lastRenderedPageBreak/>
         <w:t>Estudio Inicial</w:t>
       </w:r>
-      <w:bookmarkEnd w:id="1"/>
+      <w:bookmarkEnd w:id="0"/>
     </w:p>
     <w:p>
       <w:pPr>
@@ -2114,7 +2132,7 @@
           <w:u w:val="single"/>
         </w:rPr>
       </w:pPr>
-      <w:bookmarkStart w:id="2" w:name="_Toc448782846"/>
+      <w:bookmarkStart w:id="1" w:name="_Toc448782846"/>
       <w:r>
         <w:rPr>
           <w:sz w:val="32"/>
@@ -2123,7 +2141,7 @@
         </w:rPr>
         <w:t>Introducción</w:t>
       </w:r>
-      <w:bookmarkEnd w:id="2"/>
+      <w:bookmarkEnd w:id="1"/>
     </w:p>
     <w:p>
       <w:pPr>
@@ -2542,7 +2560,7 @@
           <w:u w:val="single"/>
         </w:rPr>
       </w:pPr>
-      <w:bookmarkStart w:id="3" w:name="_Toc448782847"/>
+      <w:bookmarkStart w:id="2" w:name="_Toc448782847"/>
       <w:r>
         <w:rPr>
           <w:sz w:val="32"/>
@@ -2552,7 +2570,7 @@
         <w:lastRenderedPageBreak/>
         <w:t>Ámbito de la aplicación</w:t>
       </w:r>
-      <w:bookmarkEnd w:id="3"/>
+      <w:bookmarkEnd w:id="2"/>
     </w:p>
     <w:p/>
     <w:p>
@@ -2564,7 +2582,7 @@
           <w:u w:val="single"/>
         </w:rPr>
       </w:pPr>
-      <w:bookmarkStart w:id="4" w:name="_Toc448782848"/>
+      <w:bookmarkStart w:id="3" w:name="_Toc448782848"/>
       <w:r>
         <w:rPr>
           <w:sz w:val="32"/>
@@ -2573,7 +2591,7 @@
         </w:rPr>
         <w:t>Contextualización</w:t>
       </w:r>
-      <w:bookmarkEnd w:id="4"/>
+      <w:bookmarkEnd w:id="3"/>
     </w:p>
     <w:p/>
     <w:p>
@@ -5925,7 +5943,7 @@
           <w:u w:val="single"/>
         </w:rPr>
       </w:pPr>
-      <w:bookmarkStart w:id="5" w:name="_Toc448782849"/>
+      <w:bookmarkStart w:id="4" w:name="_Toc448782849"/>
       <w:r>
         <w:rPr>
           <w:sz w:val="32"/>
@@ -5934,7 +5952,7 @@
         </w:rPr>
         <w:t>Sistemas similares</w:t>
       </w:r>
-      <w:bookmarkEnd w:id="5"/>
+      <w:bookmarkEnd w:id="4"/>
     </w:p>
     <w:p/>
     <w:p>
@@ -6398,7 +6416,7 @@
           <w:u w:val="single"/>
         </w:rPr>
       </w:pPr>
-      <w:bookmarkStart w:id="6" w:name="_Toc448782850"/>
+      <w:bookmarkStart w:id="5" w:name="_Toc448782850"/>
       <w:r>
         <w:rPr>
           <w:sz w:val="32"/>
@@ -6407,24 +6425,24 @@
         </w:rPr>
         <w:t>Diagnóstico</w:t>
       </w:r>
+      <w:bookmarkEnd w:id="5"/>
+    </w:p>
+    <w:p/>
+    <w:p>
+      <w:pPr>
+        <w:pStyle w:val="Ttulo3"/>
+        <w:rPr>
+          <w:sz w:val="32"/>
+        </w:rPr>
+      </w:pPr>
+      <w:bookmarkStart w:id="6" w:name="_Toc448782851"/>
+      <w:r>
+        <w:rPr>
+          <w:sz w:val="32"/>
+        </w:rPr>
+        <w:t>Requerimientos funcionales</w:t>
+      </w:r>
       <w:bookmarkEnd w:id="6"/>
-    </w:p>
-    <w:p/>
-    <w:p>
-      <w:pPr>
-        <w:pStyle w:val="Ttulo3"/>
-        <w:rPr>
-          <w:sz w:val="32"/>
-        </w:rPr>
-      </w:pPr>
-      <w:bookmarkStart w:id="7" w:name="_Toc448782851"/>
-      <w:r>
-        <w:rPr>
-          <w:sz w:val="32"/>
-        </w:rPr>
-        <w:t>Requerimientos funcionales</w:t>
-      </w:r>
-      <w:bookmarkEnd w:id="7"/>
     </w:p>
     <w:p>
       <w:pPr>
@@ -6875,14 +6893,14 @@
           <w:sz w:val="32"/>
         </w:rPr>
       </w:pPr>
-      <w:bookmarkStart w:id="8" w:name="_Toc448782852"/>
+      <w:bookmarkStart w:id="7" w:name="_Toc448782852"/>
       <w:r>
         <w:rPr>
           <w:sz w:val="32"/>
         </w:rPr>
         <w:t>Requerimientos no funcionales</w:t>
       </w:r>
-      <w:bookmarkEnd w:id="8"/>
+      <w:bookmarkEnd w:id="7"/>
     </w:p>
     <w:p>
       <w:pPr>
@@ -7087,7 +7105,7 @@
           <w:u w:val="single"/>
         </w:rPr>
       </w:pPr>
-      <w:bookmarkStart w:id="9" w:name="_Toc448782853"/>
+      <w:bookmarkStart w:id="8" w:name="_Toc448782853"/>
       <w:r>
         <w:rPr>
           <w:sz w:val="32"/>
@@ -7095,23 +7113,23 @@
         </w:rPr>
         <w:t>Propuesta del sistema de información</w:t>
       </w:r>
+      <w:bookmarkEnd w:id="8"/>
+    </w:p>
+    <w:p>
+      <w:pPr>
+        <w:pStyle w:val="Ttulo3"/>
+        <w:rPr>
+          <w:sz w:val="32"/>
+        </w:rPr>
+      </w:pPr>
+      <w:bookmarkStart w:id="9" w:name="_Toc448782854"/>
+      <w:r>
+        <w:rPr>
+          <w:sz w:val="32"/>
+        </w:rPr>
+        <w:t>Objetivos</w:t>
+      </w:r>
       <w:bookmarkEnd w:id="9"/>
-    </w:p>
-    <w:p>
-      <w:pPr>
-        <w:pStyle w:val="Ttulo3"/>
-        <w:rPr>
-          <w:sz w:val="32"/>
-        </w:rPr>
-      </w:pPr>
-      <w:bookmarkStart w:id="10" w:name="_Toc448782854"/>
-      <w:r>
-        <w:rPr>
-          <w:sz w:val="32"/>
-        </w:rPr>
-        <w:t>Objetivos</w:t>
-      </w:r>
-      <w:bookmarkEnd w:id="10"/>
     </w:p>
     <w:p>
       <w:pPr>
@@ -7164,7 +7182,7 @@
           <w:u w:val="single"/>
         </w:rPr>
       </w:pPr>
-      <w:bookmarkStart w:id="11" w:name="_Toc448782855"/>
+      <w:bookmarkStart w:id="10" w:name="_Toc448782855"/>
       <w:r>
         <w:rPr>
           <w:sz w:val="32"/>
@@ -7172,7 +7190,7 @@
         </w:rPr>
         <w:t>Alcances</w:t>
       </w:r>
-      <w:bookmarkEnd w:id="11"/>
+      <w:bookmarkEnd w:id="10"/>
     </w:p>
     <w:p/>
     <w:p>
@@ -7702,7 +7720,7 @@
           <w:u w:val="single"/>
         </w:rPr>
       </w:pPr>
-      <w:bookmarkStart w:id="12" w:name="_Toc448782856"/>
+      <w:bookmarkStart w:id="11" w:name="_Toc448782856"/>
       <w:r>
         <w:rPr>
           <w:sz w:val="32"/>
@@ -7711,7 +7729,7 @@
         </w:rPr>
         <w:t>Estudio de Factibilidad</w:t>
       </w:r>
-      <w:bookmarkEnd w:id="12"/>
+      <w:bookmarkEnd w:id="11"/>
     </w:p>
     <w:p/>
     <w:p>
@@ -7829,14 +7847,14 @@
           <w:sz w:val="32"/>
         </w:rPr>
       </w:pPr>
-      <w:bookmarkStart w:id="13" w:name="_Toc448782857"/>
+      <w:bookmarkStart w:id="12" w:name="_Toc448782857"/>
       <w:r>
         <w:rPr>
           <w:sz w:val="32"/>
         </w:rPr>
         <w:t>Factibilidad Técnica</w:t>
       </w:r>
-      <w:bookmarkEnd w:id="13"/>
+      <w:bookmarkEnd w:id="12"/>
     </w:p>
     <w:p>
       <w:pPr>
@@ -8573,7 +8591,7 @@
           <w:sz w:val="32"/>
         </w:rPr>
       </w:pPr>
-      <w:bookmarkStart w:id="14" w:name="_Toc448782858"/>
+      <w:bookmarkStart w:id="13" w:name="_Toc448782858"/>
       <w:r>
         <w:rPr>
           <w:sz w:val="32"/>
@@ -8581,7 +8599,7 @@
         <w:lastRenderedPageBreak/>
         <w:t>Factibilidad Económica</w:t>
       </w:r>
-      <w:bookmarkEnd w:id="14"/>
+      <w:bookmarkEnd w:id="13"/>
     </w:p>
     <w:p>
       <w:pPr>
@@ -12463,14 +12481,14 @@
           <w:sz w:val="32"/>
         </w:rPr>
       </w:pPr>
-      <w:bookmarkStart w:id="15" w:name="_Toc448782859"/>
+      <w:bookmarkStart w:id="14" w:name="_Toc448782859"/>
       <w:r>
         <w:rPr>
           <w:sz w:val="32"/>
         </w:rPr>
         <w:t>Factibilidad Operativa</w:t>
       </w:r>
-      <w:bookmarkEnd w:id="15"/>
+      <w:bookmarkEnd w:id="14"/>
     </w:p>
     <w:p/>
     <w:p>
@@ -12667,14 +12685,14 @@
           <w:sz w:val="32"/>
         </w:rPr>
       </w:pPr>
-      <w:bookmarkStart w:id="16" w:name="_Toc448782860"/>
+      <w:bookmarkStart w:id="15" w:name="_Toc448782860"/>
       <w:r>
         <w:rPr>
           <w:sz w:val="32"/>
         </w:rPr>
         <w:t>Conclusión del estudio de factibilidad</w:t>
       </w:r>
-      <w:bookmarkEnd w:id="16"/>
+      <w:bookmarkEnd w:id="15"/>
     </w:p>
     <w:p/>
     <w:p>
@@ -12792,7 +12810,7 @@
           <w:u w:val="single"/>
         </w:rPr>
       </w:pPr>
-      <w:bookmarkStart w:id="17" w:name="_Toc448782861"/>
+      <w:bookmarkStart w:id="16" w:name="_Toc448782861"/>
       <w:r>
         <w:rPr>
           <w:sz w:val="32"/>
@@ -12801,7 +12819,7 @@
         </w:rPr>
         <w:t>Propuesta Metodológica</w:t>
       </w:r>
-      <w:bookmarkEnd w:id="17"/>
+      <w:bookmarkEnd w:id="16"/>
     </w:p>
     <w:p>
       <w:pPr>
@@ -12908,10 +12926,12 @@
       </w:r>
     </w:p>
     <w:sectPr>
-      <w:headerReference w:type="default" r:id="rId12"/>
-      <w:footerReference w:type="default" r:id="rId13"/>
-      <w:headerReference w:type="first" r:id="rId14"/>
-      <w:footerReference w:type="first" r:id="rId15"/>
+      <w:headerReference w:type="even" r:id="rId12"/>
+      <w:headerReference w:type="default" r:id="rId13"/>
+      <w:footerReference w:type="even" r:id="rId14"/>
+      <w:footerReference w:type="default" r:id="rId15"/>
+      <w:headerReference w:type="first" r:id="rId16"/>
+      <w:footerReference w:type="first" r:id="rId17"/>
       <w:pgSz w:w="11906" w:h="16838" w:code="9"/>
       <w:pgMar w:top="1418" w:right="1701" w:bottom="1418" w:left="1701" w:header="709" w:footer="709" w:gutter="0"/>
       <w:cols w:space="708"/>
@@ -12949,6 +12969,16 @@
 
 <file path=word/footer1.xml><?xml version="1.0" encoding="utf-8"?>
 <w:ftr xmlns:wpc="http://schemas.microsoft.com/office/word/2010/wordprocessingCanvas" xmlns:mc="http://schemas.openxmlformats.org/markup-compatibility/2006" xmlns:o="urn:schemas-microsoft-com:office:office" xmlns:r="http://schemas.openxmlformats.org/officeDocument/2006/relationships" xmlns:m="http://schemas.openxmlformats.org/officeDocument/2006/math" xmlns:v="urn:schemas-microsoft-com:vml" xmlns:wp14="http://schemas.microsoft.com/office/word/2010/wordprocessingDrawing" xmlns:wp="http://schemas.openxmlformats.org/drawingml/2006/wordprocessingDrawing" xmlns:w10="urn:schemas-microsoft-com:office:word" xmlns:w="http://schemas.openxmlformats.org/wordprocessingml/2006/main" xmlns:w14="http://schemas.microsoft.com/office/word/2010/wordml" xmlns:wpg="http://schemas.microsoft.com/office/word/2010/wordprocessingGroup" xmlns:wpi="http://schemas.microsoft.com/office/word/2010/wordprocessingInk" xmlns:wne="http://schemas.microsoft.com/office/word/2006/wordml" xmlns:wps="http://schemas.microsoft.com/office/word/2010/wordprocessingShape" mc:Ignorable="w14 wp14">
+  <w:p>
+    <w:pPr>
+      <w:pStyle w:val="Piedepgina"/>
+    </w:pPr>
+  </w:p>
+</w:ftr>
+</file>
+
+<file path=word/footer2.xml><?xml version="1.0" encoding="utf-8"?>
+<w:ftr xmlns:wpc="http://schemas.microsoft.com/office/word/2010/wordprocessingCanvas" xmlns:mc="http://schemas.openxmlformats.org/markup-compatibility/2006" xmlns:o="urn:schemas-microsoft-com:office:office" xmlns:r="http://schemas.openxmlformats.org/officeDocument/2006/relationships" xmlns:m="http://schemas.openxmlformats.org/officeDocument/2006/math" xmlns:v="urn:schemas-microsoft-com:vml" xmlns:wp14="http://schemas.microsoft.com/office/word/2010/wordprocessingDrawing" xmlns:wp="http://schemas.openxmlformats.org/drawingml/2006/wordprocessingDrawing" xmlns:w10="urn:schemas-microsoft-com:office:word" xmlns:w="http://schemas.openxmlformats.org/wordprocessingml/2006/main" xmlns:w14="http://schemas.microsoft.com/office/word/2010/wordml" xmlns:wpg="http://schemas.microsoft.com/office/word/2010/wordprocessingGroup" xmlns:wpi="http://schemas.microsoft.com/office/word/2010/wordprocessingInk" xmlns:wne="http://schemas.microsoft.com/office/word/2006/wordml" xmlns:wps="http://schemas.microsoft.com/office/word/2010/wordprocessingShape" mc:Ignorable="w14 wp14">
   <w:sdt>
     <w:sdtPr>
       <w:id w:val="1141543895"/>
@@ -12957,6 +12987,7 @@
         <w:docPartUnique/>
       </w:docPartObj>
     </w:sdtPr>
+    <w:sdtEndPr/>
     <w:sdtContent>
       <w:p>
         <w:pPr>
@@ -12992,7 +13023,7 @@
 </w:ftr>
 </file>
 
-<file path=word/footer2.xml><?xml version="1.0" encoding="utf-8"?>
+<file path=word/footer3.xml><?xml version="1.0" encoding="utf-8"?>
 <w:ftr xmlns:wpc="http://schemas.microsoft.com/office/word/2010/wordprocessingCanvas" xmlns:mc="http://schemas.openxmlformats.org/markup-compatibility/2006" xmlns:o="urn:schemas-microsoft-com:office:office" xmlns:r="http://schemas.openxmlformats.org/officeDocument/2006/relationships" xmlns:m="http://schemas.openxmlformats.org/officeDocument/2006/math" xmlns:v="urn:schemas-microsoft-com:vml" xmlns:wp14="http://schemas.microsoft.com/office/word/2010/wordprocessingDrawing" xmlns:wp="http://schemas.openxmlformats.org/drawingml/2006/wordprocessingDrawing" xmlns:w10="urn:schemas-microsoft-com:office:word" xmlns:w="http://schemas.openxmlformats.org/wordprocessingml/2006/main" xmlns:w14="http://schemas.microsoft.com/office/word/2010/wordml" xmlns:wpg="http://schemas.microsoft.com/office/word/2010/wordprocessingGroup" xmlns:wpi="http://schemas.microsoft.com/office/word/2010/wordprocessingInk" xmlns:wne="http://schemas.microsoft.com/office/word/2006/wordml" xmlns:wps="http://schemas.microsoft.com/office/word/2010/wordprocessingShape" mc:Ignorable="w14 wp14">
   <w:sdt>
     <w:sdtPr>
@@ -13002,6 +13033,7 @@
         <w:docPartUnique/>
       </w:docPartObj>
     </w:sdtPr>
+    <w:sdtEndPr/>
     <w:sdtContent>
       <w:p>
         <w:pPr>
@@ -13067,6 +13099,16 @@
   <w:p>
     <w:pPr>
       <w:pStyle w:val="Encabezado"/>
+    </w:pPr>
+  </w:p>
+</w:hdr>
+</file>
+
+<file path=word/header2.xml><?xml version="1.0" encoding="utf-8"?>
+<w:hdr xmlns:wpc="http://schemas.microsoft.com/office/word/2010/wordprocessingCanvas" xmlns:mc="http://schemas.openxmlformats.org/markup-compatibility/2006" xmlns:o="urn:schemas-microsoft-com:office:office" xmlns:r="http://schemas.openxmlformats.org/officeDocument/2006/relationships" xmlns:m="http://schemas.openxmlformats.org/officeDocument/2006/math" xmlns:v="urn:schemas-microsoft-com:vml" xmlns:wp14="http://schemas.microsoft.com/office/word/2010/wordprocessingDrawing" xmlns:wp="http://schemas.openxmlformats.org/drawingml/2006/wordprocessingDrawing" xmlns:w10="urn:schemas-microsoft-com:office:word" xmlns:w="http://schemas.openxmlformats.org/wordprocessingml/2006/main" xmlns:w14="http://schemas.microsoft.com/office/word/2010/wordml" xmlns:wpg="http://schemas.microsoft.com/office/word/2010/wordprocessingGroup" xmlns:wpi="http://schemas.microsoft.com/office/word/2010/wordprocessingInk" xmlns:wne="http://schemas.microsoft.com/office/word/2006/wordml" xmlns:wps="http://schemas.microsoft.com/office/word/2010/wordprocessingShape" mc:Ignorable="w14 wp14">
+  <w:p>
+    <w:pPr>
+      <w:pStyle w:val="Encabezado"/>
       <w:ind w:firstLine="708"/>
       <w:jc w:val="both"/>
     </w:pPr>
@@ -13076,7 +13118,7 @@
         <w:lang w:eastAsia="es-ES"/>
       </w:rPr>
       <w:drawing>
-        <wp:anchor distT="0" distB="0" distL="114300" distR="114300" simplePos="0" relativeHeight="251659264" behindDoc="0" locked="0" layoutInCell="1" allowOverlap="1" wp14:anchorId="6BD2AEFE" wp14:editId="0C9033BF">
+        <wp:anchor distT="0" distB="0" distL="114300" distR="114300" simplePos="0" relativeHeight="251659264" behindDoc="0" locked="0" layoutInCell="1" allowOverlap="1" wp14:anchorId="56404E21" wp14:editId="7C022472">
           <wp:simplePos x="0" y="0"/>
           <wp:positionH relativeFrom="margin">
             <wp:posOffset>-15240</wp:posOffset>
@@ -13120,10 +13162,7 @@
       </w:drawing>
     </w:r>
     <w:r>
-      <w:t xml:space="preserve">UNIVERSIDAD </w:t>
-    </w:r>
-    <w:r>
-      <w:t xml:space="preserve">TECNOLOGICA NACIONAL </w:t>
+      <w:t xml:space="preserve">UNIVERSIDAD TECNOLOGICA NACIONAL </w:t>
     </w:r>
     <w:r>
       <w:tab/>
@@ -13136,20 +13175,17 @@
       <w:jc w:val="both"/>
     </w:pPr>
     <w:r>
-      <w:t xml:space="preserve">                    FACUL</w:t>
+      <w:t xml:space="preserve">               </w:t>
     </w:r>
     <w:r>
-      <w:t>TAD REGIONAL CÓRDOBA</w:t>
+      <w:t>FACULTAD REGIONAL CÓRDOBA</w:t>
     </w:r>
     <w:r>
       <w:tab/>
     </w:r>
     <w:r>
       <w:tab/>
-      <w:t>AÑO 2016</w:t>
-    </w:r>
-    <w:r>
-      <w:t xml:space="preserve">                </w:t>
+      <w:t xml:space="preserve">AÑO 2016                </w:t>
     </w:r>
   </w:p>
   <w:p>
@@ -13160,6 +13196,11 @@
       </w:pBdr>
       <w:spacing w:line="276" w:lineRule="auto"/>
     </w:pPr>
+    <w:r>
+      <w:t xml:space="preserve">               GESTOR DE PRESIÓN ARTERIAL</w:t>
+    </w:r>
+    <w:bookmarkStart w:id="17" w:name="_GoBack"/>
+    <w:bookmarkEnd w:id="17"/>
   </w:p>
   <w:p>
     <w:pPr>
@@ -13174,7 +13215,7 @@
 </w:hdr>
 </file>
 
-<file path=word/header2.xml><?xml version="1.0" encoding="utf-8"?>
+<file path=word/header3.xml><?xml version="1.0" encoding="utf-8"?>
 <w:hdr xmlns:wpc="http://schemas.microsoft.com/office/word/2010/wordprocessingCanvas" xmlns:mc="http://schemas.openxmlformats.org/markup-compatibility/2006" xmlns:o="urn:schemas-microsoft-com:office:office" xmlns:r="http://schemas.openxmlformats.org/officeDocument/2006/relationships" xmlns:m="http://schemas.openxmlformats.org/officeDocument/2006/math" xmlns:v="urn:schemas-microsoft-com:vml" xmlns:wp14="http://schemas.microsoft.com/office/word/2010/wordprocessingDrawing" xmlns:wp="http://schemas.openxmlformats.org/drawingml/2006/wordprocessingDrawing" xmlns:w10="urn:schemas-microsoft-com:office:word" xmlns:w="http://schemas.openxmlformats.org/wordprocessingml/2006/main" xmlns:w14="http://schemas.microsoft.com/office/word/2010/wordml" xmlns:wpg="http://schemas.microsoft.com/office/word/2010/wordprocessingGroup" xmlns:wpi="http://schemas.microsoft.com/office/word/2010/wordprocessingInk" xmlns:wne="http://schemas.microsoft.com/office/word/2006/wordml" xmlns:wps="http://schemas.microsoft.com/office/word/2010/wordprocessingShape" mc:Ignorable="w14 wp14">
   <w:p>
     <w:pPr>
@@ -13245,10 +13286,7 @@
       <w:jc w:val="both"/>
     </w:pPr>
     <w:r>
-      <w:t xml:space="preserve">              </w:t>
-    </w:r>
-    <w:r>
-      <w:t xml:space="preserve"> FACULTAD REGIONAL CÓRDOBA</w:t>
+      <w:t xml:space="preserve">               FACULTAD REGIONAL CÓRDOBA</w:t>
     </w:r>
     <w:r>
       <w:tab/>
@@ -17165,39 +17203,7 @@
 </file>
 
 <file path=word/glossary/document.xml><?xml version="1.0" encoding="utf-8"?>
-<w:glossaryDocument xmlns:wpc="http://schemas.microsoft.com/office/word/2010/wordprocessingCanvas" xmlns:mc="http://schemas.openxmlformats.org/markup-compatibility/2006" xmlns:o="urn:schemas-microsoft-com:office:office" xmlns:r="http://schemas.openxmlformats.org/officeDocument/2006/relationships" xmlns:m="http://schemas.openxmlformats.org/officeDocument/2006/math" xmlns:v="urn:schemas-microsoft-com:vml" xmlns:wp14="http://schemas.microsoft.com/office/word/2010/wordprocessingDrawing" xmlns:wp="http://schemas.openxmlformats.org/drawingml/2006/wordprocessingDrawing" xmlns:w10="urn:schemas-microsoft-com:office:word" xmlns:w="http://schemas.openxmlformats.org/wordprocessingml/2006/main" xmlns:w14="http://schemas.microsoft.com/office/word/2010/wordml" xmlns:wpg="http://schemas.microsoft.com/office/word/2010/wordprocessingGroup" xmlns:wpi="http://schemas.microsoft.com/office/word/2010/wordprocessingInk" xmlns:wne="http://schemas.microsoft.com/office/word/2006/wordml" xmlns:wps="http://schemas.microsoft.com/office/word/2010/wordprocessingShape" mc:Ignorable="w14 wp14">
-  <w:docParts>
-    <w:docPart>
-      <w:docPartPr>
-        <w:name w:val="C34C96E8319346DBAEE27BB0A3E9A05D"/>
-        <w:category>
-          <w:name w:val="General"/>
-          <w:gallery w:val="placeholder"/>
-        </w:category>
-        <w:types>
-          <w:type w:val="bbPlcHdr"/>
-        </w:types>
-        <w:behaviors>
-          <w:behavior w:val="content"/>
-        </w:behaviors>
-        <w:guid w:val="{5FF1E73B-F4C8-4D73-829E-22A49A06D3AB}"/>
-      </w:docPartPr>
-      <w:docPartBody>
-        <w:p>
-          <w:pPr>
-            <w:pStyle w:val="C34C96E8319346DBAEE27BB0A3E9A05D"/>
-          </w:pPr>
-          <w:r>
-            <w:rPr>
-              <w:rStyle w:val="Textodelmarcadordeposicin"/>
-            </w:rPr>
-            <w:t>[Title]</w:t>
-          </w:r>
-        </w:p>
-      </w:docPartBody>
-    </w:docPart>
-  </w:docParts>
-</w:glossaryDocument>
+<w:glossaryDocument xmlns:wpc="http://schemas.microsoft.com/office/word/2010/wordprocessingCanvas" xmlns:mc="http://schemas.openxmlformats.org/markup-compatibility/2006" xmlns:o="urn:schemas-microsoft-com:office:office" xmlns:r="http://schemas.openxmlformats.org/officeDocument/2006/relationships" xmlns:m="http://schemas.openxmlformats.org/officeDocument/2006/math" xmlns:v="urn:schemas-microsoft-com:vml" xmlns:wp14="http://schemas.microsoft.com/office/word/2010/wordprocessingDrawing" xmlns:wp="http://schemas.openxmlformats.org/drawingml/2006/wordprocessingDrawing" xmlns:w10="urn:schemas-microsoft-com:office:word" xmlns:w="http://schemas.openxmlformats.org/wordprocessingml/2006/main" xmlns:w14="http://schemas.microsoft.com/office/word/2010/wordml" xmlns:wpg="http://schemas.microsoft.com/office/word/2010/wordprocessingGroup" xmlns:wpi="http://schemas.microsoft.com/office/word/2010/wordprocessingInk" xmlns:wne="http://schemas.microsoft.com/office/word/2006/wordml" xmlns:wps="http://schemas.microsoft.com/office/word/2010/wordprocessingShape" mc:Ignorable="w14 wp14"/>
 </file>
 
 <file path=word/glossary/fontTable.xml><?xml version="1.0" encoding="utf-8"?>
@@ -17256,8 +17262,9 @@
     <w:panose1 w:val="020B0604030504040204"/>
     <w:charset w:val="00"/>
     <w:family w:val="swiss"/>
+    <w:notTrueType/>
     <w:pitch w:val="variable"/>
-    <w:sig w:usb0="E1002EFF" w:usb1="C000605B" w:usb2="00000029" w:usb3="00000000" w:csb0="000101FF" w:csb1="00000000"/>
+    <w:sig w:usb0="00000003" w:usb1="00000000" w:usb2="00000000" w:usb3="00000000" w:csb0="00000001" w:csb1="00000000"/>
   </w:font>
   <w:font w:name="Arial">
     <w:panose1 w:val="020B0604020202020204"/>
@@ -17286,8 +17293,10 @@
     <w:rsidRoot w:val="004653DF"/>
     <w:rsid w:val="004653DF"/>
     <w:rsid w:val="009734CC"/>
+    <w:rsid w:val="00D2646B"/>
     <w:rsid w:val="00E57615"/>
     <w:rsid w:val="00E60E36"/>
+    <w:rsid w:val="00F14BD2"/>
   </w:rsids>
   <m:mathPr>
     <m:mathFont m:val="Cambria Math"/>
@@ -18175,7 +18184,7 @@
 </file>
 
 <file path=customXml/itemProps2.xml><?xml version="1.0" encoding="utf-8"?>
-<ds:datastoreItem xmlns:ds="http://schemas.openxmlformats.org/officeDocument/2006/customXml" ds:itemID="{635C9CE9-A06F-4433-BD97-81776A8E8B8B}">
+<ds:datastoreItem xmlns:ds="http://schemas.openxmlformats.org/officeDocument/2006/customXml" ds:itemID="{51E83225-75F4-43EE-8F3B-972402BF0B9A}">
   <ds:schemaRefs>
     <ds:schemaRef ds:uri="http://schemas.openxmlformats.org/officeDocument/2006/bibliography"/>
   </ds:schemaRefs>

</xml_diff>

<commit_message>
Se modificó la redacción de los requerimientos funcionales
</commit_message>
<xml_diff>
--- a/EstudioInicial/Estudio_Inicial_GestorPresiónArterial.docx
+++ b/EstudioInicial/Estudio_Inicial_GestorPresiónArterial.docx
@@ -62,9 +62,6 @@
                               <w:alias w:val="Title"/>
                               <w:tag w:val=""/>
                               <w:id w:val="1732511632"/>
-                              <w:placeholder>
-                                <w:docPart w:val="C34C96E8319346DBAEE27BB0A3E9A05D"/>
-                              </w:placeholder>
                               <w:dataBinding w:prefixMappings="xmlns:ns0='http://purl.org/dc/elements/1.1/' xmlns:ns1='http://schemas.openxmlformats.org/package/2006/metadata/core-properties' " w:xpath="/ns1:coreProperties[1]/ns0:title[1]" w:storeItemID="{6C3C8BC8-F283-45AE-878A-BAB7291924A1}"/>
                               <w:text/>
                             </w:sdtPr>
@@ -127,12 +124,10 @@
                         <w:alias w:val="Title"/>
                         <w:tag w:val=""/>
                         <w:id w:val="1732511632"/>
-                        <w:placeholder>
-                          <w:docPart w:val="C34C96E8319346DBAEE27BB0A3E9A05D"/>
-                        </w:placeholder>
                         <w:dataBinding w:prefixMappings="xmlns:ns0='http://purl.org/dc/elements/1.1/' xmlns:ns1='http://schemas.openxmlformats.org/package/2006/metadata/core-properties' " w:xpath="/ns1:coreProperties[1]/ns0:title[1]" w:storeItemID="{6C3C8BC8-F283-45AE-878A-BAB7291924A1}"/>
                         <w:text/>
                       </w:sdtPr>
+                      <w:sdtEndPr/>
                       <w:sdtContent>
                         <w:p>
                           <w:pPr>
@@ -430,10 +425,6 @@
           </mc:Choice>
           <mc:Fallback>
             <w:pict>
-              <v:shapetype id="_x0000_t202" coordsize="21600,21600" o:spt="202" path="m,l,21600r21600,l21600,xe">
-                <v:stroke joinstyle="miter"/>
-                <v:path gradientshapeok="t" o:connecttype="rect"/>
-              </v:shapetype>
               <v:shape id="Text Box 24" o:spid="_x0000_s1028" type="#_x0000_t202" style="position:absolute;margin-left:-51.55pt;margin-top:21.5pt;width:569.55pt;height:31.5pt;z-index:251663360;visibility:visible;mso-wrap-style:square;mso-width-percent:0;mso-height-percent:0;mso-wrap-distance-left:9pt;mso-wrap-distance-top:0;mso-wrap-distance-right:9pt;mso-wrap-distance-bottom:0;mso-position-horizontal:absolute;mso-position-horizontal-relative:text;mso-position-vertical:absolute;mso-position-vertical-relative:text;mso-width-percent:0;mso-height-percent:0;mso-width-relative:margin;mso-height-relative:margin;v-text-anchor:top" o:gfxdata="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" filled="f" stroked="f" strokeweight=".5pt">
                 <v:path arrowok="t"/>
                 <v:textbox>
@@ -710,7 +701,6 @@
                     </w:p>
                     <w:p>
                       <w:pPr>
-                        <w:pStyle w:val="TextodegloboCar"/>
                         <w:numPr>
                           <w:ilvl w:val="0"/>
                           <w:numId w:val="2"/>
@@ -751,7 +741,6 @@
                     </w:p>
                     <w:p>
                       <w:pPr>
-                        <w:pStyle w:val="TextodegloboCar"/>
                         <w:numPr>
                           <w:ilvl w:val="0"/>
                           <w:numId w:val="2"/>
@@ -6463,15 +6452,7 @@
           <w:sz w:val="24"/>
           <w:szCs w:val="24"/>
         </w:rPr>
-        <w:t>Gestionar alta de usuarios</w:t>
-      </w:r>
-      <w:r>
-        <w:rPr>
-          <w:rFonts w:ascii="Arial" w:hAnsi="Arial" w:cs="Arial"/>
-          <w:sz w:val="24"/>
-          <w:szCs w:val="24"/>
-        </w:rPr>
-        <w:t>.</w:t>
+        <w:t>Gestionar pacientes.</w:t>
       </w:r>
     </w:p>
     <w:p>
@@ -6493,15 +6474,7 @@
           <w:sz w:val="24"/>
           <w:szCs w:val="24"/>
         </w:rPr>
-        <w:t>Gestionar validación de usuarios</w:t>
-      </w:r>
-      <w:r>
-        <w:rPr>
-          <w:rFonts w:ascii="Arial" w:hAnsi="Arial" w:cs="Arial"/>
-          <w:sz w:val="24"/>
-          <w:szCs w:val="24"/>
-        </w:rPr>
-        <w:t>.</w:t>
+        <w:t>Gestionar profesionales médicos.</w:t>
       </w:r>
     </w:p>
     <w:p>
@@ -6523,15 +6496,7 @@
           <w:sz w:val="24"/>
           <w:szCs w:val="24"/>
         </w:rPr>
-        <w:t>Programar mediciones de presión arterial a realizar mensualmente</w:t>
-      </w:r>
-      <w:r>
-        <w:rPr>
-          <w:rFonts w:ascii="Arial" w:hAnsi="Arial" w:cs="Arial"/>
-          <w:sz w:val="24"/>
-          <w:szCs w:val="24"/>
-        </w:rPr>
-        <w:t>.</w:t>
+        <w:t>Gestionar mediciones de presión arterial de los pacientes.</w:t>
       </w:r>
     </w:p>
     <w:p>
@@ -6553,15 +6518,7 @@
           <w:sz w:val="24"/>
           <w:szCs w:val="24"/>
         </w:rPr>
-        <w:t>Programar consumo de los medicamentos recetados</w:t>
-      </w:r>
-      <w:r>
-        <w:rPr>
-          <w:rFonts w:ascii="Arial" w:hAnsi="Arial" w:cs="Arial"/>
-          <w:sz w:val="24"/>
-          <w:szCs w:val="24"/>
-        </w:rPr>
-        <w:t>.</w:t>
+        <w:t>Gestionar medicamentos de los pacientes.</w:t>
       </w:r>
     </w:p>
     <w:p>
@@ -6583,15 +6540,7 @@
           <w:sz w:val="24"/>
           <w:szCs w:val="24"/>
         </w:rPr>
-        <w:t>Registrar datos de presión arterial</w:t>
-      </w:r>
-      <w:r>
-        <w:rPr>
-          <w:rFonts w:ascii="Arial" w:hAnsi="Arial" w:cs="Arial"/>
-          <w:sz w:val="24"/>
-          <w:szCs w:val="24"/>
-        </w:rPr>
-        <w:t>.</w:t>
+        <w:t>Gestionar estudios de los pacientes.</w:t>
       </w:r>
     </w:p>
     <w:p>
@@ -6613,15 +6562,7 @@
           <w:sz w:val="24"/>
           <w:szCs w:val="24"/>
         </w:rPr>
-        <w:t>Registrar datos de la medicación recetada</w:t>
-      </w:r>
-      <w:r>
-        <w:rPr>
-          <w:rFonts w:ascii="Arial" w:hAnsi="Arial" w:cs="Arial"/>
-          <w:sz w:val="24"/>
-          <w:szCs w:val="24"/>
-        </w:rPr>
-        <w:t>.</w:t>
+        <w:t>Gestionar historias clínicas.</w:t>
       </w:r>
     </w:p>
     <w:p>
@@ -6643,7 +6584,23 @@
           <w:sz w:val="24"/>
           <w:szCs w:val="24"/>
         </w:rPr>
-        <w:t>Registrar datos de los estudios realizados</w:t>
+        <w:t>Gestionar la planificación de mediciones</w:t>
+      </w:r>
+      <w:r>
+        <w:rPr>
+          <w:rFonts w:ascii="Arial" w:hAnsi="Arial" w:cs="Arial"/>
+          <w:sz w:val="24"/>
+          <w:szCs w:val="24"/>
+        </w:rPr>
+        <w:t xml:space="preserve"> </w:t>
+      </w:r>
+      <w:r>
+        <w:rPr>
+          <w:rFonts w:ascii="Arial" w:hAnsi="Arial" w:cs="Arial"/>
+          <w:sz w:val="24"/>
+          <w:szCs w:val="24"/>
+        </w:rPr>
+        <w:t>de presión arterial</w:t>
       </w:r>
       <w:r>
         <w:rPr>
@@ -6652,6 +6609,14 @@
           <w:szCs w:val="24"/>
         </w:rPr>
         <w:t>.</w:t>
+      </w:r>
+      <w:r>
+        <w:rPr>
+          <w:rFonts w:ascii="Arial" w:hAnsi="Arial" w:cs="Arial"/>
+          <w:sz w:val="24"/>
+          <w:szCs w:val="24"/>
+        </w:rPr>
+        <w:t xml:space="preserve"> (Programación de mediciones).</w:t>
       </w:r>
     </w:p>
     <w:p>
@@ -6673,15 +6638,7 @@
           <w:sz w:val="24"/>
           <w:szCs w:val="24"/>
         </w:rPr>
-        <w:t>Generar gráficos estadísticos sobre las mediciones de presión arterial realizadas periódicamente</w:t>
-      </w:r>
-      <w:r>
-        <w:rPr>
-          <w:rFonts w:ascii="Arial" w:hAnsi="Arial" w:cs="Arial"/>
-          <w:sz w:val="24"/>
-          <w:szCs w:val="24"/>
-        </w:rPr>
-        <w:t>.</w:t>
+        <w:t>Gestionar la planificación de medicamentos del paciente (Programación de medicamentos).</w:t>
       </w:r>
     </w:p>
     <w:p>
@@ -6703,15 +6660,7 @@
           <w:sz w:val="24"/>
           <w:szCs w:val="24"/>
         </w:rPr>
-        <w:t>Generar gráficos estadísticos que compare las mediciones realizadas en forma diaria, semanal y mensual</w:t>
-      </w:r>
-      <w:r>
-        <w:rPr>
-          <w:rFonts w:ascii="Arial" w:hAnsi="Arial" w:cs="Arial"/>
-          <w:sz w:val="24"/>
-          <w:szCs w:val="24"/>
-        </w:rPr>
-        <w:t>.</w:t>
+        <w:t>Brindar información de las mediciones de presión arterial de los pacientes.</w:t>
       </w:r>
     </w:p>
     <w:p>
@@ -6733,15 +6682,7 @@
           <w:sz w:val="24"/>
           <w:szCs w:val="24"/>
         </w:rPr>
-        <w:t>Generar y emitir informes al profesional, de las mediciones realizadas diaria, semanal o mensualmente</w:t>
-      </w:r>
-      <w:r>
-        <w:rPr>
-          <w:rFonts w:ascii="Arial" w:hAnsi="Arial" w:cs="Arial"/>
-          <w:sz w:val="24"/>
-          <w:szCs w:val="24"/>
-        </w:rPr>
-        <w:t>.</w:t>
+        <w:t>Brindar información de los horarios para realizar una medición de presión arterial.</w:t>
       </w:r>
     </w:p>
     <w:p>
@@ -6763,15 +6704,7 @@
           <w:sz w:val="24"/>
           <w:szCs w:val="24"/>
         </w:rPr>
-        <w:t>Generar y emitir informes al profesional, de gráficos estadísticos que muestran las tendencias de la presión arterial del paciente</w:t>
-      </w:r>
-      <w:r>
-        <w:rPr>
-          <w:rFonts w:ascii="Arial" w:hAnsi="Arial" w:cs="Arial"/>
-          <w:sz w:val="24"/>
-          <w:szCs w:val="24"/>
-        </w:rPr>
-        <w:t>.</w:t>
+        <w:t>Brindar información de los horarios para consumir medicamentos.</w:t>
       </w:r>
     </w:p>
     <w:p>
@@ -6793,97 +6726,7 @@
           <w:sz w:val="24"/>
           <w:szCs w:val="24"/>
         </w:rPr>
-        <w:t>Buscar paciente del profesional</w:t>
-      </w:r>
-      <w:r>
-        <w:rPr>
-          <w:rFonts w:ascii="Arial" w:hAnsi="Arial" w:cs="Arial"/>
-          <w:sz w:val="24"/>
-          <w:szCs w:val="24"/>
-        </w:rPr>
-        <w:t>.</w:t>
-      </w:r>
-    </w:p>
-    <w:p>
-      <w:pPr>
-        <w:pStyle w:val="Prrafodelista"/>
-        <w:numPr>
-          <w:ilvl w:val="0"/>
-          <w:numId w:val="16"/>
-        </w:numPr>
-        <w:rPr>
-          <w:rFonts w:ascii="Arial" w:hAnsi="Arial" w:cs="Arial"/>
-          <w:sz w:val="24"/>
-          <w:szCs w:val="24"/>
-        </w:rPr>
-      </w:pPr>
-      <w:r>
-        <w:rPr>
-          <w:rFonts w:ascii="Arial" w:hAnsi="Arial" w:cs="Arial"/>
-          <w:sz w:val="24"/>
-          <w:szCs w:val="24"/>
-        </w:rPr>
-        <w:t>Consultar las mediciones realizadas por pacientes del profesional</w:t>
-      </w:r>
-    </w:p>
-    <w:p>
-      <w:pPr>
-        <w:pStyle w:val="Prrafodelista"/>
-        <w:numPr>
-          <w:ilvl w:val="0"/>
-          <w:numId w:val="16"/>
-        </w:numPr>
-        <w:rPr>
-          <w:rFonts w:ascii="Arial" w:hAnsi="Arial" w:cs="Arial"/>
-          <w:sz w:val="24"/>
-          <w:szCs w:val="24"/>
-        </w:rPr>
-      </w:pPr>
-      <w:r>
-        <w:rPr>
-          <w:rFonts w:ascii="Arial" w:hAnsi="Arial" w:cs="Arial"/>
-          <w:sz w:val="24"/>
-          <w:szCs w:val="24"/>
-        </w:rPr>
-        <w:t>Emitir notificaciones cuando sea el momento de realizar la medición y consumir la medicación</w:t>
-      </w:r>
-      <w:r>
-        <w:rPr>
-          <w:rFonts w:ascii="Arial" w:hAnsi="Arial" w:cs="Arial"/>
-          <w:sz w:val="24"/>
-          <w:szCs w:val="24"/>
-        </w:rPr>
-        <w:t>.</w:t>
-      </w:r>
-    </w:p>
-    <w:p>
-      <w:pPr>
-        <w:pStyle w:val="Prrafodelista"/>
-        <w:numPr>
-          <w:ilvl w:val="0"/>
-          <w:numId w:val="16"/>
-        </w:numPr>
-        <w:rPr>
-          <w:rFonts w:ascii="Arial" w:hAnsi="Arial" w:cs="Arial"/>
-          <w:sz w:val="24"/>
-          <w:szCs w:val="24"/>
-        </w:rPr>
-      </w:pPr>
-      <w:r>
-        <w:rPr>
-          <w:rFonts w:ascii="Arial" w:hAnsi="Arial" w:cs="Arial"/>
-          <w:sz w:val="24"/>
-          <w:szCs w:val="24"/>
-        </w:rPr>
-        <w:t>Emitir recomendaciones de acuerdo a los valores de la presión arterial</w:t>
-      </w:r>
-      <w:r>
-        <w:rPr>
-          <w:rFonts w:ascii="Arial" w:hAnsi="Arial" w:cs="Arial"/>
-          <w:sz w:val="24"/>
-          <w:szCs w:val="24"/>
-        </w:rPr>
-        <w:t>.</w:t>
+        <w:t>Gestionar Usuarios.</w:t>
       </w:r>
     </w:p>
     <w:p>
@@ -6987,7 +6830,6 @@
           <w:sz w:val="24"/>
           <w:szCs w:val="24"/>
         </w:rPr>
-        <w:lastRenderedPageBreak/>
         <w:t>Entorno web para registro y consulta de mediciones de presión arterial de los pacientes.</w:t>
       </w:r>
     </w:p>
@@ -7032,6 +6874,7 @@
           <w:sz w:val="24"/>
           <w:szCs w:val="24"/>
         </w:rPr>
+        <w:lastRenderedPageBreak/>
         <w:t>Las operaciones a realizar vía web deben poder realizar</w:t>
       </w:r>
       <w:r>
@@ -7196,18 +7039,21 @@
     <w:p>
       <w:pPr>
         <w:rPr>
-          <w:sz w:val="24"/>
-          <w:szCs w:val="24"/>
-        </w:rPr>
-      </w:pPr>
-      <w:r>
-        <w:rPr>
           <w:rFonts w:ascii="Arial" w:hAnsi="Arial" w:cs="Arial"/>
           <w:b/>
           <w:sz w:val="24"/>
           <w:szCs w:val="24"/>
           <w:u w:val="single"/>
         </w:rPr>
+      </w:pPr>
+      <w:r>
+        <w:rPr>
+          <w:rFonts w:ascii="Arial" w:hAnsi="Arial" w:cs="Arial"/>
+          <w:b/>
+          <w:sz w:val="24"/>
+          <w:szCs w:val="24"/>
+          <w:u w:val="single"/>
+        </w:rPr>
         <w:t xml:space="preserve">Requerimientos </w:t>
       </w:r>
       <w:r>
@@ -7219,6 +7065,1321 @@
           <w:u w:val="single"/>
         </w:rPr>
         <w:t>detallados</w:t>
+      </w:r>
+    </w:p>
+    <w:p>
+      <w:pPr>
+        <w:pStyle w:val="Prrafodelista"/>
+        <w:numPr>
+          <w:ilvl w:val="0"/>
+          <w:numId w:val="20"/>
+        </w:numPr>
+        <w:rPr>
+          <w:rFonts w:ascii="Arial" w:hAnsi="Arial" w:cs="Arial"/>
+          <w:sz w:val="24"/>
+          <w:szCs w:val="24"/>
+        </w:rPr>
+      </w:pPr>
+      <w:r>
+        <w:rPr>
+          <w:rFonts w:ascii="Arial" w:hAnsi="Arial" w:cs="Arial"/>
+          <w:sz w:val="24"/>
+          <w:szCs w:val="24"/>
+        </w:rPr>
+        <w:t>Gestionar pacientes:</w:t>
+      </w:r>
+    </w:p>
+    <w:p>
+      <w:pPr>
+        <w:pStyle w:val="Prrafodelista"/>
+        <w:numPr>
+          <w:ilvl w:val="1"/>
+          <w:numId w:val="19"/>
+        </w:numPr>
+        <w:rPr>
+          <w:rFonts w:ascii="Arial" w:hAnsi="Arial" w:cs="Arial"/>
+          <w:sz w:val="24"/>
+          <w:szCs w:val="24"/>
+        </w:rPr>
+      </w:pPr>
+      <w:r>
+        <w:rPr>
+          <w:rFonts w:ascii="Arial" w:hAnsi="Arial" w:cs="Arial"/>
+          <w:sz w:val="24"/>
+          <w:szCs w:val="24"/>
+        </w:rPr>
+        <w:t>Registrar paciente.</w:t>
+      </w:r>
+    </w:p>
+    <w:p>
+      <w:pPr>
+        <w:pStyle w:val="Prrafodelista"/>
+        <w:numPr>
+          <w:ilvl w:val="1"/>
+          <w:numId w:val="19"/>
+        </w:numPr>
+        <w:rPr>
+          <w:rFonts w:ascii="Arial" w:hAnsi="Arial" w:cs="Arial"/>
+          <w:sz w:val="24"/>
+          <w:szCs w:val="24"/>
+        </w:rPr>
+      </w:pPr>
+      <w:r>
+        <w:rPr>
+          <w:rFonts w:ascii="Arial" w:hAnsi="Arial" w:cs="Arial"/>
+          <w:sz w:val="24"/>
+          <w:szCs w:val="24"/>
+        </w:rPr>
+        <w:t>Consultar paciente.</w:t>
+      </w:r>
+    </w:p>
+    <w:p>
+      <w:pPr>
+        <w:pStyle w:val="Prrafodelista"/>
+        <w:numPr>
+          <w:ilvl w:val="1"/>
+          <w:numId w:val="19"/>
+        </w:numPr>
+        <w:rPr>
+          <w:rFonts w:ascii="Arial" w:hAnsi="Arial" w:cs="Arial"/>
+          <w:sz w:val="24"/>
+          <w:szCs w:val="24"/>
+        </w:rPr>
+      </w:pPr>
+      <w:r>
+        <w:rPr>
+          <w:rFonts w:ascii="Arial" w:hAnsi="Arial" w:cs="Arial"/>
+          <w:sz w:val="24"/>
+          <w:szCs w:val="24"/>
+        </w:rPr>
+        <w:t>Modificar paciente.</w:t>
+      </w:r>
+    </w:p>
+    <w:p>
+      <w:pPr>
+        <w:pStyle w:val="Prrafodelista"/>
+        <w:numPr>
+          <w:ilvl w:val="1"/>
+          <w:numId w:val="19"/>
+        </w:numPr>
+        <w:rPr>
+          <w:rFonts w:ascii="Arial" w:hAnsi="Arial" w:cs="Arial"/>
+          <w:sz w:val="24"/>
+          <w:szCs w:val="24"/>
+        </w:rPr>
+      </w:pPr>
+      <w:r>
+        <w:rPr>
+          <w:rFonts w:ascii="Arial" w:hAnsi="Arial" w:cs="Arial"/>
+          <w:sz w:val="24"/>
+          <w:szCs w:val="24"/>
+        </w:rPr>
+        <w:t>Eliminar paciente.</w:t>
+      </w:r>
+    </w:p>
+    <w:p>
+      <w:pPr>
+        <w:pStyle w:val="Prrafodelista"/>
+        <w:ind w:left="1440"/>
+        <w:rPr>
+          <w:rFonts w:ascii="Arial" w:hAnsi="Arial" w:cs="Arial"/>
+          <w:sz w:val="24"/>
+          <w:szCs w:val="24"/>
+        </w:rPr>
+      </w:pPr>
+    </w:p>
+    <w:p>
+      <w:pPr>
+        <w:pStyle w:val="Prrafodelista"/>
+        <w:numPr>
+          <w:ilvl w:val="0"/>
+          <w:numId w:val="20"/>
+        </w:numPr>
+        <w:rPr>
+          <w:rFonts w:ascii="Arial" w:hAnsi="Arial" w:cs="Arial"/>
+          <w:sz w:val="24"/>
+          <w:szCs w:val="24"/>
+        </w:rPr>
+      </w:pPr>
+      <w:r>
+        <w:rPr>
+          <w:rFonts w:ascii="Arial" w:hAnsi="Arial" w:cs="Arial"/>
+          <w:sz w:val="24"/>
+          <w:szCs w:val="24"/>
+        </w:rPr>
+        <w:t>Gestionar profesional médico:</w:t>
+      </w:r>
+    </w:p>
+    <w:p>
+      <w:pPr>
+        <w:pStyle w:val="Prrafodelista"/>
+        <w:numPr>
+          <w:ilvl w:val="1"/>
+          <w:numId w:val="19"/>
+        </w:numPr>
+        <w:rPr>
+          <w:rFonts w:ascii="Arial" w:hAnsi="Arial" w:cs="Arial"/>
+          <w:sz w:val="24"/>
+          <w:szCs w:val="24"/>
+        </w:rPr>
+      </w:pPr>
+      <w:r>
+        <w:rPr>
+          <w:rFonts w:ascii="Arial" w:hAnsi="Arial" w:cs="Arial"/>
+          <w:sz w:val="24"/>
+          <w:szCs w:val="24"/>
+        </w:rPr>
+        <w:t>Registrar profesional médico.</w:t>
+      </w:r>
+    </w:p>
+    <w:p>
+      <w:pPr>
+        <w:pStyle w:val="Prrafodelista"/>
+        <w:numPr>
+          <w:ilvl w:val="1"/>
+          <w:numId w:val="19"/>
+        </w:numPr>
+        <w:rPr>
+          <w:rFonts w:ascii="Arial" w:hAnsi="Arial" w:cs="Arial"/>
+          <w:sz w:val="24"/>
+          <w:szCs w:val="24"/>
+        </w:rPr>
+      </w:pPr>
+      <w:r>
+        <w:rPr>
+          <w:rFonts w:ascii="Arial" w:hAnsi="Arial" w:cs="Arial"/>
+          <w:sz w:val="24"/>
+          <w:szCs w:val="24"/>
+        </w:rPr>
+        <w:t>Consultar profesional médico.</w:t>
+      </w:r>
+    </w:p>
+    <w:p>
+      <w:pPr>
+        <w:pStyle w:val="Prrafodelista"/>
+        <w:numPr>
+          <w:ilvl w:val="1"/>
+          <w:numId w:val="19"/>
+        </w:numPr>
+        <w:rPr>
+          <w:rFonts w:ascii="Arial" w:hAnsi="Arial" w:cs="Arial"/>
+          <w:sz w:val="24"/>
+          <w:szCs w:val="24"/>
+        </w:rPr>
+      </w:pPr>
+      <w:r>
+        <w:rPr>
+          <w:rFonts w:ascii="Arial" w:hAnsi="Arial" w:cs="Arial"/>
+          <w:sz w:val="24"/>
+          <w:szCs w:val="24"/>
+        </w:rPr>
+        <w:t>Modificar profesional médico.</w:t>
+      </w:r>
+    </w:p>
+    <w:p>
+      <w:pPr>
+        <w:pStyle w:val="Prrafodelista"/>
+        <w:numPr>
+          <w:ilvl w:val="1"/>
+          <w:numId w:val="19"/>
+        </w:numPr>
+        <w:rPr>
+          <w:rFonts w:ascii="Arial" w:hAnsi="Arial" w:cs="Arial"/>
+          <w:sz w:val="24"/>
+          <w:szCs w:val="24"/>
+        </w:rPr>
+      </w:pPr>
+      <w:r>
+        <w:rPr>
+          <w:rFonts w:ascii="Arial" w:hAnsi="Arial" w:cs="Arial"/>
+          <w:sz w:val="24"/>
+          <w:szCs w:val="24"/>
+        </w:rPr>
+        <w:t>Eliminar profesional médico.</w:t>
+      </w:r>
+    </w:p>
+    <w:p>
+      <w:pPr>
+        <w:pStyle w:val="Prrafodelista"/>
+        <w:ind w:left="1440"/>
+        <w:rPr>
+          <w:rFonts w:ascii="Arial" w:hAnsi="Arial" w:cs="Arial"/>
+          <w:sz w:val="24"/>
+          <w:szCs w:val="24"/>
+        </w:rPr>
+      </w:pPr>
+    </w:p>
+    <w:p>
+      <w:pPr>
+        <w:pStyle w:val="Prrafodelista"/>
+        <w:numPr>
+          <w:ilvl w:val="0"/>
+          <w:numId w:val="21"/>
+        </w:numPr>
+        <w:rPr>
+          <w:rFonts w:ascii="Arial" w:hAnsi="Arial" w:cs="Arial"/>
+          <w:sz w:val="24"/>
+          <w:szCs w:val="24"/>
+        </w:rPr>
+      </w:pPr>
+      <w:r>
+        <w:rPr>
+          <w:rFonts w:ascii="Arial" w:hAnsi="Arial" w:cs="Arial"/>
+          <w:sz w:val="24"/>
+          <w:szCs w:val="24"/>
+        </w:rPr>
+        <w:t>Gestionar mediciones de pr</w:t>
+      </w:r>
+      <w:r>
+        <w:rPr>
+          <w:rFonts w:ascii="Arial" w:hAnsi="Arial" w:cs="Arial"/>
+          <w:sz w:val="24"/>
+          <w:szCs w:val="24"/>
+        </w:rPr>
+        <w:t>esión arterial de los pacientes:</w:t>
+      </w:r>
+    </w:p>
+    <w:p>
+      <w:pPr>
+        <w:pStyle w:val="Prrafodelista"/>
+        <w:numPr>
+          <w:ilvl w:val="1"/>
+          <w:numId w:val="19"/>
+        </w:numPr>
+        <w:rPr>
+          <w:rFonts w:ascii="Arial" w:hAnsi="Arial" w:cs="Arial"/>
+          <w:sz w:val="24"/>
+          <w:szCs w:val="24"/>
+        </w:rPr>
+      </w:pPr>
+      <w:r>
+        <w:rPr>
+          <w:rFonts w:ascii="Arial" w:hAnsi="Arial" w:cs="Arial"/>
+          <w:sz w:val="24"/>
+          <w:szCs w:val="24"/>
+        </w:rPr>
+        <w:t>Registrar medición de presión arterial.</w:t>
+      </w:r>
+    </w:p>
+    <w:p>
+      <w:pPr>
+        <w:pStyle w:val="Prrafodelista"/>
+        <w:numPr>
+          <w:ilvl w:val="1"/>
+          <w:numId w:val="19"/>
+        </w:numPr>
+        <w:rPr>
+          <w:rFonts w:ascii="Arial" w:hAnsi="Arial" w:cs="Arial"/>
+          <w:sz w:val="24"/>
+          <w:szCs w:val="24"/>
+        </w:rPr>
+      </w:pPr>
+      <w:r>
+        <w:rPr>
+          <w:rFonts w:ascii="Arial" w:hAnsi="Arial" w:cs="Arial"/>
+          <w:sz w:val="24"/>
+          <w:szCs w:val="24"/>
+        </w:rPr>
+        <w:t>Consultar medición de presión arterial.</w:t>
+      </w:r>
+    </w:p>
+    <w:p>
+      <w:pPr>
+        <w:pStyle w:val="Prrafodelista"/>
+        <w:numPr>
+          <w:ilvl w:val="1"/>
+          <w:numId w:val="19"/>
+        </w:numPr>
+        <w:rPr>
+          <w:rFonts w:ascii="Arial" w:hAnsi="Arial" w:cs="Arial"/>
+          <w:sz w:val="24"/>
+          <w:szCs w:val="24"/>
+        </w:rPr>
+      </w:pPr>
+      <w:r>
+        <w:rPr>
+          <w:rFonts w:ascii="Arial" w:hAnsi="Arial" w:cs="Arial"/>
+          <w:sz w:val="24"/>
+          <w:szCs w:val="24"/>
+        </w:rPr>
+        <w:t>Modificar medición de presión arterial.</w:t>
+      </w:r>
+    </w:p>
+    <w:p>
+      <w:pPr>
+        <w:pStyle w:val="Prrafodelista"/>
+        <w:numPr>
+          <w:ilvl w:val="1"/>
+          <w:numId w:val="19"/>
+        </w:numPr>
+        <w:rPr>
+          <w:rFonts w:ascii="Arial" w:hAnsi="Arial" w:cs="Arial"/>
+          <w:sz w:val="24"/>
+          <w:szCs w:val="24"/>
+        </w:rPr>
+      </w:pPr>
+      <w:r>
+        <w:rPr>
+          <w:rFonts w:ascii="Arial" w:hAnsi="Arial" w:cs="Arial"/>
+          <w:sz w:val="24"/>
+          <w:szCs w:val="24"/>
+        </w:rPr>
+        <w:t>Eliminar medición de presión arterial.</w:t>
+      </w:r>
+    </w:p>
+    <w:p>
+      <w:pPr>
+        <w:rPr>
+          <w:rFonts w:ascii="Arial" w:hAnsi="Arial" w:cs="Arial"/>
+          <w:sz w:val="24"/>
+          <w:szCs w:val="24"/>
+        </w:rPr>
+      </w:pPr>
+    </w:p>
+    <w:p>
+      <w:pPr>
+        <w:rPr>
+          <w:rFonts w:ascii="Arial" w:hAnsi="Arial" w:cs="Arial"/>
+          <w:sz w:val="24"/>
+          <w:szCs w:val="24"/>
+        </w:rPr>
+      </w:pPr>
+    </w:p>
+    <w:p>
+      <w:pPr>
+        <w:pStyle w:val="Prrafodelista"/>
+        <w:numPr>
+          <w:ilvl w:val="0"/>
+          <w:numId w:val="21"/>
+        </w:numPr>
+        <w:rPr>
+          <w:rFonts w:ascii="Arial" w:hAnsi="Arial" w:cs="Arial"/>
+          <w:sz w:val="24"/>
+          <w:szCs w:val="24"/>
+        </w:rPr>
+      </w:pPr>
+      <w:r>
+        <w:rPr>
+          <w:rFonts w:ascii="Arial" w:hAnsi="Arial" w:cs="Arial"/>
+          <w:sz w:val="24"/>
+          <w:szCs w:val="24"/>
+        </w:rPr>
+        <w:lastRenderedPageBreak/>
+        <w:t>Gestionar medicamentos:</w:t>
+      </w:r>
+    </w:p>
+    <w:p>
+      <w:pPr>
+        <w:pStyle w:val="Prrafodelista"/>
+        <w:numPr>
+          <w:ilvl w:val="1"/>
+          <w:numId w:val="19"/>
+        </w:numPr>
+        <w:rPr>
+          <w:rFonts w:ascii="Arial" w:hAnsi="Arial" w:cs="Arial"/>
+          <w:sz w:val="24"/>
+          <w:szCs w:val="24"/>
+        </w:rPr>
+      </w:pPr>
+      <w:r>
+        <w:rPr>
+          <w:rFonts w:ascii="Arial" w:hAnsi="Arial" w:cs="Arial"/>
+          <w:sz w:val="24"/>
+          <w:szCs w:val="24"/>
+        </w:rPr>
+        <w:t>Registrar medicamento.</w:t>
+      </w:r>
+    </w:p>
+    <w:p>
+      <w:pPr>
+        <w:pStyle w:val="Prrafodelista"/>
+        <w:numPr>
+          <w:ilvl w:val="1"/>
+          <w:numId w:val="19"/>
+        </w:numPr>
+        <w:rPr>
+          <w:rFonts w:ascii="Arial" w:hAnsi="Arial" w:cs="Arial"/>
+          <w:sz w:val="24"/>
+          <w:szCs w:val="24"/>
+        </w:rPr>
+      </w:pPr>
+      <w:r>
+        <w:rPr>
+          <w:rFonts w:ascii="Arial" w:hAnsi="Arial" w:cs="Arial"/>
+          <w:sz w:val="24"/>
+          <w:szCs w:val="24"/>
+        </w:rPr>
+        <w:t>Consultar medicamento.</w:t>
+      </w:r>
+    </w:p>
+    <w:p>
+      <w:pPr>
+        <w:pStyle w:val="Prrafodelista"/>
+        <w:numPr>
+          <w:ilvl w:val="1"/>
+          <w:numId w:val="19"/>
+        </w:numPr>
+        <w:rPr>
+          <w:rFonts w:ascii="Arial" w:hAnsi="Arial" w:cs="Arial"/>
+          <w:sz w:val="24"/>
+          <w:szCs w:val="24"/>
+        </w:rPr>
+      </w:pPr>
+      <w:r>
+        <w:rPr>
+          <w:rFonts w:ascii="Arial" w:hAnsi="Arial" w:cs="Arial"/>
+          <w:sz w:val="24"/>
+          <w:szCs w:val="24"/>
+        </w:rPr>
+        <w:t>Modificar medicamento.</w:t>
+      </w:r>
+    </w:p>
+    <w:p>
+      <w:pPr>
+        <w:pStyle w:val="Prrafodelista"/>
+        <w:numPr>
+          <w:ilvl w:val="1"/>
+          <w:numId w:val="19"/>
+        </w:numPr>
+        <w:rPr>
+          <w:rFonts w:ascii="Arial" w:hAnsi="Arial" w:cs="Arial"/>
+          <w:sz w:val="24"/>
+          <w:szCs w:val="24"/>
+        </w:rPr>
+      </w:pPr>
+      <w:r>
+        <w:rPr>
+          <w:rFonts w:ascii="Arial" w:hAnsi="Arial" w:cs="Arial"/>
+          <w:sz w:val="24"/>
+          <w:szCs w:val="24"/>
+        </w:rPr>
+        <w:t>Eliminar medicamento.</w:t>
+      </w:r>
+    </w:p>
+    <w:p>
+      <w:pPr>
+        <w:pStyle w:val="Prrafodelista"/>
+        <w:rPr>
+          <w:rFonts w:ascii="Arial" w:hAnsi="Arial" w:cs="Arial"/>
+          <w:sz w:val="24"/>
+          <w:szCs w:val="24"/>
+        </w:rPr>
+      </w:pPr>
+    </w:p>
+    <w:p>
+      <w:pPr>
+        <w:pStyle w:val="Prrafodelista"/>
+        <w:numPr>
+          <w:ilvl w:val="0"/>
+          <w:numId w:val="21"/>
+        </w:numPr>
+        <w:rPr>
+          <w:rFonts w:ascii="Arial" w:hAnsi="Arial" w:cs="Arial"/>
+          <w:sz w:val="24"/>
+          <w:szCs w:val="24"/>
+        </w:rPr>
+      </w:pPr>
+      <w:r>
+        <w:rPr>
+          <w:rFonts w:ascii="Arial" w:hAnsi="Arial" w:cs="Arial"/>
+          <w:sz w:val="24"/>
+          <w:szCs w:val="24"/>
+        </w:rPr>
+        <w:t>Gestionar estudios</w:t>
+      </w:r>
+      <w:r>
+        <w:rPr>
+          <w:rFonts w:ascii="Arial" w:hAnsi="Arial" w:cs="Arial"/>
+          <w:sz w:val="24"/>
+          <w:szCs w:val="24"/>
+        </w:rPr>
+        <w:t>:</w:t>
+      </w:r>
+    </w:p>
+    <w:p>
+      <w:pPr>
+        <w:pStyle w:val="Prrafodelista"/>
+        <w:numPr>
+          <w:ilvl w:val="1"/>
+          <w:numId w:val="19"/>
+        </w:numPr>
+        <w:rPr>
+          <w:rFonts w:ascii="Arial" w:hAnsi="Arial" w:cs="Arial"/>
+          <w:sz w:val="24"/>
+          <w:szCs w:val="24"/>
+        </w:rPr>
+      </w:pPr>
+      <w:r>
+        <w:rPr>
+          <w:rFonts w:ascii="Arial" w:hAnsi="Arial" w:cs="Arial"/>
+          <w:sz w:val="24"/>
+          <w:szCs w:val="24"/>
+        </w:rPr>
+        <w:t>Registrar estudio.</w:t>
+      </w:r>
+    </w:p>
+    <w:p>
+      <w:pPr>
+        <w:pStyle w:val="Prrafodelista"/>
+        <w:numPr>
+          <w:ilvl w:val="1"/>
+          <w:numId w:val="19"/>
+        </w:numPr>
+        <w:rPr>
+          <w:rFonts w:ascii="Arial" w:hAnsi="Arial" w:cs="Arial"/>
+          <w:sz w:val="24"/>
+          <w:szCs w:val="24"/>
+        </w:rPr>
+      </w:pPr>
+      <w:r>
+        <w:rPr>
+          <w:rFonts w:ascii="Arial" w:hAnsi="Arial" w:cs="Arial"/>
+          <w:sz w:val="24"/>
+          <w:szCs w:val="24"/>
+        </w:rPr>
+        <w:t>Consultar estudio.</w:t>
+      </w:r>
+    </w:p>
+    <w:p>
+      <w:pPr>
+        <w:pStyle w:val="Prrafodelista"/>
+        <w:numPr>
+          <w:ilvl w:val="1"/>
+          <w:numId w:val="19"/>
+        </w:numPr>
+        <w:rPr>
+          <w:rFonts w:ascii="Arial" w:hAnsi="Arial" w:cs="Arial"/>
+          <w:sz w:val="24"/>
+          <w:szCs w:val="24"/>
+        </w:rPr>
+      </w:pPr>
+      <w:r>
+        <w:rPr>
+          <w:rFonts w:ascii="Arial" w:hAnsi="Arial" w:cs="Arial"/>
+          <w:sz w:val="24"/>
+          <w:szCs w:val="24"/>
+        </w:rPr>
+        <w:t>Modificar estudio.</w:t>
+      </w:r>
+    </w:p>
+    <w:p>
+      <w:pPr>
+        <w:pStyle w:val="Prrafodelista"/>
+        <w:numPr>
+          <w:ilvl w:val="1"/>
+          <w:numId w:val="19"/>
+        </w:numPr>
+        <w:rPr>
+          <w:rFonts w:ascii="Arial" w:hAnsi="Arial" w:cs="Arial"/>
+          <w:sz w:val="24"/>
+          <w:szCs w:val="24"/>
+        </w:rPr>
+      </w:pPr>
+      <w:r>
+        <w:rPr>
+          <w:rFonts w:ascii="Arial" w:hAnsi="Arial" w:cs="Arial"/>
+          <w:sz w:val="24"/>
+          <w:szCs w:val="24"/>
+        </w:rPr>
+        <w:t>Eliminar estudio.</w:t>
+      </w:r>
+    </w:p>
+    <w:p>
+      <w:pPr>
+        <w:pStyle w:val="Prrafodelista"/>
+        <w:rPr>
+          <w:rFonts w:ascii="Arial" w:hAnsi="Arial" w:cs="Arial"/>
+          <w:sz w:val="24"/>
+          <w:szCs w:val="24"/>
+        </w:rPr>
+      </w:pPr>
+    </w:p>
+    <w:p>
+      <w:pPr>
+        <w:pStyle w:val="Prrafodelista"/>
+        <w:numPr>
+          <w:ilvl w:val="0"/>
+          <w:numId w:val="21"/>
+        </w:numPr>
+        <w:rPr>
+          <w:rFonts w:ascii="Arial" w:hAnsi="Arial" w:cs="Arial"/>
+          <w:sz w:val="24"/>
+          <w:szCs w:val="24"/>
+        </w:rPr>
+      </w:pPr>
+      <w:r>
+        <w:rPr>
+          <w:rFonts w:ascii="Arial" w:hAnsi="Arial" w:cs="Arial"/>
+          <w:sz w:val="24"/>
+          <w:szCs w:val="24"/>
+        </w:rPr>
+        <w:t>Gestionar historias clínicas:</w:t>
+      </w:r>
+    </w:p>
+    <w:p>
+      <w:pPr>
+        <w:pStyle w:val="Prrafodelista"/>
+        <w:numPr>
+          <w:ilvl w:val="1"/>
+          <w:numId w:val="19"/>
+        </w:numPr>
+        <w:rPr>
+          <w:rFonts w:ascii="Arial" w:hAnsi="Arial" w:cs="Arial"/>
+          <w:sz w:val="24"/>
+          <w:szCs w:val="24"/>
+        </w:rPr>
+      </w:pPr>
+      <w:r>
+        <w:rPr>
+          <w:rFonts w:ascii="Arial" w:hAnsi="Arial" w:cs="Arial"/>
+          <w:sz w:val="24"/>
+          <w:szCs w:val="24"/>
+        </w:rPr>
+        <w:t>Registrar nueva historia clínica.</w:t>
+      </w:r>
+    </w:p>
+    <w:p>
+      <w:pPr>
+        <w:pStyle w:val="Prrafodelista"/>
+        <w:numPr>
+          <w:ilvl w:val="1"/>
+          <w:numId w:val="19"/>
+        </w:numPr>
+        <w:rPr>
+          <w:rFonts w:ascii="Arial" w:hAnsi="Arial" w:cs="Arial"/>
+          <w:sz w:val="24"/>
+          <w:szCs w:val="24"/>
+        </w:rPr>
+      </w:pPr>
+      <w:r>
+        <w:rPr>
+          <w:rFonts w:ascii="Arial" w:hAnsi="Arial" w:cs="Arial"/>
+          <w:sz w:val="24"/>
+          <w:szCs w:val="24"/>
+        </w:rPr>
+        <w:t>Consultar historia clínica.</w:t>
+      </w:r>
+    </w:p>
+    <w:p>
+      <w:pPr>
+        <w:pStyle w:val="Prrafodelista"/>
+        <w:numPr>
+          <w:ilvl w:val="1"/>
+          <w:numId w:val="19"/>
+        </w:numPr>
+        <w:rPr>
+          <w:rFonts w:ascii="Arial" w:hAnsi="Arial" w:cs="Arial"/>
+          <w:sz w:val="24"/>
+          <w:szCs w:val="24"/>
+        </w:rPr>
+      </w:pPr>
+      <w:r>
+        <w:rPr>
+          <w:rFonts w:ascii="Arial" w:hAnsi="Arial" w:cs="Arial"/>
+          <w:sz w:val="24"/>
+          <w:szCs w:val="24"/>
+        </w:rPr>
+        <w:t>Modificar historia clínica.</w:t>
+      </w:r>
+    </w:p>
+    <w:p>
+      <w:pPr>
+        <w:pStyle w:val="Prrafodelista"/>
+        <w:numPr>
+          <w:ilvl w:val="1"/>
+          <w:numId w:val="19"/>
+        </w:numPr>
+        <w:rPr>
+          <w:rFonts w:ascii="Arial" w:hAnsi="Arial" w:cs="Arial"/>
+          <w:sz w:val="24"/>
+          <w:szCs w:val="24"/>
+        </w:rPr>
+      </w:pPr>
+      <w:r>
+        <w:rPr>
+          <w:rFonts w:ascii="Arial" w:hAnsi="Arial" w:cs="Arial"/>
+          <w:sz w:val="24"/>
+          <w:szCs w:val="24"/>
+        </w:rPr>
+        <w:t>Eliminar historia clínica.</w:t>
+      </w:r>
+    </w:p>
+    <w:p>
+      <w:pPr>
+        <w:pStyle w:val="Prrafodelista"/>
+        <w:rPr>
+          <w:rFonts w:ascii="Arial" w:hAnsi="Arial" w:cs="Arial"/>
+          <w:sz w:val="24"/>
+          <w:szCs w:val="24"/>
+        </w:rPr>
+      </w:pPr>
+    </w:p>
+    <w:p>
+      <w:pPr>
+        <w:pStyle w:val="Prrafodelista"/>
+        <w:numPr>
+          <w:ilvl w:val="0"/>
+          <w:numId w:val="21"/>
+        </w:numPr>
+        <w:rPr>
+          <w:rFonts w:ascii="Arial" w:hAnsi="Arial" w:cs="Arial"/>
+          <w:sz w:val="24"/>
+          <w:szCs w:val="24"/>
+        </w:rPr>
+      </w:pPr>
+      <w:r>
+        <w:rPr>
+          <w:rFonts w:ascii="Arial" w:hAnsi="Arial" w:cs="Arial"/>
+          <w:sz w:val="24"/>
+          <w:szCs w:val="24"/>
+        </w:rPr>
+        <w:t>G</w:t>
+      </w:r>
+      <w:r>
+        <w:rPr>
+          <w:rFonts w:ascii="Arial" w:hAnsi="Arial" w:cs="Arial"/>
+          <w:sz w:val="24"/>
+          <w:szCs w:val="24"/>
+        </w:rPr>
+        <w:t>estionar planificación de mediciones:</w:t>
+      </w:r>
+    </w:p>
+    <w:p>
+      <w:pPr>
+        <w:pStyle w:val="Prrafodelista"/>
+        <w:numPr>
+          <w:ilvl w:val="1"/>
+          <w:numId w:val="19"/>
+        </w:numPr>
+        <w:rPr>
+          <w:rFonts w:ascii="Arial" w:hAnsi="Arial" w:cs="Arial"/>
+          <w:sz w:val="24"/>
+          <w:szCs w:val="24"/>
+        </w:rPr>
+      </w:pPr>
+      <w:r>
+        <w:rPr>
+          <w:rFonts w:ascii="Arial" w:hAnsi="Arial" w:cs="Arial"/>
+          <w:sz w:val="24"/>
+          <w:szCs w:val="24"/>
+        </w:rPr>
+        <w:t xml:space="preserve">Registrar la programación de un conjunto de mediciones para un período. </w:t>
+      </w:r>
+    </w:p>
+    <w:p>
+      <w:pPr>
+        <w:pStyle w:val="Prrafodelista"/>
+        <w:numPr>
+          <w:ilvl w:val="1"/>
+          <w:numId w:val="19"/>
+        </w:numPr>
+        <w:rPr>
+          <w:rFonts w:ascii="Arial" w:hAnsi="Arial" w:cs="Arial"/>
+          <w:sz w:val="24"/>
+          <w:szCs w:val="24"/>
+        </w:rPr>
+      </w:pPr>
+      <w:r>
+        <w:rPr>
+          <w:rFonts w:ascii="Arial" w:hAnsi="Arial" w:cs="Arial"/>
+          <w:sz w:val="24"/>
+          <w:szCs w:val="24"/>
+        </w:rPr>
+        <w:t>Consultar la programación de mediciones de presión arterial.</w:t>
+      </w:r>
+    </w:p>
+    <w:p>
+      <w:pPr>
+        <w:pStyle w:val="Prrafodelista"/>
+        <w:numPr>
+          <w:ilvl w:val="1"/>
+          <w:numId w:val="19"/>
+        </w:numPr>
+        <w:rPr>
+          <w:rFonts w:ascii="Arial" w:hAnsi="Arial" w:cs="Arial"/>
+          <w:sz w:val="24"/>
+          <w:szCs w:val="24"/>
+        </w:rPr>
+      </w:pPr>
+      <w:r>
+        <w:rPr>
+          <w:rFonts w:ascii="Arial" w:hAnsi="Arial" w:cs="Arial"/>
+          <w:sz w:val="24"/>
+          <w:szCs w:val="24"/>
+        </w:rPr>
+        <w:t>Modificar programación de mediciones.</w:t>
+      </w:r>
+    </w:p>
+    <w:p>
+      <w:pPr>
+        <w:pStyle w:val="Prrafodelista"/>
+        <w:numPr>
+          <w:ilvl w:val="1"/>
+          <w:numId w:val="19"/>
+        </w:numPr>
+        <w:rPr>
+          <w:rFonts w:ascii="Arial" w:hAnsi="Arial" w:cs="Arial"/>
+          <w:sz w:val="24"/>
+          <w:szCs w:val="24"/>
+        </w:rPr>
+      </w:pPr>
+      <w:r>
+        <w:rPr>
+          <w:rFonts w:ascii="Arial" w:hAnsi="Arial" w:cs="Arial"/>
+          <w:sz w:val="24"/>
+          <w:szCs w:val="24"/>
+        </w:rPr>
+        <w:t xml:space="preserve">Eliminar una </w:t>
+      </w:r>
+      <w:r>
+        <w:rPr>
+          <w:rFonts w:ascii="Arial" w:hAnsi="Arial" w:cs="Arial"/>
+          <w:sz w:val="24"/>
+          <w:szCs w:val="24"/>
+        </w:rPr>
+        <w:t>programación de mediciones.</w:t>
+      </w:r>
+    </w:p>
+    <w:p>
+      <w:pPr>
+        <w:pStyle w:val="Prrafodelista"/>
+        <w:rPr>
+          <w:rFonts w:ascii="Arial" w:hAnsi="Arial" w:cs="Arial"/>
+          <w:sz w:val="24"/>
+          <w:szCs w:val="24"/>
+        </w:rPr>
+      </w:pPr>
+    </w:p>
+    <w:p>
+      <w:pPr>
+        <w:pStyle w:val="Prrafodelista"/>
+        <w:numPr>
+          <w:ilvl w:val="0"/>
+          <w:numId w:val="21"/>
+        </w:numPr>
+        <w:rPr>
+          <w:rFonts w:ascii="Arial" w:hAnsi="Arial" w:cs="Arial"/>
+          <w:sz w:val="24"/>
+          <w:szCs w:val="24"/>
+        </w:rPr>
+      </w:pPr>
+      <w:r>
+        <w:rPr>
+          <w:rFonts w:ascii="Arial" w:hAnsi="Arial" w:cs="Arial"/>
+          <w:sz w:val="24"/>
+          <w:szCs w:val="24"/>
+        </w:rPr>
+        <w:t>Gestionar planificación de medicamentos de los pacientes:</w:t>
+      </w:r>
+    </w:p>
+    <w:p>
+      <w:pPr>
+        <w:pStyle w:val="Prrafodelista"/>
+        <w:numPr>
+          <w:ilvl w:val="1"/>
+          <w:numId w:val="19"/>
+        </w:numPr>
+        <w:rPr>
+          <w:rFonts w:ascii="Arial" w:hAnsi="Arial" w:cs="Arial"/>
+          <w:sz w:val="24"/>
+          <w:szCs w:val="24"/>
+        </w:rPr>
+      </w:pPr>
+      <w:r>
+        <w:rPr>
+          <w:rFonts w:ascii="Arial" w:hAnsi="Arial" w:cs="Arial"/>
+          <w:sz w:val="24"/>
+          <w:szCs w:val="24"/>
+        </w:rPr>
+        <w:t>Registrar</w:t>
+      </w:r>
+      <w:r>
+        <w:rPr>
+          <w:rFonts w:ascii="Arial" w:hAnsi="Arial" w:cs="Arial"/>
+          <w:sz w:val="24"/>
+          <w:szCs w:val="24"/>
+        </w:rPr>
+        <w:t xml:space="preserve"> una</w:t>
+      </w:r>
+      <w:r>
+        <w:rPr>
+          <w:rFonts w:ascii="Arial" w:hAnsi="Arial" w:cs="Arial"/>
+          <w:sz w:val="24"/>
+          <w:szCs w:val="24"/>
+        </w:rPr>
+        <w:t xml:space="preserve"> programación de medicamentos.</w:t>
+      </w:r>
+    </w:p>
+    <w:p>
+      <w:pPr>
+        <w:pStyle w:val="Prrafodelista"/>
+        <w:numPr>
+          <w:ilvl w:val="1"/>
+          <w:numId w:val="19"/>
+        </w:numPr>
+        <w:rPr>
+          <w:rFonts w:ascii="Arial" w:hAnsi="Arial" w:cs="Arial"/>
+          <w:sz w:val="24"/>
+          <w:szCs w:val="24"/>
+        </w:rPr>
+      </w:pPr>
+      <w:r>
+        <w:rPr>
+          <w:rFonts w:ascii="Arial" w:hAnsi="Arial" w:cs="Arial"/>
+          <w:sz w:val="24"/>
+          <w:szCs w:val="24"/>
+        </w:rPr>
+        <w:t>Consultar</w:t>
+      </w:r>
+      <w:r>
+        <w:rPr>
+          <w:rFonts w:ascii="Arial" w:hAnsi="Arial" w:cs="Arial"/>
+          <w:sz w:val="24"/>
+          <w:szCs w:val="24"/>
+        </w:rPr>
+        <w:t xml:space="preserve"> una</w:t>
+      </w:r>
+      <w:r>
+        <w:rPr>
+          <w:rFonts w:ascii="Arial" w:hAnsi="Arial" w:cs="Arial"/>
+          <w:sz w:val="24"/>
+          <w:szCs w:val="24"/>
+        </w:rPr>
+        <w:t xml:space="preserve"> programación de medicamentos.</w:t>
+      </w:r>
+    </w:p>
+    <w:p>
+      <w:pPr>
+        <w:pStyle w:val="Prrafodelista"/>
+        <w:numPr>
+          <w:ilvl w:val="1"/>
+          <w:numId w:val="19"/>
+        </w:numPr>
+        <w:rPr>
+          <w:rFonts w:ascii="Arial" w:hAnsi="Arial" w:cs="Arial"/>
+          <w:sz w:val="24"/>
+          <w:szCs w:val="24"/>
+        </w:rPr>
+      </w:pPr>
+      <w:r>
+        <w:rPr>
+          <w:rFonts w:ascii="Arial" w:hAnsi="Arial" w:cs="Arial"/>
+          <w:sz w:val="24"/>
+          <w:szCs w:val="24"/>
+        </w:rPr>
+        <w:t>Modificar</w:t>
+      </w:r>
+      <w:r>
+        <w:rPr>
+          <w:rFonts w:ascii="Arial" w:hAnsi="Arial" w:cs="Arial"/>
+          <w:sz w:val="24"/>
+          <w:szCs w:val="24"/>
+        </w:rPr>
+        <w:t xml:space="preserve"> una</w:t>
+      </w:r>
+      <w:r>
+        <w:rPr>
+          <w:rFonts w:ascii="Arial" w:hAnsi="Arial" w:cs="Arial"/>
+          <w:sz w:val="24"/>
+          <w:szCs w:val="24"/>
+        </w:rPr>
+        <w:t xml:space="preserve"> programación de medicamentos.</w:t>
+      </w:r>
+    </w:p>
+    <w:p>
+      <w:pPr>
+        <w:pStyle w:val="Prrafodelista"/>
+        <w:numPr>
+          <w:ilvl w:val="1"/>
+          <w:numId w:val="19"/>
+        </w:numPr>
+        <w:rPr>
+          <w:rFonts w:ascii="Arial" w:hAnsi="Arial" w:cs="Arial"/>
+          <w:sz w:val="24"/>
+          <w:szCs w:val="24"/>
+        </w:rPr>
+      </w:pPr>
+      <w:r>
+        <w:rPr>
+          <w:rFonts w:ascii="Arial" w:hAnsi="Arial" w:cs="Arial"/>
+          <w:sz w:val="24"/>
+          <w:szCs w:val="24"/>
+        </w:rPr>
+        <w:t>Eliminar</w:t>
+      </w:r>
+      <w:r>
+        <w:rPr>
+          <w:rFonts w:ascii="Arial" w:hAnsi="Arial" w:cs="Arial"/>
+          <w:sz w:val="24"/>
+          <w:szCs w:val="24"/>
+        </w:rPr>
+        <w:t xml:space="preserve"> una</w:t>
+      </w:r>
+      <w:r>
+        <w:rPr>
+          <w:rFonts w:ascii="Arial" w:hAnsi="Arial" w:cs="Arial"/>
+          <w:sz w:val="24"/>
+          <w:szCs w:val="24"/>
+        </w:rPr>
+        <w:t xml:space="preserve"> programación de medicamentos.</w:t>
+      </w:r>
+    </w:p>
+    <w:p>
+      <w:pPr>
+        <w:pStyle w:val="Prrafodelista"/>
+        <w:ind w:left="1440"/>
+        <w:rPr>
+          <w:rFonts w:ascii="Arial" w:hAnsi="Arial" w:cs="Arial"/>
+          <w:sz w:val="24"/>
+          <w:szCs w:val="24"/>
+        </w:rPr>
+      </w:pPr>
+    </w:p>
+    <w:p>
+      <w:pPr>
+        <w:pStyle w:val="Prrafodelista"/>
+        <w:numPr>
+          <w:ilvl w:val="0"/>
+          <w:numId w:val="21"/>
+        </w:numPr>
+        <w:rPr>
+          <w:rFonts w:ascii="Arial" w:hAnsi="Arial" w:cs="Arial"/>
+          <w:sz w:val="24"/>
+          <w:szCs w:val="24"/>
+        </w:rPr>
+      </w:pPr>
+      <w:r>
+        <w:rPr>
+          <w:rFonts w:ascii="Arial" w:hAnsi="Arial" w:cs="Arial"/>
+          <w:sz w:val="24"/>
+          <w:szCs w:val="24"/>
+        </w:rPr>
+        <w:t>Brindar información de las mediciones</w:t>
+      </w:r>
+      <w:r>
+        <w:rPr>
+          <w:rFonts w:ascii="Arial" w:hAnsi="Arial" w:cs="Arial"/>
+          <w:sz w:val="24"/>
+          <w:szCs w:val="24"/>
+        </w:rPr>
+        <w:t xml:space="preserve"> </w:t>
+      </w:r>
+      <w:r>
+        <w:rPr>
+          <w:rFonts w:ascii="Arial" w:hAnsi="Arial" w:cs="Arial"/>
+          <w:sz w:val="24"/>
+          <w:szCs w:val="24"/>
+        </w:rPr>
+        <w:t>de presión arterial</w:t>
+      </w:r>
+      <w:r>
+        <w:rPr>
+          <w:rFonts w:ascii="Arial" w:hAnsi="Arial" w:cs="Arial"/>
+          <w:sz w:val="24"/>
+          <w:szCs w:val="24"/>
+        </w:rPr>
+        <w:t xml:space="preserve"> </w:t>
+      </w:r>
+      <w:r>
+        <w:rPr>
+          <w:rFonts w:ascii="Arial" w:hAnsi="Arial" w:cs="Arial"/>
+          <w:sz w:val="24"/>
+          <w:szCs w:val="24"/>
+        </w:rPr>
+        <w:t>de los pacientes:</w:t>
+      </w:r>
+    </w:p>
+    <w:p>
+      <w:pPr>
+        <w:pStyle w:val="Prrafodelista"/>
+        <w:numPr>
+          <w:ilvl w:val="1"/>
+          <w:numId w:val="19"/>
+        </w:numPr>
+        <w:rPr>
+          <w:rFonts w:ascii="Arial" w:hAnsi="Arial" w:cs="Arial"/>
+          <w:sz w:val="24"/>
+          <w:szCs w:val="24"/>
+        </w:rPr>
+      </w:pPr>
+      <w:r>
+        <w:rPr>
+          <w:rFonts w:ascii="Arial" w:hAnsi="Arial" w:cs="Arial"/>
+          <w:sz w:val="24"/>
+          <w:szCs w:val="24"/>
+        </w:rPr>
+        <w:t>Generar informes de mediciones.</w:t>
+      </w:r>
+    </w:p>
+    <w:p>
+      <w:pPr>
+        <w:pStyle w:val="Prrafodelista"/>
+        <w:numPr>
+          <w:ilvl w:val="1"/>
+          <w:numId w:val="19"/>
+        </w:numPr>
+        <w:rPr>
+          <w:rFonts w:ascii="Arial" w:hAnsi="Arial" w:cs="Arial"/>
+          <w:sz w:val="24"/>
+          <w:szCs w:val="24"/>
+        </w:rPr>
+      </w:pPr>
+      <w:r>
+        <w:rPr>
+          <w:rFonts w:ascii="Arial" w:hAnsi="Arial" w:cs="Arial"/>
+          <w:sz w:val="24"/>
+          <w:szCs w:val="24"/>
+        </w:rPr>
+        <w:t>Consultar informe de mediciones.</w:t>
+      </w:r>
+    </w:p>
+    <w:p>
+      <w:pPr>
+        <w:pStyle w:val="Prrafodelista"/>
+        <w:numPr>
+          <w:ilvl w:val="1"/>
+          <w:numId w:val="19"/>
+        </w:numPr>
+        <w:rPr>
+          <w:rFonts w:ascii="Arial" w:hAnsi="Arial" w:cs="Arial"/>
+          <w:sz w:val="24"/>
+          <w:szCs w:val="24"/>
+        </w:rPr>
+      </w:pPr>
+      <w:r>
+        <w:rPr>
+          <w:rFonts w:ascii="Arial" w:hAnsi="Arial" w:cs="Arial"/>
+          <w:sz w:val="24"/>
+          <w:szCs w:val="24"/>
+        </w:rPr>
+        <w:t>Emitir informe de mediciones.</w:t>
+      </w:r>
+    </w:p>
+    <w:p>
+      <w:pPr>
+        <w:pStyle w:val="Prrafodelista"/>
+        <w:numPr>
+          <w:ilvl w:val="1"/>
+          <w:numId w:val="19"/>
+        </w:numPr>
+        <w:rPr>
+          <w:rFonts w:ascii="Arial" w:hAnsi="Arial" w:cs="Arial"/>
+          <w:sz w:val="24"/>
+          <w:szCs w:val="24"/>
+        </w:rPr>
+      </w:pPr>
+      <w:r>
+        <w:rPr>
+          <w:rFonts w:ascii="Arial" w:hAnsi="Arial" w:cs="Arial"/>
+          <w:sz w:val="24"/>
+          <w:szCs w:val="24"/>
+        </w:rPr>
+        <w:t>Notificar medición a realizar</w:t>
+      </w:r>
+      <w:r>
+        <w:rPr>
+          <w:rFonts w:ascii="Arial" w:hAnsi="Arial" w:cs="Arial"/>
+          <w:sz w:val="24"/>
+          <w:szCs w:val="24"/>
+        </w:rPr>
+        <w:t xml:space="preserve"> correspondiente a una programación</w:t>
+      </w:r>
+      <w:r>
+        <w:rPr>
+          <w:rFonts w:ascii="Arial" w:hAnsi="Arial" w:cs="Arial"/>
+          <w:sz w:val="24"/>
+          <w:szCs w:val="24"/>
+        </w:rPr>
+        <w:t>.</w:t>
+      </w:r>
+    </w:p>
+    <w:p>
+      <w:pPr>
+        <w:pStyle w:val="Prrafodelista"/>
+        <w:numPr>
+          <w:ilvl w:val="1"/>
+          <w:numId w:val="19"/>
+        </w:numPr>
+        <w:rPr>
+          <w:rFonts w:ascii="Arial" w:hAnsi="Arial" w:cs="Arial"/>
+          <w:sz w:val="24"/>
+          <w:szCs w:val="24"/>
+        </w:rPr>
+      </w:pPr>
+      <w:r>
+        <w:rPr>
+          <w:rFonts w:ascii="Arial" w:hAnsi="Arial" w:cs="Arial"/>
+          <w:sz w:val="24"/>
+          <w:szCs w:val="24"/>
+        </w:rPr>
+        <w:t>Generar gráficos estadísticos de mediciones en un período.</w:t>
+      </w:r>
+    </w:p>
+    <w:p>
+      <w:pPr>
+        <w:pStyle w:val="Prrafodelista"/>
+        <w:numPr>
+          <w:ilvl w:val="1"/>
+          <w:numId w:val="19"/>
+        </w:numPr>
+        <w:rPr>
+          <w:rFonts w:ascii="Arial" w:hAnsi="Arial" w:cs="Arial"/>
+          <w:sz w:val="24"/>
+          <w:szCs w:val="24"/>
+        </w:rPr>
+      </w:pPr>
+      <w:r>
+        <w:rPr>
+          <w:rFonts w:ascii="Arial" w:hAnsi="Arial" w:cs="Arial"/>
+          <w:sz w:val="24"/>
+          <w:szCs w:val="24"/>
+        </w:rPr>
+        <w:t>Generar gráficos estadísticos comparando mediciones de diferentes períodos.</w:t>
+      </w:r>
+    </w:p>
+    <w:p>
+      <w:pPr>
+        <w:pStyle w:val="Prrafodelista"/>
+        <w:ind w:left="1440"/>
+        <w:rPr>
+          <w:rFonts w:ascii="Arial" w:hAnsi="Arial" w:cs="Arial"/>
+          <w:sz w:val="24"/>
+          <w:szCs w:val="24"/>
+        </w:rPr>
+      </w:pPr>
+    </w:p>
+    <w:p>
+      <w:pPr>
+        <w:pStyle w:val="Prrafodelista"/>
+        <w:ind w:left="1440"/>
+        <w:rPr>
+          <w:rFonts w:ascii="Arial" w:hAnsi="Arial" w:cs="Arial"/>
+          <w:sz w:val="24"/>
+          <w:szCs w:val="24"/>
+        </w:rPr>
+      </w:pPr>
+    </w:p>
+    <w:p>
+      <w:pPr>
+        <w:pStyle w:val="Prrafodelista"/>
+        <w:numPr>
+          <w:ilvl w:val="0"/>
+          <w:numId w:val="21"/>
+        </w:numPr>
+        <w:rPr>
+          <w:rFonts w:ascii="Arial" w:hAnsi="Arial" w:cs="Arial"/>
+          <w:sz w:val="24"/>
+          <w:szCs w:val="24"/>
+        </w:rPr>
+      </w:pPr>
+      <w:r>
+        <w:rPr>
+          <w:rFonts w:ascii="Arial" w:hAnsi="Arial" w:cs="Arial"/>
+          <w:sz w:val="24"/>
+          <w:szCs w:val="24"/>
+        </w:rPr>
+        <w:lastRenderedPageBreak/>
+        <w:t>Brindar información de los horarios para consumir un medicamento.</w:t>
       </w:r>
     </w:p>
     <w:p>
@@ -7240,467 +8401,10 @@
           <w:sz w:val="24"/>
           <w:szCs w:val="24"/>
         </w:rPr>
-        <w:t>Gestionar alta de usuarios: registro de usuario ingresando datos personales y especificando si es profesional o paciente.</w:t>
-      </w:r>
-    </w:p>
-    <w:p>
-      <w:pPr>
-        <w:pStyle w:val="Prrafodelista"/>
-        <w:rPr>
-          <w:rFonts w:ascii="Arial" w:hAnsi="Arial" w:cs="Arial"/>
-          <w:sz w:val="24"/>
-          <w:szCs w:val="24"/>
-        </w:rPr>
-      </w:pPr>
-    </w:p>
-    <w:p>
-      <w:pPr>
-        <w:pStyle w:val="Prrafodelista"/>
-        <w:numPr>
-          <w:ilvl w:val="0"/>
-          <w:numId w:val="19"/>
-        </w:numPr>
-        <w:rPr>
-          <w:rFonts w:ascii="Arial" w:hAnsi="Arial" w:cs="Arial"/>
-          <w:sz w:val="24"/>
-          <w:szCs w:val="24"/>
-        </w:rPr>
-      </w:pPr>
-      <w:r>
-        <w:rPr>
-          <w:rFonts w:ascii="Arial" w:hAnsi="Arial" w:cs="Arial"/>
-          <w:sz w:val="24"/>
-          <w:szCs w:val="24"/>
-        </w:rPr>
-        <w:t>Gestionar validación de usuarios: pedido de ingreso de usuario y contraseña por parte de profesional o paciente, búsqueda en la base de datos del usuario y entrada al sistema.</w:t>
-      </w:r>
-    </w:p>
-    <w:p>
-      <w:pPr>
-        <w:pStyle w:val="Prrafodelista"/>
-        <w:rPr>
-          <w:rFonts w:ascii="Arial" w:hAnsi="Arial" w:cs="Arial"/>
-          <w:sz w:val="24"/>
-          <w:szCs w:val="24"/>
-        </w:rPr>
-      </w:pPr>
-    </w:p>
-    <w:p>
-      <w:pPr>
-        <w:pStyle w:val="Prrafodelista"/>
-        <w:numPr>
-          <w:ilvl w:val="0"/>
-          <w:numId w:val="19"/>
-        </w:numPr>
-        <w:rPr>
-          <w:rFonts w:ascii="Arial" w:hAnsi="Arial" w:cs="Arial"/>
-          <w:sz w:val="24"/>
-          <w:szCs w:val="24"/>
-        </w:rPr>
-      </w:pPr>
-      <w:r>
-        <w:rPr>
-          <w:rFonts w:ascii="Arial" w:hAnsi="Arial" w:cs="Arial"/>
-          <w:sz w:val="24"/>
-          <w:szCs w:val="24"/>
-        </w:rPr>
-        <w:t>Programar mediciones de presión arterial a realizar mensualmente: seleccionar un período de tiempo delimitado por dos fechas e ingresar frecuencia de medición diaria.</w:t>
-      </w:r>
-    </w:p>
-    <w:p>
-      <w:pPr>
-        <w:pStyle w:val="Prrafodelista"/>
-        <w:rPr>
-          <w:rFonts w:ascii="Arial" w:hAnsi="Arial" w:cs="Arial"/>
-          <w:sz w:val="24"/>
-          <w:szCs w:val="24"/>
-        </w:rPr>
-      </w:pPr>
-    </w:p>
-    <w:p>
-      <w:pPr>
-        <w:pStyle w:val="Prrafodelista"/>
-        <w:numPr>
-          <w:ilvl w:val="0"/>
-          <w:numId w:val="19"/>
-        </w:numPr>
-        <w:rPr>
-          <w:rFonts w:ascii="Arial" w:hAnsi="Arial" w:cs="Arial"/>
-          <w:sz w:val="24"/>
-          <w:szCs w:val="24"/>
-        </w:rPr>
-      </w:pPr>
-      <w:r>
-        <w:rPr>
-          <w:rFonts w:ascii="Arial" w:hAnsi="Arial" w:cs="Arial"/>
-          <w:sz w:val="24"/>
-          <w:szCs w:val="24"/>
-        </w:rPr>
-        <w:t>Programar consumo de los medicamentos recetados: seleccionar un período de tiempo delimitado por dos fechas e ingresar, uno por uno, medicamento a consumir y cantidad y frecuencia de dosis diaria.</w:t>
-      </w:r>
-    </w:p>
-    <w:p>
-      <w:pPr>
-        <w:pStyle w:val="Prrafodelista"/>
-        <w:rPr>
-          <w:rFonts w:ascii="Arial" w:hAnsi="Arial" w:cs="Arial"/>
-          <w:sz w:val="24"/>
-          <w:szCs w:val="24"/>
-        </w:rPr>
-      </w:pPr>
-    </w:p>
-    <w:p>
-      <w:pPr>
-        <w:pStyle w:val="Prrafodelista"/>
-        <w:numPr>
-          <w:ilvl w:val="0"/>
-          <w:numId w:val="19"/>
-        </w:numPr>
-        <w:rPr>
-          <w:rFonts w:ascii="Arial" w:hAnsi="Arial" w:cs="Arial"/>
-          <w:sz w:val="24"/>
-          <w:szCs w:val="24"/>
-        </w:rPr>
-      </w:pPr>
-      <w:r>
-        <w:rPr>
-          <w:rFonts w:ascii="Arial" w:hAnsi="Arial" w:cs="Arial"/>
-          <w:sz w:val="24"/>
-          <w:szCs w:val="24"/>
-        </w:rPr>
-        <w:lastRenderedPageBreak/>
-        <w:t>Registrar datos de presión arterial: se muestra el horario de la próxima medición a realizar y las anteriores mediciones no registradas si las hubiese, se ingresa en cada medición un valor de presión arterial junto con algún dato adicional si es requerido (por ejemplo: horario real de medición).</w:t>
-      </w:r>
-    </w:p>
-    <w:p>
-      <w:pPr>
-        <w:pStyle w:val="Prrafodelista"/>
-        <w:rPr>
-          <w:rFonts w:ascii="Arial" w:hAnsi="Arial" w:cs="Arial"/>
-          <w:sz w:val="24"/>
-          <w:szCs w:val="24"/>
-        </w:rPr>
-      </w:pPr>
-    </w:p>
-    <w:p>
-      <w:pPr>
-        <w:pStyle w:val="Prrafodelista"/>
-        <w:numPr>
-          <w:ilvl w:val="0"/>
-          <w:numId w:val="19"/>
-        </w:numPr>
-        <w:rPr>
-          <w:rFonts w:ascii="Arial" w:hAnsi="Arial" w:cs="Arial"/>
-          <w:sz w:val="24"/>
-          <w:szCs w:val="24"/>
-        </w:rPr>
-      </w:pPr>
-      <w:r>
-        <w:rPr>
-          <w:rFonts w:ascii="Arial" w:hAnsi="Arial" w:cs="Arial"/>
-          <w:sz w:val="24"/>
-          <w:szCs w:val="24"/>
-        </w:rPr>
-        <w:t>Registrar datos de la medicación recetada: se muestra el horario de la próxima medicación a consumir y las anteriores dosis no registradas si las hubiese, se ingresa en cada dosis la cantidad ingerida junto con algún dato adicional si es requerido.</w:t>
-      </w:r>
-    </w:p>
-    <w:p>
-      <w:pPr>
-        <w:pStyle w:val="Prrafodelista"/>
-        <w:rPr>
-          <w:rFonts w:ascii="Arial" w:hAnsi="Arial" w:cs="Arial"/>
-          <w:sz w:val="24"/>
-          <w:szCs w:val="24"/>
-        </w:rPr>
-      </w:pPr>
-    </w:p>
-    <w:p>
-      <w:pPr>
-        <w:pStyle w:val="Prrafodelista"/>
-        <w:numPr>
-          <w:ilvl w:val="0"/>
-          <w:numId w:val="19"/>
-        </w:numPr>
-        <w:rPr>
-          <w:rFonts w:ascii="Arial" w:hAnsi="Arial" w:cs="Arial"/>
-          <w:sz w:val="24"/>
-          <w:szCs w:val="24"/>
-        </w:rPr>
-      </w:pPr>
-      <w:r>
-        <w:rPr>
-          <w:rFonts w:ascii="Arial" w:hAnsi="Arial" w:cs="Arial"/>
-          <w:sz w:val="24"/>
-          <w:szCs w:val="24"/>
-        </w:rPr>
-        <w:t>Registrar datos de los estudios realizados: se solicita ingresar fecha y tipo de estudio, con cualquier dato adicional requerido o no.</w:t>
-      </w:r>
-    </w:p>
-    <w:p>
-      <w:pPr>
-        <w:pStyle w:val="Prrafodelista"/>
-        <w:rPr>
-          <w:rFonts w:ascii="Arial" w:hAnsi="Arial" w:cs="Arial"/>
-          <w:sz w:val="24"/>
-          <w:szCs w:val="24"/>
-        </w:rPr>
-      </w:pPr>
-    </w:p>
-    <w:p>
-      <w:pPr>
-        <w:pStyle w:val="Prrafodelista"/>
-        <w:numPr>
-          <w:ilvl w:val="0"/>
-          <w:numId w:val="19"/>
-        </w:numPr>
-        <w:rPr>
-          <w:rFonts w:ascii="Arial" w:hAnsi="Arial" w:cs="Arial"/>
-          <w:sz w:val="24"/>
-          <w:szCs w:val="24"/>
-        </w:rPr>
-      </w:pPr>
-      <w:r>
-        <w:rPr>
-          <w:rFonts w:ascii="Arial" w:hAnsi="Arial" w:cs="Arial"/>
-          <w:sz w:val="24"/>
-          <w:szCs w:val="24"/>
-        </w:rPr>
-        <w:t>Generar gráficos estadísticos sobre las mediciones de presión arterial realizadas periódicamente: se solicita ingresar un período de tiempo delimitado por dos fechas y luego de la confirmación del mismo, se muestran gráficos estadísticos basados en las mediciones de presión arterial realizadas en ese período.</w:t>
-      </w:r>
-    </w:p>
-    <w:p>
-      <w:pPr>
-        <w:pStyle w:val="Prrafodelista"/>
-        <w:rPr>
-          <w:rFonts w:ascii="Arial" w:hAnsi="Arial" w:cs="Arial"/>
-          <w:sz w:val="24"/>
-          <w:szCs w:val="24"/>
-        </w:rPr>
-      </w:pPr>
-    </w:p>
-    <w:p>
-      <w:pPr>
-        <w:pStyle w:val="Prrafodelista"/>
-        <w:numPr>
-          <w:ilvl w:val="0"/>
-          <w:numId w:val="19"/>
-        </w:numPr>
-        <w:rPr>
-          <w:rFonts w:ascii="Arial" w:hAnsi="Arial" w:cs="Arial"/>
-          <w:sz w:val="24"/>
-          <w:szCs w:val="24"/>
-        </w:rPr>
-      </w:pPr>
-      <w:r>
-        <w:rPr>
-          <w:rFonts w:ascii="Arial" w:hAnsi="Arial" w:cs="Arial"/>
-          <w:sz w:val="24"/>
-          <w:szCs w:val="24"/>
-        </w:rPr>
-        <w:t xml:space="preserve">Generar gráficos estadísticos que compare las mediciones realizadas en forma diaria, semanal y mensual: se solicita ingresar dos períodos de tiempo delimitados por dos fechas cada uno y luego de la confirmación de los mismos, se muestran gráficos estadísticos basados en las mediciones de presión arterial realizadas en esos períodos, junto a comparaciones pertinentes sobre las mediciones de esos períodos. </w:t>
-      </w:r>
-    </w:p>
-    <w:p>
-      <w:pPr>
-        <w:pStyle w:val="Prrafodelista"/>
-        <w:rPr>
-          <w:rFonts w:ascii="Arial" w:hAnsi="Arial" w:cs="Arial"/>
-          <w:sz w:val="24"/>
-          <w:szCs w:val="24"/>
-        </w:rPr>
-      </w:pPr>
-    </w:p>
-    <w:p>
-      <w:pPr>
-        <w:pStyle w:val="Prrafodelista"/>
-        <w:numPr>
-          <w:ilvl w:val="0"/>
-          <w:numId w:val="19"/>
-        </w:numPr>
-        <w:rPr>
-          <w:rFonts w:ascii="Arial" w:hAnsi="Arial" w:cs="Arial"/>
-          <w:sz w:val="24"/>
-          <w:szCs w:val="24"/>
-        </w:rPr>
-      </w:pPr>
-      <w:r>
-        <w:rPr>
-          <w:rFonts w:ascii="Arial" w:hAnsi="Arial" w:cs="Arial"/>
-          <w:sz w:val="24"/>
-          <w:szCs w:val="24"/>
-        </w:rPr>
-        <w:t>Generar y emitir informes al profesional, de las mediciones realizadas diaria, semanal o mensualmente: se solicita al profesional ingresar un período de tiempo delimitado por dos fechas y luego de la confirmación del mismo, se muestran valores y comparaciones basadas en las mediciones de presión arterial realizadas en ese período. Se da la opción a imprimir dicho informe.</w:t>
-      </w:r>
-    </w:p>
-    <w:p>
-      <w:pPr>
-        <w:pStyle w:val="Prrafodelista"/>
-        <w:rPr>
-          <w:rFonts w:ascii="Arial" w:hAnsi="Arial" w:cs="Arial"/>
-          <w:sz w:val="24"/>
-          <w:szCs w:val="24"/>
-        </w:rPr>
-      </w:pPr>
-    </w:p>
-    <w:p>
-      <w:pPr>
-        <w:pStyle w:val="Prrafodelista"/>
-        <w:numPr>
-          <w:ilvl w:val="0"/>
-          <w:numId w:val="19"/>
-        </w:numPr>
-        <w:rPr>
-          <w:rFonts w:ascii="Arial" w:hAnsi="Arial" w:cs="Arial"/>
-          <w:sz w:val="24"/>
-          <w:szCs w:val="24"/>
-        </w:rPr>
-      </w:pPr>
-      <w:r>
-        <w:rPr>
-          <w:rFonts w:ascii="Arial" w:hAnsi="Arial" w:cs="Arial"/>
-          <w:sz w:val="24"/>
-          <w:szCs w:val="24"/>
-        </w:rPr>
-        <w:t>Generar y emitir informes al profesional, de gráficos estadísticos que muestran las tendencias de la presión arterial del paciente: se solicita al profesional ingresar un período de tiempo delimitado por dos fechas y luego de la confirmación del mismo, se muestran gráficos estadísticos que muestran las tendencias del paciente basadas en las mediciones de presión arterial realizadas en ese período. Se da la opción a imprimir dicho informe.</w:t>
-      </w:r>
-    </w:p>
-    <w:p>
-      <w:pPr>
-        <w:pStyle w:val="Prrafodelista"/>
-        <w:rPr>
-          <w:rFonts w:ascii="Arial" w:hAnsi="Arial" w:cs="Arial"/>
-          <w:sz w:val="24"/>
-          <w:szCs w:val="24"/>
-        </w:rPr>
-      </w:pPr>
-    </w:p>
-    <w:p>
-      <w:pPr>
-        <w:pStyle w:val="Prrafodelista"/>
-        <w:numPr>
-          <w:ilvl w:val="0"/>
-          <w:numId w:val="19"/>
-        </w:numPr>
-        <w:rPr>
-          <w:rFonts w:ascii="Arial" w:hAnsi="Arial" w:cs="Arial"/>
-          <w:sz w:val="24"/>
-          <w:szCs w:val="24"/>
-        </w:rPr>
-      </w:pPr>
-      <w:r>
-        <w:rPr>
-          <w:rFonts w:ascii="Arial" w:hAnsi="Arial" w:cs="Arial"/>
-          <w:sz w:val="24"/>
-          <w:szCs w:val="24"/>
-        </w:rPr>
-        <w:lastRenderedPageBreak/>
-        <w:t>Buscar paciente del profesional: se solicita ingresar nombre de paciente, luego se muestran pacientes referidos a lo ingresado y se pide elegir uno de ellos.</w:t>
-      </w:r>
-    </w:p>
-    <w:p>
-      <w:pPr>
-        <w:pStyle w:val="Prrafodelista"/>
-        <w:rPr>
-          <w:rFonts w:ascii="Arial" w:hAnsi="Arial" w:cs="Arial"/>
-          <w:sz w:val="24"/>
-          <w:szCs w:val="24"/>
-        </w:rPr>
-      </w:pPr>
-    </w:p>
-    <w:p>
-      <w:pPr>
-        <w:pStyle w:val="Prrafodelista"/>
-        <w:numPr>
-          <w:ilvl w:val="0"/>
-          <w:numId w:val="19"/>
-        </w:numPr>
-        <w:rPr>
-          <w:rFonts w:ascii="Arial" w:hAnsi="Arial" w:cs="Arial"/>
-          <w:sz w:val="24"/>
-          <w:szCs w:val="24"/>
-        </w:rPr>
-      </w:pPr>
-      <w:r>
-        <w:rPr>
-          <w:rFonts w:ascii="Arial" w:hAnsi="Arial" w:cs="Arial"/>
-          <w:sz w:val="24"/>
-          <w:szCs w:val="24"/>
-        </w:rPr>
-        <w:t>Consultar las mediciones realizadas por pacientes del profesional: se solicita ingresar un período de tiempo delimitado por dos fechas y luego de la confirmación del mismo, se mostrarán las mediciones realizadas en ese período por parte del paciente elegido.</w:t>
-      </w:r>
-    </w:p>
-    <w:p>
-      <w:pPr>
-        <w:rPr>
-          <w:rFonts w:ascii="Arial" w:hAnsi="Arial" w:cs="Arial"/>
-          <w:sz w:val="24"/>
-          <w:szCs w:val="24"/>
-        </w:rPr>
-      </w:pPr>
-    </w:p>
-    <w:p>
-      <w:pPr>
-        <w:pStyle w:val="Prrafodelista"/>
-        <w:numPr>
-          <w:ilvl w:val="0"/>
-          <w:numId w:val="19"/>
-        </w:numPr>
-        <w:rPr>
-          <w:rFonts w:ascii="Arial" w:hAnsi="Arial" w:cs="Arial"/>
-          <w:sz w:val="24"/>
-          <w:szCs w:val="24"/>
-        </w:rPr>
-      </w:pPr>
-      <w:r>
-        <w:rPr>
-          <w:rFonts w:ascii="Arial" w:hAnsi="Arial" w:cs="Arial"/>
-          <w:sz w:val="24"/>
-          <w:szCs w:val="24"/>
-        </w:rPr>
-        <w:t>Emitir notificaciones cuando sea el momento de realizar la medición y consumir la medicación: cuando coincida el horario actual con un horario de medición de presión arterial, se procederá a notificar al paciente para que realice el control.</w:t>
-      </w:r>
-    </w:p>
-    <w:p>
-      <w:pPr>
-        <w:pStyle w:val="Prrafodelista"/>
-        <w:rPr>
-          <w:rFonts w:ascii="Arial" w:hAnsi="Arial" w:cs="Arial"/>
-          <w:sz w:val="24"/>
-          <w:szCs w:val="24"/>
-        </w:rPr>
-      </w:pPr>
-    </w:p>
-    <w:p>
-      <w:pPr>
-        <w:pStyle w:val="Prrafodelista"/>
-        <w:numPr>
-          <w:ilvl w:val="0"/>
-          <w:numId w:val="19"/>
-        </w:numPr>
-        <w:rPr>
-          <w:rFonts w:ascii="Arial" w:hAnsi="Arial" w:cs="Arial"/>
-          <w:sz w:val="24"/>
-          <w:szCs w:val="24"/>
-        </w:rPr>
-      </w:pPr>
-      <w:r>
-        <w:rPr>
-          <w:rFonts w:ascii="Arial" w:hAnsi="Arial" w:cs="Arial"/>
-          <w:sz w:val="24"/>
-          <w:szCs w:val="24"/>
-        </w:rPr>
-        <w:t>Emitir recomendaciones de acuerdo a los valores de la presión arterial: se analizarán las mediciones de presión arterial y en caso de que sea necesario, se procederá a emitir notificaciones con recomendaciones pertinentes.</w:t>
-      </w:r>
-    </w:p>
-    <w:p>
-      <w:pPr>
-        <w:pStyle w:val="Prrafodelista"/>
-        <w:rPr>
-          <w:rFonts w:ascii="Arial" w:hAnsi="Arial" w:cs="Arial"/>
-          <w:sz w:val="24"/>
-          <w:szCs w:val="24"/>
-        </w:rPr>
-      </w:pPr>
+        <w:t>Notificar medicamento a consumir.</w:t>
+      </w:r>
+      <w:bookmarkStart w:id="11" w:name="_GoBack"/>
+      <w:bookmarkEnd w:id="11"/>
     </w:p>
     <w:p>
       <w:pPr>
@@ -7720,7 +8424,7 @@
           <w:u w:val="single"/>
         </w:rPr>
       </w:pPr>
-      <w:bookmarkStart w:id="11" w:name="_Toc448782856"/>
+      <w:bookmarkStart w:id="12" w:name="_Toc448782856"/>
       <w:r>
         <w:rPr>
           <w:sz w:val="32"/>
@@ -7729,7 +8433,7 @@
         </w:rPr>
         <w:t>Estudio de Factibilidad</w:t>
       </w:r>
-      <w:bookmarkEnd w:id="11"/>
+      <w:bookmarkEnd w:id="12"/>
     </w:p>
     <w:p/>
     <w:p>
@@ -7847,14 +8551,14 @@
           <w:sz w:val="32"/>
         </w:rPr>
       </w:pPr>
-      <w:bookmarkStart w:id="12" w:name="_Toc448782857"/>
+      <w:bookmarkStart w:id="13" w:name="_Toc448782857"/>
       <w:r>
         <w:rPr>
           <w:sz w:val="32"/>
         </w:rPr>
         <w:t>Factibilidad Técnica</w:t>
       </w:r>
-      <w:bookmarkEnd w:id="12"/>
+      <w:bookmarkEnd w:id="13"/>
     </w:p>
     <w:p>
       <w:pPr>
@@ -7888,16 +8592,7 @@
           <w:sz w:val="24"/>
           <w:szCs w:val="24"/>
         </w:rPr>
-        <w:t xml:space="preserve">e refiere a los recursos necesarios como herramientas, conocimientos, habilidades, experiencia, etc., que son necesarios para efectuar </w:t>
-      </w:r>
-      <w:r>
-        <w:rPr>
-          <w:rFonts w:ascii="Arial" w:hAnsi="Arial" w:cs="Arial"/>
-          <w:sz w:val="24"/>
-          <w:szCs w:val="24"/>
-        </w:rPr>
-        <w:lastRenderedPageBreak/>
-        <w:t>las actividades o pro</w:t>
+        <w:t>e refiere a los recursos necesarios como herramientas, conocimientos, habilidades, experiencia, etc., que son necesarios para efectuar las actividades o pro</w:t>
       </w:r>
       <w:r>
         <w:rPr>
@@ -8243,7 +8938,16 @@
           <w:sz w:val="24"/>
           <w:szCs w:val="24"/>
         </w:rPr>
-        <w:t>y servicios en la nube.</w:t>
+        <w:t xml:space="preserve">y servicios en la </w:t>
+      </w:r>
+      <w:r>
+        <w:rPr>
+          <w:rFonts w:ascii="Arial" w:hAnsi="Arial" w:cs="Arial"/>
+          <w:sz w:val="24"/>
+          <w:szCs w:val="24"/>
+        </w:rPr>
+        <w:lastRenderedPageBreak/>
+        <w:t>nube.</w:t>
       </w:r>
       <w:r>
         <w:rPr>
@@ -8591,15 +9295,14 @@
           <w:sz w:val="32"/>
         </w:rPr>
       </w:pPr>
-      <w:bookmarkStart w:id="13" w:name="_Toc448782858"/>
+      <w:bookmarkStart w:id="14" w:name="_Toc448782858"/>
       <w:r>
         <w:rPr>
           <w:sz w:val="32"/>
         </w:rPr>
-        <w:lastRenderedPageBreak/>
         <w:t>Factibilidad Económica</w:t>
       </w:r>
-      <w:bookmarkEnd w:id="13"/>
+      <w:bookmarkEnd w:id="14"/>
     </w:p>
     <w:p>
       <w:pPr>
@@ -9124,6 +9827,7 @@
           <w:sz w:val="24"/>
           <w:szCs w:val="24"/>
         </w:rPr>
+        <w:lastRenderedPageBreak/>
         <w:t xml:space="preserve">Los salarios del personal se obtuvieron de la página web </w:t>
       </w:r>
       <w:r>
@@ -12445,7 +13149,16 @@
           <w:sz w:val="24"/>
           <w:szCs w:val="24"/>
         </w:rPr>
-        <w:t>Las ventajas que se ganan al implementar el sistema son muy importantes porque se permite el acceso a la información que antes no estaba disponible o no se podía consultar.</w:t>
+        <w:t xml:space="preserve">Las ventajas que se ganan al implementar el sistema son muy importantes porque se permite el acceso a la información que antes no estaba disponible o </w:t>
+      </w:r>
+      <w:r>
+        <w:rPr>
+          <w:rFonts w:ascii="Arial" w:hAnsi="Arial" w:cs="Arial"/>
+          <w:sz w:val="24"/>
+          <w:szCs w:val="24"/>
+        </w:rPr>
+        <w:lastRenderedPageBreak/>
+        <w:t>no se podía consultar.</w:t>
       </w:r>
       <w:r>
         <w:rPr>
@@ -12481,14 +13194,14 @@
           <w:sz w:val="32"/>
         </w:rPr>
       </w:pPr>
-      <w:bookmarkStart w:id="14" w:name="_Toc448782859"/>
+      <w:bookmarkStart w:id="15" w:name="_Toc448782859"/>
       <w:r>
         <w:rPr>
           <w:sz w:val="32"/>
         </w:rPr>
         <w:t>Factibilidad Operativa</w:t>
       </w:r>
-      <w:bookmarkEnd w:id="14"/>
+      <w:bookmarkEnd w:id="15"/>
     </w:p>
     <w:p/>
     <w:p>
@@ -12658,7 +13371,6 @@
           <w:sz w:val="24"/>
           <w:szCs w:val="24"/>
         </w:rPr>
-        <w:lastRenderedPageBreak/>
         <w:t>El sistema permitirá visualizar la información fácilmente y en el momento necesario,</w:t>
       </w:r>
       <w:r>
@@ -12685,14 +13397,14 @@
           <w:sz w:val="32"/>
         </w:rPr>
       </w:pPr>
-      <w:bookmarkStart w:id="15" w:name="_Toc448782860"/>
+      <w:bookmarkStart w:id="16" w:name="_Toc448782860"/>
       <w:r>
         <w:rPr>
           <w:sz w:val="32"/>
         </w:rPr>
         <w:t>Conclusión del estudio de factibilidad</w:t>
       </w:r>
-      <w:bookmarkEnd w:id="15"/>
+      <w:bookmarkEnd w:id="16"/>
     </w:p>
     <w:p/>
     <w:p>
@@ -12810,16 +13522,17 @@
           <w:u w:val="single"/>
         </w:rPr>
       </w:pPr>
-      <w:bookmarkStart w:id="16" w:name="_Toc448782861"/>
+      <w:bookmarkStart w:id="17" w:name="_Toc448782861"/>
       <w:r>
         <w:rPr>
           <w:sz w:val="32"/>
           <w:szCs w:val="32"/>
           <w:u w:val="single"/>
         </w:rPr>
+        <w:lastRenderedPageBreak/>
         <w:t>Propuesta Metodológica</w:t>
       </w:r>
-      <w:bookmarkEnd w:id="16"/>
+      <w:bookmarkEnd w:id="17"/>
     </w:p>
     <w:p>
       <w:pPr>
@@ -13007,7 +13720,7 @@
           <w:rPr>
             <w:noProof/>
           </w:rPr>
-          <w:t>2</w:t>
+          <w:t>13</w:t>
         </w:r>
         <w:r>
           <w:fldChar w:fldCharType="end"/>
@@ -13175,10 +13888,7 @@
       <w:jc w:val="both"/>
     </w:pPr>
     <w:r>
-      <w:t xml:space="preserve">               </w:t>
-    </w:r>
-    <w:r>
-      <w:t>FACULTAD REGIONAL CÓRDOBA</w:t>
+      <w:t xml:space="preserve">               FACULTAD REGIONAL CÓRDOBA</w:t>
     </w:r>
     <w:r>
       <w:tab/>
@@ -13199,8 +13909,6 @@
     <w:r>
       <w:t xml:space="preserve">               GESTOR DE PRESIÓN ARTERIAL</w:t>
     </w:r>
-    <w:bookmarkStart w:id="17" w:name="_GoBack"/>
-    <w:bookmarkEnd w:id="17"/>
   </w:p>
   <w:p>
     <w:pPr>
@@ -13815,6 +14523,119 @@
     </w:lvl>
   </w:abstractNum>
   <w:abstractNum w:abstractNumId="4">
+    <w:nsid w:val="1F0A6BBE"/>
+    <w:multiLevelType w:val="hybridMultilevel"/>
+    <w:tmpl w:val="9364F5AC"/>
+    <w:lvl w:ilvl="0" w:tplc="0C0A000B">
+      <w:start w:val="1"/>
+      <w:numFmt w:val="bullet"/>
+      <w:lvlText w:val=""/>
+      <w:lvlJc w:val="left"/>
+      <w:pPr>
+        <w:ind w:left="720" w:hanging="360"/>
+      </w:pPr>
+      <w:rPr>
+        <w:rFonts w:ascii="Wingdings" w:hAnsi="Wingdings" w:hint="default"/>
+      </w:rPr>
+    </w:lvl>
+    <w:lvl w:ilvl="1" w:tplc="0C0A0003">
+      <w:start w:val="1"/>
+      <w:numFmt w:val="bullet"/>
+      <w:lvlText w:val="o"/>
+      <w:lvlJc w:val="left"/>
+      <w:pPr>
+        <w:ind w:left="1440" w:hanging="360"/>
+      </w:pPr>
+      <w:rPr>
+        <w:rFonts w:ascii="Courier New" w:hAnsi="Courier New" w:cs="Courier New" w:hint="default"/>
+      </w:rPr>
+    </w:lvl>
+    <w:lvl w:ilvl="2" w:tplc="0C0A0005" w:tentative="1">
+      <w:start w:val="1"/>
+      <w:numFmt w:val="bullet"/>
+      <w:lvlText w:val=""/>
+      <w:lvlJc w:val="left"/>
+      <w:pPr>
+        <w:ind w:left="2160" w:hanging="360"/>
+      </w:pPr>
+      <w:rPr>
+        <w:rFonts w:ascii="Wingdings" w:hAnsi="Wingdings" w:hint="default"/>
+      </w:rPr>
+    </w:lvl>
+    <w:lvl w:ilvl="3" w:tplc="0C0A0001" w:tentative="1">
+      <w:start w:val="1"/>
+      <w:numFmt w:val="bullet"/>
+      <w:lvlText w:val=""/>
+      <w:lvlJc w:val="left"/>
+      <w:pPr>
+        <w:ind w:left="2880" w:hanging="360"/>
+      </w:pPr>
+      <w:rPr>
+        <w:rFonts w:ascii="Symbol" w:hAnsi="Symbol" w:hint="default"/>
+      </w:rPr>
+    </w:lvl>
+    <w:lvl w:ilvl="4" w:tplc="0C0A0003" w:tentative="1">
+      <w:start w:val="1"/>
+      <w:numFmt w:val="bullet"/>
+      <w:lvlText w:val="o"/>
+      <w:lvlJc w:val="left"/>
+      <w:pPr>
+        <w:ind w:left="3600" w:hanging="360"/>
+      </w:pPr>
+      <w:rPr>
+        <w:rFonts w:ascii="Courier New" w:hAnsi="Courier New" w:cs="Courier New" w:hint="default"/>
+      </w:rPr>
+    </w:lvl>
+    <w:lvl w:ilvl="5" w:tplc="0C0A0005" w:tentative="1">
+      <w:start w:val="1"/>
+      <w:numFmt w:val="bullet"/>
+      <w:lvlText w:val=""/>
+      <w:lvlJc w:val="left"/>
+      <w:pPr>
+        <w:ind w:left="4320" w:hanging="360"/>
+      </w:pPr>
+      <w:rPr>
+        <w:rFonts w:ascii="Wingdings" w:hAnsi="Wingdings" w:hint="default"/>
+      </w:rPr>
+    </w:lvl>
+    <w:lvl w:ilvl="6" w:tplc="0C0A0001" w:tentative="1">
+      <w:start w:val="1"/>
+      <w:numFmt w:val="bullet"/>
+      <w:lvlText w:val=""/>
+      <w:lvlJc w:val="left"/>
+      <w:pPr>
+        <w:ind w:left="5040" w:hanging="360"/>
+      </w:pPr>
+      <w:rPr>
+        <w:rFonts w:ascii="Symbol" w:hAnsi="Symbol" w:hint="default"/>
+      </w:rPr>
+    </w:lvl>
+    <w:lvl w:ilvl="7" w:tplc="0C0A0003" w:tentative="1">
+      <w:start w:val="1"/>
+      <w:numFmt w:val="bullet"/>
+      <w:lvlText w:val="o"/>
+      <w:lvlJc w:val="left"/>
+      <w:pPr>
+        <w:ind w:left="5760" w:hanging="360"/>
+      </w:pPr>
+      <w:rPr>
+        <w:rFonts w:ascii="Courier New" w:hAnsi="Courier New" w:cs="Courier New" w:hint="default"/>
+      </w:rPr>
+    </w:lvl>
+    <w:lvl w:ilvl="8" w:tplc="0C0A0005" w:tentative="1">
+      <w:start w:val="1"/>
+      <w:numFmt w:val="bullet"/>
+      <w:lvlText w:val=""/>
+      <w:lvlJc w:val="left"/>
+      <w:pPr>
+        <w:ind w:left="6480" w:hanging="360"/>
+      </w:pPr>
+      <w:rPr>
+        <w:rFonts w:ascii="Wingdings" w:hAnsi="Wingdings" w:hint="default"/>
+      </w:rPr>
+    </w:lvl>
+  </w:abstractNum>
+  <w:abstractNum w:abstractNumId="5">
     <w:nsid w:val="231B00D4"/>
     <w:multiLevelType w:val="hybridMultilevel"/>
     <w:tmpl w:val="C90C61C4"/>
@@ -13927,7 +14748,7 @@
       </w:rPr>
     </w:lvl>
   </w:abstractNum>
-  <w:abstractNum w:abstractNumId="5">
+  <w:abstractNum w:abstractNumId="6">
     <w:nsid w:val="259D292A"/>
     <w:multiLevelType w:val="hybridMultilevel"/>
     <w:tmpl w:val="B7409924"/>
@@ -14040,7 +14861,7 @@
       </w:rPr>
     </w:lvl>
   </w:abstractNum>
-  <w:abstractNum w:abstractNumId="6">
+  <w:abstractNum w:abstractNumId="7">
     <w:nsid w:val="2B115E08"/>
     <w:multiLevelType w:val="hybridMultilevel"/>
     <w:tmpl w:val="264CA0CA"/>
@@ -14153,7 +14974,7 @@
       </w:rPr>
     </w:lvl>
   </w:abstractNum>
-  <w:abstractNum w:abstractNumId="7">
+  <w:abstractNum w:abstractNumId="8">
     <w:nsid w:val="2CA31678"/>
     <w:multiLevelType w:val="hybridMultilevel"/>
     <w:tmpl w:val="4D483F74"/>
@@ -14169,7 +14990,7 @@
         <w:rFonts w:ascii="Symbol" w:hAnsi="Symbol" w:hint="default"/>
       </w:rPr>
     </w:lvl>
-    <w:lvl w:ilvl="1" w:tplc="0C0A0003" w:tentative="1">
+    <w:lvl w:ilvl="1" w:tplc="0C0A0003">
       <w:start w:val="1"/>
       <w:numFmt w:val="bullet"/>
       <w:lvlText w:val="o"/>
@@ -14266,7 +15087,7 @@
       </w:rPr>
     </w:lvl>
   </w:abstractNum>
-  <w:abstractNum w:abstractNumId="8">
+  <w:abstractNum w:abstractNumId="9">
     <w:nsid w:val="2D0A1B7F"/>
     <w:multiLevelType w:val="hybridMultilevel"/>
     <w:tmpl w:val="2676D22E"/>
@@ -14379,7 +15200,7 @@
       </w:rPr>
     </w:lvl>
   </w:abstractNum>
-  <w:abstractNum w:abstractNumId="9">
+  <w:abstractNum w:abstractNumId="10">
     <w:nsid w:val="30D109FC"/>
     <w:multiLevelType w:val="hybridMultilevel"/>
     <w:tmpl w:val="53AA09D2"/>
@@ -14492,7 +15313,7 @@
       </w:rPr>
     </w:lvl>
   </w:abstractNum>
-  <w:abstractNum w:abstractNumId="10">
+  <w:abstractNum w:abstractNumId="11">
     <w:nsid w:val="3DF93062"/>
     <w:multiLevelType w:val="hybridMultilevel"/>
     <w:tmpl w:val="6ABAFF54"/>
@@ -14605,7 +15426,7 @@
       </w:rPr>
     </w:lvl>
   </w:abstractNum>
-  <w:abstractNum w:abstractNumId="11">
+  <w:abstractNum w:abstractNumId="12">
     <w:nsid w:val="3FF5655B"/>
     <w:multiLevelType w:val="hybridMultilevel"/>
     <w:tmpl w:val="1C6EFD3A"/>
@@ -14718,7 +15539,7 @@
       </w:rPr>
     </w:lvl>
   </w:abstractNum>
-  <w:abstractNum w:abstractNumId="12">
+  <w:abstractNum w:abstractNumId="13">
     <w:nsid w:val="41C034FB"/>
     <w:multiLevelType w:val="hybridMultilevel"/>
     <w:tmpl w:val="5A0AA6DA"/>
@@ -14831,7 +15652,7 @@
       </w:rPr>
     </w:lvl>
   </w:abstractNum>
-  <w:abstractNum w:abstractNumId="13">
+  <w:abstractNum w:abstractNumId="14">
     <w:nsid w:val="46A90D6C"/>
     <w:multiLevelType w:val="hybridMultilevel"/>
     <w:tmpl w:val="3208C17C"/>
@@ -14944,7 +15765,7 @@
       </w:rPr>
     </w:lvl>
   </w:abstractNum>
-  <w:abstractNum w:abstractNumId="14">
+  <w:abstractNum w:abstractNumId="15">
     <w:nsid w:val="4A100FC3"/>
     <w:multiLevelType w:val="hybridMultilevel"/>
     <w:tmpl w:val="8618A574"/>
@@ -15056,7 +15877,7 @@
       </w:rPr>
     </w:lvl>
   </w:abstractNum>
-  <w:abstractNum w:abstractNumId="15">
+  <w:abstractNum w:abstractNumId="16">
     <w:nsid w:val="4F1D49E4"/>
     <w:multiLevelType w:val="hybridMultilevel"/>
     <w:tmpl w:val="F158537E"/>
@@ -15169,7 +15990,120 @@
       </w:rPr>
     </w:lvl>
   </w:abstractNum>
-  <w:abstractNum w:abstractNumId="16">
+  <w:abstractNum w:abstractNumId="17">
+    <w:nsid w:val="624E1BA6"/>
+    <w:multiLevelType w:val="hybridMultilevel"/>
+    <w:tmpl w:val="C7ACAFB2"/>
+    <w:lvl w:ilvl="0" w:tplc="0C0A000B">
+      <w:start w:val="1"/>
+      <w:numFmt w:val="bullet"/>
+      <w:lvlText w:val=""/>
+      <w:lvlJc w:val="left"/>
+      <w:pPr>
+        <w:ind w:left="720" w:hanging="360"/>
+      </w:pPr>
+      <w:rPr>
+        <w:rFonts w:ascii="Wingdings" w:hAnsi="Wingdings" w:hint="default"/>
+      </w:rPr>
+    </w:lvl>
+    <w:lvl w:ilvl="1" w:tplc="0C0A0003" w:tentative="1">
+      <w:start w:val="1"/>
+      <w:numFmt w:val="bullet"/>
+      <w:lvlText w:val="o"/>
+      <w:lvlJc w:val="left"/>
+      <w:pPr>
+        <w:ind w:left="1440" w:hanging="360"/>
+      </w:pPr>
+      <w:rPr>
+        <w:rFonts w:ascii="Courier New" w:hAnsi="Courier New" w:cs="Courier New" w:hint="default"/>
+      </w:rPr>
+    </w:lvl>
+    <w:lvl w:ilvl="2" w:tplc="0C0A0005" w:tentative="1">
+      <w:start w:val="1"/>
+      <w:numFmt w:val="bullet"/>
+      <w:lvlText w:val=""/>
+      <w:lvlJc w:val="left"/>
+      <w:pPr>
+        <w:ind w:left="2160" w:hanging="360"/>
+      </w:pPr>
+      <w:rPr>
+        <w:rFonts w:ascii="Wingdings" w:hAnsi="Wingdings" w:hint="default"/>
+      </w:rPr>
+    </w:lvl>
+    <w:lvl w:ilvl="3" w:tplc="0C0A0001" w:tentative="1">
+      <w:start w:val="1"/>
+      <w:numFmt w:val="bullet"/>
+      <w:lvlText w:val=""/>
+      <w:lvlJc w:val="left"/>
+      <w:pPr>
+        <w:ind w:left="2880" w:hanging="360"/>
+      </w:pPr>
+      <w:rPr>
+        <w:rFonts w:ascii="Symbol" w:hAnsi="Symbol" w:hint="default"/>
+      </w:rPr>
+    </w:lvl>
+    <w:lvl w:ilvl="4" w:tplc="0C0A0003" w:tentative="1">
+      <w:start w:val="1"/>
+      <w:numFmt w:val="bullet"/>
+      <w:lvlText w:val="o"/>
+      <w:lvlJc w:val="left"/>
+      <w:pPr>
+        <w:ind w:left="3600" w:hanging="360"/>
+      </w:pPr>
+      <w:rPr>
+        <w:rFonts w:ascii="Courier New" w:hAnsi="Courier New" w:cs="Courier New" w:hint="default"/>
+      </w:rPr>
+    </w:lvl>
+    <w:lvl w:ilvl="5" w:tplc="0C0A0005" w:tentative="1">
+      <w:start w:val="1"/>
+      <w:numFmt w:val="bullet"/>
+      <w:lvlText w:val=""/>
+      <w:lvlJc w:val="left"/>
+      <w:pPr>
+        <w:ind w:left="4320" w:hanging="360"/>
+      </w:pPr>
+      <w:rPr>
+        <w:rFonts w:ascii="Wingdings" w:hAnsi="Wingdings" w:hint="default"/>
+      </w:rPr>
+    </w:lvl>
+    <w:lvl w:ilvl="6" w:tplc="0C0A0001" w:tentative="1">
+      <w:start w:val="1"/>
+      <w:numFmt w:val="bullet"/>
+      <w:lvlText w:val=""/>
+      <w:lvlJc w:val="left"/>
+      <w:pPr>
+        <w:ind w:left="5040" w:hanging="360"/>
+      </w:pPr>
+      <w:rPr>
+        <w:rFonts w:ascii="Symbol" w:hAnsi="Symbol" w:hint="default"/>
+      </w:rPr>
+    </w:lvl>
+    <w:lvl w:ilvl="7" w:tplc="0C0A0003" w:tentative="1">
+      <w:start w:val="1"/>
+      <w:numFmt w:val="bullet"/>
+      <w:lvlText w:val="o"/>
+      <w:lvlJc w:val="left"/>
+      <w:pPr>
+        <w:ind w:left="5760" w:hanging="360"/>
+      </w:pPr>
+      <w:rPr>
+        <w:rFonts w:ascii="Courier New" w:hAnsi="Courier New" w:cs="Courier New" w:hint="default"/>
+      </w:rPr>
+    </w:lvl>
+    <w:lvl w:ilvl="8" w:tplc="0C0A0005" w:tentative="1">
+      <w:start w:val="1"/>
+      <w:numFmt w:val="bullet"/>
+      <w:lvlText w:val=""/>
+      <w:lvlJc w:val="left"/>
+      <w:pPr>
+        <w:ind w:left="6480" w:hanging="360"/>
+      </w:pPr>
+      <w:rPr>
+        <w:rFonts w:ascii="Wingdings" w:hAnsi="Wingdings" w:hint="default"/>
+      </w:rPr>
+    </w:lvl>
+  </w:abstractNum>
+  <w:abstractNum w:abstractNumId="18">
     <w:nsid w:val="6FF54A3D"/>
     <w:multiLevelType w:val="hybridMultilevel"/>
     <w:tmpl w:val="BA109BF4"/>
@@ -15282,7 +16216,7 @@
       </w:rPr>
     </w:lvl>
   </w:abstractNum>
-  <w:abstractNum w:abstractNumId="17">
+  <w:abstractNum w:abstractNumId="19">
     <w:nsid w:val="7435667D"/>
     <w:multiLevelType w:val="hybridMultilevel"/>
     <w:tmpl w:val="214A8ABE"/>
@@ -15395,7 +16329,7 @@
       </w:rPr>
     </w:lvl>
   </w:abstractNum>
-  <w:abstractNum w:abstractNumId="18">
+  <w:abstractNum w:abstractNumId="20">
     <w:nsid w:val="7A821FB5"/>
     <w:multiLevelType w:val="hybridMultilevel"/>
     <w:tmpl w:val="4F2469D6"/>
@@ -15509,10 +16443,10 @@
     </w:lvl>
   </w:abstractNum>
   <w:num w:numId="1">
-    <w:abstractNumId w:val="15"/>
+    <w:abstractNumId w:val="16"/>
   </w:num>
   <w:num w:numId="2">
-    <w:abstractNumId w:val="17"/>
+    <w:abstractNumId w:val="19"/>
   </w:num>
   <w:num w:numId="3">
     <w:abstractNumId w:val="0"/>
@@ -15521,49 +16455,55 @@
     <w:abstractNumId w:val="3"/>
   </w:num>
   <w:num w:numId="5">
-    <w:abstractNumId w:val="6"/>
+    <w:abstractNumId w:val="7"/>
   </w:num>
   <w:num w:numId="6">
-    <w:abstractNumId w:val="8"/>
+    <w:abstractNumId w:val="9"/>
   </w:num>
   <w:num w:numId="7">
-    <w:abstractNumId w:val="16"/>
+    <w:abstractNumId w:val="18"/>
   </w:num>
   <w:num w:numId="8">
-    <w:abstractNumId w:val="12"/>
+    <w:abstractNumId w:val="13"/>
   </w:num>
   <w:num w:numId="9">
     <w:abstractNumId w:val="2"/>
   </w:num>
   <w:num w:numId="10">
-    <w:abstractNumId w:val="9"/>
+    <w:abstractNumId w:val="10"/>
   </w:num>
   <w:num w:numId="11">
-    <w:abstractNumId w:val="4"/>
+    <w:abstractNumId w:val="5"/>
   </w:num>
   <w:num w:numId="12">
     <w:abstractNumId w:val="1"/>
   </w:num>
   <w:num w:numId="13">
-    <w:abstractNumId w:val="10"/>
+    <w:abstractNumId w:val="11"/>
   </w:num>
   <w:num w:numId="14">
-    <w:abstractNumId w:val="5"/>
+    <w:abstractNumId w:val="6"/>
   </w:num>
   <w:num w:numId="15">
-    <w:abstractNumId w:val="11"/>
+    <w:abstractNumId w:val="12"/>
   </w:num>
   <w:num w:numId="16">
-    <w:abstractNumId w:val="13"/>
+    <w:abstractNumId w:val="14"/>
   </w:num>
   <w:num w:numId="17">
-    <w:abstractNumId w:val="14"/>
+    <w:abstractNumId w:val="15"/>
   </w:num>
   <w:num w:numId="18">
-    <w:abstractNumId w:val="18"/>
+    <w:abstractNumId w:val="20"/>
   </w:num>
   <w:num w:numId="19">
-    <w:abstractNumId w:val="7"/>
+    <w:abstractNumId w:val="8"/>
+  </w:num>
+  <w:num w:numId="20">
+    <w:abstractNumId w:val="17"/>
+  </w:num>
+  <w:num w:numId="21">
+    <w:abstractNumId w:val="4"/>
   </w:num>
 </w:numbering>
 </file>
@@ -17202,679 +18142,6 @@
 </w:styles>
 </file>
 
-<file path=word/glossary/document.xml><?xml version="1.0" encoding="utf-8"?>
-<w:glossaryDocument xmlns:wpc="http://schemas.microsoft.com/office/word/2010/wordprocessingCanvas" xmlns:mc="http://schemas.openxmlformats.org/markup-compatibility/2006" xmlns:o="urn:schemas-microsoft-com:office:office" xmlns:r="http://schemas.openxmlformats.org/officeDocument/2006/relationships" xmlns:m="http://schemas.openxmlformats.org/officeDocument/2006/math" xmlns:v="urn:schemas-microsoft-com:vml" xmlns:wp14="http://schemas.microsoft.com/office/word/2010/wordprocessingDrawing" xmlns:wp="http://schemas.openxmlformats.org/drawingml/2006/wordprocessingDrawing" xmlns:w10="urn:schemas-microsoft-com:office:word" xmlns:w="http://schemas.openxmlformats.org/wordprocessingml/2006/main" xmlns:w14="http://schemas.microsoft.com/office/word/2010/wordml" xmlns:wpg="http://schemas.microsoft.com/office/word/2010/wordprocessingGroup" xmlns:wpi="http://schemas.microsoft.com/office/word/2010/wordprocessingInk" xmlns:wne="http://schemas.microsoft.com/office/word/2006/wordml" xmlns:wps="http://schemas.microsoft.com/office/word/2010/wordprocessingShape" mc:Ignorable="w14 wp14"/>
-</file>
-
-<file path=word/glossary/fontTable.xml><?xml version="1.0" encoding="utf-8"?>
-<w:fonts xmlns:mc="http://schemas.openxmlformats.org/markup-compatibility/2006" xmlns:r="http://schemas.openxmlformats.org/officeDocument/2006/relationships" xmlns:w="http://schemas.openxmlformats.org/wordprocessingml/2006/main" xmlns:w14="http://schemas.microsoft.com/office/word/2010/wordml" mc:Ignorable="w14">
-  <w:font w:name="Symbol">
-    <w:panose1 w:val="05050102010706020507"/>
-    <w:charset w:val="02"/>
-    <w:family w:val="roman"/>
-    <w:pitch w:val="variable"/>
-    <w:sig w:usb0="00000000" w:usb1="10000000" w:usb2="00000000" w:usb3="00000000" w:csb0="80000000" w:csb1="00000000"/>
-  </w:font>
-  <w:font w:name="Times New Roman">
-    <w:panose1 w:val="02020603050405020304"/>
-    <w:charset w:val="00"/>
-    <w:family w:val="roman"/>
-    <w:pitch w:val="variable"/>
-    <w:sig w:usb0="E0002AFF" w:usb1="C0007841" w:usb2="00000009" w:usb3="00000000" w:csb0="000001FF" w:csb1="00000000"/>
-  </w:font>
-  <w:font w:name="Courier New">
-    <w:panose1 w:val="02070309020205020404"/>
-    <w:charset w:val="00"/>
-    <w:family w:val="modern"/>
-    <w:pitch w:val="fixed"/>
-    <w:sig w:usb0="E0002AFF" w:usb1="C0007843" w:usb2="00000009" w:usb3="00000000" w:csb0="000001FF" w:csb1="00000000"/>
-  </w:font>
-  <w:font w:name="Wingdings">
-    <w:panose1 w:val="05000000000000000000"/>
-    <w:charset w:val="02"/>
-    <w:family w:val="auto"/>
-    <w:pitch w:val="variable"/>
-    <w:sig w:usb0="00000000" w:usb1="10000000" w:usb2="00000000" w:usb3="00000000" w:csb0="80000000" w:csb1="00000000"/>
-  </w:font>
-  <w:font w:name="Calibri">
-    <w:panose1 w:val="020F0502020204030204"/>
-    <w:charset w:val="00"/>
-    <w:family w:val="swiss"/>
-    <w:pitch w:val="variable"/>
-    <w:sig w:usb0="E00002FF" w:usb1="4000ACFF" w:usb2="00000001" w:usb3="00000000" w:csb0="0000019F" w:csb1="00000000"/>
-  </w:font>
-  <w:font w:name="Cambria">
-    <w:panose1 w:val="02040503050406030204"/>
-    <w:charset w:val="00"/>
-    <w:family w:val="roman"/>
-    <w:pitch w:val="variable"/>
-    <w:sig w:usb0="E00002FF" w:usb1="400004FF" w:usb2="00000000" w:usb3="00000000" w:csb0="0000019F" w:csb1="00000000"/>
-  </w:font>
-  <w:font w:name="Book Antiqua">
-    <w:altName w:val="Book Antiqua"/>
-    <w:panose1 w:val="02040602050305030304"/>
-    <w:charset w:val="00"/>
-    <w:family w:val="roman"/>
-    <w:pitch w:val="variable"/>
-    <w:sig w:usb0="00000287" w:usb1="00000000" w:usb2="00000000" w:usb3="00000000" w:csb0="0000009F" w:csb1="00000000"/>
-  </w:font>
-  <w:font w:name="Tahoma">
-    <w:panose1 w:val="020B0604030504040204"/>
-    <w:charset w:val="00"/>
-    <w:family w:val="swiss"/>
-    <w:notTrueType/>
-    <w:pitch w:val="variable"/>
-    <w:sig w:usb0="00000003" w:usb1="00000000" w:usb2="00000000" w:usb3="00000000" w:csb0="00000001" w:csb1="00000000"/>
-  </w:font>
-  <w:font w:name="Arial">
-    <w:panose1 w:val="020B0604020202020204"/>
-    <w:charset w:val="00"/>
-    <w:family w:val="swiss"/>
-    <w:pitch w:val="variable"/>
-    <w:sig w:usb0="E0002AFF" w:usb1="C0007843" w:usb2="00000009" w:usb3="00000000" w:csb0="000001FF" w:csb1="00000000"/>
-  </w:font>
-</w:fonts>
-</file>
-
-<file path=word/glossary/settings.xml><?xml version="1.0" encoding="utf-8"?>
-<w:settings xmlns:mc="http://schemas.openxmlformats.org/markup-compatibility/2006" xmlns:o="urn:schemas-microsoft-com:office:office" xmlns:r="http://schemas.openxmlformats.org/officeDocument/2006/relationships" xmlns:m="http://schemas.openxmlformats.org/officeDocument/2006/math" xmlns:v="urn:schemas-microsoft-com:vml" xmlns:w10="urn:schemas-microsoft-com:office:word" xmlns:w="http://schemas.openxmlformats.org/wordprocessingml/2006/main" xmlns:w14="http://schemas.microsoft.com/office/word/2010/wordml" xmlns:sl="http://schemas.openxmlformats.org/schemaLibrary/2006/main" mc:Ignorable="w14">
-  <w:view w:val="normal"/>
-  <w:defaultTabStop w:val="708"/>
-  <w:hyphenationZone w:val="425"/>
-  <w:characterSpacingControl w:val="doNotCompress"/>
-  <w:compat>
-    <w:useFELayout/>
-    <w:compatSetting w:name="compatibilityMode" w:uri="http://schemas.microsoft.com/office/word" w:val="14"/>
-    <w:compatSetting w:name="overrideTableStyleFontSizeAndJustification" w:uri="http://schemas.microsoft.com/office/word" w:val="1"/>
-    <w:compatSetting w:name="enableOpenTypeFeatures" w:uri="http://schemas.microsoft.com/office/word" w:val="1"/>
-    <w:compatSetting w:name="doNotFlipMirrorIndents" w:uri="http://schemas.microsoft.com/office/word" w:val="1"/>
-  </w:compat>
-  <w:rsids>
-    <w:rsidRoot w:val="004653DF"/>
-    <w:rsid w:val="004653DF"/>
-    <w:rsid w:val="009734CC"/>
-    <w:rsid w:val="00D2646B"/>
-    <w:rsid w:val="00E57615"/>
-    <w:rsid w:val="00E60E36"/>
-    <w:rsid w:val="00F14BD2"/>
-  </w:rsids>
-  <m:mathPr>
-    <m:mathFont m:val="Cambria Math"/>
-    <m:brkBin m:val="before"/>
-    <m:brkBinSub m:val="--"/>
-    <m:smallFrac m:val="0"/>
-    <m:dispDef/>
-    <m:lMargin m:val="0"/>
-    <m:rMargin m:val="0"/>
-    <m:defJc m:val="centerGroup"/>
-    <m:wrapIndent m:val="1440"/>
-    <m:intLim m:val="subSup"/>
-    <m:naryLim m:val="undOvr"/>
-  </m:mathPr>
-  <w:themeFontLang w:val="es-ES"/>
-  <w:clrSchemeMapping w:bg1="light1" w:t1="dark1" w:bg2="light2" w:t2="dark2" w:accent1="accent1" w:accent2="accent2" w:accent3="accent3" w:accent4="accent4" w:accent5="accent5" w:accent6="accent6" w:hyperlink="hyperlink" w:followedHyperlink="followedHyperlink"/>
-  <w:decimalSymbol w:val=","/>
-  <w:listSeparator w:val=";"/>
-</w:settings>
-</file>
-
-<file path=word/glossary/styles.xml><?xml version="1.0" encoding="utf-8"?>
-<w:styles xmlns:mc="http://schemas.openxmlformats.org/markup-compatibility/2006" xmlns:r="http://schemas.openxmlformats.org/officeDocument/2006/relationships" xmlns:w="http://schemas.openxmlformats.org/wordprocessingml/2006/main" xmlns:w14="http://schemas.microsoft.com/office/word/2010/wordml" mc:Ignorable="w14">
-  <w:docDefaults>
-    <w:rPrDefault>
-      <w:rPr>
-        <w:rFonts w:asciiTheme="minorHAnsi" w:eastAsiaTheme="minorEastAsia" w:hAnsiTheme="minorHAnsi" w:cstheme="minorBidi"/>
-        <w:sz w:val="22"/>
-        <w:szCs w:val="22"/>
-        <w:lang w:val="es-ES" w:eastAsia="es-ES" w:bidi="ar-SA"/>
-      </w:rPr>
-    </w:rPrDefault>
-    <w:pPrDefault>
-      <w:pPr>
-        <w:spacing w:after="200" w:line="276" w:lineRule="auto"/>
-      </w:pPr>
-    </w:pPrDefault>
-  </w:docDefaults>
-  <w:latentStyles w:defLockedState="0" w:defUIPriority="99" w:defSemiHidden="1" w:defUnhideWhenUsed="1" w:defQFormat="0" w:count="267">
-    <w:lsdException w:name="Normal" w:semiHidden="0" w:uiPriority="0" w:unhideWhenUsed="0" w:qFormat="1"/>
-    <w:lsdException w:name="heading 1" w:semiHidden="0" w:uiPriority="9" w:unhideWhenUsed="0" w:qFormat="1"/>
-    <w:lsdException w:name="heading 2" w:uiPriority="9" w:qFormat="1"/>
-    <w:lsdException w:name="heading 3" w:uiPriority="9" w:qFormat="1"/>
-    <w:lsdException w:name="heading 4" w:uiPriority="9" w:qFormat="1"/>
-    <w:lsdException w:name="heading 5" w:uiPriority="9" w:qFormat="1"/>
-    <w:lsdException w:name="heading 6" w:uiPriority="9" w:qFormat="1"/>
-    <w:lsdException w:name="heading 7" w:uiPriority="9" w:qFormat="1"/>
-    <w:lsdException w:name="heading 8" w:uiPriority="9" w:qFormat="1"/>
-    <w:lsdException w:name="heading 9" w:uiPriority="9" w:qFormat="1"/>
-    <w:lsdException w:name="toc 1" w:uiPriority="39"/>
-    <w:lsdException w:name="toc 2" w:uiPriority="39"/>
-    <w:lsdException w:name="toc 3" w:uiPriority="39"/>
-    <w:lsdException w:name="toc 4" w:uiPriority="39"/>
-    <w:lsdException w:name="toc 5" w:uiPriority="39"/>
-    <w:lsdException w:name="toc 6" w:uiPriority="39"/>
-    <w:lsdException w:name="toc 7" w:uiPriority="39"/>
-    <w:lsdException w:name="toc 8" w:uiPriority="39"/>
-    <w:lsdException w:name="toc 9" w:uiPriority="39"/>
-    <w:lsdException w:name="caption" w:uiPriority="35" w:qFormat="1"/>
-    <w:lsdException w:name="Title" w:semiHidden="0" w:uiPriority="10" w:unhideWhenUsed="0" w:qFormat="1"/>
-    <w:lsdException w:name="Default Paragraph Font" w:uiPriority="1"/>
-    <w:lsdException w:name="Subtitle" w:semiHidden="0" w:uiPriority="11" w:unhideWhenUsed="0" w:qFormat="1"/>
-    <w:lsdException w:name="Strong" w:semiHidden="0" w:uiPriority="22" w:unhideWhenUsed="0" w:qFormat="1"/>
-    <w:lsdException w:name="Emphasis" w:semiHidden="0" w:uiPriority="20" w:unhideWhenUsed="0" w:qFormat="1"/>
-    <w:lsdException w:name="Table Grid" w:semiHidden="0" w:uiPriority="59" w:unhideWhenUsed="0"/>
-    <w:lsdException w:name="Placeholder Text" w:unhideWhenUsed="0"/>
-    <w:lsdException w:name="No Spacing" w:semiHidden="0" w:uiPriority="1" w:unhideWhenUsed="0" w:qFormat="1"/>
-    <w:lsdException w:name="Light Shading" w:semiHidden="0" w:uiPriority="60" w:unhideWhenUsed="0"/>
-    <w:lsdException w:name="Light List" w:semiHidden="0" w:uiPriority="61" w:unhideWhenUsed="0"/>
-    <w:lsdException w:name="Light Grid" w:semiHidden="0" w:uiPriority="62" w:unhideWhenUsed="0"/>
-    <w:lsdException w:name="Medium Shading 1" w:semiHidden="0" w:uiPriority="63" w:unhideWhenUsed="0"/>
-    <w:lsdException w:name="Medium Shading 2" w:semiHidden="0" w:uiPriority="64" w:unhideWhenUsed="0"/>
-    <w:lsdException w:name="Medium List 1" w:semiHidden="0" w:uiPriority="65" w:unhideWhenUsed="0"/>
-    <w:lsdException w:name="Medium List 2" w:semiHidden="0" w:uiPriority="66" w:unhideWhenUsed="0"/>
-    <w:lsdException w:name="Medium Grid 1" w:semiHidden="0" w:uiPriority="67" w:unhideWhenUsed="0"/>
-    <w:lsdException w:name="Medium Grid 2" w:semiHidden="0" w:uiPriority="68" w:unhideWhenUsed="0"/>
-    <w:lsdException w:name="Medium Grid 3" w:semiHidden="0" w:uiPriority="69" w:unhideWhenUsed="0"/>
-    <w:lsdException w:name="Dark List" w:semiHidden="0" w:uiPriority="70" w:unhideWhenUsed="0"/>
-    <w:lsdException w:name="Colorful Shading" w:semiHidden="0" w:uiPriority="71" w:unhideWhenUsed="0"/>
-    <w:lsdException w:name="Colorful List" w:semiHidden="0" w:uiPriority="72" w:unhideWhenUsed="0"/>
-    <w:lsdException w:name="Colorful Grid" w:semiHidden="0" w:uiPriority="73" w:unhideWhenUsed="0"/>
-    <w:lsdException w:name="Light Shading Accent 1" w:semiHidden="0" w:uiPriority="60" w:unhideWhenUsed="0"/>
-    <w:lsdException w:name="Light List Accent 1" w:semiHidden="0" w:uiPriority="61" w:unhideWhenUsed="0"/>
-    <w:lsdException w:name="Light Grid Accent 1" w:semiHidden="0" w:uiPriority="62" w:unhideWhenUsed="0"/>
-    <w:lsdException w:name="Medium Shading 1 Accent 1" w:semiHidden="0" w:uiPriority="63" w:unhideWhenUsed="0"/>
-    <w:lsdException w:name="Medium Shading 2 Accent 1" w:semiHidden="0" w:uiPriority="64" w:unhideWhenUsed="0"/>
-    <w:lsdException w:name="Medium List 1 Accent 1" w:semiHidden="0" w:uiPriority="65" w:unhideWhenUsed="0"/>
-    <w:lsdException w:name="Revision" w:unhideWhenUsed="0"/>
-    <w:lsdException w:name="List Paragraph" w:semiHidden="0" w:uiPriority="34" w:unhideWhenUsed="0" w:qFormat="1"/>
-    <w:lsdException w:name="Quote" w:semiHidden="0" w:uiPriority="29" w:unhideWhenUsed="0" w:qFormat="1"/>
-    <w:lsdException w:name="Intense Quote" w:semiHidden="0" w:uiPriority="30" w:unhideWhenUsed="0" w:qFormat="1"/>
-    <w:lsdException w:name="Medium List 2 Accent 1" w:semiHidden="0" w:uiPriority="66" w:unhideWhenUsed="0"/>
-    <w:lsdException w:name="Medium Grid 1 Accent 1" w:semiHidden="0" w:uiPriority="67" w:unhideWhenUsed="0"/>
-    <w:lsdException w:name="Medium Grid 2 Accent 1" w:semiHidden="0" w:uiPriority="68" w:unhideWhenUsed="0"/>
-    <w:lsdException w:name="Medium Grid 3 Accent 1" w:semiHidden="0" w:uiPriority="69" w:unhideWhenUsed="0"/>
-    <w:lsdException w:name="Dark List Accent 1" w:semiHidden="0" w:uiPriority="70" w:unhideWhenUsed="0"/>
-    <w:lsdException w:name="Colorful Shading Accent 1" w:semiHidden="0" w:uiPriority="71" w:unhideWhenUsed="0"/>
-    <w:lsdException w:name="Colorful List Accent 1" w:semiHidden="0" w:uiPriority="72" w:unhideWhenUsed="0"/>
-    <w:lsdException w:name="Colorful Grid Accent 1" w:semiHidden="0" w:uiPriority="73" w:unhideWhenUsed="0"/>
-    <w:lsdException w:name="Light Shading Accent 2" w:semiHidden="0" w:uiPriority="60" w:unhideWhenUsed="0"/>
-    <w:lsdException w:name="Light List Accent 2" w:semiHidden="0" w:uiPriority="61" w:unhideWhenUsed="0"/>
-    <w:lsdException w:name="Light Grid Accent 2" w:semiHidden="0" w:uiPriority="62" w:unhideWhenUsed="0"/>
-    <w:lsdException w:name="Medium Shading 1 Accent 2" w:semiHidden="0" w:uiPriority="63" w:unhideWhenUsed="0"/>
-    <w:lsdException w:name="Medium Shading 2 Accent 2" w:semiHidden="0" w:uiPriority="64" w:unhideWhenUsed="0"/>
-    <w:lsdException w:name="Medium List 1 Accent 2" w:semiHidden="0" w:uiPriority="65" w:unhideWhenUsed="0"/>
-    <w:lsdException w:name="Medium List 2 Accent 2" w:semiHidden="0" w:uiPriority="66" w:unhideWhenUsed="0"/>
-    <w:lsdException w:name="Medium Grid 1 Accent 2" w:semiHidden="0" w:uiPriority="67" w:unhideWhenUsed="0"/>
-    <w:lsdException w:name="Medium Grid 2 Accent 2" w:semiHidden="0" w:uiPriority="68" w:unhideWhenUsed="0"/>
-    <w:lsdException w:name="Medium Grid 3 Accent 2" w:semiHidden="0" w:uiPriority="69" w:unhideWhenUsed="0"/>
-    <w:lsdException w:name="Dark List Accent 2" w:semiHidden="0" w:uiPriority="70" w:unhideWhenUsed="0"/>
-    <w:lsdException w:name="Colorful Shading Accent 2" w:semiHidden="0" w:uiPriority="71" w:unhideWhenUsed="0"/>
-    <w:lsdException w:name="Colorful List Accent 2" w:semiHidden="0" w:uiPriority="72" w:unhideWhenUsed="0"/>
-    <w:lsdException w:name="Colorful Grid Accent 2" w:semiHidden="0" w:uiPriority="73" w:unhideWhenUsed="0"/>
-    <w:lsdException w:name="Light Shading Accent 3" w:semiHidden="0" w:uiPriority="60" w:unhideWhenUsed="0"/>
-    <w:lsdException w:name="Light List Accent 3" w:semiHidden="0" w:uiPriority="61" w:unhideWhenUsed="0"/>
-    <w:lsdException w:name="Light Grid Accent 3" w:semiHidden="0" w:uiPriority="62" w:unhideWhenUsed="0"/>
-    <w:lsdException w:name="Medium Shading 1 Accent 3" w:semiHidden="0" w:uiPriority="63" w:unhideWhenUsed="0"/>
-    <w:lsdException w:name="Medium Shading 2 Accent 3" w:semiHidden="0" w:uiPriority="64" w:unhideWhenUsed="0"/>
-    <w:lsdException w:name="Medium List 1 Accent 3" w:semiHidden="0" w:uiPriority="65" w:unhideWhenUsed="0"/>
-    <w:lsdException w:name="Medium List 2 Accent 3" w:semiHidden="0" w:uiPriority="66" w:unhideWhenUsed="0"/>
-    <w:lsdException w:name="Medium Grid 1 Accent 3" w:semiHidden="0" w:uiPriority="67" w:unhideWhenUsed="0"/>
-    <w:lsdException w:name="Medium Grid 2 Accent 3" w:semiHidden="0" w:uiPriority="68" w:unhideWhenUsed="0"/>
-    <w:lsdException w:name="Medium Grid 3 Accent 3" w:semiHidden="0" w:uiPriority="69" w:unhideWhenUsed="0"/>
-    <w:lsdException w:name="Dark List Accent 3" w:semiHidden="0" w:uiPriority="70" w:unhideWhenUsed="0"/>
-    <w:lsdException w:name="Colorful Shading Accent 3" w:semiHidden="0" w:uiPriority="71" w:unhideWhenUsed="0"/>
-    <w:lsdException w:name="Colorful List Accent 3" w:semiHidden="0" w:uiPriority="72" w:unhideWhenUsed="0"/>
-    <w:lsdException w:name="Colorful Grid Accent 3" w:semiHidden="0" w:uiPriority="73" w:unhideWhenUsed="0"/>
-    <w:lsdException w:name="Light Shading Accent 4" w:semiHidden="0" w:uiPriority="60" w:unhideWhenUsed="0"/>
-    <w:lsdException w:name="Light List Accent 4" w:semiHidden="0" w:uiPriority="61" w:unhideWhenUsed="0"/>
-    <w:lsdException w:name="Light Grid Accent 4" w:semiHidden="0" w:uiPriority="62" w:unhideWhenUsed="0"/>
-    <w:lsdException w:name="Medium Shading 1 Accent 4" w:semiHidden="0" w:uiPriority="63" w:unhideWhenUsed="0"/>
-    <w:lsdException w:name="Medium Shading 2 Accent 4" w:semiHidden="0" w:uiPriority="64" w:unhideWhenUsed="0"/>
-    <w:lsdException w:name="Medium List 1 Accent 4" w:semiHidden="0" w:uiPriority="65" w:unhideWhenUsed="0"/>
-    <w:lsdException w:name="Medium List 2 Accent 4" w:semiHidden="0" w:uiPriority="66" w:unhideWhenUsed="0"/>
-    <w:lsdException w:name="Medium Grid 1 Accent 4" w:semiHidden="0" w:uiPriority="67" w:unhideWhenUsed="0"/>
-    <w:lsdException w:name="Medium Grid 2 Accent 4" w:semiHidden="0" w:uiPriority="68" w:unhideWhenUsed="0"/>
-    <w:lsdException w:name="Medium Grid 3 Accent 4" w:semiHidden="0" w:uiPriority="69" w:unhideWhenUsed="0"/>
-    <w:lsdException w:name="Dark List Accent 4" w:semiHidden="0" w:uiPriority="70" w:unhideWhenUsed="0"/>
-    <w:lsdException w:name="Colorful Shading Accent 4" w:semiHidden="0" w:uiPriority="71" w:unhideWhenUsed="0"/>
-    <w:lsdException w:name="Colorful List Accent 4" w:semiHidden="0" w:uiPriority="72" w:unhideWhenUsed="0"/>
-    <w:lsdException w:name="Colorful Grid Accent 4" w:semiHidden="0" w:uiPriority="73" w:unhideWhenUsed="0"/>
-    <w:lsdException w:name="Light Shading Accent 5" w:semiHidden="0" w:uiPriority="60" w:unhideWhenUsed="0"/>
-    <w:lsdException w:name="Light List Accent 5" w:semiHidden="0" w:uiPriority="61" w:unhideWhenUsed="0"/>
-    <w:lsdException w:name="Light Grid Accent 5" w:semiHidden="0" w:uiPriority="62" w:unhideWhenUsed="0"/>
-    <w:lsdException w:name="Medium Shading 1 Accent 5" w:semiHidden="0" w:uiPriority="63" w:unhideWhenUsed="0"/>
-    <w:lsdException w:name="Medium Shading 2 Accent 5" w:semiHidden="0" w:uiPriority="64" w:unhideWhenUsed="0"/>
-    <w:lsdException w:name="Medium List 1 Accent 5" w:semiHidden="0" w:uiPriority="65" w:unhideWhenUsed="0"/>
-    <w:lsdException w:name="Medium List 2 Accent 5" w:semiHidden="0" w:uiPriority="66" w:unhideWhenUsed="0"/>
-    <w:lsdException w:name="Medium Grid 1 Accent 5" w:semiHidden="0" w:uiPriority="67" w:unhideWhenUsed="0"/>
-    <w:lsdException w:name="Medium Grid 2 Accent 5" w:semiHidden="0" w:uiPriority="68" w:unhideWhenUsed="0"/>
-    <w:lsdException w:name="Medium Grid 3 Accent 5" w:semiHidden="0" w:uiPriority="69" w:unhideWhenUsed="0"/>
-    <w:lsdException w:name="Dark List Accent 5" w:semiHidden="0" w:uiPriority="70" w:unhideWhenUsed="0"/>
-    <w:lsdException w:name="Colorful Shading Accent 5" w:semiHidden="0" w:uiPriority="71" w:unhideWhenUsed="0"/>
-    <w:lsdException w:name="Colorful List Accent 5" w:semiHidden="0" w:uiPriority="72" w:unhideWhenUsed="0"/>
-    <w:lsdException w:name="Colorful Grid Accent 5" w:semiHidden="0" w:uiPriority="73" w:unhideWhenUsed="0"/>
-    <w:lsdException w:name="Light Shading Accent 6" w:semiHidden="0" w:uiPriority="60" w:unhideWhenUsed="0"/>
-    <w:lsdException w:name="Light List Accent 6" w:semiHidden="0" w:uiPriority="61" w:unhideWhenUsed="0"/>
-    <w:lsdException w:name="Light Grid Accent 6" w:semiHidden="0" w:uiPriority="62" w:unhideWhenUsed="0"/>
-    <w:lsdException w:name="Medium Shading 1 Accent 6" w:semiHidden="0" w:uiPriority="63" w:unhideWhenUsed="0"/>
-    <w:lsdException w:name="Medium Shading 2 Accent 6" w:semiHidden="0" w:uiPriority="64" w:unhideWhenUsed="0"/>
-    <w:lsdException w:name="Medium List 1 Accent 6" w:semiHidden="0" w:uiPriority="65" w:unhideWhenUsed="0"/>
-    <w:lsdException w:name="Medium List 2 Accent 6" w:semiHidden="0" w:uiPriority="66" w:unhideWhenUsed="0"/>
-    <w:lsdException w:name="Medium Grid 1 Accent 6" w:semiHidden="0" w:uiPriority="67" w:unhideWhenUsed="0"/>
-    <w:lsdException w:name="Medium Grid 2 Accent 6" w:semiHidden="0" w:uiPriority="68" w:unhideWhenUsed="0"/>
-    <w:lsdException w:name="Medium Grid 3 Accent 6" w:semiHidden="0" w:uiPriority="69" w:unhideWhenUsed="0"/>
-    <w:lsdException w:name="Dark List Accent 6" w:semiHidden="0" w:uiPriority="70" w:unhideWhenUsed="0"/>
-    <w:lsdException w:name="Colorful Shading Accent 6" w:semiHidden="0" w:uiPriority="71" w:unhideWhenUsed="0"/>
-    <w:lsdException w:name="Colorful List Accent 6" w:semiHidden="0" w:uiPriority="72" w:unhideWhenUsed="0"/>
-    <w:lsdException w:name="Colorful Grid Accent 6" w:semiHidden="0" w:uiPriority="73" w:unhideWhenUsed="0"/>
-    <w:lsdException w:name="Subtle Emphasis" w:semiHidden="0" w:uiPriority="19" w:unhideWhenUsed="0" w:qFormat="1"/>
-    <w:lsdException w:name="Intense Emphasis" w:semiHidden="0" w:uiPriority="21" w:unhideWhenUsed="0" w:qFormat="1"/>
-    <w:lsdException w:name="Subtle Reference" w:semiHidden="0" w:uiPriority="31" w:unhideWhenUsed="0" w:qFormat="1"/>
-    <w:lsdException w:name="Intense Reference" w:semiHidden="0" w:uiPriority="32" w:unhideWhenUsed="0" w:qFormat="1"/>
-    <w:lsdException w:name="Book Title" w:semiHidden="0" w:uiPriority="33" w:unhideWhenUsed="0" w:qFormat="1"/>
-    <w:lsdException w:name="Bibliography" w:uiPriority="37"/>
-    <w:lsdException w:name="TOC Heading" w:uiPriority="39" w:qFormat="1"/>
-  </w:latentStyles>
-  <w:style w:type="paragraph" w:default="1" w:styleId="Normal">
-    <w:name w:val="Normal"/>
-    <w:qFormat/>
-  </w:style>
-  <w:style w:type="character" w:default="1" w:styleId="Fuentedeprrafopredeter">
-    <w:name w:val="Default Paragraph Font"/>
-    <w:uiPriority w:val="1"/>
-    <w:semiHidden/>
-    <w:unhideWhenUsed/>
-  </w:style>
-  <w:style w:type="table" w:default="1" w:styleId="Tablanormal">
-    <w:name w:val="Normal Table"/>
-    <w:uiPriority w:val="99"/>
-    <w:semiHidden/>
-    <w:unhideWhenUsed/>
-    <w:tblPr>
-      <w:tblInd w:w="0" w:type="dxa"/>
-      <w:tblCellMar>
-        <w:top w:w="0" w:type="dxa"/>
-        <w:left w:w="108" w:type="dxa"/>
-        <w:bottom w:w="0" w:type="dxa"/>
-        <w:right w:w="108" w:type="dxa"/>
-      </w:tblCellMar>
-    </w:tblPr>
-  </w:style>
-  <w:style w:type="numbering" w:default="1" w:styleId="Sinlista">
-    <w:name w:val="No List"/>
-    <w:uiPriority w:val="99"/>
-    <w:semiHidden/>
-    <w:unhideWhenUsed/>
-  </w:style>
-  <w:style w:type="paragraph" w:customStyle="1" w:styleId="5753D66B0251437791489177E9ADD235">
-    <w:name w:val="5753D66B0251437791489177E9ADD235"/>
-    <w:rsid w:val="004653DF"/>
-  </w:style>
-  <w:style w:type="paragraph" w:customStyle="1" w:styleId="F517A0AD02B44ED89F7635B35B0B8F34">
-    <w:name w:val="F517A0AD02B44ED89F7635B35B0B8F34"/>
-    <w:rsid w:val="004653DF"/>
-  </w:style>
-  <w:style w:type="paragraph" w:customStyle="1" w:styleId="44CFF45C23874F3F9C4E7E10CCDAE6BB">
-    <w:name w:val="44CFF45C23874F3F9C4E7E10CCDAE6BB"/>
-    <w:rsid w:val="004653DF"/>
-  </w:style>
-  <w:style w:type="paragraph" w:customStyle="1" w:styleId="6E65F22527894B60A57494BD97A8C6D1">
-    <w:name w:val="6E65F22527894B60A57494BD97A8C6D1"/>
-    <w:rsid w:val="004653DF"/>
-  </w:style>
-  <w:style w:type="paragraph" w:customStyle="1" w:styleId="74316C407F3148A39B19EBD8ED70FB58">
-    <w:name w:val="74316C407F3148A39B19EBD8ED70FB58"/>
-    <w:rsid w:val="004653DF"/>
-  </w:style>
-  <w:style w:type="paragraph" w:customStyle="1" w:styleId="A4724C3E73804DF180967F22240F0256">
-    <w:name w:val="A4724C3E73804DF180967F22240F0256"/>
-    <w:rsid w:val="004653DF"/>
-  </w:style>
-  <w:style w:type="paragraph" w:customStyle="1" w:styleId="B265C780502445CEA19236A56CA74476">
-    <w:name w:val="B265C780502445CEA19236A56CA74476"/>
-    <w:rsid w:val="004653DF"/>
-  </w:style>
-  <w:style w:type="character" w:styleId="Textodelmarcadordeposicin">
-    <w:name w:val="Placeholder Text"/>
-    <w:uiPriority w:val="99"/>
-    <w:semiHidden/>
-    <w:rsid w:val="00E57615"/>
-    <w:rPr>
-      <w:color w:val="808080"/>
-    </w:rPr>
-  </w:style>
-  <w:style w:type="paragraph" w:customStyle="1" w:styleId="B596D8531FBF403C9D63D8E07176DFE2">
-    <w:name w:val="B596D8531FBF403C9D63D8E07176DFE2"/>
-    <w:rsid w:val="004653DF"/>
-  </w:style>
-  <w:style w:type="paragraph" w:customStyle="1" w:styleId="CD72BAE775EC49A3B0FD68596F6FAA30">
-    <w:name w:val="CD72BAE775EC49A3B0FD68596F6FAA30"/>
-    <w:rsid w:val="004653DF"/>
-  </w:style>
-  <w:style w:type="paragraph" w:customStyle="1" w:styleId="4B1C002E251E44A1BE11B86AD31F1974">
-    <w:name w:val="4B1C002E251E44A1BE11B86AD31F1974"/>
-    <w:rsid w:val="00E57615"/>
-  </w:style>
-  <w:style w:type="paragraph" w:customStyle="1" w:styleId="576402672A744E6EB71389E004DCA472">
-    <w:name w:val="576402672A744E6EB71389E004DCA472"/>
-    <w:rsid w:val="00E57615"/>
-  </w:style>
-  <w:style w:type="paragraph" w:customStyle="1" w:styleId="76A9CF71D104469D9548F2D8AF20DC26">
-    <w:name w:val="76A9CF71D104469D9548F2D8AF20DC26"/>
-    <w:rsid w:val="00E57615"/>
-  </w:style>
-  <w:style w:type="paragraph" w:customStyle="1" w:styleId="0AAAD4C40C34418D9609B13CF9F5DD75">
-    <w:name w:val="0AAAD4C40C34418D9609B13CF9F5DD75"/>
-    <w:rsid w:val="00E57615"/>
-  </w:style>
-  <w:style w:type="paragraph" w:customStyle="1" w:styleId="F70D5970F00D46F9A946586B3D1590E6">
-    <w:name w:val="F70D5970F00D46F9A946586B3D1590E6"/>
-    <w:rsid w:val="00E57615"/>
-  </w:style>
-  <w:style w:type="paragraph" w:customStyle="1" w:styleId="1F810FFCB9A043DB989EF58FB2F7E7BE">
-    <w:name w:val="1F810FFCB9A043DB989EF58FB2F7E7BE"/>
-    <w:rsid w:val="00E57615"/>
-  </w:style>
-  <w:style w:type="paragraph" w:customStyle="1" w:styleId="0B11EB9B61AF4459BEEEF7536EF350D2">
-    <w:name w:val="0B11EB9B61AF4459BEEEF7536EF350D2"/>
-    <w:rsid w:val="00E57615"/>
-  </w:style>
-  <w:style w:type="paragraph" w:customStyle="1" w:styleId="3390E47C74AA4961A531C0059A9F8BFC">
-    <w:name w:val="3390E47C74AA4961A531C0059A9F8BFC"/>
-    <w:rsid w:val="00E57615"/>
-  </w:style>
-  <w:style w:type="paragraph" w:customStyle="1" w:styleId="67F823461A4A4DCB9433D647ACFAB812">
-    <w:name w:val="67F823461A4A4DCB9433D647ACFAB812"/>
-    <w:rsid w:val="00E57615"/>
-  </w:style>
-  <w:style w:type="paragraph" w:customStyle="1" w:styleId="C34C96E8319346DBAEE27BB0A3E9A05D">
-    <w:name w:val="C34C96E8319346DBAEE27BB0A3E9A05D"/>
-    <w:rsid w:val="00E57615"/>
-  </w:style>
-</w:styles>
-</file>
-
-<file path=word/glossary/stylesWithEffects.xml><?xml version="1.0" encoding="utf-8"?>
-<w:styles xmlns:wpc="http://schemas.microsoft.com/office/word/2010/wordprocessingCanvas" xmlns:mc="http://schemas.openxmlformats.org/markup-compatibility/2006" xmlns:o="urn:schemas-microsoft-com:office:office" xmlns:r="http://schemas.openxmlformats.org/officeDocument/2006/relationships" xmlns:m="http://schemas.openxmlformats.org/officeDocument/2006/math" xmlns:v="urn:schemas-microsoft-com:vml" xmlns:wp14="http://schemas.microsoft.com/office/word/2010/wordprocessingDrawing" xmlns:wp="http://schemas.openxmlformats.org/drawingml/2006/wordprocessingDrawing" xmlns:w10="urn:schemas-microsoft-com:office:word" xmlns:w="http://schemas.openxmlformats.org/wordprocessingml/2006/main" xmlns:w14="http://schemas.microsoft.com/office/word/2010/wordml" xmlns:wpg="http://schemas.microsoft.com/office/word/2010/wordprocessingGroup" xmlns:wpi="http://schemas.microsoft.com/office/word/2010/wordprocessingInk" xmlns:wne="http://schemas.microsoft.com/office/word/2006/wordml" xmlns:wps="http://schemas.microsoft.com/office/word/2010/wordprocessingShape" mc:Ignorable="w14 wp14">
-  <w:docDefaults>
-    <w:rPrDefault>
-      <w:rPr>
-        <w:rFonts w:asciiTheme="minorHAnsi" w:eastAsiaTheme="minorEastAsia" w:hAnsiTheme="minorHAnsi" w:cstheme="minorBidi"/>
-        <w:sz w:val="22"/>
-        <w:szCs w:val="22"/>
-        <w:lang w:val="es-ES" w:eastAsia="es-ES" w:bidi="ar-SA"/>
-      </w:rPr>
-    </w:rPrDefault>
-    <w:pPrDefault>
-      <w:pPr>
-        <w:spacing w:after="200" w:line="276" w:lineRule="auto"/>
-      </w:pPr>
-    </w:pPrDefault>
-  </w:docDefaults>
-  <w:latentStyles w:defLockedState="0" w:defUIPriority="99" w:defSemiHidden="1" w:defUnhideWhenUsed="1" w:defQFormat="0" w:count="267">
-    <w:lsdException w:name="Normal" w:semiHidden="0" w:uiPriority="0" w:unhideWhenUsed="0" w:qFormat="1"/>
-    <w:lsdException w:name="heading 1" w:semiHidden="0" w:uiPriority="9" w:unhideWhenUsed="0" w:qFormat="1"/>
-    <w:lsdException w:name="heading 2" w:uiPriority="9" w:qFormat="1"/>
-    <w:lsdException w:name="heading 3" w:uiPriority="9" w:qFormat="1"/>
-    <w:lsdException w:name="heading 4" w:uiPriority="9" w:qFormat="1"/>
-    <w:lsdException w:name="heading 5" w:uiPriority="9" w:qFormat="1"/>
-    <w:lsdException w:name="heading 6" w:uiPriority="9" w:qFormat="1"/>
-    <w:lsdException w:name="heading 7" w:uiPriority="9" w:qFormat="1"/>
-    <w:lsdException w:name="heading 8" w:uiPriority="9" w:qFormat="1"/>
-    <w:lsdException w:name="heading 9" w:uiPriority="9" w:qFormat="1"/>
-    <w:lsdException w:name="toc 1" w:uiPriority="39"/>
-    <w:lsdException w:name="toc 2" w:uiPriority="39"/>
-    <w:lsdException w:name="toc 3" w:uiPriority="39"/>
-    <w:lsdException w:name="toc 4" w:uiPriority="39"/>
-    <w:lsdException w:name="toc 5" w:uiPriority="39"/>
-    <w:lsdException w:name="toc 6" w:uiPriority="39"/>
-    <w:lsdException w:name="toc 7" w:uiPriority="39"/>
-    <w:lsdException w:name="toc 8" w:uiPriority="39"/>
-    <w:lsdException w:name="toc 9" w:uiPriority="39"/>
-    <w:lsdException w:name="caption" w:uiPriority="35" w:qFormat="1"/>
-    <w:lsdException w:name="Title" w:semiHidden="0" w:uiPriority="10" w:unhideWhenUsed="0" w:qFormat="1"/>
-    <w:lsdException w:name="Default Paragraph Font" w:uiPriority="1"/>
-    <w:lsdException w:name="Subtitle" w:semiHidden="0" w:uiPriority="11" w:unhideWhenUsed="0" w:qFormat="1"/>
-    <w:lsdException w:name="Strong" w:semiHidden="0" w:uiPriority="22" w:unhideWhenUsed="0" w:qFormat="1"/>
-    <w:lsdException w:name="Emphasis" w:semiHidden="0" w:uiPriority="20" w:unhideWhenUsed="0" w:qFormat="1"/>
-    <w:lsdException w:name="Table Grid" w:semiHidden="0" w:uiPriority="59" w:unhideWhenUsed="0"/>
-    <w:lsdException w:name="Placeholder Text" w:unhideWhenUsed="0"/>
-    <w:lsdException w:name="No Spacing" w:semiHidden="0" w:uiPriority="1" w:unhideWhenUsed="0" w:qFormat="1"/>
-    <w:lsdException w:name="Light Shading" w:semiHidden="0" w:uiPriority="60" w:unhideWhenUsed="0"/>
-    <w:lsdException w:name="Light List" w:semiHidden="0" w:uiPriority="61" w:unhideWhenUsed="0"/>
-    <w:lsdException w:name="Light Grid" w:semiHidden="0" w:uiPriority="62" w:unhideWhenUsed="0"/>
-    <w:lsdException w:name="Medium Shading 1" w:semiHidden="0" w:uiPriority="63" w:unhideWhenUsed="0"/>
-    <w:lsdException w:name="Medium Shading 2" w:semiHidden="0" w:uiPriority="64" w:unhideWhenUsed="0"/>
-    <w:lsdException w:name="Medium List 1" w:semiHidden="0" w:uiPriority="65" w:unhideWhenUsed="0"/>
-    <w:lsdException w:name="Medium List 2" w:semiHidden="0" w:uiPriority="66" w:unhideWhenUsed="0"/>
-    <w:lsdException w:name="Medium Grid 1" w:semiHidden="0" w:uiPriority="67" w:unhideWhenUsed="0"/>
-    <w:lsdException w:name="Medium Grid 2" w:semiHidden="0" w:uiPriority="68" w:unhideWhenUsed="0"/>
-    <w:lsdException w:name="Medium Grid 3" w:semiHidden="0" w:uiPriority="69" w:unhideWhenUsed="0"/>
-    <w:lsdException w:name="Dark List" w:semiHidden="0" w:uiPriority="70" w:unhideWhenUsed="0"/>
-    <w:lsdException w:name="Colorful Shading" w:semiHidden="0" w:uiPriority="71" w:unhideWhenUsed="0"/>
-    <w:lsdException w:name="Colorful List" w:semiHidden="0" w:uiPriority="72" w:unhideWhenUsed="0"/>
-    <w:lsdException w:name="Colorful Grid" w:semiHidden="0" w:uiPriority="73" w:unhideWhenUsed="0"/>
-    <w:lsdException w:name="Light Shading Accent 1" w:semiHidden="0" w:uiPriority="60" w:unhideWhenUsed="0"/>
-    <w:lsdException w:name="Light List Accent 1" w:semiHidden="0" w:uiPriority="61" w:unhideWhenUsed="0"/>
-    <w:lsdException w:name="Light Grid Accent 1" w:semiHidden="0" w:uiPriority="62" w:unhideWhenUsed="0"/>
-    <w:lsdException w:name="Medium Shading 1 Accent 1" w:semiHidden="0" w:uiPriority="63" w:unhideWhenUsed="0"/>
-    <w:lsdException w:name="Medium Shading 2 Accent 1" w:semiHidden="0" w:uiPriority="64" w:unhideWhenUsed="0"/>
-    <w:lsdException w:name="Medium List 1 Accent 1" w:semiHidden="0" w:uiPriority="65" w:unhideWhenUsed="0"/>
-    <w:lsdException w:name="Revision" w:unhideWhenUsed="0"/>
-    <w:lsdException w:name="List Paragraph" w:semiHidden="0" w:uiPriority="34" w:unhideWhenUsed="0" w:qFormat="1"/>
-    <w:lsdException w:name="Quote" w:semiHidden="0" w:uiPriority="29" w:unhideWhenUsed="0" w:qFormat="1"/>
-    <w:lsdException w:name="Intense Quote" w:semiHidden="0" w:uiPriority="30" w:unhideWhenUsed="0" w:qFormat="1"/>
-    <w:lsdException w:name="Medium List 2 Accent 1" w:semiHidden="0" w:uiPriority="66" w:unhideWhenUsed="0"/>
-    <w:lsdException w:name="Medium Grid 1 Accent 1" w:semiHidden="0" w:uiPriority="67" w:unhideWhenUsed="0"/>
-    <w:lsdException w:name="Medium Grid 2 Accent 1" w:semiHidden="0" w:uiPriority="68" w:unhideWhenUsed="0"/>
-    <w:lsdException w:name="Medium Grid 3 Accent 1" w:semiHidden="0" w:uiPriority="69" w:unhideWhenUsed="0"/>
-    <w:lsdException w:name="Dark List Accent 1" w:semiHidden="0" w:uiPriority="70" w:unhideWhenUsed="0"/>
-    <w:lsdException w:name="Colorful Shading Accent 1" w:semiHidden="0" w:uiPriority="71" w:unhideWhenUsed="0"/>
-    <w:lsdException w:name="Colorful List Accent 1" w:semiHidden="0" w:uiPriority="72" w:unhideWhenUsed="0"/>
-    <w:lsdException w:name="Colorful Grid Accent 1" w:semiHidden="0" w:uiPriority="73" w:unhideWhenUsed="0"/>
-    <w:lsdException w:name="Light Shading Accent 2" w:semiHidden="0" w:uiPriority="60" w:unhideWhenUsed="0"/>
-    <w:lsdException w:name="Light List Accent 2" w:semiHidden="0" w:uiPriority="61" w:unhideWhenUsed="0"/>
-    <w:lsdException w:name="Light Grid Accent 2" w:semiHidden="0" w:uiPriority="62" w:unhideWhenUsed="0"/>
-    <w:lsdException w:name="Medium Shading 1 Accent 2" w:semiHidden="0" w:uiPriority="63" w:unhideWhenUsed="0"/>
-    <w:lsdException w:name="Medium Shading 2 Accent 2" w:semiHidden="0" w:uiPriority="64" w:unhideWhenUsed="0"/>
-    <w:lsdException w:name="Medium List 1 Accent 2" w:semiHidden="0" w:uiPriority="65" w:unhideWhenUsed="0"/>
-    <w:lsdException w:name="Medium List 2 Accent 2" w:semiHidden="0" w:uiPriority="66" w:unhideWhenUsed="0"/>
-    <w:lsdException w:name="Medium Grid 1 Accent 2" w:semiHidden="0" w:uiPriority="67" w:unhideWhenUsed="0"/>
-    <w:lsdException w:name="Medium Grid 2 Accent 2" w:semiHidden="0" w:uiPriority="68" w:unhideWhenUsed="0"/>
-    <w:lsdException w:name="Medium Grid 3 Accent 2" w:semiHidden="0" w:uiPriority="69" w:unhideWhenUsed="0"/>
-    <w:lsdException w:name="Dark List Accent 2" w:semiHidden="0" w:uiPriority="70" w:unhideWhenUsed="0"/>
-    <w:lsdException w:name="Colorful Shading Accent 2" w:semiHidden="0" w:uiPriority="71" w:unhideWhenUsed="0"/>
-    <w:lsdException w:name="Colorful List Accent 2" w:semiHidden="0" w:uiPriority="72" w:unhideWhenUsed="0"/>
-    <w:lsdException w:name="Colorful Grid Accent 2" w:semiHidden="0" w:uiPriority="73" w:unhideWhenUsed="0"/>
-    <w:lsdException w:name="Light Shading Accent 3" w:semiHidden="0" w:uiPriority="60" w:unhideWhenUsed="0"/>
-    <w:lsdException w:name="Light List Accent 3" w:semiHidden="0" w:uiPriority="61" w:unhideWhenUsed="0"/>
-    <w:lsdException w:name="Light Grid Accent 3" w:semiHidden="0" w:uiPriority="62" w:unhideWhenUsed="0"/>
-    <w:lsdException w:name="Medium Shading 1 Accent 3" w:semiHidden="0" w:uiPriority="63" w:unhideWhenUsed="0"/>
-    <w:lsdException w:name="Medium Shading 2 Accent 3" w:semiHidden="0" w:uiPriority="64" w:unhideWhenUsed="0"/>
-    <w:lsdException w:name="Medium List 1 Accent 3" w:semiHidden="0" w:uiPriority="65" w:unhideWhenUsed="0"/>
-    <w:lsdException w:name="Medium List 2 Accent 3" w:semiHidden="0" w:uiPriority="66" w:unhideWhenUsed="0"/>
-    <w:lsdException w:name="Medium Grid 1 Accent 3" w:semiHidden="0" w:uiPriority="67" w:unhideWhenUsed="0"/>
-    <w:lsdException w:name="Medium Grid 2 Accent 3" w:semiHidden="0" w:uiPriority="68" w:unhideWhenUsed="0"/>
-    <w:lsdException w:name="Medium Grid 3 Accent 3" w:semiHidden="0" w:uiPriority="69" w:unhideWhenUsed="0"/>
-    <w:lsdException w:name="Dark List Accent 3" w:semiHidden="0" w:uiPriority="70" w:unhideWhenUsed="0"/>
-    <w:lsdException w:name="Colorful Shading Accent 3" w:semiHidden="0" w:uiPriority="71" w:unhideWhenUsed="0"/>
-    <w:lsdException w:name="Colorful List Accent 3" w:semiHidden="0" w:uiPriority="72" w:unhideWhenUsed="0"/>
-    <w:lsdException w:name="Colorful Grid Accent 3" w:semiHidden="0" w:uiPriority="73" w:unhideWhenUsed="0"/>
-    <w:lsdException w:name="Light Shading Accent 4" w:semiHidden="0" w:uiPriority="60" w:unhideWhenUsed="0"/>
-    <w:lsdException w:name="Light List Accent 4" w:semiHidden="0" w:uiPriority="61" w:unhideWhenUsed="0"/>
-    <w:lsdException w:name="Light Grid Accent 4" w:semiHidden="0" w:uiPriority="62" w:unhideWhenUsed="0"/>
-    <w:lsdException w:name="Medium Shading 1 Accent 4" w:semiHidden="0" w:uiPriority="63" w:unhideWhenUsed="0"/>
-    <w:lsdException w:name="Medium Shading 2 Accent 4" w:semiHidden="0" w:uiPriority="64" w:unhideWhenUsed="0"/>
-    <w:lsdException w:name="Medium List 1 Accent 4" w:semiHidden="0" w:uiPriority="65" w:unhideWhenUsed="0"/>
-    <w:lsdException w:name="Medium List 2 Accent 4" w:semiHidden="0" w:uiPriority="66" w:unhideWhenUsed="0"/>
-    <w:lsdException w:name="Medium Grid 1 Accent 4" w:semiHidden="0" w:uiPriority="67" w:unhideWhenUsed="0"/>
-    <w:lsdException w:name="Medium Grid 2 Accent 4" w:semiHidden="0" w:uiPriority="68" w:unhideWhenUsed="0"/>
-    <w:lsdException w:name="Medium Grid 3 Accent 4" w:semiHidden="0" w:uiPriority="69" w:unhideWhenUsed="0"/>
-    <w:lsdException w:name="Dark List Accent 4" w:semiHidden="0" w:uiPriority="70" w:unhideWhenUsed="0"/>
-    <w:lsdException w:name="Colorful Shading Accent 4" w:semiHidden="0" w:uiPriority="71" w:unhideWhenUsed="0"/>
-    <w:lsdException w:name="Colorful List Accent 4" w:semiHidden="0" w:uiPriority="72" w:unhideWhenUsed="0"/>
-    <w:lsdException w:name="Colorful Grid Accent 4" w:semiHidden="0" w:uiPriority="73" w:unhideWhenUsed="0"/>
-    <w:lsdException w:name="Light Shading Accent 5" w:semiHidden="0" w:uiPriority="60" w:unhideWhenUsed="0"/>
-    <w:lsdException w:name="Light List Accent 5" w:semiHidden="0" w:uiPriority="61" w:unhideWhenUsed="0"/>
-    <w:lsdException w:name="Light Grid Accent 5" w:semiHidden="0" w:uiPriority="62" w:unhideWhenUsed="0"/>
-    <w:lsdException w:name="Medium Shading 1 Accent 5" w:semiHidden="0" w:uiPriority="63" w:unhideWhenUsed="0"/>
-    <w:lsdException w:name="Medium Shading 2 Accent 5" w:semiHidden="0" w:uiPriority="64" w:unhideWhenUsed="0"/>
-    <w:lsdException w:name="Medium List 1 Accent 5" w:semiHidden="0" w:uiPriority="65" w:unhideWhenUsed="0"/>
-    <w:lsdException w:name="Medium List 2 Accent 5" w:semiHidden="0" w:uiPriority="66" w:unhideWhenUsed="0"/>
-    <w:lsdException w:name="Medium Grid 1 Accent 5" w:semiHidden="0" w:uiPriority="67" w:unhideWhenUsed="0"/>
-    <w:lsdException w:name="Medium Grid 2 Accent 5" w:semiHidden="0" w:uiPriority="68" w:unhideWhenUsed="0"/>
-    <w:lsdException w:name="Medium Grid 3 Accent 5" w:semiHidden="0" w:uiPriority="69" w:unhideWhenUsed="0"/>
-    <w:lsdException w:name="Dark List Accent 5" w:semiHidden="0" w:uiPriority="70" w:unhideWhenUsed="0"/>
-    <w:lsdException w:name="Colorful Shading Accent 5" w:semiHidden="0" w:uiPriority="71" w:unhideWhenUsed="0"/>
-    <w:lsdException w:name="Colorful List Accent 5" w:semiHidden="0" w:uiPriority="72" w:unhideWhenUsed="0"/>
-    <w:lsdException w:name="Colorful Grid Accent 5" w:semiHidden="0" w:uiPriority="73" w:unhideWhenUsed="0"/>
-    <w:lsdException w:name="Light Shading Accent 6" w:semiHidden="0" w:uiPriority="60" w:unhideWhenUsed="0"/>
-    <w:lsdException w:name="Light List Accent 6" w:semiHidden="0" w:uiPriority="61" w:unhideWhenUsed="0"/>
-    <w:lsdException w:name="Light Grid Accent 6" w:semiHidden="0" w:uiPriority="62" w:unhideWhenUsed="0"/>
-    <w:lsdException w:name="Medium Shading 1 Accent 6" w:semiHidden="0" w:uiPriority="63" w:unhideWhenUsed="0"/>
-    <w:lsdException w:name="Medium Shading 2 Accent 6" w:semiHidden="0" w:uiPriority="64" w:unhideWhenUsed="0"/>
-    <w:lsdException w:name="Medium List 1 Accent 6" w:semiHidden="0" w:uiPriority="65" w:unhideWhenUsed="0"/>
-    <w:lsdException w:name="Medium List 2 Accent 6" w:semiHidden="0" w:uiPriority="66" w:unhideWhenUsed="0"/>
-    <w:lsdException w:name="Medium Grid 1 Accent 6" w:semiHidden="0" w:uiPriority="67" w:unhideWhenUsed="0"/>
-    <w:lsdException w:name="Medium Grid 2 Accent 6" w:semiHidden="0" w:uiPriority="68" w:unhideWhenUsed="0"/>
-    <w:lsdException w:name="Medium Grid 3 Accent 6" w:semiHidden="0" w:uiPriority="69" w:unhideWhenUsed="0"/>
-    <w:lsdException w:name="Dark List Accent 6" w:semiHidden="0" w:uiPriority="70" w:unhideWhenUsed="0"/>
-    <w:lsdException w:name="Colorful Shading Accent 6" w:semiHidden="0" w:uiPriority="71" w:unhideWhenUsed="0"/>
-    <w:lsdException w:name="Colorful List Accent 6" w:semiHidden="0" w:uiPriority="72" w:unhideWhenUsed="0"/>
-    <w:lsdException w:name="Colorful Grid Accent 6" w:semiHidden="0" w:uiPriority="73" w:unhideWhenUsed="0"/>
-    <w:lsdException w:name="Subtle Emphasis" w:semiHidden="0" w:uiPriority="19" w:unhideWhenUsed="0" w:qFormat="1"/>
-    <w:lsdException w:name="Intense Emphasis" w:semiHidden="0" w:uiPriority="21" w:unhideWhenUsed="0" w:qFormat="1"/>
-    <w:lsdException w:name="Subtle Reference" w:semiHidden="0" w:uiPriority="31" w:unhideWhenUsed="0" w:qFormat="1"/>
-    <w:lsdException w:name="Intense Reference" w:semiHidden="0" w:uiPriority="32" w:unhideWhenUsed="0" w:qFormat="1"/>
-    <w:lsdException w:name="Book Title" w:semiHidden="0" w:uiPriority="33" w:unhideWhenUsed="0" w:qFormat="1"/>
-    <w:lsdException w:name="Bibliography" w:uiPriority="37"/>
-    <w:lsdException w:name="TOC Heading" w:uiPriority="39" w:qFormat="1"/>
-  </w:latentStyles>
-  <w:style w:type="paragraph" w:default="1" w:styleId="Normal">
-    <w:name w:val="Normal"/>
-    <w:qFormat/>
-  </w:style>
-  <w:style w:type="character" w:default="1" w:styleId="Fuentedeprrafopredeter">
-    <w:name w:val="Default Paragraph Font"/>
-    <w:uiPriority w:val="1"/>
-    <w:semiHidden/>
-    <w:unhideWhenUsed/>
-  </w:style>
-  <w:style w:type="table" w:default="1" w:styleId="Tablanormal">
-    <w:name w:val="Normal Table"/>
-    <w:uiPriority w:val="99"/>
-    <w:semiHidden/>
-    <w:unhideWhenUsed/>
-    <w:tblPr>
-      <w:tblInd w:w="0" w:type="dxa"/>
-      <w:tblCellMar>
-        <w:top w:w="0" w:type="dxa"/>
-        <w:left w:w="108" w:type="dxa"/>
-        <w:bottom w:w="0" w:type="dxa"/>
-        <w:right w:w="108" w:type="dxa"/>
-      </w:tblCellMar>
-    </w:tblPr>
-  </w:style>
-  <w:style w:type="numbering" w:default="1" w:styleId="Sinlista">
-    <w:name w:val="No List"/>
-    <w:uiPriority w:val="99"/>
-    <w:semiHidden/>
-    <w:unhideWhenUsed/>
-  </w:style>
-  <w:style w:type="paragraph" w:customStyle="1" w:styleId="5753D66B0251437791489177E9ADD235">
-    <w:name w:val="5753D66B0251437791489177E9ADD235"/>
-    <w:rsid w:val="004653DF"/>
-  </w:style>
-  <w:style w:type="paragraph" w:customStyle="1" w:styleId="F517A0AD02B44ED89F7635B35B0B8F34">
-    <w:name w:val="F517A0AD02B44ED89F7635B35B0B8F34"/>
-    <w:rsid w:val="004653DF"/>
-  </w:style>
-  <w:style w:type="paragraph" w:customStyle="1" w:styleId="44CFF45C23874F3F9C4E7E10CCDAE6BB">
-    <w:name w:val="44CFF45C23874F3F9C4E7E10CCDAE6BB"/>
-    <w:rsid w:val="004653DF"/>
-  </w:style>
-  <w:style w:type="paragraph" w:customStyle="1" w:styleId="6E65F22527894B60A57494BD97A8C6D1">
-    <w:name w:val="6E65F22527894B60A57494BD97A8C6D1"/>
-    <w:rsid w:val="004653DF"/>
-  </w:style>
-  <w:style w:type="paragraph" w:customStyle="1" w:styleId="74316C407F3148A39B19EBD8ED70FB58">
-    <w:name w:val="74316C407F3148A39B19EBD8ED70FB58"/>
-    <w:rsid w:val="004653DF"/>
-  </w:style>
-  <w:style w:type="paragraph" w:customStyle="1" w:styleId="A4724C3E73804DF180967F22240F0256">
-    <w:name w:val="A4724C3E73804DF180967F22240F0256"/>
-    <w:rsid w:val="004653DF"/>
-  </w:style>
-  <w:style w:type="paragraph" w:customStyle="1" w:styleId="B265C780502445CEA19236A56CA74476">
-    <w:name w:val="B265C780502445CEA19236A56CA74476"/>
-    <w:rsid w:val="004653DF"/>
-  </w:style>
-  <w:style w:type="character" w:styleId="Textodelmarcadordeposicin">
-    <w:name w:val="Placeholder Text"/>
-    <w:uiPriority w:val="99"/>
-    <w:semiHidden/>
-    <w:rsid w:val="00E57615"/>
-    <w:rPr>
-      <w:color w:val="808080"/>
-    </w:rPr>
-  </w:style>
-  <w:style w:type="paragraph" w:customStyle="1" w:styleId="B596D8531FBF403C9D63D8E07176DFE2">
-    <w:name w:val="B596D8531FBF403C9D63D8E07176DFE2"/>
-    <w:rsid w:val="004653DF"/>
-  </w:style>
-  <w:style w:type="paragraph" w:customStyle="1" w:styleId="CD72BAE775EC49A3B0FD68596F6FAA30">
-    <w:name w:val="CD72BAE775EC49A3B0FD68596F6FAA30"/>
-    <w:rsid w:val="004653DF"/>
-  </w:style>
-  <w:style w:type="paragraph" w:customStyle="1" w:styleId="4B1C002E251E44A1BE11B86AD31F1974">
-    <w:name w:val="4B1C002E251E44A1BE11B86AD31F1974"/>
-    <w:rsid w:val="00E57615"/>
-  </w:style>
-  <w:style w:type="paragraph" w:customStyle="1" w:styleId="576402672A744E6EB71389E004DCA472">
-    <w:name w:val="576402672A744E6EB71389E004DCA472"/>
-    <w:rsid w:val="00E57615"/>
-  </w:style>
-  <w:style w:type="paragraph" w:customStyle="1" w:styleId="76A9CF71D104469D9548F2D8AF20DC26">
-    <w:name w:val="76A9CF71D104469D9548F2D8AF20DC26"/>
-    <w:rsid w:val="00E57615"/>
-  </w:style>
-  <w:style w:type="paragraph" w:customStyle="1" w:styleId="0AAAD4C40C34418D9609B13CF9F5DD75">
-    <w:name w:val="0AAAD4C40C34418D9609B13CF9F5DD75"/>
-    <w:rsid w:val="00E57615"/>
-  </w:style>
-  <w:style w:type="paragraph" w:customStyle="1" w:styleId="F70D5970F00D46F9A946586B3D1590E6">
-    <w:name w:val="F70D5970F00D46F9A946586B3D1590E6"/>
-    <w:rsid w:val="00E57615"/>
-  </w:style>
-  <w:style w:type="paragraph" w:customStyle="1" w:styleId="1F810FFCB9A043DB989EF58FB2F7E7BE">
-    <w:name w:val="1F810FFCB9A043DB989EF58FB2F7E7BE"/>
-    <w:rsid w:val="00E57615"/>
-  </w:style>
-  <w:style w:type="paragraph" w:customStyle="1" w:styleId="0B11EB9B61AF4459BEEEF7536EF350D2">
-    <w:name w:val="0B11EB9B61AF4459BEEEF7536EF350D2"/>
-    <w:rsid w:val="00E57615"/>
-  </w:style>
-  <w:style w:type="paragraph" w:customStyle="1" w:styleId="3390E47C74AA4961A531C0059A9F8BFC">
-    <w:name w:val="3390E47C74AA4961A531C0059A9F8BFC"/>
-    <w:rsid w:val="00E57615"/>
-  </w:style>
-  <w:style w:type="paragraph" w:customStyle="1" w:styleId="67F823461A4A4DCB9433D647ACFAB812">
-    <w:name w:val="67F823461A4A4DCB9433D647ACFAB812"/>
-    <w:rsid w:val="00E57615"/>
-  </w:style>
-  <w:style w:type="paragraph" w:customStyle="1" w:styleId="C34C96E8319346DBAEE27BB0A3E9A05D">
-    <w:name w:val="C34C96E8319346DBAEE27BB0A3E9A05D"/>
-    <w:rsid w:val="00E57615"/>
-  </w:style>
-</w:styles>
-</file>
-
-<file path=word/glossary/webSettings.xml><?xml version="1.0" encoding="utf-8"?>
-<w:webSettings xmlns:mc="http://schemas.openxmlformats.org/markup-compatibility/2006" xmlns:r="http://schemas.openxmlformats.org/officeDocument/2006/relationships" xmlns:w="http://schemas.openxmlformats.org/wordprocessingml/2006/main" xmlns:w14="http://schemas.microsoft.com/office/word/2010/wordml" mc:Ignorable="w14">
-  <w:optimizeForBrowser/>
-  <w:allowPNG/>
-</w:webSettings>
-</file>
-
 <file path=word/theme/theme1.xml><?xml version="1.0" encoding="utf-8"?>
 <a:theme xmlns:a="http://schemas.openxmlformats.org/drawingml/2006/main" name="Tema de Office">
   <a:themeElements>
@@ -18184,7 +18451,7 @@
 </file>
 
 <file path=customXml/itemProps2.xml><?xml version="1.0" encoding="utf-8"?>
-<ds:datastoreItem xmlns:ds="http://schemas.openxmlformats.org/officeDocument/2006/customXml" ds:itemID="{51E83225-75F4-43EE-8F3B-972402BF0B9A}">
+<ds:datastoreItem xmlns:ds="http://schemas.openxmlformats.org/officeDocument/2006/customXml" ds:itemID="{38CB2197-1397-416F-A2BA-29B0A594AB81}">
   <ds:schemaRefs>
     <ds:schemaRef ds:uri="http://schemas.openxmlformats.org/officeDocument/2006/bibliography"/>
   </ds:schemaRefs>

</xml_diff>

<commit_message>
Se modificaron los requerimientos funcionales
</commit_message>
<xml_diff>
--- a/EstudioInicial/Estudio_Inicial_GestorPresiónArterial.docx
+++ b/EstudioInicial/Estudio_Inicial_GestorPresiónArterial.docx
@@ -7773,13 +7773,71 @@
           <w:szCs w:val="24"/>
         </w:rPr>
       </w:pPr>
-      <w:r>
-        <w:rPr>
-          <w:rFonts w:ascii="Arial" w:hAnsi="Arial" w:cs="Arial"/>
-          <w:sz w:val="24"/>
-          <w:szCs w:val="24"/>
-        </w:rPr>
-        <w:t>Modificar historia clínica.</w:t>
+      <w:bookmarkStart w:id="11" w:name="_GoBack"/>
+      <w:bookmarkEnd w:id="11"/>
+      <w:r>
+        <w:rPr>
+          <w:rFonts w:ascii="Arial" w:hAnsi="Arial" w:cs="Arial"/>
+          <w:sz w:val="24"/>
+          <w:szCs w:val="24"/>
+        </w:rPr>
+        <w:t xml:space="preserve">Registrar observaciones </w:t>
+      </w:r>
+      <w:r>
+        <w:rPr>
+          <w:rFonts w:ascii="Arial" w:hAnsi="Arial" w:cs="Arial"/>
+          <w:sz w:val="24"/>
+          <w:szCs w:val="24"/>
+        </w:rPr>
+        <w:t>del estado de los pacientes al momento de la consulta.</w:t>
+      </w:r>
+      <w:r>
+        <w:rPr>
+          <w:rFonts w:ascii="Arial" w:hAnsi="Arial" w:cs="Arial"/>
+          <w:sz w:val="24"/>
+          <w:szCs w:val="24"/>
+        </w:rPr>
+        <w:t xml:space="preserve"> </w:t>
+      </w:r>
+    </w:p>
+    <w:p>
+      <w:pPr>
+        <w:pStyle w:val="Prrafodelista"/>
+        <w:rPr>
+          <w:rFonts w:ascii="Arial" w:hAnsi="Arial" w:cs="Arial"/>
+          <w:sz w:val="24"/>
+          <w:szCs w:val="24"/>
+        </w:rPr>
+      </w:pPr>
+    </w:p>
+    <w:p>
+      <w:pPr>
+        <w:pStyle w:val="Prrafodelista"/>
+        <w:numPr>
+          <w:ilvl w:val="0"/>
+          <w:numId w:val="21"/>
+        </w:numPr>
+        <w:rPr>
+          <w:rFonts w:ascii="Arial" w:hAnsi="Arial" w:cs="Arial"/>
+          <w:sz w:val="24"/>
+          <w:szCs w:val="24"/>
+        </w:rPr>
+      </w:pPr>
+      <w:r>
+        <w:rPr>
+          <w:rFonts w:ascii="Arial" w:hAnsi="Arial" w:cs="Arial"/>
+          <w:sz w:val="24"/>
+          <w:szCs w:val="24"/>
+        </w:rPr>
+        <w:t>G</w:t>
+      </w:r>
+      <w:r>
+        <w:rPr>
+          <w:rFonts w:ascii="Arial" w:hAnsi="Arial" w:cs="Arial"/>
+          <w:sz w:val="24"/>
+          <w:szCs w:val="24"/>
+        </w:rPr>
+        <w:t>estionar planificación de mediciones:</w:t>
       </w:r>
     </w:p>
     <w:p>
@@ -7801,7 +7859,81 @@
           <w:sz w:val="24"/>
           <w:szCs w:val="24"/>
         </w:rPr>
-        <w:t>Eliminar historia clínica.</w:t>
+        <w:t xml:space="preserve">Registrar la programación de un conjunto de mediciones para un período. </w:t>
+      </w:r>
+    </w:p>
+    <w:p>
+      <w:pPr>
+        <w:pStyle w:val="Prrafodelista"/>
+        <w:numPr>
+          <w:ilvl w:val="1"/>
+          <w:numId w:val="19"/>
+        </w:numPr>
+        <w:rPr>
+          <w:rFonts w:ascii="Arial" w:hAnsi="Arial" w:cs="Arial"/>
+          <w:sz w:val="24"/>
+          <w:szCs w:val="24"/>
+        </w:rPr>
+      </w:pPr>
+      <w:r>
+        <w:rPr>
+          <w:rFonts w:ascii="Arial" w:hAnsi="Arial" w:cs="Arial"/>
+          <w:sz w:val="24"/>
+          <w:szCs w:val="24"/>
+        </w:rPr>
+        <w:t>Consultar la programación de mediciones de presión arterial.</w:t>
+      </w:r>
+    </w:p>
+    <w:p>
+      <w:pPr>
+        <w:pStyle w:val="Prrafodelista"/>
+        <w:numPr>
+          <w:ilvl w:val="1"/>
+          <w:numId w:val="19"/>
+        </w:numPr>
+        <w:rPr>
+          <w:rFonts w:ascii="Arial" w:hAnsi="Arial" w:cs="Arial"/>
+          <w:sz w:val="24"/>
+          <w:szCs w:val="24"/>
+        </w:rPr>
+      </w:pPr>
+      <w:r>
+        <w:rPr>
+          <w:rFonts w:ascii="Arial" w:hAnsi="Arial" w:cs="Arial"/>
+          <w:sz w:val="24"/>
+          <w:szCs w:val="24"/>
+        </w:rPr>
+        <w:t>Modificar programación de mediciones.</w:t>
+      </w:r>
+    </w:p>
+    <w:p>
+      <w:pPr>
+        <w:pStyle w:val="Prrafodelista"/>
+        <w:numPr>
+          <w:ilvl w:val="1"/>
+          <w:numId w:val="19"/>
+        </w:numPr>
+        <w:rPr>
+          <w:rFonts w:ascii="Arial" w:hAnsi="Arial" w:cs="Arial"/>
+          <w:sz w:val="24"/>
+          <w:szCs w:val="24"/>
+        </w:rPr>
+      </w:pPr>
+      <w:r>
+        <w:rPr>
+          <w:rFonts w:ascii="Arial" w:hAnsi="Arial" w:cs="Arial"/>
+          <w:sz w:val="24"/>
+          <w:szCs w:val="24"/>
+        </w:rPr>
+        <w:t xml:space="preserve">Eliminar una </w:t>
+      </w:r>
+      <w:r>
+        <w:rPr>
+          <w:rFonts w:ascii="Arial" w:hAnsi="Arial" w:cs="Arial"/>
+          <w:sz w:val="24"/>
+          <w:szCs w:val="24"/>
+        </w:rPr>
+        <w:t>programación de mediciones.</w:t>
       </w:r>
     </w:p>
     <w:p>
@@ -7833,15 +7965,7 @@
           <w:sz w:val="24"/>
           <w:szCs w:val="24"/>
         </w:rPr>
-        <w:t>G</w:t>
-      </w:r>
-      <w:r>
-        <w:rPr>
-          <w:rFonts w:ascii="Arial" w:hAnsi="Arial" w:cs="Arial"/>
-          <w:sz w:val="24"/>
-          <w:szCs w:val="24"/>
-        </w:rPr>
-        <w:t>estionar planificación de mediciones:</w:t>
+        <w:t>Gestionar planificación de medicamentos de los pacientes:</w:t>
       </w:r>
     </w:p>
     <w:p>
@@ -7863,7 +7987,23 @@
           <w:sz w:val="24"/>
           <w:szCs w:val="24"/>
         </w:rPr>
-        <w:t xml:space="preserve">Registrar la programación de un conjunto de mediciones para un período. </w:t>
+        <w:t>Registrar</w:t>
+      </w:r>
+      <w:r>
+        <w:rPr>
+          <w:rFonts w:ascii="Arial" w:hAnsi="Arial" w:cs="Arial"/>
+          <w:sz w:val="24"/>
+          <w:szCs w:val="24"/>
+        </w:rPr>
+        <w:t xml:space="preserve"> una</w:t>
+      </w:r>
+      <w:r>
+        <w:rPr>
+          <w:rFonts w:ascii="Arial" w:hAnsi="Arial" w:cs="Arial"/>
+          <w:sz w:val="24"/>
+          <w:szCs w:val="24"/>
+        </w:rPr>
+        <w:t xml:space="preserve"> programación de medicamentos.</w:t>
       </w:r>
     </w:p>
     <w:p>
@@ -7885,7 +8025,23 @@
           <w:sz w:val="24"/>
           <w:szCs w:val="24"/>
         </w:rPr>
-        <w:t>Consultar la programación de mediciones de presión arterial.</w:t>
+        <w:t>Consultar</w:t>
+      </w:r>
+      <w:r>
+        <w:rPr>
+          <w:rFonts w:ascii="Arial" w:hAnsi="Arial" w:cs="Arial"/>
+          <w:sz w:val="24"/>
+          <w:szCs w:val="24"/>
+        </w:rPr>
+        <w:t xml:space="preserve"> una</w:t>
+      </w:r>
+      <w:r>
+        <w:rPr>
+          <w:rFonts w:ascii="Arial" w:hAnsi="Arial" w:cs="Arial"/>
+          <w:sz w:val="24"/>
+          <w:szCs w:val="24"/>
+        </w:rPr>
+        <w:t xml:space="preserve"> programación de medicamentos.</w:t>
       </w:r>
     </w:p>
     <w:p>
@@ -7907,7 +8063,23 @@
           <w:sz w:val="24"/>
           <w:szCs w:val="24"/>
         </w:rPr>
-        <w:t>Modificar programación de mediciones.</w:t>
+        <w:t>Modificar</w:t>
+      </w:r>
+      <w:r>
+        <w:rPr>
+          <w:rFonts w:ascii="Arial" w:hAnsi="Arial" w:cs="Arial"/>
+          <w:sz w:val="24"/>
+          <w:szCs w:val="24"/>
+        </w:rPr>
+        <w:t xml:space="preserve"> una</w:t>
+      </w:r>
+      <w:r>
+        <w:rPr>
+          <w:rFonts w:ascii="Arial" w:hAnsi="Arial" w:cs="Arial"/>
+          <w:sz w:val="24"/>
+          <w:szCs w:val="24"/>
+        </w:rPr>
+        <w:t xml:space="preserve"> programación de medicamentos.</w:t>
       </w:r>
     </w:p>
     <w:p>
@@ -7929,20 +8101,29 @@
           <w:sz w:val="24"/>
           <w:szCs w:val="24"/>
         </w:rPr>
-        <w:t xml:space="preserve">Eliminar una </w:t>
-      </w:r>
-      <w:r>
-        <w:rPr>
-          <w:rFonts w:ascii="Arial" w:hAnsi="Arial" w:cs="Arial"/>
-          <w:sz w:val="24"/>
-          <w:szCs w:val="24"/>
-        </w:rPr>
-        <w:t>programación de mediciones.</w:t>
+        <w:t>Eliminar</w:t>
+      </w:r>
+      <w:r>
+        <w:rPr>
+          <w:rFonts w:ascii="Arial" w:hAnsi="Arial" w:cs="Arial"/>
+          <w:sz w:val="24"/>
+          <w:szCs w:val="24"/>
+        </w:rPr>
+        <w:t xml:space="preserve"> una</w:t>
+      </w:r>
+      <w:r>
+        <w:rPr>
+          <w:rFonts w:ascii="Arial" w:hAnsi="Arial" w:cs="Arial"/>
+          <w:sz w:val="24"/>
+          <w:szCs w:val="24"/>
+        </w:rPr>
+        <w:t xml:space="preserve"> programación de medicamentos.</w:t>
       </w:r>
     </w:p>
     <w:p>
       <w:pPr>
         <w:pStyle w:val="Prrafodelista"/>
+        <w:ind w:left="1440"/>
         <w:rPr>
           <w:rFonts w:ascii="Arial" w:hAnsi="Arial" w:cs="Arial"/>
           <w:sz w:val="24"/>
@@ -7969,7 +8150,39 @@
           <w:sz w:val="24"/>
           <w:szCs w:val="24"/>
         </w:rPr>
-        <w:t>Gestionar planificación de medicamentos de los pacientes:</w:t>
+        <w:t>Brindar información de las mediciones</w:t>
+      </w:r>
+      <w:r>
+        <w:rPr>
+          <w:rFonts w:ascii="Arial" w:hAnsi="Arial" w:cs="Arial"/>
+          <w:sz w:val="24"/>
+          <w:szCs w:val="24"/>
+        </w:rPr>
+        <w:t xml:space="preserve"> </w:t>
+      </w:r>
+      <w:r>
+        <w:rPr>
+          <w:rFonts w:ascii="Arial" w:hAnsi="Arial" w:cs="Arial"/>
+          <w:sz w:val="24"/>
+          <w:szCs w:val="24"/>
+        </w:rPr>
+        <w:t>de presión arterial</w:t>
+      </w:r>
+      <w:r>
+        <w:rPr>
+          <w:rFonts w:ascii="Arial" w:hAnsi="Arial" w:cs="Arial"/>
+          <w:sz w:val="24"/>
+          <w:szCs w:val="24"/>
+        </w:rPr>
+        <w:t xml:space="preserve"> </w:t>
+      </w:r>
+      <w:r>
+        <w:rPr>
+          <w:rFonts w:ascii="Arial" w:hAnsi="Arial" w:cs="Arial"/>
+          <w:sz w:val="24"/>
+          <w:szCs w:val="24"/>
+        </w:rPr>
+        <w:t>de los pacientes:</w:t>
       </w:r>
     </w:p>
     <w:p>
@@ -7991,23 +8204,7 @@
           <w:sz w:val="24"/>
           <w:szCs w:val="24"/>
         </w:rPr>
-        <w:t>Registrar</w:t>
-      </w:r>
-      <w:r>
-        <w:rPr>
-          <w:rFonts w:ascii="Arial" w:hAnsi="Arial" w:cs="Arial"/>
-          <w:sz w:val="24"/>
-          <w:szCs w:val="24"/>
-        </w:rPr>
-        <w:t xml:space="preserve"> una</w:t>
-      </w:r>
-      <w:r>
-        <w:rPr>
-          <w:rFonts w:ascii="Arial" w:hAnsi="Arial" w:cs="Arial"/>
-          <w:sz w:val="24"/>
-          <w:szCs w:val="24"/>
-        </w:rPr>
-        <w:t xml:space="preserve"> programación de medicamentos.</w:t>
+        <w:t>Generar informes de mediciones.</w:t>
       </w:r>
     </w:p>
     <w:p>
@@ -8029,23 +8226,7 @@
           <w:sz w:val="24"/>
           <w:szCs w:val="24"/>
         </w:rPr>
-        <w:t>Consultar</w:t>
-      </w:r>
-      <w:r>
-        <w:rPr>
-          <w:rFonts w:ascii="Arial" w:hAnsi="Arial" w:cs="Arial"/>
-          <w:sz w:val="24"/>
-          <w:szCs w:val="24"/>
-        </w:rPr>
-        <w:t xml:space="preserve"> una</w:t>
-      </w:r>
-      <w:r>
-        <w:rPr>
-          <w:rFonts w:ascii="Arial" w:hAnsi="Arial" w:cs="Arial"/>
-          <w:sz w:val="24"/>
-          <w:szCs w:val="24"/>
-        </w:rPr>
-        <w:t xml:space="preserve"> programación de medicamentos.</w:t>
+        <w:t>Consultar informe de mediciones.</w:t>
       </w:r>
     </w:p>
     <w:p>
@@ -8067,23 +8248,7 @@
           <w:sz w:val="24"/>
           <w:szCs w:val="24"/>
         </w:rPr>
-        <w:t>Modificar</w:t>
-      </w:r>
-      <w:r>
-        <w:rPr>
-          <w:rFonts w:ascii="Arial" w:hAnsi="Arial" w:cs="Arial"/>
-          <w:sz w:val="24"/>
-          <w:szCs w:val="24"/>
-        </w:rPr>
-        <w:t xml:space="preserve"> una</w:t>
-      </w:r>
-      <w:r>
-        <w:rPr>
-          <w:rFonts w:ascii="Arial" w:hAnsi="Arial" w:cs="Arial"/>
-          <w:sz w:val="24"/>
-          <w:szCs w:val="24"/>
-        </w:rPr>
-        <w:t xml:space="preserve"> programación de medicamentos.</w:t>
+        <w:t>Emitir informe de mediciones.</w:t>
       </w:r>
     </w:p>
     <w:p>
@@ -8105,24 +8270,79 @@
           <w:sz w:val="24"/>
           <w:szCs w:val="24"/>
         </w:rPr>
-        <w:t>Eliminar</w:t>
-      </w:r>
-      <w:r>
-        <w:rPr>
-          <w:rFonts w:ascii="Arial" w:hAnsi="Arial" w:cs="Arial"/>
-          <w:sz w:val="24"/>
-          <w:szCs w:val="24"/>
-        </w:rPr>
-        <w:t xml:space="preserve"> una</w:t>
-      </w:r>
-      <w:r>
-        <w:rPr>
-          <w:rFonts w:ascii="Arial" w:hAnsi="Arial" w:cs="Arial"/>
-          <w:sz w:val="24"/>
-          <w:szCs w:val="24"/>
-        </w:rPr>
-        <w:t xml:space="preserve"> programación de medicamentos.</w:t>
-      </w:r>
+        <w:t>Notificar medición a realizar</w:t>
+      </w:r>
+      <w:r>
+        <w:rPr>
+          <w:rFonts w:ascii="Arial" w:hAnsi="Arial" w:cs="Arial"/>
+          <w:sz w:val="24"/>
+          <w:szCs w:val="24"/>
+        </w:rPr>
+        <w:t xml:space="preserve"> correspondiente a una programación</w:t>
+      </w:r>
+      <w:r>
+        <w:rPr>
+          <w:rFonts w:ascii="Arial" w:hAnsi="Arial" w:cs="Arial"/>
+          <w:sz w:val="24"/>
+          <w:szCs w:val="24"/>
+        </w:rPr>
+        <w:t>.</w:t>
+      </w:r>
+    </w:p>
+    <w:p>
+      <w:pPr>
+        <w:pStyle w:val="Prrafodelista"/>
+        <w:numPr>
+          <w:ilvl w:val="1"/>
+          <w:numId w:val="19"/>
+        </w:numPr>
+        <w:rPr>
+          <w:rFonts w:ascii="Arial" w:hAnsi="Arial" w:cs="Arial"/>
+          <w:sz w:val="24"/>
+          <w:szCs w:val="24"/>
+        </w:rPr>
+      </w:pPr>
+      <w:r>
+        <w:rPr>
+          <w:rFonts w:ascii="Arial" w:hAnsi="Arial" w:cs="Arial"/>
+          <w:sz w:val="24"/>
+          <w:szCs w:val="24"/>
+        </w:rPr>
+        <w:t>Generar gráficos estadísticos de mediciones en un período.</w:t>
+      </w:r>
+    </w:p>
+    <w:p>
+      <w:pPr>
+        <w:pStyle w:val="Prrafodelista"/>
+        <w:numPr>
+          <w:ilvl w:val="1"/>
+          <w:numId w:val="19"/>
+        </w:numPr>
+        <w:rPr>
+          <w:rFonts w:ascii="Arial" w:hAnsi="Arial" w:cs="Arial"/>
+          <w:sz w:val="24"/>
+          <w:szCs w:val="24"/>
+        </w:rPr>
+      </w:pPr>
+      <w:r>
+        <w:rPr>
+          <w:rFonts w:ascii="Arial" w:hAnsi="Arial" w:cs="Arial"/>
+          <w:sz w:val="24"/>
+          <w:szCs w:val="24"/>
+        </w:rPr>
+        <w:t>Generar gráficos estadísticos comparando mediciones de diferentes períodos.</w:t>
+      </w:r>
+    </w:p>
+    <w:p>
+      <w:pPr>
+        <w:pStyle w:val="Prrafodelista"/>
+        <w:ind w:left="1440"/>
+        <w:rPr>
+          <w:rFonts w:ascii="Arial" w:hAnsi="Arial" w:cs="Arial"/>
+          <w:sz w:val="24"/>
+          <w:szCs w:val="24"/>
+        </w:rPr>
+      </w:pPr>
     </w:p>
     <w:p>
       <w:pPr>
@@ -8154,39 +8374,16 @@
           <w:sz w:val="24"/>
           <w:szCs w:val="24"/>
         </w:rPr>
-        <w:t>Brindar información de las mediciones</w:t>
-      </w:r>
-      <w:r>
-        <w:rPr>
-          <w:rFonts w:ascii="Arial" w:hAnsi="Arial" w:cs="Arial"/>
-          <w:sz w:val="24"/>
-          <w:szCs w:val="24"/>
-        </w:rPr>
-        <w:t xml:space="preserve"> </w:t>
-      </w:r>
-      <w:r>
-        <w:rPr>
-          <w:rFonts w:ascii="Arial" w:hAnsi="Arial" w:cs="Arial"/>
-          <w:sz w:val="24"/>
-          <w:szCs w:val="24"/>
-        </w:rPr>
-        <w:t>de presión arterial</w:t>
-      </w:r>
-      <w:r>
-        <w:rPr>
-          <w:rFonts w:ascii="Arial" w:hAnsi="Arial" w:cs="Arial"/>
-          <w:sz w:val="24"/>
-          <w:szCs w:val="24"/>
-        </w:rPr>
-        <w:t xml:space="preserve"> </w:t>
-      </w:r>
-      <w:r>
-        <w:rPr>
-          <w:rFonts w:ascii="Arial" w:hAnsi="Arial" w:cs="Arial"/>
-          <w:sz w:val="24"/>
-          <w:szCs w:val="24"/>
-        </w:rPr>
-        <w:t>de los pacientes:</w:t>
+        <w:lastRenderedPageBreak/>
+        <w:t>Brindar información de los horari</w:t>
+      </w:r>
+      <w:r>
+        <w:rPr>
+          <w:rFonts w:ascii="Arial" w:hAnsi="Arial" w:cs="Arial"/>
+          <w:sz w:val="24"/>
+          <w:szCs w:val="24"/>
+        </w:rPr>
+        <w:t>os para consumir un medicamento:</w:t>
       </w:r>
     </w:p>
     <w:p>
@@ -8208,7 +8405,40 @@
           <w:sz w:val="24"/>
           <w:szCs w:val="24"/>
         </w:rPr>
-        <w:t>Generar informes de mediciones.</w:t>
+        <w:t>Notificar medicamento a consumir.</w:t>
+      </w:r>
+    </w:p>
+    <w:p>
+      <w:pPr>
+        <w:pStyle w:val="Prrafodelista"/>
+        <w:ind w:left="1440"/>
+        <w:rPr>
+          <w:rFonts w:ascii="Arial" w:hAnsi="Arial" w:cs="Arial"/>
+          <w:sz w:val="24"/>
+          <w:szCs w:val="24"/>
+        </w:rPr>
+      </w:pPr>
+    </w:p>
+    <w:p>
+      <w:pPr>
+        <w:pStyle w:val="Prrafodelista"/>
+        <w:numPr>
+          <w:ilvl w:val="0"/>
+          <w:numId w:val="21"/>
+        </w:numPr>
+        <w:rPr>
+          <w:rFonts w:ascii="Arial" w:hAnsi="Arial" w:cs="Arial"/>
+          <w:sz w:val="24"/>
+          <w:szCs w:val="24"/>
+        </w:rPr>
+      </w:pPr>
+      <w:r>
+        <w:rPr>
+          <w:rFonts w:ascii="Arial" w:hAnsi="Arial" w:cs="Arial"/>
+          <w:sz w:val="24"/>
+          <w:szCs w:val="24"/>
+        </w:rPr>
+        <w:t>Gestionar usuarios:</w:t>
       </w:r>
     </w:p>
     <w:p>
@@ -8230,7 +8460,7 @@
           <w:sz w:val="24"/>
           <w:szCs w:val="24"/>
         </w:rPr>
-        <w:t>Consultar informe de mediciones.</w:t>
+        <w:t>Registrar usuario.</w:t>
       </w:r>
     </w:p>
     <w:p>
@@ -8252,7 +8482,7 @@
           <w:sz w:val="24"/>
           <w:szCs w:val="24"/>
         </w:rPr>
-        <w:t>Emitir informe de mediciones.</w:t>
+        <w:t>Consultar usuario.</w:t>
       </w:r>
     </w:p>
     <w:p>
@@ -8274,23 +8504,7 @@
           <w:sz w:val="24"/>
           <w:szCs w:val="24"/>
         </w:rPr>
-        <w:t>Notificar medición a realizar</w:t>
-      </w:r>
-      <w:r>
-        <w:rPr>
-          <w:rFonts w:ascii="Arial" w:hAnsi="Arial" w:cs="Arial"/>
-          <w:sz w:val="24"/>
-          <w:szCs w:val="24"/>
-        </w:rPr>
-        <w:t xml:space="preserve"> correspondiente a una programación</w:t>
-      </w:r>
-      <w:r>
-        <w:rPr>
-          <w:rFonts w:ascii="Arial" w:hAnsi="Arial" w:cs="Arial"/>
-          <w:sz w:val="24"/>
-          <w:szCs w:val="24"/>
-        </w:rPr>
-        <w:t>.</w:t>
+        <w:t>Modificar usuario.</w:t>
       </w:r>
     </w:p>
     <w:p>
@@ -8312,108 +8526,8 @@
           <w:sz w:val="24"/>
           <w:szCs w:val="24"/>
         </w:rPr>
-        <w:t>Generar gráficos estadísticos de mediciones en un período.</w:t>
-      </w:r>
-    </w:p>
-    <w:p>
-      <w:pPr>
-        <w:pStyle w:val="Prrafodelista"/>
-        <w:numPr>
-          <w:ilvl w:val="1"/>
-          <w:numId w:val="19"/>
-        </w:numPr>
-        <w:rPr>
-          <w:rFonts w:ascii="Arial" w:hAnsi="Arial" w:cs="Arial"/>
-          <w:sz w:val="24"/>
-          <w:szCs w:val="24"/>
-        </w:rPr>
-      </w:pPr>
-      <w:r>
-        <w:rPr>
-          <w:rFonts w:ascii="Arial" w:hAnsi="Arial" w:cs="Arial"/>
-          <w:sz w:val="24"/>
-          <w:szCs w:val="24"/>
-        </w:rPr>
-        <w:t>Generar gráficos estadísticos comparando mediciones de diferentes períodos.</w:t>
-      </w:r>
-    </w:p>
-    <w:p>
-      <w:pPr>
-        <w:pStyle w:val="Prrafodelista"/>
-        <w:ind w:left="1440"/>
-        <w:rPr>
-          <w:rFonts w:ascii="Arial" w:hAnsi="Arial" w:cs="Arial"/>
-          <w:sz w:val="24"/>
-          <w:szCs w:val="24"/>
-        </w:rPr>
-      </w:pPr>
-    </w:p>
-    <w:p>
-      <w:pPr>
-        <w:pStyle w:val="Prrafodelista"/>
-        <w:ind w:left="1440"/>
-        <w:rPr>
-          <w:rFonts w:ascii="Arial" w:hAnsi="Arial" w:cs="Arial"/>
-          <w:sz w:val="24"/>
-          <w:szCs w:val="24"/>
-        </w:rPr>
-      </w:pPr>
-    </w:p>
-    <w:p>
-      <w:pPr>
-        <w:pStyle w:val="Prrafodelista"/>
-        <w:numPr>
-          <w:ilvl w:val="0"/>
-          <w:numId w:val="21"/>
-        </w:numPr>
-        <w:rPr>
-          <w:rFonts w:ascii="Arial" w:hAnsi="Arial" w:cs="Arial"/>
-          <w:sz w:val="24"/>
-          <w:szCs w:val="24"/>
-        </w:rPr>
-      </w:pPr>
-      <w:r>
-        <w:rPr>
-          <w:rFonts w:ascii="Arial" w:hAnsi="Arial" w:cs="Arial"/>
-          <w:sz w:val="24"/>
-          <w:szCs w:val="24"/>
-        </w:rPr>
-        <w:lastRenderedPageBreak/>
-        <w:t>Brindar información de los horarios para consumir un medicamento.</w:t>
-      </w:r>
-    </w:p>
-    <w:p>
-      <w:pPr>
-        <w:pStyle w:val="Prrafodelista"/>
-        <w:numPr>
-          <w:ilvl w:val="0"/>
-          <w:numId w:val="19"/>
-        </w:numPr>
-        <w:rPr>
-          <w:rFonts w:ascii="Arial" w:hAnsi="Arial" w:cs="Arial"/>
-          <w:sz w:val="24"/>
-          <w:szCs w:val="24"/>
-        </w:rPr>
-      </w:pPr>
-      <w:r>
-        <w:rPr>
-          <w:rFonts w:ascii="Arial" w:hAnsi="Arial" w:cs="Arial"/>
-          <w:sz w:val="24"/>
-          <w:szCs w:val="24"/>
-        </w:rPr>
-        <w:t>Notificar medicamento a consumir.</w:t>
-      </w:r>
-      <w:bookmarkStart w:id="11" w:name="_GoBack"/>
-      <w:bookmarkEnd w:id="11"/>
-    </w:p>
-    <w:p>
-      <w:pPr>
-        <w:rPr>
-          <w:rFonts w:ascii="Arial" w:hAnsi="Arial" w:cs="Arial"/>
-          <w:sz w:val="24"/>
-          <w:szCs w:val="24"/>
-        </w:rPr>
-      </w:pPr>
+        <w:t>Eliminar usuario.</w:t>
+      </w:r>
     </w:p>
     <w:p>
       <w:pPr>
@@ -8796,6 +8910,7 @@
           <w:sz w:val="24"/>
           <w:szCs w:val="24"/>
         </w:rPr>
+        <w:lastRenderedPageBreak/>
         <w:t xml:space="preserve">359.99 </w:t>
       </w:r>
       <w:proofErr w:type="spellStart"/>
@@ -8938,16 +9053,7 @@
           <w:sz w:val="24"/>
           <w:szCs w:val="24"/>
         </w:rPr>
-        <w:t xml:space="preserve">y servicios en la </w:t>
-      </w:r>
-      <w:r>
-        <w:rPr>
-          <w:rFonts w:ascii="Arial" w:hAnsi="Arial" w:cs="Arial"/>
-          <w:sz w:val="24"/>
-          <w:szCs w:val="24"/>
-        </w:rPr>
-        <w:lastRenderedPageBreak/>
-        <w:t>nube.</w:t>
+        <w:t>y servicios en la nube.</w:t>
       </w:r>
       <w:r>
         <w:rPr>
@@ -9672,6 +9778,7 @@
                 <w:sz w:val="24"/>
                 <w:szCs w:val="24"/>
               </w:rPr>
+              <w:lastRenderedPageBreak/>
               <w:t>1</w:t>
             </w:r>
           </w:p>
@@ -9827,7 +9934,6 @@
           <w:sz w:val="24"/>
           <w:szCs w:val="24"/>
         </w:rPr>
-        <w:lastRenderedPageBreak/>
         <w:t xml:space="preserve">Los salarios del personal se obtuvieron de la página web </w:t>
       </w:r>
       <w:r>
@@ -11596,6 +11702,7 @@
                 <w:sz w:val="24"/>
                 <w:szCs w:val="24"/>
               </w:rPr>
+              <w:lastRenderedPageBreak/>
               <w:t>2</w:t>
             </w:r>
           </w:p>
@@ -13149,16 +13256,8 @@
           <w:sz w:val="24"/>
           <w:szCs w:val="24"/>
         </w:rPr>
-        <w:t xml:space="preserve">Las ventajas que se ganan al implementar el sistema son muy importantes porque se permite el acceso a la información que antes no estaba disponible o </w:t>
-      </w:r>
-      <w:r>
-        <w:rPr>
-          <w:rFonts w:ascii="Arial" w:hAnsi="Arial" w:cs="Arial"/>
-          <w:sz w:val="24"/>
-          <w:szCs w:val="24"/>
-        </w:rPr>
         <w:lastRenderedPageBreak/>
-        <w:t>no se podía consultar.</w:t>
+        <w:t>Las ventajas que se ganan al implementar el sistema son muy importantes porque se permite el acceso a la información que antes no estaba disponible o no se podía consultar.</w:t>
       </w:r>
       <w:r>
         <w:rPr>
@@ -13510,7 +13609,16 @@
           <w:sz w:val="24"/>
           <w:szCs w:val="24"/>
         </w:rPr>
-        <w:t xml:space="preserve"> porque es conveniente resolver el problema que tienen los profesionales de la salud, relacionado al manejo de mucha información, la cual tiene que estar ordenada y disponible en el momento que lo necesite para la correcta toma de decisiones.</w:t>
+        <w:t xml:space="preserve"> porque es conveniente resolver el problema que tienen los profesionales de la salud, relacionado al manejo de mucha información, la cual tiene que estar ordenada </w:t>
+      </w:r>
+      <w:r>
+        <w:rPr>
+          <w:rFonts w:ascii="Arial" w:hAnsi="Arial" w:cs="Arial"/>
+          <w:sz w:val="24"/>
+          <w:szCs w:val="24"/>
+        </w:rPr>
+        <w:lastRenderedPageBreak/>
+        <w:t>y disponible en el momento que lo necesite para la correcta toma de decisiones.</w:t>
       </w:r>
     </w:p>
     <w:p>
@@ -13529,7 +13637,6 @@
           <w:szCs w:val="32"/>
           <w:u w:val="single"/>
         </w:rPr>
-        <w:lastRenderedPageBreak/>
         <w:t>Propuesta Metodológica</w:t>
       </w:r>
       <w:bookmarkEnd w:id="17"/>
@@ -13720,7 +13827,7 @@
           <w:rPr>
             <w:noProof/>
           </w:rPr>
-          <w:t>13</w:t>
+          <w:t>18</w:t>
         </w:r>
         <w:r>
           <w:fldChar w:fldCharType="end"/>
@@ -14525,7 +14632,7 @@
   <w:abstractNum w:abstractNumId="4">
     <w:nsid w:val="1F0A6BBE"/>
     <w:multiLevelType w:val="hybridMultilevel"/>
-    <w:tmpl w:val="9364F5AC"/>
+    <w:tmpl w:val="657A4F92"/>
     <w:lvl w:ilvl="0" w:tplc="0C0A000B">
       <w:start w:val="1"/>
       <w:numFmt w:val="bullet"/>
@@ -14977,7 +15084,7 @@
   <w:abstractNum w:abstractNumId="8">
     <w:nsid w:val="2CA31678"/>
     <w:multiLevelType w:val="hybridMultilevel"/>
-    <w:tmpl w:val="4D483F74"/>
+    <w:tmpl w:val="D700ACBC"/>
     <w:lvl w:ilvl="0" w:tplc="0C0A0001">
       <w:start w:val="1"/>
       <w:numFmt w:val="bullet"/>
@@ -18451,7 +18558,7 @@
 </file>
 
 <file path=customXml/itemProps2.xml><?xml version="1.0" encoding="utf-8"?>
-<ds:datastoreItem xmlns:ds="http://schemas.openxmlformats.org/officeDocument/2006/customXml" ds:itemID="{38CB2197-1397-416F-A2BA-29B0A594AB81}">
+<ds:datastoreItem xmlns:ds="http://schemas.openxmlformats.org/officeDocument/2006/customXml" ds:itemID="{1E18D2B8-2C43-4627-BE40-0252D2501DEF}">
   <ds:schemaRefs>
     <ds:schemaRef ds:uri="http://schemas.openxmlformats.org/officeDocument/2006/bibliography"/>
   </ds:schemaRefs>

</xml_diff>

<commit_message>
Se modificó la carátula y el pie de página
</commit_message>
<xml_diff>
--- a/EstudioInicial/Estudio_Inicial_GestorPresiónArterial.docx
+++ b/EstudioInicial/Estudio_Inicial_GestorPresiónArterial.docx
@@ -11,16 +11,227 @@
         <mc:AlternateContent>
           <mc:Choice Requires="wps">
             <w:drawing>
-              <wp:anchor distT="0" distB="0" distL="114300" distR="114300" simplePos="0" relativeHeight="251661312" behindDoc="0" locked="0" layoutInCell="1" allowOverlap="1" wp14:anchorId="73CE0CE3" wp14:editId="42D14CBD">
+              <wp:anchor distT="0" distB="0" distL="114300" distR="114300" simplePos="0" relativeHeight="251667456" behindDoc="0" locked="0" layoutInCell="1" allowOverlap="1">
                 <wp:simplePos x="0" y="0"/>
                 <wp:positionH relativeFrom="column">
-                  <wp:posOffset>-835660</wp:posOffset>
+                  <wp:posOffset>-723875</wp:posOffset>
                 </wp:positionH>
                 <wp:positionV relativeFrom="paragraph">
-                  <wp:posOffset>-7649845</wp:posOffset>
+                  <wp:posOffset>-7856022</wp:posOffset>
                 </wp:positionV>
-                <wp:extent cx="7630160" cy="2533650"/>
-                <wp:effectExtent l="0" t="0" r="8890" b="0"/>
+                <wp:extent cx="5474524" cy="1032023"/>
+                <wp:effectExtent l="0" t="0" r="0" b="0"/>
+                <wp:wrapNone/>
+                <wp:docPr id="5" name="5 Cuadro de texto"/>
+                <wp:cNvGraphicFramePr/>
+                <a:graphic xmlns:a="http://schemas.openxmlformats.org/drawingml/2006/main">
+                  <a:graphicData uri="http://schemas.microsoft.com/office/word/2010/wordprocessingShape">
+                    <wps:wsp>
+                      <wps:cNvSpPr txBox="1"/>
+                      <wps:spPr>
+                        <a:xfrm>
+                          <a:off x="0" y="0"/>
+                          <a:ext cx="5474524" cy="1032023"/>
+                        </a:xfrm>
+                        <a:prstGeom prst="rect">
+                          <a:avLst/>
+                        </a:prstGeom>
+                        <a:noFill/>
+                        <a:ln w="6350">
+                          <a:noFill/>
+                        </a:ln>
+                        <a:effectLst/>
+                      </wps:spPr>
+                      <wps:style>
+                        <a:lnRef idx="0">
+                          <a:schemeClr val="accent1"/>
+                        </a:lnRef>
+                        <a:fillRef idx="0">
+                          <a:schemeClr val="accent1"/>
+                        </a:fillRef>
+                        <a:effectRef idx="0">
+                          <a:schemeClr val="accent1"/>
+                        </a:effectRef>
+                        <a:fontRef idx="minor">
+                          <a:schemeClr val="dk1"/>
+                        </a:fontRef>
+                      </wps:style>
+                      <wps:txbx>
+                        <w:txbxContent>
+                          <w:p>
+                            <w:pPr>
+                              <w:rPr>
+                                <w:sz w:val="48"/>
+                              </w:rPr>
+                            </w:pPr>
+                            <w:r>
+                              <w:rPr>
+                                <w:sz w:val="48"/>
+                              </w:rPr>
+                              <w:t xml:space="preserve">Universidad Tecnológica Nacional </w:t>
+                            </w:r>
+                          </w:p>
+                          <w:p>
+                            <w:pPr>
+                              <w:rPr>
+                                <w:sz w:val="48"/>
+                              </w:rPr>
+                            </w:pPr>
+                            <w:r>
+                              <w:rPr>
+                                <w:sz w:val="48"/>
+                              </w:rPr>
+                              <w:t xml:space="preserve">Facultad Regional Córdoba </w:t>
+                            </w:r>
+                          </w:p>
+                        </w:txbxContent>
+                      </wps:txbx>
+                      <wps:bodyPr rot="0" spcFirstLastPara="0" vertOverflow="overflow" horzOverflow="overflow" vert="horz" wrap="square" lIns="91440" tIns="45720" rIns="91440" bIns="45720" numCol="1" spcCol="0" rtlCol="0" fromWordArt="0" anchor="t" anchorCtr="0" forceAA="0" compatLnSpc="1">
+                        <a:prstTxWarp prst="textNoShape">
+                          <a:avLst/>
+                        </a:prstTxWarp>
+                        <a:noAutofit/>
+                      </wps:bodyPr>
+                    </wps:wsp>
+                  </a:graphicData>
+                </a:graphic>
+                <wp14:sizeRelH relativeFrom="margin">
+                  <wp14:pctWidth>0</wp14:pctWidth>
+                </wp14:sizeRelH>
+                <wp14:sizeRelV relativeFrom="margin">
+                  <wp14:pctHeight>0</wp14:pctHeight>
+                </wp14:sizeRelV>
+              </wp:anchor>
+            </w:drawing>
+          </mc:Choice>
+          <mc:Fallback>
+            <w:pict>
+              <v:shapetype id="_x0000_t202" coordsize="21600,21600" o:spt="202" path="m,l,21600r21600,l21600,xe">
+                <v:stroke joinstyle="miter"/>
+                <v:path gradientshapeok="t" o:connecttype="rect"/>
+              </v:shapetype>
+              <v:shape id="5 Cuadro de texto" o:spid="_x0000_s1026" type="#_x0000_t202" style="position:absolute;margin-left:-57pt;margin-top:-618.6pt;width:431.05pt;height:81.25pt;z-index:251667456;visibility:visible;mso-wrap-style:square;mso-width-percent:0;mso-height-percent:0;mso-wrap-distance-left:9pt;mso-wrap-distance-top:0;mso-wrap-distance-right:9pt;mso-wrap-distance-bottom:0;mso-position-horizontal:absolute;mso-position-horizontal-relative:text;mso-position-vertical:absolute;mso-position-vertical-relative:text;mso-width-percent:0;mso-height-percent:0;mso-width-relative:margin;mso-height-relative:margin;v-text-anchor:top" o:gfxdata="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" filled="f" stroked="f" strokeweight=".5pt">
+                <v:textbox>
+                  <w:txbxContent>
+                    <w:p>
+                      <w:pPr>
+                        <w:rPr>
+                          <w:sz w:val="48"/>
+                        </w:rPr>
+                      </w:pPr>
+                      <w:r>
+                        <w:rPr>
+                          <w:sz w:val="48"/>
+                        </w:rPr>
+                        <w:t xml:space="preserve">Universidad Tecnológica Nacional </w:t>
+                      </w:r>
+                    </w:p>
+                    <w:p>
+                      <w:pPr>
+                        <w:rPr>
+                          <w:sz w:val="48"/>
+                        </w:rPr>
+                      </w:pPr>
+                      <w:r>
+                        <w:rPr>
+                          <w:sz w:val="48"/>
+                        </w:rPr>
+                        <w:t xml:space="preserve">Facultad Regional Córdoba </w:t>
+                      </w:r>
+                    </w:p>
+                  </w:txbxContent>
+                </v:textbox>
+              </v:shape>
+            </w:pict>
+          </mc:Fallback>
+        </mc:AlternateContent>
+      </w:r>
+      <w:r>
+        <w:rPr>
+          <w:noProof/>
+          <w:lang w:eastAsia="es-ES"/>
+        </w:rPr>
+        <w:drawing>
+          <wp:anchor distT="0" distB="0" distL="114300" distR="114300" simplePos="0" relativeHeight="251659264" behindDoc="0" locked="0" layoutInCell="1" allowOverlap="1" wp14:anchorId="2048744F" wp14:editId="16A2C75B">
+            <wp:simplePos x="0" y="0"/>
+            <wp:positionH relativeFrom="column">
+              <wp:posOffset>-984250</wp:posOffset>
+            </wp:positionH>
+            <wp:positionV relativeFrom="paragraph">
+              <wp:posOffset>-1274445</wp:posOffset>
+            </wp:positionV>
+            <wp:extent cx="7564120" cy="10675620"/>
+            <wp:effectExtent l="0" t="0" r="0" b="0"/>
+            <wp:wrapSquare wrapText="bothSides"/>
+            <wp:docPr id="10" name="Imagen 10" descr="C:\Users\sony\Downloads\imagen plat.jpg"/>
+            <wp:cNvGraphicFramePr>
+              <a:graphicFrameLocks xmlns:a="http://schemas.openxmlformats.org/drawingml/2006/main" noChangeAspect="1"/>
+            </wp:cNvGraphicFramePr>
+            <a:graphic xmlns:a="http://schemas.openxmlformats.org/drawingml/2006/main">
+              <a:graphicData uri="http://schemas.openxmlformats.org/drawingml/2006/picture">
+                <pic:pic xmlns:pic="http://schemas.openxmlformats.org/drawingml/2006/picture">
+                  <pic:nvPicPr>
+                    <pic:cNvPr id="0" name="Picture 10" descr="C:\Users\sony\Downloads\imagen plat.jpg"/>
+                    <pic:cNvPicPr>
+                      <a:picLocks noChangeAspect="1" noChangeArrowheads="1"/>
+                    </pic:cNvPicPr>
+                  </pic:nvPicPr>
+                  <pic:blipFill>
+                    <a:blip r:embed="rId10">
+                      <a:extLst>
+                        <a:ext uri="{28A0092B-C50C-407E-A947-70E740481C1C}">
+                          <a14:useLocalDpi xmlns:a14="http://schemas.microsoft.com/office/drawing/2010/main" val="0"/>
+                        </a:ext>
+                      </a:extLst>
+                    </a:blip>
+                    <a:srcRect l="10822"/>
+                    <a:stretch>
+                      <a:fillRect/>
+                    </a:stretch>
+                  </pic:blipFill>
+                  <pic:spPr bwMode="auto">
+                    <a:xfrm>
+                      <a:off x="0" y="0"/>
+                      <a:ext cx="7564120" cy="10675620"/>
+                    </a:xfrm>
+                    <a:prstGeom prst="rect">
+                      <a:avLst/>
+                    </a:prstGeom>
+                    <a:noFill/>
+                    <a:ln>
+                      <a:noFill/>
+                    </a:ln>
+                  </pic:spPr>
+                </pic:pic>
+              </a:graphicData>
+            </a:graphic>
+            <wp14:sizeRelH relativeFrom="page">
+              <wp14:pctWidth>0</wp14:pctWidth>
+            </wp14:sizeRelH>
+            <wp14:sizeRelV relativeFrom="page">
+              <wp14:pctHeight>0</wp14:pctHeight>
+            </wp14:sizeRelV>
+          </wp:anchor>
+        </w:drawing>
+      </w:r>
+      <w:r>
+        <w:rPr>
+          <w:noProof/>
+          <w:lang w:eastAsia="es-ES"/>
+        </w:rPr>
+        <mc:AlternateContent>
+          <mc:Choice Requires="wps">
+            <w:drawing>
+              <wp:anchor distT="0" distB="0" distL="114300" distR="114300" simplePos="0" relativeHeight="251661312" behindDoc="0" locked="0" layoutInCell="1" allowOverlap="1" wp14:anchorId="543E1CC4" wp14:editId="6DE25E4C">
+                <wp:simplePos x="0" y="0"/>
+                <wp:positionH relativeFrom="column">
+                  <wp:posOffset>-830580</wp:posOffset>
+                </wp:positionH>
+                <wp:positionV relativeFrom="paragraph">
+                  <wp:posOffset>-6823075</wp:posOffset>
+                </wp:positionV>
+                <wp:extent cx="6257925" cy="1056640"/>
+                <wp:effectExtent l="0" t="0" r="0" b="0"/>
                 <wp:wrapNone/>
                 <wp:docPr id="20" name="Text Box 20"/>
                 <wp:cNvGraphicFramePr>
@@ -35,17 +246,12 @@
                       <wps:spPr>
                         <a:xfrm>
                           <a:off x="0" y="0"/>
-                          <a:ext cx="7630160" cy="2533650"/>
+                          <a:ext cx="6257925" cy="1056640"/>
                         </a:xfrm>
                         <a:prstGeom prst="rect">
                           <a:avLst/>
                         </a:prstGeom>
-                        <a:solidFill>
-                          <a:sysClr val="window" lastClr="FFFFFF">
-                            <a:lumMod val="95000"/>
-                            <a:alpha val="39000"/>
-                          </a:sysClr>
-                        </a:solidFill>
+                        <a:noFill/>
                         <a:ln w="6350">
                           <a:noFill/>
                         </a:ln>
@@ -56,30 +262,35 @@
                           <w:sdt>
                             <w:sdtPr>
                               <w:rPr>
-                                <w:sz w:val="144"/>
+                                <w:sz w:val="96"/>
                                 <w:lang w:val="es-AR"/>
                               </w:rPr>
                               <w:alias w:val="Title"/>
                               <w:tag w:val=""/>
-                              <w:id w:val="1732511632"/>
+                              <w:id w:val="-392881906"/>
                               <w:dataBinding w:prefixMappings="xmlns:ns0='http://purl.org/dc/elements/1.1/' xmlns:ns1='http://schemas.openxmlformats.org/package/2006/metadata/core-properties' " w:xpath="/ns1:coreProperties[1]/ns0:title[1]" w:storeItemID="{6C3C8BC8-F283-45AE-878A-BAB7291924A1}"/>
                               <w:text/>
                             </w:sdtPr>
-                            <w:sdtEndPr/>
                             <w:sdtContent>
                               <w:p>
                                 <w:pPr>
                                   <w:spacing w:after="0" w:line="240" w:lineRule="auto"/>
                                   <w:ind w:left="142" w:right="2516"/>
                                   <w:rPr>
-                                    <w:sz w:val="20"/>
+                                    <w:sz w:val="16"/>
                                   </w:rPr>
                                 </w:pPr>
                                 <w:r>
                                   <w:rPr>
-                                    <w:sz w:val="144"/>
+                                    <w:sz w:val="96"/>
                                   </w:rPr>
-                                  <w:t>Proyecto     Final</w:t>
+                                  <w:t xml:space="preserve">Proyecto </w:t>
+                                </w:r>
+                                <w:r>
+                                  <w:rPr>
+                                    <w:sz w:val="96"/>
+                                  </w:rPr>
+                                  <w:t>Final</w:t>
                                 </w:r>
                               </w:p>
                             </w:sdtContent>
@@ -106,42 +317,42 @@
           </mc:Choice>
           <mc:Fallback>
             <w:pict>
-              <v:shapetype id="_x0000_t202" coordsize="21600,21600" o:spt="202" path="m,l,21600r21600,l21600,xe">
-                <v:stroke joinstyle="miter"/>
-                <v:path gradientshapeok="t" o:connecttype="rect"/>
-              </v:shapetype>
-              <v:shape id="Text Box 20" o:spid="_x0000_s1026" type="#_x0000_t202" style="position:absolute;margin-left:-65.8pt;margin-top:-602.35pt;width:600.8pt;height:199.5pt;z-index:251661312;visibility:visible;mso-wrap-style:square;mso-width-percent:0;mso-height-percent:0;mso-wrap-distance-left:9pt;mso-wrap-distance-top:0;mso-wrap-distance-right:9pt;mso-wrap-distance-bottom:0;mso-position-horizontal:absolute;mso-position-horizontal-relative:text;mso-position-vertical:absolute;mso-position-vertical-relative:text;mso-width-percent:0;mso-height-percent:0;mso-width-relative:margin;mso-height-relative:margin;v-text-anchor:top" o:gfxdata="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" fillcolor="#f2f2f2" stroked="f" strokeweight=".5pt">
-                <v:fill opacity="25443f"/>
+              <v:shape id="Text Box 20" o:spid="_x0000_s1027" type="#_x0000_t202" style="position:absolute;margin-left:-65.4pt;margin-top:-537.25pt;width:492.75pt;height:83.2pt;z-index:251661312;visibility:visible;mso-wrap-style:square;mso-width-percent:0;mso-height-percent:0;mso-wrap-distance-left:9pt;mso-wrap-distance-top:0;mso-wrap-distance-right:9pt;mso-wrap-distance-bottom:0;mso-position-horizontal:absolute;mso-position-horizontal-relative:text;mso-position-vertical:absolute;mso-position-vertical-relative:text;mso-width-percent:0;mso-height-percent:0;mso-width-relative:margin;mso-height-relative:margin;v-text-anchor:top" o:gfxdata="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" filled="f" stroked="f" strokeweight=".5pt">
                 <v:path arrowok="t"/>
                 <v:textbox>
                   <w:txbxContent>
                     <w:sdt>
                       <w:sdtPr>
                         <w:rPr>
-                          <w:sz w:val="144"/>
+                          <w:sz w:val="96"/>
                           <w:lang w:val="es-AR"/>
                         </w:rPr>
                         <w:alias w:val="Title"/>
                         <w:tag w:val=""/>
-                        <w:id w:val="1732511632"/>
+                        <w:id w:val="-392881906"/>
                         <w:dataBinding w:prefixMappings="xmlns:ns0='http://purl.org/dc/elements/1.1/' xmlns:ns1='http://schemas.openxmlformats.org/package/2006/metadata/core-properties' " w:xpath="/ns1:coreProperties[1]/ns0:title[1]" w:storeItemID="{6C3C8BC8-F283-45AE-878A-BAB7291924A1}"/>
                         <w:text/>
                       </w:sdtPr>
-                      <w:sdtEndPr/>
                       <w:sdtContent>
                         <w:p>
                           <w:pPr>
                             <w:spacing w:after="0" w:line="240" w:lineRule="auto"/>
                             <w:ind w:left="142" w:right="2516"/>
                             <w:rPr>
-                              <w:sz w:val="20"/>
+                              <w:sz w:val="16"/>
                             </w:rPr>
                           </w:pPr>
                           <w:r>
                             <w:rPr>
-                              <w:sz w:val="144"/>
+                              <w:sz w:val="96"/>
                             </w:rPr>
-                            <w:t>Proyecto     Final</w:t>
+                            <w:t xml:space="preserve">Proyecto </w:t>
+                          </w:r>
+                          <w:r>
+                            <w:rPr>
+                              <w:sz w:val="96"/>
+                            </w:rPr>
+                            <w:t>Final</w:t>
                           </w:r>
                         </w:p>
                       </w:sdtContent>
@@ -161,13 +372,842 @@
         <mc:AlternateContent>
           <mc:Choice Requires="wps">
             <w:drawing>
-              <wp:anchor distT="0" distB="0" distL="114300" distR="114300" simplePos="0" relativeHeight="251662336" behindDoc="0" locked="0" layoutInCell="1" allowOverlap="1" wp14:anchorId="7279B444" wp14:editId="42058B17">
+              <wp:anchor distT="0" distB="0" distL="114300" distR="114300" simplePos="0" relativeHeight="251664384" behindDoc="0" locked="0" layoutInCell="1" allowOverlap="1" wp14:anchorId="5D9349AC" wp14:editId="767E465D">
+                <wp:simplePos x="0" y="0"/>
+                <wp:positionH relativeFrom="column">
+                  <wp:posOffset>-831215</wp:posOffset>
+                </wp:positionH>
+                <wp:positionV relativeFrom="paragraph">
+                  <wp:posOffset>-1360805</wp:posOffset>
+                </wp:positionV>
+                <wp:extent cx="7255510" cy="1341755"/>
+                <wp:effectExtent l="0" t="0" r="0" b="0"/>
+                <wp:wrapNone/>
+                <wp:docPr id="2" name="Text Box 21"/>
+                <wp:cNvGraphicFramePr>
+                  <a:graphicFrameLocks xmlns:a="http://schemas.openxmlformats.org/drawingml/2006/main"/>
+                </wp:cNvGraphicFramePr>
+                <a:graphic xmlns:a="http://schemas.openxmlformats.org/drawingml/2006/main">
+                  <a:graphicData uri="http://schemas.microsoft.com/office/word/2010/wordprocessingShape">
+                    <wps:wsp>
+                      <wps:cNvSpPr txBox="1">
+                        <a:spLocks/>
+                      </wps:cNvSpPr>
+                      <wps:spPr>
+                        <a:xfrm>
+                          <a:off x="0" y="0"/>
+                          <a:ext cx="7255510" cy="1341755"/>
+                        </a:xfrm>
+                        <a:prstGeom prst="rect">
+                          <a:avLst/>
+                        </a:prstGeom>
+                        <a:noFill/>
+                        <a:ln w="6350">
+                          <a:noFill/>
+                        </a:ln>
+                        <a:effectLst/>
+                      </wps:spPr>
+                      <wps:txbx>
+                        <w:txbxContent>
+                          <w:p>
+                            <w:pPr>
+                              <w:rPr>
+                                <w:b/>
+                                <w:i/>
+                                <w:sz w:val="32"/>
+                                <w:lang w:val="es-AR"/>
+                              </w:rPr>
+                            </w:pPr>
+                            <w:r>
+                              <w:rPr>
+                                <w:b/>
+                                <w:i/>
+                                <w:sz w:val="32"/>
+                                <w:lang w:val="es-AR"/>
+                              </w:rPr>
+                              <w:t>Integrantes del grupo:</w:t>
+                            </w:r>
+                          </w:p>
+                          <w:p>
+                            <w:pPr>
+                              <w:numPr>
+                                <w:ilvl w:val="0"/>
+                                <w:numId w:val="2"/>
+                              </w:numPr>
+                              <w:rPr>
+                                <w:b/>
+                                <w:i/>
+                                <w:sz w:val="32"/>
+                              </w:rPr>
+                            </w:pPr>
+                            <w:proofErr w:type="spellStart"/>
+                            <w:r>
+                              <w:rPr>
+                                <w:b/>
+                                <w:i/>
+                                <w:sz w:val="32"/>
+                              </w:rPr>
+                              <w:t>Gutierrez</w:t>
+                            </w:r>
+                            <w:proofErr w:type="spellEnd"/>
+                            <w:r>
+                              <w:rPr>
+                                <w:b/>
+                                <w:i/>
+                                <w:sz w:val="32"/>
+                              </w:rPr>
+                              <w:t xml:space="preserve"> Pablo Esteban</w:t>
+                            </w:r>
+                            <w:r>
+                              <w:rPr>
+                                <w:b/>
+                                <w:i/>
+                                <w:sz w:val="32"/>
+                              </w:rPr>
+                              <w:tab/>
+                              <w:t>53463</w:t>
+                            </w:r>
+                          </w:p>
+                          <w:p>
+                            <w:pPr>
+                              <w:numPr>
+                                <w:ilvl w:val="0"/>
+                                <w:numId w:val="2"/>
+                              </w:numPr>
+                              <w:rPr>
+                                <w:b/>
+                                <w:i/>
+                                <w:sz w:val="32"/>
+                              </w:rPr>
+                            </w:pPr>
+                            <w:proofErr w:type="spellStart"/>
+                            <w:r>
+                              <w:rPr>
+                                <w:b/>
+                                <w:i/>
+                                <w:sz w:val="32"/>
+                              </w:rPr>
+                              <w:t>Mattio</w:t>
+                            </w:r>
+                            <w:proofErr w:type="spellEnd"/>
+                            <w:r>
+                              <w:rPr>
+                                <w:b/>
+                                <w:i/>
+                                <w:sz w:val="32"/>
+                              </w:rPr>
+                              <w:t xml:space="preserve"> Paolo Emilio</w:t>
+                            </w:r>
+                            <w:r>
+                              <w:rPr>
+                                <w:b/>
+                                <w:i/>
+                                <w:sz w:val="32"/>
+                              </w:rPr>
+                              <w:tab/>
+                            </w:r>
+                            <w:r>
+                              <w:rPr>
+                                <w:b/>
+                                <w:i/>
+                                <w:sz w:val="32"/>
+                              </w:rPr>
+                              <w:tab/>
+                              <w:t>50851</w:t>
+                            </w:r>
+                          </w:p>
+                        </w:txbxContent>
+                      </wps:txbx>
+                      <wps:bodyPr rot="0" spcFirstLastPara="0" vertOverflow="overflow" horzOverflow="overflow" vert="horz" wrap="square" lIns="91440" tIns="45720" rIns="91440" bIns="45720" numCol="1" spcCol="0" rtlCol="0" fromWordArt="0" anchor="t" anchorCtr="0" forceAA="0" compatLnSpc="1">
+                        <a:prstTxWarp prst="textNoShape">
+                          <a:avLst/>
+                        </a:prstTxWarp>
+                        <a:noAutofit/>
+                      </wps:bodyPr>
+                    </wps:wsp>
+                  </a:graphicData>
+                </a:graphic>
+                <wp14:sizeRelH relativeFrom="margin">
+                  <wp14:pctWidth>0</wp14:pctWidth>
+                </wp14:sizeRelH>
+                <wp14:sizeRelV relativeFrom="margin">
+                  <wp14:pctHeight>0</wp14:pctHeight>
+                </wp14:sizeRelV>
+              </wp:anchor>
+            </w:drawing>
+          </mc:Choice>
+          <mc:Fallback>
+            <w:pict>
+              <v:shape id="Text Box 21" o:spid="_x0000_s1028" type="#_x0000_t202" style="position:absolute;margin-left:-65.45pt;margin-top:-107.15pt;width:571.3pt;height:105.65pt;z-index:251664384;visibility:visible;mso-wrap-style:square;mso-width-percent:0;mso-height-percent:0;mso-wrap-distance-left:9pt;mso-wrap-distance-top:0;mso-wrap-distance-right:9pt;mso-wrap-distance-bottom:0;mso-position-horizontal:absolute;mso-position-horizontal-relative:text;mso-position-vertical:absolute;mso-position-vertical-relative:text;mso-width-percent:0;mso-height-percent:0;mso-width-relative:margin;mso-height-relative:margin;v-text-anchor:top" o:gfxdata="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" filled="f" stroked="f" strokeweight=".5pt">
+                <v:path arrowok="t"/>
+                <v:textbox>
+                  <w:txbxContent>
+                    <w:p>
+                      <w:pPr>
+                        <w:rPr>
+                          <w:b/>
+                          <w:i/>
+                          <w:sz w:val="32"/>
+                          <w:lang w:val="es-AR"/>
+                        </w:rPr>
+                      </w:pPr>
+                      <w:r>
+                        <w:rPr>
+                          <w:b/>
+                          <w:i/>
+                          <w:sz w:val="32"/>
+                          <w:lang w:val="es-AR"/>
+                        </w:rPr>
+                        <w:t>Integrantes del grupo:</w:t>
+                      </w:r>
+                    </w:p>
+                    <w:p>
+                      <w:pPr>
+                        <w:numPr>
+                          <w:ilvl w:val="0"/>
+                          <w:numId w:val="2"/>
+                        </w:numPr>
+                        <w:rPr>
+                          <w:b/>
+                          <w:i/>
+                          <w:sz w:val="32"/>
+                        </w:rPr>
+                      </w:pPr>
+                      <w:proofErr w:type="spellStart"/>
+                      <w:r>
+                        <w:rPr>
+                          <w:b/>
+                          <w:i/>
+                          <w:sz w:val="32"/>
+                        </w:rPr>
+                        <w:t>Gutierrez</w:t>
+                      </w:r>
+                      <w:proofErr w:type="spellEnd"/>
+                      <w:r>
+                        <w:rPr>
+                          <w:b/>
+                          <w:i/>
+                          <w:sz w:val="32"/>
+                        </w:rPr>
+                        <w:t xml:space="preserve"> Pablo Esteban</w:t>
+                      </w:r>
+                      <w:r>
+                        <w:rPr>
+                          <w:b/>
+                          <w:i/>
+                          <w:sz w:val="32"/>
+                        </w:rPr>
+                        <w:tab/>
+                        <w:t>53463</w:t>
+                      </w:r>
+                    </w:p>
+                    <w:p>
+                      <w:pPr>
+                        <w:numPr>
+                          <w:ilvl w:val="0"/>
+                          <w:numId w:val="2"/>
+                        </w:numPr>
+                        <w:rPr>
+                          <w:b/>
+                          <w:i/>
+                          <w:sz w:val="32"/>
+                        </w:rPr>
+                      </w:pPr>
+                      <w:proofErr w:type="spellStart"/>
+                      <w:r>
+                        <w:rPr>
+                          <w:b/>
+                          <w:i/>
+                          <w:sz w:val="32"/>
+                        </w:rPr>
+                        <w:t>Mattio</w:t>
+                      </w:r>
+                      <w:proofErr w:type="spellEnd"/>
+                      <w:r>
+                        <w:rPr>
+                          <w:b/>
+                          <w:i/>
+                          <w:sz w:val="32"/>
+                        </w:rPr>
+                        <w:t xml:space="preserve"> Paolo Emilio</w:t>
+                      </w:r>
+                      <w:r>
+                        <w:rPr>
+                          <w:b/>
+                          <w:i/>
+                          <w:sz w:val="32"/>
+                        </w:rPr>
+                        <w:tab/>
+                      </w:r>
+                      <w:r>
+                        <w:rPr>
+                          <w:b/>
+                          <w:i/>
+                          <w:sz w:val="32"/>
+                        </w:rPr>
+                        <w:tab/>
+                        <w:t>50851</w:t>
+                      </w:r>
+                    </w:p>
+                  </w:txbxContent>
+                </v:textbox>
+              </v:shape>
+            </w:pict>
+          </mc:Fallback>
+        </mc:AlternateContent>
+      </w:r>
+      <w:r>
+        <w:rPr>
+          <w:noProof/>
+          <w:lang w:eastAsia="es-ES"/>
+        </w:rPr>
+        <mc:AlternateContent>
+          <mc:Choice Requires="wps">
+            <w:drawing>
+              <wp:anchor distT="0" distB="0" distL="114300" distR="114300" simplePos="0" relativeHeight="251666432" behindDoc="0" locked="0" layoutInCell="1" allowOverlap="1" wp14:anchorId="655E59CA" wp14:editId="6FA78BE6">
+                <wp:simplePos x="0" y="0"/>
+                <wp:positionH relativeFrom="column">
+                  <wp:posOffset>-723875</wp:posOffset>
+                </wp:positionH>
+                <wp:positionV relativeFrom="paragraph">
+                  <wp:posOffset>-3842162</wp:posOffset>
+                </wp:positionV>
+                <wp:extent cx="2742631" cy="1828800"/>
+                <wp:effectExtent l="0" t="0" r="0" b="0"/>
+                <wp:wrapNone/>
+                <wp:docPr id="4" name="4 Cuadro de texto"/>
+                <wp:cNvGraphicFramePr/>
+                <a:graphic xmlns:a="http://schemas.openxmlformats.org/drawingml/2006/main">
+                  <a:graphicData uri="http://schemas.microsoft.com/office/word/2010/wordprocessingShape">
+                    <wps:wsp>
+                      <wps:cNvSpPr txBox="1"/>
+                      <wps:spPr>
+                        <a:xfrm>
+                          <a:off x="0" y="0"/>
+                          <a:ext cx="2742631" cy="1828800"/>
+                        </a:xfrm>
+                        <a:prstGeom prst="rect">
+                          <a:avLst/>
+                        </a:prstGeom>
+                        <a:noFill/>
+                        <a:ln w="6350">
+                          <a:noFill/>
+                        </a:ln>
+                        <a:effectLst/>
+                      </wps:spPr>
+                      <wps:style>
+                        <a:lnRef idx="0">
+                          <a:schemeClr val="accent1"/>
+                        </a:lnRef>
+                        <a:fillRef idx="0">
+                          <a:schemeClr val="accent1"/>
+                        </a:fillRef>
+                        <a:effectRef idx="0">
+                          <a:schemeClr val="accent1"/>
+                        </a:effectRef>
+                        <a:fontRef idx="minor">
+                          <a:schemeClr val="dk1"/>
+                        </a:fontRef>
+                      </wps:style>
+                      <wps:txbx>
+                        <w:txbxContent>
+                          <w:p>
+                            <w:pPr>
+                              <w:rPr>
+                                <w:sz w:val="40"/>
+                                <w:szCs w:val="40"/>
+                              </w:rPr>
+                            </w:pPr>
+                            <w:r>
+                              <w:rPr>
+                                <w:sz w:val="40"/>
+                                <w:szCs w:val="40"/>
+                              </w:rPr>
+                              <w:t>Docentes</w:t>
+                            </w:r>
+                            <w:r>
+                              <w:rPr>
+                                <w:sz w:val="40"/>
+                                <w:szCs w:val="40"/>
+                              </w:rPr>
+                              <w:t xml:space="preserve">: </w:t>
+                            </w:r>
+                          </w:p>
+                          <w:p>
+                            <w:pPr>
+                              <w:pStyle w:val="Prrafodelista"/>
+                              <w:numPr>
+                                <w:ilvl w:val="0"/>
+                                <w:numId w:val="22"/>
+                              </w:numPr>
+                              <w:rPr>
+                                <w:sz w:val="28"/>
+                              </w:rPr>
+                            </w:pPr>
+                            <w:r>
+                              <w:rPr>
+                                <w:sz w:val="28"/>
+                              </w:rPr>
+                              <w:t xml:space="preserve">Ing. </w:t>
+                            </w:r>
+                            <w:proofErr w:type="spellStart"/>
+                            <w:r>
+                              <w:rPr>
+                                <w:sz w:val="28"/>
+                              </w:rPr>
+                              <w:t>Maria</w:t>
+                            </w:r>
+                            <w:proofErr w:type="spellEnd"/>
+                            <w:r>
+                              <w:rPr>
+                                <w:sz w:val="28"/>
+                              </w:rPr>
+                              <w:t xml:space="preserve"> Cecilia Ortiz</w:t>
+                            </w:r>
+                          </w:p>
+                          <w:p>
+                            <w:pPr>
+                              <w:pStyle w:val="Prrafodelista"/>
+                              <w:numPr>
+                                <w:ilvl w:val="0"/>
+                                <w:numId w:val="22"/>
+                              </w:numPr>
+                              <w:rPr>
+                                <w:sz w:val="28"/>
+                                <w:lang w:val="en-US"/>
+                              </w:rPr>
+                            </w:pPr>
+                            <w:proofErr w:type="spellStart"/>
+                            <w:r>
+                              <w:rPr>
+                                <w:sz w:val="28"/>
+                                <w:lang w:val="en-US"/>
+                              </w:rPr>
+                              <w:t>Ing</w:t>
+                            </w:r>
+                            <w:proofErr w:type="spellEnd"/>
+                            <w:r>
+                              <w:rPr>
+                                <w:sz w:val="28"/>
+                                <w:lang w:val="en-US"/>
+                              </w:rPr>
+                              <w:t xml:space="preserve">. Aida </w:t>
+                            </w:r>
+                            <w:proofErr w:type="spellStart"/>
+                            <w:r>
+                              <w:rPr>
+                                <w:sz w:val="28"/>
+                                <w:lang w:val="en-US"/>
+                              </w:rPr>
+                              <w:t>Mendelberg</w:t>
+                            </w:r>
+                            <w:proofErr w:type="spellEnd"/>
+                          </w:p>
+                          <w:p>
+                            <w:pPr>
+                              <w:pStyle w:val="Prrafodelista"/>
+                              <w:numPr>
+                                <w:ilvl w:val="0"/>
+                                <w:numId w:val="22"/>
+                              </w:numPr>
+                              <w:rPr>
+                                <w:sz w:val="28"/>
+                                <w:lang w:val="en-US"/>
+                              </w:rPr>
+                            </w:pPr>
+                            <w:proofErr w:type="spellStart"/>
+                            <w:r>
+                              <w:rPr>
+                                <w:sz w:val="28"/>
+                                <w:lang w:val="en-US"/>
+                              </w:rPr>
+                              <w:t>Ing</w:t>
+                            </w:r>
+                            <w:proofErr w:type="spellEnd"/>
+                            <w:r>
+                              <w:rPr>
+                                <w:sz w:val="28"/>
+                                <w:lang w:val="en-US"/>
+                              </w:rPr>
+                              <w:t>. Maria Irene Mac William</w:t>
+                            </w:r>
+                          </w:p>
+                          <w:p>
+                            <w:pPr>
+                              <w:rPr>
+                                <w:rFonts w:ascii="Book Antiqua" w:hAnsi="Book Antiqua"/>
+                                <w:b/>
+                                <w:i/>
+                                <w:lang w:val="en-US"/>
+                              </w:rPr>
+                            </w:pPr>
+                          </w:p>
+                          <w:p>
+                            <w:pPr>
+                              <w:rPr>
+                                <w:rFonts w:ascii="Book Antiqua" w:hAnsi="Book Antiqua"/>
+                                <w:b/>
+                                <w:i/>
+                                <w:lang w:val="en-US"/>
+                              </w:rPr>
+                            </w:pPr>
+                          </w:p>
+                          <w:p>
+                            <w:pPr>
+                              <w:rPr>
+                                <w:sz w:val="40"/>
+                                <w:szCs w:val="40"/>
+                                <w:lang w:val="en-US"/>
+                              </w:rPr>
+                            </w:pPr>
+                          </w:p>
+                          <w:p>
+                            <w:pPr>
+                              <w:rPr>
+                                <w:sz w:val="40"/>
+                                <w:szCs w:val="40"/>
+                                <w:lang w:val="en-US"/>
+                              </w:rPr>
+                            </w:pPr>
+                          </w:p>
+                        </w:txbxContent>
+                      </wps:txbx>
+                      <wps:bodyPr rot="0" spcFirstLastPara="0" vertOverflow="overflow" horzOverflow="overflow" vert="horz" wrap="square" lIns="91440" tIns="45720" rIns="91440" bIns="45720" numCol="1" spcCol="0" rtlCol="0" fromWordArt="0" anchor="t" anchorCtr="0" forceAA="0" compatLnSpc="1">
+                        <a:prstTxWarp prst="textNoShape">
+                          <a:avLst/>
+                        </a:prstTxWarp>
+                        <a:noAutofit/>
+                      </wps:bodyPr>
+                    </wps:wsp>
+                  </a:graphicData>
+                </a:graphic>
+                <wp14:sizeRelH relativeFrom="margin">
+                  <wp14:pctWidth>0</wp14:pctWidth>
+                </wp14:sizeRelH>
+                <wp14:sizeRelV relativeFrom="margin">
+                  <wp14:pctHeight>0</wp14:pctHeight>
+                </wp14:sizeRelV>
+              </wp:anchor>
+            </w:drawing>
+          </mc:Choice>
+          <mc:Fallback>
+            <w:pict>
+              <v:shape id="4 Cuadro de texto" o:spid="_x0000_s1029" type="#_x0000_t202" style="position:absolute;margin-left:-57pt;margin-top:-302.55pt;width:215.95pt;height:2in;z-index:251666432;visibility:visible;mso-wrap-style:square;mso-width-percent:0;mso-height-percent:0;mso-wrap-distance-left:9pt;mso-wrap-distance-top:0;mso-wrap-distance-right:9pt;mso-wrap-distance-bottom:0;mso-position-horizontal:absolute;mso-position-horizontal-relative:text;mso-position-vertical:absolute;mso-position-vertical-relative:text;mso-width-percent:0;mso-height-percent:0;mso-width-relative:margin;mso-height-relative:margin;v-text-anchor:top" o:gfxdata="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" filled="f" stroked="f" strokeweight=".5pt">
+                <v:textbox>
+                  <w:txbxContent>
+                    <w:p>
+                      <w:pPr>
+                        <w:rPr>
+                          <w:sz w:val="40"/>
+                          <w:szCs w:val="40"/>
+                        </w:rPr>
+                      </w:pPr>
+                      <w:r>
+                        <w:rPr>
+                          <w:sz w:val="40"/>
+                          <w:szCs w:val="40"/>
+                        </w:rPr>
+                        <w:t>Docentes</w:t>
+                      </w:r>
+                      <w:r>
+                        <w:rPr>
+                          <w:sz w:val="40"/>
+                          <w:szCs w:val="40"/>
+                        </w:rPr>
+                        <w:t xml:space="preserve">: </w:t>
+                      </w:r>
+                    </w:p>
+                    <w:p>
+                      <w:pPr>
+                        <w:pStyle w:val="Prrafodelista"/>
+                        <w:numPr>
+                          <w:ilvl w:val="0"/>
+                          <w:numId w:val="22"/>
+                        </w:numPr>
+                        <w:rPr>
+                          <w:sz w:val="28"/>
+                        </w:rPr>
+                      </w:pPr>
+                      <w:r>
+                        <w:rPr>
+                          <w:sz w:val="28"/>
+                        </w:rPr>
+                        <w:t xml:space="preserve">Ing. </w:t>
+                      </w:r>
+                      <w:proofErr w:type="spellStart"/>
+                      <w:r>
+                        <w:rPr>
+                          <w:sz w:val="28"/>
+                        </w:rPr>
+                        <w:t>Maria</w:t>
+                      </w:r>
+                      <w:proofErr w:type="spellEnd"/>
+                      <w:r>
+                        <w:rPr>
+                          <w:sz w:val="28"/>
+                        </w:rPr>
+                        <w:t xml:space="preserve"> Cecilia Ortiz</w:t>
+                      </w:r>
+                    </w:p>
+                    <w:p>
+                      <w:pPr>
+                        <w:pStyle w:val="Prrafodelista"/>
+                        <w:numPr>
+                          <w:ilvl w:val="0"/>
+                          <w:numId w:val="22"/>
+                        </w:numPr>
+                        <w:rPr>
+                          <w:sz w:val="28"/>
+                          <w:lang w:val="en-US"/>
+                        </w:rPr>
+                      </w:pPr>
+                      <w:proofErr w:type="spellStart"/>
+                      <w:r>
+                        <w:rPr>
+                          <w:sz w:val="28"/>
+                          <w:lang w:val="en-US"/>
+                        </w:rPr>
+                        <w:t>Ing</w:t>
+                      </w:r>
+                      <w:proofErr w:type="spellEnd"/>
+                      <w:r>
+                        <w:rPr>
+                          <w:sz w:val="28"/>
+                          <w:lang w:val="en-US"/>
+                        </w:rPr>
+                        <w:t xml:space="preserve">. Aida </w:t>
+                      </w:r>
+                      <w:proofErr w:type="spellStart"/>
+                      <w:r>
+                        <w:rPr>
+                          <w:sz w:val="28"/>
+                          <w:lang w:val="en-US"/>
+                        </w:rPr>
+                        <w:t>Mendelberg</w:t>
+                      </w:r>
+                      <w:proofErr w:type="spellEnd"/>
+                    </w:p>
+                    <w:p>
+                      <w:pPr>
+                        <w:pStyle w:val="Prrafodelista"/>
+                        <w:numPr>
+                          <w:ilvl w:val="0"/>
+                          <w:numId w:val="22"/>
+                        </w:numPr>
+                        <w:rPr>
+                          <w:sz w:val="28"/>
+                          <w:lang w:val="en-US"/>
+                        </w:rPr>
+                      </w:pPr>
+                      <w:proofErr w:type="spellStart"/>
+                      <w:r>
+                        <w:rPr>
+                          <w:sz w:val="28"/>
+                          <w:lang w:val="en-US"/>
+                        </w:rPr>
+                        <w:t>Ing</w:t>
+                      </w:r>
+                      <w:proofErr w:type="spellEnd"/>
+                      <w:r>
+                        <w:rPr>
+                          <w:sz w:val="28"/>
+                          <w:lang w:val="en-US"/>
+                        </w:rPr>
+                        <w:t>. Maria Irene Mac William</w:t>
+                      </w:r>
+                    </w:p>
+                    <w:p>
+                      <w:pPr>
+                        <w:rPr>
+                          <w:rFonts w:ascii="Book Antiqua" w:hAnsi="Book Antiqua"/>
+                          <w:b/>
+                          <w:i/>
+                          <w:lang w:val="en-US"/>
+                        </w:rPr>
+                      </w:pPr>
+                    </w:p>
+                    <w:p>
+                      <w:pPr>
+                        <w:rPr>
+                          <w:rFonts w:ascii="Book Antiqua" w:hAnsi="Book Antiqua"/>
+                          <w:b/>
+                          <w:i/>
+                          <w:lang w:val="en-US"/>
+                        </w:rPr>
+                      </w:pPr>
+                    </w:p>
+                    <w:p>
+                      <w:pPr>
+                        <w:rPr>
+                          <w:sz w:val="40"/>
+                          <w:szCs w:val="40"/>
+                          <w:lang w:val="en-US"/>
+                        </w:rPr>
+                      </w:pPr>
+                    </w:p>
+                    <w:p>
+                      <w:pPr>
+                        <w:rPr>
+                          <w:sz w:val="40"/>
+                          <w:szCs w:val="40"/>
+                          <w:lang w:val="en-US"/>
+                        </w:rPr>
+                      </w:pPr>
+                    </w:p>
+                  </w:txbxContent>
+                </v:textbox>
+              </v:shape>
+            </w:pict>
+          </mc:Fallback>
+        </mc:AlternateContent>
+      </w:r>
+      <w:r>
+        <w:rPr>
+          <w:noProof/>
+          <w:lang w:eastAsia="es-ES"/>
+        </w:rPr>
+        <mc:AlternateContent>
+          <mc:Choice Requires="wps">
+            <w:drawing>
+              <wp:anchor distT="0" distB="0" distL="114300" distR="114300" simplePos="0" relativeHeight="251665408" behindDoc="0" locked="0" layoutInCell="1" allowOverlap="1" wp14:anchorId="09AED784" wp14:editId="138E983B">
+                <wp:simplePos x="0" y="0"/>
+                <wp:positionH relativeFrom="column">
+                  <wp:posOffset>-688340</wp:posOffset>
+                </wp:positionH>
+                <wp:positionV relativeFrom="paragraph">
+                  <wp:posOffset>-4432935</wp:posOffset>
+                </wp:positionV>
+                <wp:extent cx="2707005" cy="510540"/>
+                <wp:effectExtent l="0" t="0" r="0" b="3810"/>
+                <wp:wrapNone/>
+                <wp:docPr id="1" name="1 Cuadro de texto"/>
+                <wp:cNvGraphicFramePr/>
+                <a:graphic xmlns:a="http://schemas.openxmlformats.org/drawingml/2006/main">
+                  <a:graphicData uri="http://schemas.microsoft.com/office/word/2010/wordprocessingShape">
+                    <wps:wsp>
+                      <wps:cNvSpPr txBox="1"/>
+                      <wps:spPr>
+                        <a:xfrm>
+                          <a:off x="0" y="0"/>
+                          <a:ext cx="2707005" cy="510540"/>
+                        </a:xfrm>
+                        <a:prstGeom prst="rect">
+                          <a:avLst/>
+                        </a:prstGeom>
+                        <a:solidFill>
+                          <a:schemeClr val="lt1"/>
+                        </a:solidFill>
+                        <a:ln w="6350">
+                          <a:noFill/>
+                        </a:ln>
+                        <a:effectLst/>
+                      </wps:spPr>
+                      <wps:style>
+                        <a:lnRef idx="0">
+                          <a:schemeClr val="accent1"/>
+                        </a:lnRef>
+                        <a:fillRef idx="0">
+                          <a:schemeClr val="accent1"/>
+                        </a:fillRef>
+                        <a:effectRef idx="0">
+                          <a:schemeClr val="accent1"/>
+                        </a:effectRef>
+                        <a:fontRef idx="minor">
+                          <a:schemeClr val="dk1"/>
+                        </a:fontRef>
+                      </wps:style>
+                      <wps:txbx>
+                        <w:txbxContent>
+                          <w:p>
+                            <w:pPr>
+                              <w:rPr>
+                                <w:sz w:val="52"/>
+                                <w:szCs w:val="52"/>
+                              </w:rPr>
+                            </w:pPr>
+                            <w:r>
+                              <w:rPr>
+                                <w:sz w:val="52"/>
+                                <w:szCs w:val="52"/>
+                              </w:rPr>
+                              <w:t>Curso: 5K1</w:t>
+                            </w:r>
+                          </w:p>
+                          <w:p>
+                            <w:pPr>
+                              <w:rPr>
+                                <w:sz w:val="52"/>
+                                <w:szCs w:val="52"/>
+                              </w:rPr>
+                            </w:pPr>
+                          </w:p>
+                        </w:txbxContent>
+                      </wps:txbx>
+                      <wps:bodyPr rot="0" spcFirstLastPara="0" vertOverflow="overflow" horzOverflow="overflow" vert="horz" wrap="square" lIns="91440" tIns="45720" rIns="91440" bIns="45720" numCol="1" spcCol="0" rtlCol="0" fromWordArt="0" anchor="t" anchorCtr="0" forceAA="0" compatLnSpc="1">
+                        <a:prstTxWarp prst="textNoShape">
+                          <a:avLst/>
+                        </a:prstTxWarp>
+                        <a:noAutofit/>
+                      </wps:bodyPr>
+                    </wps:wsp>
+                  </a:graphicData>
+                </a:graphic>
+                <wp14:sizeRelV relativeFrom="margin">
+                  <wp14:pctHeight>0</wp14:pctHeight>
+                </wp14:sizeRelV>
+              </wp:anchor>
+            </w:drawing>
+          </mc:Choice>
+          <mc:Fallback>
+            <w:pict>
+              <v:shape id="1 Cuadro de texto" o:spid="_x0000_s1030" type="#_x0000_t202" style="position:absolute;margin-left:-54.2pt;margin-top:-349.05pt;width:213.15pt;height:40.2pt;z-index:251665408;visibility:visible;mso-wrap-style:square;mso-height-percent:0;mso-wrap-distance-left:9pt;mso-wrap-distance-top:0;mso-wrap-distance-right:9pt;mso-wrap-distance-bottom:0;mso-position-horizontal:absolute;mso-position-horizontal-relative:text;mso-position-vertical:absolute;mso-position-vertical-relative:text;mso-height-percent:0;mso-height-relative:margin;v-text-anchor:top" o:gfxdata="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" fillcolor="white [3201]" stroked="f" strokeweight=".5pt">
+                <v:textbox>
+                  <w:txbxContent>
+                    <w:p>
+                      <w:pPr>
+                        <w:rPr>
+                          <w:sz w:val="52"/>
+                          <w:szCs w:val="52"/>
+                        </w:rPr>
+                      </w:pPr>
+                      <w:r>
+                        <w:rPr>
+                          <w:sz w:val="52"/>
+                          <w:szCs w:val="52"/>
+                        </w:rPr>
+                        <w:t>Curso: 5K1</w:t>
+                      </w:r>
+                    </w:p>
+                    <w:p>
+                      <w:pPr>
+                        <w:rPr>
+                          <w:sz w:val="52"/>
+                          <w:szCs w:val="52"/>
+                        </w:rPr>
+                      </w:pPr>
+                    </w:p>
+                  </w:txbxContent>
+                </v:textbox>
+              </v:shape>
+            </w:pict>
+          </mc:Fallback>
+        </mc:AlternateContent>
+      </w:r>
+      <w:r>
+        <w:rPr>
+          <w:noProof/>
+          <w:lang w:eastAsia="es-ES"/>
+        </w:rPr>
+        <mc:AlternateContent>
+          <mc:Choice Requires="wps">
+            <w:drawing>
+              <wp:anchor distT="0" distB="0" distL="114300" distR="114300" simplePos="0" relativeHeight="251662336" behindDoc="0" locked="0" layoutInCell="1" allowOverlap="1" wp14:anchorId="6072C887" wp14:editId="2E83CC9E">
                 <wp:simplePos x="0" y="0"/>
                 <wp:positionH relativeFrom="column">
                   <wp:posOffset>-654685</wp:posOffset>
                 </wp:positionH>
                 <wp:positionV relativeFrom="paragraph">
-                  <wp:posOffset>-5121910</wp:posOffset>
+                  <wp:posOffset>-5669280</wp:posOffset>
                 </wp:positionV>
                 <wp:extent cx="7385685" cy="1118870"/>
                 <wp:effectExtent l="0" t="0" r="0" b="5080"/>
@@ -254,7 +1294,7 @@
           </mc:Choice>
           <mc:Fallback>
             <w:pict>
-              <v:shape id="Text Box 23" o:spid="_x0000_s1027" type="#_x0000_t202" style="position:absolute;margin-left:-51.55pt;margin-top:-403.3pt;width:581.55pt;height:88.1pt;z-index:251662336;visibility:visible;mso-wrap-style:square;mso-width-percent:0;mso-height-percent:0;mso-wrap-distance-left:9pt;mso-wrap-distance-top:0;mso-wrap-distance-right:9pt;mso-wrap-distance-bottom:0;mso-position-horizontal:absolute;mso-position-horizontal-relative:text;mso-position-vertical:absolute;mso-position-vertical-relative:text;mso-width-percent:0;mso-height-percent:0;mso-width-relative:page;mso-height-relative:page;v-text-anchor:top" o:gfxdata="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" filled="f" stroked="f" strokeweight=".5pt">
+              <v:shape id="Text Box 23" o:spid="_x0000_s1031" type="#_x0000_t202" style="position:absolute;margin-left:-51.55pt;margin-top:-446.4pt;width:581.55pt;height:88.1pt;z-index:251662336;visibility:visible;mso-wrap-style:square;mso-width-percent:0;mso-height-percent:0;mso-wrap-distance-left:9pt;mso-wrap-distance-top:0;mso-wrap-distance-right:9pt;mso-wrap-distance-bottom:0;mso-position-horizontal:absolute;mso-position-horizontal-relative:text;mso-position-vertical:absolute;mso-position-vertical-relative:text;mso-width-percent:0;mso-height-percent:0;mso-width-relative:page;mso-height-relative:page;v-text-anchor:top" o:gfxdata="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" filled="f" stroked="f" strokeweight=".5pt">
                 <v:path arrowok="t"/>
                 <v:textbox>
                   <w:txbxContent>
@@ -307,7 +1347,7 @@
         <mc:AlternateContent>
           <mc:Choice Requires="wps">
             <w:drawing>
-              <wp:anchor distT="0" distB="0" distL="114300" distR="114300" simplePos="0" relativeHeight="251663360" behindDoc="0" locked="0" layoutInCell="1" allowOverlap="1" wp14:anchorId="69B5CAE4" wp14:editId="7E358F5A">
+              <wp:anchor distT="0" distB="0" distL="114300" distR="114300" simplePos="0" relativeHeight="251663360" behindDoc="0" locked="0" layoutInCell="1" allowOverlap="1" wp14:anchorId="114DA09E" wp14:editId="6A17915B">
                 <wp:simplePos x="0" y="0"/>
                 <wp:positionH relativeFrom="column">
                   <wp:posOffset>-654685</wp:posOffset>
@@ -357,6 +1397,14 @@
                                 <w:i/>
                                 <w:sz w:val="32"/>
                               </w:rPr>
+                              <w:t xml:space="preserve">Año </w:t>
+                            </w:r>
+                            <w:r>
+                              <w:rPr>
+                                <w:b/>
+                                <w:i/>
+                                <w:sz w:val="32"/>
+                              </w:rPr>
                               <w:fldChar w:fldCharType="begin"/>
                             </w:r>
                             <w:r>
@@ -394,14 +1442,6 @@
                               </w:rPr>
                               <w:fldChar w:fldCharType="end"/>
                             </w:r>
-                            <w:r>
-                              <w:rPr>
-                                <w:b/>
-                                <w:i/>
-                                <w:sz w:val="32"/>
-                              </w:rPr>
-                              <w:t xml:space="preserve">    </w:t>
-                            </w:r>
                           </w:p>
                         </w:txbxContent>
                       </wps:txbx>
@@ -425,11 +1465,7 @@
           </mc:Choice>
           <mc:Fallback>
             <w:pict>
-              <v:shapetype id="_x0000_t202" coordsize="21600,21600" o:spt="202" path="m,l,21600r21600,l21600,xe">
-                <v:stroke joinstyle="miter"/>
-                <v:path gradientshapeok="t" o:connecttype="rect"/>
-              </v:shapetype>
-              <v:shape id="Text Box 24" o:spid="_x0000_s1028" type="#_x0000_t202" style="position:absolute;margin-left:-51.55pt;margin-top:21.5pt;width:569.55pt;height:31.5pt;z-index:251663360;visibility:visible;mso-wrap-style:square;mso-width-percent:0;mso-height-percent:0;mso-wrap-distance-left:9pt;mso-wrap-distance-top:0;mso-wrap-distance-right:9pt;mso-wrap-distance-bottom:0;mso-position-horizontal:absolute;mso-position-horizontal-relative:text;mso-position-vertical:absolute;mso-position-vertical-relative:text;mso-width-percent:0;mso-height-percent:0;mso-width-relative:margin;mso-height-relative:margin;v-text-anchor:top" o:gfxdata="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" filled="f" stroked="f" strokeweight=".5pt">
+              <v:shape id="Text Box 24" o:spid="_x0000_s1032" type="#_x0000_t202" style="position:absolute;margin-left:-51.55pt;margin-top:21.5pt;width:569.55pt;height:31.5pt;z-index:251663360;visibility:visible;mso-wrap-style:square;mso-width-percent:0;mso-height-percent:0;mso-wrap-distance-left:9pt;mso-wrap-distance-top:0;mso-wrap-distance-right:9pt;mso-wrap-distance-bottom:0;mso-position-horizontal:absolute;mso-position-horizontal-relative:text;mso-position-vertical:absolute;mso-position-vertical-relative:text;mso-width-percent:0;mso-height-percent:0;mso-width-relative:margin;mso-height-relative:margin;v-text-anchor:top" o:gfxdata="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" filled="f" stroked="f" strokeweight=".5pt">
                 <v:path arrowok="t"/>
                 <v:textbox>
                   <w:txbxContent>
@@ -440,6 +1476,14 @@
                           <w:i/>
                         </w:rPr>
                       </w:pPr>
+                      <w:r>
+                        <w:rPr>
+                          <w:b/>
+                          <w:i/>
+                          <w:sz w:val="32"/>
+                        </w:rPr>
+                        <w:t xml:space="preserve">Año </w:t>
+                      </w:r>
                       <w:r>
                         <w:rPr>
                           <w:b/>
@@ -483,14 +1527,6 @@
                         </w:rPr>
                         <w:fldChar w:fldCharType="end"/>
                       </w:r>
-                      <w:r>
-                        <w:rPr>
-                          <w:b/>
-                          <w:i/>
-                          <w:sz w:val="32"/>
-                        </w:rPr>
-                        <w:t xml:space="preserve">    </w:t>
-                      </w:r>
                     </w:p>
                   </w:txbxContent>
                 </v:textbox>
@@ -499,380 +1535,6 @@
           </mc:Fallback>
         </mc:AlternateContent>
       </w:r>
-      <w:r>
-        <w:rPr>
-          <w:noProof/>
-          <w:lang w:eastAsia="es-ES"/>
-        </w:rPr>
-        <mc:AlternateContent>
-          <mc:Choice Requires="wps">
-            <w:drawing>
-              <wp:anchor distT="0" distB="0" distL="114300" distR="114300" simplePos="0" relativeHeight="251664384" behindDoc="0" locked="0" layoutInCell="1" allowOverlap="1" wp14:anchorId="67C95991" wp14:editId="327E02D7">
-                <wp:simplePos x="0" y="0"/>
-                <wp:positionH relativeFrom="column">
-                  <wp:posOffset>-831215</wp:posOffset>
-                </wp:positionH>
-                <wp:positionV relativeFrom="paragraph">
-                  <wp:posOffset>-1364615</wp:posOffset>
-                </wp:positionV>
-                <wp:extent cx="7255510" cy="1638300"/>
-                <wp:effectExtent l="0" t="0" r="0" b="0"/>
-                <wp:wrapNone/>
-                <wp:docPr id="2" name="Text Box 21"/>
-                <wp:cNvGraphicFramePr>
-                  <a:graphicFrameLocks xmlns:a="http://schemas.openxmlformats.org/drawingml/2006/main"/>
-                </wp:cNvGraphicFramePr>
-                <a:graphic xmlns:a="http://schemas.openxmlformats.org/drawingml/2006/main">
-                  <a:graphicData uri="http://schemas.microsoft.com/office/word/2010/wordprocessingShape">
-                    <wps:wsp>
-                      <wps:cNvSpPr txBox="1">
-                        <a:spLocks/>
-                      </wps:cNvSpPr>
-                      <wps:spPr>
-                        <a:xfrm>
-                          <a:off x="0" y="0"/>
-                          <a:ext cx="7255510" cy="1638300"/>
-                        </a:xfrm>
-                        <a:prstGeom prst="rect">
-                          <a:avLst/>
-                        </a:prstGeom>
-                        <a:noFill/>
-                        <a:ln w="6350">
-                          <a:noFill/>
-                        </a:ln>
-                        <a:effectLst/>
-                      </wps:spPr>
-                      <wps:txbx>
-                        <w:txbxContent>
-                          <w:p>
-                            <w:pPr>
-                              <w:rPr>
-                                <w:b/>
-                                <w:i/>
-                                <w:sz w:val="44"/>
-                                <w:lang w:val="es-AR"/>
-                              </w:rPr>
-                            </w:pPr>
-                            <w:r>
-                              <w:rPr>
-                                <w:b/>
-                                <w:i/>
-                                <w:sz w:val="44"/>
-                                <w:lang w:val="es-AR"/>
-                              </w:rPr>
-                              <w:t>Integrantes del grupo:</w:t>
-                            </w:r>
-                          </w:p>
-                          <w:p>
-                            <w:pPr>
-                              <w:numPr>
-                                <w:ilvl w:val="0"/>
-                                <w:numId w:val="2"/>
-                              </w:numPr>
-                              <w:rPr>
-                                <w:b/>
-                                <w:i/>
-                                <w:sz w:val="44"/>
-                              </w:rPr>
-                            </w:pPr>
-                            <w:proofErr w:type="spellStart"/>
-                            <w:r>
-                              <w:rPr>
-                                <w:b/>
-                                <w:i/>
-                                <w:sz w:val="44"/>
-                              </w:rPr>
-                              <w:t>Gutierrez</w:t>
-                            </w:r>
-                            <w:proofErr w:type="spellEnd"/>
-                            <w:r>
-                              <w:rPr>
-                                <w:b/>
-                                <w:i/>
-                                <w:sz w:val="44"/>
-                              </w:rPr>
-                              <w:t xml:space="preserve"> Pablo Esteban</w:t>
-                            </w:r>
-                            <w:r>
-                              <w:rPr>
-                                <w:b/>
-                                <w:i/>
-                                <w:sz w:val="44"/>
-                              </w:rPr>
-                              <w:tab/>
-                              <w:t>53463</w:t>
-                            </w:r>
-                          </w:p>
-                          <w:p>
-                            <w:pPr>
-                              <w:numPr>
-                                <w:ilvl w:val="0"/>
-                                <w:numId w:val="2"/>
-                              </w:numPr>
-                              <w:rPr>
-                                <w:b/>
-                                <w:i/>
-                                <w:sz w:val="44"/>
-                              </w:rPr>
-                            </w:pPr>
-                            <w:proofErr w:type="spellStart"/>
-                            <w:r>
-                              <w:rPr>
-                                <w:b/>
-                                <w:i/>
-                                <w:sz w:val="44"/>
-                              </w:rPr>
-                              <w:t>Mattio</w:t>
-                            </w:r>
-                            <w:proofErr w:type="spellEnd"/>
-                            <w:r>
-                              <w:rPr>
-                                <w:b/>
-                                <w:i/>
-                                <w:sz w:val="44"/>
-                              </w:rPr>
-                              <w:t xml:space="preserve"> Paolo Emilio</w:t>
-                            </w:r>
-                            <w:r>
-                              <w:rPr>
-                                <w:b/>
-                                <w:i/>
-                                <w:sz w:val="44"/>
-                              </w:rPr>
-                              <w:tab/>
-                            </w:r>
-                            <w:r>
-                              <w:rPr>
-                                <w:b/>
-                                <w:i/>
-                                <w:sz w:val="44"/>
-                              </w:rPr>
-                              <w:tab/>
-                            </w:r>
-                            <w:r>
-                              <w:rPr>
-                                <w:b/>
-                                <w:i/>
-                                <w:sz w:val="44"/>
-                              </w:rPr>
-                              <w:t>50851</w:t>
-                            </w:r>
-                          </w:p>
-                        </w:txbxContent>
-                      </wps:txbx>
-                      <wps:bodyPr rot="0" spcFirstLastPara="0" vertOverflow="overflow" horzOverflow="overflow" vert="horz" wrap="square" lIns="91440" tIns="45720" rIns="91440" bIns="45720" numCol="1" spcCol="0" rtlCol="0" fromWordArt="0" anchor="t" anchorCtr="0" forceAA="0" compatLnSpc="1">
-                        <a:prstTxWarp prst="textNoShape">
-                          <a:avLst/>
-                        </a:prstTxWarp>
-                        <a:noAutofit/>
-                      </wps:bodyPr>
-                    </wps:wsp>
-                  </a:graphicData>
-                </a:graphic>
-                <wp14:sizeRelH relativeFrom="margin">
-                  <wp14:pctWidth>0</wp14:pctWidth>
-                </wp14:sizeRelH>
-                <wp14:sizeRelV relativeFrom="margin">
-                  <wp14:pctHeight>0</wp14:pctHeight>
-                </wp14:sizeRelV>
-              </wp:anchor>
-            </w:drawing>
-          </mc:Choice>
-          <mc:Fallback>
-            <w:pict>
-              <v:shape id="Text Box 21" o:spid="_x0000_s1029" type="#_x0000_t202" style="position:absolute;margin-left:-65.45pt;margin-top:-107.45pt;width:571.3pt;height:129pt;z-index:251664384;visibility:visible;mso-wrap-style:square;mso-width-percent:0;mso-height-percent:0;mso-wrap-distance-left:9pt;mso-wrap-distance-top:0;mso-wrap-distance-right:9pt;mso-wrap-distance-bottom:0;mso-position-horizontal:absolute;mso-position-horizontal-relative:text;mso-position-vertical:absolute;mso-position-vertical-relative:text;mso-width-percent:0;mso-height-percent:0;mso-width-relative:margin;mso-height-relative:margin;v-text-anchor:top" o:gfxdata="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" filled="f" stroked="f" strokeweight=".5pt">
-                <v:path arrowok="t"/>
-                <v:textbox>
-                  <w:txbxContent>
-                    <w:p>
-                      <w:pPr>
-                        <w:rPr>
-                          <w:b/>
-                          <w:i/>
-                          <w:sz w:val="44"/>
-                          <w:lang w:val="es-AR"/>
-                        </w:rPr>
-                      </w:pPr>
-                      <w:r>
-                        <w:rPr>
-                          <w:b/>
-                          <w:i/>
-                          <w:sz w:val="44"/>
-                          <w:lang w:val="es-AR"/>
-                        </w:rPr>
-                        <w:t>Integrantes del grupo:</w:t>
-                      </w:r>
-                    </w:p>
-                    <w:p>
-                      <w:pPr>
-                        <w:numPr>
-                          <w:ilvl w:val="0"/>
-                          <w:numId w:val="2"/>
-                        </w:numPr>
-                        <w:rPr>
-                          <w:b/>
-                          <w:i/>
-                          <w:sz w:val="44"/>
-                        </w:rPr>
-                      </w:pPr>
-                      <w:proofErr w:type="spellStart"/>
-                      <w:r>
-                        <w:rPr>
-                          <w:b/>
-                          <w:i/>
-                          <w:sz w:val="44"/>
-                        </w:rPr>
-                        <w:t>Gutierrez</w:t>
-                      </w:r>
-                      <w:proofErr w:type="spellEnd"/>
-                      <w:r>
-                        <w:rPr>
-                          <w:b/>
-                          <w:i/>
-                          <w:sz w:val="44"/>
-                        </w:rPr>
-                        <w:t xml:space="preserve"> Pablo Esteban</w:t>
-                      </w:r>
-                      <w:r>
-                        <w:rPr>
-                          <w:b/>
-                          <w:i/>
-                          <w:sz w:val="44"/>
-                        </w:rPr>
-                        <w:tab/>
-                        <w:t>53463</w:t>
-                      </w:r>
-                    </w:p>
-                    <w:p>
-                      <w:pPr>
-                        <w:numPr>
-                          <w:ilvl w:val="0"/>
-                          <w:numId w:val="2"/>
-                        </w:numPr>
-                        <w:rPr>
-                          <w:b/>
-                          <w:i/>
-                          <w:sz w:val="44"/>
-                        </w:rPr>
-                      </w:pPr>
-                      <w:proofErr w:type="spellStart"/>
-                      <w:r>
-                        <w:rPr>
-                          <w:b/>
-                          <w:i/>
-                          <w:sz w:val="44"/>
-                        </w:rPr>
-                        <w:t>Mattio</w:t>
-                      </w:r>
-                      <w:proofErr w:type="spellEnd"/>
-                      <w:r>
-                        <w:rPr>
-                          <w:b/>
-                          <w:i/>
-                          <w:sz w:val="44"/>
-                        </w:rPr>
-                        <w:t xml:space="preserve"> Paolo Emilio</w:t>
-                      </w:r>
-                      <w:r>
-                        <w:rPr>
-                          <w:b/>
-                          <w:i/>
-                          <w:sz w:val="44"/>
-                        </w:rPr>
-                        <w:tab/>
-                      </w:r>
-                      <w:r>
-                        <w:rPr>
-                          <w:b/>
-                          <w:i/>
-                          <w:sz w:val="44"/>
-                        </w:rPr>
-                        <w:tab/>
-                      </w:r>
-                      <w:r>
-                        <w:rPr>
-                          <w:b/>
-                          <w:i/>
-                          <w:sz w:val="44"/>
-                        </w:rPr>
-                        <w:t>50851</w:t>
-                      </w:r>
-                    </w:p>
-                  </w:txbxContent>
-                </v:textbox>
-              </v:shape>
-            </w:pict>
-          </mc:Fallback>
-        </mc:AlternateContent>
-      </w:r>
-      <w:r>
-        <w:rPr>
-          <w:noProof/>
-          <w:lang w:eastAsia="es-ES"/>
-        </w:rPr>
-        <w:drawing>
-          <wp:anchor distT="0" distB="0" distL="114300" distR="114300" simplePos="0" relativeHeight="251659264" behindDoc="0" locked="0" layoutInCell="1" allowOverlap="1" wp14:anchorId="36A8DC77" wp14:editId="071E8D36">
-            <wp:simplePos x="0" y="0"/>
-            <wp:positionH relativeFrom="column">
-              <wp:posOffset>-1080135</wp:posOffset>
-            </wp:positionH>
-            <wp:positionV relativeFrom="paragraph">
-              <wp:posOffset>4812665</wp:posOffset>
-            </wp:positionV>
-            <wp:extent cx="7564120" cy="10675620"/>
-            <wp:effectExtent l="0" t="0" r="0" b="0"/>
-            <wp:wrapSquare wrapText="bothSides"/>
-            <wp:docPr id="10" name="Imagen 10" descr="C:\Users\sony\Downloads\imagen plat.jpg"/>
-            <wp:cNvGraphicFramePr>
-              <a:graphicFrameLocks xmlns:a="http://schemas.openxmlformats.org/drawingml/2006/main" noChangeAspect="1"/>
-            </wp:cNvGraphicFramePr>
-            <a:graphic xmlns:a="http://schemas.openxmlformats.org/drawingml/2006/main">
-              <a:graphicData uri="http://schemas.openxmlformats.org/drawingml/2006/picture">
-                <pic:pic xmlns:pic="http://schemas.openxmlformats.org/drawingml/2006/picture">
-                  <pic:nvPicPr>
-                    <pic:cNvPr id="0" name="Picture 10" descr="C:\Users\sony\Downloads\imagen plat.jpg"/>
-                    <pic:cNvPicPr>
-                      <a:picLocks noChangeAspect="1" noChangeArrowheads="1"/>
-                    </pic:cNvPicPr>
-                  </pic:nvPicPr>
-                  <pic:blipFill>
-                    <a:blip r:embed="rId10">
-                      <a:extLst>
-                        <a:ext uri="{28A0092B-C50C-407E-A947-70E740481C1C}">
-                          <a14:useLocalDpi xmlns:a14="http://schemas.microsoft.com/office/drawing/2010/main" val="0"/>
-                        </a:ext>
-                      </a:extLst>
-                    </a:blip>
-                    <a:srcRect l="10822"/>
-                    <a:stretch>
-                      <a:fillRect/>
-                    </a:stretch>
-                  </pic:blipFill>
-                  <pic:spPr bwMode="auto">
-                    <a:xfrm>
-                      <a:off x="0" y="0"/>
-                      <a:ext cx="7564120" cy="10675620"/>
-                    </a:xfrm>
-                    <a:prstGeom prst="rect">
-                      <a:avLst/>
-                    </a:prstGeom>
-                    <a:noFill/>
-                    <a:ln>
-                      <a:noFill/>
-                    </a:ln>
-                  </pic:spPr>
-                </pic:pic>
-              </a:graphicData>
-            </a:graphic>
-            <wp14:sizeRelH relativeFrom="page">
-              <wp14:pctWidth>0</wp14:pctWidth>
-            </wp14:sizeRelH>
-            <wp14:sizeRelV relativeFrom="page">
-              <wp14:pctHeight>0</wp14:pctHeight>
-            </wp14:sizeRelV>
-          </wp:anchor>
-        </w:drawing>
-      </w:r>
       <w:proofErr w:type="gramStart"/>
       <w:r>
         <w:t>a</w:t>
@@ -897,7 +1559,6 @@
           <w:docPartUnique/>
         </w:docPartObj>
       </w:sdtPr>
-      <w:sdtEndPr/>
       <w:sdtContent>
         <w:p>
           <w:pPr>
@@ -925,7 +1586,9 @@
               <w:tab w:val="right" w:leader="dot" w:pos="8494"/>
             </w:tabs>
             <w:rPr>
+              <w:rFonts w:eastAsiaTheme="minorEastAsia"/>
               <w:noProof/>
+              <w:lang w:eastAsia="es-ES"/>
             </w:rPr>
           </w:pPr>
           <w:r>
@@ -937,7 +1600,7 @@
           <w:r>
             <w:fldChar w:fldCharType="separate"/>
           </w:r>
-          <w:hyperlink w:anchor="_Toc448782845" w:history="1">
+          <w:hyperlink w:anchor="_Toc449884795" w:history="1">
             <w:r>
               <w:rPr>
                 <w:rStyle w:val="Hipervnculo"/>
@@ -964,7 +1627,7 @@
                 <w:noProof/>
                 <w:webHidden/>
               </w:rPr>
-              <w:instrText xml:space="preserve"> PAGEREF _Toc448782845 \h </w:instrText>
+              <w:instrText xml:space="preserve"> PAGEREF _Toc449884795 \h </w:instrText>
             </w:r>
             <w:r>
               <w:rPr>
@@ -984,7 +1647,7 @@
                 <w:noProof/>
                 <w:webHidden/>
               </w:rPr>
-              <w:t>4</w:t>
+              <w:t>3</w:t>
             </w:r>
             <w:r>
               <w:rPr>
@@ -1002,10 +1665,12 @@
               <w:tab w:val="right" w:leader="dot" w:pos="8494"/>
             </w:tabs>
             <w:rPr>
+              <w:rFonts w:eastAsiaTheme="minorEastAsia"/>
               <w:noProof/>
+              <w:lang w:eastAsia="es-ES"/>
             </w:rPr>
           </w:pPr>
-          <w:hyperlink w:anchor="_Toc448782846" w:history="1">
+          <w:hyperlink w:anchor="_Toc449884796" w:history="1">
             <w:r>
               <w:rPr>
                 <w:rStyle w:val="Hipervnculo"/>
@@ -1032,7 +1697,7 @@
                 <w:noProof/>
                 <w:webHidden/>
               </w:rPr>
-              <w:instrText xml:space="preserve"> PAGEREF _Toc448782846 \h </w:instrText>
+              <w:instrText xml:space="preserve"> PAGEREF _Toc449884796 \h </w:instrText>
             </w:r>
             <w:r>
               <w:rPr>
@@ -1052,7 +1717,7 @@
                 <w:noProof/>
                 <w:webHidden/>
               </w:rPr>
-              <w:t>4</w:t>
+              <w:t>3</w:t>
             </w:r>
             <w:r>
               <w:rPr>
@@ -1070,10 +1735,12 @@
               <w:tab w:val="right" w:leader="dot" w:pos="8494"/>
             </w:tabs>
             <w:rPr>
+              <w:rFonts w:eastAsiaTheme="minorEastAsia"/>
               <w:noProof/>
+              <w:lang w:eastAsia="es-ES"/>
             </w:rPr>
           </w:pPr>
-          <w:hyperlink w:anchor="_Toc448782847" w:history="1">
+          <w:hyperlink w:anchor="_Toc449884797" w:history="1">
             <w:r>
               <w:rPr>
                 <w:rStyle w:val="Hipervnculo"/>
@@ -1100,7 +1767,7 @@
                 <w:noProof/>
                 <w:webHidden/>
               </w:rPr>
-              <w:instrText xml:space="preserve"> PAGEREF _Toc448782847 \h </w:instrText>
+              <w:instrText xml:space="preserve"> PAGEREF _Toc449884797 \h </w:instrText>
             </w:r>
             <w:r>
               <w:rPr>
@@ -1120,7 +1787,7 @@
                 <w:noProof/>
                 <w:webHidden/>
               </w:rPr>
-              <w:t>5</w:t>
+              <w:t>4</w:t>
             </w:r>
             <w:r>
               <w:rPr>
@@ -1138,10 +1805,12 @@
               <w:tab w:val="right" w:leader="dot" w:pos="8494"/>
             </w:tabs>
             <w:rPr>
+              <w:rFonts w:eastAsiaTheme="minorEastAsia"/>
               <w:noProof/>
+              <w:lang w:eastAsia="es-ES"/>
             </w:rPr>
           </w:pPr>
-          <w:hyperlink w:anchor="_Toc448782848" w:history="1">
+          <w:hyperlink w:anchor="_Toc449884798" w:history="1">
             <w:r>
               <w:rPr>
                 <w:rStyle w:val="Hipervnculo"/>
@@ -1168,7 +1837,7 @@
                 <w:noProof/>
                 <w:webHidden/>
               </w:rPr>
-              <w:instrText xml:space="preserve"> PAGEREF _Toc448782848 \h </w:instrText>
+              <w:instrText xml:space="preserve"> PAGEREF _Toc449884798 \h </w:instrText>
             </w:r>
             <w:r>
               <w:rPr>
@@ -1188,7 +1857,7 @@
                 <w:noProof/>
                 <w:webHidden/>
               </w:rPr>
-              <w:t>5</w:t>
+              <w:t>4</w:t>
             </w:r>
             <w:r>
               <w:rPr>
@@ -1206,10 +1875,12 @@
               <w:tab w:val="right" w:leader="dot" w:pos="8494"/>
             </w:tabs>
             <w:rPr>
+              <w:rFonts w:eastAsiaTheme="minorEastAsia"/>
               <w:noProof/>
+              <w:lang w:eastAsia="es-ES"/>
             </w:rPr>
           </w:pPr>
-          <w:hyperlink w:anchor="_Toc448782849" w:history="1">
+          <w:hyperlink w:anchor="_Toc449884799" w:history="1">
             <w:r>
               <w:rPr>
                 <w:rStyle w:val="Hipervnculo"/>
@@ -1236,7 +1907,7 @@
                 <w:noProof/>
                 <w:webHidden/>
               </w:rPr>
-              <w:instrText xml:space="preserve"> PAGEREF _Toc448782849 \h </w:instrText>
+              <w:instrText xml:space="preserve"> PAGEREF _Toc449884799 \h </w:instrText>
             </w:r>
             <w:r>
               <w:rPr>
@@ -1256,7 +1927,7 @@
                 <w:noProof/>
                 <w:webHidden/>
               </w:rPr>
-              <w:t>10</w:t>
+              <w:t>9</w:t>
             </w:r>
             <w:r>
               <w:rPr>
@@ -1274,10 +1945,12 @@
               <w:tab w:val="right" w:leader="dot" w:pos="8494"/>
             </w:tabs>
             <w:rPr>
+              <w:rFonts w:eastAsiaTheme="minorEastAsia"/>
               <w:noProof/>
+              <w:lang w:eastAsia="es-ES"/>
             </w:rPr>
           </w:pPr>
-          <w:hyperlink w:anchor="_Toc448782850" w:history="1">
+          <w:hyperlink w:anchor="_Toc449884800" w:history="1">
             <w:r>
               <w:rPr>
                 <w:rStyle w:val="Hipervnculo"/>
@@ -1304,7 +1977,7 @@
                 <w:noProof/>
                 <w:webHidden/>
               </w:rPr>
-              <w:instrText xml:space="preserve"> PAGEREF _Toc448782850 \h </w:instrText>
+              <w:instrText xml:space="preserve"> PAGEREF _Toc449884800 \h </w:instrText>
             </w:r>
             <w:r>
               <w:rPr>
@@ -1324,7 +1997,7 @@
                 <w:noProof/>
                 <w:webHidden/>
               </w:rPr>
-              <w:t>11</w:t>
+              <w:t>10</w:t>
             </w:r>
             <w:r>
               <w:rPr>
@@ -1342,10 +2015,12 @@
               <w:tab w:val="right" w:leader="dot" w:pos="8494"/>
             </w:tabs>
             <w:rPr>
+              <w:rFonts w:eastAsiaTheme="minorEastAsia"/>
               <w:noProof/>
+              <w:lang w:eastAsia="es-ES"/>
             </w:rPr>
           </w:pPr>
-          <w:hyperlink w:anchor="_Toc448782851" w:history="1">
+          <w:hyperlink w:anchor="_Toc449884801" w:history="1">
             <w:r>
               <w:rPr>
                 <w:rStyle w:val="Hipervnculo"/>
@@ -1372,7 +2047,7 @@
                 <w:noProof/>
                 <w:webHidden/>
               </w:rPr>
-              <w:instrText xml:space="preserve"> PAGEREF _Toc448782851 \h </w:instrText>
+              <w:instrText xml:space="preserve"> PAGEREF _Toc449884801 \h </w:instrText>
             </w:r>
             <w:r>
               <w:rPr>
@@ -1392,7 +2067,7 @@
                 <w:noProof/>
                 <w:webHidden/>
               </w:rPr>
-              <w:t>11</w:t>
+              <w:t>10</w:t>
             </w:r>
             <w:r>
               <w:rPr>
@@ -1410,10 +2085,12 @@
               <w:tab w:val="right" w:leader="dot" w:pos="8494"/>
             </w:tabs>
             <w:rPr>
+              <w:rFonts w:eastAsiaTheme="minorEastAsia"/>
               <w:noProof/>
+              <w:lang w:eastAsia="es-ES"/>
             </w:rPr>
           </w:pPr>
-          <w:hyperlink w:anchor="_Toc448782852" w:history="1">
+          <w:hyperlink w:anchor="_Toc449884802" w:history="1">
             <w:r>
               <w:rPr>
                 <w:rStyle w:val="Hipervnculo"/>
@@ -1440,7 +2117,7 @@
                 <w:noProof/>
                 <w:webHidden/>
               </w:rPr>
-              <w:instrText xml:space="preserve"> PAGEREF _Toc448782852 \h </w:instrText>
+              <w:instrText xml:space="preserve"> PAGEREF _Toc449884802 \h </w:instrText>
             </w:r>
             <w:r>
               <w:rPr>
@@ -1460,7 +2137,7 @@
                 <w:noProof/>
                 <w:webHidden/>
               </w:rPr>
-              <w:t>11</w:t>
+              <w:t>10</w:t>
             </w:r>
             <w:r>
               <w:rPr>
@@ -1478,10 +2155,12 @@
               <w:tab w:val="right" w:leader="dot" w:pos="8494"/>
             </w:tabs>
             <w:rPr>
+              <w:rFonts w:eastAsiaTheme="minorEastAsia"/>
               <w:noProof/>
+              <w:lang w:eastAsia="es-ES"/>
             </w:rPr>
           </w:pPr>
-          <w:hyperlink w:anchor="_Toc448782853" w:history="1">
+          <w:hyperlink w:anchor="_Toc449884803" w:history="1">
             <w:r>
               <w:rPr>
                 <w:rStyle w:val="Hipervnculo"/>
@@ -1508,7 +2187,7 @@
                 <w:noProof/>
                 <w:webHidden/>
               </w:rPr>
-              <w:instrText xml:space="preserve"> PAGEREF _Toc448782853 \h </w:instrText>
+              <w:instrText xml:space="preserve"> PAGEREF _Toc449884803 \h </w:instrText>
             </w:r>
             <w:r>
               <w:rPr>
@@ -1528,7 +2207,7 @@
                 <w:noProof/>
                 <w:webHidden/>
               </w:rPr>
-              <w:t>12</w:t>
+              <w:t>11</w:t>
             </w:r>
             <w:r>
               <w:rPr>
@@ -1546,10 +2225,12 @@
               <w:tab w:val="right" w:leader="dot" w:pos="8494"/>
             </w:tabs>
             <w:rPr>
+              <w:rFonts w:eastAsiaTheme="minorEastAsia"/>
               <w:noProof/>
+              <w:lang w:eastAsia="es-ES"/>
             </w:rPr>
           </w:pPr>
-          <w:hyperlink w:anchor="_Toc448782854" w:history="1">
+          <w:hyperlink w:anchor="_Toc449884804" w:history="1">
             <w:r>
               <w:rPr>
                 <w:rStyle w:val="Hipervnculo"/>
@@ -1576,7 +2257,7 @@
                 <w:noProof/>
                 <w:webHidden/>
               </w:rPr>
-              <w:instrText xml:space="preserve"> PAGEREF _Toc448782854 \h </w:instrText>
+              <w:instrText xml:space="preserve"> PAGEREF _Toc449884804 \h </w:instrText>
             </w:r>
             <w:r>
               <w:rPr>
@@ -1596,7 +2277,7 @@
                 <w:noProof/>
                 <w:webHidden/>
               </w:rPr>
-              <w:t>12</w:t>
+              <w:t>11</w:t>
             </w:r>
             <w:r>
               <w:rPr>
@@ -1614,10 +2295,12 @@
               <w:tab w:val="right" w:leader="dot" w:pos="8494"/>
             </w:tabs>
             <w:rPr>
+              <w:rFonts w:eastAsiaTheme="minorEastAsia"/>
               <w:noProof/>
+              <w:lang w:eastAsia="es-ES"/>
             </w:rPr>
           </w:pPr>
-          <w:hyperlink w:anchor="_Toc448782855" w:history="1">
+          <w:hyperlink w:anchor="_Toc449884805" w:history="1">
             <w:r>
               <w:rPr>
                 <w:rStyle w:val="Hipervnculo"/>
@@ -1644,7 +2327,7 @@
                 <w:noProof/>
                 <w:webHidden/>
               </w:rPr>
-              <w:instrText xml:space="preserve"> PAGEREF _Toc448782855 \h </w:instrText>
+              <w:instrText xml:space="preserve"> PAGEREF _Toc449884805 \h </w:instrText>
             </w:r>
             <w:r>
               <w:rPr>
@@ -1664,7 +2347,7 @@
                 <w:noProof/>
                 <w:webHidden/>
               </w:rPr>
-              <w:t>12</w:t>
+              <w:t>11</w:t>
             </w:r>
             <w:r>
               <w:rPr>
@@ -1682,10 +2365,12 @@
               <w:tab w:val="right" w:leader="dot" w:pos="8494"/>
             </w:tabs>
             <w:rPr>
+              <w:rFonts w:eastAsiaTheme="minorEastAsia"/>
               <w:noProof/>
+              <w:lang w:eastAsia="es-ES"/>
             </w:rPr>
           </w:pPr>
-          <w:hyperlink w:anchor="_Toc448782856" w:history="1">
+          <w:hyperlink w:anchor="_Toc449884806" w:history="1">
             <w:r>
               <w:rPr>
                 <w:rStyle w:val="Hipervnculo"/>
@@ -1712,7 +2397,7 @@
                 <w:noProof/>
                 <w:webHidden/>
               </w:rPr>
-              <w:instrText xml:space="preserve"> PAGEREF _Toc448782856 \h </w:instrText>
+              <w:instrText xml:space="preserve"> PAGEREF _Toc449884806 \h </w:instrText>
             </w:r>
             <w:r>
               <w:rPr>
@@ -1732,7 +2417,7 @@
                 <w:noProof/>
                 <w:webHidden/>
               </w:rPr>
-              <w:t>14</w:t>
+              <w:t>13</w:t>
             </w:r>
             <w:r>
               <w:rPr>
@@ -1750,10 +2435,12 @@
               <w:tab w:val="right" w:leader="dot" w:pos="8494"/>
             </w:tabs>
             <w:rPr>
+              <w:rFonts w:eastAsiaTheme="minorEastAsia"/>
               <w:noProof/>
+              <w:lang w:eastAsia="es-ES"/>
             </w:rPr>
           </w:pPr>
-          <w:hyperlink w:anchor="_Toc448782857" w:history="1">
+          <w:hyperlink w:anchor="_Toc449884807" w:history="1">
             <w:r>
               <w:rPr>
                 <w:rStyle w:val="Hipervnculo"/>
@@ -1780,7 +2467,7 @@
                 <w:noProof/>
                 <w:webHidden/>
               </w:rPr>
-              <w:instrText xml:space="preserve"> PAGEREF _Toc448782857 \h </w:instrText>
+              <w:instrText xml:space="preserve"> PAGEREF _Toc449884807 \h </w:instrText>
             </w:r>
             <w:r>
               <w:rPr>
@@ -1800,7 +2487,7 @@
                 <w:noProof/>
                 <w:webHidden/>
               </w:rPr>
-              <w:t>14</w:t>
+              <w:t>13</w:t>
             </w:r>
             <w:r>
               <w:rPr>
@@ -1818,10 +2505,12 @@
               <w:tab w:val="right" w:leader="dot" w:pos="8494"/>
             </w:tabs>
             <w:rPr>
+              <w:rFonts w:eastAsiaTheme="minorEastAsia"/>
               <w:noProof/>
+              <w:lang w:eastAsia="es-ES"/>
             </w:rPr>
           </w:pPr>
-          <w:hyperlink w:anchor="_Toc448782858" w:history="1">
+          <w:hyperlink w:anchor="_Toc449884808" w:history="1">
             <w:r>
               <w:rPr>
                 <w:rStyle w:val="Hipervnculo"/>
@@ -1848,7 +2537,7 @@
                 <w:noProof/>
                 <w:webHidden/>
               </w:rPr>
-              <w:instrText xml:space="preserve"> PAGEREF _Toc448782858 \h </w:instrText>
+              <w:instrText xml:space="preserve"> PAGEREF _Toc449884808 \h </w:instrText>
             </w:r>
             <w:r>
               <w:rPr>
@@ -1868,7 +2557,7 @@
                 <w:noProof/>
                 <w:webHidden/>
               </w:rPr>
-              <w:t>16</w:t>
+              <w:t>14</w:t>
             </w:r>
             <w:r>
               <w:rPr>
@@ -1886,10 +2575,12 @@
               <w:tab w:val="right" w:leader="dot" w:pos="8494"/>
             </w:tabs>
             <w:rPr>
+              <w:rFonts w:eastAsiaTheme="minorEastAsia"/>
               <w:noProof/>
+              <w:lang w:eastAsia="es-ES"/>
             </w:rPr>
           </w:pPr>
-          <w:hyperlink w:anchor="_Toc448782859" w:history="1">
+          <w:hyperlink w:anchor="_Toc449884809" w:history="1">
             <w:r>
               <w:rPr>
                 <w:rStyle w:val="Hipervnculo"/>
@@ -1916,7 +2607,7 @@
                 <w:noProof/>
                 <w:webHidden/>
               </w:rPr>
-              <w:instrText xml:space="preserve"> PAGEREF _Toc448782859 \h </w:instrText>
+              <w:instrText xml:space="preserve"> PAGEREF _Toc449884809 \h </w:instrText>
             </w:r>
             <w:r>
               <w:rPr>
@@ -1936,7 +2627,7 @@
                 <w:noProof/>
                 <w:webHidden/>
               </w:rPr>
-              <w:t>18</w:t>
+              <w:t>17</w:t>
             </w:r>
             <w:r>
               <w:rPr>
@@ -1954,10 +2645,12 @@
               <w:tab w:val="right" w:leader="dot" w:pos="8494"/>
             </w:tabs>
             <w:rPr>
+              <w:rFonts w:eastAsiaTheme="minorEastAsia"/>
               <w:noProof/>
+              <w:lang w:eastAsia="es-ES"/>
             </w:rPr>
           </w:pPr>
-          <w:hyperlink w:anchor="_Toc448782860" w:history="1">
+          <w:hyperlink w:anchor="_Toc449884810" w:history="1">
             <w:r>
               <w:rPr>
                 <w:rStyle w:val="Hipervnculo"/>
@@ -1984,7 +2677,7 @@
                 <w:noProof/>
                 <w:webHidden/>
               </w:rPr>
-              <w:instrText xml:space="preserve"> PAGEREF _Toc448782860 \h </w:instrText>
+              <w:instrText xml:space="preserve"> PAGEREF _Toc449884810 \h </w:instrText>
             </w:r>
             <w:r>
               <w:rPr>
@@ -2004,7 +2697,7 @@
                 <w:noProof/>
                 <w:webHidden/>
               </w:rPr>
-              <w:t>19</w:t>
+              <w:t>18</w:t>
             </w:r>
             <w:r>
               <w:rPr>
@@ -2022,10 +2715,12 @@
               <w:tab w:val="right" w:leader="dot" w:pos="8494"/>
             </w:tabs>
             <w:rPr>
+              <w:rFonts w:eastAsiaTheme="minorEastAsia"/>
               <w:noProof/>
+              <w:lang w:eastAsia="es-ES"/>
             </w:rPr>
           </w:pPr>
-          <w:hyperlink w:anchor="_Toc448782861" w:history="1">
+          <w:hyperlink w:anchor="_Toc449884811" w:history="1">
             <w:r>
               <w:rPr>
                 <w:rStyle w:val="Hipervnculo"/>
@@ -2052,7 +2747,7 @@
                 <w:noProof/>
                 <w:webHidden/>
               </w:rPr>
-              <w:instrText xml:space="preserve"> PAGEREF _Toc448782861 \h </w:instrText>
+              <w:instrText xml:space="preserve"> PAGEREF _Toc449884811 \h </w:instrText>
             </w:r>
             <w:r>
               <w:rPr>
@@ -2072,7 +2767,7 @@
                 <w:noProof/>
                 <w:webHidden/>
               </w:rPr>
-              <w:t>19</w:t>
+              <w:t>18</w:t>
             </w:r>
             <w:r>
               <w:rPr>
@@ -2095,6 +2790,8 @@
       </w:sdtContent>
     </w:sdt>
     <w:p>
+      <w:bookmarkStart w:id="0" w:name="_GoBack"/>
+      <w:bookmarkEnd w:id="0"/>
       <w:r>
         <w:br w:type="page"/>
       </w:r>
@@ -2109,7 +2806,7 @@
           <w:u w:val="single"/>
         </w:rPr>
       </w:pPr>
-      <w:bookmarkStart w:id="0" w:name="_Toc448782845"/>
+      <w:bookmarkStart w:id="1" w:name="_Toc449884795"/>
       <w:r>
         <w:rPr>
           <w:sz w:val="36"/>
@@ -2119,7 +2816,7 @@
         <w:lastRenderedPageBreak/>
         <w:t>Estudio Inicial</w:t>
       </w:r>
-      <w:bookmarkEnd w:id="0"/>
+      <w:bookmarkEnd w:id="1"/>
     </w:p>
     <w:p>
       <w:pPr>
@@ -2130,7 +2827,7 @@
           <w:u w:val="single"/>
         </w:rPr>
       </w:pPr>
-      <w:bookmarkStart w:id="1" w:name="_Toc448782846"/>
+      <w:bookmarkStart w:id="2" w:name="_Toc449884796"/>
       <w:r>
         <w:rPr>
           <w:sz w:val="32"/>
@@ -2139,7 +2836,7 @@
         </w:rPr>
         <w:t>Introducción</w:t>
       </w:r>
-      <w:bookmarkEnd w:id="1"/>
+      <w:bookmarkEnd w:id="2"/>
     </w:p>
     <w:p>
       <w:pPr>
@@ -2558,7 +3255,7 @@
           <w:u w:val="single"/>
         </w:rPr>
       </w:pPr>
-      <w:bookmarkStart w:id="2" w:name="_Toc448782847"/>
+      <w:bookmarkStart w:id="3" w:name="_Toc449884797"/>
       <w:r>
         <w:rPr>
           <w:sz w:val="32"/>
@@ -2568,7 +3265,7 @@
         <w:lastRenderedPageBreak/>
         <w:t>Ámbito de la aplicación</w:t>
       </w:r>
-      <w:bookmarkEnd w:id="2"/>
+      <w:bookmarkEnd w:id="3"/>
     </w:p>
     <w:p/>
     <w:p>
@@ -2580,7 +3277,7 @@
           <w:u w:val="single"/>
         </w:rPr>
       </w:pPr>
-      <w:bookmarkStart w:id="3" w:name="_Toc448782848"/>
+      <w:bookmarkStart w:id="4" w:name="_Toc449884798"/>
       <w:r>
         <w:rPr>
           <w:sz w:val="32"/>
@@ -2589,7 +3286,7 @@
         </w:rPr>
         <w:t>Contextualización</w:t>
       </w:r>
-      <w:bookmarkEnd w:id="3"/>
+      <w:bookmarkEnd w:id="4"/>
     </w:p>
     <w:p/>
     <w:p>
@@ -5941,7 +6638,7 @@
           <w:u w:val="single"/>
         </w:rPr>
       </w:pPr>
-      <w:bookmarkStart w:id="4" w:name="_Toc448782849"/>
+      <w:bookmarkStart w:id="5" w:name="_Toc449884799"/>
       <w:r>
         <w:rPr>
           <w:sz w:val="32"/>
@@ -5950,7 +6647,7 @@
         </w:rPr>
         <w:t>Sistemas similares</w:t>
       </w:r>
-      <w:bookmarkEnd w:id="4"/>
+      <w:bookmarkEnd w:id="5"/>
     </w:p>
     <w:p/>
     <w:p>
@@ -6414,7 +7111,7 @@
           <w:u w:val="single"/>
         </w:rPr>
       </w:pPr>
-      <w:bookmarkStart w:id="5" w:name="_Toc448782850"/>
+      <w:bookmarkStart w:id="6" w:name="_Toc449884800"/>
       <w:r>
         <w:rPr>
           <w:sz w:val="32"/>
@@ -6423,7 +7120,7 @@
         </w:rPr>
         <w:t>Diagnóstico</w:t>
       </w:r>
-      <w:bookmarkEnd w:id="5"/>
+      <w:bookmarkEnd w:id="6"/>
     </w:p>
     <w:p/>
     <w:p>
@@ -6433,14 +7130,14 @@
           <w:sz w:val="32"/>
         </w:rPr>
       </w:pPr>
-      <w:bookmarkStart w:id="6" w:name="_Toc448782851"/>
+      <w:bookmarkStart w:id="7" w:name="_Toc449884801"/>
       <w:r>
         <w:rPr>
           <w:sz w:val="32"/>
         </w:rPr>
         <w:t>Requerimientos funcionales</w:t>
       </w:r>
-      <w:bookmarkEnd w:id="6"/>
+      <w:bookmarkEnd w:id="7"/>
     </w:p>
     <w:p>
       <w:pPr>
@@ -6745,14 +7442,14 @@
           <w:sz w:val="32"/>
         </w:rPr>
       </w:pPr>
-      <w:bookmarkStart w:id="7" w:name="_Toc448782852"/>
+      <w:bookmarkStart w:id="8" w:name="_Toc449884802"/>
       <w:r>
         <w:rPr>
           <w:sz w:val="32"/>
         </w:rPr>
         <w:t>Requerimientos no funcionales</w:t>
       </w:r>
-      <w:bookmarkEnd w:id="7"/>
+      <w:bookmarkEnd w:id="8"/>
     </w:p>
     <w:p>
       <w:pPr>
@@ -6957,7 +7654,7 @@
           <w:u w:val="single"/>
         </w:rPr>
       </w:pPr>
-      <w:bookmarkStart w:id="8" w:name="_Toc448782853"/>
+      <w:bookmarkStart w:id="9" w:name="_Toc449884803"/>
       <w:r>
         <w:rPr>
           <w:sz w:val="32"/>
@@ -6965,7 +7662,7 @@
         </w:rPr>
         <w:t>Propuesta del sistema de información</w:t>
       </w:r>
-      <w:bookmarkEnd w:id="8"/>
+      <w:bookmarkEnd w:id="9"/>
     </w:p>
     <w:p>
       <w:pPr>
@@ -6974,14 +7671,14 @@
           <w:sz w:val="32"/>
         </w:rPr>
       </w:pPr>
-      <w:bookmarkStart w:id="9" w:name="_Toc448782854"/>
+      <w:bookmarkStart w:id="10" w:name="_Toc449884804"/>
       <w:r>
         <w:rPr>
           <w:sz w:val="32"/>
         </w:rPr>
         <w:t>Objetivos</w:t>
       </w:r>
-      <w:bookmarkEnd w:id="9"/>
+      <w:bookmarkEnd w:id="10"/>
     </w:p>
     <w:p>
       <w:pPr>
@@ -7034,7 +7731,7 @@
           <w:u w:val="single"/>
         </w:rPr>
       </w:pPr>
-      <w:bookmarkStart w:id="10" w:name="_Toc448782855"/>
+      <w:bookmarkStart w:id="11" w:name="_Toc449884805"/>
       <w:r>
         <w:rPr>
           <w:sz w:val="32"/>
@@ -7042,7 +7739,7 @@
         </w:rPr>
         <w:t>Alcances</w:t>
       </w:r>
-      <w:bookmarkEnd w:id="10"/>
+      <w:bookmarkEnd w:id="11"/>
     </w:p>
     <w:p/>
     <w:p>
@@ -7790,8 +8487,6 @@
         </w:rPr>
         <w:t xml:space="preserve">Asignar </w:t>
       </w:r>
-      <w:bookmarkStart w:id="11" w:name="_GoBack"/>
-      <w:bookmarkEnd w:id="11"/>
       <w:r>
         <w:rPr>
           <w:rFonts w:ascii="Arial" w:hAnsi="Arial" w:cs="Arial"/>
@@ -8741,7 +9436,7 @@
           <w:u w:val="single"/>
         </w:rPr>
       </w:pPr>
-      <w:bookmarkStart w:id="12" w:name="_Toc448782856"/>
+      <w:bookmarkStart w:id="12" w:name="_Toc449884806"/>
       <w:r>
         <w:rPr>
           <w:sz w:val="32"/>
@@ -8868,7 +9563,7 @@
           <w:sz w:val="32"/>
         </w:rPr>
       </w:pPr>
-      <w:bookmarkStart w:id="13" w:name="_Toc448782857"/>
+      <w:bookmarkStart w:id="13" w:name="_Toc449884807"/>
       <w:r>
         <w:rPr>
           <w:sz w:val="32"/>
@@ -9612,7 +10307,7 @@
           <w:sz w:val="32"/>
         </w:rPr>
       </w:pPr>
-      <w:bookmarkStart w:id="14" w:name="_Toc448782858"/>
+      <w:bookmarkStart w:id="14" w:name="_Toc449884808"/>
       <w:r>
         <w:rPr>
           <w:sz w:val="32"/>
@@ -13505,7 +14200,7 @@
           <w:sz w:val="32"/>
         </w:rPr>
       </w:pPr>
-      <w:bookmarkStart w:id="15" w:name="_Toc448782859"/>
+      <w:bookmarkStart w:id="15" w:name="_Toc449884809"/>
       <w:r>
         <w:rPr>
           <w:sz w:val="32"/>
@@ -13708,7 +14403,7 @@
           <w:sz w:val="32"/>
         </w:rPr>
       </w:pPr>
-      <w:bookmarkStart w:id="16" w:name="_Toc448782860"/>
+      <w:bookmarkStart w:id="16" w:name="_Toc449884810"/>
       <w:r>
         <w:rPr>
           <w:sz w:val="32"/>
@@ -13834,7 +14529,7 @@
           <w:u w:val="single"/>
         </w:rPr>
       </w:pPr>
-      <w:bookmarkStart w:id="17" w:name="_Toc448782861"/>
+      <w:bookmarkStart w:id="17" w:name="_Toc449884811"/>
       <w:r>
         <w:rPr>
           <w:sz w:val="32"/>
@@ -13950,12 +14645,10 @@
       </w:r>
     </w:p>
     <w:sectPr>
-      <w:headerReference w:type="even" r:id="rId12"/>
-      <w:headerReference w:type="default" r:id="rId13"/>
-      <w:footerReference w:type="even" r:id="rId14"/>
-      <w:footerReference w:type="default" r:id="rId15"/>
-      <w:headerReference w:type="first" r:id="rId16"/>
-      <w:footerReference w:type="first" r:id="rId17"/>
+      <w:headerReference w:type="default" r:id="rId12"/>
+      <w:footerReference w:type="default" r:id="rId13"/>
+      <w:headerReference w:type="first" r:id="rId14"/>
+      <w:footerReference w:type="first" r:id="rId15"/>
       <w:pgSz w:w="11906" w:h="16838" w:code="9"/>
       <w:pgMar w:top="1418" w:right="1701" w:bottom="1418" w:left="1701" w:header="709" w:footer="709" w:gutter="0"/>
       <w:cols w:space="708"/>
@@ -13996,28 +14689,140 @@
   <w:p>
     <w:pPr>
       <w:pStyle w:val="Piedepgina"/>
+      <w:jc w:val="right"/>
     </w:pPr>
-  </w:p>
-</w:ftr>
-</file>
-
-<file path=word/footer2.xml><?xml version="1.0" encoding="utf-8"?>
-<w:ftr xmlns:wpc="http://schemas.microsoft.com/office/word/2010/wordprocessingCanvas" xmlns:mc="http://schemas.openxmlformats.org/markup-compatibility/2006" xmlns:o="urn:schemas-microsoft-com:office:office" xmlns:r="http://schemas.openxmlformats.org/officeDocument/2006/relationships" xmlns:m="http://schemas.openxmlformats.org/officeDocument/2006/math" xmlns:v="urn:schemas-microsoft-com:vml" xmlns:wp14="http://schemas.microsoft.com/office/word/2010/wordprocessingDrawing" xmlns:wp="http://schemas.openxmlformats.org/drawingml/2006/wordprocessingDrawing" xmlns:w10="urn:schemas-microsoft-com:office:word" xmlns:w="http://schemas.openxmlformats.org/wordprocessingml/2006/main" xmlns:w14="http://schemas.microsoft.com/office/word/2010/wordml" xmlns:wpg="http://schemas.microsoft.com/office/word/2010/wordprocessingGroup" xmlns:wpi="http://schemas.microsoft.com/office/word/2010/wordprocessingInk" xmlns:wne="http://schemas.microsoft.com/office/word/2006/wordml" xmlns:wps="http://schemas.microsoft.com/office/word/2010/wordprocessingShape" mc:Ignorable="w14 wp14">
-  <w:sdt>
-    <w:sdtPr>
-      <w:id w:val="1141543895"/>
-      <w:docPartObj>
-        <w:docPartGallery w:val="Page Numbers (Bottom of Page)"/>
-        <w:docPartUnique/>
-      </w:docPartObj>
-    </w:sdtPr>
-    <w:sdtEndPr/>
-    <w:sdtContent>
-      <w:p>
-        <w:pPr>
-          <w:pStyle w:val="Piedepgina"/>
-          <w:jc w:val="right"/>
-        </w:pPr>
+    <w:r>
+      <w:rPr>
+        <w:noProof/>
+      </w:rPr>
+      <mc:AlternateContent>
+        <mc:Choice Requires="wps">
+          <w:drawing>
+            <wp:anchor distT="0" distB="0" distL="114300" distR="114300" simplePos="0" relativeHeight="251666432" behindDoc="0" locked="0" layoutInCell="1" allowOverlap="1" wp14:anchorId="52F301CE" wp14:editId="4F990BC9">
+              <wp:simplePos x="0" y="0"/>
+              <wp:positionH relativeFrom="column">
+                <wp:posOffset>973001</wp:posOffset>
+              </wp:positionH>
+              <wp:positionV relativeFrom="paragraph">
+                <wp:posOffset>2540</wp:posOffset>
+              </wp:positionV>
+              <wp:extent cx="2956955" cy="439387"/>
+              <wp:effectExtent l="0" t="0" r="0" b="0"/>
+              <wp:wrapNone/>
+              <wp:docPr id="307" name="Cuadro de texto 2"/>
+              <wp:cNvGraphicFramePr>
+                <a:graphicFrameLocks xmlns:a="http://schemas.openxmlformats.org/drawingml/2006/main"/>
+              </wp:cNvGraphicFramePr>
+              <a:graphic xmlns:a="http://schemas.openxmlformats.org/drawingml/2006/main">
+                <a:graphicData uri="http://schemas.microsoft.com/office/word/2010/wordprocessingShape">
+                  <wps:wsp>
+                    <wps:cNvSpPr txBox="1">
+                      <a:spLocks noChangeArrowheads="1"/>
+                    </wps:cNvSpPr>
+                    <wps:spPr bwMode="auto">
+                      <a:xfrm>
+                        <a:off x="0" y="0"/>
+                        <a:ext cx="2956955" cy="439387"/>
+                      </a:xfrm>
+                      <a:prstGeom prst="rect">
+                        <a:avLst/>
+                      </a:prstGeom>
+                      <a:solidFill>
+                        <a:srgbClr val="FFFFFF"/>
+                      </a:solidFill>
+                      <a:ln w="9525">
+                        <a:noFill/>
+                        <a:miter lim="800000"/>
+                        <a:headEnd/>
+                        <a:tailEnd/>
+                      </a:ln>
+                    </wps:spPr>
+                    <wps:txbx>
+                      <w:txbxContent>
+                        <w:p>
+                          <w:pPr>
+                            <w:jc w:val="both"/>
+                          </w:pPr>
+                          <w:proofErr w:type="spellStart"/>
+                          <w:r>
+                            <w:t>Gutierrez</w:t>
+                          </w:r>
+                          <w:proofErr w:type="spellEnd"/>
+                          <w:r>
+                            <w:t xml:space="preserve"> Pablo Esteban – </w:t>
+                          </w:r>
+                          <w:proofErr w:type="spellStart"/>
+                          <w:r>
+                            <w:t>Mattio</w:t>
+                          </w:r>
+                          <w:proofErr w:type="spellEnd"/>
+                          <w:r>
+                            <w:t xml:space="preserve"> Paolo Emilio</w:t>
+                          </w:r>
+                        </w:p>
+                      </w:txbxContent>
+                    </wps:txbx>
+                    <wps:bodyPr rot="0" vert="horz" wrap="square" lIns="91440" tIns="45720" rIns="91440" bIns="45720" anchor="t" anchorCtr="0">
+                      <a:noAutofit/>
+                    </wps:bodyPr>
+                  </wps:wsp>
+                </a:graphicData>
+              </a:graphic>
+              <wp14:sizeRelH relativeFrom="margin">
+                <wp14:pctWidth>0</wp14:pctWidth>
+              </wp14:sizeRelH>
+              <wp14:sizeRelV relativeFrom="margin">
+                <wp14:pctHeight>0</wp14:pctHeight>
+              </wp14:sizeRelV>
+            </wp:anchor>
+          </w:drawing>
+        </mc:Choice>
+        <mc:Fallback>
+          <w:pict>
+            <v:shapetype id="_x0000_t202" coordsize="21600,21600" o:spt="202" path="m,l,21600r21600,l21600,xe">
+              <v:stroke joinstyle="miter"/>
+              <v:path gradientshapeok="t" o:connecttype="rect"/>
+            </v:shapetype>
+            <v:shape id="Cuadro de texto 2" o:spid="_x0000_s1033" type="#_x0000_t202" style="position:absolute;left:0;text-align:left;margin-left:76.6pt;margin-top:.2pt;width:232.85pt;height:34.6pt;z-index:251666432;visibility:visible;mso-wrap-style:square;mso-width-percent:0;mso-height-percent:0;mso-wrap-distance-left:9pt;mso-wrap-distance-top:0;mso-wrap-distance-right:9pt;mso-wrap-distance-bottom:0;mso-position-horizontal:absolute;mso-position-horizontal-relative:text;mso-position-vertical:absolute;mso-position-vertical-relative:text;mso-width-percent:0;mso-height-percent:0;mso-width-relative:margin;mso-height-relative:margin;v-text-anchor:top" o:gfxdata="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" stroked="f">
+              <v:textbox>
+                <w:txbxContent>
+                  <w:p>
+                    <w:pPr>
+                      <w:jc w:val="both"/>
+                    </w:pPr>
+                    <w:proofErr w:type="spellStart"/>
+                    <w:r>
+                      <w:t>Gutierrez</w:t>
+                    </w:r>
+                    <w:proofErr w:type="spellEnd"/>
+                    <w:r>
+                      <w:t xml:space="preserve"> Pablo Esteban – </w:t>
+                    </w:r>
+                    <w:proofErr w:type="spellStart"/>
+                    <w:r>
+                      <w:t>Mattio</w:t>
+                    </w:r>
+                    <w:proofErr w:type="spellEnd"/>
+                    <w:r>
+                      <w:t xml:space="preserve"> Paolo Emilio</w:t>
+                    </w:r>
+                  </w:p>
+                </w:txbxContent>
+              </v:textbox>
+            </v:shape>
+          </w:pict>
+        </mc:Fallback>
+      </mc:AlternateContent>
+    </w:r>
+    <w:sdt>
+      <w:sdtPr>
+        <w:id w:val="1141543895"/>
+        <w:docPartObj>
+          <w:docPartGallery w:val="Page Numbers (Bottom of Page)"/>
+          <w:docPartUnique/>
+        </w:docPartObj>
+      </w:sdtPr>
+      <w:sdtContent>
         <w:r>
           <w:fldChar w:fldCharType="begin"/>
         </w:r>
@@ -14031,14 +14836,14 @@
           <w:rPr>
             <w:noProof/>
           </w:rPr>
-          <w:t>12</w:t>
+          <w:t>4</w:t>
         </w:r>
         <w:r>
           <w:fldChar w:fldCharType="end"/>
         </w:r>
-      </w:p>
-    </w:sdtContent>
-  </w:sdt>
+      </w:sdtContent>
+    </w:sdt>
+  </w:p>
   <w:p>
     <w:pPr>
       <w:pStyle w:val="Piedepgina"/>
@@ -14047,7 +14852,7 @@
 </w:ftr>
 </file>
 
-<file path=word/footer3.xml><?xml version="1.0" encoding="utf-8"?>
+<file path=word/footer2.xml><?xml version="1.0" encoding="utf-8"?>
 <w:ftr xmlns:wpc="http://schemas.microsoft.com/office/word/2010/wordprocessingCanvas" xmlns:mc="http://schemas.openxmlformats.org/markup-compatibility/2006" xmlns:o="urn:schemas-microsoft-com:office:office" xmlns:r="http://schemas.openxmlformats.org/officeDocument/2006/relationships" xmlns:m="http://schemas.openxmlformats.org/officeDocument/2006/math" xmlns:v="urn:schemas-microsoft-com:vml" xmlns:wp14="http://schemas.microsoft.com/office/word/2010/wordprocessingDrawing" xmlns:wp="http://schemas.openxmlformats.org/drawingml/2006/wordprocessingDrawing" xmlns:w10="urn:schemas-microsoft-com:office:word" xmlns:w="http://schemas.openxmlformats.org/wordprocessingml/2006/main" xmlns:w14="http://schemas.microsoft.com/office/word/2010/wordml" xmlns:wpg="http://schemas.microsoft.com/office/word/2010/wordprocessingGroup" xmlns:wpi="http://schemas.microsoft.com/office/word/2010/wordprocessingInk" xmlns:wne="http://schemas.microsoft.com/office/word/2006/wordml" xmlns:wps="http://schemas.microsoft.com/office/word/2010/wordprocessingShape" mc:Ignorable="w14 wp14">
   <w:sdt>
     <w:sdtPr>
@@ -14057,7 +14862,6 @@
         <w:docPartUnique/>
       </w:docPartObj>
     </w:sdtPr>
-    <w:sdtEndPr/>
     <w:sdtContent>
       <w:p>
         <w:pPr>
@@ -14119,16 +14923,6 @@
 </file>
 
 <file path=word/header1.xml><?xml version="1.0" encoding="utf-8"?>
-<w:hdr xmlns:wpc="http://schemas.microsoft.com/office/word/2010/wordprocessingCanvas" xmlns:mc="http://schemas.openxmlformats.org/markup-compatibility/2006" xmlns:o="urn:schemas-microsoft-com:office:office" xmlns:r="http://schemas.openxmlformats.org/officeDocument/2006/relationships" xmlns:m="http://schemas.openxmlformats.org/officeDocument/2006/math" xmlns:v="urn:schemas-microsoft-com:vml" xmlns:wp14="http://schemas.microsoft.com/office/word/2010/wordprocessingDrawing" xmlns:wp="http://schemas.openxmlformats.org/drawingml/2006/wordprocessingDrawing" xmlns:w10="urn:schemas-microsoft-com:office:word" xmlns:w="http://schemas.openxmlformats.org/wordprocessingml/2006/main" xmlns:w14="http://schemas.microsoft.com/office/word/2010/wordml" xmlns:wpg="http://schemas.microsoft.com/office/word/2010/wordprocessingGroup" xmlns:wpi="http://schemas.microsoft.com/office/word/2010/wordprocessingInk" xmlns:wne="http://schemas.microsoft.com/office/word/2006/wordml" xmlns:wps="http://schemas.microsoft.com/office/word/2010/wordprocessingShape" mc:Ignorable="w14 wp14">
-  <w:p>
-    <w:pPr>
-      <w:pStyle w:val="Encabezado"/>
-    </w:pPr>
-  </w:p>
-</w:hdr>
-</file>
-
-<file path=word/header2.xml><?xml version="1.0" encoding="utf-8"?>
 <w:hdr xmlns:wpc="http://schemas.microsoft.com/office/word/2010/wordprocessingCanvas" xmlns:mc="http://schemas.openxmlformats.org/markup-compatibility/2006" xmlns:o="urn:schemas-microsoft-com:office:office" xmlns:r="http://schemas.openxmlformats.org/officeDocument/2006/relationships" xmlns:m="http://schemas.openxmlformats.org/officeDocument/2006/math" xmlns:v="urn:schemas-microsoft-com:vml" xmlns:wp14="http://schemas.microsoft.com/office/word/2010/wordprocessingDrawing" xmlns:wp="http://schemas.openxmlformats.org/drawingml/2006/wordprocessingDrawing" xmlns:w10="urn:schemas-microsoft-com:office:word" xmlns:w="http://schemas.openxmlformats.org/wordprocessingml/2006/main" xmlns:w14="http://schemas.microsoft.com/office/word/2010/wordml" xmlns:wpg="http://schemas.microsoft.com/office/word/2010/wordprocessingGroup" xmlns:wpi="http://schemas.microsoft.com/office/word/2010/wordprocessingInk" xmlns:wne="http://schemas.microsoft.com/office/word/2006/wordml" xmlns:wps="http://schemas.microsoft.com/office/word/2010/wordprocessingShape" mc:Ignorable="w14 wp14">
   <w:p>
     <w:pPr>
@@ -14234,7 +15028,7 @@
 </w:hdr>
 </file>
 
-<file path=word/header3.xml><?xml version="1.0" encoding="utf-8"?>
+<file path=word/header2.xml><?xml version="1.0" encoding="utf-8"?>
 <w:hdr xmlns:wpc="http://schemas.microsoft.com/office/word/2010/wordprocessingCanvas" xmlns:mc="http://schemas.openxmlformats.org/markup-compatibility/2006" xmlns:o="urn:schemas-microsoft-com:office:office" xmlns:r="http://schemas.openxmlformats.org/officeDocument/2006/relationships" xmlns:m="http://schemas.openxmlformats.org/officeDocument/2006/math" xmlns:v="urn:schemas-microsoft-com:vml" xmlns:wp14="http://schemas.microsoft.com/office/word/2010/wordprocessingDrawing" xmlns:wp="http://schemas.openxmlformats.org/drawingml/2006/wordprocessingDrawing" xmlns:w10="urn:schemas-microsoft-com:office:word" xmlns:w="http://schemas.openxmlformats.org/wordprocessingml/2006/main" xmlns:w14="http://schemas.microsoft.com/office/word/2010/wordml" xmlns:wpg="http://schemas.microsoft.com/office/word/2010/wordprocessingGroup" xmlns:wpi="http://schemas.microsoft.com/office/word/2010/wordprocessingInk" xmlns:wne="http://schemas.microsoft.com/office/word/2006/wordml" xmlns:wps="http://schemas.microsoft.com/office/word/2010/wordprocessingShape" mc:Ignorable="w14 wp14">
   <w:p>
     <w:pPr>
@@ -16753,6 +17547,119 @@
       </w:rPr>
     </w:lvl>
   </w:abstractNum>
+  <w:abstractNum w:abstractNumId="21">
+    <w:nsid w:val="7D5C7BAA"/>
+    <w:multiLevelType w:val="hybridMultilevel"/>
+    <w:tmpl w:val="DD06F2EA"/>
+    <w:lvl w:ilvl="0" w:tplc="0C0A0001">
+      <w:start w:val="1"/>
+      <w:numFmt w:val="bullet"/>
+      <w:lvlText w:val=""/>
+      <w:lvlJc w:val="left"/>
+      <w:pPr>
+        <w:ind w:left="720" w:hanging="360"/>
+      </w:pPr>
+      <w:rPr>
+        <w:rFonts w:ascii="Symbol" w:hAnsi="Symbol" w:hint="default"/>
+      </w:rPr>
+    </w:lvl>
+    <w:lvl w:ilvl="1" w:tplc="0C0A0003" w:tentative="1">
+      <w:start w:val="1"/>
+      <w:numFmt w:val="bullet"/>
+      <w:lvlText w:val="o"/>
+      <w:lvlJc w:val="left"/>
+      <w:pPr>
+        <w:ind w:left="1440" w:hanging="360"/>
+      </w:pPr>
+      <w:rPr>
+        <w:rFonts w:ascii="Courier New" w:hAnsi="Courier New" w:cs="Courier New" w:hint="default"/>
+      </w:rPr>
+    </w:lvl>
+    <w:lvl w:ilvl="2" w:tplc="0C0A0005" w:tentative="1">
+      <w:start w:val="1"/>
+      <w:numFmt w:val="bullet"/>
+      <w:lvlText w:val=""/>
+      <w:lvlJc w:val="left"/>
+      <w:pPr>
+        <w:ind w:left="2160" w:hanging="360"/>
+      </w:pPr>
+      <w:rPr>
+        <w:rFonts w:ascii="Wingdings" w:hAnsi="Wingdings" w:hint="default"/>
+      </w:rPr>
+    </w:lvl>
+    <w:lvl w:ilvl="3" w:tplc="0C0A0001" w:tentative="1">
+      <w:start w:val="1"/>
+      <w:numFmt w:val="bullet"/>
+      <w:lvlText w:val=""/>
+      <w:lvlJc w:val="left"/>
+      <w:pPr>
+        <w:ind w:left="2880" w:hanging="360"/>
+      </w:pPr>
+      <w:rPr>
+        <w:rFonts w:ascii="Symbol" w:hAnsi="Symbol" w:hint="default"/>
+      </w:rPr>
+    </w:lvl>
+    <w:lvl w:ilvl="4" w:tplc="0C0A0003" w:tentative="1">
+      <w:start w:val="1"/>
+      <w:numFmt w:val="bullet"/>
+      <w:lvlText w:val="o"/>
+      <w:lvlJc w:val="left"/>
+      <w:pPr>
+        <w:ind w:left="3600" w:hanging="360"/>
+      </w:pPr>
+      <w:rPr>
+        <w:rFonts w:ascii="Courier New" w:hAnsi="Courier New" w:cs="Courier New" w:hint="default"/>
+      </w:rPr>
+    </w:lvl>
+    <w:lvl w:ilvl="5" w:tplc="0C0A0005" w:tentative="1">
+      <w:start w:val="1"/>
+      <w:numFmt w:val="bullet"/>
+      <w:lvlText w:val=""/>
+      <w:lvlJc w:val="left"/>
+      <w:pPr>
+        <w:ind w:left="4320" w:hanging="360"/>
+      </w:pPr>
+      <w:rPr>
+        <w:rFonts w:ascii="Wingdings" w:hAnsi="Wingdings" w:hint="default"/>
+      </w:rPr>
+    </w:lvl>
+    <w:lvl w:ilvl="6" w:tplc="0C0A0001" w:tentative="1">
+      <w:start w:val="1"/>
+      <w:numFmt w:val="bullet"/>
+      <w:lvlText w:val=""/>
+      <w:lvlJc w:val="left"/>
+      <w:pPr>
+        <w:ind w:left="5040" w:hanging="360"/>
+      </w:pPr>
+      <w:rPr>
+        <w:rFonts w:ascii="Symbol" w:hAnsi="Symbol" w:hint="default"/>
+      </w:rPr>
+    </w:lvl>
+    <w:lvl w:ilvl="7" w:tplc="0C0A0003" w:tentative="1">
+      <w:start w:val="1"/>
+      <w:numFmt w:val="bullet"/>
+      <w:lvlText w:val="o"/>
+      <w:lvlJc w:val="left"/>
+      <w:pPr>
+        <w:ind w:left="5760" w:hanging="360"/>
+      </w:pPr>
+      <w:rPr>
+        <w:rFonts w:ascii="Courier New" w:hAnsi="Courier New" w:cs="Courier New" w:hint="default"/>
+      </w:rPr>
+    </w:lvl>
+    <w:lvl w:ilvl="8" w:tplc="0C0A0005" w:tentative="1">
+      <w:start w:val="1"/>
+      <w:numFmt w:val="bullet"/>
+      <w:lvlText w:val=""/>
+      <w:lvlJc w:val="left"/>
+      <w:pPr>
+        <w:ind w:left="6480" w:hanging="360"/>
+      </w:pPr>
+      <w:rPr>
+        <w:rFonts w:ascii="Wingdings" w:hAnsi="Wingdings" w:hint="default"/>
+      </w:rPr>
+    </w:lvl>
+  </w:abstractNum>
   <w:num w:numId="1">
     <w:abstractNumId w:val="16"/>
   </w:num>
@@ -16815,6 +17722,9 @@
   </w:num>
   <w:num w:numId="21">
     <w:abstractNumId w:val="4"/>
+  </w:num>
+  <w:num w:numId="22">
+    <w:abstractNumId w:val="21"/>
   </w:num>
 </w:numbering>
 </file>
@@ -18762,7 +19672,7 @@
 </file>
 
 <file path=customXml/itemProps2.xml><?xml version="1.0" encoding="utf-8"?>
-<ds:datastoreItem xmlns:ds="http://schemas.openxmlformats.org/officeDocument/2006/customXml" ds:itemID="{A428B5C3-4664-49AD-8EE2-1873ED0BBCF1}">
+<ds:datastoreItem xmlns:ds="http://schemas.openxmlformats.org/officeDocument/2006/customXml" ds:itemID="{8B4FDB2D-E45D-4860-A830-08A055731CCB}">
   <ds:schemaRefs>
     <ds:schemaRef ds:uri="http://schemas.openxmlformats.org/officeDocument/2006/bibliography"/>
   </ds:schemaRefs>

</xml_diff>

<commit_message>
Corregida parte de la introducción y modificado el objetivo del sistema
</commit_message>
<xml_diff>
--- a/EstudioInicial/Estudio_Inicial_GestorPresiónArterial.docx
+++ b/EstudioInicial/Estudio_Inicial_GestorPresiónArterial.docx
@@ -1465,6 +1465,10 @@
           </mc:Choice>
           <mc:Fallback>
             <w:pict>
+              <v:shapetype id="_x0000_t202" coordsize="21600,21600" o:spt="202" path="m,l,21600r21600,l21600,xe">
+                <v:stroke joinstyle="miter"/>
+                <v:path gradientshapeok="t" o:connecttype="rect"/>
+              </v:shapetype>
               <v:shape id="Text Box 24" o:spid="_x0000_s1032" type="#_x0000_t202" style="position:absolute;margin-left:-51.55pt;margin-top:21.5pt;width:569.55pt;height:31.5pt;z-index:251663360;visibility:visible;mso-wrap-style:square;mso-width-percent:0;mso-height-percent:0;mso-wrap-distance-left:9pt;mso-wrap-distance-top:0;mso-wrap-distance-right:9pt;mso-wrap-distance-bottom:0;mso-position-horizontal:absolute;mso-position-horizontal-relative:text;mso-position-vertical:absolute;mso-position-vertical-relative:text;mso-width-percent:0;mso-height-percent:0;mso-width-relative:margin;mso-height-relative:margin;v-text-anchor:top" o:gfxdata="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" filled="f" stroked="f" strokeweight=".5pt">
                 <v:path arrowok="t"/>
                 <v:textbox>
@@ -2790,8 +2794,6 @@
       </w:sdtContent>
     </w:sdt>
     <w:p>
-      <w:bookmarkStart w:id="0" w:name="_GoBack"/>
-      <w:bookmarkEnd w:id="0"/>
       <w:r>
         <w:br w:type="page"/>
       </w:r>
@@ -2806,7 +2808,7 @@
           <w:u w:val="single"/>
         </w:rPr>
       </w:pPr>
-      <w:bookmarkStart w:id="1" w:name="_Toc449884795"/>
+      <w:bookmarkStart w:id="0" w:name="_Toc449884795"/>
       <w:r>
         <w:rPr>
           <w:sz w:val="36"/>
@@ -2816,7 +2818,7 @@
         <w:lastRenderedPageBreak/>
         <w:t>Estudio Inicial</w:t>
       </w:r>
-      <w:bookmarkEnd w:id="1"/>
+      <w:bookmarkEnd w:id="0"/>
     </w:p>
     <w:p>
       <w:pPr>
@@ -2827,7 +2829,7 @@
           <w:u w:val="single"/>
         </w:rPr>
       </w:pPr>
-      <w:bookmarkStart w:id="2" w:name="_Toc449884796"/>
+      <w:bookmarkStart w:id="1" w:name="_Toc449884796"/>
       <w:r>
         <w:rPr>
           <w:sz w:val="32"/>
@@ -2836,71 +2838,259 @@
         </w:rPr>
         <w:t>Introducción</w:t>
       </w:r>
-      <w:bookmarkEnd w:id="2"/>
-    </w:p>
-    <w:p>
-      <w:pPr>
-        <w:rPr>
-          <w:rFonts w:ascii="Arial" w:hAnsi="Arial" w:cs="Arial"/>
-          <w:sz w:val="24"/>
-          <w:szCs w:val="24"/>
-        </w:rPr>
-      </w:pPr>
+      <w:bookmarkEnd w:id="1"/>
+    </w:p>
+    <w:p>
+      <w:pPr>
+        <w:rPr>
+          <w:rFonts w:ascii="Arial" w:hAnsi="Arial" w:cs="Arial"/>
+          <w:sz w:val="24"/>
+          <w:szCs w:val="24"/>
+        </w:rPr>
+      </w:pPr>
+    </w:p>
+    <w:p>
+      <w:pPr>
+        <w:ind w:firstLine="284"/>
+        <w:rPr>
+          <w:rFonts w:ascii="Arial" w:hAnsi="Arial" w:cs="Arial"/>
+          <w:sz w:val="24"/>
+          <w:szCs w:val="24"/>
+        </w:rPr>
+      </w:pPr>
+      <w:r>
+        <w:rPr>
+          <w:rFonts w:ascii="Arial" w:hAnsi="Arial" w:cs="Arial"/>
+          <w:sz w:val="24"/>
+          <w:szCs w:val="24"/>
+        </w:rPr>
+        <w:t>El presente trabajo se realiza para la cátedra Proyecto Final, con el objetivo de</w:t>
+      </w:r>
+      <w:r>
+        <w:rPr>
+          <w:rFonts w:ascii="Arial" w:hAnsi="Arial" w:cs="Arial"/>
+          <w:sz w:val="24"/>
+          <w:szCs w:val="24"/>
+        </w:rPr>
+        <w:t xml:space="preserve"> obtener el título</w:t>
+      </w:r>
+      <w:r>
+        <w:rPr>
+          <w:rFonts w:ascii="Arial" w:hAnsi="Arial" w:cs="Arial"/>
+          <w:sz w:val="24"/>
+          <w:szCs w:val="24"/>
+        </w:rPr>
+        <w:t xml:space="preserve"> </w:t>
+      </w:r>
+      <w:r>
+        <w:rPr>
+          <w:rFonts w:ascii="Arial" w:hAnsi="Arial" w:cs="Arial"/>
+          <w:sz w:val="24"/>
+          <w:szCs w:val="24"/>
+        </w:rPr>
+        <w:t>Ingeniero</w:t>
+      </w:r>
+      <w:r>
+        <w:rPr>
+          <w:rFonts w:ascii="Arial" w:hAnsi="Arial" w:cs="Arial"/>
+          <w:sz w:val="24"/>
+          <w:szCs w:val="24"/>
+        </w:rPr>
+        <w:t xml:space="preserve"> en Sistemas de Información de la Universidad Tecnológica Nacional Facultad Regional Córdoba.</w:t>
+      </w:r>
+      <w:r>
+        <w:rPr>
+          <w:rFonts w:ascii="Arial" w:hAnsi="Arial" w:cs="Arial"/>
+          <w:sz w:val="24"/>
+          <w:szCs w:val="24"/>
+        </w:rPr>
+        <w:t xml:space="preserve"> </w:t>
+      </w:r>
+      <w:r>
+        <w:rPr>
+          <w:rFonts w:ascii="Arial" w:hAnsi="Arial" w:cs="Arial"/>
+          <w:sz w:val="24"/>
+          <w:szCs w:val="24"/>
+        </w:rPr>
+        <w:t>El</w:t>
+      </w:r>
+      <w:r>
+        <w:rPr>
+          <w:rFonts w:ascii="Arial" w:hAnsi="Arial" w:cs="Arial"/>
+          <w:sz w:val="24"/>
+          <w:szCs w:val="24"/>
+        </w:rPr>
+        <w:t xml:space="preserve"> mismo, permite exponer  una propuesta de posible solución </w:t>
+      </w:r>
+      <w:r>
+        <w:rPr>
+          <w:rFonts w:ascii="Arial" w:hAnsi="Arial" w:cs="Arial"/>
+          <w:sz w:val="24"/>
+          <w:szCs w:val="24"/>
+        </w:rPr>
+        <w:t>para el</w:t>
+      </w:r>
+      <w:r>
+        <w:rPr>
+          <w:rFonts w:ascii="Arial" w:hAnsi="Arial" w:cs="Arial"/>
+          <w:sz w:val="24"/>
+          <w:szCs w:val="24"/>
+        </w:rPr>
+        <w:t xml:space="preserve"> control de la</w:t>
+      </w:r>
+      <w:r>
+        <w:rPr>
+          <w:rFonts w:ascii="Arial" w:hAnsi="Arial" w:cs="Arial"/>
+          <w:sz w:val="24"/>
+          <w:szCs w:val="24"/>
+        </w:rPr>
+        <w:t xml:space="preserve">s mediciones de </w:t>
+      </w:r>
+      <w:r>
+        <w:rPr>
+          <w:rFonts w:ascii="Arial" w:hAnsi="Arial" w:cs="Arial"/>
+          <w:sz w:val="24"/>
+          <w:szCs w:val="24"/>
+        </w:rPr>
+        <w:t>presión arterial</w:t>
+      </w:r>
+      <w:r>
+        <w:rPr>
+          <w:rFonts w:ascii="Arial" w:hAnsi="Arial" w:cs="Arial"/>
+          <w:sz w:val="24"/>
+          <w:szCs w:val="24"/>
+        </w:rPr>
+        <w:t>,</w:t>
+      </w:r>
+      <w:r>
+        <w:rPr>
+          <w:rFonts w:ascii="Arial" w:hAnsi="Arial" w:cs="Arial"/>
+          <w:sz w:val="24"/>
+          <w:szCs w:val="24"/>
+        </w:rPr>
+        <w:t xml:space="preserve"> tanto para el</w:t>
+      </w:r>
+      <w:r>
+        <w:rPr>
+          <w:rFonts w:ascii="Arial" w:hAnsi="Arial" w:cs="Arial"/>
+          <w:sz w:val="24"/>
+          <w:szCs w:val="24"/>
+        </w:rPr>
+        <w:t xml:space="preserve"> profesional</w:t>
+      </w:r>
+      <w:r>
+        <w:rPr>
+          <w:rFonts w:ascii="Arial" w:hAnsi="Arial" w:cs="Arial"/>
+          <w:sz w:val="24"/>
+          <w:szCs w:val="24"/>
+        </w:rPr>
+        <w:t xml:space="preserve"> como para los </w:t>
+      </w:r>
+      <w:r>
+        <w:rPr>
+          <w:rFonts w:ascii="Arial" w:hAnsi="Arial" w:cs="Arial"/>
+          <w:sz w:val="24"/>
+          <w:szCs w:val="24"/>
+        </w:rPr>
+        <w:t xml:space="preserve">pacientes </w:t>
+      </w:r>
+      <w:r>
+        <w:rPr>
+          <w:rFonts w:ascii="Arial" w:hAnsi="Arial" w:cs="Arial"/>
+          <w:sz w:val="24"/>
+          <w:szCs w:val="24"/>
+        </w:rPr>
+        <w:t>en forma individual</w:t>
+      </w:r>
+      <w:r>
+        <w:rPr>
+          <w:rFonts w:ascii="Arial" w:hAnsi="Arial" w:cs="Arial"/>
+          <w:sz w:val="24"/>
+          <w:szCs w:val="24"/>
+        </w:rPr>
+        <w:t>.</w:t>
+      </w:r>
+    </w:p>
+    <w:p>
+      <w:pPr>
+        <w:ind w:firstLine="284"/>
+        <w:rPr>
+          <w:rFonts w:ascii="Arial" w:hAnsi="Arial" w:cs="Arial"/>
+          <w:sz w:val="24"/>
+          <w:szCs w:val="24"/>
+        </w:rPr>
+      </w:pPr>
+      <w:r>
+        <w:rPr>
+          <w:rFonts w:ascii="Arial" w:hAnsi="Arial" w:cs="Arial"/>
+          <w:sz w:val="24"/>
+          <w:szCs w:val="24"/>
+        </w:rPr>
+        <w:t>En el informe se realizará una contextualización que inicia con el concepto de hipertensión, sus componentes, clasificación, diagnóstico, factores que influyen en el desarrollo.</w:t>
+      </w:r>
+      <w:r>
+        <w:rPr>
+          <w:rFonts w:ascii="Arial" w:hAnsi="Arial" w:cs="Arial"/>
+          <w:sz w:val="24"/>
+          <w:szCs w:val="24"/>
+        </w:rPr>
+        <w:t xml:space="preserve"> Luego se presenta el tratamiento para la hipertensión, el cual está forma de dos bloques fundamentales</w:t>
+      </w:r>
+      <w:r>
+        <w:rPr>
+          <w:rFonts w:ascii="Arial" w:hAnsi="Arial" w:cs="Arial"/>
+          <w:sz w:val="24"/>
+          <w:szCs w:val="24"/>
+        </w:rPr>
+        <w:t xml:space="preserve"> que son</w:t>
+      </w:r>
+      <w:r>
+        <w:rPr>
+          <w:rFonts w:ascii="Arial" w:hAnsi="Arial" w:cs="Arial"/>
+          <w:sz w:val="24"/>
+          <w:szCs w:val="24"/>
+        </w:rPr>
+        <w:t xml:space="preserve"> mejorar</w:t>
+      </w:r>
+      <w:r>
+        <w:rPr>
+          <w:rFonts w:ascii="Arial" w:hAnsi="Arial" w:cs="Arial"/>
+          <w:sz w:val="24"/>
+          <w:szCs w:val="24"/>
+        </w:rPr>
+        <w:t xml:space="preserve"> los hábitos de vida y el tratamiento farmacológico. Finalmente se detallan </w:t>
+      </w:r>
+      <w:r>
+        <w:rPr>
+          <w:rFonts w:ascii="Arial" w:hAnsi="Arial" w:cs="Arial"/>
+          <w:sz w:val="24"/>
+          <w:szCs w:val="24"/>
+        </w:rPr>
+        <w:t>quienes serían los usuarios del sistema</w:t>
+      </w:r>
+      <w:r>
+        <w:rPr>
+          <w:rFonts w:ascii="Arial" w:hAnsi="Arial" w:cs="Arial"/>
+          <w:sz w:val="24"/>
+          <w:szCs w:val="24"/>
+        </w:rPr>
+        <w:t xml:space="preserve"> y cómo surge la necesidad de desarrollar el sistema.</w:t>
+      </w:r>
     </w:p>
     <w:p>
       <w:pPr>
         <w:ind w:firstLine="142"/>
         <w:rPr>
           <w:rFonts w:ascii="Arial" w:hAnsi="Arial" w:cs="Arial"/>
-          <w:sz w:val="24"/>
-          <w:szCs w:val="24"/>
-        </w:rPr>
-      </w:pPr>
-      <w:r>
-        <w:rPr>
-          <w:rFonts w:ascii="Arial" w:hAnsi="Arial" w:cs="Arial"/>
-          <w:sz w:val="24"/>
-          <w:szCs w:val="24"/>
-        </w:rPr>
-        <w:t>El presente trabajo tiene como objetivo desarrollar un sistema que p</w:t>
-      </w:r>
-      <w:r>
-        <w:rPr>
-          <w:rFonts w:ascii="Arial" w:hAnsi="Arial" w:cs="Arial"/>
-          <w:sz w:val="24"/>
-          <w:szCs w:val="24"/>
-        </w:rPr>
-        <w:t xml:space="preserve">ermita a un profesional médico </w:t>
-      </w:r>
-      <w:r>
-        <w:rPr>
-          <w:rFonts w:ascii="Arial" w:hAnsi="Arial" w:cs="Arial"/>
-          <w:sz w:val="24"/>
-          <w:szCs w:val="24"/>
-        </w:rPr>
-        <w:t xml:space="preserve"> tener un control de las mediciones de presión arterial de sus pacientes, como así también </w:t>
-      </w:r>
-      <w:r>
-        <w:rPr>
-          <w:rFonts w:ascii="Arial" w:hAnsi="Arial" w:cs="Arial"/>
-          <w:sz w:val="24"/>
-          <w:szCs w:val="24"/>
-        </w:rPr>
-        <w:t>que los propios pacientes tengan la posibilidad de hacer un seguimiento personal de su presión arterial.</w:t>
-      </w:r>
-    </w:p>
-    <w:p>
-      <w:pPr>
-        <w:ind w:firstLine="142"/>
-        <w:rPr>
-          <w:rFonts w:ascii="Arial" w:hAnsi="Arial" w:cs="Arial"/>
-          <w:sz w:val="24"/>
-          <w:szCs w:val="24"/>
-        </w:rPr>
-      </w:pPr>
-      <w:r>
-        <w:rPr>
-          <w:rFonts w:ascii="Arial" w:hAnsi="Arial" w:cs="Arial"/>
+          <w:color w:val="FF0000"/>
+          <w:sz w:val="24"/>
+          <w:szCs w:val="24"/>
+        </w:rPr>
+      </w:pPr>
+      <w:r>
+        <w:rPr>
+          <w:rFonts w:ascii="Arial" w:hAnsi="Arial" w:cs="Arial"/>
+          <w:color w:val="FF0000"/>
           <w:sz w:val="24"/>
           <w:szCs w:val="24"/>
         </w:rPr>
@@ -2909,6 +3099,7 @@
       <w:r>
         <w:rPr>
           <w:rFonts w:ascii="Arial" w:hAnsi="Arial" w:cs="Arial"/>
+          <w:color w:val="FF0000"/>
           <w:sz w:val="24"/>
           <w:szCs w:val="24"/>
         </w:rPr>
@@ -2917,6 +3108,7 @@
       <w:r>
         <w:rPr>
           <w:rFonts w:ascii="Arial" w:hAnsi="Arial" w:cs="Arial"/>
+          <w:color w:val="FF0000"/>
           <w:sz w:val="24"/>
           <w:szCs w:val="24"/>
         </w:rPr>
@@ -2925,14 +3117,45 @@
       <w:r>
         <w:rPr>
           <w:rFonts w:ascii="Arial" w:hAnsi="Arial" w:cs="Arial"/>
-          <w:sz w:val="24"/>
-          <w:szCs w:val="24"/>
-        </w:rPr>
-        <w:t>s el principal factor de riesgo cardiovascular, afecta a casi la mitad de los hombres y a cuatro de cada diez mujeres.</w:t>
-      </w:r>
-      <w:r>
-        <w:rPr>
-          <w:rFonts w:ascii="Arial" w:hAnsi="Arial" w:cs="Arial"/>
+          <w:color w:val="FF0000"/>
+          <w:sz w:val="24"/>
+          <w:szCs w:val="24"/>
+        </w:rPr>
+        <w:t>s el principal f</w:t>
+      </w:r>
+      <w:r>
+        <w:rPr>
+          <w:rFonts w:ascii="Arial" w:hAnsi="Arial" w:cs="Arial"/>
+          <w:color w:val="FF0000"/>
+          <w:sz w:val="24"/>
+          <w:szCs w:val="24"/>
+        </w:rPr>
+        <w:t xml:space="preserve">actor de riesgo cardiovascular, </w:t>
+      </w:r>
+      <w:proofErr w:type="gramStart"/>
+      <w:r>
+        <w:rPr>
+          <w:rFonts w:ascii="Arial" w:hAnsi="Arial" w:cs="Arial"/>
+          <w:color w:val="FF0000"/>
+          <w:sz w:val="24"/>
+          <w:szCs w:val="24"/>
+        </w:rPr>
+        <w:t>afecta</w:t>
+      </w:r>
+      <w:proofErr w:type="gramEnd"/>
+      <w:r>
+        <w:rPr>
+          <w:rFonts w:ascii="Arial" w:hAnsi="Arial" w:cs="Arial"/>
+          <w:color w:val="FF0000"/>
+          <w:sz w:val="24"/>
+          <w:szCs w:val="24"/>
+        </w:rPr>
+        <w:t xml:space="preserve"> a casi la mitad de los hombres y a cuatro de cada diez mujeres.</w:t>
+      </w:r>
+      <w:r>
+        <w:rPr>
+          <w:rFonts w:ascii="Arial" w:hAnsi="Arial" w:cs="Arial"/>
+          <w:color w:val="FF0000"/>
           <w:sz w:val="24"/>
           <w:szCs w:val="24"/>
         </w:rPr>
@@ -2941,10 +3164,40 @@
       <w:r>
         <w:rPr>
           <w:rFonts w:ascii="Arial" w:hAnsi="Arial" w:cs="Arial"/>
-          <w:sz w:val="24"/>
-          <w:szCs w:val="24"/>
-        </w:rPr>
-        <w:t>25% la de infarto de miocardio.</w:t>
+          <w:color w:val="FF0000"/>
+          <w:sz w:val="24"/>
+          <w:szCs w:val="24"/>
+        </w:rPr>
+        <w:t>25% la de infarto de miocardio</w:t>
+      </w:r>
+      <w:proofErr w:type="gramStart"/>
+      <w:r>
+        <w:rPr>
+          <w:rFonts w:ascii="Arial" w:hAnsi="Arial" w:cs="Arial"/>
+          <w:color w:val="FF0000"/>
+          <w:sz w:val="24"/>
+          <w:szCs w:val="24"/>
+        </w:rPr>
+        <w:t>.</w:t>
+      </w:r>
+      <w:r>
+        <w:rPr>
+          <w:rFonts w:ascii="Arial" w:hAnsi="Arial" w:cs="Arial"/>
+          <w:color w:val="FF0000"/>
+          <w:sz w:val="24"/>
+          <w:szCs w:val="24"/>
+        </w:rPr>
+        <w:t>(</w:t>
+      </w:r>
+      <w:proofErr w:type="gramEnd"/>
+      <w:r>
+        <w:rPr>
+          <w:rFonts w:ascii="Arial" w:hAnsi="Arial" w:cs="Arial"/>
+          <w:color w:val="FF0000"/>
+          <w:sz w:val="24"/>
+          <w:szCs w:val="24"/>
+        </w:rPr>
+        <w:t>Borrar o cambiar de lugar)</w:t>
       </w:r>
     </w:p>
     <w:p>
@@ -3093,17 +3346,17 @@
           <w:sz w:val="24"/>
           <w:szCs w:val="24"/>
         </w:rPr>
-        <w:t xml:space="preserve">o indicado por el </w:t>
-      </w:r>
-      <w:proofErr w:type="spellStart"/>
-      <w:r>
-        <w:rPr>
-          <w:rFonts w:ascii="Arial" w:hAnsi="Arial" w:cs="Arial"/>
-          <w:sz w:val="24"/>
-          <w:szCs w:val="24"/>
-        </w:rPr>
-        <w:t>médico.</w:t>
-      </w:r>
+        <w:t>o indicado por el médico.</w:t>
+      </w:r>
+      <w:r>
+        <w:rPr>
+          <w:rFonts w:ascii="Arial" w:hAnsi="Arial" w:cs="Arial"/>
+          <w:sz w:val="24"/>
+          <w:szCs w:val="24"/>
+        </w:rPr>
+        <w:t xml:space="preserve"> </w:t>
+      </w:r>
+      <w:proofErr w:type="gramStart"/>
       <w:r>
         <w:rPr>
           <w:rFonts w:ascii="Arial" w:hAnsi="Arial" w:cs="Arial"/>
@@ -3112,7 +3365,7 @@
         </w:rPr>
         <w:t>Existen</w:t>
       </w:r>
-      <w:proofErr w:type="spellEnd"/>
+      <w:proofErr w:type="gramEnd"/>
       <w:r>
         <w:rPr>
           <w:rFonts w:ascii="Arial" w:hAnsi="Arial" w:cs="Arial"/>
@@ -3185,6 +3438,7 @@
           <w:sz w:val="24"/>
           <w:szCs w:val="24"/>
         </w:rPr>
+        <w:lastRenderedPageBreak/>
         <w:t>Las herramientas para reducir el impacto de la enfermedad son un correcto diagnóstico, un tratamiento adecuado y la adherencia al tratamiento.</w:t>
       </w:r>
     </w:p>
@@ -3255,17 +3509,16 @@
           <w:u w:val="single"/>
         </w:rPr>
       </w:pPr>
-      <w:bookmarkStart w:id="3" w:name="_Toc449884797"/>
+      <w:bookmarkStart w:id="2" w:name="_Toc449884797"/>
       <w:r>
         <w:rPr>
           <w:sz w:val="32"/>
           <w:szCs w:val="32"/>
           <w:u w:val="single"/>
         </w:rPr>
-        <w:lastRenderedPageBreak/>
         <w:t>Ámbito de la aplicación</w:t>
       </w:r>
-      <w:bookmarkEnd w:id="3"/>
+      <w:bookmarkEnd w:id="2"/>
     </w:p>
     <w:p/>
     <w:p>
@@ -3277,7 +3530,7 @@
           <w:u w:val="single"/>
         </w:rPr>
       </w:pPr>
-      <w:bookmarkStart w:id="4" w:name="_Toc449884798"/>
+      <w:bookmarkStart w:id="3" w:name="_Toc449884798"/>
       <w:r>
         <w:rPr>
           <w:sz w:val="32"/>
@@ -3286,7 +3539,7 @@
         </w:rPr>
         <w:t>Contextualización</w:t>
       </w:r>
-      <w:bookmarkEnd w:id="4"/>
+      <w:bookmarkEnd w:id="3"/>
     </w:p>
     <w:p/>
     <w:p>
@@ -3799,6 +4052,7 @@
                 <w:sz w:val="24"/>
                 <w:szCs w:val="24"/>
               </w:rPr>
+              <w:lastRenderedPageBreak/>
               <w:t>Limítrofe</w:t>
             </w:r>
           </w:p>
@@ -4103,7 +4357,6 @@
           <w:sz w:val="32"/>
           <w:szCs w:val="32"/>
         </w:rPr>
-        <w:lastRenderedPageBreak/>
         <w:t>¿Cuándo existe la presión arterial?</w:t>
       </w:r>
     </w:p>
@@ -4577,6 +4830,7 @@
           <w:sz w:val="24"/>
           <w:szCs w:val="24"/>
         </w:rPr>
+        <w:lastRenderedPageBreak/>
         <w:t>Tratamiento con corticoides con altas d</w:t>
       </w:r>
       <w:r>
@@ -4685,7 +4939,6 @@
           <w:sz w:val="32"/>
           <w:szCs w:val="32"/>
         </w:rPr>
-        <w:lastRenderedPageBreak/>
         <w:t>¿Por qué se lo conoce como el enemigo silencioso</w:t>
       </w:r>
       <w:r>
@@ -5176,6 +5429,7 @@
           <w:szCs w:val="24"/>
           <w:u w:val="single"/>
         </w:rPr>
+        <w:lastRenderedPageBreak/>
         <w:t>Dieta</w:t>
       </w:r>
     </w:p>
@@ -5236,393 +5490,384 @@
           <w:sz w:val="24"/>
           <w:szCs w:val="24"/>
         </w:rPr>
+        <w:t xml:space="preserve">El colesterol </w:t>
+      </w:r>
+      <w:r>
+        <w:rPr>
+          <w:rFonts w:ascii="Arial" w:hAnsi="Arial" w:cs="Arial"/>
+          <w:sz w:val="24"/>
+          <w:szCs w:val="24"/>
+        </w:rPr>
+        <w:t xml:space="preserve">y las grasas saturadas se asocian a cifras altas de presión arterial. </w:t>
+      </w:r>
+      <w:r>
+        <w:rPr>
+          <w:rFonts w:ascii="Arial" w:hAnsi="Arial" w:cs="Arial"/>
+          <w:sz w:val="24"/>
+          <w:szCs w:val="24"/>
+        </w:rPr>
+        <w:t>Existen dos dietas que se pueden</w:t>
+      </w:r>
+      <w:r>
+        <w:rPr>
+          <w:rFonts w:ascii="Arial" w:hAnsi="Arial" w:cs="Arial"/>
+          <w:sz w:val="24"/>
+          <w:szCs w:val="24"/>
+        </w:rPr>
+        <w:t xml:space="preserve"> adoptar</w:t>
+      </w:r>
+      <w:r>
+        <w:rPr>
+          <w:rFonts w:ascii="Arial" w:hAnsi="Arial" w:cs="Arial"/>
+          <w:sz w:val="24"/>
+          <w:szCs w:val="24"/>
+        </w:rPr>
+        <w:t xml:space="preserve"> que </w:t>
+      </w:r>
+      <w:r>
+        <w:rPr>
+          <w:rFonts w:ascii="Arial" w:hAnsi="Arial" w:cs="Arial"/>
+          <w:sz w:val="24"/>
+          <w:szCs w:val="24"/>
+        </w:rPr>
+        <w:t xml:space="preserve"> so</w:t>
+      </w:r>
+      <w:r>
+        <w:rPr>
+          <w:rFonts w:ascii="Arial" w:hAnsi="Arial" w:cs="Arial"/>
+          <w:sz w:val="24"/>
+          <w:szCs w:val="24"/>
+        </w:rPr>
+        <w:t>n la “mediterránea” y la “DASH”</w:t>
+      </w:r>
+      <w:r>
+        <w:rPr>
+          <w:rFonts w:ascii="Arial" w:hAnsi="Arial" w:cs="Arial"/>
+          <w:sz w:val="24"/>
+          <w:szCs w:val="24"/>
+        </w:rPr>
+        <w:t xml:space="preserve">. </w:t>
+      </w:r>
+      <w:r>
+        <w:rPr>
+          <w:rFonts w:ascii="Arial" w:hAnsi="Arial" w:cs="Arial"/>
+          <w:sz w:val="24"/>
+          <w:szCs w:val="24"/>
+        </w:rPr>
+        <w:t xml:space="preserve">Estas dietas </w:t>
+      </w:r>
+      <w:r>
+        <w:rPr>
+          <w:rFonts w:ascii="Arial" w:hAnsi="Arial" w:cs="Arial"/>
+          <w:sz w:val="24"/>
+          <w:szCs w:val="24"/>
+        </w:rPr>
+        <w:t>contienen poca carne y grasas de origen animal y abundante pescado, ácidos grasos omega 3, frutas, verduras, cereales integrales y lácteos descremados, además de potasio, calcio y magnesio. Con esta alimentación se puede reducir la presión sistólica entre 8 y 14 mm Hg.</w:t>
+      </w:r>
+    </w:p>
+    <w:p>
+      <w:pPr>
+        <w:ind w:firstLine="142"/>
+        <w:rPr>
+          <w:rFonts w:ascii="Arial" w:hAnsi="Arial" w:cs="Arial"/>
+          <w:sz w:val="24"/>
+          <w:szCs w:val="24"/>
+        </w:rPr>
+      </w:pPr>
+      <w:r>
+        <w:rPr>
+          <w:rFonts w:ascii="Arial" w:hAnsi="Arial" w:cs="Arial"/>
+          <w:sz w:val="24"/>
+          <w:szCs w:val="24"/>
+        </w:rPr>
+        <w:t>También e</w:t>
+      </w:r>
+      <w:r>
+        <w:rPr>
+          <w:rFonts w:ascii="Arial" w:hAnsi="Arial" w:cs="Arial"/>
+          <w:sz w:val="24"/>
+          <w:szCs w:val="24"/>
+        </w:rPr>
+        <w:t xml:space="preserve">l </w:t>
+      </w:r>
+      <w:r>
+        <w:rPr>
+          <w:rFonts w:ascii="Arial" w:hAnsi="Arial" w:cs="Arial"/>
+          <w:sz w:val="24"/>
+          <w:szCs w:val="24"/>
+        </w:rPr>
+        <w:t>consumo en exceso</w:t>
+      </w:r>
+      <w:r>
+        <w:rPr>
+          <w:rFonts w:ascii="Arial" w:hAnsi="Arial" w:cs="Arial"/>
+          <w:sz w:val="24"/>
+          <w:szCs w:val="24"/>
+        </w:rPr>
+        <w:t xml:space="preserve"> de alcohol </w:t>
+      </w:r>
+      <w:r>
+        <w:rPr>
+          <w:rFonts w:ascii="Arial" w:hAnsi="Arial" w:cs="Arial"/>
+          <w:sz w:val="24"/>
+          <w:szCs w:val="24"/>
+        </w:rPr>
+        <w:t>produce aumento de la presión arterial. El límite permitido es de una copa de vino tinto al día para las mujeres y hasta dos para los varones.</w:t>
+      </w:r>
+    </w:p>
+    <w:p>
+      <w:pPr>
+        <w:ind w:firstLine="142"/>
+        <w:rPr>
+          <w:rFonts w:ascii="Arial" w:hAnsi="Arial" w:cs="Arial"/>
+          <w:sz w:val="24"/>
+          <w:szCs w:val="24"/>
+        </w:rPr>
+      </w:pPr>
+      <w:r>
+        <w:rPr>
+          <w:rFonts w:ascii="Arial" w:hAnsi="Arial" w:cs="Arial"/>
+          <w:sz w:val="24"/>
+          <w:szCs w:val="24"/>
+        </w:rPr>
+        <w:t>Por otro lado r</w:t>
+      </w:r>
+      <w:r>
+        <w:rPr>
+          <w:rFonts w:ascii="Arial" w:hAnsi="Arial" w:cs="Arial"/>
+          <w:sz w:val="24"/>
+          <w:szCs w:val="24"/>
+        </w:rPr>
+        <w:t>egular el consumo de sal es fundamental</w:t>
+      </w:r>
+      <w:r>
+        <w:rPr>
+          <w:rFonts w:ascii="Arial" w:hAnsi="Arial" w:cs="Arial"/>
+          <w:sz w:val="24"/>
+          <w:szCs w:val="24"/>
+        </w:rPr>
+        <w:t xml:space="preserve"> para reducir la presión arterial. Los alimentos naturales </w:t>
+      </w:r>
+      <w:r>
+        <w:rPr>
+          <w:rFonts w:ascii="Arial" w:hAnsi="Arial" w:cs="Arial"/>
+          <w:sz w:val="24"/>
+          <w:szCs w:val="24"/>
+        </w:rPr>
+        <w:t>tienen suficiente sal para cubrir las ne</w:t>
+      </w:r>
+      <w:r>
+        <w:rPr>
+          <w:rFonts w:ascii="Arial" w:hAnsi="Arial" w:cs="Arial"/>
+          <w:sz w:val="24"/>
+          <w:szCs w:val="24"/>
+        </w:rPr>
+        <w:t>cesidades del organismo</w:t>
+      </w:r>
+      <w:r>
+        <w:rPr>
+          <w:rFonts w:ascii="Arial" w:hAnsi="Arial" w:cs="Arial"/>
+          <w:sz w:val="24"/>
+          <w:szCs w:val="24"/>
+        </w:rPr>
+        <w:t xml:space="preserve">. La alimentación de hoy tiene un promedio de 12 gramos diarios de sal; cada 4 gramos de sal que comemos de más, la presión arterial sistólica aumenta unos 2 </w:t>
+      </w:r>
+      <w:proofErr w:type="spellStart"/>
+      <w:r>
+        <w:rPr>
+          <w:rFonts w:ascii="Arial" w:hAnsi="Arial" w:cs="Arial"/>
+          <w:sz w:val="24"/>
+          <w:szCs w:val="24"/>
+        </w:rPr>
+        <w:t>mmHg</w:t>
+      </w:r>
+      <w:proofErr w:type="spellEnd"/>
+      <w:r>
+        <w:rPr>
+          <w:rFonts w:ascii="Arial" w:hAnsi="Arial" w:cs="Arial"/>
+          <w:sz w:val="24"/>
+          <w:szCs w:val="24"/>
+        </w:rPr>
+        <w:t xml:space="preserve"> y la diastólica 7 </w:t>
+      </w:r>
+      <w:proofErr w:type="spellStart"/>
+      <w:r>
+        <w:rPr>
+          <w:rFonts w:ascii="Arial" w:hAnsi="Arial" w:cs="Arial"/>
+          <w:sz w:val="24"/>
+          <w:szCs w:val="24"/>
+        </w:rPr>
+        <w:t>mmHg</w:t>
+      </w:r>
+      <w:proofErr w:type="spellEnd"/>
+      <w:r>
+        <w:rPr>
+          <w:rFonts w:ascii="Arial" w:hAnsi="Arial" w:cs="Arial"/>
+          <w:sz w:val="24"/>
+          <w:szCs w:val="24"/>
+        </w:rPr>
+        <w:t>.</w:t>
+      </w:r>
+    </w:p>
+    <w:p>
+      <w:pPr>
+        <w:ind w:firstLine="142"/>
+        <w:rPr>
+          <w:rFonts w:ascii="Arial" w:hAnsi="Arial" w:cs="Arial"/>
+          <w:sz w:val="24"/>
+          <w:szCs w:val="24"/>
+        </w:rPr>
+      </w:pPr>
+      <w:r>
+        <w:rPr>
+          <w:rFonts w:ascii="Arial" w:hAnsi="Arial" w:cs="Arial"/>
+          <w:sz w:val="24"/>
+          <w:szCs w:val="24"/>
+        </w:rPr>
+        <w:t xml:space="preserve"> La dieta normal debería contener 6 gramos diarios de sal (1 cucharada de café) lo cual reduce la presión arterial sistólica alrededor de 7 </w:t>
+      </w:r>
+      <w:proofErr w:type="spellStart"/>
+      <w:r>
+        <w:rPr>
+          <w:rFonts w:ascii="Arial" w:hAnsi="Arial" w:cs="Arial"/>
+          <w:sz w:val="24"/>
+          <w:szCs w:val="24"/>
+        </w:rPr>
+        <w:t>mmHg</w:t>
+      </w:r>
+      <w:proofErr w:type="spellEnd"/>
+      <w:r>
+        <w:rPr>
+          <w:rFonts w:ascii="Arial" w:hAnsi="Arial" w:cs="Arial"/>
+          <w:sz w:val="24"/>
+          <w:szCs w:val="24"/>
+        </w:rPr>
+        <w:t xml:space="preserve"> en personas con presión normal y 11,5 </w:t>
+      </w:r>
+      <w:proofErr w:type="spellStart"/>
+      <w:r>
+        <w:rPr>
+          <w:rFonts w:ascii="Arial" w:hAnsi="Arial" w:cs="Arial"/>
+          <w:sz w:val="24"/>
+          <w:szCs w:val="24"/>
+        </w:rPr>
+        <w:t>mmHg</w:t>
+      </w:r>
+      <w:proofErr w:type="spellEnd"/>
+      <w:r>
+        <w:rPr>
+          <w:rFonts w:ascii="Arial" w:hAnsi="Arial" w:cs="Arial"/>
+          <w:sz w:val="24"/>
+          <w:szCs w:val="24"/>
+        </w:rPr>
+        <w:t xml:space="preserve"> en los hipertensos. El café produce un aumento de la presión arterial mínimo y de corta duración. Se recomienda limitar el consumo a tres tazas diarias.</w:t>
+      </w:r>
+    </w:p>
+    <w:p>
+      <w:pPr>
+        <w:ind w:firstLine="142"/>
+        <w:rPr>
+          <w:rFonts w:ascii="Arial" w:hAnsi="Arial" w:cs="Arial"/>
+          <w:b/>
+          <w:sz w:val="24"/>
+          <w:szCs w:val="24"/>
+          <w:u w:val="single"/>
+        </w:rPr>
+      </w:pPr>
+      <w:r>
+        <w:rPr>
+          <w:rFonts w:ascii="Arial" w:hAnsi="Arial" w:cs="Arial"/>
+          <w:b/>
+          <w:sz w:val="24"/>
+          <w:szCs w:val="24"/>
+          <w:u w:val="single"/>
+        </w:rPr>
+        <w:t>Sedentarismo</w:t>
+      </w:r>
+    </w:p>
+    <w:p>
+      <w:pPr>
+        <w:ind w:firstLine="142"/>
+        <w:rPr>
+          <w:rFonts w:ascii="Arial" w:hAnsi="Arial" w:cs="Arial"/>
+          <w:sz w:val="24"/>
+          <w:szCs w:val="24"/>
+        </w:rPr>
+      </w:pPr>
+      <w:r>
+        <w:rPr>
+          <w:rFonts w:ascii="Arial" w:hAnsi="Arial" w:cs="Arial"/>
+          <w:sz w:val="24"/>
+          <w:szCs w:val="24"/>
+        </w:rPr>
+        <w:t>El sedentarismo está directamente ligado al incremento del peso. En las grandes ciudades, el sobrepeso y la obesidad, favorecidos por la permanencia de largas horas frente a la computadora, televisión o pantallas de juegos, han alcanzado proporciones de epidemia entre los niños y adolescentes. Estas actividades no deberían exceder las dos horas diarias y se deberían dedicar por lo menos 30/60 minutos al día a la práctica de actividades físicas aeróbicas.</w:t>
+      </w:r>
+    </w:p>
+    <w:p>
+      <w:pPr>
+        <w:ind w:firstLine="142"/>
+        <w:rPr>
+          <w:rFonts w:ascii="Arial" w:hAnsi="Arial" w:cs="Arial"/>
+          <w:b/>
+          <w:sz w:val="24"/>
+          <w:szCs w:val="24"/>
+          <w:u w:val="single"/>
+        </w:rPr>
+      </w:pPr>
+      <w:r>
+        <w:rPr>
+          <w:rFonts w:ascii="Arial" w:hAnsi="Arial" w:cs="Arial"/>
+          <w:b/>
+          <w:sz w:val="24"/>
+          <w:szCs w:val="24"/>
+          <w:u w:val="single"/>
+        </w:rPr>
+        <w:t>Actividad física</w:t>
+      </w:r>
+    </w:p>
+    <w:p>
+      <w:pPr>
+        <w:ind w:firstLine="142"/>
+        <w:rPr>
+          <w:rFonts w:ascii="Arial" w:hAnsi="Arial" w:cs="Arial"/>
+          <w:sz w:val="24"/>
+          <w:szCs w:val="24"/>
+        </w:rPr>
+      </w:pPr>
+      <w:r>
+        <w:rPr>
+          <w:rFonts w:ascii="Arial" w:hAnsi="Arial" w:cs="Arial"/>
+          <w:sz w:val="24"/>
+          <w:szCs w:val="24"/>
+        </w:rPr>
+        <w:t>L</w:t>
+      </w:r>
+      <w:r>
+        <w:rPr>
+          <w:rFonts w:ascii="Arial" w:hAnsi="Arial" w:cs="Arial"/>
+          <w:sz w:val="24"/>
+          <w:szCs w:val="24"/>
+        </w:rPr>
+        <w:t xml:space="preserve">a falta de ejercicio físico se asocia con el aumento de la presión arterial. Se sabe que la actividad física practicada en forma continuada reduce la presión arterial en personas con presión normal o alta, tanto en varones como en mujeres. </w:t>
+      </w:r>
+    </w:p>
+    <w:p>
+      <w:pPr>
+        <w:ind w:firstLine="142"/>
+        <w:rPr>
+          <w:rFonts w:ascii="Arial" w:hAnsi="Arial" w:cs="Arial"/>
+          <w:sz w:val="24"/>
+          <w:szCs w:val="24"/>
+        </w:rPr>
+      </w:pPr>
+      <w:r>
+        <w:rPr>
+          <w:rFonts w:ascii="Arial" w:hAnsi="Arial" w:cs="Arial"/>
+          <w:sz w:val="24"/>
+          <w:szCs w:val="24"/>
+        </w:rPr>
         <w:lastRenderedPageBreak/>
-        <w:t xml:space="preserve">El colesterol </w:t>
-      </w:r>
-      <w:r>
-        <w:rPr>
-          <w:rFonts w:ascii="Arial" w:hAnsi="Arial" w:cs="Arial"/>
-          <w:sz w:val="24"/>
-          <w:szCs w:val="24"/>
-        </w:rPr>
-        <w:t xml:space="preserve">y las grasas saturadas se asocian a cifras altas de presión arterial. </w:t>
-      </w:r>
-      <w:r>
-        <w:rPr>
-          <w:rFonts w:ascii="Arial" w:hAnsi="Arial" w:cs="Arial"/>
-          <w:sz w:val="24"/>
-          <w:szCs w:val="24"/>
-        </w:rPr>
-        <w:t>Existen dos dietas que se pueden</w:t>
-      </w:r>
-      <w:r>
-        <w:rPr>
-          <w:rFonts w:ascii="Arial" w:hAnsi="Arial" w:cs="Arial"/>
-          <w:sz w:val="24"/>
-          <w:szCs w:val="24"/>
-        </w:rPr>
-        <w:t xml:space="preserve"> adoptar</w:t>
-      </w:r>
-      <w:r>
-        <w:rPr>
-          <w:rFonts w:ascii="Arial" w:hAnsi="Arial" w:cs="Arial"/>
-          <w:sz w:val="24"/>
-          <w:szCs w:val="24"/>
-        </w:rPr>
-        <w:t xml:space="preserve"> que </w:t>
-      </w:r>
-      <w:r>
-        <w:rPr>
-          <w:rFonts w:ascii="Arial" w:hAnsi="Arial" w:cs="Arial"/>
-          <w:sz w:val="24"/>
-          <w:szCs w:val="24"/>
-        </w:rPr>
-        <w:t xml:space="preserve"> so</w:t>
-      </w:r>
-      <w:r>
-        <w:rPr>
-          <w:rFonts w:ascii="Arial" w:hAnsi="Arial" w:cs="Arial"/>
-          <w:sz w:val="24"/>
-          <w:szCs w:val="24"/>
-        </w:rPr>
-        <w:t>n la “mediterránea” y la “DASH”</w:t>
-      </w:r>
-      <w:r>
-        <w:rPr>
-          <w:rFonts w:ascii="Arial" w:hAnsi="Arial" w:cs="Arial"/>
-          <w:sz w:val="24"/>
-          <w:szCs w:val="24"/>
-        </w:rPr>
-        <w:t xml:space="preserve">. </w:t>
-      </w:r>
-      <w:r>
-        <w:rPr>
-          <w:rFonts w:ascii="Arial" w:hAnsi="Arial" w:cs="Arial"/>
-          <w:sz w:val="24"/>
-          <w:szCs w:val="24"/>
-        </w:rPr>
-        <w:t xml:space="preserve">Estas dietas </w:t>
-      </w:r>
-      <w:r>
-        <w:rPr>
-          <w:rFonts w:ascii="Arial" w:hAnsi="Arial" w:cs="Arial"/>
-          <w:sz w:val="24"/>
-          <w:szCs w:val="24"/>
-        </w:rPr>
-        <w:t>contienen poca carne y grasas de origen animal y abundante pescado, ácidos grasos omega 3, frutas, verduras, cereales integrales y lácteos descremados, además de potasio, calcio y magnesio. Con esta alimentación se puede reducir la presión sistólica entre 8 y 14 mm Hg.</w:t>
-      </w:r>
-    </w:p>
-    <w:p>
-      <w:pPr>
-        <w:ind w:firstLine="142"/>
-        <w:rPr>
-          <w:rFonts w:ascii="Arial" w:hAnsi="Arial" w:cs="Arial"/>
-          <w:sz w:val="24"/>
-          <w:szCs w:val="24"/>
-        </w:rPr>
-      </w:pPr>
-      <w:r>
-        <w:rPr>
-          <w:rFonts w:ascii="Arial" w:hAnsi="Arial" w:cs="Arial"/>
-          <w:sz w:val="24"/>
-          <w:szCs w:val="24"/>
-        </w:rPr>
-        <w:t>También e</w:t>
-      </w:r>
-      <w:r>
-        <w:rPr>
-          <w:rFonts w:ascii="Arial" w:hAnsi="Arial" w:cs="Arial"/>
-          <w:sz w:val="24"/>
-          <w:szCs w:val="24"/>
-        </w:rPr>
-        <w:t xml:space="preserve">l </w:t>
-      </w:r>
-      <w:r>
-        <w:rPr>
-          <w:rFonts w:ascii="Arial" w:hAnsi="Arial" w:cs="Arial"/>
-          <w:sz w:val="24"/>
-          <w:szCs w:val="24"/>
-        </w:rPr>
-        <w:t>consumo en exceso</w:t>
-      </w:r>
-      <w:r>
-        <w:rPr>
-          <w:rFonts w:ascii="Arial" w:hAnsi="Arial" w:cs="Arial"/>
-          <w:sz w:val="24"/>
-          <w:szCs w:val="24"/>
-        </w:rPr>
-        <w:t xml:space="preserve"> de alcohol </w:t>
-      </w:r>
-      <w:r>
-        <w:rPr>
-          <w:rFonts w:ascii="Arial" w:hAnsi="Arial" w:cs="Arial"/>
-          <w:sz w:val="24"/>
-          <w:szCs w:val="24"/>
-        </w:rPr>
-        <w:t>produce aumento de la presión arterial. El límite permitido es de una copa de vino tinto al día para las mujeres y hasta dos para los varones.</w:t>
-      </w:r>
-    </w:p>
-    <w:p>
-      <w:pPr>
-        <w:ind w:firstLine="142"/>
-        <w:rPr>
-          <w:rFonts w:ascii="Arial" w:hAnsi="Arial" w:cs="Arial"/>
-          <w:sz w:val="24"/>
-          <w:szCs w:val="24"/>
-        </w:rPr>
-      </w:pPr>
-      <w:r>
-        <w:rPr>
-          <w:rFonts w:ascii="Arial" w:hAnsi="Arial" w:cs="Arial"/>
-          <w:sz w:val="24"/>
-          <w:szCs w:val="24"/>
-        </w:rPr>
-        <w:t>Por otro lado r</w:t>
-      </w:r>
-      <w:r>
-        <w:rPr>
-          <w:rFonts w:ascii="Arial" w:hAnsi="Arial" w:cs="Arial"/>
-          <w:sz w:val="24"/>
-          <w:szCs w:val="24"/>
-        </w:rPr>
-        <w:t>egular el consumo de sal es fundamental</w:t>
-      </w:r>
-      <w:r>
-        <w:rPr>
-          <w:rFonts w:ascii="Arial" w:hAnsi="Arial" w:cs="Arial"/>
-          <w:sz w:val="24"/>
-          <w:szCs w:val="24"/>
-        </w:rPr>
-        <w:t xml:space="preserve"> para reducir la presión arterial. Los alimentos naturales </w:t>
-      </w:r>
-      <w:r>
-        <w:rPr>
-          <w:rFonts w:ascii="Arial" w:hAnsi="Arial" w:cs="Arial"/>
-          <w:sz w:val="24"/>
-          <w:szCs w:val="24"/>
-        </w:rPr>
-        <w:t>tienen suficiente sal para cubrir las ne</w:t>
-      </w:r>
-      <w:r>
-        <w:rPr>
-          <w:rFonts w:ascii="Arial" w:hAnsi="Arial" w:cs="Arial"/>
-          <w:sz w:val="24"/>
-          <w:szCs w:val="24"/>
-        </w:rPr>
-        <w:t>cesidades del organismo</w:t>
-      </w:r>
-      <w:r>
-        <w:rPr>
-          <w:rFonts w:ascii="Arial" w:hAnsi="Arial" w:cs="Arial"/>
-          <w:sz w:val="24"/>
-          <w:szCs w:val="24"/>
-        </w:rPr>
-        <w:t xml:space="preserve">. La alimentación de hoy tiene un promedio de 12 gramos diarios de sal; cada 4 gramos de sal que comemos de más, la presión arterial sistólica aumenta unos 2 </w:t>
-      </w:r>
-      <w:proofErr w:type="spellStart"/>
-      <w:r>
-        <w:rPr>
-          <w:rFonts w:ascii="Arial" w:hAnsi="Arial" w:cs="Arial"/>
-          <w:sz w:val="24"/>
-          <w:szCs w:val="24"/>
-        </w:rPr>
-        <w:t>mmHg</w:t>
-      </w:r>
-      <w:proofErr w:type="spellEnd"/>
-      <w:r>
-        <w:rPr>
-          <w:rFonts w:ascii="Arial" w:hAnsi="Arial" w:cs="Arial"/>
-          <w:sz w:val="24"/>
-          <w:szCs w:val="24"/>
-        </w:rPr>
-        <w:t xml:space="preserve"> y la diastólica 7 </w:t>
-      </w:r>
-      <w:proofErr w:type="spellStart"/>
-      <w:r>
-        <w:rPr>
-          <w:rFonts w:ascii="Arial" w:hAnsi="Arial" w:cs="Arial"/>
-          <w:sz w:val="24"/>
-          <w:szCs w:val="24"/>
-        </w:rPr>
-        <w:t>mmHg</w:t>
-      </w:r>
-      <w:proofErr w:type="spellEnd"/>
-      <w:r>
-        <w:rPr>
-          <w:rFonts w:ascii="Arial" w:hAnsi="Arial" w:cs="Arial"/>
-          <w:sz w:val="24"/>
-          <w:szCs w:val="24"/>
-        </w:rPr>
-        <w:t>.</w:t>
-      </w:r>
-    </w:p>
-    <w:p>
-      <w:pPr>
-        <w:ind w:firstLine="142"/>
-        <w:rPr>
-          <w:rFonts w:ascii="Arial" w:hAnsi="Arial" w:cs="Arial"/>
-          <w:sz w:val="24"/>
-          <w:szCs w:val="24"/>
-        </w:rPr>
-      </w:pPr>
-      <w:r>
-        <w:rPr>
-          <w:rFonts w:ascii="Arial" w:hAnsi="Arial" w:cs="Arial"/>
-          <w:sz w:val="24"/>
-          <w:szCs w:val="24"/>
-        </w:rPr>
-        <w:t xml:space="preserve"> La dieta normal debería contener 6 gramos diarios de sal (1 cucharada de café) lo cual reduce la presión arterial sistólica alrededor de 7 </w:t>
-      </w:r>
-      <w:proofErr w:type="spellStart"/>
-      <w:r>
-        <w:rPr>
-          <w:rFonts w:ascii="Arial" w:hAnsi="Arial" w:cs="Arial"/>
-          <w:sz w:val="24"/>
-          <w:szCs w:val="24"/>
-        </w:rPr>
-        <w:t>mmHg</w:t>
-      </w:r>
-      <w:proofErr w:type="spellEnd"/>
-      <w:r>
-        <w:rPr>
-          <w:rFonts w:ascii="Arial" w:hAnsi="Arial" w:cs="Arial"/>
-          <w:sz w:val="24"/>
-          <w:szCs w:val="24"/>
-        </w:rPr>
-        <w:t xml:space="preserve"> en personas con presión normal y 11,5 </w:t>
-      </w:r>
-      <w:proofErr w:type="spellStart"/>
-      <w:r>
-        <w:rPr>
-          <w:rFonts w:ascii="Arial" w:hAnsi="Arial" w:cs="Arial"/>
-          <w:sz w:val="24"/>
-          <w:szCs w:val="24"/>
-        </w:rPr>
-        <w:t>mmHg</w:t>
-      </w:r>
-      <w:proofErr w:type="spellEnd"/>
-      <w:r>
-        <w:rPr>
-          <w:rFonts w:ascii="Arial" w:hAnsi="Arial" w:cs="Arial"/>
-          <w:sz w:val="24"/>
-          <w:szCs w:val="24"/>
-        </w:rPr>
-        <w:t xml:space="preserve"> en los hipertensos. El café produce un aumento de la presión arterial mínimo y de corta duración. Se recomienda limitar el consumo a tres tazas diarias.</w:t>
-      </w:r>
-    </w:p>
-    <w:p>
-      <w:pPr>
-        <w:ind w:firstLine="142"/>
-        <w:rPr>
-          <w:rFonts w:ascii="Arial" w:hAnsi="Arial" w:cs="Arial"/>
-          <w:b/>
-          <w:sz w:val="24"/>
-          <w:szCs w:val="24"/>
-          <w:u w:val="single"/>
-        </w:rPr>
-      </w:pPr>
-      <w:r>
-        <w:rPr>
-          <w:rFonts w:ascii="Arial" w:hAnsi="Arial" w:cs="Arial"/>
-          <w:b/>
-          <w:sz w:val="24"/>
-          <w:szCs w:val="24"/>
-          <w:u w:val="single"/>
-        </w:rPr>
-        <w:t>Sedentarismo</w:t>
-      </w:r>
-    </w:p>
-    <w:p>
-      <w:pPr>
-        <w:ind w:firstLine="142"/>
-        <w:rPr>
-          <w:rFonts w:ascii="Arial" w:hAnsi="Arial" w:cs="Arial"/>
-          <w:sz w:val="24"/>
-          <w:szCs w:val="24"/>
-        </w:rPr>
-      </w:pPr>
-      <w:r>
-        <w:rPr>
-          <w:rFonts w:ascii="Arial" w:hAnsi="Arial" w:cs="Arial"/>
-          <w:sz w:val="24"/>
-          <w:szCs w:val="24"/>
-        </w:rPr>
-        <w:t>El sedentarismo está directamente ligado al incremento del peso. En las grandes ciudades, el sobrepeso y la obesidad, favorecidos por la permanencia de largas horas frente a la computadora, televisión o pantallas de juegos, han alcanzado proporciones de epidemia entre los niños y adolescentes. Estas actividades no deberían exceder las dos horas diarias y se deberían dedicar por lo menos 30/60 minutos al día a la práctica de actividades físicas aeróbicas.</w:t>
-      </w:r>
-    </w:p>
-    <w:p>
-      <w:pPr>
-        <w:ind w:firstLine="142"/>
-        <w:rPr>
-          <w:rFonts w:ascii="Arial" w:hAnsi="Arial" w:cs="Arial"/>
-          <w:b/>
-          <w:sz w:val="24"/>
-          <w:szCs w:val="24"/>
-          <w:u w:val="single"/>
-        </w:rPr>
-      </w:pPr>
-      <w:r>
-        <w:rPr>
-          <w:rFonts w:ascii="Arial" w:hAnsi="Arial" w:cs="Arial"/>
-          <w:b/>
-          <w:sz w:val="24"/>
-          <w:szCs w:val="24"/>
-          <w:u w:val="single"/>
-        </w:rPr>
-        <w:t>Actividad física</w:t>
-      </w:r>
-    </w:p>
-    <w:p>
-      <w:pPr>
-        <w:ind w:firstLine="142"/>
-        <w:rPr>
-          <w:rFonts w:ascii="Arial" w:hAnsi="Arial" w:cs="Arial"/>
-          <w:sz w:val="24"/>
-          <w:szCs w:val="24"/>
-        </w:rPr>
-      </w:pPr>
-      <w:r>
-        <w:rPr>
-          <w:rFonts w:ascii="Arial" w:hAnsi="Arial" w:cs="Arial"/>
-          <w:sz w:val="24"/>
-          <w:szCs w:val="24"/>
-        </w:rPr>
-        <w:t>L</w:t>
-      </w:r>
-      <w:r>
-        <w:rPr>
-          <w:rFonts w:ascii="Arial" w:hAnsi="Arial" w:cs="Arial"/>
-          <w:sz w:val="24"/>
-          <w:szCs w:val="24"/>
-        </w:rPr>
-        <w:t xml:space="preserve">a falta de ejercicio físico se asocia con el aumento de la presión arterial. Se sabe que la actividad física practicada en forma continuada reduce la presión arterial en personas con presión normal o alta, tanto en varones como en mujeres. </w:t>
-      </w:r>
-    </w:p>
-    <w:p>
-      <w:pPr>
-        <w:ind w:firstLine="142"/>
-        <w:rPr>
-          <w:rFonts w:ascii="Arial" w:hAnsi="Arial" w:cs="Arial"/>
-          <w:sz w:val="24"/>
-          <w:szCs w:val="24"/>
-        </w:rPr>
-      </w:pPr>
-      <w:r>
-        <w:rPr>
-          <w:rFonts w:ascii="Arial" w:hAnsi="Arial" w:cs="Arial"/>
-          <w:sz w:val="24"/>
-          <w:szCs w:val="24"/>
-        </w:rPr>
-        <w:t xml:space="preserve">La actividad física aeróbica es uno de los pilares principales del tratamiento no farmacológico de los pacientes hipertensos, además contribuye a la reducción del peso y también del colesterol. Es necesario descubrir el placer del ejercicio físico regular y si es posible, al aire libre. Las actividades más adecuadas son las de intensidad moderada y de duración prolongada (30 a 40 </w:t>
-      </w:r>
-      <w:r>
-        <w:rPr>
-          <w:rFonts w:ascii="Arial" w:hAnsi="Arial" w:cs="Arial"/>
-          <w:sz w:val="24"/>
-          <w:szCs w:val="24"/>
-        </w:rPr>
-        <w:lastRenderedPageBreak/>
-        <w:t xml:space="preserve">minutos) realizadas con una frecuencia superior a tres veces a la semana, un ejemplo podría ser caminar a buen paso, nadar o pedalear. </w:t>
+        <w:t xml:space="preserve">La actividad física aeróbica es uno de los pilares principales del tratamiento no farmacológico de los pacientes hipertensos, además contribuye a la reducción del peso y también del colesterol. Es necesario descubrir el placer del ejercicio físico regular y si es posible, al aire libre. Las actividades más adecuadas son las de intensidad moderada y de duración prolongada (30 a 40 minutos) realizadas con una frecuencia superior a tres veces a la semana, un ejemplo podría ser caminar a buen paso, nadar o pedalear. </w:t>
       </w:r>
     </w:p>
     <w:p>
@@ -6150,7 +6395,6 @@
           <w:sz w:val="32"/>
           <w:szCs w:val="28"/>
         </w:rPr>
-        <w:lastRenderedPageBreak/>
         <w:t>Como surge la necesidad</w:t>
       </w:r>
     </w:p>
@@ -6638,7 +6882,7 @@
           <w:u w:val="single"/>
         </w:rPr>
       </w:pPr>
-      <w:bookmarkStart w:id="5" w:name="_Toc449884799"/>
+      <w:bookmarkStart w:id="4" w:name="_Toc449884799"/>
       <w:r>
         <w:rPr>
           <w:sz w:val="32"/>
@@ -6647,7 +6891,7 @@
         </w:rPr>
         <w:t>Sistemas similares</w:t>
       </w:r>
-      <w:bookmarkEnd w:id="5"/>
+      <w:bookmarkEnd w:id="4"/>
     </w:p>
     <w:p/>
     <w:p>
@@ -6778,6 +7022,7 @@
           <w:sz w:val="24"/>
           <w:szCs w:val="24"/>
         </w:rPr>
+        <w:lastRenderedPageBreak/>
         <w:t>Mantener un historial de tensión arterial.</w:t>
       </w:r>
     </w:p>
@@ -6820,7 +7065,6 @@
           <w:szCs w:val="24"/>
           <w:lang w:val="en-US"/>
         </w:rPr>
-        <w:lastRenderedPageBreak/>
         <w:t>Presión</w:t>
       </w:r>
       <w:proofErr w:type="spellEnd"/>
@@ -7111,7 +7355,7 @@
           <w:u w:val="single"/>
         </w:rPr>
       </w:pPr>
-      <w:bookmarkStart w:id="6" w:name="_Toc449884800"/>
+      <w:bookmarkStart w:id="5" w:name="_Toc449884800"/>
       <w:r>
         <w:rPr>
           <w:sz w:val="32"/>
@@ -7120,24 +7364,24 @@
         </w:rPr>
         <w:t>Diagnóstico</w:t>
       </w:r>
+      <w:bookmarkEnd w:id="5"/>
+    </w:p>
+    <w:p/>
+    <w:p>
+      <w:pPr>
+        <w:pStyle w:val="Ttulo3"/>
+        <w:rPr>
+          <w:sz w:val="32"/>
+        </w:rPr>
+      </w:pPr>
+      <w:bookmarkStart w:id="6" w:name="_Toc449884801"/>
+      <w:r>
+        <w:rPr>
+          <w:sz w:val="32"/>
+        </w:rPr>
+        <w:t>Requerimientos funcionales</w:t>
+      </w:r>
       <w:bookmarkEnd w:id="6"/>
-    </w:p>
-    <w:p/>
-    <w:p>
-      <w:pPr>
-        <w:pStyle w:val="Ttulo3"/>
-        <w:rPr>
-          <w:sz w:val="32"/>
-        </w:rPr>
-      </w:pPr>
-      <w:bookmarkStart w:id="7" w:name="_Toc449884801"/>
-      <w:r>
-        <w:rPr>
-          <w:sz w:val="32"/>
-        </w:rPr>
-        <w:t>Requerimientos funcionales</w:t>
-      </w:r>
-      <w:bookmarkEnd w:id="7"/>
     </w:p>
     <w:p>
       <w:pPr>
@@ -7442,14 +7686,14 @@
           <w:sz w:val="32"/>
         </w:rPr>
       </w:pPr>
-      <w:bookmarkStart w:id="8" w:name="_Toc449884802"/>
+      <w:bookmarkStart w:id="7" w:name="_Toc449884802"/>
       <w:r>
         <w:rPr>
           <w:sz w:val="32"/>
         </w:rPr>
         <w:t>Requerimientos no funcionales</w:t>
       </w:r>
-      <w:bookmarkEnd w:id="8"/>
+      <w:bookmarkEnd w:id="7"/>
     </w:p>
     <w:p>
       <w:pPr>
@@ -7558,6 +7802,7 @@
           <w:sz w:val="24"/>
           <w:szCs w:val="24"/>
         </w:rPr>
+        <w:lastRenderedPageBreak/>
         <w:t>Las interfaces deberán ser construidas en un formato similar al de Windows.</w:t>
       </w:r>
     </w:p>
@@ -7580,7 +7825,6 @@
           <w:sz w:val="24"/>
           <w:szCs w:val="24"/>
         </w:rPr>
-        <w:lastRenderedPageBreak/>
         <w:t>Las operaciones a realizar vía web deben poder realizar</w:t>
       </w:r>
       <w:r>
@@ -7654,7 +7898,7 @@
           <w:u w:val="single"/>
         </w:rPr>
       </w:pPr>
-      <w:bookmarkStart w:id="9" w:name="_Toc449884803"/>
+      <w:bookmarkStart w:id="8" w:name="_Toc449884803"/>
       <w:r>
         <w:rPr>
           <w:sz w:val="32"/>
@@ -7662,66 +7906,164 @@
         </w:rPr>
         <w:t>Propuesta del sistema de información</w:t>
       </w:r>
+      <w:bookmarkEnd w:id="8"/>
+    </w:p>
+    <w:p>
+      <w:pPr>
+        <w:pStyle w:val="Ttulo3"/>
+        <w:rPr>
+          <w:sz w:val="32"/>
+          <w:u w:val="single"/>
+        </w:rPr>
+      </w:pPr>
+      <w:bookmarkStart w:id="9" w:name="_Toc449884804"/>
+      <w:r>
+        <w:rPr>
+          <w:sz w:val="32"/>
+          <w:u w:val="single"/>
+        </w:rPr>
+        <w:t>Objetivo</w:t>
+      </w:r>
       <w:bookmarkEnd w:id="9"/>
     </w:p>
     <w:p>
       <w:pPr>
-        <w:pStyle w:val="Ttulo3"/>
-        <w:rPr>
-          <w:sz w:val="32"/>
-        </w:rPr>
-      </w:pPr>
-      <w:bookmarkStart w:id="10" w:name="_Toc449884804"/>
-      <w:r>
-        <w:rPr>
-          <w:sz w:val="32"/>
-        </w:rPr>
-        <w:t>Objetivos</w:t>
-      </w:r>
+        <w:rPr>
+          <w:rFonts w:ascii="Arial" w:hAnsi="Arial" w:cs="Arial"/>
+          <w:sz w:val="24"/>
+          <w:szCs w:val="24"/>
+        </w:rPr>
+      </w:pPr>
+    </w:p>
+    <w:p>
+      <w:pPr>
+        <w:rPr>
+          <w:rFonts w:ascii="Arial" w:hAnsi="Arial" w:cs="Arial"/>
+          <w:sz w:val="24"/>
+          <w:szCs w:val="24"/>
+        </w:rPr>
+      </w:pPr>
+      <w:r>
+        <w:rPr>
+          <w:rFonts w:ascii="Arial" w:hAnsi="Arial" w:cs="Arial"/>
+          <w:color w:val="000000"/>
+        </w:rPr>
+        <w:t>Procesar y brindar información que permita gestionar pacientes</w:t>
+      </w:r>
+      <w:r>
+        <w:rPr>
+          <w:rFonts w:ascii="Arial" w:hAnsi="Arial" w:cs="Arial"/>
+          <w:color w:val="000000"/>
+        </w:rPr>
+        <w:t xml:space="preserve"> de un profesional médico, </w:t>
+      </w:r>
+      <w:r>
+        <w:rPr>
+          <w:rFonts w:ascii="Arial" w:hAnsi="Arial" w:cs="Arial"/>
+          <w:color w:val="000000"/>
+        </w:rPr>
+        <w:t>mediciones de la presión art</w:t>
+      </w:r>
+      <w:r>
+        <w:rPr>
+          <w:rFonts w:ascii="Arial" w:hAnsi="Arial" w:cs="Arial"/>
+          <w:color w:val="000000"/>
+        </w:rPr>
+        <w:t xml:space="preserve">erial, medicamentos recetados, </w:t>
+      </w:r>
+      <w:r>
+        <w:rPr>
+          <w:rFonts w:ascii="Arial" w:hAnsi="Arial" w:cs="Arial"/>
+          <w:color w:val="000000"/>
+        </w:rPr>
+        <w:t>estu</w:t>
+      </w:r>
+      <w:r>
+        <w:rPr>
+          <w:rFonts w:ascii="Arial" w:hAnsi="Arial" w:cs="Arial"/>
+          <w:color w:val="000000"/>
+        </w:rPr>
+        <w:t>dios realizados, g</w:t>
+      </w:r>
+      <w:bookmarkStart w:id="10" w:name="_GoBack"/>
       <w:bookmarkEnd w:id="10"/>
-    </w:p>
-    <w:p>
-      <w:pPr>
-        <w:rPr>
-          <w:rFonts w:ascii="Arial" w:hAnsi="Arial" w:cs="Arial"/>
-          <w:sz w:val="24"/>
-          <w:szCs w:val="24"/>
-        </w:rPr>
-      </w:pPr>
-    </w:p>
-    <w:p>
-      <w:pPr>
-        <w:rPr>
-          <w:rFonts w:ascii="Arial" w:hAnsi="Arial" w:cs="Arial"/>
-          <w:sz w:val="24"/>
-          <w:szCs w:val="24"/>
-        </w:rPr>
-      </w:pPr>
-      <w:r>
-        <w:rPr>
-          <w:rFonts w:ascii="Arial" w:hAnsi="Arial" w:cs="Arial"/>
-          <w:sz w:val="24"/>
-          <w:szCs w:val="24"/>
-        </w:rPr>
-        <w:t>P</w:t>
-      </w:r>
-      <w:r>
-        <w:rPr>
-          <w:rFonts w:ascii="Arial" w:hAnsi="Arial" w:cs="Arial"/>
-          <w:sz w:val="24"/>
-          <w:szCs w:val="24"/>
-        </w:rPr>
-        <w:t>rocesar y brindar información que permita, para períodos determinados, gestionar las mediciones de la presión arterial junto con sus medicamentos recetados y estudios realizados, visualizar las mismas con gráficos estadísticos para control y emitir informes de las respectivas mediciones, tanto para el especialista como para el paciente.</w:t>
-      </w:r>
-    </w:p>
-    <w:p>
-      <w:pPr>
-        <w:rPr>
-          <w:rFonts w:ascii="Arial" w:hAnsi="Arial" w:cs="Arial"/>
-          <w:sz w:val="24"/>
-          <w:szCs w:val="24"/>
-        </w:rPr>
-      </w:pPr>
+      <w:r>
+        <w:rPr>
+          <w:rFonts w:ascii="Arial" w:hAnsi="Arial" w:cs="Arial"/>
+          <w:color w:val="000000"/>
+        </w:rPr>
+        <w:t xml:space="preserve">estionar </w:t>
+      </w:r>
+      <w:r>
+        <w:rPr>
+          <w:rFonts w:ascii="Arial" w:hAnsi="Arial" w:cs="Arial"/>
+          <w:color w:val="000000"/>
+        </w:rPr>
+        <w:t>historia</w:t>
+      </w:r>
+      <w:r>
+        <w:rPr>
+          <w:rFonts w:ascii="Arial" w:hAnsi="Arial" w:cs="Arial"/>
+          <w:color w:val="000000"/>
+        </w:rPr>
+        <w:t>s</w:t>
+      </w:r>
+      <w:r>
+        <w:rPr>
+          <w:rFonts w:ascii="Arial" w:hAnsi="Arial" w:cs="Arial"/>
+          <w:color w:val="000000"/>
+        </w:rPr>
+        <w:t xml:space="preserve"> clínica</w:t>
+      </w:r>
+      <w:r>
+        <w:rPr>
+          <w:rFonts w:ascii="Arial" w:hAnsi="Arial" w:cs="Arial"/>
+          <w:color w:val="000000"/>
+        </w:rPr>
+        <w:t xml:space="preserve">s de los pacientes, </w:t>
+      </w:r>
+      <w:r>
+        <w:rPr>
+          <w:rFonts w:ascii="Arial" w:hAnsi="Arial" w:cs="Arial"/>
+          <w:color w:val="000000"/>
+        </w:rPr>
+        <w:t>la programación horaria de las mediciones y el consumo de medicamentos, permitiendo notificar sobre las mismas al paciente con motivo de recor</w:t>
+      </w:r>
+      <w:r>
+        <w:rPr>
+          <w:rFonts w:ascii="Arial" w:hAnsi="Arial" w:cs="Arial"/>
+          <w:color w:val="000000"/>
+        </w:rPr>
+        <w:t>darles su control y tratamiento, generando</w:t>
+      </w:r>
+      <w:r>
+        <w:rPr>
+          <w:rFonts w:ascii="Arial" w:hAnsi="Arial" w:cs="Arial"/>
+          <w:color w:val="000000"/>
+        </w:rPr>
+        <w:t xml:space="preserve"> informes basados en la</w:t>
+      </w:r>
+      <w:r>
+        <w:rPr>
+          <w:rFonts w:ascii="Arial" w:hAnsi="Arial" w:cs="Arial"/>
+          <w:color w:val="000000"/>
+        </w:rPr>
+        <w:t xml:space="preserve">s </w:t>
+      </w:r>
+      <w:r>
+        <w:rPr>
+          <w:rFonts w:ascii="Arial" w:hAnsi="Arial" w:cs="Arial"/>
+          <w:color w:val="000000"/>
+        </w:rPr>
+        <w:t>mediciones</w:t>
+      </w:r>
+      <w:r>
+        <w:rPr>
+          <w:rFonts w:ascii="Arial" w:hAnsi="Arial" w:cs="Arial"/>
+          <w:color w:val="000000"/>
+        </w:rPr>
+        <w:t xml:space="preserve"> que sirvan de utilidad al profesional para determinar un diagnóstico y confeccionar un tratamiento.</w:t>
+      </w:r>
     </w:p>
     <w:p>
       <w:pPr>
@@ -8170,7 +8512,6 @@
           <w:sz w:val="24"/>
           <w:szCs w:val="24"/>
         </w:rPr>
-        <w:lastRenderedPageBreak/>
         <w:t>Gestionar medicamentos:</w:t>
       </w:r>
     </w:p>
@@ -9102,6 +9443,7 @@
           <w:sz w:val="24"/>
           <w:szCs w:val="24"/>
         </w:rPr>
+        <w:lastRenderedPageBreak/>
         <w:t>Generar informes de mediciones.</w:t>
       </w:r>
     </w:p>
@@ -9124,7 +9466,6 @@
           <w:sz w:val="24"/>
           <w:szCs w:val="24"/>
         </w:rPr>
-        <w:lastRenderedPageBreak/>
         <w:t>Consultar informe de mediciones.</w:t>
       </w:r>
     </w:p>
@@ -9646,7 +9987,16 @@
           <w:sz w:val="24"/>
           <w:szCs w:val="24"/>
         </w:rPr>
-        <w:t>La propuesta de desarrollar un sistema que permita gestionar mediciones de presión arterial a los profesionales de la salud y pacientes</w:t>
+        <w:t xml:space="preserve">La propuesta de desarrollar un sistema que permita gestionar mediciones de </w:t>
+      </w:r>
+      <w:r>
+        <w:rPr>
+          <w:rFonts w:ascii="Arial" w:hAnsi="Arial" w:cs="Arial"/>
+          <w:sz w:val="24"/>
+          <w:szCs w:val="24"/>
+        </w:rPr>
+        <w:lastRenderedPageBreak/>
+        <w:t>presión arterial a los profesionales de la salud y pacientes</w:t>
       </w:r>
       <w:r>
         <w:rPr>
@@ -9662,16 +10012,7 @@
           <w:sz w:val="24"/>
           <w:szCs w:val="24"/>
         </w:rPr>
-        <w:t xml:space="preserve">es práctica porque </w:t>
-      </w:r>
-      <w:r>
-        <w:rPr>
-          <w:rFonts w:ascii="Arial" w:hAnsi="Arial" w:cs="Arial"/>
-          <w:sz w:val="24"/>
-          <w:szCs w:val="24"/>
-        </w:rPr>
-        <w:lastRenderedPageBreak/>
-        <w:t>de forma fácil, rápida y sin necesidad de poseer conocimiento o capacitación técnica en el uso del sistema, el mismo permitirá registrar, consultar, comparar, emitir y organizar la información relacionada con las mediciones.</w:t>
+        <w:t>es práctica porque de forma fácil, rápida y sin necesidad de poseer conocimiento o capacitación técnica en el uso del sistema, el mismo permitirá registrar, consultar, comparar, emitir y organizar la información relacionada con las mediciones.</w:t>
       </w:r>
       <w:r>
         <w:rPr>
@@ -10363,6 +10704,7 @@
           <w:sz w:val="24"/>
           <w:szCs w:val="24"/>
         </w:rPr>
+        <w:lastRenderedPageBreak/>
         <w:t>A continuación se presenta el resultado d</w:t>
       </w:r>
       <w:r>
@@ -11984,6 +12326,7 @@
                 <w:sz w:val="24"/>
                 <w:szCs w:val="24"/>
               </w:rPr>
+              <w:lastRenderedPageBreak/>
               <w:t>Cantidad</w:t>
             </w:r>
           </w:p>
@@ -12100,7 +12443,6 @@
                 <w:sz w:val="24"/>
                 <w:szCs w:val="24"/>
               </w:rPr>
-              <w:lastRenderedPageBreak/>
               <w:t>Community</w:t>
             </w:r>
             <w:proofErr w:type="spellEnd"/>
@@ -12135,7 +12477,6 @@
                 <w:sz w:val="24"/>
                 <w:szCs w:val="24"/>
               </w:rPr>
-              <w:lastRenderedPageBreak/>
               <w:t>$</w:t>
             </w:r>
             <w:r>
@@ -12174,7 +12515,6 @@
                 <w:sz w:val="24"/>
                 <w:szCs w:val="24"/>
               </w:rPr>
-              <w:lastRenderedPageBreak/>
               <w:t>2</w:t>
             </w:r>
           </w:p>
@@ -14694,6 +15034,7 @@
     <w:r>
       <w:rPr>
         <w:noProof/>
+        <w:lang w:eastAsia="es-ES"/>
       </w:rPr>
       <mc:AlternateContent>
         <mc:Choice Requires="wps">
@@ -14836,7 +15177,7 @@
           <w:rPr>
             <w:noProof/>
           </w:rPr>
-          <w:t>4</w:t>
+          <w:t>11</w:t>
         </w:r>
         <w:r>
           <w:fldChar w:fldCharType="end"/>
@@ -19672,7 +20013,7 @@
 </file>
 
 <file path=customXml/itemProps2.xml><?xml version="1.0" encoding="utf-8"?>
-<ds:datastoreItem xmlns:ds="http://schemas.openxmlformats.org/officeDocument/2006/customXml" ds:itemID="{8B4FDB2D-E45D-4860-A830-08A055731CCB}">
+<ds:datastoreItem xmlns:ds="http://schemas.openxmlformats.org/officeDocument/2006/customXml" ds:itemID="{FD741074-7753-4DF3-8016-AF79E2D35E0F}">
   <ds:schemaRefs>
     <ds:schemaRef ds:uri="http://schemas.openxmlformats.org/officeDocument/2006/bibliography"/>
   </ds:schemaRefs>

</xml_diff>

<commit_message>
Se modificó la redacción del objetivo y la organización de los requerimientos funcionales
</commit_message>
<xml_diff>
--- a/EstudioInicial/Estudio_Inicial_GestorPresiónArterial.docx
+++ b/EstudioInicial/Estudio_Inicial_GestorPresiónArterial.docx
@@ -271,6 +271,7 @@
                               <w:dataBinding w:prefixMappings="xmlns:ns0='http://purl.org/dc/elements/1.1/' xmlns:ns1='http://schemas.openxmlformats.org/package/2006/metadata/core-properties' " w:xpath="/ns1:coreProperties[1]/ns0:title[1]" w:storeItemID="{6C3C8BC8-F283-45AE-878A-BAB7291924A1}"/>
                               <w:text/>
                             </w:sdtPr>
+                            <w:sdtEndPr/>
                             <w:sdtContent>
                               <w:p>
                                 <w:pPr>
@@ -333,6 +334,7 @@
                         <w:dataBinding w:prefixMappings="xmlns:ns0='http://purl.org/dc/elements/1.1/' xmlns:ns1='http://schemas.openxmlformats.org/package/2006/metadata/core-properties' " w:xpath="/ns1:coreProperties[1]/ns0:title[1]" w:storeItemID="{6C3C8BC8-F283-45AE-878A-BAB7291924A1}"/>
                         <w:text/>
                       </w:sdtPr>
+                      <w:sdtEndPr/>
                       <w:sdtContent>
                         <w:p>
                           <w:pPr>
@@ -1465,10 +1467,6 @@
           </mc:Choice>
           <mc:Fallback>
             <w:pict>
-              <v:shapetype id="_x0000_t202" coordsize="21600,21600" o:spt="202" path="m,l,21600r21600,l21600,xe">
-                <v:stroke joinstyle="miter"/>
-                <v:path gradientshapeok="t" o:connecttype="rect"/>
-              </v:shapetype>
               <v:shape id="Text Box 24" o:spid="_x0000_s1032" type="#_x0000_t202" style="position:absolute;margin-left:-51.55pt;margin-top:21.5pt;width:569.55pt;height:31.5pt;z-index:251663360;visibility:visible;mso-wrap-style:square;mso-width-percent:0;mso-height-percent:0;mso-wrap-distance-left:9pt;mso-wrap-distance-top:0;mso-wrap-distance-right:9pt;mso-wrap-distance-bottom:0;mso-position-horizontal:absolute;mso-position-horizontal-relative:text;mso-position-vertical:absolute;mso-position-vertical-relative:text;mso-width-percent:0;mso-height-percent:0;mso-width-relative:margin;mso-height-relative:margin;v-text-anchor:top" o:gfxdata="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" filled="f" stroked="f" strokeweight=".5pt">
                 <v:path arrowok="t"/>
                 <v:textbox>
@@ -1563,6 +1561,7 @@
           <w:docPartUnique/>
         </w:docPartObj>
       </w:sdtPr>
+      <w:sdtEndPr/>
       <w:sdtContent>
         <w:p>
           <w:pPr>
@@ -7947,6 +7946,8 @@
         <w:rPr>
           <w:rFonts w:ascii="Arial" w:hAnsi="Arial" w:cs="Arial"/>
           <w:color w:val="000000"/>
+          <w:sz w:val="24"/>
+          <w:szCs w:val="24"/>
         </w:rPr>
         <w:t>Procesar y brindar información que permita gestionar pacientes</w:t>
       </w:r>
@@ -7954,6 +7955,8 @@
         <w:rPr>
           <w:rFonts w:ascii="Arial" w:hAnsi="Arial" w:cs="Arial"/>
           <w:color w:val="000000"/>
+          <w:sz w:val="24"/>
+          <w:szCs w:val="24"/>
         </w:rPr>
         <w:t xml:space="preserve"> de un profesional médico, </w:t>
       </w:r>
@@ -7961,6 +7964,8 @@
         <w:rPr>
           <w:rFonts w:ascii="Arial" w:hAnsi="Arial" w:cs="Arial"/>
           <w:color w:val="000000"/>
+          <w:sz w:val="24"/>
+          <w:szCs w:val="24"/>
         </w:rPr>
         <w:t>mediciones de la presión art</w:t>
       </w:r>
@@ -7968,6 +7973,8 @@
         <w:rPr>
           <w:rFonts w:ascii="Arial" w:hAnsi="Arial" w:cs="Arial"/>
           <w:color w:val="000000"/>
+          <w:sz w:val="24"/>
+          <w:szCs w:val="24"/>
         </w:rPr>
         <w:t xml:space="preserve">erial, medicamentos recetados, </w:t>
       </w:r>
@@ -7975,6 +7982,8 @@
         <w:rPr>
           <w:rFonts w:ascii="Arial" w:hAnsi="Arial" w:cs="Arial"/>
           <w:color w:val="000000"/>
+          <w:sz w:val="24"/>
+          <w:szCs w:val="24"/>
         </w:rPr>
         <w:t>estu</w:t>
       </w:r>
@@ -7982,87 +7991,55 @@
         <w:rPr>
           <w:rFonts w:ascii="Arial" w:hAnsi="Arial" w:cs="Arial"/>
           <w:color w:val="000000"/>
-        </w:rPr>
-        <w:t>dios realizados, g</w:t>
-      </w:r>
-      <w:bookmarkStart w:id="10" w:name="_GoBack"/>
-      <w:bookmarkEnd w:id="10"/>
+          <w:sz w:val="24"/>
+          <w:szCs w:val="24"/>
+        </w:rPr>
+        <w:t xml:space="preserve">dios realizados, gestionar </w:t>
+      </w:r>
       <w:r>
         <w:rPr>
           <w:rFonts w:ascii="Arial" w:hAnsi="Arial" w:cs="Arial"/>
           <w:color w:val="000000"/>
-        </w:rPr>
-        <w:t xml:space="preserve">estionar </w:t>
+          <w:sz w:val="24"/>
+          <w:szCs w:val="24"/>
+        </w:rPr>
+        <w:t>historia</w:t>
       </w:r>
       <w:r>
         <w:rPr>
           <w:rFonts w:ascii="Arial" w:hAnsi="Arial" w:cs="Arial"/>
           <w:color w:val="000000"/>
-        </w:rPr>
-        <w:t>historia</w:t>
+          <w:sz w:val="24"/>
+          <w:szCs w:val="24"/>
+        </w:rPr>
+        <w:t>s</w:t>
       </w:r>
       <w:r>
         <w:rPr>
           <w:rFonts w:ascii="Arial" w:hAnsi="Arial" w:cs="Arial"/>
           <w:color w:val="000000"/>
-        </w:rPr>
-        <w:t>s</w:t>
+          <w:sz w:val="24"/>
+          <w:szCs w:val="24"/>
+        </w:rPr>
+        <w:t xml:space="preserve"> clínica</w:t>
       </w:r>
       <w:r>
         <w:rPr>
           <w:rFonts w:ascii="Arial" w:hAnsi="Arial" w:cs="Arial"/>
           <w:color w:val="000000"/>
-        </w:rPr>
-        <w:t xml:space="preserve"> clínica</w:t>
+          <w:sz w:val="24"/>
+          <w:szCs w:val="24"/>
+        </w:rPr>
+        <w:t>s de los pacientes</w:t>
       </w:r>
       <w:r>
         <w:rPr>
           <w:rFonts w:ascii="Arial" w:hAnsi="Arial" w:cs="Arial"/>
           <w:color w:val="000000"/>
-        </w:rPr>
-        <w:t xml:space="preserve">s de los pacientes, </w:t>
-      </w:r>
-      <w:r>
-        <w:rPr>
-          <w:rFonts w:ascii="Arial" w:hAnsi="Arial" w:cs="Arial"/>
-          <w:color w:val="000000"/>
-        </w:rPr>
-        <w:t>la programación horaria de las mediciones y el consumo de medicamentos, permitiendo notificar sobre las mismas al paciente con motivo de recor</w:t>
-      </w:r>
-      <w:r>
-        <w:rPr>
-          <w:rFonts w:ascii="Arial" w:hAnsi="Arial" w:cs="Arial"/>
-          <w:color w:val="000000"/>
-        </w:rPr>
-        <w:t>darles su control y tratamiento, generando</w:t>
-      </w:r>
-      <w:r>
-        <w:rPr>
-          <w:rFonts w:ascii="Arial" w:hAnsi="Arial" w:cs="Arial"/>
-          <w:color w:val="000000"/>
-        </w:rPr>
-        <w:t xml:space="preserve"> informes basados en la</w:t>
-      </w:r>
-      <w:r>
-        <w:rPr>
-          <w:rFonts w:ascii="Arial" w:hAnsi="Arial" w:cs="Arial"/>
-          <w:color w:val="000000"/>
-        </w:rPr>
-        <w:t xml:space="preserve">s </w:t>
-      </w:r>
-      <w:r>
-        <w:rPr>
-          <w:rFonts w:ascii="Arial" w:hAnsi="Arial" w:cs="Arial"/>
-          <w:color w:val="000000"/>
-        </w:rPr>
-        <w:t>mediciones</w:t>
-      </w:r>
-      <w:r>
-        <w:rPr>
-          <w:rFonts w:ascii="Arial" w:hAnsi="Arial" w:cs="Arial"/>
-          <w:color w:val="000000"/>
-        </w:rPr>
-        <w:t xml:space="preserve"> que sirvan de utilidad al profesional para determinar un diagnóstico y confeccionar un tratamiento.</w:t>
+          <w:sz w:val="24"/>
+          <w:szCs w:val="24"/>
+        </w:rPr>
+        <w:t xml:space="preserve"> y generar informes para contribuir al tratamiento de la presión arterial.</w:t>
       </w:r>
     </w:p>
     <w:p>
@@ -8073,7 +8050,7 @@
           <w:u w:val="single"/>
         </w:rPr>
       </w:pPr>
-      <w:bookmarkStart w:id="11" w:name="_Toc449884805"/>
+      <w:bookmarkStart w:id="10" w:name="_Toc449884805"/>
       <w:r>
         <w:rPr>
           <w:sz w:val="32"/>
@@ -8081,7 +8058,7 @@
         </w:rPr>
         <w:t>Alcances</w:t>
       </w:r>
-      <w:bookmarkEnd w:id="11"/>
+      <w:bookmarkEnd w:id="10"/>
     </w:p>
     <w:p/>
     <w:p>
@@ -8102,17 +8079,7 @@
           <w:szCs w:val="24"/>
           <w:u w:val="single"/>
         </w:rPr>
-        <w:t xml:space="preserve">Requerimientos </w:t>
-      </w:r>
-      <w:r>
-        <w:rPr>
-          <w:rFonts w:ascii="Arial" w:hAnsi="Arial" w:cs="Arial"/>
-          <w:b/>
-          <w:sz w:val="24"/>
-          <w:szCs w:val="24"/>
-          <w:u w:val="single"/>
-        </w:rPr>
-        <w:t>detallados</w:t>
+        <w:t>Pacientes</w:t>
       </w:r>
     </w:p>
     <w:p>
@@ -8222,7 +8189,15 @@
           <w:sz w:val="24"/>
           <w:szCs w:val="24"/>
         </w:rPr>
-        <w:t>Eliminar paciente.</w:t>
+        <w:t xml:space="preserve">Registrar baja de </w:t>
+      </w:r>
+      <w:r>
+        <w:rPr>
+          <w:rFonts w:ascii="Arial" w:hAnsi="Arial" w:cs="Arial"/>
+          <w:sz w:val="24"/>
+          <w:szCs w:val="24"/>
+        </w:rPr>
+        <w:t>paciente.</w:t>
       </w:r>
     </w:p>
     <w:p>
@@ -8235,6 +8210,747 @@
           <w:szCs w:val="24"/>
         </w:rPr>
       </w:pPr>
+    </w:p>
+    <w:p>
+      <w:pPr>
+        <w:pStyle w:val="Prrafodelista"/>
+        <w:numPr>
+          <w:ilvl w:val="0"/>
+          <w:numId w:val="21"/>
+        </w:numPr>
+        <w:rPr>
+          <w:rFonts w:ascii="Arial" w:hAnsi="Arial" w:cs="Arial"/>
+          <w:sz w:val="24"/>
+          <w:szCs w:val="24"/>
+        </w:rPr>
+      </w:pPr>
+      <w:r>
+        <w:rPr>
+          <w:rFonts w:ascii="Arial" w:hAnsi="Arial" w:cs="Arial"/>
+          <w:sz w:val="24"/>
+          <w:szCs w:val="24"/>
+        </w:rPr>
+        <w:t>Gestionar medicamentos:</w:t>
+      </w:r>
+    </w:p>
+    <w:p>
+      <w:pPr>
+        <w:pStyle w:val="Prrafodelista"/>
+        <w:numPr>
+          <w:ilvl w:val="1"/>
+          <w:numId w:val="19"/>
+        </w:numPr>
+        <w:rPr>
+          <w:rFonts w:ascii="Arial" w:hAnsi="Arial" w:cs="Arial"/>
+          <w:sz w:val="24"/>
+          <w:szCs w:val="24"/>
+        </w:rPr>
+      </w:pPr>
+      <w:r>
+        <w:rPr>
+          <w:rFonts w:ascii="Arial" w:hAnsi="Arial" w:cs="Arial"/>
+          <w:sz w:val="24"/>
+          <w:szCs w:val="24"/>
+        </w:rPr>
+        <w:t>Registrar medicamento.</w:t>
+      </w:r>
+    </w:p>
+    <w:p>
+      <w:pPr>
+        <w:pStyle w:val="Prrafodelista"/>
+        <w:numPr>
+          <w:ilvl w:val="1"/>
+          <w:numId w:val="19"/>
+        </w:numPr>
+        <w:rPr>
+          <w:rFonts w:ascii="Arial" w:hAnsi="Arial" w:cs="Arial"/>
+          <w:sz w:val="24"/>
+          <w:szCs w:val="24"/>
+        </w:rPr>
+      </w:pPr>
+      <w:r>
+        <w:rPr>
+          <w:rFonts w:ascii="Arial" w:hAnsi="Arial" w:cs="Arial"/>
+          <w:sz w:val="24"/>
+          <w:szCs w:val="24"/>
+        </w:rPr>
+        <w:t>Consultar medicamento.</w:t>
+      </w:r>
+    </w:p>
+    <w:p>
+      <w:pPr>
+        <w:pStyle w:val="Prrafodelista"/>
+        <w:numPr>
+          <w:ilvl w:val="1"/>
+          <w:numId w:val="19"/>
+        </w:numPr>
+        <w:rPr>
+          <w:rFonts w:ascii="Arial" w:hAnsi="Arial" w:cs="Arial"/>
+          <w:sz w:val="24"/>
+          <w:szCs w:val="24"/>
+        </w:rPr>
+      </w:pPr>
+      <w:r>
+        <w:rPr>
+          <w:rFonts w:ascii="Arial" w:hAnsi="Arial" w:cs="Arial"/>
+          <w:sz w:val="24"/>
+          <w:szCs w:val="24"/>
+        </w:rPr>
+        <w:t>Modificar medicamento.</w:t>
+      </w:r>
+    </w:p>
+    <w:p>
+      <w:pPr>
+        <w:pStyle w:val="Prrafodelista"/>
+        <w:numPr>
+          <w:ilvl w:val="1"/>
+          <w:numId w:val="19"/>
+        </w:numPr>
+        <w:rPr>
+          <w:rFonts w:ascii="Arial" w:hAnsi="Arial" w:cs="Arial"/>
+          <w:sz w:val="24"/>
+          <w:szCs w:val="24"/>
+        </w:rPr>
+      </w:pPr>
+      <w:r>
+        <w:rPr>
+          <w:rFonts w:ascii="Arial" w:hAnsi="Arial" w:cs="Arial"/>
+          <w:sz w:val="24"/>
+          <w:szCs w:val="24"/>
+        </w:rPr>
+        <w:t xml:space="preserve">Registrar baja de </w:t>
+      </w:r>
+      <w:r>
+        <w:rPr>
+          <w:rFonts w:ascii="Arial" w:hAnsi="Arial" w:cs="Arial"/>
+          <w:sz w:val="24"/>
+          <w:szCs w:val="24"/>
+        </w:rPr>
+        <w:t>medicamento.</w:t>
+      </w:r>
+    </w:p>
+    <w:p>
+      <w:pPr>
+        <w:pStyle w:val="Prrafodelista"/>
+        <w:ind w:left="1440"/>
+        <w:rPr>
+          <w:rFonts w:ascii="Arial" w:hAnsi="Arial" w:cs="Arial"/>
+          <w:sz w:val="24"/>
+          <w:szCs w:val="24"/>
+        </w:rPr>
+      </w:pPr>
+    </w:p>
+    <w:p>
+      <w:pPr>
+        <w:pStyle w:val="Prrafodelista"/>
+        <w:numPr>
+          <w:ilvl w:val="0"/>
+          <w:numId w:val="21"/>
+        </w:numPr>
+        <w:rPr>
+          <w:rFonts w:ascii="Arial" w:hAnsi="Arial" w:cs="Arial"/>
+          <w:sz w:val="24"/>
+          <w:szCs w:val="24"/>
+        </w:rPr>
+      </w:pPr>
+      <w:r>
+        <w:rPr>
+          <w:rFonts w:ascii="Arial" w:hAnsi="Arial" w:cs="Arial"/>
+          <w:sz w:val="24"/>
+          <w:szCs w:val="24"/>
+        </w:rPr>
+        <w:t>Gestionar mediciones de pr</w:t>
+      </w:r>
+      <w:r>
+        <w:rPr>
+          <w:rFonts w:ascii="Arial" w:hAnsi="Arial" w:cs="Arial"/>
+          <w:sz w:val="24"/>
+          <w:szCs w:val="24"/>
+        </w:rPr>
+        <w:t>esión arterial</w:t>
+      </w:r>
+      <w:r>
+        <w:rPr>
+          <w:rFonts w:ascii="Arial" w:hAnsi="Arial" w:cs="Arial"/>
+          <w:sz w:val="24"/>
+          <w:szCs w:val="24"/>
+        </w:rPr>
+        <w:t>:</w:t>
+      </w:r>
+    </w:p>
+    <w:p>
+      <w:pPr>
+        <w:pStyle w:val="Prrafodelista"/>
+        <w:numPr>
+          <w:ilvl w:val="1"/>
+          <w:numId w:val="19"/>
+        </w:numPr>
+        <w:rPr>
+          <w:rFonts w:ascii="Arial" w:hAnsi="Arial" w:cs="Arial"/>
+          <w:sz w:val="24"/>
+          <w:szCs w:val="24"/>
+        </w:rPr>
+      </w:pPr>
+      <w:r>
+        <w:rPr>
+          <w:rFonts w:ascii="Arial" w:hAnsi="Arial" w:cs="Arial"/>
+          <w:sz w:val="24"/>
+          <w:szCs w:val="24"/>
+        </w:rPr>
+        <w:t>Registrar medición de presión arterial.</w:t>
+      </w:r>
+    </w:p>
+    <w:p>
+      <w:pPr>
+        <w:pStyle w:val="Prrafodelista"/>
+        <w:numPr>
+          <w:ilvl w:val="1"/>
+          <w:numId w:val="19"/>
+        </w:numPr>
+        <w:rPr>
+          <w:rFonts w:ascii="Arial" w:hAnsi="Arial" w:cs="Arial"/>
+          <w:sz w:val="24"/>
+          <w:szCs w:val="24"/>
+        </w:rPr>
+      </w:pPr>
+      <w:r>
+        <w:rPr>
+          <w:rFonts w:ascii="Arial" w:hAnsi="Arial" w:cs="Arial"/>
+          <w:sz w:val="24"/>
+          <w:szCs w:val="24"/>
+        </w:rPr>
+        <w:t>Consultar medición de presión arterial.</w:t>
+      </w:r>
+    </w:p>
+    <w:p>
+      <w:pPr>
+        <w:pStyle w:val="Prrafodelista"/>
+        <w:numPr>
+          <w:ilvl w:val="1"/>
+          <w:numId w:val="19"/>
+        </w:numPr>
+        <w:rPr>
+          <w:rFonts w:ascii="Arial" w:hAnsi="Arial" w:cs="Arial"/>
+          <w:sz w:val="24"/>
+          <w:szCs w:val="24"/>
+        </w:rPr>
+      </w:pPr>
+      <w:r>
+        <w:rPr>
+          <w:rFonts w:ascii="Arial" w:hAnsi="Arial" w:cs="Arial"/>
+          <w:sz w:val="24"/>
+          <w:szCs w:val="24"/>
+        </w:rPr>
+        <w:t>Modificar medición de presión arterial.</w:t>
+      </w:r>
+    </w:p>
+    <w:p>
+      <w:pPr>
+        <w:pStyle w:val="Prrafodelista"/>
+        <w:numPr>
+          <w:ilvl w:val="1"/>
+          <w:numId w:val="19"/>
+        </w:numPr>
+        <w:rPr>
+          <w:rFonts w:ascii="Arial" w:hAnsi="Arial" w:cs="Arial"/>
+          <w:sz w:val="24"/>
+          <w:szCs w:val="24"/>
+        </w:rPr>
+      </w:pPr>
+      <w:r>
+        <w:rPr>
+          <w:rFonts w:ascii="Arial" w:hAnsi="Arial" w:cs="Arial"/>
+          <w:sz w:val="24"/>
+          <w:szCs w:val="24"/>
+        </w:rPr>
+        <w:t>Registrar baja de</w:t>
+      </w:r>
+      <w:r>
+        <w:rPr>
+          <w:rFonts w:ascii="Arial" w:hAnsi="Arial" w:cs="Arial"/>
+          <w:sz w:val="24"/>
+          <w:szCs w:val="24"/>
+        </w:rPr>
+        <w:t xml:space="preserve"> medición de presión arterial.</w:t>
+      </w:r>
+    </w:p>
+    <w:p>
+      <w:pPr>
+        <w:pStyle w:val="Prrafodelista"/>
+        <w:ind w:left="1440"/>
+        <w:rPr>
+          <w:rFonts w:ascii="Arial" w:hAnsi="Arial" w:cs="Arial"/>
+          <w:sz w:val="24"/>
+          <w:szCs w:val="24"/>
+        </w:rPr>
+      </w:pPr>
+    </w:p>
+    <w:p>
+      <w:pPr>
+        <w:pStyle w:val="Prrafodelista"/>
+        <w:numPr>
+          <w:ilvl w:val="0"/>
+          <w:numId w:val="21"/>
+        </w:numPr>
+        <w:rPr>
+          <w:rFonts w:ascii="Arial" w:hAnsi="Arial" w:cs="Arial"/>
+          <w:sz w:val="24"/>
+          <w:szCs w:val="24"/>
+        </w:rPr>
+      </w:pPr>
+      <w:r>
+        <w:rPr>
+          <w:rFonts w:ascii="Arial" w:hAnsi="Arial" w:cs="Arial"/>
+          <w:sz w:val="24"/>
+          <w:szCs w:val="24"/>
+        </w:rPr>
+        <w:t>Gestionar estudios</w:t>
+      </w:r>
+      <w:r>
+        <w:rPr>
+          <w:rFonts w:ascii="Arial" w:hAnsi="Arial" w:cs="Arial"/>
+          <w:sz w:val="24"/>
+          <w:szCs w:val="24"/>
+        </w:rPr>
+        <w:t>:</w:t>
+      </w:r>
+    </w:p>
+    <w:p>
+      <w:pPr>
+        <w:pStyle w:val="Prrafodelista"/>
+        <w:numPr>
+          <w:ilvl w:val="1"/>
+          <w:numId w:val="19"/>
+        </w:numPr>
+        <w:rPr>
+          <w:rFonts w:ascii="Arial" w:hAnsi="Arial" w:cs="Arial"/>
+          <w:sz w:val="24"/>
+          <w:szCs w:val="24"/>
+        </w:rPr>
+      </w:pPr>
+      <w:r>
+        <w:rPr>
+          <w:rFonts w:ascii="Arial" w:hAnsi="Arial" w:cs="Arial"/>
+          <w:sz w:val="24"/>
+          <w:szCs w:val="24"/>
+        </w:rPr>
+        <w:t>Registrar estudio.</w:t>
+      </w:r>
+    </w:p>
+    <w:p>
+      <w:pPr>
+        <w:pStyle w:val="Prrafodelista"/>
+        <w:numPr>
+          <w:ilvl w:val="1"/>
+          <w:numId w:val="19"/>
+        </w:numPr>
+        <w:rPr>
+          <w:rFonts w:ascii="Arial" w:hAnsi="Arial" w:cs="Arial"/>
+          <w:sz w:val="24"/>
+          <w:szCs w:val="24"/>
+        </w:rPr>
+      </w:pPr>
+      <w:r>
+        <w:rPr>
+          <w:rFonts w:ascii="Arial" w:hAnsi="Arial" w:cs="Arial"/>
+          <w:sz w:val="24"/>
+          <w:szCs w:val="24"/>
+        </w:rPr>
+        <w:t>Consultar estudio.</w:t>
+      </w:r>
+    </w:p>
+    <w:p>
+      <w:pPr>
+        <w:pStyle w:val="Prrafodelista"/>
+        <w:numPr>
+          <w:ilvl w:val="1"/>
+          <w:numId w:val="19"/>
+        </w:numPr>
+        <w:rPr>
+          <w:rFonts w:ascii="Arial" w:hAnsi="Arial" w:cs="Arial"/>
+          <w:sz w:val="24"/>
+          <w:szCs w:val="24"/>
+        </w:rPr>
+      </w:pPr>
+      <w:r>
+        <w:rPr>
+          <w:rFonts w:ascii="Arial" w:hAnsi="Arial" w:cs="Arial"/>
+          <w:sz w:val="24"/>
+          <w:szCs w:val="24"/>
+        </w:rPr>
+        <w:lastRenderedPageBreak/>
+        <w:t>Modificar estudio.</w:t>
+      </w:r>
+    </w:p>
+    <w:p>
+      <w:pPr>
+        <w:pStyle w:val="Prrafodelista"/>
+        <w:numPr>
+          <w:ilvl w:val="1"/>
+          <w:numId w:val="19"/>
+        </w:numPr>
+        <w:rPr>
+          <w:rFonts w:ascii="Arial" w:hAnsi="Arial" w:cs="Arial"/>
+          <w:sz w:val="24"/>
+          <w:szCs w:val="24"/>
+        </w:rPr>
+      </w:pPr>
+      <w:r>
+        <w:rPr>
+          <w:rFonts w:ascii="Arial" w:hAnsi="Arial" w:cs="Arial"/>
+          <w:sz w:val="24"/>
+          <w:szCs w:val="24"/>
+        </w:rPr>
+        <w:t>Registrar baja de</w:t>
+      </w:r>
+      <w:r>
+        <w:rPr>
+          <w:rFonts w:ascii="Arial" w:hAnsi="Arial" w:cs="Arial"/>
+          <w:sz w:val="24"/>
+          <w:szCs w:val="24"/>
+        </w:rPr>
+        <w:t xml:space="preserve"> estudio.</w:t>
+      </w:r>
+    </w:p>
+    <w:p>
+      <w:pPr>
+        <w:rPr>
+          <w:rFonts w:ascii="Arial" w:hAnsi="Arial" w:cs="Arial"/>
+          <w:b/>
+          <w:sz w:val="24"/>
+          <w:szCs w:val="24"/>
+          <w:u w:val="single"/>
+        </w:rPr>
+      </w:pPr>
+      <w:r>
+        <w:rPr>
+          <w:rFonts w:ascii="Arial" w:hAnsi="Arial" w:cs="Arial"/>
+          <w:b/>
+          <w:sz w:val="24"/>
+          <w:szCs w:val="24"/>
+          <w:u w:val="single"/>
+        </w:rPr>
+        <w:t>Historias Clínicas</w:t>
+      </w:r>
+    </w:p>
+    <w:p>
+      <w:pPr>
+        <w:pStyle w:val="Prrafodelista"/>
+        <w:numPr>
+          <w:ilvl w:val="0"/>
+          <w:numId w:val="21"/>
+        </w:numPr>
+        <w:rPr>
+          <w:rFonts w:ascii="Arial" w:hAnsi="Arial" w:cs="Arial"/>
+          <w:sz w:val="24"/>
+          <w:szCs w:val="24"/>
+        </w:rPr>
+      </w:pPr>
+      <w:r>
+        <w:rPr>
+          <w:rFonts w:ascii="Arial" w:hAnsi="Arial" w:cs="Arial"/>
+          <w:sz w:val="24"/>
+          <w:szCs w:val="24"/>
+        </w:rPr>
+        <w:t>Gestionar historias clínicas:</w:t>
+      </w:r>
+    </w:p>
+    <w:p>
+      <w:pPr>
+        <w:pStyle w:val="Prrafodelista"/>
+        <w:numPr>
+          <w:ilvl w:val="1"/>
+          <w:numId w:val="19"/>
+        </w:numPr>
+        <w:rPr>
+          <w:rFonts w:ascii="Arial" w:hAnsi="Arial" w:cs="Arial"/>
+          <w:sz w:val="24"/>
+          <w:szCs w:val="24"/>
+        </w:rPr>
+      </w:pPr>
+      <w:r>
+        <w:rPr>
+          <w:rFonts w:ascii="Arial" w:hAnsi="Arial" w:cs="Arial"/>
+          <w:sz w:val="24"/>
+          <w:szCs w:val="24"/>
+        </w:rPr>
+        <w:t>Registrar nueva historia clínica.</w:t>
+      </w:r>
+    </w:p>
+    <w:p>
+      <w:pPr>
+        <w:pStyle w:val="Prrafodelista"/>
+        <w:numPr>
+          <w:ilvl w:val="1"/>
+          <w:numId w:val="19"/>
+        </w:numPr>
+        <w:rPr>
+          <w:rFonts w:ascii="Arial" w:hAnsi="Arial" w:cs="Arial"/>
+          <w:sz w:val="24"/>
+          <w:szCs w:val="24"/>
+        </w:rPr>
+      </w:pPr>
+      <w:r>
+        <w:rPr>
+          <w:rFonts w:ascii="Arial" w:hAnsi="Arial" w:cs="Arial"/>
+          <w:sz w:val="24"/>
+          <w:szCs w:val="24"/>
+        </w:rPr>
+        <w:t>Registrar diagnóstico.</w:t>
+      </w:r>
+    </w:p>
+    <w:p>
+      <w:pPr>
+        <w:pStyle w:val="Prrafodelista"/>
+        <w:numPr>
+          <w:ilvl w:val="1"/>
+          <w:numId w:val="19"/>
+        </w:numPr>
+        <w:rPr>
+          <w:rFonts w:ascii="Arial" w:hAnsi="Arial" w:cs="Arial"/>
+          <w:sz w:val="24"/>
+          <w:szCs w:val="24"/>
+        </w:rPr>
+      </w:pPr>
+      <w:r>
+        <w:rPr>
+          <w:rFonts w:ascii="Arial" w:hAnsi="Arial" w:cs="Arial"/>
+          <w:sz w:val="24"/>
+          <w:szCs w:val="24"/>
+        </w:rPr>
+        <w:t xml:space="preserve">Asignar </w:t>
+      </w:r>
+      <w:r>
+        <w:rPr>
+          <w:rFonts w:ascii="Arial" w:hAnsi="Arial" w:cs="Arial"/>
+          <w:sz w:val="24"/>
+          <w:szCs w:val="24"/>
+        </w:rPr>
+        <w:t>profesional médico que atiende al paciente.</w:t>
+      </w:r>
+    </w:p>
+    <w:p>
+      <w:pPr>
+        <w:pStyle w:val="Prrafodelista"/>
+        <w:numPr>
+          <w:ilvl w:val="1"/>
+          <w:numId w:val="19"/>
+        </w:numPr>
+        <w:rPr>
+          <w:rFonts w:ascii="Arial" w:hAnsi="Arial" w:cs="Arial"/>
+          <w:sz w:val="24"/>
+          <w:szCs w:val="24"/>
+        </w:rPr>
+      </w:pPr>
+      <w:r>
+        <w:rPr>
+          <w:rFonts w:ascii="Arial" w:hAnsi="Arial" w:cs="Arial"/>
+          <w:sz w:val="24"/>
+          <w:szCs w:val="24"/>
+        </w:rPr>
+        <w:t>Consultar historia clínica.</w:t>
+      </w:r>
+    </w:p>
+    <w:p>
+      <w:pPr>
+        <w:pStyle w:val="Prrafodelista"/>
+        <w:numPr>
+          <w:ilvl w:val="1"/>
+          <w:numId w:val="19"/>
+        </w:numPr>
+        <w:rPr>
+          <w:rFonts w:ascii="Arial" w:hAnsi="Arial" w:cs="Arial"/>
+          <w:sz w:val="24"/>
+          <w:szCs w:val="24"/>
+        </w:rPr>
+      </w:pPr>
+      <w:r>
+        <w:rPr>
+          <w:rFonts w:ascii="Arial" w:hAnsi="Arial" w:cs="Arial"/>
+          <w:sz w:val="24"/>
+          <w:szCs w:val="24"/>
+        </w:rPr>
+        <w:t xml:space="preserve">Registrar observaciones del estado de los pacientes al momento de la consulta. </w:t>
+      </w:r>
+    </w:p>
+    <w:p>
+      <w:pPr>
+        <w:pStyle w:val="Prrafodelista"/>
+        <w:numPr>
+          <w:ilvl w:val="1"/>
+          <w:numId w:val="19"/>
+        </w:numPr>
+        <w:rPr>
+          <w:rFonts w:ascii="Arial" w:hAnsi="Arial" w:cs="Arial"/>
+          <w:sz w:val="24"/>
+          <w:szCs w:val="24"/>
+        </w:rPr>
+      </w:pPr>
+      <w:r>
+        <w:rPr>
+          <w:rFonts w:ascii="Arial" w:hAnsi="Arial" w:cs="Arial"/>
+          <w:sz w:val="24"/>
+          <w:szCs w:val="24"/>
+        </w:rPr>
+        <w:t xml:space="preserve">Adjuntar </w:t>
+      </w:r>
+      <w:r>
+        <w:rPr>
+          <w:rFonts w:ascii="Arial" w:hAnsi="Arial" w:cs="Arial"/>
+          <w:sz w:val="24"/>
+          <w:szCs w:val="24"/>
+        </w:rPr>
+        <w:t xml:space="preserve"> información y</w:t>
+      </w:r>
+      <w:r>
+        <w:rPr>
+          <w:rFonts w:ascii="Arial" w:hAnsi="Arial" w:cs="Arial"/>
+          <w:sz w:val="24"/>
+          <w:szCs w:val="24"/>
+        </w:rPr>
+        <w:t xml:space="preserve"> programación de mediciones.</w:t>
+      </w:r>
+    </w:p>
+    <w:p>
+      <w:pPr>
+        <w:pStyle w:val="Prrafodelista"/>
+        <w:numPr>
+          <w:ilvl w:val="1"/>
+          <w:numId w:val="19"/>
+        </w:numPr>
+        <w:rPr>
+          <w:rFonts w:ascii="Arial" w:hAnsi="Arial" w:cs="Arial"/>
+          <w:sz w:val="24"/>
+          <w:szCs w:val="24"/>
+        </w:rPr>
+      </w:pPr>
+      <w:r>
+        <w:rPr>
+          <w:rFonts w:ascii="Arial" w:hAnsi="Arial" w:cs="Arial"/>
+          <w:sz w:val="24"/>
+          <w:szCs w:val="24"/>
+        </w:rPr>
+        <w:t>Adjuntar</w:t>
+      </w:r>
+      <w:r>
+        <w:rPr>
+          <w:rFonts w:ascii="Arial" w:hAnsi="Arial" w:cs="Arial"/>
+          <w:sz w:val="24"/>
+          <w:szCs w:val="24"/>
+        </w:rPr>
+        <w:t xml:space="preserve"> mediciones individuales realizadas por un paciente fuera del consultorio.</w:t>
+      </w:r>
+    </w:p>
+    <w:p>
+      <w:pPr>
+        <w:pStyle w:val="Prrafodelista"/>
+        <w:numPr>
+          <w:ilvl w:val="1"/>
+          <w:numId w:val="19"/>
+        </w:numPr>
+        <w:rPr>
+          <w:rFonts w:ascii="Arial" w:hAnsi="Arial" w:cs="Arial"/>
+          <w:sz w:val="24"/>
+          <w:szCs w:val="24"/>
+        </w:rPr>
+      </w:pPr>
+      <w:r>
+        <w:rPr>
+          <w:rFonts w:ascii="Arial" w:hAnsi="Arial" w:cs="Arial"/>
+          <w:sz w:val="24"/>
+          <w:szCs w:val="24"/>
+        </w:rPr>
+        <w:t xml:space="preserve">Adjuntar </w:t>
+      </w:r>
+      <w:r>
+        <w:rPr>
+          <w:rFonts w:ascii="Arial" w:hAnsi="Arial" w:cs="Arial"/>
+          <w:sz w:val="24"/>
+          <w:szCs w:val="24"/>
+        </w:rPr>
+        <w:t>mediciones realizadas en el consultorio.</w:t>
+      </w:r>
+    </w:p>
+    <w:p>
+      <w:pPr>
+        <w:pStyle w:val="Prrafodelista"/>
+        <w:numPr>
+          <w:ilvl w:val="1"/>
+          <w:numId w:val="19"/>
+        </w:numPr>
+        <w:rPr>
+          <w:rFonts w:ascii="Arial" w:hAnsi="Arial" w:cs="Arial"/>
+          <w:sz w:val="24"/>
+          <w:szCs w:val="24"/>
+        </w:rPr>
+      </w:pPr>
+      <w:r>
+        <w:rPr>
+          <w:rFonts w:ascii="Arial" w:hAnsi="Arial" w:cs="Arial"/>
+          <w:sz w:val="24"/>
+          <w:szCs w:val="24"/>
+        </w:rPr>
+        <w:t xml:space="preserve">Adjuntar </w:t>
+      </w:r>
+      <w:r>
+        <w:rPr>
+          <w:rFonts w:ascii="Arial" w:hAnsi="Arial" w:cs="Arial"/>
+          <w:sz w:val="24"/>
+          <w:szCs w:val="24"/>
+        </w:rPr>
+        <w:t xml:space="preserve">información y programación </w:t>
+      </w:r>
+      <w:r>
+        <w:rPr>
+          <w:rFonts w:ascii="Arial" w:hAnsi="Arial" w:cs="Arial"/>
+          <w:sz w:val="24"/>
+          <w:szCs w:val="24"/>
+        </w:rPr>
+        <w:t>de medicamentos.</w:t>
+      </w:r>
+    </w:p>
+    <w:p>
+      <w:pPr>
+        <w:pStyle w:val="Prrafodelista"/>
+        <w:numPr>
+          <w:ilvl w:val="1"/>
+          <w:numId w:val="19"/>
+        </w:numPr>
+        <w:rPr>
+          <w:rFonts w:ascii="Arial" w:hAnsi="Arial" w:cs="Arial"/>
+          <w:sz w:val="24"/>
+          <w:szCs w:val="24"/>
+        </w:rPr>
+      </w:pPr>
+      <w:r>
+        <w:rPr>
+          <w:rFonts w:ascii="Arial" w:hAnsi="Arial" w:cs="Arial"/>
+          <w:sz w:val="24"/>
+          <w:szCs w:val="24"/>
+        </w:rPr>
+        <w:t>Adjuntar estudios.</w:t>
+      </w:r>
+    </w:p>
+    <w:p>
+      <w:pPr>
+        <w:rPr>
+          <w:rFonts w:ascii="Arial" w:hAnsi="Arial" w:cs="Arial"/>
+          <w:b/>
+          <w:sz w:val="24"/>
+          <w:szCs w:val="24"/>
+          <w:u w:val="single"/>
+        </w:rPr>
+      </w:pPr>
+      <w:r>
+        <w:rPr>
+          <w:rFonts w:ascii="Arial" w:hAnsi="Arial" w:cs="Arial"/>
+          <w:b/>
+          <w:sz w:val="24"/>
+          <w:szCs w:val="24"/>
+          <w:u w:val="single"/>
+        </w:rPr>
+        <w:t>Profesionales Médicos</w:t>
+      </w:r>
     </w:p>
     <w:p>
       <w:pPr>
@@ -8343,19 +9059,37 @@
           <w:sz w:val="24"/>
           <w:szCs w:val="24"/>
         </w:rPr>
-        <w:t>Eliminar profesional médico.</w:t>
-      </w:r>
-    </w:p>
-    <w:p>
-      <w:pPr>
-        <w:pStyle w:val="Prrafodelista"/>
-        <w:ind w:left="1440"/>
-        <w:rPr>
-          <w:rFonts w:ascii="Arial" w:hAnsi="Arial" w:cs="Arial"/>
-          <w:sz w:val="24"/>
-          <w:szCs w:val="24"/>
-        </w:rPr>
-      </w:pPr>
+        <w:t>Registrar baja de</w:t>
+      </w:r>
+      <w:r>
+        <w:rPr>
+          <w:rFonts w:ascii="Arial" w:hAnsi="Arial" w:cs="Arial"/>
+          <w:sz w:val="24"/>
+          <w:szCs w:val="24"/>
+        </w:rPr>
+        <w:t xml:space="preserve"> profesional médico.</w:t>
+      </w:r>
+    </w:p>
+    <w:p>
+      <w:pPr>
+        <w:rPr>
+          <w:rFonts w:ascii="Arial" w:hAnsi="Arial" w:cs="Arial"/>
+          <w:b/>
+          <w:sz w:val="24"/>
+          <w:szCs w:val="24"/>
+          <w:u w:val="single"/>
+        </w:rPr>
+      </w:pPr>
+      <w:r>
+        <w:rPr>
+          <w:rFonts w:ascii="Arial" w:hAnsi="Arial" w:cs="Arial"/>
+          <w:b/>
+          <w:sz w:val="24"/>
+          <w:szCs w:val="24"/>
+          <w:u w:val="single"/>
+        </w:rPr>
+        <w:t>Planificaciones</w:t>
+      </w:r>
     </w:p>
     <w:p>
       <w:pPr>
@@ -8376,15 +9110,15 @@
           <w:sz w:val="24"/>
           <w:szCs w:val="24"/>
         </w:rPr>
-        <w:t>Gestionar mediciones de pr</w:t>
-      </w:r>
-      <w:r>
-        <w:rPr>
-          <w:rFonts w:ascii="Arial" w:hAnsi="Arial" w:cs="Arial"/>
-          <w:sz w:val="24"/>
-          <w:szCs w:val="24"/>
-        </w:rPr>
-        <w:t>esión arterial de los pacientes:</w:t>
+        <w:t>G</w:t>
+      </w:r>
+      <w:r>
+        <w:rPr>
+          <w:rFonts w:ascii="Arial" w:hAnsi="Arial" w:cs="Arial"/>
+          <w:sz w:val="24"/>
+          <w:szCs w:val="24"/>
+        </w:rPr>
+        <w:t>estionar planificación de mediciones:</w:t>
       </w:r>
     </w:p>
     <w:p>
@@ -8406,7 +9140,7 @@
           <w:sz w:val="24"/>
           <w:szCs w:val="24"/>
         </w:rPr>
-        <w:t>Registrar medición de presión arterial.</w:t>
+        <w:t xml:space="preserve">Registrar la programación de un conjunto de mediciones para un período. </w:t>
       </w:r>
     </w:p>
     <w:p>
@@ -8428,7 +9162,7 @@
           <w:sz w:val="24"/>
           <w:szCs w:val="24"/>
         </w:rPr>
-        <w:t>Consultar medición de presión arterial.</w:t>
+        <w:t>Consultar la programación de mediciones de presión arterial.</w:t>
       </w:r>
     </w:p>
     <w:p>
@@ -8450,7 +9184,7 @@
           <w:sz w:val="24"/>
           <w:szCs w:val="24"/>
         </w:rPr>
-        <w:t>Modificar medición de presión arterial.</w:t>
+        <w:t>Modificar programación de mediciones.</w:t>
       </w:r>
     </w:p>
     <w:p>
@@ -8472,20 +9206,50 @@
           <w:sz w:val="24"/>
           <w:szCs w:val="24"/>
         </w:rPr>
-        <w:t>Eliminar medición de presión arterial.</w:t>
-      </w:r>
-    </w:p>
-    <w:p>
-      <w:pPr>
-        <w:rPr>
-          <w:rFonts w:ascii="Arial" w:hAnsi="Arial" w:cs="Arial"/>
-          <w:sz w:val="24"/>
-          <w:szCs w:val="24"/>
-        </w:rPr>
-      </w:pPr>
-    </w:p>
-    <w:p>
-      <w:pPr>
+        <w:t xml:space="preserve">Registrar baja de </w:t>
+      </w:r>
+      <w:r>
+        <w:rPr>
+          <w:rFonts w:ascii="Arial" w:hAnsi="Arial" w:cs="Arial"/>
+          <w:sz w:val="24"/>
+          <w:szCs w:val="24"/>
+        </w:rPr>
+        <w:t xml:space="preserve">una </w:t>
+      </w:r>
+      <w:r>
+        <w:rPr>
+          <w:rFonts w:ascii="Arial" w:hAnsi="Arial" w:cs="Arial"/>
+          <w:sz w:val="24"/>
+          <w:szCs w:val="24"/>
+        </w:rPr>
+        <w:t>programación de mediciones.</w:t>
+      </w:r>
+    </w:p>
+    <w:p>
+      <w:pPr>
+        <w:pStyle w:val="Prrafodelista"/>
+        <w:numPr>
+          <w:ilvl w:val="1"/>
+          <w:numId w:val="19"/>
+        </w:numPr>
+        <w:rPr>
+          <w:rFonts w:ascii="Arial" w:hAnsi="Arial" w:cs="Arial"/>
+          <w:sz w:val="24"/>
+          <w:szCs w:val="24"/>
+        </w:rPr>
+      </w:pPr>
+      <w:r>
+        <w:rPr>
+          <w:rFonts w:ascii="Arial" w:hAnsi="Arial" w:cs="Arial"/>
+          <w:sz w:val="24"/>
+          <w:szCs w:val="24"/>
+        </w:rPr>
+        <w:t>Notificar medición a realizar correspondiente a una programación.</w:t>
+      </w:r>
+    </w:p>
+    <w:p>
+      <w:pPr>
+        <w:pStyle w:val="Prrafodelista"/>
         <w:rPr>
           <w:rFonts w:ascii="Arial" w:hAnsi="Arial" w:cs="Arial"/>
           <w:sz w:val="24"/>
@@ -8512,7 +9276,7 @@
           <w:sz w:val="24"/>
           <w:szCs w:val="24"/>
         </w:rPr>
-        <w:t>Gestionar medicamentos:</w:t>
+        <w:t>Gestionar planificación de medicamentos de los pacientes:</w:t>
       </w:r>
     </w:p>
     <w:p>
@@ -8534,7 +9298,23 @@
           <w:sz w:val="24"/>
           <w:szCs w:val="24"/>
         </w:rPr>
-        <w:t>Registrar medicamento.</w:t>
+        <w:t>Registrar</w:t>
+      </w:r>
+      <w:r>
+        <w:rPr>
+          <w:rFonts w:ascii="Arial" w:hAnsi="Arial" w:cs="Arial"/>
+          <w:sz w:val="24"/>
+          <w:szCs w:val="24"/>
+        </w:rPr>
+        <w:t xml:space="preserve"> una</w:t>
+      </w:r>
+      <w:r>
+        <w:rPr>
+          <w:rFonts w:ascii="Arial" w:hAnsi="Arial" w:cs="Arial"/>
+          <w:sz w:val="24"/>
+          <w:szCs w:val="24"/>
+        </w:rPr>
+        <w:t xml:space="preserve"> programación de medicamentos.</w:t>
       </w:r>
     </w:p>
     <w:p>
@@ -8556,7 +9336,23 @@
           <w:sz w:val="24"/>
           <w:szCs w:val="24"/>
         </w:rPr>
-        <w:t>Consultar medicamento.</w:t>
+        <w:t>Consultar</w:t>
+      </w:r>
+      <w:r>
+        <w:rPr>
+          <w:rFonts w:ascii="Arial" w:hAnsi="Arial" w:cs="Arial"/>
+          <w:sz w:val="24"/>
+          <w:szCs w:val="24"/>
+        </w:rPr>
+        <w:t xml:space="preserve"> una</w:t>
+      </w:r>
+      <w:r>
+        <w:rPr>
+          <w:rFonts w:ascii="Arial" w:hAnsi="Arial" w:cs="Arial"/>
+          <w:sz w:val="24"/>
+          <w:szCs w:val="24"/>
+        </w:rPr>
+        <w:t xml:space="preserve"> programación de medicamentos.</w:t>
       </w:r>
     </w:p>
     <w:p>
@@ -8578,7 +9374,23 @@
           <w:sz w:val="24"/>
           <w:szCs w:val="24"/>
         </w:rPr>
-        <w:t>Modificar medicamento.</w:t>
+        <w:t>Modificar</w:t>
+      </w:r>
+      <w:r>
+        <w:rPr>
+          <w:rFonts w:ascii="Arial" w:hAnsi="Arial" w:cs="Arial"/>
+          <w:sz w:val="24"/>
+          <w:szCs w:val="24"/>
+        </w:rPr>
+        <w:t xml:space="preserve"> una</w:t>
+      </w:r>
+      <w:r>
+        <w:rPr>
+          <w:rFonts w:ascii="Arial" w:hAnsi="Arial" w:cs="Arial"/>
+          <w:sz w:val="24"/>
+          <w:szCs w:val="24"/>
+        </w:rPr>
+        <w:t xml:space="preserve"> programación de medicamentos.</w:t>
       </w:r>
     </w:p>
     <w:p>
@@ -8600,18 +9412,97 @@
           <w:sz w:val="24"/>
           <w:szCs w:val="24"/>
         </w:rPr>
-        <w:t>Eliminar medicamento.</w:t>
+        <w:t xml:space="preserve">Registrar baja de </w:t>
+      </w:r>
+      <w:r>
+        <w:rPr>
+          <w:rFonts w:ascii="Arial" w:hAnsi="Arial" w:cs="Arial"/>
+          <w:sz w:val="24"/>
+          <w:szCs w:val="24"/>
+        </w:rPr>
+        <w:t>una</w:t>
+      </w:r>
+      <w:r>
+        <w:rPr>
+          <w:rFonts w:ascii="Arial" w:hAnsi="Arial" w:cs="Arial"/>
+          <w:sz w:val="24"/>
+          <w:szCs w:val="24"/>
+        </w:rPr>
+        <w:t xml:space="preserve"> programación de medicamentos.</w:t>
       </w:r>
     </w:p>
     <w:p>
       <w:pPr>
         <w:pStyle w:val="Prrafodelista"/>
-        <w:rPr>
-          <w:rFonts w:ascii="Arial" w:hAnsi="Arial" w:cs="Arial"/>
-          <w:sz w:val="24"/>
-          <w:szCs w:val="24"/>
-        </w:rPr>
-      </w:pPr>
+        <w:numPr>
+          <w:ilvl w:val="1"/>
+          <w:numId w:val="19"/>
+        </w:numPr>
+        <w:rPr>
+          <w:rFonts w:ascii="Arial" w:hAnsi="Arial" w:cs="Arial"/>
+          <w:sz w:val="24"/>
+          <w:szCs w:val="24"/>
+        </w:rPr>
+      </w:pPr>
+      <w:r>
+        <w:rPr>
+          <w:rFonts w:ascii="Arial" w:hAnsi="Arial" w:cs="Arial"/>
+          <w:sz w:val="24"/>
+          <w:szCs w:val="24"/>
+        </w:rPr>
+        <w:t>Notificar medicamento a consumir.</w:t>
+      </w:r>
+    </w:p>
+    <w:p>
+      <w:pPr>
+        <w:rPr>
+          <w:rFonts w:ascii="Arial" w:hAnsi="Arial" w:cs="Arial"/>
+          <w:sz w:val="24"/>
+          <w:szCs w:val="24"/>
+        </w:rPr>
+      </w:pPr>
+    </w:p>
+    <w:p>
+      <w:pPr>
+        <w:rPr>
+          <w:rFonts w:ascii="Arial" w:hAnsi="Arial" w:cs="Arial"/>
+          <w:b/>
+          <w:sz w:val="24"/>
+          <w:szCs w:val="24"/>
+          <w:u w:val="single"/>
+        </w:rPr>
+      </w:pPr>
+      <w:r>
+        <w:rPr>
+          <w:rFonts w:ascii="Arial" w:hAnsi="Arial" w:cs="Arial"/>
+          <w:b/>
+          <w:sz w:val="24"/>
+          <w:szCs w:val="24"/>
+          <w:u w:val="single"/>
+        </w:rPr>
+        <w:lastRenderedPageBreak/>
+        <w:t>I</w:t>
+      </w:r>
+      <w:r>
+        <w:rPr>
+          <w:rFonts w:ascii="Arial" w:hAnsi="Arial" w:cs="Arial"/>
+          <w:b/>
+          <w:sz w:val="24"/>
+          <w:szCs w:val="24"/>
+          <w:u w:val="single"/>
+        </w:rPr>
+        <w:t>nfor</w:t>
+      </w:r>
+      <w:r>
+        <w:rPr>
+          <w:rFonts w:ascii="Arial" w:hAnsi="Arial" w:cs="Arial"/>
+          <w:b/>
+          <w:sz w:val="24"/>
+          <w:szCs w:val="24"/>
+          <w:u w:val="single"/>
+        </w:rPr>
+        <w:t>mes</w:t>
+      </w:r>
     </w:p>
     <w:p>
       <w:pPr>
@@ -8632,15 +9523,39 @@
           <w:sz w:val="24"/>
           <w:szCs w:val="24"/>
         </w:rPr>
-        <w:t>Gestionar estudios</w:t>
-      </w:r>
-      <w:r>
-        <w:rPr>
-          <w:rFonts w:ascii="Arial" w:hAnsi="Arial" w:cs="Arial"/>
-          <w:sz w:val="24"/>
-          <w:szCs w:val="24"/>
-        </w:rPr>
-        <w:t>:</w:t>
+        <w:t>Brindar información de las mediciones</w:t>
+      </w:r>
+      <w:r>
+        <w:rPr>
+          <w:rFonts w:ascii="Arial" w:hAnsi="Arial" w:cs="Arial"/>
+          <w:sz w:val="24"/>
+          <w:szCs w:val="24"/>
+        </w:rPr>
+        <w:t xml:space="preserve"> </w:t>
+      </w:r>
+      <w:r>
+        <w:rPr>
+          <w:rFonts w:ascii="Arial" w:hAnsi="Arial" w:cs="Arial"/>
+          <w:sz w:val="24"/>
+          <w:szCs w:val="24"/>
+        </w:rPr>
+        <w:t>de presión arterial</w:t>
+      </w:r>
+      <w:r>
+        <w:rPr>
+          <w:rFonts w:ascii="Arial" w:hAnsi="Arial" w:cs="Arial"/>
+          <w:sz w:val="24"/>
+          <w:szCs w:val="24"/>
+        </w:rPr>
+        <w:t xml:space="preserve"> </w:t>
+      </w:r>
+      <w:r>
+        <w:rPr>
+          <w:rFonts w:ascii="Arial" w:hAnsi="Arial" w:cs="Arial"/>
+          <w:sz w:val="24"/>
+          <w:szCs w:val="24"/>
+        </w:rPr>
+        <w:t>de los pacientes:</w:t>
       </w:r>
     </w:p>
     <w:p>
@@ -8662,7 +9577,7 @@
           <w:sz w:val="24"/>
           <w:szCs w:val="24"/>
         </w:rPr>
-        <w:t>Registrar estudio.</w:t>
+        <w:t>Generar informes de mediciones.</w:t>
       </w:r>
     </w:p>
     <w:p>
@@ -8684,7 +9599,7 @@
           <w:sz w:val="24"/>
           <w:szCs w:val="24"/>
         </w:rPr>
-        <w:t>Consultar estudio.</w:t>
+        <w:t>Consultar informe de mediciones.</w:t>
       </w:r>
     </w:p>
     <w:p>
@@ -8706,7 +9621,50 @@
           <w:sz w:val="24"/>
           <w:szCs w:val="24"/>
         </w:rPr>
-        <w:t>Modificar estudio.</w:t>
+        <w:t>Emitir informe de mediciones.</w:t>
+      </w:r>
+    </w:p>
+    <w:p>
+      <w:pPr>
+        <w:rPr>
+          <w:rFonts w:ascii="Arial" w:hAnsi="Arial" w:cs="Arial"/>
+          <w:b/>
+          <w:sz w:val="24"/>
+          <w:szCs w:val="24"/>
+          <w:u w:val="single"/>
+        </w:rPr>
+      </w:pPr>
+      <w:r>
+        <w:rPr>
+          <w:rFonts w:ascii="Arial" w:hAnsi="Arial" w:cs="Arial"/>
+          <w:b/>
+          <w:sz w:val="24"/>
+          <w:szCs w:val="24"/>
+          <w:u w:val="single"/>
+        </w:rPr>
+        <w:t>Información estadística</w:t>
+      </w:r>
+    </w:p>
+    <w:p>
+      <w:pPr>
+        <w:pStyle w:val="Prrafodelista"/>
+        <w:numPr>
+          <w:ilvl w:val="0"/>
+          <w:numId w:val="21"/>
+        </w:numPr>
+        <w:rPr>
+          <w:rFonts w:ascii="Arial" w:hAnsi="Arial" w:cs="Arial"/>
+          <w:sz w:val="24"/>
+          <w:szCs w:val="24"/>
+        </w:rPr>
+      </w:pPr>
+      <w:r>
+        <w:rPr>
+          <w:rFonts w:ascii="Arial" w:hAnsi="Arial" w:cs="Arial"/>
+          <w:sz w:val="24"/>
+          <w:szCs w:val="24"/>
+        </w:rPr>
+        <w:t>Brindar información de las mediciones de presión arterial de los pacientes:</w:t>
       </w:r>
     </w:p>
     <w:p>
@@ -8728,18 +9686,51 @@
           <w:sz w:val="24"/>
           <w:szCs w:val="24"/>
         </w:rPr>
-        <w:t>Eliminar estudio.</w:t>
+        <w:t>Generar gráficos estadísticos de mediciones en un período.</w:t>
       </w:r>
     </w:p>
     <w:p>
       <w:pPr>
         <w:pStyle w:val="Prrafodelista"/>
-        <w:rPr>
-          <w:rFonts w:ascii="Arial" w:hAnsi="Arial" w:cs="Arial"/>
-          <w:sz w:val="24"/>
-          <w:szCs w:val="24"/>
-        </w:rPr>
-      </w:pPr>
+        <w:numPr>
+          <w:ilvl w:val="1"/>
+          <w:numId w:val="19"/>
+        </w:numPr>
+        <w:rPr>
+          <w:rFonts w:ascii="Arial" w:hAnsi="Arial" w:cs="Arial"/>
+          <w:sz w:val="24"/>
+          <w:szCs w:val="24"/>
+        </w:rPr>
+      </w:pPr>
+      <w:r>
+        <w:rPr>
+          <w:rFonts w:ascii="Arial" w:hAnsi="Arial" w:cs="Arial"/>
+          <w:sz w:val="24"/>
+          <w:szCs w:val="24"/>
+        </w:rPr>
+        <w:t>Generar gráficos estadísticos comparando mediciones de diferentes períodos.</w:t>
+      </w:r>
+    </w:p>
+    <w:p>
+      <w:pPr>
+        <w:rPr>
+          <w:rFonts w:ascii="Arial" w:hAnsi="Arial" w:cs="Arial"/>
+          <w:b/>
+          <w:sz w:val="24"/>
+          <w:szCs w:val="24"/>
+          <w:u w:val="single"/>
+        </w:rPr>
+      </w:pPr>
+      <w:r>
+        <w:rPr>
+          <w:rFonts w:ascii="Arial" w:hAnsi="Arial" w:cs="Arial"/>
+          <w:b/>
+          <w:sz w:val="24"/>
+          <w:szCs w:val="24"/>
+          <w:u w:val="single"/>
+        </w:rPr>
+        <w:t>Usuarios</w:t>
+      </w:r>
     </w:p>
     <w:p>
       <w:pPr>
@@ -8760,7 +9751,7 @@
           <w:sz w:val="24"/>
           <w:szCs w:val="24"/>
         </w:rPr>
-        <w:t>Gestionar historias clínicas:</w:t>
+        <w:t>Gestionar usuarios:</w:t>
       </w:r>
     </w:p>
     <w:p>
@@ -8782,7 +9773,7 @@
           <w:sz w:val="24"/>
           <w:szCs w:val="24"/>
         </w:rPr>
-        <w:t>Registrar nueva historia clínica.</w:t>
+        <w:t>Registrar usuario.</w:t>
       </w:r>
     </w:p>
     <w:p>
@@ -8804,7 +9795,7 @@
           <w:sz w:val="24"/>
           <w:szCs w:val="24"/>
         </w:rPr>
-        <w:t>Registrar diagnóstico.</w:t>
+        <w:t>Consultar usuario.</w:t>
       </w:r>
     </w:p>
     <w:p>
@@ -8826,15 +9817,7 @@
           <w:sz w:val="24"/>
           <w:szCs w:val="24"/>
         </w:rPr>
-        <w:t xml:space="preserve">Asignar </w:t>
-      </w:r>
-      <w:r>
-        <w:rPr>
-          <w:rFonts w:ascii="Arial" w:hAnsi="Arial" w:cs="Arial"/>
-          <w:sz w:val="24"/>
-          <w:szCs w:val="24"/>
-        </w:rPr>
-        <w:t>profesional médico que atiende al paciente.</w:t>
+        <w:t>Modificar usuario.</w:t>
       </w:r>
     </w:p>
     <w:p>
@@ -8856,917 +9839,51 @@
           <w:sz w:val="24"/>
           <w:szCs w:val="24"/>
         </w:rPr>
-        <w:t>Consultar historia clínica.</w:t>
+        <w:t>Registrar baja de un</w:t>
+      </w:r>
+      <w:bookmarkStart w:id="11" w:name="_GoBack"/>
+      <w:bookmarkEnd w:id="11"/>
+      <w:r>
+        <w:rPr>
+          <w:rFonts w:ascii="Arial" w:hAnsi="Arial" w:cs="Arial"/>
+          <w:sz w:val="24"/>
+          <w:szCs w:val="24"/>
+        </w:rPr>
+        <w:t xml:space="preserve"> usuario.</w:t>
+      </w:r>
+    </w:p>
+    <w:p>
+      <w:pPr>
+        <w:rPr>
+          <w:rFonts w:ascii="Arial" w:hAnsi="Arial" w:cs="Arial"/>
+          <w:b/>
+          <w:sz w:val="24"/>
+          <w:szCs w:val="24"/>
+          <w:u w:val="single"/>
+        </w:rPr>
+      </w:pPr>
+      <w:r>
+        <w:rPr>
+          <w:rFonts w:ascii="Arial" w:hAnsi="Arial" w:cs="Arial"/>
+          <w:b/>
+          <w:sz w:val="24"/>
+          <w:szCs w:val="24"/>
+          <w:u w:val="single"/>
+        </w:rPr>
+        <w:t>Administración</w:t>
       </w:r>
     </w:p>
     <w:p>
       <w:pPr>
         <w:pStyle w:val="Prrafodelista"/>
-        <w:numPr>
-          <w:ilvl w:val="1"/>
-          <w:numId w:val="19"/>
-        </w:numPr>
-        <w:rPr>
-          <w:rFonts w:ascii="Arial" w:hAnsi="Arial" w:cs="Arial"/>
-          <w:sz w:val="24"/>
-          <w:szCs w:val="24"/>
-        </w:rPr>
-      </w:pPr>
-      <w:r>
-        <w:rPr>
-          <w:rFonts w:ascii="Arial" w:hAnsi="Arial" w:cs="Arial"/>
-          <w:sz w:val="24"/>
-          <w:szCs w:val="24"/>
-        </w:rPr>
-        <w:t xml:space="preserve">Registrar observaciones del estado de los pacientes al momento de la consulta. </w:t>
-      </w:r>
-    </w:p>
-    <w:p>
-      <w:pPr>
-        <w:pStyle w:val="Prrafodelista"/>
-        <w:numPr>
-          <w:ilvl w:val="1"/>
-          <w:numId w:val="19"/>
-        </w:numPr>
-        <w:rPr>
-          <w:rFonts w:ascii="Arial" w:hAnsi="Arial" w:cs="Arial"/>
-          <w:sz w:val="24"/>
-          <w:szCs w:val="24"/>
-        </w:rPr>
-      </w:pPr>
-      <w:r>
-        <w:rPr>
-          <w:rFonts w:ascii="Arial" w:hAnsi="Arial" w:cs="Arial"/>
-          <w:sz w:val="24"/>
-          <w:szCs w:val="24"/>
-        </w:rPr>
-        <w:t xml:space="preserve">Adjuntar </w:t>
-      </w:r>
-      <w:r>
-        <w:rPr>
-          <w:rFonts w:ascii="Arial" w:hAnsi="Arial" w:cs="Arial"/>
-          <w:sz w:val="24"/>
-          <w:szCs w:val="24"/>
-        </w:rPr>
-        <w:t xml:space="preserve"> información y</w:t>
-      </w:r>
-      <w:r>
-        <w:rPr>
-          <w:rFonts w:ascii="Arial" w:hAnsi="Arial" w:cs="Arial"/>
-          <w:sz w:val="24"/>
-          <w:szCs w:val="24"/>
-        </w:rPr>
-        <w:t xml:space="preserve"> programación de mediciones.</w:t>
-      </w:r>
-    </w:p>
-    <w:p>
-      <w:pPr>
-        <w:pStyle w:val="Prrafodelista"/>
-        <w:numPr>
-          <w:ilvl w:val="1"/>
-          <w:numId w:val="19"/>
-        </w:numPr>
-        <w:rPr>
-          <w:rFonts w:ascii="Arial" w:hAnsi="Arial" w:cs="Arial"/>
-          <w:sz w:val="24"/>
-          <w:szCs w:val="24"/>
-        </w:rPr>
-      </w:pPr>
-      <w:r>
-        <w:rPr>
-          <w:rFonts w:ascii="Arial" w:hAnsi="Arial" w:cs="Arial"/>
-          <w:sz w:val="24"/>
-          <w:szCs w:val="24"/>
-        </w:rPr>
-        <w:t>Adjuntar</w:t>
-      </w:r>
-      <w:r>
-        <w:rPr>
-          <w:rFonts w:ascii="Arial" w:hAnsi="Arial" w:cs="Arial"/>
-          <w:sz w:val="24"/>
-          <w:szCs w:val="24"/>
-        </w:rPr>
-        <w:t xml:space="preserve"> mediciones individuales realizadas por un paciente fuera del consultorio.</w:t>
-      </w:r>
-    </w:p>
-    <w:p>
-      <w:pPr>
-        <w:pStyle w:val="Prrafodelista"/>
-        <w:numPr>
-          <w:ilvl w:val="1"/>
-          <w:numId w:val="19"/>
-        </w:numPr>
-        <w:rPr>
-          <w:rFonts w:ascii="Arial" w:hAnsi="Arial" w:cs="Arial"/>
-          <w:sz w:val="24"/>
-          <w:szCs w:val="24"/>
-        </w:rPr>
-      </w:pPr>
-      <w:r>
-        <w:rPr>
-          <w:rFonts w:ascii="Arial" w:hAnsi="Arial" w:cs="Arial"/>
-          <w:sz w:val="24"/>
-          <w:szCs w:val="24"/>
-        </w:rPr>
-        <w:t xml:space="preserve">Adjuntar </w:t>
-      </w:r>
-      <w:r>
-        <w:rPr>
-          <w:rFonts w:ascii="Arial" w:hAnsi="Arial" w:cs="Arial"/>
-          <w:sz w:val="24"/>
-          <w:szCs w:val="24"/>
-        </w:rPr>
-        <w:t>mediciones realizadas en el consultorio.</w:t>
-      </w:r>
-    </w:p>
-    <w:p>
-      <w:pPr>
-        <w:pStyle w:val="Prrafodelista"/>
-        <w:numPr>
-          <w:ilvl w:val="1"/>
-          <w:numId w:val="19"/>
-        </w:numPr>
-        <w:rPr>
-          <w:rFonts w:ascii="Arial" w:hAnsi="Arial" w:cs="Arial"/>
-          <w:sz w:val="24"/>
-          <w:szCs w:val="24"/>
-        </w:rPr>
-      </w:pPr>
-      <w:r>
-        <w:rPr>
-          <w:rFonts w:ascii="Arial" w:hAnsi="Arial" w:cs="Arial"/>
-          <w:sz w:val="24"/>
-          <w:szCs w:val="24"/>
-        </w:rPr>
-        <w:t xml:space="preserve">Adjuntar </w:t>
-      </w:r>
-      <w:r>
-        <w:rPr>
-          <w:rFonts w:ascii="Arial" w:hAnsi="Arial" w:cs="Arial"/>
-          <w:sz w:val="24"/>
-          <w:szCs w:val="24"/>
-        </w:rPr>
-        <w:t xml:space="preserve">información y programación </w:t>
-      </w:r>
-      <w:r>
-        <w:rPr>
-          <w:rFonts w:ascii="Arial" w:hAnsi="Arial" w:cs="Arial"/>
-          <w:sz w:val="24"/>
-          <w:szCs w:val="24"/>
-        </w:rPr>
-        <w:t>de medicamentos.</w:t>
-      </w:r>
-    </w:p>
-    <w:p>
-      <w:pPr>
-        <w:pStyle w:val="Prrafodelista"/>
-        <w:numPr>
-          <w:ilvl w:val="1"/>
-          <w:numId w:val="19"/>
-        </w:numPr>
-        <w:rPr>
-          <w:rFonts w:ascii="Arial" w:hAnsi="Arial" w:cs="Arial"/>
-          <w:sz w:val="24"/>
-          <w:szCs w:val="24"/>
-        </w:rPr>
-      </w:pPr>
-      <w:r>
-        <w:rPr>
-          <w:rFonts w:ascii="Arial" w:hAnsi="Arial" w:cs="Arial"/>
-          <w:sz w:val="24"/>
-          <w:szCs w:val="24"/>
-        </w:rPr>
-        <w:t>Adjuntar estudios.</w:t>
-      </w:r>
-    </w:p>
-    <w:p>
-      <w:pPr>
-        <w:pStyle w:val="Prrafodelista"/>
-        <w:rPr>
-          <w:rFonts w:ascii="Arial" w:hAnsi="Arial" w:cs="Arial"/>
-          <w:sz w:val="24"/>
-          <w:szCs w:val="24"/>
-        </w:rPr>
-      </w:pPr>
-    </w:p>
-    <w:p>
-      <w:pPr>
-        <w:pStyle w:val="Prrafodelista"/>
-        <w:numPr>
-          <w:ilvl w:val="0"/>
-          <w:numId w:val="21"/>
-        </w:numPr>
-        <w:rPr>
-          <w:rFonts w:ascii="Arial" w:hAnsi="Arial" w:cs="Arial"/>
-          <w:sz w:val="24"/>
-          <w:szCs w:val="24"/>
-        </w:rPr>
-      </w:pPr>
-      <w:r>
-        <w:rPr>
-          <w:rFonts w:ascii="Arial" w:hAnsi="Arial" w:cs="Arial"/>
-          <w:sz w:val="24"/>
-          <w:szCs w:val="24"/>
-        </w:rPr>
-        <w:t>G</w:t>
-      </w:r>
-      <w:r>
-        <w:rPr>
-          <w:rFonts w:ascii="Arial" w:hAnsi="Arial" w:cs="Arial"/>
-          <w:sz w:val="24"/>
-          <w:szCs w:val="24"/>
-        </w:rPr>
-        <w:t>estionar planificación de mediciones:</w:t>
-      </w:r>
-    </w:p>
-    <w:p>
-      <w:pPr>
-        <w:pStyle w:val="Prrafodelista"/>
-        <w:numPr>
-          <w:ilvl w:val="1"/>
-          <w:numId w:val="19"/>
-        </w:numPr>
-        <w:rPr>
-          <w:rFonts w:ascii="Arial" w:hAnsi="Arial" w:cs="Arial"/>
-          <w:sz w:val="24"/>
-          <w:szCs w:val="24"/>
-        </w:rPr>
-      </w:pPr>
-      <w:r>
-        <w:rPr>
-          <w:rFonts w:ascii="Arial" w:hAnsi="Arial" w:cs="Arial"/>
-          <w:sz w:val="24"/>
-          <w:szCs w:val="24"/>
-        </w:rPr>
-        <w:t xml:space="preserve">Registrar la programación de un conjunto de mediciones para un período. </w:t>
-      </w:r>
-    </w:p>
-    <w:p>
-      <w:pPr>
-        <w:pStyle w:val="Prrafodelista"/>
-        <w:numPr>
-          <w:ilvl w:val="1"/>
-          <w:numId w:val="19"/>
-        </w:numPr>
-        <w:rPr>
-          <w:rFonts w:ascii="Arial" w:hAnsi="Arial" w:cs="Arial"/>
-          <w:sz w:val="24"/>
-          <w:szCs w:val="24"/>
-        </w:rPr>
-      </w:pPr>
-      <w:r>
-        <w:rPr>
-          <w:rFonts w:ascii="Arial" w:hAnsi="Arial" w:cs="Arial"/>
-          <w:sz w:val="24"/>
-          <w:szCs w:val="24"/>
-        </w:rPr>
-        <w:t>Consultar la programación de mediciones de presión arterial.</w:t>
-      </w:r>
-    </w:p>
-    <w:p>
-      <w:pPr>
-        <w:pStyle w:val="Prrafodelista"/>
-        <w:numPr>
-          <w:ilvl w:val="1"/>
-          <w:numId w:val="19"/>
-        </w:numPr>
-        <w:rPr>
-          <w:rFonts w:ascii="Arial" w:hAnsi="Arial" w:cs="Arial"/>
-          <w:sz w:val="24"/>
-          <w:szCs w:val="24"/>
-        </w:rPr>
-      </w:pPr>
-      <w:r>
-        <w:rPr>
-          <w:rFonts w:ascii="Arial" w:hAnsi="Arial" w:cs="Arial"/>
-          <w:sz w:val="24"/>
-          <w:szCs w:val="24"/>
-        </w:rPr>
-        <w:t>Modificar programación de mediciones.</w:t>
-      </w:r>
-    </w:p>
-    <w:p>
-      <w:pPr>
-        <w:pStyle w:val="Prrafodelista"/>
-        <w:numPr>
-          <w:ilvl w:val="1"/>
-          <w:numId w:val="19"/>
-        </w:numPr>
-        <w:rPr>
-          <w:rFonts w:ascii="Arial" w:hAnsi="Arial" w:cs="Arial"/>
-          <w:sz w:val="24"/>
-          <w:szCs w:val="24"/>
-        </w:rPr>
-      </w:pPr>
-      <w:r>
-        <w:rPr>
-          <w:rFonts w:ascii="Arial" w:hAnsi="Arial" w:cs="Arial"/>
-          <w:sz w:val="24"/>
-          <w:szCs w:val="24"/>
-        </w:rPr>
-        <w:t xml:space="preserve">Eliminar una </w:t>
-      </w:r>
-      <w:r>
-        <w:rPr>
-          <w:rFonts w:ascii="Arial" w:hAnsi="Arial" w:cs="Arial"/>
-          <w:sz w:val="24"/>
-          <w:szCs w:val="24"/>
-        </w:rPr>
-        <w:t>programación de mediciones.</w:t>
-      </w:r>
-    </w:p>
-    <w:p>
-      <w:pPr>
-        <w:pStyle w:val="Prrafodelista"/>
-        <w:rPr>
-          <w:rFonts w:ascii="Arial" w:hAnsi="Arial" w:cs="Arial"/>
-          <w:sz w:val="24"/>
-          <w:szCs w:val="24"/>
-        </w:rPr>
-      </w:pPr>
-    </w:p>
-    <w:p>
-      <w:pPr>
-        <w:pStyle w:val="Prrafodelista"/>
-        <w:numPr>
-          <w:ilvl w:val="0"/>
-          <w:numId w:val="21"/>
-        </w:numPr>
-        <w:rPr>
-          <w:rFonts w:ascii="Arial" w:hAnsi="Arial" w:cs="Arial"/>
-          <w:sz w:val="24"/>
-          <w:szCs w:val="24"/>
-        </w:rPr>
-      </w:pPr>
-      <w:r>
-        <w:rPr>
-          <w:rFonts w:ascii="Arial" w:hAnsi="Arial" w:cs="Arial"/>
-          <w:sz w:val="24"/>
-          <w:szCs w:val="24"/>
-        </w:rPr>
-        <w:t>Gestionar planificación de medicamentos de los pacientes:</w:t>
-      </w:r>
-    </w:p>
-    <w:p>
-      <w:pPr>
-        <w:pStyle w:val="Prrafodelista"/>
-        <w:numPr>
-          <w:ilvl w:val="1"/>
-          <w:numId w:val="19"/>
-        </w:numPr>
-        <w:rPr>
-          <w:rFonts w:ascii="Arial" w:hAnsi="Arial" w:cs="Arial"/>
-          <w:sz w:val="24"/>
-          <w:szCs w:val="24"/>
-        </w:rPr>
-      </w:pPr>
-      <w:r>
-        <w:rPr>
-          <w:rFonts w:ascii="Arial" w:hAnsi="Arial" w:cs="Arial"/>
-          <w:sz w:val="24"/>
-          <w:szCs w:val="24"/>
-        </w:rPr>
-        <w:t>Registrar</w:t>
-      </w:r>
-      <w:r>
-        <w:rPr>
-          <w:rFonts w:ascii="Arial" w:hAnsi="Arial" w:cs="Arial"/>
-          <w:sz w:val="24"/>
-          <w:szCs w:val="24"/>
-        </w:rPr>
-        <w:t xml:space="preserve"> una</w:t>
-      </w:r>
-      <w:r>
-        <w:rPr>
-          <w:rFonts w:ascii="Arial" w:hAnsi="Arial" w:cs="Arial"/>
-          <w:sz w:val="24"/>
-          <w:szCs w:val="24"/>
-        </w:rPr>
-        <w:t xml:space="preserve"> programación de medicamentos.</w:t>
-      </w:r>
-    </w:p>
-    <w:p>
-      <w:pPr>
-        <w:pStyle w:val="Prrafodelista"/>
-        <w:numPr>
-          <w:ilvl w:val="1"/>
-          <w:numId w:val="19"/>
-        </w:numPr>
-        <w:rPr>
-          <w:rFonts w:ascii="Arial" w:hAnsi="Arial" w:cs="Arial"/>
-          <w:sz w:val="24"/>
-          <w:szCs w:val="24"/>
-        </w:rPr>
-      </w:pPr>
-      <w:r>
-        <w:rPr>
-          <w:rFonts w:ascii="Arial" w:hAnsi="Arial" w:cs="Arial"/>
-          <w:sz w:val="24"/>
-          <w:szCs w:val="24"/>
-        </w:rPr>
-        <w:t>Consultar</w:t>
-      </w:r>
-      <w:r>
-        <w:rPr>
-          <w:rFonts w:ascii="Arial" w:hAnsi="Arial" w:cs="Arial"/>
-          <w:sz w:val="24"/>
-          <w:szCs w:val="24"/>
-        </w:rPr>
-        <w:t xml:space="preserve"> una</w:t>
-      </w:r>
-      <w:r>
-        <w:rPr>
-          <w:rFonts w:ascii="Arial" w:hAnsi="Arial" w:cs="Arial"/>
-          <w:sz w:val="24"/>
-          <w:szCs w:val="24"/>
-        </w:rPr>
-        <w:t xml:space="preserve"> programación de medicamentos.</w:t>
-      </w:r>
-    </w:p>
-    <w:p>
-      <w:pPr>
-        <w:pStyle w:val="Prrafodelista"/>
-        <w:numPr>
-          <w:ilvl w:val="1"/>
-          <w:numId w:val="19"/>
-        </w:numPr>
-        <w:rPr>
-          <w:rFonts w:ascii="Arial" w:hAnsi="Arial" w:cs="Arial"/>
-          <w:sz w:val="24"/>
-          <w:szCs w:val="24"/>
-        </w:rPr>
-      </w:pPr>
-      <w:r>
-        <w:rPr>
-          <w:rFonts w:ascii="Arial" w:hAnsi="Arial" w:cs="Arial"/>
-          <w:sz w:val="24"/>
-          <w:szCs w:val="24"/>
-        </w:rPr>
-        <w:t>Modificar</w:t>
-      </w:r>
-      <w:r>
-        <w:rPr>
-          <w:rFonts w:ascii="Arial" w:hAnsi="Arial" w:cs="Arial"/>
-          <w:sz w:val="24"/>
-          <w:szCs w:val="24"/>
-        </w:rPr>
-        <w:t xml:space="preserve"> una</w:t>
-      </w:r>
-      <w:r>
-        <w:rPr>
-          <w:rFonts w:ascii="Arial" w:hAnsi="Arial" w:cs="Arial"/>
-          <w:sz w:val="24"/>
-          <w:szCs w:val="24"/>
-        </w:rPr>
-        <w:t xml:space="preserve"> programación de medicamentos.</w:t>
-      </w:r>
-    </w:p>
-    <w:p>
-      <w:pPr>
-        <w:pStyle w:val="Prrafodelista"/>
-        <w:numPr>
-          <w:ilvl w:val="1"/>
-          <w:numId w:val="19"/>
-        </w:numPr>
-        <w:rPr>
-          <w:rFonts w:ascii="Arial" w:hAnsi="Arial" w:cs="Arial"/>
-          <w:sz w:val="24"/>
-          <w:szCs w:val="24"/>
-        </w:rPr>
-      </w:pPr>
-      <w:r>
-        <w:rPr>
-          <w:rFonts w:ascii="Arial" w:hAnsi="Arial" w:cs="Arial"/>
-          <w:sz w:val="24"/>
-          <w:szCs w:val="24"/>
-        </w:rPr>
-        <w:t>Eliminar</w:t>
-      </w:r>
-      <w:r>
-        <w:rPr>
-          <w:rFonts w:ascii="Arial" w:hAnsi="Arial" w:cs="Arial"/>
-          <w:sz w:val="24"/>
-          <w:szCs w:val="24"/>
-        </w:rPr>
-        <w:t xml:space="preserve"> una</w:t>
-      </w:r>
-      <w:r>
-        <w:rPr>
-          <w:rFonts w:ascii="Arial" w:hAnsi="Arial" w:cs="Arial"/>
-          <w:sz w:val="24"/>
-          <w:szCs w:val="24"/>
-        </w:rPr>
-        <w:t xml:space="preserve"> programación de medicamentos.</w:t>
-      </w:r>
-    </w:p>
-    <w:p>
-      <w:pPr>
-        <w:pStyle w:val="Prrafodelista"/>
-        <w:ind w:left="1440"/>
-        <w:rPr>
-          <w:rFonts w:ascii="Arial" w:hAnsi="Arial" w:cs="Arial"/>
-          <w:sz w:val="24"/>
-          <w:szCs w:val="24"/>
-        </w:rPr>
-      </w:pPr>
-    </w:p>
-    <w:p>
-      <w:pPr>
-        <w:pStyle w:val="Prrafodelista"/>
-        <w:numPr>
-          <w:ilvl w:val="0"/>
-          <w:numId w:val="21"/>
-        </w:numPr>
-        <w:rPr>
-          <w:rFonts w:ascii="Arial" w:hAnsi="Arial" w:cs="Arial"/>
-          <w:sz w:val="24"/>
-          <w:szCs w:val="24"/>
-        </w:rPr>
-      </w:pPr>
-      <w:r>
-        <w:rPr>
-          <w:rFonts w:ascii="Arial" w:hAnsi="Arial" w:cs="Arial"/>
-          <w:sz w:val="24"/>
-          <w:szCs w:val="24"/>
-        </w:rPr>
-        <w:t>Brindar información de las mediciones</w:t>
-      </w:r>
-      <w:r>
-        <w:rPr>
-          <w:rFonts w:ascii="Arial" w:hAnsi="Arial" w:cs="Arial"/>
-          <w:sz w:val="24"/>
-          <w:szCs w:val="24"/>
-        </w:rPr>
-        <w:t xml:space="preserve"> </w:t>
-      </w:r>
-      <w:r>
-        <w:rPr>
-          <w:rFonts w:ascii="Arial" w:hAnsi="Arial" w:cs="Arial"/>
-          <w:sz w:val="24"/>
-          <w:szCs w:val="24"/>
-        </w:rPr>
-        <w:t>de presión arterial</w:t>
-      </w:r>
-      <w:r>
-        <w:rPr>
-          <w:rFonts w:ascii="Arial" w:hAnsi="Arial" w:cs="Arial"/>
-          <w:sz w:val="24"/>
-          <w:szCs w:val="24"/>
-        </w:rPr>
-        <w:t xml:space="preserve"> </w:t>
-      </w:r>
-      <w:r>
-        <w:rPr>
-          <w:rFonts w:ascii="Arial" w:hAnsi="Arial" w:cs="Arial"/>
-          <w:sz w:val="24"/>
-          <w:szCs w:val="24"/>
-        </w:rPr>
-        <w:t>de los pacientes:</w:t>
-      </w:r>
-    </w:p>
-    <w:p>
-      <w:pPr>
-        <w:pStyle w:val="Prrafodelista"/>
-        <w:numPr>
-          <w:ilvl w:val="1"/>
-          <w:numId w:val="19"/>
-        </w:numPr>
-        <w:rPr>
-          <w:rFonts w:ascii="Arial" w:hAnsi="Arial" w:cs="Arial"/>
-          <w:sz w:val="24"/>
-          <w:szCs w:val="24"/>
-        </w:rPr>
-      </w:pPr>
-      <w:r>
-        <w:rPr>
-          <w:rFonts w:ascii="Arial" w:hAnsi="Arial" w:cs="Arial"/>
-          <w:sz w:val="24"/>
-          <w:szCs w:val="24"/>
-        </w:rPr>
-        <w:lastRenderedPageBreak/>
-        <w:t>Generar informes de mediciones.</w:t>
-      </w:r>
-    </w:p>
-    <w:p>
-      <w:pPr>
-        <w:pStyle w:val="Prrafodelista"/>
-        <w:numPr>
-          <w:ilvl w:val="1"/>
-          <w:numId w:val="19"/>
-        </w:numPr>
-        <w:rPr>
-          <w:rFonts w:ascii="Arial" w:hAnsi="Arial" w:cs="Arial"/>
-          <w:sz w:val="24"/>
-          <w:szCs w:val="24"/>
-        </w:rPr>
-      </w:pPr>
-      <w:r>
-        <w:rPr>
-          <w:rFonts w:ascii="Arial" w:hAnsi="Arial" w:cs="Arial"/>
-          <w:sz w:val="24"/>
-          <w:szCs w:val="24"/>
-        </w:rPr>
-        <w:t>Consultar informe de mediciones.</w:t>
-      </w:r>
-    </w:p>
-    <w:p>
-      <w:pPr>
-        <w:pStyle w:val="Prrafodelista"/>
-        <w:numPr>
-          <w:ilvl w:val="1"/>
-          <w:numId w:val="19"/>
-        </w:numPr>
-        <w:rPr>
-          <w:rFonts w:ascii="Arial" w:hAnsi="Arial" w:cs="Arial"/>
-          <w:sz w:val="24"/>
-          <w:szCs w:val="24"/>
-        </w:rPr>
-      </w:pPr>
-      <w:r>
-        <w:rPr>
-          <w:rFonts w:ascii="Arial" w:hAnsi="Arial" w:cs="Arial"/>
-          <w:sz w:val="24"/>
-          <w:szCs w:val="24"/>
-        </w:rPr>
-        <w:t>Emitir informe de mediciones.</w:t>
-      </w:r>
-    </w:p>
-    <w:p>
-      <w:pPr>
-        <w:pStyle w:val="Prrafodelista"/>
-        <w:numPr>
-          <w:ilvl w:val="1"/>
-          <w:numId w:val="19"/>
-        </w:numPr>
-        <w:rPr>
-          <w:rFonts w:ascii="Arial" w:hAnsi="Arial" w:cs="Arial"/>
-          <w:sz w:val="24"/>
-          <w:szCs w:val="24"/>
-        </w:rPr>
-      </w:pPr>
-      <w:r>
-        <w:rPr>
-          <w:rFonts w:ascii="Arial" w:hAnsi="Arial" w:cs="Arial"/>
-          <w:sz w:val="24"/>
-          <w:szCs w:val="24"/>
-        </w:rPr>
-        <w:t>Notificar medición a realizar</w:t>
-      </w:r>
-      <w:r>
-        <w:rPr>
-          <w:rFonts w:ascii="Arial" w:hAnsi="Arial" w:cs="Arial"/>
-          <w:sz w:val="24"/>
-          <w:szCs w:val="24"/>
-        </w:rPr>
-        <w:t xml:space="preserve"> correspondiente a una programación</w:t>
-      </w:r>
-      <w:r>
-        <w:rPr>
-          <w:rFonts w:ascii="Arial" w:hAnsi="Arial" w:cs="Arial"/>
-          <w:sz w:val="24"/>
-          <w:szCs w:val="24"/>
-        </w:rPr>
-        <w:t>.</w:t>
-      </w:r>
-    </w:p>
-    <w:p>
-      <w:pPr>
-        <w:pStyle w:val="Prrafodelista"/>
-        <w:numPr>
-          <w:ilvl w:val="1"/>
-          <w:numId w:val="19"/>
-        </w:numPr>
-        <w:rPr>
-          <w:rFonts w:ascii="Arial" w:hAnsi="Arial" w:cs="Arial"/>
-          <w:sz w:val="24"/>
-          <w:szCs w:val="24"/>
-        </w:rPr>
-      </w:pPr>
-      <w:r>
-        <w:rPr>
-          <w:rFonts w:ascii="Arial" w:hAnsi="Arial" w:cs="Arial"/>
-          <w:sz w:val="24"/>
-          <w:szCs w:val="24"/>
-        </w:rPr>
-        <w:t>Generar gráficos estadísticos de mediciones en un período.</w:t>
-      </w:r>
-    </w:p>
-    <w:p>
-      <w:pPr>
-        <w:pStyle w:val="Prrafodelista"/>
-        <w:numPr>
-          <w:ilvl w:val="1"/>
-          <w:numId w:val="19"/>
-        </w:numPr>
-        <w:rPr>
-          <w:rFonts w:ascii="Arial" w:hAnsi="Arial" w:cs="Arial"/>
-          <w:sz w:val="24"/>
-          <w:szCs w:val="24"/>
-        </w:rPr>
-      </w:pPr>
-      <w:r>
-        <w:rPr>
-          <w:rFonts w:ascii="Arial" w:hAnsi="Arial" w:cs="Arial"/>
-          <w:sz w:val="24"/>
-          <w:szCs w:val="24"/>
-        </w:rPr>
-        <w:t>Generar gráficos estadísticos comparando mediciones de diferentes períodos.</w:t>
-      </w:r>
-    </w:p>
-    <w:p>
-      <w:pPr>
-        <w:pStyle w:val="Prrafodelista"/>
-        <w:ind w:left="1440"/>
-        <w:rPr>
-          <w:rFonts w:ascii="Arial" w:hAnsi="Arial" w:cs="Arial"/>
-          <w:sz w:val="24"/>
-          <w:szCs w:val="24"/>
-        </w:rPr>
-      </w:pPr>
-    </w:p>
-    <w:p>
-      <w:pPr>
-        <w:pStyle w:val="Prrafodelista"/>
-        <w:ind w:left="1440"/>
-        <w:rPr>
-          <w:rFonts w:ascii="Arial" w:hAnsi="Arial" w:cs="Arial"/>
-          <w:sz w:val="24"/>
-          <w:szCs w:val="24"/>
-        </w:rPr>
-      </w:pPr>
-    </w:p>
-    <w:p>
-      <w:pPr>
-        <w:pStyle w:val="Prrafodelista"/>
-        <w:numPr>
-          <w:ilvl w:val="0"/>
-          <w:numId w:val="21"/>
-        </w:numPr>
-        <w:rPr>
-          <w:rFonts w:ascii="Arial" w:hAnsi="Arial" w:cs="Arial"/>
-          <w:sz w:val="24"/>
-          <w:szCs w:val="24"/>
-        </w:rPr>
-      </w:pPr>
-      <w:r>
-        <w:rPr>
-          <w:rFonts w:ascii="Arial" w:hAnsi="Arial" w:cs="Arial"/>
-          <w:sz w:val="24"/>
-          <w:szCs w:val="24"/>
-        </w:rPr>
-        <w:t>Brindar información de los horari</w:t>
-      </w:r>
-      <w:r>
-        <w:rPr>
-          <w:rFonts w:ascii="Arial" w:hAnsi="Arial" w:cs="Arial"/>
-          <w:sz w:val="24"/>
-          <w:szCs w:val="24"/>
-        </w:rPr>
-        <w:t>os para consumir un medicamento:</w:t>
-      </w:r>
-    </w:p>
-    <w:p>
-      <w:pPr>
-        <w:pStyle w:val="Prrafodelista"/>
-        <w:numPr>
-          <w:ilvl w:val="1"/>
-          <w:numId w:val="19"/>
-        </w:numPr>
-        <w:rPr>
-          <w:rFonts w:ascii="Arial" w:hAnsi="Arial" w:cs="Arial"/>
-          <w:sz w:val="24"/>
-          <w:szCs w:val="24"/>
-        </w:rPr>
-      </w:pPr>
-      <w:r>
-        <w:rPr>
-          <w:rFonts w:ascii="Arial" w:hAnsi="Arial" w:cs="Arial"/>
-          <w:sz w:val="24"/>
-          <w:szCs w:val="24"/>
-        </w:rPr>
-        <w:t>Notificar medicamento a consumir.</w:t>
-      </w:r>
-    </w:p>
-    <w:p>
-      <w:pPr>
-        <w:pStyle w:val="Prrafodelista"/>
-        <w:ind w:left="1440"/>
-        <w:rPr>
-          <w:rFonts w:ascii="Arial" w:hAnsi="Arial" w:cs="Arial"/>
-          <w:sz w:val="24"/>
-          <w:szCs w:val="24"/>
-        </w:rPr>
-      </w:pPr>
-    </w:p>
-    <w:p>
-      <w:pPr>
-        <w:pStyle w:val="Prrafodelista"/>
-        <w:numPr>
-          <w:ilvl w:val="0"/>
-          <w:numId w:val="21"/>
-        </w:numPr>
-        <w:rPr>
-          <w:rFonts w:ascii="Arial" w:hAnsi="Arial" w:cs="Arial"/>
-          <w:sz w:val="24"/>
-          <w:szCs w:val="24"/>
-        </w:rPr>
-      </w:pPr>
-      <w:r>
-        <w:rPr>
-          <w:rFonts w:ascii="Arial" w:hAnsi="Arial" w:cs="Arial"/>
-          <w:sz w:val="24"/>
-          <w:szCs w:val="24"/>
-        </w:rPr>
-        <w:t>Gestionar usuarios:</w:t>
-      </w:r>
-    </w:p>
-    <w:p>
-      <w:pPr>
-        <w:pStyle w:val="Prrafodelista"/>
-        <w:numPr>
-          <w:ilvl w:val="1"/>
-          <w:numId w:val="19"/>
-        </w:numPr>
-        <w:rPr>
-          <w:rFonts w:ascii="Arial" w:hAnsi="Arial" w:cs="Arial"/>
-          <w:sz w:val="24"/>
-          <w:szCs w:val="24"/>
-        </w:rPr>
-      </w:pPr>
-      <w:r>
-        <w:rPr>
-          <w:rFonts w:ascii="Arial" w:hAnsi="Arial" w:cs="Arial"/>
-          <w:sz w:val="24"/>
-          <w:szCs w:val="24"/>
-        </w:rPr>
-        <w:t>Registrar usuario.</w:t>
-      </w:r>
-    </w:p>
-    <w:p>
-      <w:pPr>
-        <w:pStyle w:val="Prrafodelista"/>
-        <w:numPr>
-          <w:ilvl w:val="1"/>
-          <w:numId w:val="19"/>
-        </w:numPr>
-        <w:rPr>
-          <w:rFonts w:ascii="Arial" w:hAnsi="Arial" w:cs="Arial"/>
-          <w:sz w:val="24"/>
-          <w:szCs w:val="24"/>
-        </w:rPr>
-      </w:pPr>
-      <w:r>
-        <w:rPr>
-          <w:rFonts w:ascii="Arial" w:hAnsi="Arial" w:cs="Arial"/>
-          <w:sz w:val="24"/>
-          <w:szCs w:val="24"/>
-        </w:rPr>
-        <w:t>Consultar usuario.</w:t>
-      </w:r>
-    </w:p>
-    <w:p>
-      <w:pPr>
-        <w:pStyle w:val="Prrafodelista"/>
-        <w:numPr>
-          <w:ilvl w:val="1"/>
-          <w:numId w:val="19"/>
-        </w:numPr>
-        <w:rPr>
-          <w:rFonts w:ascii="Arial" w:hAnsi="Arial" w:cs="Arial"/>
-          <w:sz w:val="24"/>
-          <w:szCs w:val="24"/>
-        </w:rPr>
-      </w:pPr>
-      <w:r>
-        <w:rPr>
-          <w:rFonts w:ascii="Arial" w:hAnsi="Arial" w:cs="Arial"/>
-          <w:sz w:val="24"/>
-          <w:szCs w:val="24"/>
-        </w:rPr>
-        <w:t>Modificar usuario.</w:t>
-      </w:r>
-    </w:p>
-    <w:p>
-      <w:pPr>
-        <w:pStyle w:val="Prrafodelista"/>
-        <w:numPr>
-          <w:ilvl w:val="1"/>
-          <w:numId w:val="19"/>
-        </w:numPr>
-        <w:rPr>
-          <w:rFonts w:ascii="Arial" w:hAnsi="Arial" w:cs="Arial"/>
-          <w:sz w:val="24"/>
-          <w:szCs w:val="24"/>
-        </w:rPr>
-      </w:pPr>
-      <w:r>
-        <w:rPr>
-          <w:rFonts w:ascii="Arial" w:hAnsi="Arial" w:cs="Arial"/>
-          <w:sz w:val="24"/>
-          <w:szCs w:val="24"/>
-        </w:rPr>
-        <w:t>Eliminar usuario.</w:t>
-      </w:r>
+        <w:rPr>
+          <w:rFonts w:ascii="Arial" w:hAnsi="Arial" w:cs="Arial"/>
+          <w:b/>
+          <w:sz w:val="24"/>
+          <w:szCs w:val="24"/>
+          <w:u w:val="single"/>
+        </w:rPr>
+      </w:pPr>
     </w:p>
     <w:p>
       <w:pPr>
@@ -9937,6 +10054,7 @@
           <w:sz w:val="24"/>
           <w:szCs w:val="24"/>
         </w:rPr>
+        <w:lastRenderedPageBreak/>
         <w:t>La factibilidad técnica s</w:t>
       </w:r>
       <w:r>
@@ -9987,7 +10105,649 @@
           <w:sz w:val="24"/>
           <w:szCs w:val="24"/>
         </w:rPr>
-        <w:t xml:space="preserve">La propuesta de desarrollar un sistema que permita gestionar mediciones de </w:t>
+        <w:t>La propuesta de desarrollar un sistema que permita gestionar mediciones de presión arterial a los profesionales de la salud y pacientes</w:t>
+      </w:r>
+      <w:r>
+        <w:rPr>
+          <w:rFonts w:ascii="Arial" w:hAnsi="Arial" w:cs="Arial"/>
+          <w:sz w:val="24"/>
+          <w:szCs w:val="24"/>
+        </w:rPr>
+        <w:t xml:space="preserve">, </w:t>
+      </w:r>
+      <w:r>
+        <w:rPr>
+          <w:rFonts w:ascii="Arial" w:hAnsi="Arial" w:cs="Arial"/>
+          <w:sz w:val="24"/>
+          <w:szCs w:val="24"/>
+        </w:rPr>
+        <w:t>es práctica porque de forma fácil, rápida y sin necesidad de poseer conocimiento o capacitación técnica en el uso del sistema, el mismo permitirá registrar, consultar, comparar, emitir y organizar la información relacionada con las mediciones.</w:t>
+      </w:r>
+      <w:r>
+        <w:rPr>
+          <w:rFonts w:ascii="Arial" w:hAnsi="Arial" w:cs="Arial"/>
+          <w:sz w:val="24"/>
+          <w:szCs w:val="24"/>
+        </w:rPr>
+        <w:t xml:space="preserve"> </w:t>
+      </w:r>
+    </w:p>
+    <w:p>
+      <w:pPr>
+        <w:ind w:firstLine="142"/>
+        <w:rPr>
+          <w:rFonts w:ascii="Arial" w:hAnsi="Arial" w:cs="Arial"/>
+          <w:sz w:val="24"/>
+          <w:szCs w:val="24"/>
+        </w:rPr>
+      </w:pPr>
+      <w:r>
+        <w:rPr>
+          <w:rFonts w:ascii="Arial" w:hAnsi="Arial" w:cs="Arial"/>
+          <w:sz w:val="24"/>
+          <w:szCs w:val="24"/>
+        </w:rPr>
+        <w:t>Las tecnologías</w:t>
+      </w:r>
+      <w:r>
+        <w:rPr>
+          <w:rFonts w:ascii="Arial" w:hAnsi="Arial" w:cs="Arial"/>
+          <w:sz w:val="24"/>
+          <w:szCs w:val="24"/>
+        </w:rPr>
+        <w:t xml:space="preserve"> y herramientas a utilizar en el proyecto, </w:t>
+      </w:r>
+      <w:r>
+        <w:rPr>
+          <w:rFonts w:ascii="Arial" w:hAnsi="Arial" w:cs="Arial"/>
+          <w:sz w:val="24"/>
+          <w:szCs w:val="24"/>
+        </w:rPr>
+        <w:t>están disponibles</w:t>
+      </w:r>
+      <w:r>
+        <w:rPr>
+          <w:rFonts w:ascii="Arial" w:hAnsi="Arial" w:cs="Arial"/>
+          <w:sz w:val="24"/>
+          <w:szCs w:val="24"/>
+        </w:rPr>
+        <w:t xml:space="preserve"> en el mercado, </w:t>
+      </w:r>
+      <w:r>
+        <w:rPr>
+          <w:rFonts w:ascii="Arial" w:hAnsi="Arial" w:cs="Arial"/>
+          <w:sz w:val="24"/>
+          <w:szCs w:val="24"/>
+        </w:rPr>
+        <w:t>algunas</w:t>
+      </w:r>
+      <w:r>
+        <w:rPr>
+          <w:rFonts w:ascii="Arial" w:hAnsi="Arial" w:cs="Arial"/>
+          <w:sz w:val="24"/>
+          <w:szCs w:val="24"/>
+        </w:rPr>
+        <w:t xml:space="preserve"> </w:t>
+      </w:r>
+      <w:r>
+        <w:rPr>
+          <w:rFonts w:ascii="Arial" w:hAnsi="Arial" w:cs="Arial"/>
+          <w:sz w:val="24"/>
+          <w:szCs w:val="24"/>
+        </w:rPr>
+        <w:t>tienen un costo para utilizarlos,</w:t>
+      </w:r>
+      <w:r>
+        <w:rPr>
+          <w:rFonts w:ascii="Arial" w:hAnsi="Arial" w:cs="Arial"/>
+          <w:sz w:val="24"/>
+          <w:szCs w:val="24"/>
+        </w:rPr>
+        <w:t xml:space="preserve"> </w:t>
+      </w:r>
+      <w:r>
+        <w:rPr>
+          <w:rFonts w:ascii="Arial" w:hAnsi="Arial" w:cs="Arial"/>
+          <w:sz w:val="24"/>
+          <w:szCs w:val="24"/>
+        </w:rPr>
+        <w:t>pero existen alternativas</w:t>
+      </w:r>
+      <w:r>
+        <w:rPr>
+          <w:rFonts w:ascii="Arial" w:hAnsi="Arial" w:cs="Arial"/>
+          <w:sz w:val="24"/>
+          <w:szCs w:val="24"/>
+        </w:rPr>
+        <w:t xml:space="preserve"> de estas tecnologías que son gratuitas</w:t>
+      </w:r>
+      <w:r>
+        <w:rPr>
+          <w:rFonts w:ascii="Arial" w:hAnsi="Arial" w:cs="Arial"/>
+          <w:sz w:val="24"/>
+          <w:szCs w:val="24"/>
+        </w:rPr>
+        <w:t>.</w:t>
+      </w:r>
+      <w:r>
+        <w:rPr>
+          <w:rFonts w:ascii="Arial" w:hAnsi="Arial" w:cs="Arial"/>
+          <w:sz w:val="24"/>
+          <w:szCs w:val="24"/>
+        </w:rPr>
+        <w:t xml:space="preserve"> </w:t>
+      </w:r>
+      <w:r>
+        <w:rPr>
+          <w:rFonts w:ascii="Arial" w:hAnsi="Arial" w:cs="Arial"/>
+          <w:sz w:val="24"/>
+          <w:szCs w:val="24"/>
+        </w:rPr>
+        <w:t xml:space="preserve">Para el desarrollo del sistema se utilizará </w:t>
+      </w:r>
+      <w:r>
+        <w:rPr>
+          <w:rFonts w:ascii="Arial" w:hAnsi="Arial" w:cs="Arial"/>
+          <w:sz w:val="24"/>
+          <w:szCs w:val="24"/>
+        </w:rPr>
+        <w:t>Visual Studio</w:t>
+      </w:r>
+      <w:r>
+        <w:rPr>
+          <w:rFonts w:ascii="Arial" w:hAnsi="Arial" w:cs="Arial"/>
+          <w:sz w:val="24"/>
+          <w:szCs w:val="24"/>
+        </w:rPr>
+        <w:t xml:space="preserve">, del cual existen versiones que tienen costo por utilizarlas, como es el caso de Visual Studio Pro 2012, que tiene un precio de </w:t>
+      </w:r>
+      <w:r>
+        <w:rPr>
+          <w:rFonts w:ascii="Arial" w:hAnsi="Arial" w:cs="Arial"/>
+          <w:sz w:val="24"/>
+          <w:szCs w:val="24"/>
+        </w:rPr>
+        <w:t xml:space="preserve">359.99 </w:t>
+      </w:r>
+      <w:proofErr w:type="spellStart"/>
+      <w:r>
+        <w:rPr>
+          <w:rFonts w:ascii="Arial" w:hAnsi="Arial" w:cs="Arial"/>
+          <w:sz w:val="24"/>
+          <w:szCs w:val="24"/>
+        </w:rPr>
+        <w:t>dolares</w:t>
+      </w:r>
+      <w:proofErr w:type="spellEnd"/>
+      <w:r>
+        <w:rPr>
+          <w:rFonts w:ascii="Arial" w:hAnsi="Arial" w:cs="Arial"/>
+          <w:sz w:val="24"/>
+          <w:szCs w:val="24"/>
+        </w:rPr>
+        <w:t xml:space="preserve">. También existe una alternativa </w:t>
+      </w:r>
+      <w:r>
+        <w:rPr>
+          <w:rFonts w:ascii="Arial" w:hAnsi="Arial" w:cs="Arial"/>
+          <w:sz w:val="24"/>
+          <w:szCs w:val="24"/>
+        </w:rPr>
+        <w:t>gratis</w:t>
+      </w:r>
+      <w:r>
+        <w:rPr>
+          <w:rFonts w:ascii="Arial" w:hAnsi="Arial" w:cs="Arial"/>
+          <w:sz w:val="24"/>
+          <w:szCs w:val="24"/>
+        </w:rPr>
+        <w:t xml:space="preserve"> que</w:t>
+      </w:r>
+      <w:r>
+        <w:rPr>
+          <w:rFonts w:ascii="Arial" w:hAnsi="Arial" w:cs="Arial"/>
+          <w:sz w:val="24"/>
+          <w:szCs w:val="24"/>
+        </w:rPr>
+        <w:t xml:space="preserve"> </w:t>
+      </w:r>
+      <w:r>
+        <w:rPr>
+          <w:rFonts w:ascii="Arial" w:hAnsi="Arial" w:cs="Arial"/>
+          <w:sz w:val="24"/>
+          <w:szCs w:val="24"/>
+        </w:rPr>
+        <w:t xml:space="preserve">es </w:t>
+      </w:r>
+      <w:r>
+        <w:rPr>
+          <w:rFonts w:ascii="Arial" w:hAnsi="Arial" w:cs="Arial"/>
+          <w:sz w:val="24"/>
+          <w:szCs w:val="24"/>
+        </w:rPr>
+        <w:t>V</w:t>
+      </w:r>
+      <w:r>
+        <w:rPr>
+          <w:rFonts w:ascii="Arial" w:hAnsi="Arial" w:cs="Arial"/>
+          <w:sz w:val="24"/>
+          <w:szCs w:val="24"/>
+        </w:rPr>
+        <w:t xml:space="preserve">isual Studio </w:t>
+      </w:r>
+      <w:proofErr w:type="spellStart"/>
+      <w:r>
+        <w:rPr>
+          <w:rFonts w:ascii="Arial" w:hAnsi="Arial" w:cs="Arial"/>
+          <w:sz w:val="24"/>
+          <w:szCs w:val="24"/>
+        </w:rPr>
+        <w:t>Comm</w:t>
+      </w:r>
+      <w:r>
+        <w:rPr>
+          <w:rFonts w:ascii="Arial" w:hAnsi="Arial" w:cs="Arial"/>
+          <w:sz w:val="24"/>
+          <w:szCs w:val="24"/>
+        </w:rPr>
+        <w:t>u</w:t>
+      </w:r>
+      <w:r>
+        <w:rPr>
+          <w:rFonts w:ascii="Arial" w:hAnsi="Arial" w:cs="Arial"/>
+          <w:sz w:val="24"/>
+          <w:szCs w:val="24"/>
+        </w:rPr>
+        <w:t>nity</w:t>
+      </w:r>
+      <w:proofErr w:type="spellEnd"/>
+      <w:r>
+        <w:rPr>
+          <w:rFonts w:ascii="Arial" w:hAnsi="Arial" w:cs="Arial"/>
+          <w:sz w:val="24"/>
+          <w:szCs w:val="24"/>
+        </w:rPr>
+        <w:t>, el cual está destinado a desarrolladores individuales, proyecto de código abierto y pequeños equipos profesionales</w:t>
+      </w:r>
+      <w:r>
+        <w:rPr>
+          <w:rFonts w:ascii="Arial" w:hAnsi="Arial" w:cs="Arial"/>
+          <w:sz w:val="24"/>
+          <w:szCs w:val="24"/>
+        </w:rPr>
+        <w:t xml:space="preserve">. Además </w:t>
+      </w:r>
+      <w:r>
+        <w:rPr>
+          <w:rFonts w:ascii="Arial" w:hAnsi="Arial" w:cs="Arial"/>
+          <w:sz w:val="24"/>
+          <w:szCs w:val="24"/>
+        </w:rPr>
+        <w:t xml:space="preserve">permite desarrollar aplicaciones para Windows, </w:t>
+      </w:r>
+      <w:proofErr w:type="spellStart"/>
+      <w:r>
+        <w:rPr>
+          <w:rFonts w:ascii="Arial" w:hAnsi="Arial" w:cs="Arial"/>
+          <w:sz w:val="24"/>
+          <w:szCs w:val="24"/>
+        </w:rPr>
+        <w:t>Android</w:t>
+      </w:r>
+      <w:proofErr w:type="spellEnd"/>
+      <w:r>
+        <w:rPr>
+          <w:rFonts w:ascii="Arial" w:hAnsi="Arial" w:cs="Arial"/>
+          <w:sz w:val="24"/>
+          <w:szCs w:val="24"/>
+        </w:rPr>
+        <w:t xml:space="preserve">, crear aplicaciones web </w:t>
+      </w:r>
+      <w:r>
+        <w:rPr>
+          <w:rFonts w:ascii="Arial" w:hAnsi="Arial" w:cs="Arial"/>
+          <w:sz w:val="24"/>
+          <w:szCs w:val="24"/>
+        </w:rPr>
+        <w:t>y servicios en la nube.</w:t>
+      </w:r>
+      <w:r>
+        <w:rPr>
+          <w:rFonts w:ascii="Arial" w:hAnsi="Arial" w:cs="Arial"/>
+          <w:sz w:val="24"/>
+          <w:szCs w:val="24"/>
+        </w:rPr>
+        <w:t xml:space="preserve"> Se usará para la </w:t>
+      </w:r>
+      <w:r>
+        <w:rPr>
+          <w:rFonts w:ascii="Arial" w:hAnsi="Arial" w:cs="Arial"/>
+          <w:sz w:val="24"/>
+          <w:szCs w:val="24"/>
+        </w:rPr>
+        <w:t>administración d</w:t>
+      </w:r>
+      <w:r>
+        <w:rPr>
+          <w:rFonts w:ascii="Arial" w:hAnsi="Arial" w:cs="Arial"/>
+          <w:sz w:val="24"/>
+          <w:szCs w:val="24"/>
+        </w:rPr>
+        <w:t>e la base de datos</w:t>
+      </w:r>
+      <w:r>
+        <w:rPr>
+          <w:rFonts w:ascii="Arial" w:hAnsi="Arial" w:cs="Arial"/>
+          <w:sz w:val="24"/>
+          <w:szCs w:val="24"/>
+        </w:rPr>
+        <w:t>,</w:t>
+      </w:r>
+      <w:r>
+        <w:rPr>
+          <w:rFonts w:ascii="Arial" w:hAnsi="Arial" w:cs="Arial"/>
+          <w:sz w:val="24"/>
+          <w:szCs w:val="24"/>
+        </w:rPr>
+        <w:t xml:space="preserve"> </w:t>
+      </w:r>
+      <w:r>
+        <w:rPr>
+          <w:rFonts w:ascii="Arial" w:hAnsi="Arial" w:cs="Arial"/>
+          <w:sz w:val="24"/>
+          <w:szCs w:val="24"/>
+        </w:rPr>
+        <w:t>SQL Server Management Studio Express, el cual es posible descárgalo sin costo.</w:t>
+      </w:r>
+      <w:r>
+        <w:rPr>
+          <w:rFonts w:ascii="Arial" w:hAnsi="Arial" w:cs="Arial"/>
+          <w:sz w:val="24"/>
+          <w:szCs w:val="24"/>
+        </w:rPr>
+        <w:t xml:space="preserve"> También existen versiones con precios desde $ 7499 por procesador.</w:t>
+      </w:r>
+      <w:r>
+        <w:rPr>
+          <w:rFonts w:ascii="Arial" w:hAnsi="Arial" w:cs="Arial"/>
+          <w:sz w:val="24"/>
+          <w:szCs w:val="24"/>
+        </w:rPr>
+        <w:t xml:space="preserve"> </w:t>
+      </w:r>
+      <w:r>
+        <w:rPr>
+          <w:rFonts w:ascii="Arial" w:hAnsi="Arial" w:cs="Arial"/>
+          <w:sz w:val="24"/>
+          <w:szCs w:val="24"/>
+        </w:rPr>
+        <w:t>L</w:t>
+      </w:r>
+      <w:r>
+        <w:rPr>
+          <w:rFonts w:ascii="Arial" w:hAnsi="Arial" w:cs="Arial"/>
+          <w:sz w:val="24"/>
+          <w:szCs w:val="24"/>
+        </w:rPr>
+        <w:t>a gestión de configuración</w:t>
+      </w:r>
+      <w:r>
+        <w:rPr>
+          <w:rFonts w:ascii="Arial" w:hAnsi="Arial" w:cs="Arial"/>
+          <w:sz w:val="24"/>
+          <w:szCs w:val="24"/>
+        </w:rPr>
+        <w:t xml:space="preserve"> se realizará mediante </w:t>
+      </w:r>
+      <w:proofErr w:type="spellStart"/>
+      <w:r>
+        <w:rPr>
+          <w:rFonts w:ascii="Arial" w:hAnsi="Arial" w:cs="Arial"/>
+          <w:sz w:val="24"/>
+          <w:szCs w:val="24"/>
+        </w:rPr>
+        <w:t>Tortoise</w:t>
+      </w:r>
+      <w:proofErr w:type="spellEnd"/>
+      <w:r>
+        <w:rPr>
+          <w:rFonts w:ascii="Arial" w:hAnsi="Arial" w:cs="Arial"/>
+          <w:sz w:val="24"/>
+          <w:szCs w:val="24"/>
+        </w:rPr>
+        <w:t xml:space="preserve"> SVN y </w:t>
+      </w:r>
+      <w:proofErr w:type="spellStart"/>
+      <w:r>
+        <w:rPr>
+          <w:rFonts w:ascii="Arial" w:hAnsi="Arial" w:cs="Arial"/>
+          <w:sz w:val="24"/>
+          <w:szCs w:val="24"/>
+        </w:rPr>
+        <w:t>Github</w:t>
+      </w:r>
+      <w:proofErr w:type="spellEnd"/>
+      <w:r>
+        <w:rPr>
+          <w:rFonts w:ascii="Arial" w:hAnsi="Arial" w:cs="Arial"/>
+          <w:sz w:val="24"/>
+          <w:szCs w:val="24"/>
+        </w:rPr>
+        <w:t>,</w:t>
+      </w:r>
+      <w:r>
+        <w:rPr>
+          <w:rFonts w:ascii="Arial" w:hAnsi="Arial" w:cs="Arial"/>
+          <w:sz w:val="24"/>
+          <w:szCs w:val="24"/>
+        </w:rPr>
+        <w:t xml:space="preserve"> los cuales son software libre con licencias GNU GPL.</w:t>
+      </w:r>
+      <w:r>
+        <w:rPr>
+          <w:rFonts w:ascii="Arial" w:hAnsi="Arial" w:cs="Arial"/>
+          <w:sz w:val="24"/>
+          <w:szCs w:val="24"/>
+        </w:rPr>
+        <w:t xml:space="preserve"> </w:t>
+      </w:r>
+      <w:r>
+        <w:rPr>
+          <w:rFonts w:ascii="Arial" w:hAnsi="Arial" w:cs="Arial"/>
+          <w:sz w:val="24"/>
+          <w:szCs w:val="24"/>
+        </w:rPr>
+        <w:t xml:space="preserve">De la </w:t>
+      </w:r>
+      <w:r>
+        <w:rPr>
+          <w:rFonts w:ascii="Arial" w:hAnsi="Arial" w:cs="Arial"/>
+          <w:sz w:val="24"/>
+          <w:szCs w:val="24"/>
+        </w:rPr>
+        <w:t>gran variedad de aplicaciones para la creación de diagramas UML</w:t>
+      </w:r>
+      <w:r>
+        <w:rPr>
+          <w:rFonts w:ascii="Arial" w:hAnsi="Arial" w:cs="Arial"/>
+          <w:sz w:val="24"/>
+          <w:szCs w:val="24"/>
+        </w:rPr>
+        <w:t xml:space="preserve"> y planificación de proyectos, </w:t>
+      </w:r>
+      <w:r>
+        <w:rPr>
+          <w:rFonts w:ascii="Arial" w:hAnsi="Arial" w:cs="Arial"/>
+          <w:sz w:val="24"/>
+          <w:szCs w:val="24"/>
+        </w:rPr>
+        <w:t xml:space="preserve">algunas </w:t>
+      </w:r>
+      <w:r>
+        <w:rPr>
+          <w:rFonts w:ascii="Arial" w:hAnsi="Arial" w:cs="Arial"/>
+          <w:sz w:val="24"/>
+          <w:szCs w:val="24"/>
+        </w:rPr>
+        <w:t>pueden descargarse sin costo ya que fueron liberadas con licencia GNU GPL, por lo cual están disponibles para su uso.</w:t>
+      </w:r>
+    </w:p>
+    <w:p>
+      <w:pPr>
+        <w:ind w:firstLine="142"/>
+        <w:rPr>
+          <w:rFonts w:ascii="Arial" w:hAnsi="Arial" w:cs="Arial"/>
+          <w:sz w:val="24"/>
+          <w:szCs w:val="24"/>
+        </w:rPr>
+      </w:pPr>
+      <w:r>
+        <w:rPr>
+          <w:rFonts w:ascii="Arial" w:hAnsi="Arial" w:cs="Arial"/>
+          <w:sz w:val="24"/>
+          <w:szCs w:val="24"/>
+        </w:rPr>
+        <w:t>Para el desarrollo de l</w:t>
+      </w:r>
+      <w:r>
+        <w:rPr>
+          <w:rFonts w:ascii="Arial" w:hAnsi="Arial" w:cs="Arial"/>
+          <w:sz w:val="24"/>
+          <w:szCs w:val="24"/>
+        </w:rPr>
+        <w:t xml:space="preserve">a solución propuesta se dispone </w:t>
+      </w:r>
+      <w:r>
+        <w:rPr>
+          <w:rFonts w:ascii="Arial" w:hAnsi="Arial" w:cs="Arial"/>
+          <w:sz w:val="24"/>
+          <w:szCs w:val="24"/>
+        </w:rPr>
+        <w:t>de conocimientos básicos en el uso de Visual Studio y SQL Server, que son las tecnologías propuestas para desarrollar el sistema. Por lo tanto será necesario realizar trabajos de investigaci</w:t>
+      </w:r>
+      <w:r>
+        <w:rPr>
+          <w:rFonts w:ascii="Arial" w:hAnsi="Arial" w:cs="Arial"/>
+          <w:sz w:val="24"/>
+          <w:szCs w:val="24"/>
+        </w:rPr>
+        <w:t>ón y capacitación, con el fin de ampliar nuestros conocimientos para crear una solución con calidad.</w:t>
+      </w:r>
+    </w:p>
+    <w:p>
+      <w:pPr>
+        <w:ind w:firstLine="142"/>
+        <w:rPr>
+          <w:rFonts w:ascii="Arial" w:hAnsi="Arial" w:cs="Arial"/>
+          <w:sz w:val="24"/>
+          <w:szCs w:val="24"/>
+        </w:rPr>
+      </w:pPr>
+      <w:r>
+        <w:rPr>
+          <w:rFonts w:ascii="Arial" w:hAnsi="Arial" w:cs="Arial"/>
+          <w:sz w:val="24"/>
+          <w:szCs w:val="24"/>
+        </w:rPr>
+        <w:t xml:space="preserve">La solución propuesta </w:t>
+      </w:r>
+      <w:r>
+        <w:rPr>
+          <w:rFonts w:ascii="Arial" w:hAnsi="Arial" w:cs="Arial"/>
+          <w:sz w:val="24"/>
+          <w:szCs w:val="24"/>
+        </w:rPr>
+        <w:t>está en proceso de maduraci</w:t>
+      </w:r>
+      <w:r>
+        <w:rPr>
+          <w:rFonts w:ascii="Arial" w:hAnsi="Arial" w:cs="Arial"/>
+          <w:sz w:val="24"/>
+          <w:szCs w:val="24"/>
+        </w:rPr>
+        <w:t>ón, entre la idea y la toma de decisión de invertir tiempo, energía y posiblemente dinero. El maduraci</w:t>
+      </w:r>
+      <w:r>
+        <w:rPr>
+          <w:rFonts w:ascii="Arial" w:hAnsi="Arial" w:cs="Arial"/>
+          <w:sz w:val="24"/>
+          <w:szCs w:val="24"/>
+        </w:rPr>
+        <w:t>ón busca validar</w:t>
+      </w:r>
+      <w:r>
+        <w:rPr>
+          <w:rFonts w:ascii="Arial" w:hAnsi="Arial" w:cs="Arial"/>
+          <w:sz w:val="24"/>
+          <w:szCs w:val="24"/>
+        </w:rPr>
+        <w:t xml:space="preserve"> las cosas que asumimos y si es necesario ajustar nuestra idea del proyecto.</w:t>
+      </w:r>
+    </w:p>
+    <w:p>
+      <w:pPr>
+        <w:ind w:firstLine="142"/>
+        <w:rPr>
+          <w:rFonts w:ascii="Arial" w:hAnsi="Arial" w:cs="Arial"/>
+          <w:sz w:val="24"/>
+          <w:szCs w:val="24"/>
+        </w:rPr>
+      </w:pPr>
+      <w:r>
+        <w:rPr>
+          <w:rFonts w:ascii="Arial" w:hAnsi="Arial" w:cs="Arial"/>
+          <w:sz w:val="24"/>
+          <w:szCs w:val="24"/>
+        </w:rPr>
+        <w:t>Existe en el mercado</w:t>
+      </w:r>
+      <w:r>
+        <w:rPr>
+          <w:rFonts w:ascii="Arial" w:hAnsi="Arial" w:cs="Arial"/>
+          <w:sz w:val="24"/>
+          <w:szCs w:val="24"/>
+        </w:rPr>
+        <w:t xml:space="preserve"> argentino </w:t>
+      </w:r>
+      <w:r>
+        <w:rPr>
+          <w:rFonts w:ascii="Arial" w:hAnsi="Arial" w:cs="Arial"/>
+          <w:sz w:val="24"/>
+          <w:szCs w:val="24"/>
+        </w:rPr>
+        <w:t>aplicaciones semejantes</w:t>
+      </w:r>
+      <w:r>
+        <w:rPr>
+          <w:rFonts w:ascii="Arial" w:hAnsi="Arial" w:cs="Arial"/>
+          <w:sz w:val="24"/>
+          <w:szCs w:val="24"/>
+        </w:rPr>
+        <w:t xml:space="preserve"> a la solución propuesta que son </w:t>
+      </w:r>
+      <w:r>
+        <w:rPr>
+          <w:rFonts w:ascii="Arial" w:hAnsi="Arial" w:cs="Arial"/>
+          <w:sz w:val="24"/>
+          <w:szCs w:val="24"/>
+        </w:rPr>
+        <w:t>para uso personal</w:t>
+      </w:r>
+      <w:r>
+        <w:rPr>
+          <w:rFonts w:ascii="Arial" w:hAnsi="Arial" w:cs="Arial"/>
+          <w:sz w:val="24"/>
+          <w:szCs w:val="24"/>
+        </w:rPr>
+        <w:t xml:space="preserve">, sin posibilidad que el profesional organice las mediciones de todos sus pacientes. Es decir, que </w:t>
+      </w:r>
+      <w:r>
+        <w:rPr>
+          <w:rFonts w:ascii="Arial" w:hAnsi="Arial" w:cs="Arial"/>
+          <w:sz w:val="24"/>
+          <w:szCs w:val="24"/>
+        </w:rPr>
+        <w:t xml:space="preserve">en la práctica el </w:t>
       </w:r>
       <w:r>
         <w:rPr>
@@ -9996,649 +10756,7 @@
           <w:szCs w:val="24"/>
         </w:rPr>
         <w:lastRenderedPageBreak/>
-        <w:t>presión arterial a los profesionales de la salud y pacientes</w:t>
-      </w:r>
-      <w:r>
-        <w:rPr>
-          <w:rFonts w:ascii="Arial" w:hAnsi="Arial" w:cs="Arial"/>
-          <w:sz w:val="24"/>
-          <w:szCs w:val="24"/>
-        </w:rPr>
-        <w:t xml:space="preserve">, </w:t>
-      </w:r>
-      <w:r>
-        <w:rPr>
-          <w:rFonts w:ascii="Arial" w:hAnsi="Arial" w:cs="Arial"/>
-          <w:sz w:val="24"/>
-          <w:szCs w:val="24"/>
-        </w:rPr>
-        <w:t>es práctica porque de forma fácil, rápida y sin necesidad de poseer conocimiento o capacitación técnica en el uso del sistema, el mismo permitirá registrar, consultar, comparar, emitir y organizar la información relacionada con las mediciones.</w:t>
-      </w:r>
-      <w:r>
-        <w:rPr>
-          <w:rFonts w:ascii="Arial" w:hAnsi="Arial" w:cs="Arial"/>
-          <w:sz w:val="24"/>
-          <w:szCs w:val="24"/>
-        </w:rPr>
-        <w:t xml:space="preserve"> </w:t>
-      </w:r>
-    </w:p>
-    <w:p>
-      <w:pPr>
-        <w:ind w:firstLine="142"/>
-        <w:rPr>
-          <w:rFonts w:ascii="Arial" w:hAnsi="Arial" w:cs="Arial"/>
-          <w:sz w:val="24"/>
-          <w:szCs w:val="24"/>
-        </w:rPr>
-      </w:pPr>
-      <w:r>
-        <w:rPr>
-          <w:rFonts w:ascii="Arial" w:hAnsi="Arial" w:cs="Arial"/>
-          <w:sz w:val="24"/>
-          <w:szCs w:val="24"/>
-        </w:rPr>
-        <w:t>Las tecnologías</w:t>
-      </w:r>
-      <w:r>
-        <w:rPr>
-          <w:rFonts w:ascii="Arial" w:hAnsi="Arial" w:cs="Arial"/>
-          <w:sz w:val="24"/>
-          <w:szCs w:val="24"/>
-        </w:rPr>
-        <w:t xml:space="preserve"> y herramientas a utilizar en el proyecto, </w:t>
-      </w:r>
-      <w:r>
-        <w:rPr>
-          <w:rFonts w:ascii="Arial" w:hAnsi="Arial" w:cs="Arial"/>
-          <w:sz w:val="24"/>
-          <w:szCs w:val="24"/>
-        </w:rPr>
-        <w:t>están disponibles</w:t>
-      </w:r>
-      <w:r>
-        <w:rPr>
-          <w:rFonts w:ascii="Arial" w:hAnsi="Arial" w:cs="Arial"/>
-          <w:sz w:val="24"/>
-          <w:szCs w:val="24"/>
-        </w:rPr>
-        <w:t xml:space="preserve"> en el mercado, </w:t>
-      </w:r>
-      <w:r>
-        <w:rPr>
-          <w:rFonts w:ascii="Arial" w:hAnsi="Arial" w:cs="Arial"/>
-          <w:sz w:val="24"/>
-          <w:szCs w:val="24"/>
-        </w:rPr>
-        <w:t>algunas</w:t>
-      </w:r>
-      <w:r>
-        <w:rPr>
-          <w:rFonts w:ascii="Arial" w:hAnsi="Arial" w:cs="Arial"/>
-          <w:sz w:val="24"/>
-          <w:szCs w:val="24"/>
-        </w:rPr>
-        <w:t xml:space="preserve"> </w:t>
-      </w:r>
-      <w:r>
-        <w:rPr>
-          <w:rFonts w:ascii="Arial" w:hAnsi="Arial" w:cs="Arial"/>
-          <w:sz w:val="24"/>
-          <w:szCs w:val="24"/>
-        </w:rPr>
-        <w:t>tienen un costo para utilizarlos,</w:t>
-      </w:r>
-      <w:r>
-        <w:rPr>
-          <w:rFonts w:ascii="Arial" w:hAnsi="Arial" w:cs="Arial"/>
-          <w:sz w:val="24"/>
-          <w:szCs w:val="24"/>
-        </w:rPr>
-        <w:t xml:space="preserve"> </w:t>
-      </w:r>
-      <w:r>
-        <w:rPr>
-          <w:rFonts w:ascii="Arial" w:hAnsi="Arial" w:cs="Arial"/>
-          <w:sz w:val="24"/>
-          <w:szCs w:val="24"/>
-        </w:rPr>
-        <w:t>pero existen alternativas</w:t>
-      </w:r>
-      <w:r>
-        <w:rPr>
-          <w:rFonts w:ascii="Arial" w:hAnsi="Arial" w:cs="Arial"/>
-          <w:sz w:val="24"/>
-          <w:szCs w:val="24"/>
-        </w:rPr>
-        <w:t xml:space="preserve"> de estas tecnologías que son gratuitas</w:t>
-      </w:r>
-      <w:r>
-        <w:rPr>
-          <w:rFonts w:ascii="Arial" w:hAnsi="Arial" w:cs="Arial"/>
-          <w:sz w:val="24"/>
-          <w:szCs w:val="24"/>
-        </w:rPr>
-        <w:t>.</w:t>
-      </w:r>
-      <w:r>
-        <w:rPr>
-          <w:rFonts w:ascii="Arial" w:hAnsi="Arial" w:cs="Arial"/>
-          <w:sz w:val="24"/>
-          <w:szCs w:val="24"/>
-        </w:rPr>
-        <w:t xml:space="preserve"> </w:t>
-      </w:r>
-      <w:r>
-        <w:rPr>
-          <w:rFonts w:ascii="Arial" w:hAnsi="Arial" w:cs="Arial"/>
-          <w:sz w:val="24"/>
-          <w:szCs w:val="24"/>
-        </w:rPr>
-        <w:t xml:space="preserve">Para el desarrollo del sistema se utilizará </w:t>
-      </w:r>
-      <w:r>
-        <w:rPr>
-          <w:rFonts w:ascii="Arial" w:hAnsi="Arial" w:cs="Arial"/>
-          <w:sz w:val="24"/>
-          <w:szCs w:val="24"/>
-        </w:rPr>
-        <w:t>Visual Studio</w:t>
-      </w:r>
-      <w:r>
-        <w:rPr>
-          <w:rFonts w:ascii="Arial" w:hAnsi="Arial" w:cs="Arial"/>
-          <w:sz w:val="24"/>
-          <w:szCs w:val="24"/>
-        </w:rPr>
-        <w:t xml:space="preserve">, del cual existen versiones que tienen costo por utilizarlas, como es el caso de Visual Studio Pro 2012, que tiene un precio de </w:t>
-      </w:r>
-      <w:r>
-        <w:rPr>
-          <w:rFonts w:ascii="Arial" w:hAnsi="Arial" w:cs="Arial"/>
-          <w:sz w:val="24"/>
-          <w:szCs w:val="24"/>
-        </w:rPr>
-        <w:t xml:space="preserve">359.99 </w:t>
-      </w:r>
-      <w:proofErr w:type="spellStart"/>
-      <w:r>
-        <w:rPr>
-          <w:rFonts w:ascii="Arial" w:hAnsi="Arial" w:cs="Arial"/>
-          <w:sz w:val="24"/>
-          <w:szCs w:val="24"/>
-        </w:rPr>
-        <w:t>dolares</w:t>
-      </w:r>
-      <w:proofErr w:type="spellEnd"/>
-      <w:r>
-        <w:rPr>
-          <w:rFonts w:ascii="Arial" w:hAnsi="Arial" w:cs="Arial"/>
-          <w:sz w:val="24"/>
-          <w:szCs w:val="24"/>
-        </w:rPr>
-        <w:t xml:space="preserve">. También existe una alternativa </w:t>
-      </w:r>
-      <w:r>
-        <w:rPr>
-          <w:rFonts w:ascii="Arial" w:hAnsi="Arial" w:cs="Arial"/>
-          <w:sz w:val="24"/>
-          <w:szCs w:val="24"/>
-        </w:rPr>
-        <w:t>gratis</w:t>
-      </w:r>
-      <w:r>
-        <w:rPr>
-          <w:rFonts w:ascii="Arial" w:hAnsi="Arial" w:cs="Arial"/>
-          <w:sz w:val="24"/>
-          <w:szCs w:val="24"/>
-        </w:rPr>
-        <w:t xml:space="preserve"> que</w:t>
-      </w:r>
-      <w:r>
-        <w:rPr>
-          <w:rFonts w:ascii="Arial" w:hAnsi="Arial" w:cs="Arial"/>
-          <w:sz w:val="24"/>
-          <w:szCs w:val="24"/>
-        </w:rPr>
-        <w:t xml:space="preserve"> </w:t>
-      </w:r>
-      <w:r>
-        <w:rPr>
-          <w:rFonts w:ascii="Arial" w:hAnsi="Arial" w:cs="Arial"/>
-          <w:sz w:val="24"/>
-          <w:szCs w:val="24"/>
-        </w:rPr>
-        <w:t xml:space="preserve">es </w:t>
-      </w:r>
-      <w:r>
-        <w:rPr>
-          <w:rFonts w:ascii="Arial" w:hAnsi="Arial" w:cs="Arial"/>
-          <w:sz w:val="24"/>
-          <w:szCs w:val="24"/>
-        </w:rPr>
-        <w:t>V</w:t>
-      </w:r>
-      <w:r>
-        <w:rPr>
-          <w:rFonts w:ascii="Arial" w:hAnsi="Arial" w:cs="Arial"/>
-          <w:sz w:val="24"/>
-          <w:szCs w:val="24"/>
-        </w:rPr>
-        <w:t xml:space="preserve">isual Studio </w:t>
-      </w:r>
-      <w:proofErr w:type="spellStart"/>
-      <w:r>
-        <w:rPr>
-          <w:rFonts w:ascii="Arial" w:hAnsi="Arial" w:cs="Arial"/>
-          <w:sz w:val="24"/>
-          <w:szCs w:val="24"/>
-        </w:rPr>
-        <w:t>Comm</w:t>
-      </w:r>
-      <w:r>
-        <w:rPr>
-          <w:rFonts w:ascii="Arial" w:hAnsi="Arial" w:cs="Arial"/>
-          <w:sz w:val="24"/>
-          <w:szCs w:val="24"/>
-        </w:rPr>
-        <w:t>u</w:t>
-      </w:r>
-      <w:r>
-        <w:rPr>
-          <w:rFonts w:ascii="Arial" w:hAnsi="Arial" w:cs="Arial"/>
-          <w:sz w:val="24"/>
-          <w:szCs w:val="24"/>
-        </w:rPr>
-        <w:t>nity</w:t>
-      </w:r>
-      <w:proofErr w:type="spellEnd"/>
-      <w:r>
-        <w:rPr>
-          <w:rFonts w:ascii="Arial" w:hAnsi="Arial" w:cs="Arial"/>
-          <w:sz w:val="24"/>
-          <w:szCs w:val="24"/>
-        </w:rPr>
-        <w:t>, el cual está destinado a desarrolladores individuales, proyecto de código abierto y pequeños equipos profesionales</w:t>
-      </w:r>
-      <w:r>
-        <w:rPr>
-          <w:rFonts w:ascii="Arial" w:hAnsi="Arial" w:cs="Arial"/>
-          <w:sz w:val="24"/>
-          <w:szCs w:val="24"/>
-        </w:rPr>
-        <w:t xml:space="preserve">. Además </w:t>
-      </w:r>
-      <w:r>
-        <w:rPr>
-          <w:rFonts w:ascii="Arial" w:hAnsi="Arial" w:cs="Arial"/>
-          <w:sz w:val="24"/>
-          <w:szCs w:val="24"/>
-        </w:rPr>
-        <w:t xml:space="preserve">permite desarrollar aplicaciones para Windows, </w:t>
-      </w:r>
-      <w:proofErr w:type="spellStart"/>
-      <w:r>
-        <w:rPr>
-          <w:rFonts w:ascii="Arial" w:hAnsi="Arial" w:cs="Arial"/>
-          <w:sz w:val="24"/>
-          <w:szCs w:val="24"/>
-        </w:rPr>
-        <w:t>Android</w:t>
-      </w:r>
-      <w:proofErr w:type="spellEnd"/>
-      <w:r>
-        <w:rPr>
-          <w:rFonts w:ascii="Arial" w:hAnsi="Arial" w:cs="Arial"/>
-          <w:sz w:val="24"/>
-          <w:szCs w:val="24"/>
-        </w:rPr>
-        <w:t xml:space="preserve">, crear aplicaciones web </w:t>
-      </w:r>
-      <w:r>
-        <w:rPr>
-          <w:rFonts w:ascii="Arial" w:hAnsi="Arial" w:cs="Arial"/>
-          <w:sz w:val="24"/>
-          <w:szCs w:val="24"/>
-        </w:rPr>
-        <w:t>y servicios en la nube.</w:t>
-      </w:r>
-      <w:r>
-        <w:rPr>
-          <w:rFonts w:ascii="Arial" w:hAnsi="Arial" w:cs="Arial"/>
-          <w:sz w:val="24"/>
-          <w:szCs w:val="24"/>
-        </w:rPr>
-        <w:t xml:space="preserve"> Se usará para la </w:t>
-      </w:r>
-      <w:r>
-        <w:rPr>
-          <w:rFonts w:ascii="Arial" w:hAnsi="Arial" w:cs="Arial"/>
-          <w:sz w:val="24"/>
-          <w:szCs w:val="24"/>
-        </w:rPr>
-        <w:t>administración d</w:t>
-      </w:r>
-      <w:r>
-        <w:rPr>
-          <w:rFonts w:ascii="Arial" w:hAnsi="Arial" w:cs="Arial"/>
-          <w:sz w:val="24"/>
-          <w:szCs w:val="24"/>
-        </w:rPr>
-        <w:t>e la base de datos</w:t>
-      </w:r>
-      <w:r>
-        <w:rPr>
-          <w:rFonts w:ascii="Arial" w:hAnsi="Arial" w:cs="Arial"/>
-          <w:sz w:val="24"/>
-          <w:szCs w:val="24"/>
-        </w:rPr>
-        <w:t>,</w:t>
-      </w:r>
-      <w:r>
-        <w:rPr>
-          <w:rFonts w:ascii="Arial" w:hAnsi="Arial" w:cs="Arial"/>
-          <w:sz w:val="24"/>
-          <w:szCs w:val="24"/>
-        </w:rPr>
-        <w:t xml:space="preserve"> </w:t>
-      </w:r>
-      <w:r>
-        <w:rPr>
-          <w:rFonts w:ascii="Arial" w:hAnsi="Arial" w:cs="Arial"/>
-          <w:sz w:val="24"/>
-          <w:szCs w:val="24"/>
-        </w:rPr>
-        <w:t>SQL Server Management Studio Express, el cual es posible descárgalo sin costo.</w:t>
-      </w:r>
-      <w:r>
-        <w:rPr>
-          <w:rFonts w:ascii="Arial" w:hAnsi="Arial" w:cs="Arial"/>
-          <w:sz w:val="24"/>
-          <w:szCs w:val="24"/>
-        </w:rPr>
-        <w:t xml:space="preserve"> También existen versiones con precios desde $ 7499 por procesador.</w:t>
-      </w:r>
-      <w:r>
-        <w:rPr>
-          <w:rFonts w:ascii="Arial" w:hAnsi="Arial" w:cs="Arial"/>
-          <w:sz w:val="24"/>
-          <w:szCs w:val="24"/>
-        </w:rPr>
-        <w:t xml:space="preserve"> </w:t>
-      </w:r>
-      <w:r>
-        <w:rPr>
-          <w:rFonts w:ascii="Arial" w:hAnsi="Arial" w:cs="Arial"/>
-          <w:sz w:val="24"/>
-          <w:szCs w:val="24"/>
-        </w:rPr>
-        <w:t>L</w:t>
-      </w:r>
-      <w:r>
-        <w:rPr>
-          <w:rFonts w:ascii="Arial" w:hAnsi="Arial" w:cs="Arial"/>
-          <w:sz w:val="24"/>
-          <w:szCs w:val="24"/>
-        </w:rPr>
-        <w:t>a gestión de configuración</w:t>
-      </w:r>
-      <w:r>
-        <w:rPr>
-          <w:rFonts w:ascii="Arial" w:hAnsi="Arial" w:cs="Arial"/>
-          <w:sz w:val="24"/>
-          <w:szCs w:val="24"/>
-        </w:rPr>
-        <w:t xml:space="preserve"> se realizará mediante </w:t>
-      </w:r>
-      <w:proofErr w:type="spellStart"/>
-      <w:r>
-        <w:rPr>
-          <w:rFonts w:ascii="Arial" w:hAnsi="Arial" w:cs="Arial"/>
-          <w:sz w:val="24"/>
-          <w:szCs w:val="24"/>
-        </w:rPr>
-        <w:t>Tortoise</w:t>
-      </w:r>
-      <w:proofErr w:type="spellEnd"/>
-      <w:r>
-        <w:rPr>
-          <w:rFonts w:ascii="Arial" w:hAnsi="Arial" w:cs="Arial"/>
-          <w:sz w:val="24"/>
-          <w:szCs w:val="24"/>
-        </w:rPr>
-        <w:t xml:space="preserve"> SVN y </w:t>
-      </w:r>
-      <w:proofErr w:type="spellStart"/>
-      <w:r>
-        <w:rPr>
-          <w:rFonts w:ascii="Arial" w:hAnsi="Arial" w:cs="Arial"/>
-          <w:sz w:val="24"/>
-          <w:szCs w:val="24"/>
-        </w:rPr>
-        <w:t>Github</w:t>
-      </w:r>
-      <w:proofErr w:type="spellEnd"/>
-      <w:r>
-        <w:rPr>
-          <w:rFonts w:ascii="Arial" w:hAnsi="Arial" w:cs="Arial"/>
-          <w:sz w:val="24"/>
-          <w:szCs w:val="24"/>
-        </w:rPr>
-        <w:t>,</w:t>
-      </w:r>
-      <w:r>
-        <w:rPr>
-          <w:rFonts w:ascii="Arial" w:hAnsi="Arial" w:cs="Arial"/>
-          <w:sz w:val="24"/>
-          <w:szCs w:val="24"/>
-        </w:rPr>
-        <w:t xml:space="preserve"> los cuales son software libre con licencias GNU GPL.</w:t>
-      </w:r>
-      <w:r>
-        <w:rPr>
-          <w:rFonts w:ascii="Arial" w:hAnsi="Arial" w:cs="Arial"/>
-          <w:sz w:val="24"/>
-          <w:szCs w:val="24"/>
-        </w:rPr>
-        <w:t xml:space="preserve"> </w:t>
-      </w:r>
-      <w:r>
-        <w:rPr>
-          <w:rFonts w:ascii="Arial" w:hAnsi="Arial" w:cs="Arial"/>
-          <w:sz w:val="24"/>
-          <w:szCs w:val="24"/>
-        </w:rPr>
-        <w:t xml:space="preserve">De la </w:t>
-      </w:r>
-      <w:r>
-        <w:rPr>
-          <w:rFonts w:ascii="Arial" w:hAnsi="Arial" w:cs="Arial"/>
-          <w:sz w:val="24"/>
-          <w:szCs w:val="24"/>
-        </w:rPr>
-        <w:t>gran variedad de aplicaciones para la creación de diagramas UML</w:t>
-      </w:r>
-      <w:r>
-        <w:rPr>
-          <w:rFonts w:ascii="Arial" w:hAnsi="Arial" w:cs="Arial"/>
-          <w:sz w:val="24"/>
-          <w:szCs w:val="24"/>
-        </w:rPr>
-        <w:t xml:space="preserve"> y planificación de proyectos, </w:t>
-      </w:r>
-      <w:r>
-        <w:rPr>
-          <w:rFonts w:ascii="Arial" w:hAnsi="Arial" w:cs="Arial"/>
-          <w:sz w:val="24"/>
-          <w:szCs w:val="24"/>
-        </w:rPr>
-        <w:t xml:space="preserve">algunas </w:t>
-      </w:r>
-      <w:r>
-        <w:rPr>
-          <w:rFonts w:ascii="Arial" w:hAnsi="Arial" w:cs="Arial"/>
-          <w:sz w:val="24"/>
-          <w:szCs w:val="24"/>
-        </w:rPr>
-        <w:t>pueden descargarse sin costo ya que fueron liberadas con licencia GNU GPL, por lo cual están disponibles para su uso.</w:t>
-      </w:r>
-    </w:p>
-    <w:p>
-      <w:pPr>
-        <w:ind w:firstLine="142"/>
-        <w:rPr>
-          <w:rFonts w:ascii="Arial" w:hAnsi="Arial" w:cs="Arial"/>
-          <w:sz w:val="24"/>
-          <w:szCs w:val="24"/>
-        </w:rPr>
-      </w:pPr>
-      <w:r>
-        <w:rPr>
-          <w:rFonts w:ascii="Arial" w:hAnsi="Arial" w:cs="Arial"/>
-          <w:sz w:val="24"/>
-          <w:szCs w:val="24"/>
-        </w:rPr>
-        <w:t>Para el desarrollo de l</w:t>
-      </w:r>
-      <w:r>
-        <w:rPr>
-          <w:rFonts w:ascii="Arial" w:hAnsi="Arial" w:cs="Arial"/>
-          <w:sz w:val="24"/>
-          <w:szCs w:val="24"/>
-        </w:rPr>
-        <w:t xml:space="preserve">a solución propuesta se dispone </w:t>
-      </w:r>
-      <w:r>
-        <w:rPr>
-          <w:rFonts w:ascii="Arial" w:hAnsi="Arial" w:cs="Arial"/>
-          <w:sz w:val="24"/>
-          <w:szCs w:val="24"/>
-        </w:rPr>
-        <w:t>de conocimientos básicos en el uso de Visual Studio y SQL Server, que son las tecnologías propuestas para desarrollar el sistema. Por lo tanto será necesario realizar trabajos de investigaci</w:t>
-      </w:r>
-      <w:r>
-        <w:rPr>
-          <w:rFonts w:ascii="Arial" w:hAnsi="Arial" w:cs="Arial"/>
-          <w:sz w:val="24"/>
-          <w:szCs w:val="24"/>
-        </w:rPr>
-        <w:t>ón y capacitación, con el fin de ampliar nuestros conocimientos para crear una solución con calidad.</w:t>
-      </w:r>
-    </w:p>
-    <w:p>
-      <w:pPr>
-        <w:ind w:firstLine="142"/>
-        <w:rPr>
-          <w:rFonts w:ascii="Arial" w:hAnsi="Arial" w:cs="Arial"/>
-          <w:sz w:val="24"/>
-          <w:szCs w:val="24"/>
-        </w:rPr>
-      </w:pPr>
-      <w:r>
-        <w:rPr>
-          <w:rFonts w:ascii="Arial" w:hAnsi="Arial" w:cs="Arial"/>
-          <w:sz w:val="24"/>
-          <w:szCs w:val="24"/>
-        </w:rPr>
-        <w:t xml:space="preserve">La solución propuesta </w:t>
-      </w:r>
-      <w:r>
-        <w:rPr>
-          <w:rFonts w:ascii="Arial" w:hAnsi="Arial" w:cs="Arial"/>
-          <w:sz w:val="24"/>
-          <w:szCs w:val="24"/>
-        </w:rPr>
-        <w:t>está en proceso de maduraci</w:t>
-      </w:r>
-      <w:r>
-        <w:rPr>
-          <w:rFonts w:ascii="Arial" w:hAnsi="Arial" w:cs="Arial"/>
-          <w:sz w:val="24"/>
-          <w:szCs w:val="24"/>
-        </w:rPr>
-        <w:t>ón, entre la idea y la toma de decisión de invertir tiempo, energía y posiblemente dinero. El maduraci</w:t>
-      </w:r>
-      <w:r>
-        <w:rPr>
-          <w:rFonts w:ascii="Arial" w:hAnsi="Arial" w:cs="Arial"/>
-          <w:sz w:val="24"/>
-          <w:szCs w:val="24"/>
-        </w:rPr>
-        <w:t>ón busca validar</w:t>
-      </w:r>
-      <w:r>
-        <w:rPr>
-          <w:rFonts w:ascii="Arial" w:hAnsi="Arial" w:cs="Arial"/>
-          <w:sz w:val="24"/>
-          <w:szCs w:val="24"/>
-        </w:rPr>
-        <w:t xml:space="preserve"> las cosas que asumimos y si es necesario ajustar nuestra idea del proyecto.</w:t>
-      </w:r>
-    </w:p>
-    <w:p>
-      <w:pPr>
-        <w:ind w:firstLine="142"/>
-        <w:rPr>
-          <w:rFonts w:ascii="Arial" w:hAnsi="Arial" w:cs="Arial"/>
-          <w:sz w:val="24"/>
-          <w:szCs w:val="24"/>
-        </w:rPr>
-      </w:pPr>
-      <w:r>
-        <w:rPr>
-          <w:rFonts w:ascii="Arial" w:hAnsi="Arial" w:cs="Arial"/>
-          <w:sz w:val="24"/>
-          <w:szCs w:val="24"/>
-        </w:rPr>
-        <w:t>Existe en el mercado</w:t>
-      </w:r>
-      <w:r>
-        <w:rPr>
-          <w:rFonts w:ascii="Arial" w:hAnsi="Arial" w:cs="Arial"/>
-          <w:sz w:val="24"/>
-          <w:szCs w:val="24"/>
-        </w:rPr>
-        <w:t xml:space="preserve"> argentino </w:t>
-      </w:r>
-      <w:r>
-        <w:rPr>
-          <w:rFonts w:ascii="Arial" w:hAnsi="Arial" w:cs="Arial"/>
-          <w:sz w:val="24"/>
-          <w:szCs w:val="24"/>
-        </w:rPr>
-        <w:t>aplicaciones semejantes</w:t>
-      </w:r>
-      <w:r>
-        <w:rPr>
-          <w:rFonts w:ascii="Arial" w:hAnsi="Arial" w:cs="Arial"/>
-          <w:sz w:val="24"/>
-          <w:szCs w:val="24"/>
-        </w:rPr>
-        <w:t xml:space="preserve"> a la solución propuesta que son </w:t>
-      </w:r>
-      <w:r>
-        <w:rPr>
-          <w:rFonts w:ascii="Arial" w:hAnsi="Arial" w:cs="Arial"/>
-          <w:sz w:val="24"/>
-          <w:szCs w:val="24"/>
-        </w:rPr>
-        <w:t>para uso personal</w:t>
-      </w:r>
-      <w:r>
-        <w:rPr>
-          <w:rFonts w:ascii="Arial" w:hAnsi="Arial" w:cs="Arial"/>
-          <w:sz w:val="24"/>
-          <w:szCs w:val="24"/>
-        </w:rPr>
-        <w:t xml:space="preserve">, sin posibilidad que el profesional organice las mediciones de todos sus pacientes. Es decir, que </w:t>
-      </w:r>
-      <w:r>
-        <w:rPr>
-          <w:rFonts w:ascii="Arial" w:hAnsi="Arial" w:cs="Arial"/>
-          <w:sz w:val="24"/>
-          <w:szCs w:val="24"/>
-        </w:rPr>
-        <w:t>en la práctica el especialista recibe las mediciones de presión arterial en forma individual, manuscrita y desordenadas.</w:t>
+        <w:t>especialista recibe las mediciones de presión arterial en forma individual, manuscrita y desordenadas.</w:t>
       </w:r>
     </w:p>
     <w:p>
@@ -10704,7 +10822,6 @@
           <w:sz w:val="24"/>
           <w:szCs w:val="24"/>
         </w:rPr>
-        <w:lastRenderedPageBreak/>
         <w:t>A continuación se presenta el resultado d</w:t>
       </w:r>
       <w:r>
@@ -12219,6 +12336,7 @@
           <w:sz w:val="24"/>
           <w:szCs w:val="24"/>
         </w:rPr>
+        <w:lastRenderedPageBreak/>
         <w:t>En el caso de utilizar versione</w:t>
       </w:r>
       <w:r>
@@ -12326,7 +12444,6 @@
                 <w:sz w:val="24"/>
                 <w:szCs w:val="24"/>
               </w:rPr>
-              <w:lastRenderedPageBreak/>
               <w:t>Cantidad</w:t>
             </w:r>
           </w:p>
@@ -14395,72 +14512,311 @@
           <w:sz w:val="24"/>
           <w:szCs w:val="24"/>
         </w:rPr>
+        <w:t>Los beneficios intangibles corresponden a aquellos, cuya valoración económica es difícil de obtener</w:t>
+      </w:r>
+      <w:r>
+        <w:rPr>
+          <w:rFonts w:ascii="Arial" w:hAnsi="Arial" w:cs="Arial"/>
+          <w:sz w:val="24"/>
+          <w:szCs w:val="24"/>
+        </w:rPr>
+        <w:t>,</w:t>
+      </w:r>
+      <w:r>
+        <w:rPr>
+          <w:rFonts w:ascii="Arial" w:hAnsi="Arial" w:cs="Arial"/>
+          <w:sz w:val="24"/>
+          <w:szCs w:val="24"/>
+        </w:rPr>
+        <w:t xml:space="preserve"> como la comodidad de los pacientes</w:t>
+      </w:r>
+      <w:r>
+        <w:rPr>
+          <w:rFonts w:ascii="Arial" w:hAnsi="Arial" w:cs="Arial"/>
+          <w:sz w:val="24"/>
+          <w:szCs w:val="24"/>
+        </w:rPr>
+        <w:t xml:space="preserve"> </w:t>
+      </w:r>
+      <w:r>
+        <w:rPr>
+          <w:rFonts w:ascii="Arial" w:hAnsi="Arial" w:cs="Arial"/>
+          <w:sz w:val="24"/>
+          <w:szCs w:val="24"/>
+        </w:rPr>
+        <w:t>con hipertensión, para realizar el seguimiento de las mediciones. También el profesional dispone de las mediciones de sus pacientes en forma</w:t>
+      </w:r>
+      <w:r>
+        <w:rPr>
+          <w:rFonts w:ascii="Arial" w:hAnsi="Arial" w:cs="Arial"/>
+          <w:sz w:val="24"/>
+          <w:szCs w:val="24"/>
+        </w:rPr>
+        <w:t xml:space="preserve"> rápida y</w:t>
+      </w:r>
+      <w:r>
+        <w:rPr>
+          <w:rFonts w:ascii="Arial" w:hAnsi="Arial" w:cs="Arial"/>
+          <w:sz w:val="24"/>
+          <w:szCs w:val="24"/>
+        </w:rPr>
+        <w:t xml:space="preserve"> ordenada para hacer el control peri</w:t>
+      </w:r>
+      <w:r>
+        <w:rPr>
+          <w:rFonts w:ascii="Arial" w:hAnsi="Arial" w:cs="Arial"/>
+          <w:sz w:val="24"/>
+          <w:szCs w:val="24"/>
+        </w:rPr>
+        <w:t>ódico</w:t>
+      </w:r>
+      <w:r>
+        <w:rPr>
+          <w:rFonts w:ascii="Arial" w:hAnsi="Arial" w:cs="Arial"/>
+          <w:sz w:val="24"/>
+          <w:szCs w:val="24"/>
+        </w:rPr>
+        <w:t>.</w:t>
+      </w:r>
+    </w:p>
+    <w:p>
+      <w:pPr>
+        <w:ind w:firstLine="142"/>
+        <w:rPr>
+          <w:rFonts w:ascii="Arial" w:hAnsi="Arial" w:cs="Arial"/>
+          <w:sz w:val="24"/>
+          <w:szCs w:val="24"/>
+        </w:rPr>
+      </w:pPr>
+      <w:r>
+        <w:rPr>
+          <w:rFonts w:ascii="Arial" w:hAnsi="Arial" w:cs="Arial"/>
+          <w:sz w:val="24"/>
+          <w:szCs w:val="24"/>
+        </w:rPr>
+        <w:t xml:space="preserve">La utilización de este sistema permitirá mejorar la imagen de la institución sanitaria que lo aplique, </w:t>
+      </w:r>
+      <w:r>
+        <w:rPr>
+          <w:rFonts w:ascii="Arial" w:hAnsi="Arial" w:cs="Arial"/>
+          <w:sz w:val="24"/>
+          <w:szCs w:val="24"/>
+        </w:rPr>
+        <w:t>ya que el médico tendrá las mediciones de presión arterial de sus pacientes en forma clara y organizada, que permitirá la toma de decisiones.</w:t>
+      </w:r>
+    </w:p>
+    <w:p>
+      <w:pPr>
+        <w:ind w:firstLine="142"/>
+        <w:rPr>
+          <w:rFonts w:ascii="Arial" w:hAnsi="Arial" w:cs="Arial"/>
+          <w:sz w:val="24"/>
+          <w:szCs w:val="24"/>
+        </w:rPr>
+      </w:pPr>
+      <w:r>
+        <w:rPr>
+          <w:rFonts w:ascii="Arial" w:hAnsi="Arial" w:cs="Arial"/>
+          <w:sz w:val="24"/>
+          <w:szCs w:val="24"/>
+        </w:rPr>
+        <w:t>Las ventajas que se ganan al implementar el sistema son muy importantes porque se permite el acceso a la información que antes no estaba disponible o no se podía consultar.</w:t>
+      </w:r>
+      <w:r>
+        <w:rPr>
+          <w:rFonts w:ascii="Arial" w:hAnsi="Arial" w:cs="Arial"/>
+          <w:sz w:val="24"/>
+          <w:szCs w:val="24"/>
+        </w:rPr>
+        <w:t xml:space="preserve"> El control de la hipertensión es fundamental para evitar consecuencias graves.</w:t>
+      </w:r>
+      <w:r>
+        <w:rPr>
+          <w:rFonts w:ascii="Arial" w:hAnsi="Arial" w:cs="Arial"/>
+          <w:sz w:val="24"/>
+          <w:szCs w:val="24"/>
+        </w:rPr>
+        <w:t xml:space="preserve"> </w:t>
+      </w:r>
+    </w:p>
+    <w:p>
+      <w:pPr>
+        <w:ind w:firstLine="142"/>
+        <w:rPr>
+          <w:rFonts w:ascii="Arial" w:hAnsi="Arial" w:cs="Arial"/>
+          <w:sz w:val="24"/>
+          <w:szCs w:val="24"/>
+        </w:rPr>
+      </w:pPr>
+    </w:p>
+    <w:p>
+      <w:pPr>
+        <w:pStyle w:val="Ttulo3"/>
+        <w:rPr>
+          <w:sz w:val="32"/>
+        </w:rPr>
+      </w:pPr>
+      <w:bookmarkStart w:id="15" w:name="_Toc449884809"/>
+      <w:r>
+        <w:rPr>
+          <w:sz w:val="32"/>
+        </w:rPr>
+        <w:t>Factibilidad Operativa</w:t>
+      </w:r>
+      <w:bookmarkEnd w:id="15"/>
+    </w:p>
+    <w:p/>
+    <w:p>
+      <w:pPr>
+        <w:ind w:firstLine="142"/>
+        <w:rPr>
+          <w:rFonts w:ascii="Arial" w:hAnsi="Arial" w:cs="Arial"/>
+          <w:sz w:val="24"/>
+          <w:szCs w:val="24"/>
+        </w:rPr>
+      </w:pPr>
+      <w:r>
+        <w:rPr>
+          <w:rFonts w:ascii="Arial" w:hAnsi="Arial" w:cs="Arial"/>
+          <w:sz w:val="24"/>
+          <w:szCs w:val="24"/>
+        </w:rPr>
+        <w:t xml:space="preserve">Permitir conocer la </w:t>
+      </w:r>
+      <w:r>
+        <w:rPr>
+          <w:rFonts w:ascii="Arial" w:hAnsi="Arial" w:cs="Arial"/>
+          <w:sz w:val="24"/>
+          <w:szCs w:val="24"/>
+        </w:rPr>
+        <w:t>conveniencia de solucionar el problema planteado o si funcionará la solución propuesta.</w:t>
+      </w:r>
+    </w:p>
+    <w:p>
+      <w:pPr>
+        <w:ind w:firstLine="142"/>
+        <w:rPr>
+          <w:rFonts w:ascii="Arial" w:hAnsi="Arial" w:cs="Arial"/>
+          <w:sz w:val="24"/>
+          <w:szCs w:val="24"/>
+        </w:rPr>
+      </w:pPr>
+      <w:r>
+        <w:rPr>
+          <w:rFonts w:ascii="Arial" w:hAnsi="Arial" w:cs="Arial"/>
+          <w:sz w:val="24"/>
+          <w:szCs w:val="24"/>
+        </w:rPr>
+        <w:t>El inconveniente que generalmente enfrentan los médicos, relacionado al manejo de gran cantidad de información referida a las mediciones de presión arterial</w:t>
+      </w:r>
+      <w:r>
+        <w:rPr>
+          <w:rFonts w:ascii="Arial" w:hAnsi="Arial" w:cs="Arial"/>
+          <w:sz w:val="24"/>
+          <w:szCs w:val="24"/>
+        </w:rPr>
+        <w:t xml:space="preserve"> de los pacientes, puede tener solución a través del </w:t>
+      </w:r>
+      <w:r>
+        <w:rPr>
+          <w:rFonts w:ascii="Arial" w:hAnsi="Arial" w:cs="Arial"/>
+          <w:sz w:val="24"/>
+          <w:szCs w:val="24"/>
+        </w:rPr>
+        <w:t>presente proyecto</w:t>
+      </w:r>
+      <w:r>
+        <w:rPr>
+          <w:rFonts w:ascii="Arial" w:hAnsi="Arial" w:cs="Arial"/>
+          <w:sz w:val="24"/>
+          <w:szCs w:val="24"/>
+        </w:rPr>
+        <w:t>.</w:t>
+      </w:r>
+      <w:r>
+        <w:rPr>
+          <w:rFonts w:ascii="Arial" w:hAnsi="Arial" w:cs="Arial"/>
+          <w:sz w:val="24"/>
+          <w:szCs w:val="24"/>
+        </w:rPr>
+        <w:t xml:space="preserve"> Dado que el sistema permitirá mantener organizadas las mediciones, consultar el historial de mediciones, comparar las medidas de diferentes períodos y así facilitar la toma de decisiones</w:t>
+      </w:r>
+      <w:r>
+        <w:rPr>
+          <w:rFonts w:ascii="Arial" w:hAnsi="Arial" w:cs="Arial"/>
+          <w:sz w:val="24"/>
+          <w:szCs w:val="24"/>
+        </w:rPr>
+        <w:t>.</w:t>
+      </w:r>
+    </w:p>
+    <w:p>
+      <w:pPr>
+        <w:ind w:firstLine="142"/>
+        <w:rPr>
+          <w:rFonts w:ascii="Arial" w:hAnsi="Arial" w:cs="Arial"/>
+          <w:sz w:val="24"/>
+          <w:szCs w:val="24"/>
+        </w:rPr>
+      </w:pPr>
+      <w:r>
+        <w:rPr>
+          <w:rFonts w:ascii="Arial" w:hAnsi="Arial" w:cs="Arial"/>
+          <w:sz w:val="24"/>
+          <w:szCs w:val="24"/>
+        </w:rPr>
+        <w:t>La solución al inconveniente antes mencionado ayudará a disminuir las consecuencias de esta enfermedad</w:t>
+      </w:r>
+      <w:r>
+        <w:rPr>
+          <w:rFonts w:ascii="Arial" w:hAnsi="Arial" w:cs="Arial"/>
+          <w:sz w:val="24"/>
+          <w:szCs w:val="24"/>
+        </w:rPr>
+        <w:t>, porque la información le permite ajustar el tratamiento de</w:t>
+      </w:r>
+      <w:r>
+        <w:rPr>
+          <w:rFonts w:ascii="Arial" w:hAnsi="Arial" w:cs="Arial"/>
+          <w:sz w:val="24"/>
+          <w:szCs w:val="24"/>
+        </w:rPr>
+        <w:t xml:space="preserve"> acuerdo a los diferentes casos y evitar enfermedades cardiovasculares que son la primera causa de muerte en el mundo occidental</w:t>
+      </w:r>
+      <w:r>
+        <w:rPr>
+          <w:rFonts w:ascii="Arial" w:hAnsi="Arial" w:cs="Arial"/>
+          <w:sz w:val="24"/>
+          <w:szCs w:val="24"/>
+        </w:rPr>
+        <w:t>.</w:t>
+      </w:r>
+    </w:p>
+    <w:p>
+      <w:pPr>
+        <w:ind w:firstLine="142"/>
+        <w:rPr>
+          <w:rFonts w:ascii="Arial" w:hAnsi="Arial" w:cs="Arial"/>
+          <w:sz w:val="24"/>
+          <w:szCs w:val="24"/>
+        </w:rPr>
+      </w:pPr>
+      <w:r>
+        <w:rPr>
+          <w:rFonts w:ascii="Arial" w:hAnsi="Arial" w:cs="Arial"/>
+          <w:sz w:val="24"/>
+          <w:szCs w:val="24"/>
+        </w:rPr>
         <w:lastRenderedPageBreak/>
-        <w:t>Los beneficios intangibles corresponden a aquellos, cuya valoración económica es difícil de obtener</w:t>
-      </w:r>
-      <w:r>
-        <w:rPr>
-          <w:rFonts w:ascii="Arial" w:hAnsi="Arial" w:cs="Arial"/>
-          <w:sz w:val="24"/>
-          <w:szCs w:val="24"/>
-        </w:rPr>
-        <w:t>,</w:t>
-      </w:r>
-      <w:r>
-        <w:rPr>
-          <w:rFonts w:ascii="Arial" w:hAnsi="Arial" w:cs="Arial"/>
-          <w:sz w:val="24"/>
-          <w:szCs w:val="24"/>
-        </w:rPr>
-        <w:t xml:space="preserve"> como la comodidad de los pacientes</w:t>
-      </w:r>
-      <w:r>
-        <w:rPr>
-          <w:rFonts w:ascii="Arial" w:hAnsi="Arial" w:cs="Arial"/>
-          <w:sz w:val="24"/>
-          <w:szCs w:val="24"/>
-        </w:rPr>
-        <w:t xml:space="preserve"> </w:t>
-      </w:r>
-      <w:r>
-        <w:rPr>
-          <w:rFonts w:ascii="Arial" w:hAnsi="Arial" w:cs="Arial"/>
-          <w:sz w:val="24"/>
-          <w:szCs w:val="24"/>
-        </w:rPr>
-        <w:t>con hipertensión, para realizar el seguimiento de las mediciones. También el profesional dispone de las mediciones de sus pacientes en forma</w:t>
-      </w:r>
-      <w:r>
-        <w:rPr>
-          <w:rFonts w:ascii="Arial" w:hAnsi="Arial" w:cs="Arial"/>
-          <w:sz w:val="24"/>
-          <w:szCs w:val="24"/>
-        </w:rPr>
-        <w:t xml:space="preserve"> rápida y</w:t>
-      </w:r>
-      <w:r>
-        <w:rPr>
-          <w:rFonts w:ascii="Arial" w:hAnsi="Arial" w:cs="Arial"/>
-          <w:sz w:val="24"/>
-          <w:szCs w:val="24"/>
-        </w:rPr>
-        <w:t xml:space="preserve"> ordenada para hacer el control peri</w:t>
-      </w:r>
-      <w:r>
-        <w:rPr>
-          <w:rFonts w:ascii="Arial" w:hAnsi="Arial" w:cs="Arial"/>
-          <w:sz w:val="24"/>
-          <w:szCs w:val="24"/>
-        </w:rPr>
-        <w:t>ódico</w:t>
-      </w:r>
-      <w:r>
-        <w:rPr>
-          <w:rFonts w:ascii="Arial" w:hAnsi="Arial" w:cs="Arial"/>
-          <w:sz w:val="24"/>
-          <w:szCs w:val="24"/>
-        </w:rPr>
-        <w:t>.</w:t>
+        <w:t xml:space="preserve">El modo actual </w:t>
+      </w:r>
+      <w:r>
+        <w:rPr>
+          <w:rFonts w:ascii="Arial" w:hAnsi="Arial" w:cs="Arial"/>
+          <w:sz w:val="24"/>
+          <w:szCs w:val="24"/>
+        </w:rPr>
+        <w:t xml:space="preserve">de los profesionales en las diferentes instituciones sanitarias no ofrece un tiempo de respuesta adecuado por falta de información ordenada, correcta y útil. </w:t>
       </w:r>
     </w:p>
     <w:p>
@@ -14478,60 +14834,24 @@
           <w:sz w:val="24"/>
           <w:szCs w:val="24"/>
         </w:rPr>
-        <w:t xml:space="preserve">La utilización de este sistema permitirá mejorar la imagen de la institución sanitaria que lo aplique, </w:t>
-      </w:r>
-      <w:r>
-        <w:rPr>
-          <w:rFonts w:ascii="Arial" w:hAnsi="Arial" w:cs="Arial"/>
-          <w:sz w:val="24"/>
-          <w:szCs w:val="24"/>
-        </w:rPr>
-        <w:t>ya que el médico tendrá las mediciones de presión arterial de sus pacientes en forma clara y organizada, que permitirá la toma de decisiones.</w:t>
-      </w:r>
-    </w:p>
-    <w:p>
-      <w:pPr>
-        <w:ind w:firstLine="142"/>
-        <w:rPr>
-          <w:rFonts w:ascii="Arial" w:hAnsi="Arial" w:cs="Arial"/>
-          <w:sz w:val="24"/>
-          <w:szCs w:val="24"/>
-        </w:rPr>
-      </w:pPr>
-      <w:r>
-        <w:rPr>
-          <w:rFonts w:ascii="Arial" w:hAnsi="Arial" w:cs="Arial"/>
-          <w:sz w:val="24"/>
-          <w:szCs w:val="24"/>
-        </w:rPr>
-        <w:t>Las ventajas que se ganan al implementar el sistema son muy importantes porque se permite el acceso a la información que antes no estaba disponible o no se podía consultar.</w:t>
-      </w:r>
-      <w:r>
-        <w:rPr>
-          <w:rFonts w:ascii="Arial" w:hAnsi="Arial" w:cs="Arial"/>
-          <w:sz w:val="24"/>
-          <w:szCs w:val="24"/>
-        </w:rPr>
-        <w:t xml:space="preserve"> El control de la hipertensión es fundamental para evitar consecuencias graves.</w:t>
-      </w:r>
-      <w:r>
-        <w:rPr>
-          <w:rFonts w:ascii="Arial" w:hAnsi="Arial" w:cs="Arial"/>
-          <w:sz w:val="24"/>
-          <w:szCs w:val="24"/>
-        </w:rPr>
-        <w:t xml:space="preserve"> </w:t>
-      </w:r>
-    </w:p>
-    <w:p>
-      <w:pPr>
-        <w:ind w:firstLine="142"/>
-        <w:rPr>
-          <w:rFonts w:ascii="Arial" w:hAnsi="Arial" w:cs="Arial"/>
-          <w:sz w:val="24"/>
-          <w:szCs w:val="24"/>
-        </w:rPr>
-      </w:pPr>
+        <w:t>El sistema permitirá visualizar la información fácilmente y en el momento necesario,</w:t>
+      </w:r>
+      <w:r>
+        <w:rPr>
+          <w:rFonts w:ascii="Arial" w:hAnsi="Arial" w:cs="Arial"/>
+          <w:sz w:val="24"/>
+          <w:szCs w:val="24"/>
+        </w:rPr>
+        <w:t xml:space="preserve"> que </w:t>
+      </w:r>
+      <w:r>
+        <w:rPr>
+          <w:rFonts w:ascii="Arial" w:hAnsi="Arial" w:cs="Arial"/>
+          <w:sz w:val="24"/>
+          <w:szCs w:val="24"/>
+        </w:rPr>
+        <w:t>ayudará a disminuir el tiempo de diagnóstico para iniciar el tratamiento.</w:t>
+      </w:r>
     </w:p>
     <w:p>
       <w:pPr>
@@ -14540,215 +14860,11 @@
           <w:sz w:val="32"/>
         </w:rPr>
       </w:pPr>
-      <w:bookmarkStart w:id="15" w:name="_Toc449884809"/>
+      <w:bookmarkStart w:id="16" w:name="_Toc449884810"/>
       <w:r>
         <w:rPr>
           <w:sz w:val="32"/>
         </w:rPr>
-        <w:t>Factibilidad Operativa</w:t>
-      </w:r>
-      <w:bookmarkEnd w:id="15"/>
-    </w:p>
-    <w:p/>
-    <w:p>
-      <w:pPr>
-        <w:ind w:firstLine="142"/>
-        <w:rPr>
-          <w:rFonts w:ascii="Arial" w:hAnsi="Arial" w:cs="Arial"/>
-          <w:sz w:val="24"/>
-          <w:szCs w:val="24"/>
-        </w:rPr>
-      </w:pPr>
-      <w:r>
-        <w:rPr>
-          <w:rFonts w:ascii="Arial" w:hAnsi="Arial" w:cs="Arial"/>
-          <w:sz w:val="24"/>
-          <w:szCs w:val="24"/>
-        </w:rPr>
-        <w:t xml:space="preserve">Permitir conocer la </w:t>
-      </w:r>
-      <w:r>
-        <w:rPr>
-          <w:rFonts w:ascii="Arial" w:hAnsi="Arial" w:cs="Arial"/>
-          <w:sz w:val="24"/>
-          <w:szCs w:val="24"/>
-        </w:rPr>
-        <w:t>conveniencia de solucionar el problema planteado o si funcionará la solución propuesta.</w:t>
-      </w:r>
-    </w:p>
-    <w:p>
-      <w:pPr>
-        <w:ind w:firstLine="142"/>
-        <w:rPr>
-          <w:rFonts w:ascii="Arial" w:hAnsi="Arial" w:cs="Arial"/>
-          <w:sz w:val="24"/>
-          <w:szCs w:val="24"/>
-        </w:rPr>
-      </w:pPr>
-      <w:r>
-        <w:rPr>
-          <w:rFonts w:ascii="Arial" w:hAnsi="Arial" w:cs="Arial"/>
-          <w:sz w:val="24"/>
-          <w:szCs w:val="24"/>
-        </w:rPr>
-        <w:t>El inconveniente que generalmente enfrentan los médicos, relacionado al manejo de gran cantidad de información referida a las mediciones de presión arterial</w:t>
-      </w:r>
-      <w:r>
-        <w:rPr>
-          <w:rFonts w:ascii="Arial" w:hAnsi="Arial" w:cs="Arial"/>
-          <w:sz w:val="24"/>
-          <w:szCs w:val="24"/>
-        </w:rPr>
-        <w:t xml:space="preserve"> de los pacientes, puede tener solución a través del </w:t>
-      </w:r>
-      <w:r>
-        <w:rPr>
-          <w:rFonts w:ascii="Arial" w:hAnsi="Arial" w:cs="Arial"/>
-          <w:sz w:val="24"/>
-          <w:szCs w:val="24"/>
-        </w:rPr>
-        <w:t>presente proyecto</w:t>
-      </w:r>
-      <w:r>
-        <w:rPr>
-          <w:rFonts w:ascii="Arial" w:hAnsi="Arial" w:cs="Arial"/>
-          <w:sz w:val="24"/>
-          <w:szCs w:val="24"/>
-        </w:rPr>
-        <w:t>.</w:t>
-      </w:r>
-      <w:r>
-        <w:rPr>
-          <w:rFonts w:ascii="Arial" w:hAnsi="Arial" w:cs="Arial"/>
-          <w:sz w:val="24"/>
-          <w:szCs w:val="24"/>
-        </w:rPr>
-        <w:t xml:space="preserve"> Dado que el sistema permitirá mantener organizadas las mediciones, consultar el historial de mediciones, comparar las medidas de diferentes períodos y así facilitar la toma de decisiones</w:t>
-      </w:r>
-      <w:r>
-        <w:rPr>
-          <w:rFonts w:ascii="Arial" w:hAnsi="Arial" w:cs="Arial"/>
-          <w:sz w:val="24"/>
-          <w:szCs w:val="24"/>
-        </w:rPr>
-        <w:t>.</w:t>
-      </w:r>
-    </w:p>
-    <w:p>
-      <w:pPr>
-        <w:ind w:firstLine="142"/>
-        <w:rPr>
-          <w:rFonts w:ascii="Arial" w:hAnsi="Arial" w:cs="Arial"/>
-          <w:sz w:val="24"/>
-          <w:szCs w:val="24"/>
-        </w:rPr>
-      </w:pPr>
-      <w:r>
-        <w:rPr>
-          <w:rFonts w:ascii="Arial" w:hAnsi="Arial" w:cs="Arial"/>
-          <w:sz w:val="24"/>
-          <w:szCs w:val="24"/>
-        </w:rPr>
-        <w:t>La solución al inconveniente antes mencionado ayudará a disminuir las consecuencias de esta enfermedad</w:t>
-      </w:r>
-      <w:r>
-        <w:rPr>
-          <w:rFonts w:ascii="Arial" w:hAnsi="Arial" w:cs="Arial"/>
-          <w:sz w:val="24"/>
-          <w:szCs w:val="24"/>
-        </w:rPr>
-        <w:t>, porque la información le permite ajustar el tratamiento de</w:t>
-      </w:r>
-      <w:r>
-        <w:rPr>
-          <w:rFonts w:ascii="Arial" w:hAnsi="Arial" w:cs="Arial"/>
-          <w:sz w:val="24"/>
-          <w:szCs w:val="24"/>
-        </w:rPr>
-        <w:t xml:space="preserve"> acuerdo a los diferentes casos y evitar enfermedades cardiovasculares que son la primera causa de muerte en el mundo occidental</w:t>
-      </w:r>
-      <w:r>
-        <w:rPr>
-          <w:rFonts w:ascii="Arial" w:hAnsi="Arial" w:cs="Arial"/>
-          <w:sz w:val="24"/>
-          <w:szCs w:val="24"/>
-        </w:rPr>
-        <w:t>.</w:t>
-      </w:r>
-    </w:p>
-    <w:p>
-      <w:pPr>
-        <w:ind w:firstLine="142"/>
-        <w:rPr>
-          <w:rFonts w:ascii="Arial" w:hAnsi="Arial" w:cs="Arial"/>
-          <w:sz w:val="24"/>
-          <w:szCs w:val="24"/>
-        </w:rPr>
-      </w:pPr>
-      <w:r>
-        <w:rPr>
-          <w:rFonts w:ascii="Arial" w:hAnsi="Arial" w:cs="Arial"/>
-          <w:sz w:val="24"/>
-          <w:szCs w:val="24"/>
-        </w:rPr>
-        <w:t xml:space="preserve">El modo actual </w:t>
-      </w:r>
-      <w:r>
-        <w:rPr>
-          <w:rFonts w:ascii="Arial" w:hAnsi="Arial" w:cs="Arial"/>
-          <w:sz w:val="24"/>
-          <w:szCs w:val="24"/>
-        </w:rPr>
-        <w:t xml:space="preserve">de los profesionales en las diferentes instituciones sanitarias no ofrece un tiempo de respuesta adecuado por falta de información ordenada, correcta y útil. </w:t>
-      </w:r>
-    </w:p>
-    <w:p>
-      <w:pPr>
-        <w:ind w:firstLine="142"/>
-        <w:rPr>
-          <w:rFonts w:ascii="Arial" w:hAnsi="Arial" w:cs="Arial"/>
-          <w:sz w:val="24"/>
-          <w:szCs w:val="24"/>
-        </w:rPr>
-      </w:pPr>
-      <w:r>
-        <w:rPr>
-          <w:rFonts w:ascii="Arial" w:hAnsi="Arial" w:cs="Arial"/>
-          <w:sz w:val="24"/>
-          <w:szCs w:val="24"/>
-        </w:rPr>
-        <w:t>El sistema permitirá visualizar la información fácilmente y en el momento necesario,</w:t>
-      </w:r>
-      <w:r>
-        <w:rPr>
-          <w:rFonts w:ascii="Arial" w:hAnsi="Arial" w:cs="Arial"/>
-          <w:sz w:val="24"/>
-          <w:szCs w:val="24"/>
-        </w:rPr>
-        <w:t xml:space="preserve"> que </w:t>
-      </w:r>
-      <w:r>
-        <w:rPr>
-          <w:rFonts w:ascii="Arial" w:hAnsi="Arial" w:cs="Arial"/>
-          <w:sz w:val="24"/>
-          <w:szCs w:val="24"/>
-        </w:rPr>
-        <w:t>ayudará a disminuir el tiempo de diagnóstico para iniciar el tratamiento.</w:t>
-      </w:r>
-    </w:p>
-    <w:p>
-      <w:pPr>
-        <w:pStyle w:val="Ttulo3"/>
-        <w:rPr>
-          <w:sz w:val="32"/>
-        </w:rPr>
-      </w:pPr>
-      <w:bookmarkStart w:id="16" w:name="_Toc449884810"/>
-      <w:r>
-        <w:rPr>
-          <w:sz w:val="32"/>
-        </w:rPr>
-        <w:lastRenderedPageBreak/>
         <w:t>Conclusión del estudio de factibilidad</w:t>
       </w:r>
       <w:bookmarkEnd w:id="16"/>
@@ -15163,6 +15279,7 @@
           <w:docPartUnique/>
         </w:docPartObj>
       </w:sdtPr>
+      <w:sdtEndPr/>
       <w:sdtContent>
         <w:r>
           <w:fldChar w:fldCharType="begin"/>
@@ -15177,7 +15294,7 @@
           <w:rPr>
             <w:noProof/>
           </w:rPr>
-          <w:t>11</w:t>
+          <w:t>13</w:t>
         </w:r>
         <w:r>
           <w:fldChar w:fldCharType="end"/>
@@ -15203,6 +15320,7 @@
         <w:docPartUnique/>
       </w:docPartObj>
     </w:sdtPr>
+    <w:sdtEndPr/>
     <w:sdtContent>
       <w:p>
         <w:pPr>
@@ -15971,7 +16089,7 @@
   <w:abstractNum w:abstractNumId="4">
     <w:nsid w:val="1F0A6BBE"/>
     <w:multiLevelType w:val="hybridMultilevel"/>
-    <w:tmpl w:val="657A4F92"/>
+    <w:tmpl w:val="2FE4AE78"/>
     <w:lvl w:ilvl="0" w:tplc="0C0A000B">
       <w:start w:val="1"/>
       <w:numFmt w:val="bullet"/>
@@ -17439,7 +17557,7 @@
   <w:abstractNum w:abstractNumId="17">
     <w:nsid w:val="624E1BA6"/>
     <w:multiLevelType w:val="hybridMultilevel"/>
-    <w:tmpl w:val="C7ACAFB2"/>
+    <w:tmpl w:val="41688286"/>
     <w:lvl w:ilvl="0" w:tplc="0C0A000B">
       <w:start w:val="1"/>
       <w:numFmt w:val="bullet"/>
@@ -20013,7 +20131,7 @@
 </file>
 
 <file path=customXml/itemProps2.xml><?xml version="1.0" encoding="utf-8"?>
-<ds:datastoreItem xmlns:ds="http://schemas.openxmlformats.org/officeDocument/2006/customXml" ds:itemID="{FD741074-7753-4DF3-8016-AF79E2D35E0F}">
+<ds:datastoreItem xmlns:ds="http://schemas.openxmlformats.org/officeDocument/2006/customXml" ds:itemID="{D8977111-EA59-47A2-A9C6-EB2C1D8D5107}">
   <ds:schemaRefs>
     <ds:schemaRef ds:uri="http://schemas.openxmlformats.org/officeDocument/2006/bibliography"/>
   </ds:schemaRefs>

</xml_diff>

<commit_message>
se realizaron correcciones en la introduccion y sistemas similares
</commit_message>
<xml_diff>
--- a/EstudioInicial/Estudio_Inicial_GestorPresiónArterial.docx
+++ b/EstudioInicial/Estudio_Inicial_GestorPresiónArterial.docx
@@ -271,7 +271,6 @@
                               <w:dataBinding w:prefixMappings="xmlns:ns0='http://purl.org/dc/elements/1.1/' xmlns:ns1='http://schemas.openxmlformats.org/package/2006/metadata/core-properties' " w:xpath="/ns1:coreProperties[1]/ns0:title[1]" w:storeItemID="{6C3C8BC8-F283-45AE-878A-BAB7291924A1}"/>
                               <w:text/>
                             </w:sdtPr>
-                            <w:sdtEndPr/>
                             <w:sdtContent>
                               <w:p>
                                 <w:pPr>
@@ -334,7 +333,6 @@
                         <w:dataBinding w:prefixMappings="xmlns:ns0='http://purl.org/dc/elements/1.1/' xmlns:ns1='http://schemas.openxmlformats.org/package/2006/metadata/core-properties' " w:xpath="/ns1:coreProperties[1]/ns0:title[1]" w:storeItemID="{6C3C8BC8-F283-45AE-878A-BAB7291924A1}"/>
                         <w:text/>
                       </w:sdtPr>
-                      <w:sdtEndPr/>
                       <w:sdtContent>
                         <w:p>
                           <w:pPr>
@@ -1467,6 +1465,10 @@
           </mc:Choice>
           <mc:Fallback>
             <w:pict>
+              <v:shapetype id="_x0000_t202" coordsize="21600,21600" o:spt="202" path="m,l,21600r21600,l21600,xe">
+                <v:stroke joinstyle="miter"/>
+                <v:path gradientshapeok="t" o:connecttype="rect"/>
+              </v:shapetype>
               <v:shape id="Text Box 24" o:spid="_x0000_s1032" type="#_x0000_t202" style="position:absolute;margin-left:-51.55pt;margin-top:21.5pt;width:569.55pt;height:31.5pt;z-index:251663360;visibility:visible;mso-wrap-style:square;mso-width-percent:0;mso-height-percent:0;mso-wrap-distance-left:9pt;mso-wrap-distance-top:0;mso-wrap-distance-right:9pt;mso-wrap-distance-bottom:0;mso-position-horizontal:absolute;mso-position-horizontal-relative:text;mso-position-vertical:absolute;mso-position-vertical-relative:text;mso-width-percent:0;mso-height-percent:0;mso-width-relative:margin;mso-height-relative:margin;v-text-anchor:top" o:gfxdata="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" filled="f" stroked="f" strokeweight=".5pt">
                 <v:path arrowok="t"/>
                 <v:textbox>
@@ -1561,7 +1563,6 @@
           <w:docPartUnique/>
         </w:docPartObj>
       </w:sdtPr>
-      <w:sdtEndPr/>
       <w:sdtContent>
         <w:p>
           <w:pPr>
@@ -3041,6 +3042,14 @@
           <w:sz w:val="24"/>
           <w:szCs w:val="24"/>
         </w:rPr>
+        <w:t>,</w:t>
+      </w:r>
+      <w:r>
+        <w:rPr>
+          <w:rFonts w:ascii="Arial" w:hAnsi="Arial" w:cs="Arial"/>
+          <w:sz w:val="24"/>
+          <w:szCs w:val="24"/>
+        </w:rPr>
         <w:t xml:space="preserve"> que son</w:t>
       </w:r>
       <w:r>
@@ -3075,278 +3084,6 @@
         </w:rPr>
         <w:t xml:space="preserve"> y cómo surge la necesidad de desarrollar el sistema.</w:t>
       </w:r>
-    </w:p>
-    <w:p>
-      <w:pPr>
-        <w:ind w:firstLine="142"/>
-        <w:rPr>
-          <w:rFonts w:ascii="Arial" w:hAnsi="Arial" w:cs="Arial"/>
-          <w:color w:val="FF0000"/>
-          <w:sz w:val="24"/>
-          <w:szCs w:val="24"/>
-        </w:rPr>
-      </w:pPr>
-      <w:r>
-        <w:rPr>
-          <w:rFonts w:ascii="Arial" w:hAnsi="Arial" w:cs="Arial"/>
-          <w:color w:val="FF0000"/>
-          <w:sz w:val="24"/>
-          <w:szCs w:val="24"/>
-        </w:rPr>
-        <w:t xml:space="preserve">La </w:t>
-      </w:r>
-      <w:r>
-        <w:rPr>
-          <w:rFonts w:ascii="Arial" w:hAnsi="Arial" w:cs="Arial"/>
-          <w:color w:val="FF0000"/>
-          <w:sz w:val="24"/>
-          <w:szCs w:val="24"/>
-        </w:rPr>
-        <w:t>Hipertensión Arterial</w:t>
-      </w:r>
-      <w:r>
-        <w:rPr>
-          <w:rFonts w:ascii="Arial" w:hAnsi="Arial" w:cs="Arial"/>
-          <w:color w:val="FF0000"/>
-          <w:sz w:val="24"/>
-          <w:szCs w:val="24"/>
-        </w:rPr>
-        <w:t xml:space="preserve"> (HTA) e</w:t>
-      </w:r>
-      <w:r>
-        <w:rPr>
-          <w:rFonts w:ascii="Arial" w:hAnsi="Arial" w:cs="Arial"/>
-          <w:color w:val="FF0000"/>
-          <w:sz w:val="24"/>
-          <w:szCs w:val="24"/>
-        </w:rPr>
-        <w:t>s el principal f</w:t>
-      </w:r>
-      <w:r>
-        <w:rPr>
-          <w:rFonts w:ascii="Arial" w:hAnsi="Arial" w:cs="Arial"/>
-          <w:color w:val="FF0000"/>
-          <w:sz w:val="24"/>
-          <w:szCs w:val="24"/>
-        </w:rPr>
-        <w:t xml:space="preserve">actor de riesgo cardiovascular, </w:t>
-      </w:r>
-      <w:proofErr w:type="gramStart"/>
-      <w:r>
-        <w:rPr>
-          <w:rFonts w:ascii="Arial" w:hAnsi="Arial" w:cs="Arial"/>
-          <w:color w:val="FF0000"/>
-          <w:sz w:val="24"/>
-          <w:szCs w:val="24"/>
-        </w:rPr>
-        <w:t>afecta</w:t>
-      </w:r>
-      <w:proofErr w:type="gramEnd"/>
-      <w:r>
-        <w:rPr>
-          <w:rFonts w:ascii="Arial" w:hAnsi="Arial" w:cs="Arial"/>
-          <w:color w:val="FF0000"/>
-          <w:sz w:val="24"/>
-          <w:szCs w:val="24"/>
-        </w:rPr>
-        <w:t xml:space="preserve"> a casi la mitad de los hombres y a cuatro de cada diez mujeres.</w:t>
-      </w:r>
-      <w:r>
-        <w:rPr>
-          <w:rFonts w:ascii="Arial" w:hAnsi="Arial" w:cs="Arial"/>
-          <w:color w:val="FF0000"/>
-          <w:sz w:val="24"/>
-          <w:szCs w:val="24"/>
-        </w:rPr>
-        <w:t xml:space="preserve"> Su control disminuye un 40% la incidencia de ACV, un 50% la de enfermedades cardiovasculares y un </w:t>
-      </w:r>
-      <w:r>
-        <w:rPr>
-          <w:rFonts w:ascii="Arial" w:hAnsi="Arial" w:cs="Arial"/>
-          <w:color w:val="FF0000"/>
-          <w:sz w:val="24"/>
-          <w:szCs w:val="24"/>
-        </w:rPr>
-        <w:t>25% la de infarto de miocardio</w:t>
-      </w:r>
-      <w:proofErr w:type="gramStart"/>
-      <w:r>
-        <w:rPr>
-          <w:rFonts w:ascii="Arial" w:hAnsi="Arial" w:cs="Arial"/>
-          <w:color w:val="FF0000"/>
-          <w:sz w:val="24"/>
-          <w:szCs w:val="24"/>
-        </w:rPr>
-        <w:t>.</w:t>
-      </w:r>
-      <w:r>
-        <w:rPr>
-          <w:rFonts w:ascii="Arial" w:hAnsi="Arial" w:cs="Arial"/>
-          <w:color w:val="FF0000"/>
-          <w:sz w:val="24"/>
-          <w:szCs w:val="24"/>
-        </w:rPr>
-        <w:t>(</w:t>
-      </w:r>
-      <w:proofErr w:type="gramEnd"/>
-      <w:r>
-        <w:rPr>
-          <w:rFonts w:ascii="Arial" w:hAnsi="Arial" w:cs="Arial"/>
-          <w:color w:val="FF0000"/>
-          <w:sz w:val="24"/>
-          <w:szCs w:val="24"/>
-        </w:rPr>
-        <w:t>Borrar o cambiar de lugar)</w:t>
-      </w:r>
-    </w:p>
-    <w:p>
-      <w:pPr>
-        <w:ind w:firstLine="142"/>
-        <w:rPr>
-          <w:rFonts w:ascii="Arial" w:hAnsi="Arial" w:cs="Arial"/>
-          <w:sz w:val="24"/>
-          <w:szCs w:val="24"/>
-        </w:rPr>
-      </w:pPr>
-      <w:r>
-        <w:rPr>
-          <w:rFonts w:ascii="Arial" w:hAnsi="Arial" w:cs="Arial"/>
-          <w:sz w:val="24"/>
-          <w:szCs w:val="24"/>
-        </w:rPr>
-        <w:t>La hipertensión rara vez produce síntomas en las primeras etapas y en muchos casos no se diag</w:t>
-      </w:r>
-      <w:r>
-        <w:rPr>
-          <w:rFonts w:ascii="Arial" w:hAnsi="Arial" w:cs="Arial"/>
-          <w:sz w:val="24"/>
-          <w:szCs w:val="24"/>
-        </w:rPr>
-        <w:softHyphen/>
-        <w:t xml:space="preserve">nostica. Los casos que se diagnostican, a veces no tienen acceso al tratamiento y es posible que no puedan controlar con éxito su enfermedad en el largo plazo. </w:t>
-      </w:r>
-    </w:p>
-    <w:p>
-      <w:pPr>
-        <w:ind w:firstLine="142"/>
-        <w:rPr>
-          <w:rFonts w:ascii="Arial" w:hAnsi="Arial" w:cs="Arial"/>
-          <w:sz w:val="24"/>
-          <w:szCs w:val="24"/>
-        </w:rPr>
-      </w:pPr>
-      <w:r>
-        <w:rPr>
-          <w:rFonts w:ascii="Arial" w:hAnsi="Arial" w:cs="Arial"/>
-          <w:sz w:val="24"/>
-          <w:szCs w:val="24"/>
-        </w:rPr>
-        <w:t>La detección temprana, el tratamiento apropiado y el control de la hipertensión producen impor</w:t>
-      </w:r>
-      <w:r>
-        <w:rPr>
-          <w:rFonts w:ascii="Arial" w:hAnsi="Arial" w:cs="Arial"/>
-          <w:sz w:val="24"/>
-          <w:szCs w:val="24"/>
-        </w:rPr>
-        <w:softHyphen/>
-        <w:t>tantes beneficios sanitarios y de índole económica. El tratamiento de las complicaciones de la hiper</w:t>
-      </w:r>
-      <w:r>
-        <w:rPr>
-          <w:rFonts w:ascii="Arial" w:hAnsi="Arial" w:cs="Arial"/>
-          <w:sz w:val="24"/>
-          <w:szCs w:val="24"/>
-        </w:rPr>
-        <w:softHyphen/>
-        <w:t>tensión abarca intervenciones costosas que agotan los presupuestos gubernamentales e individuales.</w:t>
-      </w:r>
-    </w:p>
-    <w:p>
-      <w:pPr>
-        <w:ind w:firstLine="142"/>
-        <w:rPr>
-          <w:rFonts w:ascii="Arial" w:hAnsi="Arial" w:cs="Arial"/>
-          <w:sz w:val="24"/>
-          <w:szCs w:val="24"/>
-        </w:rPr>
-      </w:pPr>
-      <w:r>
-        <w:rPr>
-          <w:rFonts w:ascii="Arial" w:hAnsi="Arial" w:cs="Arial"/>
-          <w:sz w:val="24"/>
-          <w:szCs w:val="24"/>
-        </w:rPr>
-        <w:t xml:space="preserve">A pesar de que existen tratamientos eficaces, controlar la presión arterial sigue siendo un desafío porque apenas uno de cada cuatro hipertensos mantiene su presión arterial controlada, es decir por debajo de 140 </w:t>
-      </w:r>
-      <w:proofErr w:type="spellStart"/>
-      <w:r>
-        <w:rPr>
-          <w:rFonts w:ascii="Arial" w:hAnsi="Arial" w:cs="Arial"/>
-          <w:sz w:val="24"/>
-          <w:szCs w:val="24"/>
-        </w:rPr>
-        <w:t>mmHg</w:t>
-      </w:r>
-      <w:proofErr w:type="spellEnd"/>
-      <w:r>
-        <w:rPr>
-          <w:rFonts w:ascii="Arial" w:hAnsi="Arial" w:cs="Arial"/>
-          <w:sz w:val="24"/>
-          <w:szCs w:val="24"/>
-        </w:rPr>
-        <w:t xml:space="preserve"> (</w:t>
-      </w:r>
-      <w:r>
-        <w:rPr>
-          <w:rFonts w:ascii="Arial" w:hAnsi="Arial" w:cs="Arial"/>
-          <w:sz w:val="24"/>
-          <w:szCs w:val="24"/>
-        </w:rPr>
-        <w:t xml:space="preserve">presión sistólica o máxima) y 90 </w:t>
-      </w:r>
-      <w:proofErr w:type="spellStart"/>
-      <w:r>
-        <w:rPr>
-          <w:rFonts w:ascii="Arial" w:hAnsi="Arial" w:cs="Arial"/>
-          <w:sz w:val="24"/>
-          <w:szCs w:val="24"/>
-        </w:rPr>
-        <w:t>mmHg</w:t>
-      </w:r>
-      <w:proofErr w:type="spellEnd"/>
-      <w:r>
-        <w:rPr>
-          <w:rFonts w:ascii="Arial" w:hAnsi="Arial" w:cs="Arial"/>
-          <w:sz w:val="24"/>
-          <w:szCs w:val="24"/>
-        </w:rPr>
-        <w:t xml:space="preserve"> (diastólica o mínima).</w:t>
-      </w:r>
-      <w:r>
-        <w:rPr>
-          <w:rFonts w:ascii="Arial" w:hAnsi="Arial" w:cs="Arial"/>
-          <w:sz w:val="24"/>
-          <w:szCs w:val="24"/>
-        </w:rPr>
-        <w:t xml:space="preserve"> En muy pocos casos la dificultad antes mencionada, se debe a que la HTA sea resistente al tratamiento. En la mitad de los cas</w:t>
-      </w:r>
-      <w:r>
-        <w:rPr>
-          <w:rFonts w:ascii="Arial" w:hAnsi="Arial" w:cs="Arial"/>
-          <w:sz w:val="24"/>
-          <w:szCs w:val="24"/>
-        </w:rPr>
-        <w:t>os en que la presión sigue alta, se debe a que el paciente por diferentes razones no sigue el tratamient</w:t>
-      </w:r>
-      <w:r>
-        <w:rPr>
-          <w:rFonts w:ascii="Arial" w:hAnsi="Arial" w:cs="Arial"/>
-          <w:sz w:val="24"/>
-          <w:szCs w:val="24"/>
-        </w:rPr>
-        <w:t>o indicado por el médico.</w:t>
-      </w:r>
       <w:r>
         <w:rPr>
           <w:rFonts w:ascii="Arial" w:hAnsi="Arial" w:cs="Arial"/>
@@ -3355,149 +3092,318 @@
         </w:rPr>
         <w:t xml:space="preserve"> </w:t>
       </w:r>
-      <w:proofErr w:type="gramStart"/>
-      <w:r>
-        <w:rPr>
-          <w:rFonts w:ascii="Arial" w:hAnsi="Arial" w:cs="Arial"/>
-          <w:sz w:val="24"/>
-          <w:szCs w:val="24"/>
-        </w:rPr>
-        <w:t>Existen</w:t>
-      </w:r>
-      <w:proofErr w:type="gramEnd"/>
-      <w:r>
-        <w:rPr>
-          <w:rFonts w:ascii="Arial" w:hAnsi="Arial" w:cs="Arial"/>
-          <w:sz w:val="24"/>
-          <w:szCs w:val="24"/>
-        </w:rPr>
-        <w:t xml:space="preserve"> otros casos que es el médico quien no modifica el tratamiento cuando</w:t>
-      </w:r>
-      <w:r>
-        <w:rPr>
-          <w:rFonts w:ascii="Arial" w:hAnsi="Arial" w:cs="Arial"/>
-          <w:sz w:val="24"/>
-          <w:szCs w:val="24"/>
-        </w:rPr>
-        <w:t xml:space="preserve"> la presión arterial de</w:t>
-      </w:r>
-      <w:r>
-        <w:rPr>
-          <w:rFonts w:ascii="Arial" w:hAnsi="Arial" w:cs="Arial"/>
-          <w:sz w:val="24"/>
-          <w:szCs w:val="24"/>
-        </w:rPr>
-        <w:t>l paciente no</w:t>
-      </w:r>
-      <w:r>
-        <w:rPr>
-          <w:rFonts w:ascii="Arial" w:hAnsi="Arial" w:cs="Arial"/>
-          <w:sz w:val="24"/>
-          <w:szCs w:val="24"/>
-        </w:rPr>
-        <w:t xml:space="preserve"> se</w:t>
-      </w:r>
-      <w:r>
-        <w:rPr>
-          <w:rFonts w:ascii="Arial" w:hAnsi="Arial" w:cs="Arial"/>
-          <w:sz w:val="24"/>
-          <w:szCs w:val="24"/>
-        </w:rPr>
-        <w:t xml:space="preserve"> logra </w:t>
-      </w:r>
-      <w:r>
-        <w:rPr>
-          <w:rFonts w:ascii="Arial" w:hAnsi="Arial" w:cs="Arial"/>
-          <w:sz w:val="24"/>
-          <w:szCs w:val="24"/>
-        </w:rPr>
-        <w:t>controlar</w:t>
-      </w:r>
-      <w:r>
-        <w:rPr>
-          <w:rFonts w:ascii="Arial" w:hAnsi="Arial" w:cs="Arial"/>
-          <w:sz w:val="24"/>
-          <w:szCs w:val="24"/>
-        </w:rPr>
-        <w:t>.</w:t>
-      </w:r>
-    </w:p>
-    <w:p>
-      <w:pPr>
-        <w:ind w:firstLine="142"/>
-        <w:rPr>
-          <w:rFonts w:ascii="Arial" w:hAnsi="Arial" w:cs="Arial"/>
-          <w:sz w:val="24"/>
-          <w:szCs w:val="24"/>
-        </w:rPr>
-      </w:pPr>
-      <w:r>
-        <w:rPr>
-          <w:rFonts w:ascii="Arial" w:hAnsi="Arial" w:cs="Arial"/>
-          <w:sz w:val="24"/>
-          <w:szCs w:val="24"/>
-        </w:rPr>
-        <w:lastRenderedPageBreak/>
-        <w:t>Las herramientas para reducir el impacto de la enfermedad son un correcto diagnóstico, un tratamiento adecuado y la adherencia al tratamiento.</w:t>
-      </w:r>
-    </w:p>
-    <w:p>
-      <w:pPr>
-        <w:ind w:firstLine="142"/>
-        <w:rPr>
-          <w:rFonts w:ascii="Arial" w:hAnsi="Arial" w:cs="Arial"/>
-          <w:sz w:val="24"/>
-          <w:szCs w:val="24"/>
-        </w:rPr>
-      </w:pPr>
-      <w:r>
-        <w:rPr>
-          <w:rFonts w:ascii="Arial" w:hAnsi="Arial" w:cs="Arial"/>
-          <w:sz w:val="24"/>
-          <w:szCs w:val="24"/>
-        </w:rPr>
-        <w:t xml:space="preserve">Por lo tanto, en un intento de ayudar al tratamiento de la presión </w:t>
-      </w:r>
-      <w:r>
-        <w:rPr>
-          <w:rFonts w:ascii="Arial" w:hAnsi="Arial" w:cs="Arial"/>
-          <w:sz w:val="24"/>
-          <w:szCs w:val="24"/>
-        </w:rPr>
-        <w:t xml:space="preserve">arterial, se propone </w:t>
-      </w:r>
-      <w:r>
-        <w:rPr>
-          <w:rFonts w:ascii="Arial" w:hAnsi="Arial" w:cs="Arial"/>
-          <w:sz w:val="24"/>
-          <w:szCs w:val="24"/>
-        </w:rPr>
-        <w:t xml:space="preserve">generar una posible solución a fin de </w:t>
-      </w:r>
-      <w:r>
-        <w:rPr>
-          <w:rFonts w:ascii="Arial" w:hAnsi="Arial" w:cs="Arial"/>
-          <w:sz w:val="24"/>
-          <w:szCs w:val="24"/>
-        </w:rPr>
-        <w:t>proporcionar</w:t>
-      </w:r>
-      <w:r>
-        <w:rPr>
-          <w:rFonts w:ascii="Arial" w:hAnsi="Arial" w:cs="Arial"/>
-          <w:sz w:val="24"/>
-          <w:szCs w:val="24"/>
-        </w:rPr>
-        <w:t xml:space="preserve"> información</w:t>
-      </w:r>
-      <w:r>
-        <w:rPr>
-          <w:rFonts w:ascii="Arial" w:hAnsi="Arial" w:cs="Arial"/>
-          <w:sz w:val="24"/>
-          <w:szCs w:val="24"/>
-        </w:rPr>
-        <w:t xml:space="preserve"> ordenada y de simple lectura para facilitar al profesional la toma decisiones correctas.</w:t>
-      </w:r>
+    </w:p>
+    <w:p>
+      <w:pPr>
+        <w:ind w:firstLine="284"/>
+        <w:rPr>
+          <w:rFonts w:ascii="Arial" w:hAnsi="Arial" w:cs="Arial"/>
+          <w:sz w:val="24"/>
+          <w:szCs w:val="24"/>
+        </w:rPr>
+      </w:pPr>
+      <w:r>
+        <w:rPr>
+          <w:rFonts w:ascii="Arial" w:hAnsi="Arial" w:cs="Arial"/>
+          <w:sz w:val="24"/>
+          <w:szCs w:val="24"/>
+        </w:rPr>
+        <w:t xml:space="preserve">Posteriormente el trabajo describe algunas de las </w:t>
+      </w:r>
+      <w:r>
+        <w:rPr>
+          <w:rFonts w:ascii="Arial" w:hAnsi="Arial" w:cs="Arial"/>
+          <w:sz w:val="24"/>
+          <w:szCs w:val="24"/>
+        </w:rPr>
+        <w:t>aplicaciones para Smartphone</w:t>
+      </w:r>
+      <w:r>
+        <w:rPr>
+          <w:rFonts w:ascii="Arial" w:hAnsi="Arial" w:cs="Arial"/>
+          <w:sz w:val="24"/>
+          <w:szCs w:val="24"/>
+        </w:rPr>
+        <w:t xml:space="preserve"> más utilizadas</w:t>
+      </w:r>
+      <w:r>
+        <w:rPr>
+          <w:rFonts w:ascii="Arial" w:hAnsi="Arial" w:cs="Arial"/>
+          <w:sz w:val="24"/>
+          <w:szCs w:val="24"/>
+        </w:rPr>
+        <w:t xml:space="preserve">, que tienen el objetivo de gestionar las </w:t>
+      </w:r>
+      <w:r>
+        <w:rPr>
+          <w:rFonts w:ascii="Arial" w:hAnsi="Arial" w:cs="Arial"/>
+          <w:sz w:val="24"/>
+          <w:szCs w:val="24"/>
+        </w:rPr>
+        <w:t>mediciones de presión arterial. Debemos considerar que en</w:t>
+      </w:r>
+      <w:r>
+        <w:rPr>
+          <w:rFonts w:ascii="Arial" w:hAnsi="Arial" w:cs="Arial"/>
+          <w:sz w:val="24"/>
+          <w:szCs w:val="24"/>
+        </w:rPr>
+        <w:t xml:space="preserve"> el</w:t>
+      </w:r>
+      <w:r>
+        <w:rPr>
+          <w:rFonts w:ascii="Arial" w:hAnsi="Arial" w:cs="Arial"/>
+          <w:sz w:val="24"/>
+          <w:szCs w:val="24"/>
+        </w:rPr>
+        <w:t xml:space="preserve"> mercado internacional </w:t>
+      </w:r>
+      <w:r>
+        <w:rPr>
+          <w:rFonts w:ascii="Arial" w:hAnsi="Arial" w:cs="Arial"/>
+          <w:sz w:val="24"/>
+          <w:szCs w:val="24"/>
+        </w:rPr>
+        <w:t xml:space="preserve">también </w:t>
+      </w:r>
+      <w:r>
+        <w:rPr>
+          <w:rFonts w:ascii="Arial" w:hAnsi="Arial" w:cs="Arial"/>
+          <w:sz w:val="24"/>
+          <w:szCs w:val="24"/>
+        </w:rPr>
+        <w:t xml:space="preserve">existen </w:t>
+      </w:r>
+      <w:r>
+        <w:rPr>
+          <w:rFonts w:ascii="Arial" w:hAnsi="Arial" w:cs="Arial"/>
+          <w:sz w:val="24"/>
+          <w:szCs w:val="24"/>
+        </w:rPr>
+        <w:t xml:space="preserve">aplicaciones semejantes, pero están diseñadas para </w:t>
+      </w:r>
+      <w:r>
+        <w:rPr>
+          <w:rFonts w:ascii="Arial" w:hAnsi="Arial" w:cs="Arial"/>
+          <w:sz w:val="24"/>
+          <w:szCs w:val="24"/>
+        </w:rPr>
+        <w:t>ser utilizadas</w:t>
+      </w:r>
+      <w:r>
+        <w:rPr>
+          <w:rFonts w:ascii="Arial" w:hAnsi="Arial" w:cs="Arial"/>
+          <w:sz w:val="24"/>
+          <w:szCs w:val="24"/>
+        </w:rPr>
+        <w:t xml:space="preserve"> con un determinado tensiómetro</w:t>
+      </w:r>
+      <w:r>
+        <w:rPr>
+          <w:rFonts w:ascii="Arial" w:hAnsi="Arial" w:cs="Arial"/>
+          <w:sz w:val="24"/>
+          <w:szCs w:val="24"/>
+        </w:rPr>
+        <w:t xml:space="preserve"> y son costosas. Por lo tanto se presentarán algunas características de estos tensiómetros y sus precios.</w:t>
+      </w:r>
+    </w:p>
+    <w:p>
+      <w:pPr>
+        <w:ind w:firstLine="284"/>
+        <w:rPr>
+          <w:rFonts w:ascii="Arial" w:hAnsi="Arial" w:cs="Arial"/>
+          <w:sz w:val="24"/>
+          <w:szCs w:val="24"/>
+        </w:rPr>
+      </w:pPr>
+      <w:r>
+        <w:rPr>
+          <w:rFonts w:ascii="Arial" w:hAnsi="Arial" w:cs="Arial"/>
+          <w:sz w:val="24"/>
+          <w:szCs w:val="24"/>
+        </w:rPr>
+        <w:t>Por otra parte el estudio inicial presenta los requerimientos funcionales</w:t>
+      </w:r>
+      <w:r>
+        <w:rPr>
+          <w:rFonts w:ascii="Arial" w:hAnsi="Arial" w:cs="Arial"/>
+          <w:sz w:val="24"/>
+          <w:szCs w:val="24"/>
+        </w:rPr>
+        <w:t xml:space="preserve">, no funcionales, el objetivo y los alcances del sistema de información propuesto. </w:t>
+      </w:r>
+      <w:r>
+        <w:rPr>
+          <w:rFonts w:ascii="Arial" w:hAnsi="Arial" w:cs="Arial"/>
+          <w:sz w:val="24"/>
+          <w:szCs w:val="24"/>
+        </w:rPr>
+        <w:t xml:space="preserve">Hay que </w:t>
+      </w:r>
+      <w:r>
+        <w:rPr>
+          <w:rFonts w:ascii="Arial" w:hAnsi="Arial" w:cs="Arial"/>
+          <w:sz w:val="24"/>
+          <w:szCs w:val="24"/>
+        </w:rPr>
+        <w:t>aclarar que un requerimiento funcional define una fun</w:t>
+      </w:r>
+      <w:r>
+        <w:rPr>
+          <w:rFonts w:ascii="Arial" w:hAnsi="Arial" w:cs="Arial"/>
+          <w:sz w:val="24"/>
+          <w:szCs w:val="24"/>
+        </w:rPr>
+        <w:t>ción del sistema</w:t>
+      </w:r>
+      <w:r>
+        <w:rPr>
+          <w:rFonts w:ascii="Arial" w:hAnsi="Arial" w:cs="Arial"/>
+          <w:sz w:val="24"/>
+          <w:szCs w:val="24"/>
+        </w:rPr>
+        <w:t xml:space="preserve">, por ejemplo </w:t>
+      </w:r>
+      <w:r>
+        <w:rPr>
+          <w:rFonts w:ascii="Arial" w:hAnsi="Arial" w:cs="Arial"/>
+          <w:sz w:val="24"/>
+          <w:szCs w:val="24"/>
+        </w:rPr>
+        <w:t>cálculos, manipulación de datos y demás funcionalidades que el sistema debería cumplir</w:t>
+      </w:r>
+      <w:r>
+        <w:rPr>
+          <w:rFonts w:ascii="Arial" w:hAnsi="Arial" w:cs="Arial"/>
+          <w:sz w:val="24"/>
+          <w:szCs w:val="24"/>
+        </w:rPr>
+        <w:t xml:space="preserve"> y un requerimiento</w:t>
+      </w:r>
+      <w:r>
+        <w:rPr>
+          <w:rFonts w:ascii="Arial" w:hAnsi="Arial" w:cs="Arial"/>
+          <w:sz w:val="24"/>
+          <w:szCs w:val="24"/>
+        </w:rPr>
+        <w:t xml:space="preserve"> </w:t>
+      </w:r>
+      <w:r>
+        <w:rPr>
+          <w:rFonts w:ascii="Arial" w:hAnsi="Arial" w:cs="Arial"/>
+          <w:sz w:val="24"/>
+          <w:szCs w:val="24"/>
+        </w:rPr>
+        <w:t>no funcional</w:t>
+      </w:r>
+      <w:r>
+        <w:rPr>
+          <w:rFonts w:ascii="Arial" w:hAnsi="Arial" w:cs="Arial"/>
+          <w:sz w:val="24"/>
+          <w:szCs w:val="24"/>
+        </w:rPr>
+        <w:t xml:space="preserve"> no se refieren a funciones del s</w:t>
+      </w:r>
+      <w:r>
+        <w:rPr>
+          <w:rFonts w:ascii="Arial" w:hAnsi="Arial" w:cs="Arial"/>
+          <w:sz w:val="24"/>
+          <w:szCs w:val="24"/>
+        </w:rPr>
+        <w:t>istema</w:t>
+      </w:r>
+      <w:r>
+        <w:rPr>
+          <w:rFonts w:ascii="Arial" w:hAnsi="Arial" w:cs="Arial"/>
+          <w:sz w:val="24"/>
+          <w:szCs w:val="24"/>
+        </w:rPr>
+        <w:t xml:space="preserve">, </w:t>
+      </w:r>
+      <w:r>
+        <w:rPr>
+          <w:rFonts w:ascii="Arial" w:hAnsi="Arial" w:cs="Arial"/>
+          <w:sz w:val="24"/>
+          <w:szCs w:val="24"/>
+        </w:rPr>
+        <w:t>sino a características de funcionamiento</w:t>
+      </w:r>
+      <w:r>
+        <w:rPr>
+          <w:rFonts w:ascii="Arial" w:hAnsi="Arial" w:cs="Arial"/>
+          <w:sz w:val="24"/>
+          <w:szCs w:val="24"/>
+        </w:rPr>
+        <w:t>, por ejemplo rendimiento, disponibilidad y usabilidad.</w:t>
+      </w:r>
+    </w:p>
+    <w:p>
+      <w:pPr>
+        <w:ind w:firstLine="284"/>
+        <w:rPr>
+          <w:rFonts w:ascii="Arial" w:hAnsi="Arial" w:cs="Arial"/>
+          <w:sz w:val="24"/>
+          <w:szCs w:val="24"/>
+        </w:rPr>
+      </w:pPr>
+      <w:r>
+        <w:rPr>
+          <w:rFonts w:ascii="Arial" w:hAnsi="Arial" w:cs="Arial"/>
+          <w:sz w:val="24"/>
+          <w:szCs w:val="24"/>
+        </w:rPr>
+        <w:t>Finalmente en el trabajo se realizará un estudio de</w:t>
+      </w:r>
+      <w:r>
+        <w:rPr>
+          <w:rFonts w:ascii="Arial" w:hAnsi="Arial" w:cs="Arial"/>
+          <w:sz w:val="24"/>
+          <w:szCs w:val="24"/>
+        </w:rPr>
+        <w:t xml:space="preserve"> factibilidad y se presenta la propuesta metodológica.</w:t>
+      </w:r>
+      <w:r>
+        <w:rPr>
+          <w:rFonts w:ascii="Arial" w:hAnsi="Arial" w:cs="Arial"/>
+          <w:sz w:val="24"/>
+          <w:szCs w:val="24"/>
+        </w:rPr>
+        <w:t xml:space="preserve"> El estudio de factibilidad se realiza con el fin de analizar la conveniencia de llevar adelante el desarrollo del sistema propuesto, para ello surge la necesidad de consideran las factibilidades técnica, económica y operativa.</w:t>
+      </w:r>
+      <w:r>
+        <w:rPr>
+          <w:rFonts w:ascii="Arial" w:hAnsi="Arial" w:cs="Arial"/>
+          <w:sz w:val="24"/>
+          <w:szCs w:val="24"/>
+        </w:rPr>
+        <w:t xml:space="preserve"> Luego se presenta propuesta metodológica, en donde se describe </w:t>
+      </w:r>
+      <w:r>
+        <w:rPr>
+          <w:rFonts w:ascii="Arial" w:hAnsi="Arial" w:cs="Arial"/>
+          <w:sz w:val="24"/>
+          <w:szCs w:val="24"/>
+        </w:rPr>
+        <w:t xml:space="preserve">el método utilizado para </w:t>
+      </w:r>
+      <w:r>
+        <w:rPr>
+          <w:rFonts w:ascii="Arial" w:hAnsi="Arial" w:cs="Arial"/>
+          <w:sz w:val="24"/>
+          <w:szCs w:val="24"/>
+        </w:rPr>
+        <w:t>desarrollar el sistema, etapas y características.</w:t>
+      </w:r>
+    </w:p>
+    <w:p>
+      <w:pPr>
+        <w:ind w:firstLine="284"/>
+        <w:rPr>
+          <w:rFonts w:ascii="Arial" w:hAnsi="Arial" w:cs="Arial"/>
+          <w:sz w:val="24"/>
+          <w:szCs w:val="24"/>
+        </w:rPr>
+      </w:pPr>
     </w:p>
     <w:p>
       <w:pPr>
@@ -3515,6 +3421,7 @@
           <w:szCs w:val="32"/>
           <w:u w:val="single"/>
         </w:rPr>
+        <w:lastRenderedPageBreak/>
         <w:t>Ámbito de la aplicación</w:t>
       </w:r>
       <w:bookmarkEnd w:id="2"/>
@@ -3685,6 +3592,263 @@
         </w:rPr>
         <w:t>anos.</w:t>
       </w:r>
+    </w:p>
+    <w:p>
+      <w:pPr>
+        <w:ind w:firstLine="142"/>
+        <w:rPr>
+          <w:rFonts w:ascii="Arial" w:hAnsi="Arial" w:cs="Arial"/>
+          <w:sz w:val="24"/>
+          <w:szCs w:val="24"/>
+        </w:rPr>
+      </w:pPr>
+      <w:r>
+        <w:rPr>
+          <w:rFonts w:ascii="Arial" w:hAnsi="Arial" w:cs="Arial"/>
+          <w:sz w:val="24"/>
+          <w:szCs w:val="24"/>
+        </w:rPr>
+        <w:t xml:space="preserve">La Hipertensión Arterial (HTA) es el principal factor de riesgo cardiovascular, </w:t>
+      </w:r>
+      <w:proofErr w:type="gramStart"/>
+      <w:r>
+        <w:rPr>
+          <w:rFonts w:ascii="Arial" w:hAnsi="Arial" w:cs="Arial"/>
+          <w:sz w:val="24"/>
+          <w:szCs w:val="24"/>
+        </w:rPr>
+        <w:t>afecta</w:t>
+      </w:r>
+      <w:proofErr w:type="gramEnd"/>
+      <w:r>
+        <w:rPr>
+          <w:rFonts w:ascii="Arial" w:hAnsi="Arial" w:cs="Arial"/>
+          <w:sz w:val="24"/>
+          <w:szCs w:val="24"/>
+        </w:rPr>
+        <w:t xml:space="preserve"> a casi la mitad de los hombres y a cuatro de cada diez mujeres. Su control disminuye un 40% la incidencia de ACV, un 50% la de enfermedades cardiovasculares y un 25% la de infarto de miocardio</w:t>
+      </w:r>
+      <w:proofErr w:type="gramStart"/>
+      <w:r>
+        <w:rPr>
+          <w:rFonts w:ascii="Arial" w:hAnsi="Arial" w:cs="Arial"/>
+          <w:sz w:val="24"/>
+          <w:szCs w:val="24"/>
+        </w:rPr>
+        <w:t>.(</w:t>
+      </w:r>
+      <w:proofErr w:type="gramEnd"/>
+      <w:r>
+        <w:rPr>
+          <w:rFonts w:ascii="Arial" w:hAnsi="Arial" w:cs="Arial"/>
+          <w:sz w:val="24"/>
+          <w:szCs w:val="24"/>
+        </w:rPr>
+        <w:t>Borrar o cambiar de lugar).</w:t>
+      </w:r>
+    </w:p>
+    <w:p>
+      <w:pPr>
+        <w:ind w:firstLine="284"/>
+        <w:rPr>
+          <w:rFonts w:ascii="Arial" w:hAnsi="Arial" w:cs="Arial"/>
+          <w:sz w:val="24"/>
+          <w:szCs w:val="24"/>
+        </w:rPr>
+      </w:pPr>
+      <w:r>
+        <w:rPr>
+          <w:rFonts w:ascii="Arial" w:hAnsi="Arial" w:cs="Arial"/>
+          <w:sz w:val="24"/>
+          <w:szCs w:val="24"/>
+        </w:rPr>
+        <w:t>La hipertensión rara vez produce síntomas en las primeras etapas y en muchos casos no se dia</w:t>
+      </w:r>
+      <w:r>
+        <w:rPr>
+          <w:rFonts w:ascii="Arial" w:hAnsi="Arial" w:cs="Arial"/>
+          <w:sz w:val="24"/>
+          <w:szCs w:val="24"/>
+        </w:rPr>
+        <w:t>g</w:t>
+      </w:r>
+      <w:r>
+        <w:rPr>
+          <w:rFonts w:ascii="Arial" w:hAnsi="Arial" w:cs="Arial"/>
+          <w:sz w:val="24"/>
+          <w:szCs w:val="24"/>
+        </w:rPr>
+        <w:t xml:space="preserve">nostica. Los casos que se diagnostican, a veces no tienen acceso al tratamiento y es posible que no puedan controlar con éxito su enfermedad en el largo plazo. </w:t>
+      </w:r>
+    </w:p>
+    <w:p>
+      <w:pPr>
+        <w:ind w:firstLine="284"/>
+        <w:rPr>
+          <w:rFonts w:ascii="Arial" w:hAnsi="Arial" w:cs="Arial"/>
+          <w:sz w:val="24"/>
+          <w:szCs w:val="24"/>
+        </w:rPr>
+      </w:pPr>
+      <w:r>
+        <w:rPr>
+          <w:rFonts w:ascii="Arial" w:hAnsi="Arial" w:cs="Arial"/>
+          <w:sz w:val="24"/>
+          <w:szCs w:val="24"/>
+        </w:rPr>
+        <w:t>La detección temprana, el tratamiento apropiado y el control de la hipertensión producen impo</w:t>
+      </w:r>
+      <w:r>
+        <w:rPr>
+          <w:rFonts w:ascii="Arial" w:hAnsi="Arial" w:cs="Arial"/>
+          <w:sz w:val="24"/>
+          <w:szCs w:val="24"/>
+        </w:rPr>
+        <w:t>r</w:t>
+      </w:r>
+      <w:r>
+        <w:rPr>
+          <w:rFonts w:ascii="Arial" w:hAnsi="Arial" w:cs="Arial"/>
+          <w:sz w:val="24"/>
+          <w:szCs w:val="24"/>
+        </w:rPr>
+        <w:t>tantes beneficios sanitarios y de índole económica. El tratamiento de</w:t>
+      </w:r>
+      <w:r>
+        <w:rPr>
+          <w:rFonts w:ascii="Arial" w:hAnsi="Arial" w:cs="Arial"/>
+          <w:sz w:val="24"/>
+          <w:szCs w:val="24"/>
+        </w:rPr>
+        <w:t xml:space="preserve"> las complicaciones de la hiper</w:t>
+      </w:r>
+      <w:r>
+        <w:rPr>
+          <w:rFonts w:ascii="Arial" w:hAnsi="Arial" w:cs="Arial"/>
+          <w:sz w:val="24"/>
+          <w:szCs w:val="24"/>
+        </w:rPr>
+        <w:t>tensión abarca intervenciones costosas que agotan los presupuestos gubernamentales e individuales.</w:t>
+      </w:r>
+    </w:p>
+    <w:p>
+      <w:pPr>
+        <w:ind w:firstLine="284"/>
+        <w:rPr>
+          <w:rFonts w:ascii="Arial" w:hAnsi="Arial" w:cs="Arial"/>
+          <w:sz w:val="24"/>
+          <w:szCs w:val="24"/>
+        </w:rPr>
+      </w:pPr>
+      <w:r>
+        <w:rPr>
+          <w:rFonts w:ascii="Arial" w:hAnsi="Arial" w:cs="Arial"/>
+          <w:sz w:val="24"/>
+          <w:szCs w:val="24"/>
+        </w:rPr>
+        <w:t xml:space="preserve">A pesar de que existen tratamientos eficaces, controlar la presión arterial sigue siendo un desafío porque apenas uno de cada cuatro hipertensos mantiene su presión arterial controlada, es decir por debajo de 140 </w:t>
+      </w:r>
+      <w:proofErr w:type="spellStart"/>
+      <w:r>
+        <w:rPr>
+          <w:rFonts w:ascii="Arial" w:hAnsi="Arial" w:cs="Arial"/>
+          <w:sz w:val="24"/>
+          <w:szCs w:val="24"/>
+        </w:rPr>
+        <w:t>mmHg</w:t>
+      </w:r>
+      <w:proofErr w:type="spellEnd"/>
+      <w:r>
+        <w:rPr>
+          <w:rFonts w:ascii="Arial" w:hAnsi="Arial" w:cs="Arial"/>
+          <w:sz w:val="24"/>
+          <w:szCs w:val="24"/>
+        </w:rPr>
+        <w:t xml:space="preserve"> (presión sistólica o máxima) y 90 </w:t>
+      </w:r>
+      <w:proofErr w:type="spellStart"/>
+      <w:r>
+        <w:rPr>
+          <w:rFonts w:ascii="Arial" w:hAnsi="Arial" w:cs="Arial"/>
+          <w:sz w:val="24"/>
+          <w:szCs w:val="24"/>
+        </w:rPr>
+        <w:t>mmHg</w:t>
+      </w:r>
+      <w:proofErr w:type="spellEnd"/>
+      <w:r>
+        <w:rPr>
+          <w:rFonts w:ascii="Arial" w:hAnsi="Arial" w:cs="Arial"/>
+          <w:sz w:val="24"/>
+          <w:szCs w:val="24"/>
+        </w:rPr>
+        <w:t xml:space="preserve"> (diastólica o mínima). En muy pocos casos la dificultad antes mencionada, se debe a que la HTA sea resistente al tratamiento. En la mitad de los casos en que la presión sigue alta, se debe a que el paciente por diferentes razones no sigue el tratamiento indicado por el médico. </w:t>
+      </w:r>
+      <w:proofErr w:type="gramStart"/>
+      <w:r>
+        <w:rPr>
+          <w:rFonts w:ascii="Arial" w:hAnsi="Arial" w:cs="Arial"/>
+          <w:sz w:val="24"/>
+          <w:szCs w:val="24"/>
+        </w:rPr>
+        <w:t>Existen</w:t>
+      </w:r>
+      <w:proofErr w:type="gramEnd"/>
+      <w:r>
+        <w:rPr>
+          <w:rFonts w:ascii="Arial" w:hAnsi="Arial" w:cs="Arial"/>
+          <w:sz w:val="24"/>
+          <w:szCs w:val="24"/>
+        </w:rPr>
+        <w:t xml:space="preserve"> otros casos que es el médico quien no modifica el tratamiento cuando la presión arterial del paciente no se logra controlar.</w:t>
+      </w:r>
+    </w:p>
+    <w:p>
+      <w:pPr>
+        <w:ind w:firstLine="284"/>
+        <w:rPr>
+          <w:rFonts w:ascii="Arial" w:hAnsi="Arial" w:cs="Arial"/>
+          <w:sz w:val="24"/>
+          <w:szCs w:val="24"/>
+        </w:rPr>
+      </w:pPr>
+      <w:r>
+        <w:rPr>
+          <w:rFonts w:ascii="Arial" w:hAnsi="Arial" w:cs="Arial"/>
+          <w:sz w:val="24"/>
+          <w:szCs w:val="24"/>
+        </w:rPr>
+        <w:lastRenderedPageBreak/>
+        <w:t>Las herramientas para reducir el impacto de la enfermedad son un correcto diagnóstico, un tratamiento adecuado y la adherencia al tratamiento.</w:t>
+      </w:r>
+    </w:p>
+    <w:p>
+      <w:pPr>
+        <w:ind w:firstLine="284"/>
+        <w:rPr>
+          <w:rFonts w:ascii="Arial" w:hAnsi="Arial" w:cs="Arial"/>
+          <w:sz w:val="24"/>
+          <w:szCs w:val="24"/>
+        </w:rPr>
+      </w:pPr>
+      <w:r>
+        <w:rPr>
+          <w:rFonts w:ascii="Arial" w:hAnsi="Arial" w:cs="Arial"/>
+          <w:sz w:val="24"/>
+          <w:szCs w:val="24"/>
+        </w:rPr>
+        <w:t>Por lo tanto, en un intento de ayudar al tratamiento de la presión arterial, se propone generar una posible solución a fin de proporcionar información ordenada y de simple lectura para facilitar al profesional la toma decisiones correctas.</w:t>
+      </w:r>
+    </w:p>
+    <w:p>
+      <w:pPr>
+        <w:ind w:firstLine="142"/>
+        <w:rPr>
+          <w:rFonts w:ascii="Arial" w:hAnsi="Arial" w:cs="Arial"/>
+          <w:sz w:val="24"/>
+          <w:szCs w:val="24"/>
+        </w:rPr>
+      </w:pPr>
     </w:p>
     <w:p>
       <w:pPr>
@@ -4051,7 +4215,6 @@
                 <w:sz w:val="24"/>
                 <w:szCs w:val="24"/>
               </w:rPr>
-              <w:lastRenderedPageBreak/>
               <w:t>Limítrofe</w:t>
             </w:r>
           </w:p>
@@ -4444,6 +4607,7 @@
           <w:sz w:val="32"/>
           <w:szCs w:val="32"/>
         </w:rPr>
+        <w:lastRenderedPageBreak/>
         <w:t>¿Cómo se produce la  presión arterial?</w:t>
       </w:r>
     </w:p>
@@ -4829,7 +4993,6 @@
           <w:sz w:val="24"/>
           <w:szCs w:val="24"/>
         </w:rPr>
-        <w:lastRenderedPageBreak/>
         <w:t>Tratamiento con corticoides con altas d</w:t>
       </w:r>
       <w:r>
@@ -4998,6 +5161,7 @@
           <w:sz w:val="24"/>
           <w:szCs w:val="24"/>
         </w:rPr>
+        <w:lastRenderedPageBreak/>
         <w:t>En la mayoría de los c</w:t>
       </w:r>
       <w:r>
@@ -5428,8 +5592,190 @@
           <w:szCs w:val="24"/>
           <w:u w:val="single"/>
         </w:rPr>
+        <w:t>Dieta</w:t>
+      </w:r>
+    </w:p>
+    <w:p>
+      <w:pPr>
+        <w:ind w:firstLine="142"/>
+        <w:rPr>
+          <w:rFonts w:ascii="Arial" w:hAnsi="Arial" w:cs="Arial"/>
+          <w:sz w:val="24"/>
+          <w:szCs w:val="24"/>
+        </w:rPr>
+      </w:pPr>
+      <w:r>
+        <w:rPr>
+          <w:rFonts w:ascii="Arial" w:hAnsi="Arial" w:cs="Arial"/>
+          <w:sz w:val="24"/>
+          <w:szCs w:val="24"/>
+        </w:rPr>
+        <w:t>L</w:t>
+      </w:r>
+      <w:r>
+        <w:rPr>
+          <w:rFonts w:ascii="Arial" w:hAnsi="Arial" w:cs="Arial"/>
+          <w:sz w:val="24"/>
+          <w:szCs w:val="24"/>
+        </w:rPr>
+        <w:t>a dieta tradicional ha sido reemplazada por bebid</w:t>
+      </w:r>
+      <w:r>
+        <w:rPr>
+          <w:rFonts w:ascii="Arial" w:hAnsi="Arial" w:cs="Arial"/>
+          <w:sz w:val="24"/>
+          <w:szCs w:val="24"/>
+        </w:rPr>
+        <w:t xml:space="preserve">as gaseosas, “comida chatarra”, </w:t>
+      </w:r>
+      <w:r>
+        <w:rPr>
+          <w:rFonts w:ascii="Arial" w:hAnsi="Arial" w:cs="Arial"/>
+          <w:sz w:val="24"/>
+          <w:szCs w:val="24"/>
+        </w:rPr>
+        <w:t xml:space="preserve">con muchas calorías aportadas por las grasas y los hidratos de carbono y pocas proteínas y fibras. </w:t>
+      </w:r>
+    </w:p>
+    <w:p>
+      <w:pPr>
+        <w:ind w:firstLine="142"/>
+        <w:rPr>
+          <w:rFonts w:ascii="Arial" w:hAnsi="Arial" w:cs="Arial"/>
+          <w:sz w:val="24"/>
+          <w:szCs w:val="24"/>
+        </w:rPr>
+      </w:pPr>
+      <w:r>
+        <w:rPr>
+          <w:rFonts w:ascii="Arial" w:hAnsi="Arial" w:cs="Arial"/>
+          <w:sz w:val="24"/>
+          <w:szCs w:val="24"/>
+        </w:rPr>
+        <w:t xml:space="preserve">El colesterol </w:t>
+      </w:r>
+      <w:r>
+        <w:rPr>
+          <w:rFonts w:ascii="Arial" w:hAnsi="Arial" w:cs="Arial"/>
+          <w:sz w:val="24"/>
+          <w:szCs w:val="24"/>
+        </w:rPr>
+        <w:t xml:space="preserve">y las grasas saturadas se asocian a cifras altas de presión arterial. </w:t>
+      </w:r>
+      <w:r>
+        <w:rPr>
+          <w:rFonts w:ascii="Arial" w:hAnsi="Arial" w:cs="Arial"/>
+          <w:sz w:val="24"/>
+          <w:szCs w:val="24"/>
+        </w:rPr>
+        <w:t>Existen dos dietas que se pueden</w:t>
+      </w:r>
+      <w:r>
+        <w:rPr>
+          <w:rFonts w:ascii="Arial" w:hAnsi="Arial" w:cs="Arial"/>
+          <w:sz w:val="24"/>
+          <w:szCs w:val="24"/>
+        </w:rPr>
+        <w:t xml:space="preserve"> adoptar</w:t>
+      </w:r>
+      <w:r>
+        <w:rPr>
+          <w:rFonts w:ascii="Arial" w:hAnsi="Arial" w:cs="Arial"/>
+          <w:sz w:val="24"/>
+          <w:szCs w:val="24"/>
+        </w:rPr>
+        <w:t xml:space="preserve"> que </w:t>
+      </w:r>
+      <w:r>
+        <w:rPr>
+          <w:rFonts w:ascii="Arial" w:hAnsi="Arial" w:cs="Arial"/>
+          <w:sz w:val="24"/>
+          <w:szCs w:val="24"/>
+        </w:rPr>
+        <w:t xml:space="preserve"> so</w:t>
+      </w:r>
+      <w:r>
+        <w:rPr>
+          <w:rFonts w:ascii="Arial" w:hAnsi="Arial" w:cs="Arial"/>
+          <w:sz w:val="24"/>
+          <w:szCs w:val="24"/>
+        </w:rPr>
+        <w:t>n la “mediterránea” y la “DASH”</w:t>
+      </w:r>
+      <w:r>
+        <w:rPr>
+          <w:rFonts w:ascii="Arial" w:hAnsi="Arial" w:cs="Arial"/>
+          <w:sz w:val="24"/>
+          <w:szCs w:val="24"/>
+        </w:rPr>
+        <w:t xml:space="preserve">. </w:t>
+      </w:r>
+      <w:r>
+        <w:rPr>
+          <w:rFonts w:ascii="Arial" w:hAnsi="Arial" w:cs="Arial"/>
+          <w:sz w:val="24"/>
+          <w:szCs w:val="24"/>
+        </w:rPr>
+        <w:t xml:space="preserve">Estas dietas </w:t>
+      </w:r>
+      <w:r>
+        <w:rPr>
+          <w:rFonts w:ascii="Arial" w:hAnsi="Arial" w:cs="Arial"/>
+          <w:sz w:val="24"/>
+          <w:szCs w:val="24"/>
+        </w:rPr>
+        <w:t>contienen poca carne y grasas de origen animal y abundante pescado, ácidos grasos omega 3, frutas, verduras, cereales integrales y lácteos descremados, además de potasio, calcio y magnesio. Con esta alimentación se puede reducir la presión sistólica entre 8 y 14 mm Hg.</w:t>
+      </w:r>
+    </w:p>
+    <w:p>
+      <w:pPr>
+        <w:ind w:firstLine="142"/>
+        <w:rPr>
+          <w:rFonts w:ascii="Arial" w:hAnsi="Arial" w:cs="Arial"/>
+          <w:sz w:val="24"/>
+          <w:szCs w:val="24"/>
+        </w:rPr>
+      </w:pPr>
+      <w:r>
+        <w:rPr>
+          <w:rFonts w:ascii="Arial" w:hAnsi="Arial" w:cs="Arial"/>
+          <w:sz w:val="24"/>
+          <w:szCs w:val="24"/>
+        </w:rPr>
         <w:lastRenderedPageBreak/>
-        <w:t>Dieta</w:t>
+        <w:t>También e</w:t>
+      </w:r>
+      <w:r>
+        <w:rPr>
+          <w:rFonts w:ascii="Arial" w:hAnsi="Arial" w:cs="Arial"/>
+          <w:sz w:val="24"/>
+          <w:szCs w:val="24"/>
+        </w:rPr>
+        <w:t xml:space="preserve">l </w:t>
+      </w:r>
+      <w:r>
+        <w:rPr>
+          <w:rFonts w:ascii="Arial" w:hAnsi="Arial" w:cs="Arial"/>
+          <w:sz w:val="24"/>
+          <w:szCs w:val="24"/>
+        </w:rPr>
+        <w:t>consumo en exceso</w:t>
+      </w:r>
+      <w:r>
+        <w:rPr>
+          <w:rFonts w:ascii="Arial" w:hAnsi="Arial" w:cs="Arial"/>
+          <w:sz w:val="24"/>
+          <w:szCs w:val="24"/>
+        </w:rPr>
+        <w:t xml:space="preserve"> de alcohol </w:t>
+      </w:r>
+      <w:r>
+        <w:rPr>
+          <w:rFonts w:ascii="Arial" w:hAnsi="Arial" w:cs="Arial"/>
+          <w:sz w:val="24"/>
+          <w:szCs w:val="24"/>
+        </w:rPr>
+        <w:t>produce aumento de la presión arterial. El límite permitido es de una copa de vino tinto al día para las mujeres y hasta dos para los varones.</w:t>
       </w:r>
     </w:p>
     <w:p>
@@ -5447,6 +5793,216 @@
           <w:sz w:val="24"/>
           <w:szCs w:val="24"/>
         </w:rPr>
+        <w:t>Por otro lado r</w:t>
+      </w:r>
+      <w:r>
+        <w:rPr>
+          <w:rFonts w:ascii="Arial" w:hAnsi="Arial" w:cs="Arial"/>
+          <w:sz w:val="24"/>
+          <w:szCs w:val="24"/>
+        </w:rPr>
+        <w:t>egular el consumo de sal es fundamental</w:t>
+      </w:r>
+      <w:r>
+        <w:rPr>
+          <w:rFonts w:ascii="Arial" w:hAnsi="Arial" w:cs="Arial"/>
+          <w:sz w:val="24"/>
+          <w:szCs w:val="24"/>
+        </w:rPr>
+        <w:t xml:space="preserve"> para reducir la presión arterial. Los alimentos naturales </w:t>
+      </w:r>
+      <w:r>
+        <w:rPr>
+          <w:rFonts w:ascii="Arial" w:hAnsi="Arial" w:cs="Arial"/>
+          <w:sz w:val="24"/>
+          <w:szCs w:val="24"/>
+        </w:rPr>
+        <w:t>tienen suficiente sal para cubrir las ne</w:t>
+      </w:r>
+      <w:r>
+        <w:rPr>
+          <w:rFonts w:ascii="Arial" w:hAnsi="Arial" w:cs="Arial"/>
+          <w:sz w:val="24"/>
+          <w:szCs w:val="24"/>
+        </w:rPr>
+        <w:t>cesidades del organismo</w:t>
+      </w:r>
+      <w:r>
+        <w:rPr>
+          <w:rFonts w:ascii="Arial" w:hAnsi="Arial" w:cs="Arial"/>
+          <w:sz w:val="24"/>
+          <w:szCs w:val="24"/>
+        </w:rPr>
+        <w:t xml:space="preserve">. La alimentación de hoy tiene un promedio de 12 gramos diarios de sal; cada 4 gramos de sal que comemos de más, la presión arterial sistólica aumenta unos 2 </w:t>
+      </w:r>
+      <w:proofErr w:type="spellStart"/>
+      <w:r>
+        <w:rPr>
+          <w:rFonts w:ascii="Arial" w:hAnsi="Arial" w:cs="Arial"/>
+          <w:sz w:val="24"/>
+          <w:szCs w:val="24"/>
+        </w:rPr>
+        <w:t>mmHg</w:t>
+      </w:r>
+      <w:proofErr w:type="spellEnd"/>
+      <w:r>
+        <w:rPr>
+          <w:rFonts w:ascii="Arial" w:hAnsi="Arial" w:cs="Arial"/>
+          <w:sz w:val="24"/>
+          <w:szCs w:val="24"/>
+        </w:rPr>
+        <w:t xml:space="preserve"> y la diastólica 7 </w:t>
+      </w:r>
+      <w:proofErr w:type="spellStart"/>
+      <w:r>
+        <w:rPr>
+          <w:rFonts w:ascii="Arial" w:hAnsi="Arial" w:cs="Arial"/>
+          <w:sz w:val="24"/>
+          <w:szCs w:val="24"/>
+        </w:rPr>
+        <w:t>mmHg</w:t>
+      </w:r>
+      <w:proofErr w:type="spellEnd"/>
+      <w:r>
+        <w:rPr>
+          <w:rFonts w:ascii="Arial" w:hAnsi="Arial" w:cs="Arial"/>
+          <w:sz w:val="24"/>
+          <w:szCs w:val="24"/>
+        </w:rPr>
+        <w:t>.</w:t>
+      </w:r>
+    </w:p>
+    <w:p>
+      <w:pPr>
+        <w:ind w:firstLine="142"/>
+        <w:rPr>
+          <w:rFonts w:ascii="Arial" w:hAnsi="Arial" w:cs="Arial"/>
+          <w:sz w:val="24"/>
+          <w:szCs w:val="24"/>
+        </w:rPr>
+      </w:pPr>
+      <w:r>
+        <w:rPr>
+          <w:rFonts w:ascii="Arial" w:hAnsi="Arial" w:cs="Arial"/>
+          <w:sz w:val="24"/>
+          <w:szCs w:val="24"/>
+        </w:rPr>
+        <w:t xml:space="preserve"> La dieta normal debería contener 6 gramos diarios de sal (1 cucharada de café) lo cual reduce la presión arterial sistólica alrededor de 7 </w:t>
+      </w:r>
+      <w:proofErr w:type="spellStart"/>
+      <w:r>
+        <w:rPr>
+          <w:rFonts w:ascii="Arial" w:hAnsi="Arial" w:cs="Arial"/>
+          <w:sz w:val="24"/>
+          <w:szCs w:val="24"/>
+        </w:rPr>
+        <w:t>mmHg</w:t>
+      </w:r>
+      <w:proofErr w:type="spellEnd"/>
+      <w:r>
+        <w:rPr>
+          <w:rFonts w:ascii="Arial" w:hAnsi="Arial" w:cs="Arial"/>
+          <w:sz w:val="24"/>
+          <w:szCs w:val="24"/>
+        </w:rPr>
+        <w:t xml:space="preserve"> en personas con presión normal y 11,5 </w:t>
+      </w:r>
+      <w:proofErr w:type="spellStart"/>
+      <w:r>
+        <w:rPr>
+          <w:rFonts w:ascii="Arial" w:hAnsi="Arial" w:cs="Arial"/>
+          <w:sz w:val="24"/>
+          <w:szCs w:val="24"/>
+        </w:rPr>
+        <w:t>mmHg</w:t>
+      </w:r>
+      <w:proofErr w:type="spellEnd"/>
+      <w:r>
+        <w:rPr>
+          <w:rFonts w:ascii="Arial" w:hAnsi="Arial" w:cs="Arial"/>
+          <w:sz w:val="24"/>
+          <w:szCs w:val="24"/>
+        </w:rPr>
+        <w:t xml:space="preserve"> en los hipertensos. El café produce un aumento de la presión arterial mínimo y de corta duración. Se recomienda limitar el consumo a tres tazas diarias.</w:t>
+      </w:r>
+    </w:p>
+    <w:p>
+      <w:pPr>
+        <w:ind w:firstLine="142"/>
+        <w:rPr>
+          <w:rFonts w:ascii="Arial" w:hAnsi="Arial" w:cs="Arial"/>
+          <w:b/>
+          <w:sz w:val="24"/>
+          <w:szCs w:val="24"/>
+          <w:u w:val="single"/>
+        </w:rPr>
+      </w:pPr>
+      <w:r>
+        <w:rPr>
+          <w:rFonts w:ascii="Arial" w:hAnsi="Arial" w:cs="Arial"/>
+          <w:b/>
+          <w:sz w:val="24"/>
+          <w:szCs w:val="24"/>
+          <w:u w:val="single"/>
+        </w:rPr>
+        <w:t>Sedentarismo</w:t>
+      </w:r>
+    </w:p>
+    <w:p>
+      <w:pPr>
+        <w:ind w:firstLine="142"/>
+        <w:rPr>
+          <w:rFonts w:ascii="Arial" w:hAnsi="Arial" w:cs="Arial"/>
+          <w:sz w:val="24"/>
+          <w:szCs w:val="24"/>
+        </w:rPr>
+      </w:pPr>
+      <w:r>
+        <w:rPr>
+          <w:rFonts w:ascii="Arial" w:hAnsi="Arial" w:cs="Arial"/>
+          <w:sz w:val="24"/>
+          <w:szCs w:val="24"/>
+        </w:rPr>
+        <w:t>El sedentarismo está directamente ligado al incremento del peso. En las grandes ciudades, el sobrepeso y la obesidad, favorecidos por la permanencia de largas horas frente a la computadora, televisión o pantallas de juegos, han alcanzado proporciones de epidemia entre los niños y adolescentes. Estas actividades no deberían exceder las dos horas diarias y se deberían dedicar por lo menos 30/60 minutos al día a la práctica de actividades físicas aeróbicas.</w:t>
+      </w:r>
+    </w:p>
+    <w:p>
+      <w:pPr>
+        <w:ind w:firstLine="142"/>
+        <w:rPr>
+          <w:rFonts w:ascii="Arial" w:hAnsi="Arial" w:cs="Arial"/>
+          <w:b/>
+          <w:sz w:val="24"/>
+          <w:szCs w:val="24"/>
+          <w:u w:val="single"/>
+        </w:rPr>
+      </w:pPr>
+      <w:r>
+        <w:rPr>
+          <w:rFonts w:ascii="Arial" w:hAnsi="Arial" w:cs="Arial"/>
+          <w:b/>
+          <w:sz w:val="24"/>
+          <w:szCs w:val="24"/>
+          <w:u w:val="single"/>
+        </w:rPr>
+        <w:t>Actividad física</w:t>
+      </w:r>
+    </w:p>
+    <w:p>
+      <w:pPr>
+        <w:ind w:firstLine="142"/>
+        <w:rPr>
+          <w:rFonts w:ascii="Arial" w:hAnsi="Arial" w:cs="Arial"/>
+          <w:sz w:val="24"/>
+          <w:szCs w:val="24"/>
+        </w:rPr>
+      </w:pPr>
+      <w:r>
+        <w:rPr>
+          <w:rFonts w:ascii="Arial" w:hAnsi="Arial" w:cs="Arial"/>
+          <w:sz w:val="24"/>
+          <w:szCs w:val="24"/>
+        </w:rPr>
         <w:t>L</w:t>
       </w:r>
       <w:r>
@@ -5455,23 +6011,7 @@
           <w:sz w:val="24"/>
           <w:szCs w:val="24"/>
         </w:rPr>
-        <w:t>a dieta tradicional ha sido reemplazada por bebid</w:t>
-      </w:r>
-      <w:r>
-        <w:rPr>
-          <w:rFonts w:ascii="Arial" w:hAnsi="Arial" w:cs="Arial"/>
-          <w:sz w:val="24"/>
-          <w:szCs w:val="24"/>
-        </w:rPr>
-        <w:t xml:space="preserve">as gaseosas, “comida chatarra”, </w:t>
-      </w:r>
-      <w:r>
-        <w:rPr>
-          <w:rFonts w:ascii="Arial" w:hAnsi="Arial" w:cs="Arial"/>
-          <w:sz w:val="24"/>
-          <w:szCs w:val="24"/>
-        </w:rPr>
-        <w:t xml:space="preserve">con muchas calorías aportadas por las grasas y los hidratos de carbono y pocas proteínas y fibras. </w:t>
+        <w:t xml:space="preserve">a falta de ejercicio físico se asocia con el aumento de la presión arterial. Se sabe que la actividad física practicada en forma continuada reduce la presión arterial en personas con presión normal o alta, tanto en varones como en mujeres. </w:t>
       </w:r>
     </w:p>
     <w:p>
@@ -5489,79 +6029,7 @@
           <w:sz w:val="24"/>
           <w:szCs w:val="24"/>
         </w:rPr>
-        <w:t xml:space="preserve">El colesterol </w:t>
-      </w:r>
-      <w:r>
-        <w:rPr>
-          <w:rFonts w:ascii="Arial" w:hAnsi="Arial" w:cs="Arial"/>
-          <w:sz w:val="24"/>
-          <w:szCs w:val="24"/>
-        </w:rPr>
-        <w:t xml:space="preserve">y las grasas saturadas se asocian a cifras altas de presión arterial. </w:t>
-      </w:r>
-      <w:r>
-        <w:rPr>
-          <w:rFonts w:ascii="Arial" w:hAnsi="Arial" w:cs="Arial"/>
-          <w:sz w:val="24"/>
-          <w:szCs w:val="24"/>
-        </w:rPr>
-        <w:t>Existen dos dietas que se pueden</w:t>
-      </w:r>
-      <w:r>
-        <w:rPr>
-          <w:rFonts w:ascii="Arial" w:hAnsi="Arial" w:cs="Arial"/>
-          <w:sz w:val="24"/>
-          <w:szCs w:val="24"/>
-        </w:rPr>
-        <w:t xml:space="preserve"> adoptar</w:t>
-      </w:r>
-      <w:r>
-        <w:rPr>
-          <w:rFonts w:ascii="Arial" w:hAnsi="Arial" w:cs="Arial"/>
-          <w:sz w:val="24"/>
-          <w:szCs w:val="24"/>
-        </w:rPr>
-        <w:t xml:space="preserve"> que </w:t>
-      </w:r>
-      <w:r>
-        <w:rPr>
-          <w:rFonts w:ascii="Arial" w:hAnsi="Arial" w:cs="Arial"/>
-          <w:sz w:val="24"/>
-          <w:szCs w:val="24"/>
-        </w:rPr>
-        <w:t xml:space="preserve"> so</w:t>
-      </w:r>
-      <w:r>
-        <w:rPr>
-          <w:rFonts w:ascii="Arial" w:hAnsi="Arial" w:cs="Arial"/>
-          <w:sz w:val="24"/>
-          <w:szCs w:val="24"/>
-        </w:rPr>
-        <w:t>n la “mediterránea” y la “DASH”</w:t>
-      </w:r>
-      <w:r>
-        <w:rPr>
-          <w:rFonts w:ascii="Arial" w:hAnsi="Arial" w:cs="Arial"/>
-          <w:sz w:val="24"/>
-          <w:szCs w:val="24"/>
-        </w:rPr>
-        <w:t xml:space="preserve">. </w:t>
-      </w:r>
-      <w:r>
-        <w:rPr>
-          <w:rFonts w:ascii="Arial" w:hAnsi="Arial" w:cs="Arial"/>
-          <w:sz w:val="24"/>
-          <w:szCs w:val="24"/>
-        </w:rPr>
-        <w:t xml:space="preserve">Estas dietas </w:t>
-      </w:r>
-      <w:r>
-        <w:rPr>
-          <w:rFonts w:ascii="Arial" w:hAnsi="Arial" w:cs="Arial"/>
-          <w:sz w:val="24"/>
-          <w:szCs w:val="24"/>
-        </w:rPr>
-        <w:t>contienen poca carne y grasas de origen animal y abundante pescado, ácidos grasos omega 3, frutas, verduras, cereales integrales y lácteos descremados, además de potasio, calcio y magnesio. Con esta alimentación se puede reducir la presión sistólica entre 8 y 14 mm Hg.</w:t>
+        <w:t xml:space="preserve">La actividad física aeróbica es uno de los pilares principales del tratamiento no farmacológico de los pacientes hipertensos, además contribuye a la reducción del peso y también del colesterol. Es necesario descubrir el placer del ejercicio físico regular y si es posible, al aire libre. Las actividades más adecuadas son las de intensidad moderada y de duración prolongada (30 a 40 minutos) realizadas con una frecuencia superior a tres veces a la semana, un ejemplo podría ser caminar a buen paso, nadar o pedalear. </w:t>
       </w:r>
     </w:p>
     <w:p>
@@ -5569,143 +6037,33 @@
         <w:ind w:firstLine="142"/>
         <w:rPr>
           <w:rFonts w:ascii="Arial" w:hAnsi="Arial" w:cs="Arial"/>
-          <w:sz w:val="24"/>
-          <w:szCs w:val="24"/>
-        </w:rPr>
-      </w:pPr>
-      <w:r>
-        <w:rPr>
-          <w:rFonts w:ascii="Arial" w:hAnsi="Arial" w:cs="Arial"/>
-          <w:sz w:val="24"/>
-          <w:szCs w:val="24"/>
-        </w:rPr>
-        <w:t>También e</w:t>
-      </w:r>
-      <w:r>
-        <w:rPr>
-          <w:rFonts w:ascii="Arial" w:hAnsi="Arial" w:cs="Arial"/>
-          <w:sz w:val="24"/>
-          <w:szCs w:val="24"/>
-        </w:rPr>
-        <w:t xml:space="preserve">l </w:t>
-      </w:r>
-      <w:r>
-        <w:rPr>
-          <w:rFonts w:ascii="Arial" w:hAnsi="Arial" w:cs="Arial"/>
-          <w:sz w:val="24"/>
-          <w:szCs w:val="24"/>
-        </w:rPr>
-        <w:t>consumo en exceso</w:t>
-      </w:r>
-      <w:r>
-        <w:rPr>
-          <w:rFonts w:ascii="Arial" w:hAnsi="Arial" w:cs="Arial"/>
-          <w:sz w:val="24"/>
-          <w:szCs w:val="24"/>
-        </w:rPr>
-        <w:t xml:space="preserve"> de alcohol </w:t>
-      </w:r>
-      <w:r>
-        <w:rPr>
-          <w:rFonts w:ascii="Arial" w:hAnsi="Arial" w:cs="Arial"/>
-          <w:sz w:val="24"/>
-          <w:szCs w:val="24"/>
-        </w:rPr>
-        <w:t>produce aumento de la presión arterial. El límite permitido es de una copa de vino tinto al día para las mujeres y hasta dos para los varones.</w:t>
-      </w:r>
+          <w:b/>
+          <w:sz w:val="24"/>
+          <w:szCs w:val="24"/>
+          <w:u w:val="single"/>
+        </w:rPr>
+      </w:pPr>
     </w:p>
     <w:p>
       <w:pPr>
         <w:ind w:firstLine="142"/>
         <w:rPr>
           <w:rFonts w:ascii="Arial" w:hAnsi="Arial" w:cs="Arial"/>
-          <w:sz w:val="24"/>
-          <w:szCs w:val="24"/>
-        </w:rPr>
-      </w:pPr>
-      <w:r>
-        <w:rPr>
-          <w:rFonts w:ascii="Arial" w:hAnsi="Arial" w:cs="Arial"/>
-          <w:sz w:val="24"/>
-          <w:szCs w:val="24"/>
-        </w:rPr>
-        <w:t>Por otro lado r</w:t>
-      </w:r>
-      <w:r>
-        <w:rPr>
-          <w:rFonts w:ascii="Arial" w:hAnsi="Arial" w:cs="Arial"/>
-          <w:sz w:val="24"/>
-          <w:szCs w:val="24"/>
-        </w:rPr>
-        <w:t>egular el consumo de sal es fundamental</w:t>
-      </w:r>
-      <w:r>
-        <w:rPr>
-          <w:rFonts w:ascii="Arial" w:hAnsi="Arial" w:cs="Arial"/>
-          <w:sz w:val="24"/>
-          <w:szCs w:val="24"/>
-        </w:rPr>
-        <w:t xml:space="preserve"> para reducir la presión arterial. Los alimentos naturales </w:t>
-      </w:r>
-      <w:r>
-        <w:rPr>
-          <w:rFonts w:ascii="Arial" w:hAnsi="Arial" w:cs="Arial"/>
-          <w:sz w:val="24"/>
-          <w:szCs w:val="24"/>
-        </w:rPr>
-        <w:t>tienen suficiente sal para cubrir las ne</w:t>
-      </w:r>
-      <w:r>
-        <w:rPr>
-          <w:rFonts w:ascii="Arial" w:hAnsi="Arial" w:cs="Arial"/>
-          <w:sz w:val="24"/>
-          <w:szCs w:val="24"/>
-        </w:rPr>
-        <w:t>cesidades del organismo</w:t>
-      </w:r>
-      <w:r>
-        <w:rPr>
-          <w:rFonts w:ascii="Arial" w:hAnsi="Arial" w:cs="Arial"/>
-          <w:sz w:val="24"/>
-          <w:szCs w:val="24"/>
-        </w:rPr>
-        <w:t xml:space="preserve">. La alimentación de hoy tiene un promedio de 12 gramos diarios de sal; cada 4 gramos de sal que comemos de más, la presión arterial sistólica aumenta unos 2 </w:t>
-      </w:r>
-      <w:proofErr w:type="spellStart"/>
-      <w:r>
-        <w:rPr>
-          <w:rFonts w:ascii="Arial" w:hAnsi="Arial" w:cs="Arial"/>
-          <w:sz w:val="24"/>
-          <w:szCs w:val="24"/>
-        </w:rPr>
-        <w:t>mmHg</w:t>
-      </w:r>
-      <w:proofErr w:type="spellEnd"/>
-      <w:r>
-        <w:rPr>
-          <w:rFonts w:ascii="Arial" w:hAnsi="Arial" w:cs="Arial"/>
-          <w:sz w:val="24"/>
-          <w:szCs w:val="24"/>
-        </w:rPr>
-        <w:t xml:space="preserve"> y la diastólica 7 </w:t>
-      </w:r>
-      <w:proofErr w:type="spellStart"/>
-      <w:r>
-        <w:rPr>
-          <w:rFonts w:ascii="Arial" w:hAnsi="Arial" w:cs="Arial"/>
-          <w:sz w:val="24"/>
-          <w:szCs w:val="24"/>
-        </w:rPr>
-        <w:t>mmHg</w:t>
-      </w:r>
-      <w:proofErr w:type="spellEnd"/>
-      <w:r>
-        <w:rPr>
-          <w:rFonts w:ascii="Arial" w:hAnsi="Arial" w:cs="Arial"/>
-          <w:sz w:val="24"/>
-          <w:szCs w:val="24"/>
-        </w:rPr>
-        <w:t>.</w:t>
+          <w:b/>
+          <w:sz w:val="24"/>
+          <w:szCs w:val="24"/>
+          <w:u w:val="single"/>
+        </w:rPr>
+      </w:pPr>
+      <w:r>
+        <w:rPr>
+          <w:rFonts w:ascii="Arial" w:hAnsi="Arial" w:cs="Arial"/>
+          <w:b/>
+          <w:sz w:val="24"/>
+          <w:szCs w:val="24"/>
+          <w:u w:val="single"/>
+        </w:rPr>
+        <w:t>Peso corporal</w:t>
       </w:r>
     </w:p>
     <w:p>
@@ -5723,142 +6081,8 @@
           <w:sz w:val="24"/>
           <w:szCs w:val="24"/>
         </w:rPr>
-        <w:t xml:space="preserve"> La dieta normal debería contener 6 gramos diarios de sal (1 cucharada de café) lo cual reduce la presión arterial sistólica alrededor de 7 </w:t>
-      </w:r>
-      <w:proofErr w:type="spellStart"/>
-      <w:r>
-        <w:rPr>
-          <w:rFonts w:ascii="Arial" w:hAnsi="Arial" w:cs="Arial"/>
-          <w:sz w:val="24"/>
-          <w:szCs w:val="24"/>
-        </w:rPr>
-        <w:t>mmHg</w:t>
-      </w:r>
-      <w:proofErr w:type="spellEnd"/>
-      <w:r>
-        <w:rPr>
-          <w:rFonts w:ascii="Arial" w:hAnsi="Arial" w:cs="Arial"/>
-          <w:sz w:val="24"/>
-          <w:szCs w:val="24"/>
-        </w:rPr>
-        <w:t xml:space="preserve"> en personas con presión normal y 11,5 </w:t>
-      </w:r>
-      <w:proofErr w:type="spellStart"/>
-      <w:r>
-        <w:rPr>
-          <w:rFonts w:ascii="Arial" w:hAnsi="Arial" w:cs="Arial"/>
-          <w:sz w:val="24"/>
-          <w:szCs w:val="24"/>
-        </w:rPr>
-        <w:t>mmHg</w:t>
-      </w:r>
-      <w:proofErr w:type="spellEnd"/>
-      <w:r>
-        <w:rPr>
-          <w:rFonts w:ascii="Arial" w:hAnsi="Arial" w:cs="Arial"/>
-          <w:sz w:val="24"/>
-          <w:szCs w:val="24"/>
-        </w:rPr>
-        <w:t xml:space="preserve"> en los hipertensos. El café produce un aumento de la presión arterial mínimo y de corta duración. Se recomienda limitar el consumo a tres tazas diarias.</w:t>
-      </w:r>
-    </w:p>
-    <w:p>
-      <w:pPr>
-        <w:ind w:firstLine="142"/>
-        <w:rPr>
-          <w:rFonts w:ascii="Arial" w:hAnsi="Arial" w:cs="Arial"/>
-          <w:b/>
-          <w:sz w:val="24"/>
-          <w:szCs w:val="24"/>
-          <w:u w:val="single"/>
-        </w:rPr>
-      </w:pPr>
-      <w:r>
-        <w:rPr>
-          <w:rFonts w:ascii="Arial" w:hAnsi="Arial" w:cs="Arial"/>
-          <w:b/>
-          <w:sz w:val="24"/>
-          <w:szCs w:val="24"/>
-          <w:u w:val="single"/>
-        </w:rPr>
-        <w:t>Sedentarismo</w:t>
-      </w:r>
-    </w:p>
-    <w:p>
-      <w:pPr>
-        <w:ind w:firstLine="142"/>
-        <w:rPr>
-          <w:rFonts w:ascii="Arial" w:hAnsi="Arial" w:cs="Arial"/>
-          <w:sz w:val="24"/>
-          <w:szCs w:val="24"/>
-        </w:rPr>
-      </w:pPr>
-      <w:r>
-        <w:rPr>
-          <w:rFonts w:ascii="Arial" w:hAnsi="Arial" w:cs="Arial"/>
-          <w:sz w:val="24"/>
-          <w:szCs w:val="24"/>
-        </w:rPr>
-        <w:t>El sedentarismo está directamente ligado al incremento del peso. En las grandes ciudades, el sobrepeso y la obesidad, favorecidos por la permanencia de largas horas frente a la computadora, televisión o pantallas de juegos, han alcanzado proporciones de epidemia entre los niños y adolescentes. Estas actividades no deberían exceder las dos horas diarias y se deberían dedicar por lo menos 30/60 minutos al día a la práctica de actividades físicas aeróbicas.</w:t>
-      </w:r>
-    </w:p>
-    <w:p>
-      <w:pPr>
-        <w:ind w:firstLine="142"/>
-        <w:rPr>
-          <w:rFonts w:ascii="Arial" w:hAnsi="Arial" w:cs="Arial"/>
-          <w:b/>
-          <w:sz w:val="24"/>
-          <w:szCs w:val="24"/>
-          <w:u w:val="single"/>
-        </w:rPr>
-      </w:pPr>
-      <w:r>
-        <w:rPr>
-          <w:rFonts w:ascii="Arial" w:hAnsi="Arial" w:cs="Arial"/>
-          <w:b/>
-          <w:sz w:val="24"/>
-          <w:szCs w:val="24"/>
-          <w:u w:val="single"/>
-        </w:rPr>
-        <w:t>Actividad física</w:t>
-      </w:r>
-    </w:p>
-    <w:p>
-      <w:pPr>
-        <w:ind w:firstLine="142"/>
-        <w:rPr>
-          <w:rFonts w:ascii="Arial" w:hAnsi="Arial" w:cs="Arial"/>
-          <w:sz w:val="24"/>
-          <w:szCs w:val="24"/>
-        </w:rPr>
-      </w:pPr>
-      <w:r>
-        <w:rPr>
-          <w:rFonts w:ascii="Arial" w:hAnsi="Arial" w:cs="Arial"/>
-          <w:sz w:val="24"/>
-          <w:szCs w:val="24"/>
-        </w:rPr>
-        <w:t>L</w:t>
-      </w:r>
-      <w:r>
-        <w:rPr>
-          <w:rFonts w:ascii="Arial" w:hAnsi="Arial" w:cs="Arial"/>
-          <w:sz w:val="24"/>
-          <w:szCs w:val="24"/>
-        </w:rPr>
-        <w:t xml:space="preserve">a falta de ejercicio físico se asocia con el aumento de la presión arterial. Se sabe que la actividad física practicada en forma continuada reduce la presión arterial en personas con presión normal o alta, tanto en varones como en mujeres. </w:t>
-      </w:r>
-    </w:p>
-    <w:p>
-      <w:pPr>
-        <w:ind w:firstLine="142"/>
-        <w:rPr>
-          <w:rFonts w:ascii="Arial" w:hAnsi="Arial" w:cs="Arial"/>
-          <w:sz w:val="24"/>
-          <w:szCs w:val="24"/>
-        </w:rPr>
-      </w:pPr>
+        <w:t xml:space="preserve">Una consecuencia directa de una dieta sana y la práctica de ejercicio es mantener un peso normal. En los pacientes con sobrepeso u obesidad la </w:t>
+      </w:r>
       <w:r>
         <w:rPr>
           <w:rFonts w:ascii="Arial" w:hAnsi="Arial" w:cs="Arial"/>
@@ -5866,59 +6090,7 @@
           <w:szCs w:val="24"/>
         </w:rPr>
         <w:lastRenderedPageBreak/>
-        <w:t xml:space="preserve">La actividad física aeróbica es uno de los pilares principales del tratamiento no farmacológico de los pacientes hipertensos, además contribuye a la reducción del peso y también del colesterol. Es necesario descubrir el placer del ejercicio físico regular y si es posible, al aire libre. Las actividades más adecuadas son las de intensidad moderada y de duración prolongada (30 a 40 minutos) realizadas con una frecuencia superior a tres veces a la semana, un ejemplo podría ser caminar a buen paso, nadar o pedalear. </w:t>
-      </w:r>
-    </w:p>
-    <w:p>
-      <w:pPr>
-        <w:ind w:firstLine="142"/>
-        <w:rPr>
-          <w:rFonts w:ascii="Arial" w:hAnsi="Arial" w:cs="Arial"/>
-          <w:b/>
-          <w:sz w:val="24"/>
-          <w:szCs w:val="24"/>
-          <w:u w:val="single"/>
-        </w:rPr>
-      </w:pPr>
-    </w:p>
-    <w:p>
-      <w:pPr>
-        <w:ind w:firstLine="142"/>
-        <w:rPr>
-          <w:rFonts w:ascii="Arial" w:hAnsi="Arial" w:cs="Arial"/>
-          <w:b/>
-          <w:sz w:val="24"/>
-          <w:szCs w:val="24"/>
-          <w:u w:val="single"/>
-        </w:rPr>
-      </w:pPr>
-      <w:r>
-        <w:rPr>
-          <w:rFonts w:ascii="Arial" w:hAnsi="Arial" w:cs="Arial"/>
-          <w:b/>
-          <w:sz w:val="24"/>
-          <w:szCs w:val="24"/>
-          <w:u w:val="single"/>
-        </w:rPr>
-        <w:t>Peso corporal</w:t>
-      </w:r>
-    </w:p>
-    <w:p>
-      <w:pPr>
-        <w:ind w:firstLine="142"/>
-        <w:rPr>
-          <w:rFonts w:ascii="Arial" w:hAnsi="Arial" w:cs="Arial"/>
-          <w:sz w:val="24"/>
-          <w:szCs w:val="24"/>
-        </w:rPr>
-      </w:pPr>
-      <w:r>
-        <w:rPr>
-          <w:rFonts w:ascii="Arial" w:hAnsi="Arial" w:cs="Arial"/>
-          <w:sz w:val="24"/>
-          <w:szCs w:val="24"/>
-        </w:rPr>
-        <w:t xml:space="preserve">Una consecuencia directa de una dieta sana y la práctica de ejercicio es mantener un peso normal. En los pacientes con sobrepeso u obesidad la disminución de peso es la medida inicial más eficaz para bajar la presión arterial. Reducir 4 o 5 kilos produce un descenso importante de la presión y, por cada diez kilos de menos la presión sistólica baja entre 5 y 20 </w:t>
+        <w:t xml:space="preserve">disminución de peso es la medida inicial más eficaz para bajar la presión arterial. Reducir 4 o 5 kilos produce un descenso importante de la presión y, por cada diez kilos de menos la presión sistólica baja entre 5 y 20 </w:t>
       </w:r>
       <w:proofErr w:type="spellStart"/>
       <w:r>
@@ -6629,7 +6801,16 @@
           <w:sz w:val="24"/>
           <w:szCs w:val="24"/>
         </w:rPr>
-        <w:t xml:space="preserve"> y con valores elevados de presión arterial </w:t>
+        <w:t xml:space="preserve"> y </w:t>
+      </w:r>
+      <w:r>
+        <w:rPr>
+          <w:rFonts w:ascii="Arial" w:hAnsi="Arial" w:cs="Arial"/>
+          <w:sz w:val="24"/>
+          <w:szCs w:val="24"/>
+        </w:rPr>
+        <w:lastRenderedPageBreak/>
+        <w:t xml:space="preserve">con valores elevados de presión arterial </w:t>
       </w:r>
       <w:r>
         <w:rPr>
@@ -7021,7 +7202,6 @@
           <w:sz w:val="24"/>
           <w:szCs w:val="24"/>
         </w:rPr>
-        <w:lastRenderedPageBreak/>
         <w:t>Mantener un historial de tensión arterial.</w:t>
       </w:r>
     </w:p>
@@ -7053,29 +7233,206 @@
           <w:rFonts w:ascii="Arial" w:hAnsi="Arial" w:cs="Arial"/>
           <w:sz w:val="24"/>
           <w:szCs w:val="24"/>
-          <w:lang w:val="en-US"/>
-        </w:rPr>
-      </w:pPr>
-      <w:proofErr w:type="spellStart"/>
-      <w:r>
-        <w:rPr>
-          <w:rFonts w:ascii="Arial" w:hAnsi="Arial" w:cs="Arial"/>
-          <w:sz w:val="24"/>
-          <w:szCs w:val="24"/>
-          <w:lang w:val="en-US"/>
+        </w:rPr>
+      </w:pPr>
+      <w:r>
+        <w:rPr>
+          <w:rFonts w:ascii="Arial" w:hAnsi="Arial" w:cs="Arial"/>
+          <w:sz w:val="24"/>
+          <w:szCs w:val="24"/>
         </w:rPr>
         <w:t>Presión</w:t>
       </w:r>
-      <w:proofErr w:type="spellEnd"/>
-      <w:r>
-        <w:rPr>
-          <w:rFonts w:ascii="Arial" w:hAnsi="Arial" w:cs="Arial"/>
-          <w:sz w:val="24"/>
-          <w:szCs w:val="24"/>
-          <w:lang w:val="en-US"/>
+      <w:r>
+        <w:rPr>
+          <w:rFonts w:ascii="Arial" w:hAnsi="Arial" w:cs="Arial"/>
+          <w:sz w:val="24"/>
+          <w:szCs w:val="24"/>
         </w:rPr>
         <w:t xml:space="preserve"> Arterial</w:t>
       </w:r>
+      <w:r>
+        <w:rPr>
+          <w:rFonts w:ascii="Arial" w:hAnsi="Arial" w:cs="Arial"/>
+          <w:sz w:val="24"/>
+          <w:szCs w:val="24"/>
+        </w:rPr>
+        <w:t xml:space="preserve">: esta aplicación ayuda a controlar la presión arterial </w:t>
+      </w:r>
+      <w:r>
+        <w:rPr>
+          <w:rFonts w:ascii="Arial" w:hAnsi="Arial" w:cs="Arial"/>
+          <w:sz w:val="24"/>
+          <w:szCs w:val="24"/>
+        </w:rPr>
+        <w:t>y mejora el método de tratar la hipertensión. Permite fácilmente almacenar y analizar las mediciones. También genera información complementaria necesaria para el correcto tratamiento de la hipertensión arterial, con la posibilidad de enviarl</w:t>
+      </w:r>
+      <w:r>
+        <w:rPr>
+          <w:rFonts w:ascii="Arial" w:hAnsi="Arial" w:cs="Arial"/>
+          <w:sz w:val="24"/>
+          <w:szCs w:val="24"/>
+        </w:rPr>
+        <w:t>a al médico.</w:t>
+      </w:r>
+    </w:p>
+    <w:p>
+      <w:pPr>
+        <w:pStyle w:val="Prrafodelista"/>
+        <w:rPr>
+          <w:rFonts w:ascii="Arial" w:hAnsi="Arial" w:cs="Arial"/>
+          <w:sz w:val="24"/>
+          <w:szCs w:val="24"/>
+        </w:rPr>
+      </w:pPr>
+      <w:r>
+        <w:rPr>
+          <w:rFonts w:ascii="Arial" w:hAnsi="Arial" w:cs="Arial"/>
+          <w:sz w:val="24"/>
+          <w:szCs w:val="24"/>
+        </w:rPr>
+        <w:t>Características:</w:t>
+      </w:r>
+    </w:p>
+    <w:p>
+      <w:pPr>
+        <w:pStyle w:val="Prrafodelista"/>
+        <w:numPr>
+          <w:ilvl w:val="0"/>
+          <w:numId w:val="23"/>
+        </w:numPr>
+        <w:rPr>
+          <w:rFonts w:ascii="Arial" w:hAnsi="Arial" w:cs="Arial"/>
+          <w:sz w:val="24"/>
+          <w:szCs w:val="24"/>
+        </w:rPr>
+      </w:pPr>
+      <w:r>
+        <w:rPr>
+          <w:rFonts w:ascii="Arial" w:hAnsi="Arial" w:cs="Arial"/>
+          <w:sz w:val="24"/>
+          <w:szCs w:val="24"/>
+        </w:rPr>
+        <w:t>Interfaz de usuario fácil de usar</w:t>
+      </w:r>
+      <w:r>
+        <w:rPr>
+          <w:rFonts w:ascii="Arial" w:hAnsi="Arial" w:cs="Arial"/>
+          <w:sz w:val="24"/>
+          <w:szCs w:val="24"/>
+        </w:rPr>
+        <w:t>.</w:t>
+      </w:r>
+    </w:p>
+    <w:p>
+      <w:pPr>
+        <w:pStyle w:val="Prrafodelista"/>
+        <w:numPr>
+          <w:ilvl w:val="0"/>
+          <w:numId w:val="23"/>
+        </w:numPr>
+        <w:rPr>
+          <w:rFonts w:ascii="Arial" w:hAnsi="Arial" w:cs="Arial"/>
+          <w:sz w:val="24"/>
+          <w:szCs w:val="24"/>
+        </w:rPr>
+      </w:pPr>
+      <w:r>
+        <w:rPr>
+          <w:rFonts w:ascii="Arial" w:hAnsi="Arial" w:cs="Arial"/>
+          <w:sz w:val="24"/>
+          <w:szCs w:val="24"/>
+        </w:rPr>
+        <w:t>Guardar medición de presión arterial: valores de la presión sistólica, diastólica, pulso y peso.</w:t>
+      </w:r>
+    </w:p>
+    <w:p>
+      <w:pPr>
+        <w:pStyle w:val="Prrafodelista"/>
+        <w:numPr>
+          <w:ilvl w:val="0"/>
+          <w:numId w:val="23"/>
+        </w:numPr>
+        <w:rPr>
+          <w:rFonts w:ascii="Arial" w:hAnsi="Arial" w:cs="Arial"/>
+          <w:sz w:val="24"/>
+          <w:szCs w:val="24"/>
+        </w:rPr>
+      </w:pPr>
+      <w:r>
+        <w:rPr>
+          <w:rFonts w:ascii="Arial" w:hAnsi="Arial" w:cs="Arial"/>
+          <w:sz w:val="24"/>
+          <w:szCs w:val="24"/>
+        </w:rPr>
+        <w:lastRenderedPageBreak/>
+        <w:t>Modifi</w:t>
+      </w:r>
+      <w:r>
+        <w:rPr>
+          <w:rFonts w:ascii="Arial" w:hAnsi="Arial" w:cs="Arial"/>
+          <w:sz w:val="24"/>
+          <w:szCs w:val="24"/>
+        </w:rPr>
+        <w:t>c</w:t>
+      </w:r>
+      <w:r>
+        <w:rPr>
+          <w:rFonts w:ascii="Arial" w:hAnsi="Arial" w:cs="Arial"/>
+          <w:sz w:val="24"/>
+          <w:szCs w:val="24"/>
+        </w:rPr>
+        <w:t>ar y actualizar las mediciones</w:t>
+      </w:r>
+      <w:r>
+        <w:rPr>
+          <w:rFonts w:ascii="Arial" w:hAnsi="Arial" w:cs="Arial"/>
+          <w:sz w:val="24"/>
+          <w:szCs w:val="24"/>
+        </w:rPr>
+        <w:t>.</w:t>
+      </w:r>
+    </w:p>
+    <w:p>
+      <w:pPr>
+        <w:pStyle w:val="Prrafodelista"/>
+        <w:numPr>
+          <w:ilvl w:val="0"/>
+          <w:numId w:val="23"/>
+        </w:numPr>
+        <w:rPr>
+          <w:rFonts w:ascii="Arial" w:hAnsi="Arial" w:cs="Arial"/>
+          <w:sz w:val="24"/>
+          <w:szCs w:val="24"/>
+        </w:rPr>
+      </w:pPr>
+      <w:r>
+        <w:rPr>
+          <w:rFonts w:ascii="Arial" w:hAnsi="Arial" w:cs="Arial"/>
+          <w:sz w:val="24"/>
+          <w:szCs w:val="24"/>
+        </w:rPr>
+        <w:t>Escribir descripciones breves</w:t>
+      </w:r>
+      <w:r>
+        <w:rPr>
+          <w:rFonts w:ascii="Arial" w:hAnsi="Arial" w:cs="Arial"/>
+          <w:sz w:val="24"/>
+          <w:szCs w:val="24"/>
+        </w:rPr>
+        <w:t>.</w:t>
+      </w:r>
+    </w:p>
+    <w:p>
+      <w:pPr>
+        <w:pStyle w:val="Prrafodelista"/>
+        <w:ind w:left="1440"/>
+        <w:rPr>
+          <w:rFonts w:ascii="Arial" w:hAnsi="Arial" w:cs="Arial"/>
+          <w:sz w:val="24"/>
+          <w:szCs w:val="24"/>
+        </w:rPr>
+      </w:pPr>
     </w:p>
     <w:p>
       <w:pPr>
@@ -7088,7 +7445,6 @@
           <w:rFonts w:ascii="Arial" w:hAnsi="Arial" w:cs="Arial"/>
           <w:sz w:val="24"/>
           <w:szCs w:val="24"/>
-          <w:lang w:val="en-US"/>
         </w:rPr>
       </w:pPr>
       <w:proofErr w:type="spellStart"/>
@@ -7097,7 +7453,6 @@
           <w:rFonts w:ascii="Arial" w:hAnsi="Arial" w:cs="Arial"/>
           <w:sz w:val="24"/>
           <w:szCs w:val="24"/>
-          <w:lang w:val="en-US"/>
         </w:rPr>
         <w:t>iBP</w:t>
       </w:r>
@@ -7107,10 +7462,156 @@
           <w:rFonts w:ascii="Arial" w:hAnsi="Arial" w:cs="Arial"/>
           <w:sz w:val="24"/>
           <w:szCs w:val="24"/>
-          <w:lang w:val="en-US"/>
-        </w:rPr>
-        <w:t xml:space="preserve"> Blood Pressure</w:t>
-      </w:r>
+        </w:rPr>
+        <w:t xml:space="preserve"> </w:t>
+      </w:r>
+      <w:proofErr w:type="spellStart"/>
+      <w:r>
+        <w:rPr>
+          <w:rFonts w:ascii="Arial" w:hAnsi="Arial" w:cs="Arial"/>
+          <w:sz w:val="24"/>
+          <w:szCs w:val="24"/>
+        </w:rPr>
+        <w:t>Blood</w:t>
+      </w:r>
+      <w:proofErr w:type="spellEnd"/>
+      <w:r>
+        <w:rPr>
+          <w:rFonts w:ascii="Arial" w:hAnsi="Arial" w:cs="Arial"/>
+          <w:sz w:val="24"/>
+          <w:szCs w:val="24"/>
+        </w:rPr>
+        <w:t xml:space="preserve"> </w:t>
+      </w:r>
+      <w:proofErr w:type="spellStart"/>
+      <w:r>
+        <w:rPr>
+          <w:rFonts w:ascii="Arial" w:hAnsi="Arial" w:cs="Arial"/>
+          <w:sz w:val="24"/>
+          <w:szCs w:val="24"/>
+        </w:rPr>
+        <w:t>Pressure</w:t>
+      </w:r>
+      <w:proofErr w:type="spellEnd"/>
+      <w:r>
+        <w:rPr>
+          <w:rFonts w:ascii="Arial" w:hAnsi="Arial" w:cs="Arial"/>
+          <w:sz w:val="24"/>
+          <w:szCs w:val="24"/>
+        </w:rPr>
+        <w:t xml:space="preserve">: es una herramienta de </w:t>
+      </w:r>
+      <w:r>
+        <w:rPr>
+          <w:rFonts w:ascii="Arial" w:hAnsi="Arial" w:cs="Arial"/>
+          <w:sz w:val="24"/>
+          <w:szCs w:val="24"/>
+        </w:rPr>
+        <w:t>seguimiento y análisis de la presión arterial.</w:t>
+      </w:r>
+    </w:p>
+    <w:p>
+      <w:pPr>
+        <w:pStyle w:val="Prrafodelista"/>
+        <w:rPr>
+          <w:rFonts w:ascii="Arial" w:hAnsi="Arial" w:cs="Arial"/>
+          <w:sz w:val="24"/>
+          <w:szCs w:val="24"/>
+        </w:rPr>
+      </w:pPr>
+      <w:r>
+        <w:rPr>
+          <w:rFonts w:ascii="Arial" w:hAnsi="Arial" w:cs="Arial"/>
+          <w:sz w:val="24"/>
+          <w:szCs w:val="24"/>
+        </w:rPr>
+        <w:t>Características:</w:t>
+      </w:r>
+    </w:p>
+    <w:p>
+      <w:pPr>
+        <w:pStyle w:val="Prrafodelista"/>
+        <w:numPr>
+          <w:ilvl w:val="0"/>
+          <w:numId w:val="25"/>
+        </w:numPr>
+        <w:rPr>
+          <w:rFonts w:ascii="Arial" w:hAnsi="Arial" w:cs="Arial"/>
+          <w:sz w:val="24"/>
+          <w:szCs w:val="24"/>
+        </w:rPr>
+      </w:pPr>
+      <w:r>
+        <w:rPr>
+          <w:rFonts w:ascii="Arial" w:hAnsi="Arial" w:cs="Arial"/>
+          <w:sz w:val="24"/>
+          <w:szCs w:val="24"/>
+        </w:rPr>
+        <w:t>Calcula la presión arterial media y la presión del pulso.</w:t>
+      </w:r>
+    </w:p>
+    <w:p>
+      <w:pPr>
+        <w:pStyle w:val="Prrafodelista"/>
+        <w:numPr>
+          <w:ilvl w:val="0"/>
+          <w:numId w:val="25"/>
+        </w:numPr>
+        <w:rPr>
+          <w:rFonts w:ascii="Arial" w:hAnsi="Arial" w:cs="Arial"/>
+          <w:sz w:val="24"/>
+          <w:szCs w:val="24"/>
+        </w:rPr>
+      </w:pPr>
+      <w:r>
+        <w:rPr>
+          <w:rFonts w:ascii="Arial" w:hAnsi="Arial" w:cs="Arial"/>
+          <w:sz w:val="24"/>
+          <w:szCs w:val="24"/>
+        </w:rPr>
+        <w:t>Seguir un artículo personal (glucosa en la sangre, nivel de estrés, la dosis del medicamento, el tiempo de ejercicio)</w:t>
+      </w:r>
+      <w:r>
+        <w:rPr>
+          <w:rFonts w:ascii="Arial" w:hAnsi="Arial" w:cs="Arial"/>
+          <w:sz w:val="24"/>
+          <w:szCs w:val="24"/>
+        </w:rPr>
+        <w:t>.</w:t>
+      </w:r>
+    </w:p>
+    <w:p>
+      <w:pPr>
+        <w:pStyle w:val="Prrafodelista"/>
+        <w:numPr>
+          <w:ilvl w:val="0"/>
+          <w:numId w:val="25"/>
+        </w:numPr>
+        <w:rPr>
+          <w:rFonts w:ascii="Arial" w:hAnsi="Arial" w:cs="Arial"/>
+          <w:sz w:val="24"/>
+          <w:szCs w:val="24"/>
+        </w:rPr>
+      </w:pPr>
+      <w:r>
+        <w:rPr>
+          <w:rFonts w:ascii="Arial" w:hAnsi="Arial" w:cs="Arial"/>
+          <w:sz w:val="24"/>
+          <w:szCs w:val="24"/>
+        </w:rPr>
+        <w:t>Se pueden guardar instantáneas de los gráficos.</w:t>
+      </w:r>
+    </w:p>
+    <w:p>
+      <w:pPr>
+        <w:pStyle w:val="Prrafodelista"/>
+        <w:ind w:left="1440"/>
+        <w:rPr>
+          <w:rFonts w:ascii="Arial" w:hAnsi="Arial" w:cs="Arial"/>
+          <w:sz w:val="24"/>
+          <w:szCs w:val="24"/>
+        </w:rPr>
+      </w:pPr>
     </w:p>
     <w:p>
       <w:pPr>
@@ -7123,7 +7624,6 @@
           <w:rFonts w:ascii="Arial" w:hAnsi="Arial" w:cs="Arial"/>
           <w:sz w:val="24"/>
           <w:szCs w:val="24"/>
-          <w:lang w:val="en-US"/>
         </w:rPr>
       </w:pPr>
       <w:proofErr w:type="spellStart"/>
@@ -7132,11 +7632,143 @@
           <w:rFonts w:ascii="Arial" w:hAnsi="Arial" w:cs="Arial"/>
           <w:sz w:val="24"/>
           <w:szCs w:val="24"/>
-          <w:lang w:val="en-US"/>
         </w:rPr>
         <w:t>MyDiary</w:t>
       </w:r>
       <w:proofErr w:type="spellEnd"/>
+      <w:r>
+        <w:rPr>
+          <w:rFonts w:ascii="Arial" w:hAnsi="Arial" w:cs="Arial"/>
+          <w:sz w:val="24"/>
+          <w:szCs w:val="24"/>
+        </w:rPr>
+        <w:t>: ayuda a registrar y controlar la presi</w:t>
+      </w:r>
+      <w:r>
+        <w:rPr>
+          <w:rFonts w:ascii="Arial" w:hAnsi="Arial" w:cs="Arial"/>
+          <w:sz w:val="24"/>
+          <w:szCs w:val="24"/>
+        </w:rPr>
+        <w:t>ón arterial.</w:t>
+      </w:r>
+    </w:p>
+    <w:p>
+      <w:pPr>
+        <w:pStyle w:val="Prrafodelista"/>
+        <w:rPr>
+          <w:rFonts w:ascii="Arial" w:hAnsi="Arial" w:cs="Arial"/>
+          <w:sz w:val="24"/>
+          <w:szCs w:val="24"/>
+        </w:rPr>
+      </w:pPr>
+      <w:r>
+        <w:rPr>
+          <w:rFonts w:ascii="Arial" w:hAnsi="Arial" w:cs="Arial"/>
+          <w:sz w:val="24"/>
+          <w:szCs w:val="24"/>
+        </w:rPr>
+        <w:t>Características:</w:t>
+      </w:r>
+    </w:p>
+    <w:p>
+      <w:pPr>
+        <w:pStyle w:val="Prrafodelista"/>
+        <w:numPr>
+          <w:ilvl w:val="0"/>
+          <w:numId w:val="26"/>
+        </w:numPr>
+        <w:rPr>
+          <w:rFonts w:ascii="Arial" w:hAnsi="Arial" w:cs="Arial"/>
+          <w:sz w:val="24"/>
+          <w:szCs w:val="24"/>
+        </w:rPr>
+      </w:pPr>
+      <w:r>
+        <w:rPr>
+          <w:rFonts w:ascii="Arial" w:hAnsi="Arial" w:cs="Arial"/>
+          <w:sz w:val="24"/>
+          <w:szCs w:val="24"/>
+        </w:rPr>
+        <w:t>Registro de presión arterial.</w:t>
+      </w:r>
+    </w:p>
+    <w:p>
+      <w:pPr>
+        <w:pStyle w:val="Prrafodelista"/>
+        <w:numPr>
+          <w:ilvl w:val="0"/>
+          <w:numId w:val="26"/>
+        </w:numPr>
+        <w:rPr>
+          <w:rFonts w:ascii="Arial" w:hAnsi="Arial" w:cs="Arial"/>
+          <w:sz w:val="24"/>
+          <w:szCs w:val="24"/>
+        </w:rPr>
+      </w:pPr>
+      <w:r>
+        <w:rPr>
+          <w:rFonts w:ascii="Arial" w:hAnsi="Arial" w:cs="Arial"/>
+          <w:sz w:val="24"/>
+          <w:szCs w:val="24"/>
+        </w:rPr>
+        <w:t>Seguimiento del historial de presión arterial.</w:t>
+      </w:r>
+    </w:p>
+    <w:p>
+      <w:pPr>
+        <w:pStyle w:val="Prrafodelista"/>
+        <w:numPr>
+          <w:ilvl w:val="0"/>
+          <w:numId w:val="26"/>
+        </w:numPr>
+        <w:rPr>
+          <w:rFonts w:ascii="Arial" w:hAnsi="Arial" w:cs="Arial"/>
+          <w:sz w:val="24"/>
+          <w:szCs w:val="24"/>
+        </w:rPr>
+      </w:pPr>
+      <w:r>
+        <w:rPr>
+          <w:rFonts w:ascii="Arial" w:hAnsi="Arial" w:cs="Arial"/>
+          <w:sz w:val="24"/>
+          <w:szCs w:val="24"/>
+        </w:rPr>
+        <w:t>Definir rangos personalizados para cada categoría de tensión arterial.</w:t>
+      </w:r>
+    </w:p>
+    <w:p>
+      <w:pPr>
+        <w:pStyle w:val="Prrafodelista"/>
+        <w:numPr>
+          <w:ilvl w:val="0"/>
+          <w:numId w:val="26"/>
+        </w:numPr>
+        <w:rPr>
+          <w:rFonts w:ascii="Arial" w:hAnsi="Arial" w:cs="Arial"/>
+          <w:sz w:val="24"/>
+          <w:szCs w:val="24"/>
+        </w:rPr>
+      </w:pPr>
+      <w:r>
+        <w:rPr>
+          <w:rFonts w:ascii="Arial" w:hAnsi="Arial" w:cs="Arial"/>
+          <w:sz w:val="24"/>
+          <w:szCs w:val="24"/>
+        </w:rPr>
+        <w:t>Analizar los cambios de presión arterial con gráficos y estadísticas.</w:t>
+      </w:r>
+    </w:p>
+    <w:p>
+      <w:pPr>
+        <w:pStyle w:val="Prrafodelista"/>
+        <w:ind w:left="1440"/>
+        <w:rPr>
+          <w:rFonts w:ascii="Arial" w:hAnsi="Arial" w:cs="Arial"/>
+          <w:sz w:val="24"/>
+          <w:szCs w:val="24"/>
+        </w:rPr>
+      </w:pPr>
     </w:p>
     <w:p>
       <w:pPr>
@@ -7149,7 +7781,6 @@
           <w:rFonts w:ascii="Arial" w:hAnsi="Arial" w:cs="Arial"/>
           <w:sz w:val="24"/>
           <w:szCs w:val="24"/>
-          <w:lang w:val="en-US"/>
         </w:rPr>
       </w:pPr>
       <w:proofErr w:type="spellStart"/>
@@ -7158,9 +7789,8 @@
           <w:rFonts w:ascii="Arial" w:hAnsi="Arial" w:cs="Arial"/>
           <w:sz w:val="24"/>
           <w:szCs w:val="24"/>
-          <w:lang w:val="en-US"/>
-        </w:rPr>
-        <w:t>Presión</w:t>
+        </w:rPr>
+        <w:t>Blood</w:t>
       </w:r>
       <w:proofErr w:type="spellEnd"/>
       <w:r>
@@ -7168,9 +7798,8 @@
           <w:rFonts w:ascii="Arial" w:hAnsi="Arial" w:cs="Arial"/>
           <w:sz w:val="24"/>
           <w:szCs w:val="24"/>
-          <w:lang w:val="en-US"/>
-        </w:rPr>
-        <w:t xml:space="preserve"> arterial </w:t>
+        </w:rPr>
+        <w:t xml:space="preserve"> </w:t>
       </w:r>
       <w:proofErr w:type="spellStart"/>
       <w:r>
@@ -7178,11 +7807,202 @@
           <w:rFonts w:ascii="Arial" w:hAnsi="Arial" w:cs="Arial"/>
           <w:sz w:val="24"/>
           <w:szCs w:val="24"/>
-          <w:lang w:val="en-US"/>
-        </w:rPr>
-        <w:t>diario</w:t>
+        </w:rPr>
+        <w:t>Pressure</w:t>
       </w:r>
       <w:proofErr w:type="spellEnd"/>
+      <w:r>
+        <w:rPr>
+          <w:rFonts w:ascii="Arial" w:hAnsi="Arial" w:cs="Arial"/>
+          <w:sz w:val="24"/>
+          <w:szCs w:val="24"/>
+        </w:rPr>
+        <w:t xml:space="preserve">: </w:t>
+      </w:r>
+      <w:r>
+        <w:rPr>
+          <w:rFonts w:ascii="Arial" w:hAnsi="Arial" w:cs="Arial"/>
+          <w:sz w:val="24"/>
+          <w:szCs w:val="24"/>
+        </w:rPr>
+        <w:t>es l</w:t>
+      </w:r>
+      <w:r>
+        <w:rPr>
+          <w:rFonts w:ascii="Arial" w:hAnsi="Arial" w:cs="Arial"/>
+          <w:sz w:val="24"/>
+          <w:szCs w:val="24"/>
+        </w:rPr>
+        <w:t xml:space="preserve">a solución completa a los </w:t>
+      </w:r>
+      <w:r>
+        <w:rPr>
+          <w:rFonts w:ascii="Arial" w:hAnsi="Arial" w:cs="Arial"/>
+          <w:sz w:val="24"/>
+          <w:szCs w:val="24"/>
+        </w:rPr>
+        <w:t>problemas de monitoreo de la presión arterial.</w:t>
+      </w:r>
+    </w:p>
+    <w:p>
+      <w:pPr>
+        <w:pStyle w:val="Prrafodelista"/>
+        <w:rPr>
+          <w:rFonts w:ascii="Arial" w:hAnsi="Arial" w:cs="Arial"/>
+          <w:sz w:val="24"/>
+          <w:szCs w:val="24"/>
+        </w:rPr>
+      </w:pPr>
+      <w:r>
+        <w:rPr>
+          <w:rFonts w:ascii="Arial" w:hAnsi="Arial" w:cs="Arial"/>
+          <w:sz w:val="24"/>
+          <w:szCs w:val="24"/>
+        </w:rPr>
+        <w:t>Características:</w:t>
+      </w:r>
+    </w:p>
+    <w:p>
+      <w:pPr>
+        <w:pStyle w:val="Prrafodelista"/>
+        <w:numPr>
+          <w:ilvl w:val="0"/>
+          <w:numId w:val="27"/>
+        </w:numPr>
+        <w:rPr>
+          <w:rFonts w:ascii="Arial" w:hAnsi="Arial" w:cs="Arial"/>
+          <w:sz w:val="24"/>
+          <w:szCs w:val="24"/>
+        </w:rPr>
+      </w:pPr>
+      <w:r>
+        <w:rPr>
+          <w:rFonts w:ascii="Arial" w:hAnsi="Arial" w:cs="Arial"/>
+          <w:sz w:val="24"/>
+          <w:szCs w:val="24"/>
+        </w:rPr>
+        <w:t>Interfaz gráfica simple e intuitiva.</w:t>
+      </w:r>
+    </w:p>
+    <w:p>
+      <w:pPr>
+        <w:pStyle w:val="Prrafodelista"/>
+        <w:numPr>
+          <w:ilvl w:val="0"/>
+          <w:numId w:val="27"/>
+        </w:numPr>
+        <w:rPr>
+          <w:rFonts w:ascii="Arial" w:hAnsi="Arial" w:cs="Arial"/>
+          <w:sz w:val="24"/>
+          <w:szCs w:val="24"/>
+        </w:rPr>
+      </w:pPr>
+      <w:r>
+        <w:rPr>
+          <w:rFonts w:ascii="Arial" w:hAnsi="Arial" w:cs="Arial"/>
+          <w:sz w:val="24"/>
+          <w:szCs w:val="24"/>
+        </w:rPr>
+        <w:t>Presentación de registros.</w:t>
+      </w:r>
+    </w:p>
+    <w:p>
+      <w:pPr>
+        <w:pStyle w:val="Prrafodelista"/>
+        <w:numPr>
+          <w:ilvl w:val="0"/>
+          <w:numId w:val="27"/>
+        </w:numPr>
+        <w:rPr>
+          <w:rFonts w:ascii="Arial" w:hAnsi="Arial" w:cs="Arial"/>
+          <w:sz w:val="24"/>
+          <w:szCs w:val="24"/>
+        </w:rPr>
+      </w:pPr>
+      <w:r>
+        <w:rPr>
+          <w:rFonts w:ascii="Arial" w:hAnsi="Arial" w:cs="Arial"/>
+          <w:sz w:val="24"/>
+          <w:szCs w:val="24"/>
+        </w:rPr>
+        <w:t>Generar informes que se pueden compartir.</w:t>
+      </w:r>
+    </w:p>
+    <w:p>
+      <w:pPr>
+        <w:pStyle w:val="Prrafodelista"/>
+        <w:numPr>
+          <w:ilvl w:val="0"/>
+          <w:numId w:val="27"/>
+        </w:numPr>
+        <w:rPr>
+          <w:rFonts w:ascii="Arial" w:hAnsi="Arial" w:cs="Arial"/>
+          <w:sz w:val="24"/>
+          <w:szCs w:val="24"/>
+        </w:rPr>
+      </w:pPr>
+      <w:r>
+        <w:rPr>
+          <w:rFonts w:ascii="Arial" w:hAnsi="Arial" w:cs="Arial"/>
+          <w:sz w:val="24"/>
+          <w:szCs w:val="24"/>
+        </w:rPr>
+        <w:t>Registro de mediciones.</w:t>
+      </w:r>
+    </w:p>
+    <w:p>
+      <w:pPr>
+        <w:pStyle w:val="Prrafodelista"/>
+        <w:numPr>
+          <w:ilvl w:val="0"/>
+          <w:numId w:val="27"/>
+        </w:numPr>
+        <w:rPr>
+          <w:rFonts w:ascii="Arial" w:hAnsi="Arial" w:cs="Arial"/>
+          <w:sz w:val="24"/>
+          <w:szCs w:val="24"/>
+        </w:rPr>
+      </w:pPr>
+      <w:r>
+        <w:rPr>
+          <w:rFonts w:ascii="Arial" w:hAnsi="Arial" w:cs="Arial"/>
+          <w:sz w:val="24"/>
+          <w:szCs w:val="24"/>
+        </w:rPr>
+        <w:t>Generar gráficos de las mediciones</w:t>
+      </w:r>
+      <w:r>
+        <w:rPr>
+          <w:rFonts w:ascii="Arial" w:hAnsi="Arial" w:cs="Arial"/>
+          <w:sz w:val="24"/>
+          <w:szCs w:val="24"/>
+        </w:rPr>
+        <w:t>.</w:t>
+      </w:r>
+      <w:bookmarkStart w:id="5" w:name="_GoBack"/>
+      <w:bookmarkEnd w:id="5"/>
+    </w:p>
+    <w:p>
+      <w:pPr>
+        <w:pStyle w:val="Prrafodelista"/>
+        <w:numPr>
+          <w:ilvl w:val="0"/>
+          <w:numId w:val="27"/>
+        </w:numPr>
+        <w:rPr>
+          <w:rFonts w:ascii="Arial" w:hAnsi="Arial" w:cs="Arial"/>
+          <w:sz w:val="24"/>
+          <w:szCs w:val="24"/>
+        </w:rPr>
+      </w:pPr>
+      <w:r>
+        <w:rPr>
+          <w:rFonts w:ascii="Arial" w:hAnsi="Arial" w:cs="Arial"/>
+          <w:sz w:val="24"/>
+          <w:szCs w:val="24"/>
+        </w:rPr>
+        <w:t>Gestionar medicamentos activos.</w:t>
+      </w:r>
     </w:p>
     <w:p>
       <w:pPr>
@@ -7195,34 +8015,45 @@
           <w:rFonts w:ascii="Arial" w:hAnsi="Arial" w:cs="Arial"/>
           <w:sz w:val="24"/>
           <w:szCs w:val="24"/>
-        </w:rPr>
-      </w:pPr>
+          <w:lang w:val="en-US"/>
+        </w:rPr>
+      </w:pPr>
+      <w:r>
+        <w:rPr>
+          <w:rFonts w:ascii="Arial" w:hAnsi="Arial" w:cs="Arial"/>
+          <w:sz w:val="24"/>
+          <w:szCs w:val="24"/>
+          <w:lang w:val="en-US"/>
+        </w:rPr>
+        <w:t xml:space="preserve">Blood Pressure </w:t>
+      </w:r>
+      <w:r>
+        <w:rPr>
+          <w:rFonts w:ascii="Arial" w:hAnsi="Arial" w:cs="Arial"/>
+          <w:sz w:val="24"/>
+          <w:szCs w:val="24"/>
+          <w:lang w:val="en-US"/>
+        </w:rPr>
+        <w:t>–</w:t>
+      </w:r>
+      <w:r>
+        <w:rPr>
+          <w:rFonts w:ascii="Arial" w:hAnsi="Arial" w:cs="Arial"/>
+          <w:sz w:val="24"/>
+          <w:szCs w:val="24"/>
+          <w:lang w:val="en-US"/>
+        </w:rPr>
+        <w:t xml:space="preserve"> </w:t>
+      </w:r>
       <w:proofErr w:type="spellStart"/>
       <w:r>
         <w:rPr>
           <w:rFonts w:ascii="Arial" w:hAnsi="Arial" w:cs="Arial"/>
           <w:sz w:val="24"/>
           <w:szCs w:val="24"/>
-        </w:rPr>
-        <w:t>Blood</w:t>
-      </w:r>
-      <w:proofErr w:type="spellEnd"/>
-      <w:r>
-        <w:rPr>
-          <w:rFonts w:ascii="Arial" w:hAnsi="Arial" w:cs="Arial"/>
-          <w:sz w:val="24"/>
-          <w:szCs w:val="24"/>
-        </w:rPr>
-        <w:t xml:space="preserve"> </w:t>
-      </w:r>
-      <w:proofErr w:type="spellStart"/>
-      <w:r>
-        <w:rPr>
-          <w:rFonts w:ascii="Arial" w:hAnsi="Arial" w:cs="Arial"/>
-          <w:sz w:val="24"/>
-          <w:szCs w:val="24"/>
-        </w:rPr>
-        <w:t>Pressure</w:t>
+          <w:lang w:val="en-US"/>
+        </w:rPr>
+        <w:t>Heartcare</w:t>
       </w:r>
       <w:proofErr w:type="spellEnd"/>
     </w:p>
@@ -7240,6 +8071,7 @@
           <w:lang w:val="en-US"/>
         </w:rPr>
       </w:pPr>
+      <w:proofErr w:type="spellStart"/>
       <w:r>
         <w:rPr>
           <w:rFonts w:ascii="Arial" w:hAnsi="Arial" w:cs="Arial"/>
@@ -7247,8 +8079,9 @@
           <w:szCs w:val="24"/>
           <w:lang w:val="en-US"/>
         </w:rPr>
-        <w:t xml:space="preserve">Blood Pressure </w:t>
-      </w:r>
+        <w:t>Registro</w:t>
+      </w:r>
+      <w:proofErr w:type="spellEnd"/>
       <w:r>
         <w:rPr>
           <w:rFonts w:ascii="Arial" w:hAnsi="Arial" w:cs="Arial"/>
@@ -7256,8 +8089,9 @@
           <w:szCs w:val="24"/>
           <w:lang w:val="en-US"/>
         </w:rPr>
-        <w:t>–</w:t>
-      </w:r>
+        <w:t xml:space="preserve"> de </w:t>
+      </w:r>
+      <w:proofErr w:type="spellStart"/>
       <w:r>
         <w:rPr>
           <w:rFonts w:ascii="Arial" w:hAnsi="Arial" w:cs="Arial"/>
@@ -7265,83 +8099,262 @@
           <w:szCs w:val="24"/>
           <w:lang w:val="en-US"/>
         </w:rPr>
+        <w:t>presión</w:t>
+      </w:r>
+      <w:proofErr w:type="spellEnd"/>
+      <w:r>
+        <w:rPr>
+          <w:rFonts w:ascii="Arial" w:hAnsi="Arial" w:cs="Arial"/>
+          <w:sz w:val="24"/>
+          <w:szCs w:val="24"/>
+          <w:lang w:val="en-US"/>
+        </w:rPr>
+        <w:t xml:space="preserve"> arterial</w:t>
+      </w:r>
+    </w:p>
+    <w:p>
+      <w:pPr>
+        <w:rPr>
+          <w:rFonts w:ascii="Arial" w:hAnsi="Arial" w:cs="Arial"/>
+          <w:sz w:val="24"/>
+          <w:szCs w:val="24"/>
+        </w:rPr>
+      </w:pPr>
+      <w:r>
+        <w:rPr>
+          <w:rFonts w:ascii="Arial" w:hAnsi="Arial" w:cs="Arial"/>
+          <w:sz w:val="24"/>
+          <w:szCs w:val="24"/>
+        </w:rPr>
+        <w:t xml:space="preserve">También existen </w:t>
+      </w:r>
+      <w:r>
+        <w:rPr>
+          <w:rFonts w:ascii="Arial" w:hAnsi="Arial" w:cs="Arial"/>
+          <w:sz w:val="24"/>
+          <w:szCs w:val="24"/>
+        </w:rPr>
+        <w:t>tensiómetros digital</w:t>
+      </w:r>
+      <w:r>
+        <w:rPr>
+          <w:rFonts w:ascii="Arial" w:hAnsi="Arial" w:cs="Arial"/>
+          <w:sz w:val="24"/>
+          <w:szCs w:val="24"/>
+        </w:rPr>
+        <w:t>es que incluyen un software</w:t>
+      </w:r>
+      <w:r>
+        <w:rPr>
+          <w:rFonts w:ascii="Arial" w:hAnsi="Arial" w:cs="Arial"/>
+          <w:sz w:val="24"/>
+          <w:szCs w:val="24"/>
+        </w:rPr>
+        <w:t>, como por ejemplo</w:t>
+      </w:r>
+      <w:r>
+        <w:rPr>
+          <w:rFonts w:ascii="Arial" w:hAnsi="Arial" w:cs="Arial"/>
+          <w:sz w:val="24"/>
+          <w:szCs w:val="24"/>
+        </w:rPr>
+        <w:t xml:space="preserve"> el</w:t>
+      </w:r>
+      <w:r>
+        <w:rPr>
+          <w:rFonts w:ascii="Arial" w:hAnsi="Arial" w:cs="Arial"/>
+          <w:sz w:val="24"/>
+          <w:szCs w:val="24"/>
+        </w:rPr>
+        <w:t xml:space="preserve"> tensiómetro de brazo Ga.ma Bp-101r</w:t>
+      </w:r>
+      <w:r>
+        <w:rPr>
+          <w:rFonts w:ascii="Arial" w:hAnsi="Arial" w:cs="Arial"/>
+          <w:sz w:val="24"/>
+          <w:szCs w:val="24"/>
+        </w:rPr>
+        <w:t>-PC, que permite la conectividad a la pc, almacenar las mediciones</w:t>
+      </w:r>
+      <w:r>
+        <w:rPr>
+          <w:rFonts w:ascii="Arial" w:hAnsi="Arial" w:cs="Arial"/>
+          <w:sz w:val="24"/>
+          <w:szCs w:val="24"/>
+        </w:rPr>
+        <w:t xml:space="preserve"> y</w:t>
+      </w:r>
+      <w:r>
+        <w:rPr>
+          <w:rFonts w:ascii="Arial" w:hAnsi="Arial" w:cs="Arial"/>
+          <w:sz w:val="24"/>
+          <w:szCs w:val="24"/>
+        </w:rPr>
         <w:t xml:space="preserve"> </w:t>
       </w:r>
+      <w:r>
+        <w:rPr>
+          <w:rFonts w:ascii="Arial" w:hAnsi="Arial" w:cs="Arial"/>
+          <w:sz w:val="24"/>
+          <w:szCs w:val="24"/>
+        </w:rPr>
+        <w:t>c</w:t>
+      </w:r>
+      <w:r>
+        <w:rPr>
+          <w:rFonts w:ascii="Arial" w:hAnsi="Arial" w:cs="Arial"/>
+          <w:sz w:val="24"/>
+          <w:szCs w:val="24"/>
+        </w:rPr>
+        <w:t>onsultarlas en cualquier momento.</w:t>
+      </w:r>
+    </w:p>
+    <w:p>
+      <w:pPr>
+        <w:rPr>
+          <w:rFonts w:ascii="Arial" w:hAnsi="Arial" w:cs="Arial"/>
+          <w:sz w:val="24"/>
+          <w:szCs w:val="24"/>
+        </w:rPr>
+      </w:pPr>
+      <w:r>
+        <w:rPr>
+          <w:rFonts w:ascii="Arial" w:hAnsi="Arial" w:cs="Arial"/>
+          <w:sz w:val="24"/>
+          <w:szCs w:val="24"/>
+        </w:rPr>
+        <w:t xml:space="preserve">Otro modelo de tensiómetro digital que incluye un software para controlar las mediciones es </w:t>
+      </w:r>
       <w:proofErr w:type="spellStart"/>
       <w:r>
         <w:rPr>
           <w:rFonts w:ascii="Arial" w:hAnsi="Arial" w:cs="Arial"/>
           <w:sz w:val="24"/>
           <w:szCs w:val="24"/>
-          <w:lang w:val="en-US"/>
-        </w:rPr>
-        <w:t>Heartcare</w:t>
+        </w:rPr>
+        <w:t>Omron</w:t>
       </w:r>
       <w:proofErr w:type="spellEnd"/>
+      <w:r>
+        <w:rPr>
+          <w:rFonts w:ascii="Arial" w:hAnsi="Arial" w:cs="Arial"/>
+          <w:sz w:val="24"/>
+          <w:szCs w:val="24"/>
+        </w:rPr>
+        <w:t xml:space="preserve"> MIT Elite Plus </w:t>
+      </w:r>
+      <w:proofErr w:type="spellStart"/>
+      <w:r>
+        <w:rPr>
+          <w:rFonts w:ascii="Arial" w:hAnsi="Arial" w:cs="Arial"/>
+          <w:sz w:val="24"/>
+          <w:szCs w:val="24"/>
+        </w:rPr>
+        <w:t>Upper</w:t>
+      </w:r>
+      <w:proofErr w:type="spellEnd"/>
+      <w:r>
+        <w:rPr>
+          <w:rFonts w:ascii="Arial" w:hAnsi="Arial" w:cs="Arial"/>
+          <w:sz w:val="24"/>
+          <w:szCs w:val="24"/>
+        </w:rPr>
+        <w:t xml:space="preserve"> </w:t>
+      </w:r>
+      <w:proofErr w:type="spellStart"/>
+      <w:r>
+        <w:rPr>
+          <w:rFonts w:ascii="Arial" w:hAnsi="Arial" w:cs="Arial"/>
+          <w:sz w:val="24"/>
+          <w:szCs w:val="24"/>
+        </w:rPr>
+        <w:t>Arm</w:t>
+      </w:r>
+      <w:proofErr w:type="spellEnd"/>
+      <w:r>
+        <w:rPr>
+          <w:rFonts w:ascii="Arial" w:hAnsi="Arial" w:cs="Arial"/>
+          <w:sz w:val="24"/>
+          <w:szCs w:val="24"/>
+        </w:rPr>
+        <w:t xml:space="preserve"> </w:t>
+      </w:r>
+      <w:proofErr w:type="spellStart"/>
+      <w:r>
+        <w:rPr>
+          <w:rFonts w:ascii="Arial" w:hAnsi="Arial" w:cs="Arial"/>
+          <w:sz w:val="24"/>
+          <w:szCs w:val="24"/>
+        </w:rPr>
+        <w:t>Blood</w:t>
+      </w:r>
+      <w:proofErr w:type="spellEnd"/>
+      <w:r>
+        <w:rPr>
+          <w:rFonts w:ascii="Arial" w:hAnsi="Arial" w:cs="Arial"/>
+          <w:sz w:val="24"/>
+          <w:szCs w:val="24"/>
+        </w:rPr>
+        <w:t xml:space="preserve"> </w:t>
+      </w:r>
+      <w:proofErr w:type="spellStart"/>
+      <w:r>
+        <w:rPr>
+          <w:rFonts w:ascii="Arial" w:hAnsi="Arial" w:cs="Arial"/>
+          <w:sz w:val="24"/>
+          <w:szCs w:val="24"/>
+        </w:rPr>
+        <w:t>Pressure</w:t>
+      </w:r>
+      <w:proofErr w:type="spellEnd"/>
+      <w:r>
+        <w:rPr>
+          <w:rFonts w:ascii="Arial" w:hAnsi="Arial" w:cs="Arial"/>
+          <w:sz w:val="24"/>
+          <w:szCs w:val="24"/>
+        </w:rPr>
+        <w:t xml:space="preserve"> Monitor</w:t>
+      </w:r>
+      <w:r>
+        <w:rPr>
+          <w:rFonts w:ascii="Arial" w:hAnsi="Arial" w:cs="Arial"/>
+          <w:sz w:val="24"/>
+          <w:szCs w:val="24"/>
+        </w:rPr>
+        <w:t>, el cual no está disponible para la importaci</w:t>
+      </w:r>
+      <w:r>
+        <w:rPr>
+          <w:rFonts w:ascii="Arial" w:hAnsi="Arial" w:cs="Arial"/>
+          <w:sz w:val="24"/>
+          <w:szCs w:val="24"/>
+        </w:rPr>
+        <w:t xml:space="preserve">ón a la </w:t>
+      </w:r>
+      <w:r>
+        <w:rPr>
+          <w:rFonts w:ascii="Arial" w:hAnsi="Arial" w:cs="Arial"/>
+          <w:sz w:val="24"/>
+          <w:szCs w:val="24"/>
+        </w:rPr>
+        <w:t>argentina.</w:t>
+      </w:r>
+      <w:r>
+        <w:rPr>
+          <w:rFonts w:ascii="Arial" w:hAnsi="Arial" w:cs="Arial"/>
+          <w:sz w:val="24"/>
+          <w:szCs w:val="24"/>
+        </w:rPr>
+        <w:t xml:space="preserve"> </w:t>
+      </w:r>
     </w:p>
     <w:p>
       <w:pPr>
         <w:pStyle w:val="Prrafodelista"/>
-        <w:numPr>
-          <w:ilvl w:val="0"/>
-          <w:numId w:val="13"/>
-        </w:numPr>
-        <w:rPr>
-          <w:rFonts w:ascii="Arial" w:hAnsi="Arial" w:cs="Arial"/>
-          <w:sz w:val="24"/>
-          <w:szCs w:val="24"/>
-          <w:lang w:val="en-US"/>
-        </w:rPr>
-      </w:pPr>
-      <w:proofErr w:type="spellStart"/>
-      <w:r>
-        <w:rPr>
-          <w:rFonts w:ascii="Arial" w:hAnsi="Arial" w:cs="Arial"/>
-          <w:sz w:val="24"/>
-          <w:szCs w:val="24"/>
-          <w:lang w:val="en-US"/>
-        </w:rPr>
-        <w:t>Registro</w:t>
-      </w:r>
-      <w:proofErr w:type="spellEnd"/>
-      <w:r>
-        <w:rPr>
-          <w:rFonts w:ascii="Arial" w:hAnsi="Arial" w:cs="Arial"/>
-          <w:sz w:val="24"/>
-          <w:szCs w:val="24"/>
-          <w:lang w:val="en-US"/>
-        </w:rPr>
-        <w:t xml:space="preserve"> de </w:t>
-      </w:r>
-      <w:proofErr w:type="spellStart"/>
-      <w:r>
-        <w:rPr>
-          <w:rFonts w:ascii="Arial" w:hAnsi="Arial" w:cs="Arial"/>
-          <w:sz w:val="24"/>
-          <w:szCs w:val="24"/>
-          <w:lang w:val="en-US"/>
-        </w:rPr>
-        <w:t>presión</w:t>
-      </w:r>
-      <w:proofErr w:type="spellEnd"/>
-      <w:r>
-        <w:rPr>
-          <w:rFonts w:ascii="Arial" w:hAnsi="Arial" w:cs="Arial"/>
-          <w:sz w:val="24"/>
-          <w:szCs w:val="24"/>
-          <w:lang w:val="en-US"/>
-        </w:rPr>
-        <w:t xml:space="preserve"> arterial</w:t>
-      </w:r>
-    </w:p>
-    <w:p>
-      <w:pPr>
-        <w:pStyle w:val="Prrafodelista"/>
-        <w:rPr>
-          <w:rFonts w:ascii="Arial" w:hAnsi="Arial" w:cs="Arial"/>
-          <w:sz w:val="24"/>
-          <w:szCs w:val="24"/>
-          <w:lang w:val="en-US"/>
+        <w:rPr>
+          <w:rFonts w:ascii="Arial" w:hAnsi="Arial" w:cs="Arial"/>
+          <w:sz w:val="24"/>
+          <w:szCs w:val="24"/>
         </w:rPr>
       </w:pPr>
     </w:p>
@@ -7354,16 +8367,17 @@
           <w:u w:val="single"/>
         </w:rPr>
       </w:pPr>
-      <w:bookmarkStart w:id="5" w:name="_Toc449884800"/>
+      <w:bookmarkStart w:id="6" w:name="_Toc449884800"/>
       <w:r>
         <w:rPr>
           <w:sz w:val="32"/>
           <w:szCs w:val="32"/>
           <w:u w:val="single"/>
         </w:rPr>
+        <w:lastRenderedPageBreak/>
         <w:t>Diagnóstico</w:t>
       </w:r>
-      <w:bookmarkEnd w:id="5"/>
+      <w:bookmarkEnd w:id="6"/>
     </w:p>
     <w:p/>
     <w:p>
@@ -7373,14 +8387,14 @@
           <w:sz w:val="32"/>
         </w:rPr>
       </w:pPr>
-      <w:bookmarkStart w:id="6" w:name="_Toc449884801"/>
+      <w:bookmarkStart w:id="7" w:name="_Toc449884801"/>
       <w:r>
         <w:rPr>
           <w:sz w:val="32"/>
         </w:rPr>
         <w:t>Requerimientos funcionales</w:t>
       </w:r>
-      <w:bookmarkEnd w:id="6"/>
+      <w:bookmarkEnd w:id="7"/>
     </w:p>
     <w:p>
       <w:pPr>
@@ -7685,14 +8699,14 @@
           <w:sz w:val="32"/>
         </w:rPr>
       </w:pPr>
-      <w:bookmarkStart w:id="7" w:name="_Toc449884802"/>
+      <w:bookmarkStart w:id="8" w:name="_Toc449884802"/>
       <w:r>
         <w:rPr>
           <w:sz w:val="32"/>
         </w:rPr>
         <w:t>Requerimientos no funcionales</w:t>
       </w:r>
-      <w:bookmarkEnd w:id="7"/>
+      <w:bookmarkEnd w:id="8"/>
     </w:p>
     <w:p>
       <w:pPr>
@@ -7801,7 +8815,6 @@
           <w:sz w:val="24"/>
           <w:szCs w:val="24"/>
         </w:rPr>
-        <w:lastRenderedPageBreak/>
         <w:t>Las interfaces deberán ser construidas en un formato similar al de Windows.</w:t>
       </w:r>
     </w:p>
@@ -7897,7 +8910,7 @@
           <w:u w:val="single"/>
         </w:rPr>
       </w:pPr>
-      <w:bookmarkStart w:id="8" w:name="_Toc449884803"/>
+      <w:bookmarkStart w:id="9" w:name="_Toc449884803"/>
       <w:r>
         <w:rPr>
           <w:sz w:val="32"/>
@@ -7905,7 +8918,7 @@
         </w:rPr>
         <w:t>Propuesta del sistema de información</w:t>
       </w:r>
-      <w:bookmarkEnd w:id="8"/>
+      <w:bookmarkEnd w:id="9"/>
     </w:p>
     <w:p>
       <w:pPr>
@@ -7915,7 +8928,7 @@
           <w:u w:val="single"/>
         </w:rPr>
       </w:pPr>
-      <w:bookmarkStart w:id="9" w:name="_Toc449884804"/>
+      <w:bookmarkStart w:id="10" w:name="_Toc449884804"/>
       <w:r>
         <w:rPr>
           <w:sz w:val="32"/>
@@ -7923,7 +8936,7 @@
         </w:rPr>
         <w:t>Objetivo</w:t>
       </w:r>
-      <w:bookmarkEnd w:id="9"/>
+      <w:bookmarkEnd w:id="10"/>
     </w:p>
     <w:p>
       <w:pPr>
@@ -7949,6 +8962,7 @@
           <w:sz w:val="24"/>
           <w:szCs w:val="24"/>
         </w:rPr>
+        <w:lastRenderedPageBreak/>
         <w:t>Procesar y brindar información que permita gestionar pacientes</w:t>
       </w:r>
       <w:r>
@@ -7958,7 +8972,7 @@
           <w:sz w:val="24"/>
           <w:szCs w:val="24"/>
         </w:rPr>
-        <w:t xml:space="preserve"> de un profesional médico, </w:t>
+        <w:t xml:space="preserve"> con </w:t>
       </w:r>
       <w:r>
         <w:rPr>
@@ -7967,7 +8981,7 @@
           <w:sz w:val="24"/>
           <w:szCs w:val="24"/>
         </w:rPr>
-        <w:t>mediciones de la presión art</w:t>
+        <w:t>hipertensión arterial</w:t>
       </w:r>
       <w:r>
         <w:rPr>
@@ -7976,7 +8990,7 @@
           <w:sz w:val="24"/>
           <w:szCs w:val="24"/>
         </w:rPr>
-        <w:t xml:space="preserve">erial, medicamentos recetados, </w:t>
+        <w:t xml:space="preserve"> de un profesional médico</w:t>
       </w:r>
       <w:r>
         <w:rPr>
@@ -7985,7 +8999,7 @@
           <w:sz w:val="24"/>
           <w:szCs w:val="24"/>
         </w:rPr>
-        <w:t>estu</w:t>
+        <w:t>,</w:t>
       </w:r>
       <w:r>
         <w:rPr>
@@ -7994,7 +9008,7 @@
           <w:sz w:val="24"/>
           <w:szCs w:val="24"/>
         </w:rPr>
-        <w:t xml:space="preserve">dios realizados, gestionar </w:t>
+        <w:t xml:space="preserve"> gestionar</w:t>
       </w:r>
       <w:r>
         <w:rPr>
@@ -8003,6 +9017,24 @@
           <w:sz w:val="24"/>
           <w:szCs w:val="24"/>
         </w:rPr>
+        <w:t xml:space="preserve"> las</w:t>
+      </w:r>
+      <w:r>
+        <w:rPr>
+          <w:rFonts w:ascii="Arial" w:hAnsi="Arial" w:cs="Arial"/>
+          <w:color w:val="000000"/>
+          <w:sz w:val="24"/>
+          <w:szCs w:val="24"/>
+        </w:rPr>
+        <w:t xml:space="preserve"> </w:t>
+      </w:r>
+      <w:r>
+        <w:rPr>
+          <w:rFonts w:ascii="Arial" w:hAnsi="Arial" w:cs="Arial"/>
+          <w:color w:val="000000"/>
+          <w:sz w:val="24"/>
+          <w:szCs w:val="24"/>
+        </w:rPr>
         <w:t>historia</w:t>
       </w:r>
       <w:r>
@@ -8030,7 +9062,7 @@
           <w:sz w:val="24"/>
           <w:szCs w:val="24"/>
         </w:rPr>
-        <w:t>s de los pacientes</w:t>
+        <w:t>s</w:t>
       </w:r>
       <w:r>
         <w:rPr>
@@ -8039,7 +9071,34 @@
           <w:sz w:val="24"/>
           <w:szCs w:val="24"/>
         </w:rPr>
-        <w:t xml:space="preserve"> y generar informes para contribuir al tratamiento de la presión arterial.</w:t>
+        <w:t xml:space="preserve"> </w:t>
+      </w:r>
+      <w:r>
+        <w:rPr>
+          <w:rFonts w:ascii="Arial" w:hAnsi="Arial" w:cs="Arial"/>
+          <w:color w:val="000000"/>
+          <w:sz w:val="24"/>
+          <w:szCs w:val="24"/>
+        </w:rPr>
+        <w:t>y generar informes</w:t>
+      </w:r>
+      <w:r>
+        <w:rPr>
+          <w:rFonts w:ascii="Arial" w:hAnsi="Arial" w:cs="Arial"/>
+          <w:color w:val="000000"/>
+          <w:sz w:val="24"/>
+          <w:szCs w:val="24"/>
+        </w:rPr>
+        <w:t xml:space="preserve"> correspondientes</w:t>
+      </w:r>
+      <w:r>
+        <w:rPr>
+          <w:rFonts w:ascii="Arial" w:hAnsi="Arial" w:cs="Arial"/>
+          <w:color w:val="000000"/>
+          <w:sz w:val="24"/>
+          <w:szCs w:val="24"/>
+        </w:rPr>
+        <w:t xml:space="preserve"> para contribuir al tratamiento.</w:t>
       </w:r>
     </w:p>
     <w:p>
@@ -8050,7 +9109,7 @@
           <w:u w:val="single"/>
         </w:rPr>
       </w:pPr>
-      <w:bookmarkStart w:id="10" w:name="_Toc449884805"/>
+      <w:bookmarkStart w:id="11" w:name="_Toc449884805"/>
       <w:r>
         <w:rPr>
           <w:sz w:val="32"/>
@@ -8058,9 +9117,74 @@
         </w:rPr>
         <w:t>Alcances</w:t>
       </w:r>
-      <w:bookmarkEnd w:id="10"/>
-    </w:p>
-    <w:p/>
+      <w:bookmarkEnd w:id="11"/>
+    </w:p>
+    <w:p>
+      <w:pPr>
+        <w:rPr>
+          <w:rFonts w:ascii="Arial" w:hAnsi="Arial" w:cs="Arial"/>
+          <w:sz w:val="24"/>
+          <w:szCs w:val="24"/>
+        </w:rPr>
+      </w:pPr>
+    </w:p>
+    <w:p>
+      <w:pPr>
+        <w:rPr>
+          <w:rFonts w:ascii="Arial" w:hAnsi="Arial" w:cs="Arial"/>
+          <w:sz w:val="24"/>
+          <w:szCs w:val="24"/>
+        </w:rPr>
+      </w:pPr>
+      <w:r>
+        <w:rPr>
+          <w:rFonts w:ascii="Arial" w:hAnsi="Arial" w:cs="Arial"/>
+          <w:sz w:val="24"/>
+          <w:szCs w:val="24"/>
+        </w:rPr>
+        <w:t>A continuación se detallan los alcances del sistema de información, en los</w:t>
+      </w:r>
+      <w:r>
+        <w:rPr>
+          <w:rFonts w:ascii="Arial" w:hAnsi="Arial" w:cs="Arial"/>
+          <w:sz w:val="24"/>
+          <w:szCs w:val="24"/>
+        </w:rPr>
+        <w:t xml:space="preserve"> siguientes</w:t>
+      </w:r>
+      <w:r>
+        <w:rPr>
+          <w:rFonts w:ascii="Arial" w:hAnsi="Arial" w:cs="Arial"/>
+          <w:sz w:val="24"/>
+          <w:szCs w:val="24"/>
+        </w:rPr>
+        <w:t xml:space="preserve"> módulos</w:t>
+      </w:r>
+      <w:r>
+        <w:rPr>
+          <w:rFonts w:ascii="Arial" w:hAnsi="Arial" w:cs="Arial"/>
+          <w:sz w:val="24"/>
+          <w:szCs w:val="24"/>
+        </w:rPr>
+        <w:t>:</w:t>
+      </w:r>
+      <w:r>
+        <w:rPr>
+          <w:rFonts w:ascii="Arial" w:hAnsi="Arial" w:cs="Arial"/>
+          <w:sz w:val="24"/>
+          <w:szCs w:val="24"/>
+        </w:rPr>
+        <w:t xml:space="preserve"> pacientes, historias clínicas, profesionales médicos, planificaciones, informes, información estadística y usuarios</w:t>
+      </w:r>
+      <w:r>
+        <w:rPr>
+          <w:rFonts w:ascii="Arial" w:hAnsi="Arial" w:cs="Arial"/>
+          <w:sz w:val="24"/>
+          <w:szCs w:val="24"/>
+        </w:rPr>
+        <w:t>.</w:t>
+      </w:r>
+    </w:p>
     <w:p>
       <w:pPr>
         <w:rPr>
@@ -8359,23 +9483,7 @@
           <w:sz w:val="24"/>
           <w:szCs w:val="24"/>
         </w:rPr>
-        <w:t>Gestionar mediciones de pr</w:t>
-      </w:r>
-      <w:r>
-        <w:rPr>
-          <w:rFonts w:ascii="Arial" w:hAnsi="Arial" w:cs="Arial"/>
-          <w:sz w:val="24"/>
-          <w:szCs w:val="24"/>
-        </w:rPr>
-        <w:t>esión arterial</w:t>
-      </w:r>
-      <w:r>
-        <w:rPr>
-          <w:rFonts w:ascii="Arial" w:hAnsi="Arial" w:cs="Arial"/>
-          <w:sz w:val="24"/>
-          <w:szCs w:val="24"/>
-        </w:rPr>
-        <w:t>:</w:t>
+        <w:t>Gestionar mediciones de presión arterial:</w:t>
       </w:r>
     </w:p>
     <w:p>
@@ -8578,7 +9686,6 @@
           <w:sz w:val="24"/>
           <w:szCs w:val="24"/>
         </w:rPr>
-        <w:lastRenderedPageBreak/>
         <w:t>Modificar estudio.</w:t>
       </w:r>
     </w:p>
@@ -8770,6 +9877,7 @@
           <w:sz w:val="24"/>
           <w:szCs w:val="24"/>
         </w:rPr>
+        <w:lastRenderedPageBreak/>
         <w:t xml:space="preserve">Registrar observaciones del estado de los pacientes al momento de la consulta. </w:t>
       </w:r>
     </w:p>
@@ -8792,7 +9900,15 @@
           <w:sz w:val="24"/>
           <w:szCs w:val="24"/>
         </w:rPr>
-        <w:t xml:space="preserve">Adjuntar </w:t>
+        <w:t>Registrar</w:t>
+      </w:r>
+      <w:r>
+        <w:rPr>
+          <w:rFonts w:ascii="Arial" w:hAnsi="Arial" w:cs="Arial"/>
+          <w:sz w:val="24"/>
+          <w:szCs w:val="24"/>
+        </w:rPr>
+        <w:t xml:space="preserve"> </w:t>
       </w:r>
       <w:r>
         <w:rPr>
@@ -8830,7 +9946,7 @@
           <w:sz w:val="24"/>
           <w:szCs w:val="24"/>
         </w:rPr>
-        <w:t>Adjuntar</w:t>
+        <w:t>Registrar</w:t>
       </w:r>
       <w:r>
         <w:rPr>
@@ -8860,7 +9976,15 @@
           <w:sz w:val="24"/>
           <w:szCs w:val="24"/>
         </w:rPr>
-        <w:t xml:space="preserve">Adjuntar </w:t>
+        <w:t>Registrar</w:t>
+      </w:r>
+      <w:r>
+        <w:rPr>
+          <w:rFonts w:ascii="Arial" w:hAnsi="Arial" w:cs="Arial"/>
+          <w:sz w:val="24"/>
+          <w:szCs w:val="24"/>
+        </w:rPr>
+        <w:t xml:space="preserve"> </w:t>
       </w:r>
       <w:r>
         <w:rPr>
@@ -8890,7 +10014,15 @@
           <w:sz w:val="24"/>
           <w:szCs w:val="24"/>
         </w:rPr>
-        <w:t xml:space="preserve">Adjuntar </w:t>
+        <w:t>Registrar</w:t>
+      </w:r>
+      <w:r>
+        <w:rPr>
+          <w:rFonts w:ascii="Arial" w:hAnsi="Arial" w:cs="Arial"/>
+          <w:sz w:val="24"/>
+          <w:szCs w:val="24"/>
+        </w:rPr>
+        <w:t xml:space="preserve"> </w:t>
       </w:r>
       <w:r>
         <w:rPr>
@@ -8928,7 +10060,59 @@
           <w:sz w:val="24"/>
           <w:szCs w:val="24"/>
         </w:rPr>
-        <w:t>Adjuntar estudios.</w:t>
+        <w:t>Registrar</w:t>
+      </w:r>
+      <w:r>
+        <w:rPr>
+          <w:rFonts w:ascii="Arial" w:hAnsi="Arial" w:cs="Arial"/>
+          <w:sz w:val="24"/>
+          <w:szCs w:val="24"/>
+        </w:rPr>
+        <w:t xml:space="preserve"> estudios.</w:t>
+      </w:r>
+    </w:p>
+    <w:p>
+      <w:pPr>
+        <w:pStyle w:val="Prrafodelista"/>
+        <w:numPr>
+          <w:ilvl w:val="1"/>
+          <w:numId w:val="19"/>
+        </w:numPr>
+        <w:rPr>
+          <w:rFonts w:ascii="Arial" w:hAnsi="Arial" w:cs="Arial"/>
+          <w:sz w:val="24"/>
+          <w:szCs w:val="24"/>
+        </w:rPr>
+      </w:pPr>
+      <w:r>
+        <w:rPr>
+          <w:rFonts w:ascii="Arial" w:hAnsi="Arial" w:cs="Arial"/>
+          <w:sz w:val="24"/>
+          <w:szCs w:val="24"/>
+        </w:rPr>
+        <w:t>Registrar historial de medicamentos.</w:t>
+      </w:r>
+    </w:p>
+    <w:p>
+      <w:pPr>
+        <w:pStyle w:val="Prrafodelista"/>
+        <w:numPr>
+          <w:ilvl w:val="1"/>
+          <w:numId w:val="19"/>
+        </w:numPr>
+        <w:rPr>
+          <w:rFonts w:ascii="Arial" w:hAnsi="Arial" w:cs="Arial"/>
+          <w:sz w:val="24"/>
+          <w:szCs w:val="24"/>
+        </w:rPr>
+      </w:pPr>
+      <w:r>
+        <w:rPr>
+          <w:rFonts w:ascii="Arial" w:hAnsi="Arial" w:cs="Arial"/>
+          <w:sz w:val="24"/>
+          <w:szCs w:val="24"/>
+        </w:rPr>
+        <w:t>Registrar historial de médicos.</w:t>
       </w:r>
     </w:p>
     <w:p>
@@ -9457,15 +10641,6 @@
       <w:pPr>
         <w:rPr>
           <w:rFonts w:ascii="Arial" w:hAnsi="Arial" w:cs="Arial"/>
-          <w:sz w:val="24"/>
-          <w:szCs w:val="24"/>
-        </w:rPr>
-      </w:pPr>
-    </w:p>
-    <w:p>
-      <w:pPr>
-        <w:rPr>
-          <w:rFonts w:ascii="Arial" w:hAnsi="Arial" w:cs="Arial"/>
           <w:b/>
           <w:sz w:val="24"/>
           <w:szCs w:val="24"/>
@@ -9480,7 +10655,6 @@
           <w:szCs w:val="24"/>
           <w:u w:val="single"/>
         </w:rPr>
-        <w:lastRenderedPageBreak/>
         <w:t>I</w:t>
       </w:r>
       <w:r>
@@ -9664,6 +10838,7 @@
           <w:sz w:val="24"/>
           <w:szCs w:val="24"/>
         </w:rPr>
+        <w:lastRenderedPageBreak/>
         <w:t>Brindar información de las mediciones de presión arterial de los pacientes:</w:t>
       </w:r>
     </w:p>
@@ -9841,8 +11016,6 @@
         </w:rPr>
         <w:t>Registrar baja de un</w:t>
       </w:r>
-      <w:bookmarkStart w:id="11" w:name="_GoBack"/>
-      <w:bookmarkEnd w:id="11"/>
       <w:r>
         <w:rPr>
           <w:rFonts w:ascii="Arial" w:hAnsi="Arial" w:cs="Arial"/>
@@ -9875,7 +11048,6 @@
     </w:p>
     <w:p>
       <w:pPr>
-        <w:pStyle w:val="Prrafodelista"/>
         <w:rPr>
           <w:rFonts w:ascii="Arial" w:hAnsi="Arial" w:cs="Arial"/>
           <w:b/>
@@ -9884,6 +11056,27 @@
           <w:u w:val="single"/>
         </w:rPr>
       </w:pPr>
+    </w:p>
+    <w:p>
+      <w:pPr>
+        <w:rPr>
+          <w:rFonts w:ascii="Arial" w:hAnsi="Arial" w:cs="Arial"/>
+          <w:b/>
+          <w:sz w:val="24"/>
+          <w:szCs w:val="24"/>
+          <w:u w:val="single"/>
+        </w:rPr>
+      </w:pPr>
+      <w:r>
+        <w:rPr>
+          <w:rFonts w:ascii="Arial" w:hAnsi="Arial" w:cs="Arial"/>
+          <w:b/>
+          <w:sz w:val="24"/>
+          <w:szCs w:val="24"/>
+          <w:u w:val="single"/>
+        </w:rPr>
+        <w:br w:type="page"/>
+      </w:r>
     </w:p>
     <w:p>
       <w:pPr>
@@ -9901,6 +11094,7 @@
           <w:szCs w:val="32"/>
           <w:u w:val="single"/>
         </w:rPr>
+        <w:lastRenderedPageBreak/>
         <w:t>Estudio de Factibilidad</w:t>
       </w:r>
       <w:bookmarkEnd w:id="12"/>
@@ -10054,7 +11248,6 @@
           <w:sz w:val="24"/>
           <w:szCs w:val="24"/>
         </w:rPr>
-        <w:lastRenderedPageBreak/>
         <w:t>La factibilidad técnica s</w:t>
       </w:r>
       <w:r>
@@ -10541,7 +11734,16 @@
           <w:sz w:val="24"/>
           <w:szCs w:val="24"/>
         </w:rPr>
-        <w:t xml:space="preserve"> los cuales son software libre con licencias GNU GPL.</w:t>
+        <w:t xml:space="preserve"> los cuales son </w:t>
+      </w:r>
+      <w:r>
+        <w:rPr>
+          <w:rFonts w:ascii="Arial" w:hAnsi="Arial" w:cs="Arial"/>
+          <w:sz w:val="24"/>
+          <w:szCs w:val="24"/>
+        </w:rPr>
+        <w:lastRenderedPageBreak/>
+        <w:t>software libre con licencias GNU GPL.</w:t>
       </w:r>
       <w:r>
         <w:rPr>
@@ -10747,16 +11949,7 @@
           <w:sz w:val="24"/>
           <w:szCs w:val="24"/>
         </w:rPr>
-        <w:t xml:space="preserve">en la práctica el </w:t>
-      </w:r>
-      <w:r>
-        <w:rPr>
-          <w:rFonts w:ascii="Arial" w:hAnsi="Arial" w:cs="Arial"/>
-          <w:sz w:val="24"/>
-          <w:szCs w:val="24"/>
-        </w:rPr>
-        <w:lastRenderedPageBreak/>
-        <w:t>especialista recibe las mediciones de presión arterial en forma individual, manuscrita y desordenadas.</w:t>
+        <w:t>en la práctica el especialista recibe las mediciones de presión arterial en forma individual, manuscrita y desordenadas.</w:t>
       </w:r>
     </w:p>
     <w:p>
@@ -11341,6 +12534,7 @@
         <w:rPr>
           <w:rFonts w:ascii="Arial" w:hAnsi="Arial" w:cs="Arial"/>
         </w:rPr>
+        <w:lastRenderedPageBreak/>
         <w:t xml:space="preserve">En caso incluir </w:t>
       </w:r>
       <w:r>
@@ -12336,7 +13530,6 @@
           <w:sz w:val="24"/>
           <w:szCs w:val="24"/>
         </w:rPr>
-        <w:lastRenderedPageBreak/>
         <w:t>En el caso de utilizar versione</w:t>
       </w:r>
       <w:r>
@@ -13552,7 +14745,17 @@
                 <w:szCs w:val="24"/>
                 <w:lang w:val="en-US"/>
               </w:rPr>
-              <w:t xml:space="preserve">: Intel(R) Core(TM) i-3 4170 CPU 3.70 </w:t>
+              <w:t xml:space="preserve">: Intel(R) Core(TM) i-3 </w:t>
+            </w:r>
+            <w:r>
+              <w:rPr>
+                <w:rFonts w:ascii="Arial" w:hAnsi="Arial" w:cs="Arial"/>
+                <w:sz w:val="24"/>
+                <w:szCs w:val="24"/>
+                <w:lang w:val="en-US"/>
+              </w:rPr>
+              <w:lastRenderedPageBreak/>
+              <w:t xml:space="preserve">4170 CPU 3.70 </w:t>
             </w:r>
             <w:proofErr w:type="spellStart"/>
             <w:proofErr w:type="gramStart"/>
@@ -13819,7 +15022,17 @@
                 <w:sz w:val="24"/>
                 <w:szCs w:val="24"/>
               </w:rPr>
-              <w:t>$12000 x 2 = 24000</w:t>
+              <w:lastRenderedPageBreak/>
+              <w:t xml:space="preserve">$12000 x 2 = </w:t>
+            </w:r>
+            <w:r>
+              <w:rPr>
+                <w:rFonts w:ascii="Arial" w:hAnsi="Arial" w:cs="Arial"/>
+                <w:sz w:val="24"/>
+                <w:szCs w:val="24"/>
+              </w:rPr>
+              <w:lastRenderedPageBreak/>
+              <w:t>24000</w:t>
             </w:r>
           </w:p>
         </w:tc>
@@ -13849,6 +15062,7 @@
                 <w:sz w:val="24"/>
                 <w:szCs w:val="24"/>
               </w:rPr>
+              <w:lastRenderedPageBreak/>
               <w:t>2</w:t>
             </w:r>
           </w:p>
@@ -14681,6 +15895,7 @@
           <w:sz w:val="24"/>
           <w:szCs w:val="24"/>
         </w:rPr>
+        <w:lastRenderedPageBreak/>
         <w:t xml:space="preserve">Permitir conocer la </w:t>
       </w:r>
       <w:r>
@@ -14807,7 +16022,6 @@
           <w:sz w:val="24"/>
           <w:szCs w:val="24"/>
         </w:rPr>
-        <w:lastRenderedPageBreak/>
         <w:t xml:space="preserve">El modo actual </w:t>
       </w:r>
       <w:r>
@@ -15039,6 +16253,7 @@
           <w:sz w:val="24"/>
           <w:szCs w:val="24"/>
         </w:rPr>
+        <w:lastRenderedPageBreak/>
         <w:t>El Proceso Unificado de Desarrollo</w:t>
       </w:r>
       <w:r>
@@ -15279,7 +16494,6 @@
           <w:docPartUnique/>
         </w:docPartObj>
       </w:sdtPr>
-      <w:sdtEndPr/>
       <w:sdtContent>
         <w:r>
           <w:fldChar w:fldCharType="begin"/>
@@ -15294,7 +16508,7 @@
           <w:rPr>
             <w:noProof/>
           </w:rPr>
-          <w:t>13</w:t>
+          <w:t>11</w:t>
         </w:r>
         <w:r>
           <w:fldChar w:fldCharType="end"/>
@@ -15320,7 +16534,6 @@
         <w:docPartUnique/>
       </w:docPartObj>
     </w:sdtPr>
-    <w:sdtEndPr/>
     <w:sdtContent>
       <w:p>
         <w:pPr>
@@ -16087,6 +17300,119 @@
     </w:lvl>
   </w:abstractNum>
   <w:abstractNum w:abstractNumId="4">
+    <w:nsid w:val="17E01183"/>
+    <w:multiLevelType w:val="hybridMultilevel"/>
+    <w:tmpl w:val="20A23806"/>
+    <w:lvl w:ilvl="0" w:tplc="0C0A0003">
+      <w:start w:val="1"/>
+      <w:numFmt w:val="bullet"/>
+      <w:lvlText w:val="o"/>
+      <w:lvlJc w:val="left"/>
+      <w:pPr>
+        <w:ind w:left="1440" w:hanging="360"/>
+      </w:pPr>
+      <w:rPr>
+        <w:rFonts w:ascii="Courier New" w:hAnsi="Courier New" w:cs="Courier New" w:hint="default"/>
+      </w:rPr>
+    </w:lvl>
+    <w:lvl w:ilvl="1" w:tplc="0C0A0003" w:tentative="1">
+      <w:start w:val="1"/>
+      <w:numFmt w:val="bullet"/>
+      <w:lvlText w:val="o"/>
+      <w:lvlJc w:val="left"/>
+      <w:pPr>
+        <w:ind w:left="2160" w:hanging="360"/>
+      </w:pPr>
+      <w:rPr>
+        <w:rFonts w:ascii="Courier New" w:hAnsi="Courier New" w:cs="Courier New" w:hint="default"/>
+      </w:rPr>
+    </w:lvl>
+    <w:lvl w:ilvl="2" w:tplc="0C0A0005" w:tentative="1">
+      <w:start w:val="1"/>
+      <w:numFmt w:val="bullet"/>
+      <w:lvlText w:val=""/>
+      <w:lvlJc w:val="left"/>
+      <w:pPr>
+        <w:ind w:left="2880" w:hanging="360"/>
+      </w:pPr>
+      <w:rPr>
+        <w:rFonts w:ascii="Wingdings" w:hAnsi="Wingdings" w:hint="default"/>
+      </w:rPr>
+    </w:lvl>
+    <w:lvl w:ilvl="3" w:tplc="0C0A0001" w:tentative="1">
+      <w:start w:val="1"/>
+      <w:numFmt w:val="bullet"/>
+      <w:lvlText w:val=""/>
+      <w:lvlJc w:val="left"/>
+      <w:pPr>
+        <w:ind w:left="3600" w:hanging="360"/>
+      </w:pPr>
+      <w:rPr>
+        <w:rFonts w:ascii="Symbol" w:hAnsi="Symbol" w:hint="default"/>
+      </w:rPr>
+    </w:lvl>
+    <w:lvl w:ilvl="4" w:tplc="0C0A0003" w:tentative="1">
+      <w:start w:val="1"/>
+      <w:numFmt w:val="bullet"/>
+      <w:lvlText w:val="o"/>
+      <w:lvlJc w:val="left"/>
+      <w:pPr>
+        <w:ind w:left="4320" w:hanging="360"/>
+      </w:pPr>
+      <w:rPr>
+        <w:rFonts w:ascii="Courier New" w:hAnsi="Courier New" w:cs="Courier New" w:hint="default"/>
+      </w:rPr>
+    </w:lvl>
+    <w:lvl w:ilvl="5" w:tplc="0C0A0005" w:tentative="1">
+      <w:start w:val="1"/>
+      <w:numFmt w:val="bullet"/>
+      <w:lvlText w:val=""/>
+      <w:lvlJc w:val="left"/>
+      <w:pPr>
+        <w:ind w:left="5040" w:hanging="360"/>
+      </w:pPr>
+      <w:rPr>
+        <w:rFonts w:ascii="Wingdings" w:hAnsi="Wingdings" w:hint="default"/>
+      </w:rPr>
+    </w:lvl>
+    <w:lvl w:ilvl="6" w:tplc="0C0A0001" w:tentative="1">
+      <w:start w:val="1"/>
+      <w:numFmt w:val="bullet"/>
+      <w:lvlText w:val=""/>
+      <w:lvlJc w:val="left"/>
+      <w:pPr>
+        <w:ind w:left="5760" w:hanging="360"/>
+      </w:pPr>
+      <w:rPr>
+        <w:rFonts w:ascii="Symbol" w:hAnsi="Symbol" w:hint="default"/>
+      </w:rPr>
+    </w:lvl>
+    <w:lvl w:ilvl="7" w:tplc="0C0A0003" w:tentative="1">
+      <w:start w:val="1"/>
+      <w:numFmt w:val="bullet"/>
+      <w:lvlText w:val="o"/>
+      <w:lvlJc w:val="left"/>
+      <w:pPr>
+        <w:ind w:left="6480" w:hanging="360"/>
+      </w:pPr>
+      <w:rPr>
+        <w:rFonts w:ascii="Courier New" w:hAnsi="Courier New" w:cs="Courier New" w:hint="default"/>
+      </w:rPr>
+    </w:lvl>
+    <w:lvl w:ilvl="8" w:tplc="0C0A0005" w:tentative="1">
+      <w:start w:val="1"/>
+      <w:numFmt w:val="bullet"/>
+      <w:lvlText w:val=""/>
+      <w:lvlJc w:val="left"/>
+      <w:pPr>
+        <w:ind w:left="7200" w:hanging="360"/>
+      </w:pPr>
+      <w:rPr>
+        <w:rFonts w:ascii="Wingdings" w:hAnsi="Wingdings" w:hint="default"/>
+      </w:rPr>
+    </w:lvl>
+  </w:abstractNum>
+  <w:abstractNum w:abstractNumId="5">
     <w:nsid w:val="1F0A6BBE"/>
     <w:multiLevelType w:val="hybridMultilevel"/>
     <w:tmpl w:val="2FE4AE78"/>
@@ -16199,7 +17525,7 @@
       </w:rPr>
     </w:lvl>
   </w:abstractNum>
-  <w:abstractNum w:abstractNumId="5">
+  <w:abstractNum w:abstractNumId="6">
     <w:nsid w:val="231B00D4"/>
     <w:multiLevelType w:val="hybridMultilevel"/>
     <w:tmpl w:val="C90C61C4"/>
@@ -16312,7 +17638,7 @@
       </w:rPr>
     </w:lvl>
   </w:abstractNum>
-  <w:abstractNum w:abstractNumId="6">
+  <w:abstractNum w:abstractNumId="7">
     <w:nsid w:val="259D292A"/>
     <w:multiLevelType w:val="hybridMultilevel"/>
     <w:tmpl w:val="B7409924"/>
@@ -16425,7 +17751,120 @@
       </w:rPr>
     </w:lvl>
   </w:abstractNum>
-  <w:abstractNum w:abstractNumId="7">
+  <w:abstractNum w:abstractNumId="8">
+    <w:nsid w:val="2AE0045A"/>
+    <w:multiLevelType w:val="hybridMultilevel"/>
+    <w:tmpl w:val="2A64C50C"/>
+    <w:lvl w:ilvl="0" w:tplc="0C0A0003">
+      <w:start w:val="1"/>
+      <w:numFmt w:val="bullet"/>
+      <w:lvlText w:val="o"/>
+      <w:lvlJc w:val="left"/>
+      <w:pPr>
+        <w:ind w:left="1440" w:hanging="360"/>
+      </w:pPr>
+      <w:rPr>
+        <w:rFonts w:ascii="Courier New" w:hAnsi="Courier New" w:cs="Courier New" w:hint="default"/>
+      </w:rPr>
+    </w:lvl>
+    <w:lvl w:ilvl="1" w:tplc="0C0A0003" w:tentative="1">
+      <w:start w:val="1"/>
+      <w:numFmt w:val="bullet"/>
+      <w:lvlText w:val="o"/>
+      <w:lvlJc w:val="left"/>
+      <w:pPr>
+        <w:ind w:left="2160" w:hanging="360"/>
+      </w:pPr>
+      <w:rPr>
+        <w:rFonts w:ascii="Courier New" w:hAnsi="Courier New" w:cs="Courier New" w:hint="default"/>
+      </w:rPr>
+    </w:lvl>
+    <w:lvl w:ilvl="2" w:tplc="0C0A0005" w:tentative="1">
+      <w:start w:val="1"/>
+      <w:numFmt w:val="bullet"/>
+      <w:lvlText w:val=""/>
+      <w:lvlJc w:val="left"/>
+      <w:pPr>
+        <w:ind w:left="2880" w:hanging="360"/>
+      </w:pPr>
+      <w:rPr>
+        <w:rFonts w:ascii="Wingdings" w:hAnsi="Wingdings" w:hint="default"/>
+      </w:rPr>
+    </w:lvl>
+    <w:lvl w:ilvl="3" w:tplc="0C0A0001" w:tentative="1">
+      <w:start w:val="1"/>
+      <w:numFmt w:val="bullet"/>
+      <w:lvlText w:val=""/>
+      <w:lvlJc w:val="left"/>
+      <w:pPr>
+        <w:ind w:left="3600" w:hanging="360"/>
+      </w:pPr>
+      <w:rPr>
+        <w:rFonts w:ascii="Symbol" w:hAnsi="Symbol" w:hint="default"/>
+      </w:rPr>
+    </w:lvl>
+    <w:lvl w:ilvl="4" w:tplc="0C0A0003" w:tentative="1">
+      <w:start w:val="1"/>
+      <w:numFmt w:val="bullet"/>
+      <w:lvlText w:val="o"/>
+      <w:lvlJc w:val="left"/>
+      <w:pPr>
+        <w:ind w:left="4320" w:hanging="360"/>
+      </w:pPr>
+      <w:rPr>
+        <w:rFonts w:ascii="Courier New" w:hAnsi="Courier New" w:cs="Courier New" w:hint="default"/>
+      </w:rPr>
+    </w:lvl>
+    <w:lvl w:ilvl="5" w:tplc="0C0A0005" w:tentative="1">
+      <w:start w:val="1"/>
+      <w:numFmt w:val="bullet"/>
+      <w:lvlText w:val=""/>
+      <w:lvlJc w:val="left"/>
+      <w:pPr>
+        <w:ind w:left="5040" w:hanging="360"/>
+      </w:pPr>
+      <w:rPr>
+        <w:rFonts w:ascii="Wingdings" w:hAnsi="Wingdings" w:hint="default"/>
+      </w:rPr>
+    </w:lvl>
+    <w:lvl w:ilvl="6" w:tplc="0C0A0001" w:tentative="1">
+      <w:start w:val="1"/>
+      <w:numFmt w:val="bullet"/>
+      <w:lvlText w:val=""/>
+      <w:lvlJc w:val="left"/>
+      <w:pPr>
+        <w:ind w:left="5760" w:hanging="360"/>
+      </w:pPr>
+      <w:rPr>
+        <w:rFonts w:ascii="Symbol" w:hAnsi="Symbol" w:hint="default"/>
+      </w:rPr>
+    </w:lvl>
+    <w:lvl w:ilvl="7" w:tplc="0C0A0003" w:tentative="1">
+      <w:start w:val="1"/>
+      <w:numFmt w:val="bullet"/>
+      <w:lvlText w:val="o"/>
+      <w:lvlJc w:val="left"/>
+      <w:pPr>
+        <w:ind w:left="6480" w:hanging="360"/>
+      </w:pPr>
+      <w:rPr>
+        <w:rFonts w:ascii="Courier New" w:hAnsi="Courier New" w:cs="Courier New" w:hint="default"/>
+      </w:rPr>
+    </w:lvl>
+    <w:lvl w:ilvl="8" w:tplc="0C0A0005" w:tentative="1">
+      <w:start w:val="1"/>
+      <w:numFmt w:val="bullet"/>
+      <w:lvlText w:val=""/>
+      <w:lvlJc w:val="left"/>
+      <w:pPr>
+        <w:ind w:left="7200" w:hanging="360"/>
+      </w:pPr>
+      <w:rPr>
+        <w:rFonts w:ascii="Wingdings" w:hAnsi="Wingdings" w:hint="default"/>
+      </w:rPr>
+    </w:lvl>
+  </w:abstractNum>
+  <w:abstractNum w:abstractNumId="9">
     <w:nsid w:val="2B115E08"/>
     <w:multiLevelType w:val="hybridMultilevel"/>
     <w:tmpl w:val="264CA0CA"/>
@@ -16538,7 +17977,7 @@
       </w:rPr>
     </w:lvl>
   </w:abstractNum>
-  <w:abstractNum w:abstractNumId="8">
+  <w:abstractNum w:abstractNumId="10">
     <w:nsid w:val="2CA31678"/>
     <w:multiLevelType w:val="hybridMultilevel"/>
     <w:tmpl w:val="D700ACBC"/>
@@ -16651,7 +18090,7 @@
       </w:rPr>
     </w:lvl>
   </w:abstractNum>
-  <w:abstractNum w:abstractNumId="9">
+  <w:abstractNum w:abstractNumId="11">
     <w:nsid w:val="2D0A1B7F"/>
     <w:multiLevelType w:val="hybridMultilevel"/>
     <w:tmpl w:val="2676D22E"/>
@@ -16764,7 +18203,120 @@
       </w:rPr>
     </w:lvl>
   </w:abstractNum>
-  <w:abstractNum w:abstractNumId="10">
+  <w:abstractNum w:abstractNumId="12">
+    <w:nsid w:val="2F9A58E4"/>
+    <w:multiLevelType w:val="hybridMultilevel"/>
+    <w:tmpl w:val="E10874B8"/>
+    <w:lvl w:ilvl="0" w:tplc="0C0A0003">
+      <w:start w:val="1"/>
+      <w:numFmt w:val="bullet"/>
+      <w:lvlText w:val="o"/>
+      <w:lvlJc w:val="left"/>
+      <w:pPr>
+        <w:ind w:left="1440" w:hanging="360"/>
+      </w:pPr>
+      <w:rPr>
+        <w:rFonts w:ascii="Courier New" w:hAnsi="Courier New" w:cs="Courier New" w:hint="default"/>
+      </w:rPr>
+    </w:lvl>
+    <w:lvl w:ilvl="1" w:tplc="0C0A0003" w:tentative="1">
+      <w:start w:val="1"/>
+      <w:numFmt w:val="bullet"/>
+      <w:lvlText w:val="o"/>
+      <w:lvlJc w:val="left"/>
+      <w:pPr>
+        <w:ind w:left="2160" w:hanging="360"/>
+      </w:pPr>
+      <w:rPr>
+        <w:rFonts w:ascii="Courier New" w:hAnsi="Courier New" w:cs="Courier New" w:hint="default"/>
+      </w:rPr>
+    </w:lvl>
+    <w:lvl w:ilvl="2" w:tplc="0C0A0005" w:tentative="1">
+      <w:start w:val="1"/>
+      <w:numFmt w:val="bullet"/>
+      <w:lvlText w:val=""/>
+      <w:lvlJc w:val="left"/>
+      <w:pPr>
+        <w:ind w:left="2880" w:hanging="360"/>
+      </w:pPr>
+      <w:rPr>
+        <w:rFonts w:ascii="Wingdings" w:hAnsi="Wingdings" w:hint="default"/>
+      </w:rPr>
+    </w:lvl>
+    <w:lvl w:ilvl="3" w:tplc="0C0A0001" w:tentative="1">
+      <w:start w:val="1"/>
+      <w:numFmt w:val="bullet"/>
+      <w:lvlText w:val=""/>
+      <w:lvlJc w:val="left"/>
+      <w:pPr>
+        <w:ind w:left="3600" w:hanging="360"/>
+      </w:pPr>
+      <w:rPr>
+        <w:rFonts w:ascii="Symbol" w:hAnsi="Symbol" w:hint="default"/>
+      </w:rPr>
+    </w:lvl>
+    <w:lvl w:ilvl="4" w:tplc="0C0A0003" w:tentative="1">
+      <w:start w:val="1"/>
+      <w:numFmt w:val="bullet"/>
+      <w:lvlText w:val="o"/>
+      <w:lvlJc w:val="left"/>
+      <w:pPr>
+        <w:ind w:left="4320" w:hanging="360"/>
+      </w:pPr>
+      <w:rPr>
+        <w:rFonts w:ascii="Courier New" w:hAnsi="Courier New" w:cs="Courier New" w:hint="default"/>
+      </w:rPr>
+    </w:lvl>
+    <w:lvl w:ilvl="5" w:tplc="0C0A0005" w:tentative="1">
+      <w:start w:val="1"/>
+      <w:numFmt w:val="bullet"/>
+      <w:lvlText w:val=""/>
+      <w:lvlJc w:val="left"/>
+      <w:pPr>
+        <w:ind w:left="5040" w:hanging="360"/>
+      </w:pPr>
+      <w:rPr>
+        <w:rFonts w:ascii="Wingdings" w:hAnsi="Wingdings" w:hint="default"/>
+      </w:rPr>
+    </w:lvl>
+    <w:lvl w:ilvl="6" w:tplc="0C0A0001" w:tentative="1">
+      <w:start w:val="1"/>
+      <w:numFmt w:val="bullet"/>
+      <w:lvlText w:val=""/>
+      <w:lvlJc w:val="left"/>
+      <w:pPr>
+        <w:ind w:left="5760" w:hanging="360"/>
+      </w:pPr>
+      <w:rPr>
+        <w:rFonts w:ascii="Symbol" w:hAnsi="Symbol" w:hint="default"/>
+      </w:rPr>
+    </w:lvl>
+    <w:lvl w:ilvl="7" w:tplc="0C0A0003" w:tentative="1">
+      <w:start w:val="1"/>
+      <w:numFmt w:val="bullet"/>
+      <w:lvlText w:val="o"/>
+      <w:lvlJc w:val="left"/>
+      <w:pPr>
+        <w:ind w:left="6480" w:hanging="360"/>
+      </w:pPr>
+      <w:rPr>
+        <w:rFonts w:ascii="Courier New" w:hAnsi="Courier New" w:cs="Courier New" w:hint="default"/>
+      </w:rPr>
+    </w:lvl>
+    <w:lvl w:ilvl="8" w:tplc="0C0A0005" w:tentative="1">
+      <w:start w:val="1"/>
+      <w:numFmt w:val="bullet"/>
+      <w:lvlText w:val=""/>
+      <w:lvlJc w:val="left"/>
+      <w:pPr>
+        <w:ind w:left="7200" w:hanging="360"/>
+      </w:pPr>
+      <w:rPr>
+        <w:rFonts w:ascii="Wingdings" w:hAnsi="Wingdings" w:hint="default"/>
+      </w:rPr>
+    </w:lvl>
+  </w:abstractNum>
+  <w:abstractNum w:abstractNumId="13">
     <w:nsid w:val="30D109FC"/>
     <w:multiLevelType w:val="hybridMultilevel"/>
     <w:tmpl w:val="53AA09D2"/>
@@ -16877,7 +18429,7 @@
       </w:rPr>
     </w:lvl>
   </w:abstractNum>
-  <w:abstractNum w:abstractNumId="11">
+  <w:abstractNum w:abstractNumId="14">
     <w:nsid w:val="3DF93062"/>
     <w:multiLevelType w:val="hybridMultilevel"/>
     <w:tmpl w:val="6ABAFF54"/>
@@ -16990,7 +18542,7 @@
       </w:rPr>
     </w:lvl>
   </w:abstractNum>
-  <w:abstractNum w:abstractNumId="12">
+  <w:abstractNum w:abstractNumId="15">
     <w:nsid w:val="3FF5655B"/>
     <w:multiLevelType w:val="hybridMultilevel"/>
     <w:tmpl w:val="1C6EFD3A"/>
@@ -17103,7 +18655,7 @@
       </w:rPr>
     </w:lvl>
   </w:abstractNum>
-  <w:abstractNum w:abstractNumId="13">
+  <w:abstractNum w:abstractNumId="16">
     <w:nsid w:val="41C034FB"/>
     <w:multiLevelType w:val="hybridMultilevel"/>
     <w:tmpl w:val="5A0AA6DA"/>
@@ -17216,7 +18768,120 @@
       </w:rPr>
     </w:lvl>
   </w:abstractNum>
-  <w:abstractNum w:abstractNumId="14">
+  <w:abstractNum w:abstractNumId="17">
+    <w:nsid w:val="46917A10"/>
+    <w:multiLevelType w:val="hybridMultilevel"/>
+    <w:tmpl w:val="1890B6F0"/>
+    <w:lvl w:ilvl="0" w:tplc="0C0A0003">
+      <w:start w:val="1"/>
+      <w:numFmt w:val="bullet"/>
+      <w:lvlText w:val="o"/>
+      <w:lvlJc w:val="left"/>
+      <w:pPr>
+        <w:ind w:left="1440" w:hanging="360"/>
+      </w:pPr>
+      <w:rPr>
+        <w:rFonts w:ascii="Courier New" w:hAnsi="Courier New" w:cs="Courier New" w:hint="default"/>
+      </w:rPr>
+    </w:lvl>
+    <w:lvl w:ilvl="1" w:tplc="0C0A0003" w:tentative="1">
+      <w:start w:val="1"/>
+      <w:numFmt w:val="bullet"/>
+      <w:lvlText w:val="o"/>
+      <w:lvlJc w:val="left"/>
+      <w:pPr>
+        <w:ind w:left="2160" w:hanging="360"/>
+      </w:pPr>
+      <w:rPr>
+        <w:rFonts w:ascii="Courier New" w:hAnsi="Courier New" w:cs="Courier New" w:hint="default"/>
+      </w:rPr>
+    </w:lvl>
+    <w:lvl w:ilvl="2" w:tplc="0C0A0005" w:tentative="1">
+      <w:start w:val="1"/>
+      <w:numFmt w:val="bullet"/>
+      <w:lvlText w:val=""/>
+      <w:lvlJc w:val="left"/>
+      <w:pPr>
+        <w:ind w:left="2880" w:hanging="360"/>
+      </w:pPr>
+      <w:rPr>
+        <w:rFonts w:ascii="Wingdings" w:hAnsi="Wingdings" w:hint="default"/>
+      </w:rPr>
+    </w:lvl>
+    <w:lvl w:ilvl="3" w:tplc="0C0A0001" w:tentative="1">
+      <w:start w:val="1"/>
+      <w:numFmt w:val="bullet"/>
+      <w:lvlText w:val=""/>
+      <w:lvlJc w:val="left"/>
+      <w:pPr>
+        <w:ind w:left="3600" w:hanging="360"/>
+      </w:pPr>
+      <w:rPr>
+        <w:rFonts w:ascii="Symbol" w:hAnsi="Symbol" w:hint="default"/>
+      </w:rPr>
+    </w:lvl>
+    <w:lvl w:ilvl="4" w:tplc="0C0A0003" w:tentative="1">
+      <w:start w:val="1"/>
+      <w:numFmt w:val="bullet"/>
+      <w:lvlText w:val="o"/>
+      <w:lvlJc w:val="left"/>
+      <w:pPr>
+        <w:ind w:left="4320" w:hanging="360"/>
+      </w:pPr>
+      <w:rPr>
+        <w:rFonts w:ascii="Courier New" w:hAnsi="Courier New" w:cs="Courier New" w:hint="default"/>
+      </w:rPr>
+    </w:lvl>
+    <w:lvl w:ilvl="5" w:tplc="0C0A0005" w:tentative="1">
+      <w:start w:val="1"/>
+      <w:numFmt w:val="bullet"/>
+      <w:lvlText w:val=""/>
+      <w:lvlJc w:val="left"/>
+      <w:pPr>
+        <w:ind w:left="5040" w:hanging="360"/>
+      </w:pPr>
+      <w:rPr>
+        <w:rFonts w:ascii="Wingdings" w:hAnsi="Wingdings" w:hint="default"/>
+      </w:rPr>
+    </w:lvl>
+    <w:lvl w:ilvl="6" w:tplc="0C0A0001" w:tentative="1">
+      <w:start w:val="1"/>
+      <w:numFmt w:val="bullet"/>
+      <w:lvlText w:val=""/>
+      <w:lvlJc w:val="left"/>
+      <w:pPr>
+        <w:ind w:left="5760" w:hanging="360"/>
+      </w:pPr>
+      <w:rPr>
+        <w:rFonts w:ascii="Symbol" w:hAnsi="Symbol" w:hint="default"/>
+      </w:rPr>
+    </w:lvl>
+    <w:lvl w:ilvl="7" w:tplc="0C0A0003" w:tentative="1">
+      <w:start w:val="1"/>
+      <w:numFmt w:val="bullet"/>
+      <w:lvlText w:val="o"/>
+      <w:lvlJc w:val="left"/>
+      <w:pPr>
+        <w:ind w:left="6480" w:hanging="360"/>
+      </w:pPr>
+      <w:rPr>
+        <w:rFonts w:ascii="Courier New" w:hAnsi="Courier New" w:cs="Courier New" w:hint="default"/>
+      </w:rPr>
+    </w:lvl>
+    <w:lvl w:ilvl="8" w:tplc="0C0A0005" w:tentative="1">
+      <w:start w:val="1"/>
+      <w:numFmt w:val="bullet"/>
+      <w:lvlText w:val=""/>
+      <w:lvlJc w:val="left"/>
+      <w:pPr>
+        <w:ind w:left="7200" w:hanging="360"/>
+      </w:pPr>
+      <w:rPr>
+        <w:rFonts w:ascii="Wingdings" w:hAnsi="Wingdings" w:hint="default"/>
+      </w:rPr>
+    </w:lvl>
+  </w:abstractNum>
+  <w:abstractNum w:abstractNumId="18">
     <w:nsid w:val="46A90D6C"/>
     <w:multiLevelType w:val="hybridMultilevel"/>
     <w:tmpl w:val="3208C17C"/>
@@ -17329,7 +18994,7 @@
       </w:rPr>
     </w:lvl>
   </w:abstractNum>
-  <w:abstractNum w:abstractNumId="15">
+  <w:abstractNum w:abstractNumId="19">
     <w:nsid w:val="4A100FC3"/>
     <w:multiLevelType w:val="hybridMultilevel"/>
     <w:tmpl w:val="8618A574"/>
@@ -17441,7 +19106,7 @@
       </w:rPr>
     </w:lvl>
   </w:abstractNum>
-  <w:abstractNum w:abstractNumId="16">
+  <w:abstractNum w:abstractNumId="20">
     <w:nsid w:val="4F1D49E4"/>
     <w:multiLevelType w:val="hybridMultilevel"/>
     <w:tmpl w:val="F158537E"/>
@@ -17554,7 +19219,120 @@
       </w:rPr>
     </w:lvl>
   </w:abstractNum>
-  <w:abstractNum w:abstractNumId="17">
+  <w:abstractNum w:abstractNumId="21">
+    <w:nsid w:val="5887016E"/>
+    <w:multiLevelType w:val="hybridMultilevel"/>
+    <w:tmpl w:val="25AE0C6E"/>
+    <w:lvl w:ilvl="0" w:tplc="0C0A0003">
+      <w:start w:val="1"/>
+      <w:numFmt w:val="bullet"/>
+      <w:lvlText w:val="o"/>
+      <w:lvlJc w:val="left"/>
+      <w:pPr>
+        <w:ind w:left="1440" w:hanging="360"/>
+      </w:pPr>
+      <w:rPr>
+        <w:rFonts w:ascii="Courier New" w:hAnsi="Courier New" w:cs="Courier New" w:hint="default"/>
+      </w:rPr>
+    </w:lvl>
+    <w:lvl w:ilvl="1" w:tplc="0C0A0003" w:tentative="1">
+      <w:start w:val="1"/>
+      <w:numFmt w:val="bullet"/>
+      <w:lvlText w:val="o"/>
+      <w:lvlJc w:val="left"/>
+      <w:pPr>
+        <w:ind w:left="2160" w:hanging="360"/>
+      </w:pPr>
+      <w:rPr>
+        <w:rFonts w:ascii="Courier New" w:hAnsi="Courier New" w:cs="Courier New" w:hint="default"/>
+      </w:rPr>
+    </w:lvl>
+    <w:lvl w:ilvl="2" w:tplc="0C0A0005" w:tentative="1">
+      <w:start w:val="1"/>
+      <w:numFmt w:val="bullet"/>
+      <w:lvlText w:val=""/>
+      <w:lvlJc w:val="left"/>
+      <w:pPr>
+        <w:ind w:left="2880" w:hanging="360"/>
+      </w:pPr>
+      <w:rPr>
+        <w:rFonts w:ascii="Wingdings" w:hAnsi="Wingdings" w:hint="default"/>
+      </w:rPr>
+    </w:lvl>
+    <w:lvl w:ilvl="3" w:tplc="0C0A0001" w:tentative="1">
+      <w:start w:val="1"/>
+      <w:numFmt w:val="bullet"/>
+      <w:lvlText w:val=""/>
+      <w:lvlJc w:val="left"/>
+      <w:pPr>
+        <w:ind w:left="3600" w:hanging="360"/>
+      </w:pPr>
+      <w:rPr>
+        <w:rFonts w:ascii="Symbol" w:hAnsi="Symbol" w:hint="default"/>
+      </w:rPr>
+    </w:lvl>
+    <w:lvl w:ilvl="4" w:tplc="0C0A0003" w:tentative="1">
+      <w:start w:val="1"/>
+      <w:numFmt w:val="bullet"/>
+      <w:lvlText w:val="o"/>
+      <w:lvlJc w:val="left"/>
+      <w:pPr>
+        <w:ind w:left="4320" w:hanging="360"/>
+      </w:pPr>
+      <w:rPr>
+        <w:rFonts w:ascii="Courier New" w:hAnsi="Courier New" w:cs="Courier New" w:hint="default"/>
+      </w:rPr>
+    </w:lvl>
+    <w:lvl w:ilvl="5" w:tplc="0C0A0005" w:tentative="1">
+      <w:start w:val="1"/>
+      <w:numFmt w:val="bullet"/>
+      <w:lvlText w:val=""/>
+      <w:lvlJc w:val="left"/>
+      <w:pPr>
+        <w:ind w:left="5040" w:hanging="360"/>
+      </w:pPr>
+      <w:rPr>
+        <w:rFonts w:ascii="Wingdings" w:hAnsi="Wingdings" w:hint="default"/>
+      </w:rPr>
+    </w:lvl>
+    <w:lvl w:ilvl="6" w:tplc="0C0A0001" w:tentative="1">
+      <w:start w:val="1"/>
+      <w:numFmt w:val="bullet"/>
+      <w:lvlText w:val=""/>
+      <w:lvlJc w:val="left"/>
+      <w:pPr>
+        <w:ind w:left="5760" w:hanging="360"/>
+      </w:pPr>
+      <w:rPr>
+        <w:rFonts w:ascii="Symbol" w:hAnsi="Symbol" w:hint="default"/>
+      </w:rPr>
+    </w:lvl>
+    <w:lvl w:ilvl="7" w:tplc="0C0A0003" w:tentative="1">
+      <w:start w:val="1"/>
+      <w:numFmt w:val="bullet"/>
+      <w:lvlText w:val="o"/>
+      <w:lvlJc w:val="left"/>
+      <w:pPr>
+        <w:ind w:left="6480" w:hanging="360"/>
+      </w:pPr>
+      <w:rPr>
+        <w:rFonts w:ascii="Courier New" w:hAnsi="Courier New" w:cs="Courier New" w:hint="default"/>
+      </w:rPr>
+    </w:lvl>
+    <w:lvl w:ilvl="8" w:tplc="0C0A0005" w:tentative="1">
+      <w:start w:val="1"/>
+      <w:numFmt w:val="bullet"/>
+      <w:lvlText w:val=""/>
+      <w:lvlJc w:val="left"/>
+      <w:pPr>
+        <w:ind w:left="7200" w:hanging="360"/>
+      </w:pPr>
+      <w:rPr>
+        <w:rFonts w:ascii="Wingdings" w:hAnsi="Wingdings" w:hint="default"/>
+      </w:rPr>
+    </w:lvl>
+  </w:abstractNum>
+  <w:abstractNum w:abstractNumId="22">
     <w:nsid w:val="624E1BA6"/>
     <w:multiLevelType w:val="hybridMultilevel"/>
     <w:tmpl w:val="41688286"/>
@@ -17667,7 +19445,7 @@
       </w:rPr>
     </w:lvl>
   </w:abstractNum>
-  <w:abstractNum w:abstractNumId="18">
+  <w:abstractNum w:abstractNumId="23">
     <w:nsid w:val="6FF54A3D"/>
     <w:multiLevelType w:val="hybridMultilevel"/>
     <w:tmpl w:val="BA109BF4"/>
@@ -17780,7 +19558,7 @@
       </w:rPr>
     </w:lvl>
   </w:abstractNum>
-  <w:abstractNum w:abstractNumId="19">
+  <w:abstractNum w:abstractNumId="24">
     <w:nsid w:val="7435667D"/>
     <w:multiLevelType w:val="hybridMultilevel"/>
     <w:tmpl w:val="214A8ABE"/>
@@ -17893,7 +19671,7 @@
       </w:rPr>
     </w:lvl>
   </w:abstractNum>
-  <w:abstractNum w:abstractNumId="20">
+  <w:abstractNum w:abstractNumId="25">
     <w:nsid w:val="7A821FB5"/>
     <w:multiLevelType w:val="hybridMultilevel"/>
     <w:tmpl w:val="4F2469D6"/>
@@ -18006,7 +19784,7 @@
       </w:rPr>
     </w:lvl>
   </w:abstractNum>
-  <w:abstractNum w:abstractNumId="21">
+  <w:abstractNum w:abstractNumId="26">
     <w:nsid w:val="7D5C7BAA"/>
     <w:multiLevelType w:val="hybridMultilevel"/>
     <w:tmpl w:val="DD06F2EA"/>
@@ -18120,10 +19898,10 @@
     </w:lvl>
   </w:abstractNum>
   <w:num w:numId="1">
-    <w:abstractNumId w:val="16"/>
+    <w:abstractNumId w:val="20"/>
   </w:num>
   <w:num w:numId="2">
-    <w:abstractNumId w:val="19"/>
+    <w:abstractNumId w:val="24"/>
   </w:num>
   <w:num w:numId="3">
     <w:abstractNumId w:val="0"/>
@@ -18132,58 +19910,73 @@
     <w:abstractNumId w:val="3"/>
   </w:num>
   <w:num w:numId="5">
-    <w:abstractNumId w:val="7"/>
+    <w:abstractNumId w:val="9"/>
   </w:num>
   <w:num w:numId="6">
-    <w:abstractNumId w:val="9"/>
+    <w:abstractNumId w:val="11"/>
   </w:num>
   <w:num w:numId="7">
-    <w:abstractNumId w:val="18"/>
+    <w:abstractNumId w:val="23"/>
   </w:num>
   <w:num w:numId="8">
-    <w:abstractNumId w:val="13"/>
+    <w:abstractNumId w:val="16"/>
   </w:num>
   <w:num w:numId="9">
     <w:abstractNumId w:val="2"/>
   </w:num>
   <w:num w:numId="10">
-    <w:abstractNumId w:val="10"/>
+    <w:abstractNumId w:val="13"/>
   </w:num>
   <w:num w:numId="11">
-    <w:abstractNumId w:val="5"/>
+    <w:abstractNumId w:val="6"/>
   </w:num>
   <w:num w:numId="12">
     <w:abstractNumId w:val="1"/>
   </w:num>
   <w:num w:numId="13">
-    <w:abstractNumId w:val="11"/>
+    <w:abstractNumId w:val="14"/>
   </w:num>
   <w:num w:numId="14">
-    <w:abstractNumId w:val="6"/>
+    <w:abstractNumId w:val="7"/>
   </w:num>
   <w:num w:numId="15">
-    <w:abstractNumId w:val="12"/>
+    <w:abstractNumId w:val="15"/>
   </w:num>
   <w:num w:numId="16">
-    <w:abstractNumId w:val="14"/>
+    <w:abstractNumId w:val="18"/>
   </w:num>
   <w:num w:numId="17">
-    <w:abstractNumId w:val="15"/>
+    <w:abstractNumId w:val="19"/>
   </w:num>
   <w:num w:numId="18">
-    <w:abstractNumId w:val="20"/>
+    <w:abstractNumId w:val="25"/>
   </w:num>
   <w:num w:numId="19">
+    <w:abstractNumId w:val="10"/>
+  </w:num>
+  <w:num w:numId="20">
+    <w:abstractNumId w:val="22"/>
+  </w:num>
+  <w:num w:numId="21">
+    <w:abstractNumId w:val="5"/>
+  </w:num>
+  <w:num w:numId="22">
+    <w:abstractNumId w:val="26"/>
+  </w:num>
+  <w:num w:numId="23">
+    <w:abstractNumId w:val="4"/>
+  </w:num>
+  <w:num w:numId="24">
     <w:abstractNumId w:val="8"/>
   </w:num>
-  <w:num w:numId="20">
+  <w:num w:numId="25">
     <w:abstractNumId w:val="17"/>
   </w:num>
-  <w:num w:numId="21">
-    <w:abstractNumId w:val="4"/>
+  <w:num w:numId="26">
+    <w:abstractNumId w:val="21"/>
   </w:num>
-  <w:num w:numId="22">
-    <w:abstractNumId w:val="21"/>
+  <w:num w:numId="27">
+    <w:abstractNumId w:val="12"/>
   </w:num>
 </w:numbering>
 </file>
@@ -19002,6 +20795,11 @@
       <w:ind w:left="440"/>
     </w:pPr>
   </w:style>
+  <w:style w:type="character" w:customStyle="1" w:styleId="a-size-large">
+    <w:name w:val="a-size-large"/>
+    <w:basedOn w:val="Fuentedeprrafopredeter"/>
+    <w:rsid w:val="00216897"/>
+  </w:style>
 </w:styles>
 </file>
 
@@ -19819,6 +21617,11 @@
       <w:ind w:left="440"/>
     </w:pPr>
   </w:style>
+  <w:style w:type="character" w:customStyle="1" w:styleId="a-size-large">
+    <w:name w:val="a-size-large"/>
+    <w:basedOn w:val="Fuentedeprrafopredeter"/>
+    <w:rsid w:val="00216897"/>
+  </w:style>
 </w:styles>
 </file>
 
@@ -20131,7 +21934,7 @@
 </file>
 
 <file path=customXml/itemProps2.xml><?xml version="1.0" encoding="utf-8"?>
-<ds:datastoreItem xmlns:ds="http://schemas.openxmlformats.org/officeDocument/2006/customXml" ds:itemID="{D8977111-EA59-47A2-A9C6-EB2C1D8D5107}">
+<ds:datastoreItem xmlns:ds="http://schemas.openxmlformats.org/officeDocument/2006/customXml" ds:itemID="{0432C62D-F6B3-4DB5-A523-9219F1648B3A}">
   <ds:schemaRefs>
     <ds:schemaRef ds:uri="http://schemas.openxmlformats.org/officeDocument/2006/bibliography"/>
   </ds:schemaRefs>

</xml_diff>

<commit_message>
Realizadas las correcciones al Estudio_Inicial_GestorPresiónArterial.docx
</commit_message>
<xml_diff>
--- a/EstudioInicial/Estudio_Inicial_GestorPresiónArterial.docx
+++ b/EstudioInicial/Estudio_Inicial_GestorPresiónArterial.docx
@@ -271,7 +271,6 @@
                               <w:dataBinding w:prefixMappings="xmlns:ns0='http://purl.org/dc/elements/1.1/' xmlns:ns1='http://schemas.openxmlformats.org/package/2006/metadata/core-properties' " w:xpath="/ns1:coreProperties[1]/ns0:title[1]" w:storeItemID="{6C3C8BC8-F283-45AE-878A-BAB7291924A1}"/>
                               <w:text/>
                             </w:sdtPr>
-                            <w:sdtEndPr/>
                             <w:sdtContent>
                               <w:p>
                                 <w:pPr>
@@ -1466,10 +1465,6 @@
           </mc:Choice>
           <mc:Fallback>
             <w:pict>
-              <v:shapetype id="_x0000_t202" coordsize="21600,21600" o:spt="202" path="m,l,21600r21600,l21600,xe">
-                <v:stroke joinstyle="miter"/>
-                <v:path gradientshapeok="t" o:connecttype="rect"/>
-              </v:shapetype>
               <v:shape id="Text Box 24" o:spid="_x0000_s1032" type="#_x0000_t202" style="position:absolute;margin-left:-51.55pt;margin-top:21.5pt;width:569.55pt;height:31.5pt;z-index:251663360;visibility:visible;mso-wrap-style:square;mso-width-percent:0;mso-height-percent:0;mso-wrap-distance-left:9pt;mso-wrap-distance-top:0;mso-wrap-distance-right:9pt;mso-wrap-distance-bottom:0;mso-position-horizontal:absolute;mso-position-horizontal-relative:text;mso-position-vertical:absolute;mso-position-vertical-relative:text;mso-width-percent:0;mso-height-percent:0;mso-width-relative:margin;mso-height-relative:margin;v-text-anchor:top" o:gfxdata="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" filled="f" stroked="f" strokeweight=".5pt">
                 <v:path arrowok="t"/>
                 <v:textbox>
@@ -1564,7 +1559,6 @@
           <w:docPartUnique/>
         </w:docPartObj>
       </w:sdtPr>
-      <w:sdtEndPr/>
       <w:sdtContent>
         <w:p>
           <w:pPr>
@@ -1584,6 +1578,8 @@
             </w:rPr>
             <w:t>Índice</w:t>
           </w:r>
+          <w:bookmarkStart w:id="0" w:name="_GoBack"/>
+          <w:bookmarkEnd w:id="0"/>
         </w:p>
         <w:p>
           <w:pPr>
@@ -1606,7 +1602,7 @@
           <w:r>
             <w:fldChar w:fldCharType="separate"/>
           </w:r>
-          <w:hyperlink w:anchor="_Toc449884795" w:history="1">
+          <w:hyperlink w:anchor="_Toc451189358" w:history="1">
             <w:r>
               <w:rPr>
                 <w:rStyle w:val="Hipervnculo"/>
@@ -1633,7 +1629,7 @@
                 <w:noProof/>
                 <w:webHidden/>
               </w:rPr>
-              <w:instrText xml:space="preserve"> PAGEREF _Toc449884795 \h </w:instrText>
+              <w:instrText xml:space="preserve"> PAGEREF _Toc451189358 \h </w:instrText>
             </w:r>
             <w:r>
               <w:rPr>
@@ -1676,7 +1672,7 @@
               <w:lang w:eastAsia="es-ES"/>
             </w:rPr>
           </w:pPr>
-          <w:hyperlink w:anchor="_Toc449884796" w:history="1">
+          <w:hyperlink w:anchor="_Toc451189359" w:history="1">
             <w:r>
               <w:rPr>
                 <w:rStyle w:val="Hipervnculo"/>
@@ -1703,7 +1699,7 @@
                 <w:noProof/>
                 <w:webHidden/>
               </w:rPr>
-              <w:instrText xml:space="preserve"> PAGEREF _Toc449884796 \h </w:instrText>
+              <w:instrText xml:space="preserve"> PAGEREF _Toc451189359 \h </w:instrText>
             </w:r>
             <w:r>
               <w:rPr>
@@ -1746,13 +1742,13 @@
               <w:lang w:eastAsia="es-ES"/>
             </w:rPr>
           </w:pPr>
-          <w:hyperlink w:anchor="_Toc449884797" w:history="1">
+          <w:hyperlink w:anchor="_Toc451189360" w:history="1">
             <w:r>
               <w:rPr>
                 <w:rStyle w:val="Hipervnculo"/>
                 <w:noProof/>
               </w:rPr>
-              <w:t>Ámbito de la aplicación</w:t>
+              <w:t>Ámbito de aplicación</w:t>
             </w:r>
             <w:r>
               <w:rPr>
@@ -1773,7 +1769,7 @@
                 <w:noProof/>
                 <w:webHidden/>
               </w:rPr>
-              <w:instrText xml:space="preserve"> PAGEREF _Toc449884797 \h </w:instrText>
+              <w:instrText xml:space="preserve"> PAGEREF _Toc451189360 \h </w:instrText>
             </w:r>
             <w:r>
               <w:rPr>
@@ -1816,7 +1812,7 @@
               <w:lang w:eastAsia="es-ES"/>
             </w:rPr>
           </w:pPr>
-          <w:hyperlink w:anchor="_Toc449884798" w:history="1">
+          <w:hyperlink w:anchor="_Toc451189361" w:history="1">
             <w:r>
               <w:rPr>
                 <w:rStyle w:val="Hipervnculo"/>
@@ -1843,7 +1839,7 @@
                 <w:noProof/>
                 <w:webHidden/>
               </w:rPr>
-              <w:instrText xml:space="preserve"> PAGEREF _Toc449884798 \h </w:instrText>
+              <w:instrText xml:space="preserve"> PAGEREF _Toc451189361 \h </w:instrText>
             </w:r>
             <w:r>
               <w:rPr>
@@ -1886,7 +1882,7 @@
               <w:lang w:eastAsia="es-ES"/>
             </w:rPr>
           </w:pPr>
-          <w:hyperlink w:anchor="_Toc449884799" w:history="1">
+          <w:hyperlink w:anchor="_Toc451189362" w:history="1">
             <w:r>
               <w:rPr>
                 <w:rStyle w:val="Hipervnculo"/>
@@ -1913,7 +1909,7 @@
                 <w:noProof/>
                 <w:webHidden/>
               </w:rPr>
-              <w:instrText xml:space="preserve"> PAGEREF _Toc449884799 \h </w:instrText>
+              <w:instrText xml:space="preserve"> PAGEREF _Toc451189362 \h </w:instrText>
             </w:r>
             <w:r>
               <w:rPr>
@@ -1933,7 +1929,7 @@
                 <w:noProof/>
                 <w:webHidden/>
               </w:rPr>
-              <w:t>9</w:t>
+              <w:t>10</w:t>
             </w:r>
             <w:r>
               <w:rPr>
@@ -1956,7 +1952,7 @@
               <w:lang w:eastAsia="es-ES"/>
             </w:rPr>
           </w:pPr>
-          <w:hyperlink w:anchor="_Toc449884800" w:history="1">
+          <w:hyperlink w:anchor="_Toc451189363" w:history="1">
             <w:r>
               <w:rPr>
                 <w:rStyle w:val="Hipervnculo"/>
@@ -1983,7 +1979,7 @@
                 <w:noProof/>
                 <w:webHidden/>
               </w:rPr>
-              <w:instrText xml:space="preserve"> PAGEREF _Toc449884800 \h </w:instrText>
+              <w:instrText xml:space="preserve"> PAGEREF _Toc451189363 \h </w:instrText>
             </w:r>
             <w:r>
               <w:rPr>
@@ -2003,7 +1999,7 @@
                 <w:noProof/>
                 <w:webHidden/>
               </w:rPr>
-              <w:t>10</w:t>
+              <w:t>12</w:t>
             </w:r>
             <w:r>
               <w:rPr>
@@ -2026,7 +2022,7 @@
               <w:lang w:eastAsia="es-ES"/>
             </w:rPr>
           </w:pPr>
-          <w:hyperlink w:anchor="_Toc449884801" w:history="1">
+          <w:hyperlink w:anchor="_Toc451189364" w:history="1">
             <w:r>
               <w:rPr>
                 <w:rStyle w:val="Hipervnculo"/>
@@ -2053,7 +2049,7 @@
                 <w:noProof/>
                 <w:webHidden/>
               </w:rPr>
-              <w:instrText xml:space="preserve"> PAGEREF _Toc449884801 \h </w:instrText>
+              <w:instrText xml:space="preserve"> PAGEREF _Toc451189364 \h </w:instrText>
             </w:r>
             <w:r>
               <w:rPr>
@@ -2073,7 +2069,7 @@
                 <w:noProof/>
                 <w:webHidden/>
               </w:rPr>
-              <w:t>10</w:t>
+              <w:t>12</w:t>
             </w:r>
             <w:r>
               <w:rPr>
@@ -2096,7 +2092,7 @@
               <w:lang w:eastAsia="es-ES"/>
             </w:rPr>
           </w:pPr>
-          <w:hyperlink w:anchor="_Toc449884802" w:history="1">
+          <w:hyperlink w:anchor="_Toc451189365" w:history="1">
             <w:r>
               <w:rPr>
                 <w:rStyle w:val="Hipervnculo"/>
@@ -2123,7 +2119,7 @@
                 <w:noProof/>
                 <w:webHidden/>
               </w:rPr>
-              <w:instrText xml:space="preserve"> PAGEREF _Toc449884802 \h </w:instrText>
+              <w:instrText xml:space="preserve"> PAGEREF _Toc451189365 \h </w:instrText>
             </w:r>
             <w:r>
               <w:rPr>
@@ -2143,7 +2139,7 @@
                 <w:noProof/>
                 <w:webHidden/>
               </w:rPr>
-              <w:t>10</w:t>
+              <w:t>12</w:t>
             </w:r>
             <w:r>
               <w:rPr>
@@ -2166,7 +2162,7 @@
               <w:lang w:eastAsia="es-ES"/>
             </w:rPr>
           </w:pPr>
-          <w:hyperlink w:anchor="_Toc449884803" w:history="1">
+          <w:hyperlink w:anchor="_Toc451189366" w:history="1">
             <w:r>
               <w:rPr>
                 <w:rStyle w:val="Hipervnculo"/>
@@ -2193,7 +2189,7 @@
                 <w:noProof/>
                 <w:webHidden/>
               </w:rPr>
-              <w:instrText xml:space="preserve"> PAGEREF _Toc449884803 \h </w:instrText>
+              <w:instrText xml:space="preserve"> PAGEREF _Toc451189366 \h </w:instrText>
             </w:r>
             <w:r>
               <w:rPr>
@@ -2213,7 +2209,7 @@
                 <w:noProof/>
                 <w:webHidden/>
               </w:rPr>
-              <w:t>11</w:t>
+              <w:t>13</w:t>
             </w:r>
             <w:r>
               <w:rPr>
@@ -2236,13 +2232,13 @@
               <w:lang w:eastAsia="es-ES"/>
             </w:rPr>
           </w:pPr>
-          <w:hyperlink w:anchor="_Toc449884804" w:history="1">
+          <w:hyperlink w:anchor="_Toc451189367" w:history="1">
             <w:r>
               <w:rPr>
                 <w:rStyle w:val="Hipervnculo"/>
                 <w:noProof/>
               </w:rPr>
-              <w:t>Objetivos</w:t>
+              <w:t>Objetivo</w:t>
             </w:r>
             <w:r>
               <w:rPr>
@@ -2263,7 +2259,7 @@
                 <w:noProof/>
                 <w:webHidden/>
               </w:rPr>
-              <w:instrText xml:space="preserve"> PAGEREF _Toc449884804 \h </w:instrText>
+              <w:instrText xml:space="preserve"> PAGEREF _Toc451189367 \h </w:instrText>
             </w:r>
             <w:r>
               <w:rPr>
@@ -2283,7 +2279,7 @@
                 <w:noProof/>
                 <w:webHidden/>
               </w:rPr>
-              <w:t>11</w:t>
+              <w:t>13</w:t>
             </w:r>
             <w:r>
               <w:rPr>
@@ -2306,7 +2302,7 @@
               <w:lang w:eastAsia="es-ES"/>
             </w:rPr>
           </w:pPr>
-          <w:hyperlink w:anchor="_Toc449884805" w:history="1">
+          <w:hyperlink w:anchor="_Toc451189368" w:history="1">
             <w:r>
               <w:rPr>
                 <w:rStyle w:val="Hipervnculo"/>
@@ -2333,7 +2329,7 @@
                 <w:noProof/>
                 <w:webHidden/>
               </w:rPr>
-              <w:instrText xml:space="preserve"> PAGEREF _Toc449884805 \h </w:instrText>
+              <w:instrText xml:space="preserve"> PAGEREF _Toc451189368 \h </w:instrText>
             </w:r>
             <w:r>
               <w:rPr>
@@ -2353,7 +2349,7 @@
                 <w:noProof/>
                 <w:webHidden/>
               </w:rPr>
-              <w:t>11</w:t>
+              <w:t>13</w:t>
             </w:r>
             <w:r>
               <w:rPr>
@@ -2376,7 +2372,7 @@
               <w:lang w:eastAsia="es-ES"/>
             </w:rPr>
           </w:pPr>
-          <w:hyperlink w:anchor="_Toc449884806" w:history="1">
+          <w:hyperlink w:anchor="_Toc451189369" w:history="1">
             <w:r>
               <w:rPr>
                 <w:rStyle w:val="Hipervnculo"/>
@@ -2403,7 +2399,7 @@
                 <w:noProof/>
                 <w:webHidden/>
               </w:rPr>
-              <w:instrText xml:space="preserve"> PAGEREF _Toc449884806 \h </w:instrText>
+              <w:instrText xml:space="preserve"> PAGEREF _Toc451189369 \h </w:instrText>
             </w:r>
             <w:r>
               <w:rPr>
@@ -2423,7 +2419,7 @@
                 <w:noProof/>
                 <w:webHidden/>
               </w:rPr>
-              <w:t>13</w:t>
+              <w:t>16</w:t>
             </w:r>
             <w:r>
               <w:rPr>
@@ -2446,7 +2442,7 @@
               <w:lang w:eastAsia="es-ES"/>
             </w:rPr>
           </w:pPr>
-          <w:hyperlink w:anchor="_Toc449884807" w:history="1">
+          <w:hyperlink w:anchor="_Toc451189370" w:history="1">
             <w:r>
               <w:rPr>
                 <w:rStyle w:val="Hipervnculo"/>
@@ -2473,7 +2469,7 @@
                 <w:noProof/>
                 <w:webHidden/>
               </w:rPr>
-              <w:instrText xml:space="preserve"> PAGEREF _Toc449884807 \h </w:instrText>
+              <w:instrText xml:space="preserve"> PAGEREF _Toc451189370 \h </w:instrText>
             </w:r>
             <w:r>
               <w:rPr>
@@ -2493,7 +2489,7 @@
                 <w:noProof/>
                 <w:webHidden/>
               </w:rPr>
-              <w:t>13</w:t>
+              <w:t>16</w:t>
             </w:r>
             <w:r>
               <w:rPr>
@@ -2516,7 +2512,7 @@
               <w:lang w:eastAsia="es-ES"/>
             </w:rPr>
           </w:pPr>
-          <w:hyperlink w:anchor="_Toc449884808" w:history="1">
+          <w:hyperlink w:anchor="_Toc451189371" w:history="1">
             <w:r>
               <w:rPr>
                 <w:rStyle w:val="Hipervnculo"/>
@@ -2543,7 +2539,7 @@
                 <w:noProof/>
                 <w:webHidden/>
               </w:rPr>
-              <w:instrText xml:space="preserve"> PAGEREF _Toc449884808 \h </w:instrText>
+              <w:instrText xml:space="preserve"> PAGEREF _Toc451189371 \h </w:instrText>
             </w:r>
             <w:r>
               <w:rPr>
@@ -2563,7 +2559,7 @@
                 <w:noProof/>
                 <w:webHidden/>
               </w:rPr>
-              <w:t>14</w:t>
+              <w:t>17</w:t>
             </w:r>
             <w:r>
               <w:rPr>
@@ -2586,7 +2582,7 @@
               <w:lang w:eastAsia="es-ES"/>
             </w:rPr>
           </w:pPr>
-          <w:hyperlink w:anchor="_Toc449884809" w:history="1">
+          <w:hyperlink w:anchor="_Toc451189372" w:history="1">
             <w:r>
               <w:rPr>
                 <w:rStyle w:val="Hipervnculo"/>
@@ -2613,7 +2609,7 @@
                 <w:noProof/>
                 <w:webHidden/>
               </w:rPr>
-              <w:instrText xml:space="preserve"> PAGEREF _Toc449884809 \h </w:instrText>
+              <w:instrText xml:space="preserve"> PAGEREF _Toc451189372 \h </w:instrText>
             </w:r>
             <w:r>
               <w:rPr>
@@ -2633,7 +2629,7 @@
                 <w:noProof/>
                 <w:webHidden/>
               </w:rPr>
-              <w:t>17</w:t>
+              <w:t>20</w:t>
             </w:r>
             <w:r>
               <w:rPr>
@@ -2656,7 +2652,7 @@
               <w:lang w:eastAsia="es-ES"/>
             </w:rPr>
           </w:pPr>
-          <w:hyperlink w:anchor="_Toc449884810" w:history="1">
+          <w:hyperlink w:anchor="_Toc451189373" w:history="1">
             <w:r>
               <w:rPr>
                 <w:rStyle w:val="Hipervnculo"/>
@@ -2683,7 +2679,7 @@
                 <w:noProof/>
                 <w:webHidden/>
               </w:rPr>
-              <w:instrText xml:space="preserve"> PAGEREF _Toc449884810 \h </w:instrText>
+              <w:instrText xml:space="preserve"> PAGEREF _Toc451189373 \h </w:instrText>
             </w:r>
             <w:r>
               <w:rPr>
@@ -2703,7 +2699,7 @@
                 <w:noProof/>
                 <w:webHidden/>
               </w:rPr>
-              <w:t>18</w:t>
+              <w:t>20</w:t>
             </w:r>
             <w:r>
               <w:rPr>
@@ -2726,7 +2722,7 @@
               <w:lang w:eastAsia="es-ES"/>
             </w:rPr>
           </w:pPr>
-          <w:hyperlink w:anchor="_Toc449884811" w:history="1">
+          <w:hyperlink w:anchor="_Toc451189374" w:history="1">
             <w:r>
               <w:rPr>
                 <w:rStyle w:val="Hipervnculo"/>
@@ -2753,7 +2749,7 @@
                 <w:noProof/>
                 <w:webHidden/>
               </w:rPr>
-              <w:instrText xml:space="preserve"> PAGEREF _Toc449884811 \h </w:instrText>
+              <w:instrText xml:space="preserve"> PAGEREF _Toc451189374 \h </w:instrText>
             </w:r>
             <w:r>
               <w:rPr>
@@ -2773,7 +2769,7 @@
                 <w:noProof/>
                 <w:webHidden/>
               </w:rPr>
-              <w:t>18</w:t>
+              <w:t>21</w:t>
             </w:r>
             <w:r>
               <w:rPr>
@@ -2810,7 +2806,7 @@
           <w:u w:val="single"/>
         </w:rPr>
       </w:pPr>
-      <w:bookmarkStart w:id="0" w:name="_Toc449884795"/>
+      <w:bookmarkStart w:id="1" w:name="_Toc451189358"/>
       <w:r>
         <w:rPr>
           <w:sz w:val="36"/>
@@ -2820,7 +2816,7 @@
         <w:lastRenderedPageBreak/>
         <w:t>Estudio Inicial</w:t>
       </w:r>
-      <w:bookmarkEnd w:id="0"/>
+      <w:bookmarkEnd w:id="1"/>
     </w:p>
     <w:p>
       <w:pPr>
@@ -2831,7 +2827,7 @@
           <w:u w:val="single"/>
         </w:rPr>
       </w:pPr>
-      <w:bookmarkStart w:id="1" w:name="_Toc449884796"/>
+      <w:bookmarkStart w:id="2" w:name="_Toc451189359"/>
       <w:r>
         <w:rPr>
           <w:sz w:val="32"/>
@@ -2840,7 +2836,7 @@
         </w:rPr>
         <w:t>Introducción</w:t>
       </w:r>
-      <w:bookmarkEnd w:id="1"/>
+      <w:bookmarkEnd w:id="2"/>
     </w:p>
     <w:p>
       <w:pPr>
@@ -3416,7 +3412,7 @@
           <w:u w:val="single"/>
         </w:rPr>
       </w:pPr>
-      <w:bookmarkStart w:id="2" w:name="_Toc449884797"/>
+      <w:bookmarkStart w:id="3" w:name="_Toc451189360"/>
       <w:r>
         <w:rPr>
           <w:sz w:val="32"/>
@@ -3424,451 +3420,564 @@
           <w:u w:val="single"/>
         </w:rPr>
         <w:lastRenderedPageBreak/>
-        <w:t>Ámbito de la aplicación</w:t>
-      </w:r>
-      <w:bookmarkEnd w:id="2"/>
-    </w:p>
-    <w:p/>
-    <w:p>
-      <w:pPr>
-        <w:pStyle w:val="Ttulo3"/>
+        <w:t xml:space="preserve">Ámbito de </w:t>
+      </w:r>
+      <w:r>
         <w:rPr>
           <w:sz w:val="32"/>
           <w:szCs w:val="32"/>
           <w:u w:val="single"/>
         </w:rPr>
-      </w:pPr>
-      <w:bookmarkStart w:id="3" w:name="_Toc449884798"/>
-      <w:r>
+        <w:t>aplicación</w:t>
+      </w:r>
+      <w:bookmarkEnd w:id="3"/>
+    </w:p>
+    <w:p/>
+    <w:p>
+      <w:pPr>
+        <w:ind w:firstLine="284"/>
+        <w:rPr>
+          <w:rFonts w:ascii="Arial" w:hAnsi="Arial" w:cs="Arial"/>
+          <w:sz w:val="24"/>
+          <w:szCs w:val="24"/>
+        </w:rPr>
+      </w:pPr>
+      <w:r>
+        <w:rPr>
+          <w:rFonts w:ascii="Arial" w:hAnsi="Arial" w:cs="Arial"/>
+          <w:sz w:val="24"/>
+          <w:szCs w:val="24"/>
+        </w:rPr>
+        <w:t xml:space="preserve">La posible </w:t>
+      </w:r>
+      <w:r>
+        <w:rPr>
+          <w:rFonts w:ascii="Arial" w:hAnsi="Arial" w:cs="Arial"/>
+          <w:sz w:val="24"/>
+          <w:szCs w:val="24"/>
+        </w:rPr>
+        <w:t>soluci</w:t>
+      </w:r>
+      <w:r>
+        <w:rPr>
+          <w:rFonts w:ascii="Arial" w:hAnsi="Arial" w:cs="Arial"/>
+          <w:sz w:val="24"/>
+          <w:szCs w:val="24"/>
+        </w:rPr>
+        <w:t xml:space="preserve">ón al control de las mediciones de presión arterial tiene como ámbito de aplicación a </w:t>
+      </w:r>
+      <w:r>
+        <w:rPr>
+          <w:rFonts w:ascii="Arial" w:hAnsi="Arial" w:cs="Arial"/>
+          <w:sz w:val="24"/>
+          <w:szCs w:val="24"/>
+        </w:rPr>
+        <w:t>los profesionales médicos de</w:t>
+      </w:r>
+      <w:r>
+        <w:rPr>
+          <w:rFonts w:ascii="Arial" w:hAnsi="Arial" w:cs="Arial"/>
+          <w:sz w:val="24"/>
+          <w:szCs w:val="24"/>
+        </w:rPr>
+        <w:t xml:space="preserve"> entidades de salud públicas o privadas, que realicen tratamiento a pacientes con hipertensión.</w:t>
+      </w:r>
+      <w:r>
+        <w:rPr>
+          <w:rFonts w:ascii="Arial" w:hAnsi="Arial" w:cs="Arial"/>
+          <w:sz w:val="24"/>
+          <w:szCs w:val="24"/>
+        </w:rPr>
+        <w:t xml:space="preserve"> También se considera que</w:t>
+      </w:r>
+      <w:r>
+        <w:rPr>
+          <w:rFonts w:ascii="Arial" w:hAnsi="Arial" w:cs="Arial"/>
+          <w:sz w:val="24"/>
+          <w:szCs w:val="24"/>
+        </w:rPr>
+        <w:t xml:space="preserve"> forman parte del ámbito de aplicación, </w:t>
+      </w:r>
+      <w:r>
+        <w:rPr>
+          <w:rFonts w:ascii="Arial" w:hAnsi="Arial" w:cs="Arial"/>
+          <w:sz w:val="24"/>
+          <w:szCs w:val="24"/>
+        </w:rPr>
+        <w:t>toda persona que desee mantener un control</w:t>
+      </w:r>
+      <w:r>
+        <w:rPr>
+          <w:rFonts w:ascii="Arial" w:hAnsi="Arial" w:cs="Arial"/>
+          <w:sz w:val="24"/>
+          <w:szCs w:val="24"/>
+        </w:rPr>
+        <w:t xml:space="preserve"> ambulatorio</w:t>
+      </w:r>
+      <w:r>
+        <w:rPr>
+          <w:rFonts w:ascii="Arial" w:hAnsi="Arial" w:cs="Arial"/>
+          <w:sz w:val="24"/>
+          <w:szCs w:val="24"/>
+        </w:rPr>
+        <w:t xml:space="preserve"> de las mediciones de su presión arterial.</w:t>
+      </w:r>
+    </w:p>
+    <w:p>
+      <w:pPr>
+        <w:pStyle w:val="Ttulo3"/>
         <w:rPr>
           <w:sz w:val="32"/>
           <w:szCs w:val="32"/>
           <w:u w:val="single"/>
         </w:rPr>
-        <w:t>Contextualización</w:t>
-      </w:r>
-      <w:bookmarkEnd w:id="3"/>
-    </w:p>
-    <w:p/>
-    <w:p>
-      <w:pPr>
-        <w:pStyle w:val="Ttulo4"/>
+      </w:pPr>
+      <w:bookmarkStart w:id="4" w:name="_Toc451189361"/>
+      <w:r>
         <w:rPr>
           <w:sz w:val="32"/>
           <w:szCs w:val="32"/>
-        </w:rPr>
-      </w:pPr>
-      <w:r>
+          <w:u w:val="single"/>
+        </w:rPr>
+        <w:t>Contextualización</w:t>
+      </w:r>
+      <w:bookmarkEnd w:id="4"/>
+    </w:p>
+    <w:p/>
+    <w:p>
+      <w:pPr>
+        <w:pStyle w:val="Ttulo4"/>
         <w:rPr>
           <w:sz w:val="32"/>
           <w:szCs w:val="32"/>
         </w:rPr>
-        <w:t>¿Qué es la presión arterial?</w:t>
-      </w:r>
-    </w:p>
-    <w:p/>
-    <w:p>
-      <w:pPr>
-        <w:ind w:firstLine="142"/>
-        <w:rPr>
-          <w:rFonts w:ascii="Arial" w:hAnsi="Arial" w:cs="Arial"/>
-          <w:sz w:val="24"/>
-          <w:szCs w:val="24"/>
-        </w:rPr>
-      </w:pPr>
-      <w:r>
-        <w:rPr>
-          <w:rFonts w:ascii="Arial" w:hAnsi="Arial" w:cs="Arial"/>
-          <w:sz w:val="24"/>
-          <w:szCs w:val="24"/>
-        </w:rPr>
-        <w:t>La presión arterial es la fuerza que ejerce la sangre contra la pared de las arterias cuando es bombeada desde el corazón. La presión arterial se mide en milímetros de mercurio (</w:t>
-      </w:r>
-      <w:proofErr w:type="spellStart"/>
-      <w:r>
-        <w:rPr>
-          <w:rFonts w:ascii="Arial" w:hAnsi="Arial" w:cs="Arial"/>
-          <w:sz w:val="24"/>
-          <w:szCs w:val="24"/>
-        </w:rPr>
-        <w:t>mmHg</w:t>
-      </w:r>
-      <w:proofErr w:type="spellEnd"/>
-      <w:r>
-        <w:rPr>
-          <w:rFonts w:ascii="Arial" w:hAnsi="Arial" w:cs="Arial"/>
-          <w:sz w:val="24"/>
-          <w:szCs w:val="24"/>
-        </w:rPr>
-        <w:t>). Existe una presión a</w:t>
-      </w:r>
-      <w:r>
-        <w:rPr>
-          <w:rFonts w:ascii="Arial" w:hAnsi="Arial" w:cs="Arial"/>
-          <w:sz w:val="24"/>
-          <w:szCs w:val="24"/>
-        </w:rPr>
-        <w:t>rterial sistólica  (</w:t>
-      </w:r>
-      <w:r>
-        <w:rPr>
-          <w:rFonts w:ascii="Arial" w:hAnsi="Arial" w:cs="Arial"/>
-          <w:sz w:val="24"/>
-          <w:szCs w:val="24"/>
-        </w:rPr>
-        <w:t>conocida como “la m</w:t>
-      </w:r>
-      <w:r>
-        <w:rPr>
-          <w:rFonts w:ascii="Arial" w:hAnsi="Arial" w:cs="Arial"/>
-          <w:sz w:val="24"/>
-          <w:szCs w:val="24"/>
-        </w:rPr>
-        <w:t>áxima”)</w:t>
-      </w:r>
-      <w:r>
-        <w:rPr>
-          <w:rFonts w:ascii="Arial" w:hAnsi="Arial" w:cs="Arial"/>
-          <w:sz w:val="24"/>
-          <w:szCs w:val="24"/>
-        </w:rPr>
-        <w:t xml:space="preserve"> y una presión ar</w:t>
-      </w:r>
-      <w:r>
-        <w:rPr>
-          <w:rFonts w:ascii="Arial" w:hAnsi="Arial" w:cs="Arial"/>
-          <w:sz w:val="24"/>
-          <w:szCs w:val="24"/>
-        </w:rPr>
-        <w:t>terial diastólica (conocida como “la mínima”)</w:t>
-      </w:r>
-      <w:r>
-        <w:rPr>
-          <w:rFonts w:ascii="Arial" w:hAnsi="Arial" w:cs="Arial"/>
-          <w:sz w:val="24"/>
-          <w:szCs w:val="24"/>
-        </w:rPr>
-        <w:t xml:space="preserve">. El valor normal de presión sistólica es de hasta 120-129 </w:t>
-      </w:r>
-      <w:proofErr w:type="spellStart"/>
-      <w:r>
-        <w:rPr>
-          <w:rFonts w:ascii="Arial" w:hAnsi="Arial" w:cs="Arial"/>
-          <w:sz w:val="24"/>
-          <w:szCs w:val="24"/>
-        </w:rPr>
-        <w:t>mmHg</w:t>
-      </w:r>
-      <w:proofErr w:type="spellEnd"/>
-      <w:r>
-        <w:rPr>
-          <w:rFonts w:ascii="Arial" w:hAnsi="Arial" w:cs="Arial"/>
-          <w:sz w:val="24"/>
-          <w:szCs w:val="24"/>
-        </w:rPr>
-        <w:t xml:space="preserve"> y el valor normal de presión diastólica es de hasta 80-84 </w:t>
-      </w:r>
-      <w:proofErr w:type="spellStart"/>
-      <w:r>
-        <w:rPr>
-          <w:rFonts w:ascii="Arial" w:hAnsi="Arial" w:cs="Arial"/>
-          <w:sz w:val="24"/>
-          <w:szCs w:val="24"/>
-        </w:rPr>
-        <w:t>mmHg</w:t>
-      </w:r>
-      <w:proofErr w:type="spellEnd"/>
-      <w:r>
-        <w:rPr>
-          <w:rFonts w:ascii="Arial" w:hAnsi="Arial" w:cs="Arial"/>
-          <w:sz w:val="24"/>
-          <w:szCs w:val="24"/>
-        </w:rPr>
-        <w:t>. Estas cifras son las recomendadas en adultos s</w:t>
-      </w:r>
-      <w:r>
-        <w:rPr>
-          <w:rFonts w:ascii="Arial" w:hAnsi="Arial" w:cs="Arial"/>
-          <w:sz w:val="24"/>
-          <w:szCs w:val="24"/>
-        </w:rPr>
-        <w:t>anos.</w:t>
-      </w:r>
-    </w:p>
-    <w:p>
-      <w:pPr>
-        <w:ind w:firstLine="142"/>
-        <w:rPr>
-          <w:rFonts w:ascii="Arial" w:hAnsi="Arial" w:cs="Arial"/>
-          <w:sz w:val="24"/>
-          <w:szCs w:val="24"/>
-        </w:rPr>
-      </w:pPr>
-      <w:r>
-        <w:rPr>
-          <w:rFonts w:ascii="Arial" w:hAnsi="Arial" w:cs="Arial"/>
-          <w:sz w:val="24"/>
-          <w:szCs w:val="24"/>
-        </w:rPr>
-        <w:t xml:space="preserve">La Hipertensión Arterial (HTA) es el principal factor de riesgo cardiovascular, </w:t>
-      </w:r>
-      <w:proofErr w:type="gramStart"/>
-      <w:r>
-        <w:rPr>
-          <w:rFonts w:ascii="Arial" w:hAnsi="Arial" w:cs="Arial"/>
-          <w:sz w:val="24"/>
-          <w:szCs w:val="24"/>
-        </w:rPr>
-        <w:t>afecta</w:t>
-      </w:r>
-      <w:proofErr w:type="gramEnd"/>
-      <w:r>
-        <w:rPr>
-          <w:rFonts w:ascii="Arial" w:hAnsi="Arial" w:cs="Arial"/>
-          <w:sz w:val="24"/>
-          <w:szCs w:val="24"/>
-        </w:rPr>
-        <w:t xml:space="preserve"> a casi la mitad de los hombres y a cuatro de cada diez mujeres. Su control disminuye un 40% la incidencia de ACV, un 50% la de enfermedades cardiovasculares y un 25% la de infarto de miocardio</w:t>
-      </w:r>
-      <w:proofErr w:type="gramStart"/>
-      <w:r>
-        <w:rPr>
-          <w:rFonts w:ascii="Arial" w:hAnsi="Arial" w:cs="Arial"/>
-          <w:sz w:val="24"/>
-          <w:szCs w:val="24"/>
-        </w:rPr>
-        <w:t>.(</w:t>
-      </w:r>
-      <w:proofErr w:type="gramEnd"/>
-      <w:r>
-        <w:rPr>
-          <w:rFonts w:ascii="Arial" w:hAnsi="Arial" w:cs="Arial"/>
-          <w:sz w:val="24"/>
-          <w:szCs w:val="24"/>
-        </w:rPr>
-        <w:t>Borrar o cambiar de lugar).</w:t>
-      </w:r>
-    </w:p>
-    <w:p>
-      <w:pPr>
-        <w:ind w:firstLine="284"/>
-        <w:rPr>
-          <w:rFonts w:ascii="Arial" w:hAnsi="Arial" w:cs="Arial"/>
-          <w:sz w:val="24"/>
-          <w:szCs w:val="24"/>
-        </w:rPr>
-      </w:pPr>
-      <w:r>
-        <w:rPr>
-          <w:rFonts w:ascii="Arial" w:hAnsi="Arial" w:cs="Arial"/>
-          <w:sz w:val="24"/>
-          <w:szCs w:val="24"/>
-        </w:rPr>
-        <w:t>La hipertensión rara vez produce síntomas en las primeras etapas y en muchos casos no se dia</w:t>
-      </w:r>
-      <w:r>
-        <w:rPr>
-          <w:rFonts w:ascii="Arial" w:hAnsi="Arial" w:cs="Arial"/>
-          <w:sz w:val="24"/>
-          <w:szCs w:val="24"/>
-        </w:rPr>
-        <w:t>g</w:t>
-      </w:r>
-      <w:r>
-        <w:rPr>
-          <w:rFonts w:ascii="Arial" w:hAnsi="Arial" w:cs="Arial"/>
-          <w:sz w:val="24"/>
-          <w:szCs w:val="24"/>
-        </w:rPr>
-        <w:t xml:space="preserve">nostica. Los casos que se diagnostican, a veces no tienen acceso al tratamiento y es posible que no puedan controlar con éxito su enfermedad en el largo plazo. </w:t>
-      </w:r>
-    </w:p>
-    <w:p>
-      <w:pPr>
-        <w:ind w:firstLine="284"/>
-        <w:rPr>
-          <w:rFonts w:ascii="Arial" w:hAnsi="Arial" w:cs="Arial"/>
-          <w:sz w:val="24"/>
-          <w:szCs w:val="24"/>
-        </w:rPr>
-      </w:pPr>
-      <w:r>
-        <w:rPr>
-          <w:rFonts w:ascii="Arial" w:hAnsi="Arial" w:cs="Arial"/>
-          <w:sz w:val="24"/>
-          <w:szCs w:val="24"/>
-        </w:rPr>
-        <w:t>La detección temprana, el tratamiento apropiado y el control de la hipertensión producen impo</w:t>
-      </w:r>
-      <w:r>
-        <w:rPr>
-          <w:rFonts w:ascii="Arial" w:hAnsi="Arial" w:cs="Arial"/>
-          <w:sz w:val="24"/>
-          <w:szCs w:val="24"/>
-        </w:rPr>
-        <w:t>r</w:t>
-      </w:r>
-      <w:r>
-        <w:rPr>
-          <w:rFonts w:ascii="Arial" w:hAnsi="Arial" w:cs="Arial"/>
-          <w:sz w:val="24"/>
-          <w:szCs w:val="24"/>
-        </w:rPr>
-        <w:t>tantes beneficios sanitarios y de índole económica. El tratamiento de</w:t>
-      </w:r>
-      <w:r>
-        <w:rPr>
-          <w:rFonts w:ascii="Arial" w:hAnsi="Arial" w:cs="Arial"/>
-          <w:sz w:val="24"/>
-          <w:szCs w:val="24"/>
-        </w:rPr>
-        <w:t xml:space="preserve"> las complicaciones de la hiper</w:t>
-      </w:r>
-      <w:r>
-        <w:rPr>
-          <w:rFonts w:ascii="Arial" w:hAnsi="Arial" w:cs="Arial"/>
-          <w:sz w:val="24"/>
-          <w:szCs w:val="24"/>
-        </w:rPr>
-        <w:t>tensión abarca intervenciones costosas que agotan los presupuestos gubernamentales e individuales.</w:t>
-      </w:r>
-    </w:p>
-    <w:p>
-      <w:pPr>
-        <w:ind w:firstLine="284"/>
-        <w:rPr>
-          <w:rFonts w:ascii="Arial" w:hAnsi="Arial" w:cs="Arial"/>
-          <w:sz w:val="24"/>
-          <w:szCs w:val="24"/>
-        </w:rPr>
-      </w:pPr>
-      <w:r>
-        <w:rPr>
-          <w:rFonts w:ascii="Arial" w:hAnsi="Arial" w:cs="Arial"/>
-          <w:sz w:val="24"/>
-          <w:szCs w:val="24"/>
-        </w:rPr>
-        <w:t xml:space="preserve">A pesar de que existen tratamientos eficaces, controlar la presión arterial sigue siendo un desafío porque apenas uno de cada cuatro hipertensos mantiene su presión arterial controlada, es decir por debajo de 140 </w:t>
-      </w:r>
-      <w:proofErr w:type="spellStart"/>
-      <w:r>
-        <w:rPr>
-          <w:rFonts w:ascii="Arial" w:hAnsi="Arial" w:cs="Arial"/>
-          <w:sz w:val="24"/>
-          <w:szCs w:val="24"/>
-        </w:rPr>
-        <w:t>mmHg</w:t>
-      </w:r>
-      <w:proofErr w:type="spellEnd"/>
-      <w:r>
-        <w:rPr>
-          <w:rFonts w:ascii="Arial" w:hAnsi="Arial" w:cs="Arial"/>
-          <w:sz w:val="24"/>
-          <w:szCs w:val="24"/>
-        </w:rPr>
-        <w:t xml:space="preserve"> (presión sistólica o máxima) y 90 </w:t>
-      </w:r>
-      <w:proofErr w:type="spellStart"/>
-      <w:r>
-        <w:rPr>
-          <w:rFonts w:ascii="Arial" w:hAnsi="Arial" w:cs="Arial"/>
-          <w:sz w:val="24"/>
-          <w:szCs w:val="24"/>
-        </w:rPr>
-        <w:t>mmHg</w:t>
-      </w:r>
-      <w:proofErr w:type="spellEnd"/>
-      <w:r>
-        <w:rPr>
-          <w:rFonts w:ascii="Arial" w:hAnsi="Arial" w:cs="Arial"/>
-          <w:sz w:val="24"/>
-          <w:szCs w:val="24"/>
-        </w:rPr>
-        <w:t xml:space="preserve"> (diastólica o mínima). En muy pocos casos la dificultad antes mencionada, se debe a que la HTA sea resistente al tratamiento. En la mitad de los casos en que la presión sigue alta, se debe a que el paciente por diferentes razones no sigue el tratamiento indicado por el médico. </w:t>
-      </w:r>
-      <w:proofErr w:type="gramStart"/>
-      <w:r>
-        <w:rPr>
-          <w:rFonts w:ascii="Arial" w:hAnsi="Arial" w:cs="Arial"/>
-          <w:sz w:val="24"/>
-          <w:szCs w:val="24"/>
-        </w:rPr>
-        <w:t>Existen</w:t>
-      </w:r>
-      <w:proofErr w:type="gramEnd"/>
-      <w:r>
-        <w:rPr>
-          <w:rFonts w:ascii="Arial" w:hAnsi="Arial" w:cs="Arial"/>
-          <w:sz w:val="24"/>
-          <w:szCs w:val="24"/>
-        </w:rPr>
-        <w:t xml:space="preserve"> otros casos que es el médico quien no modifica el tratamiento cuando la presión arterial del paciente no se logra controlar.</w:t>
-      </w:r>
-    </w:p>
-    <w:p>
-      <w:pPr>
-        <w:ind w:firstLine="284"/>
-        <w:rPr>
-          <w:rFonts w:ascii="Arial" w:hAnsi="Arial" w:cs="Arial"/>
-          <w:sz w:val="24"/>
-          <w:szCs w:val="24"/>
-        </w:rPr>
-      </w:pPr>
-      <w:r>
-        <w:rPr>
-          <w:rFonts w:ascii="Arial" w:hAnsi="Arial" w:cs="Arial"/>
-          <w:sz w:val="24"/>
-          <w:szCs w:val="24"/>
-        </w:rPr>
-        <w:lastRenderedPageBreak/>
-        <w:t>Las herramientas para reducir el impacto de la enfermedad son un correcto diagnóstico, un tratamiento adecuado y la adherencia al tratamiento.</w:t>
-      </w:r>
-    </w:p>
-    <w:p>
-      <w:pPr>
-        <w:ind w:firstLine="284"/>
-        <w:rPr>
-          <w:rFonts w:ascii="Arial" w:hAnsi="Arial" w:cs="Arial"/>
-          <w:sz w:val="24"/>
-          <w:szCs w:val="24"/>
-        </w:rPr>
-      </w:pPr>
-      <w:r>
-        <w:rPr>
-          <w:rFonts w:ascii="Arial" w:hAnsi="Arial" w:cs="Arial"/>
-          <w:sz w:val="24"/>
-          <w:szCs w:val="24"/>
-        </w:rPr>
-        <w:t>Por lo tanto, en un intento de ayudar al tratamiento de la presión arterial, se propone generar una posible solución a fin de proporcionar información ordenada y de simple lectura para facilitar al profesional la toma decisiones correctas.</w:t>
-      </w:r>
-    </w:p>
-    <w:p>
-      <w:pPr>
-        <w:ind w:firstLine="142"/>
-        <w:rPr>
-          <w:rFonts w:ascii="Arial" w:hAnsi="Arial" w:cs="Arial"/>
-          <w:sz w:val="24"/>
-          <w:szCs w:val="24"/>
-        </w:rPr>
-      </w:pPr>
-    </w:p>
-    <w:p>
-      <w:pPr>
-        <w:pStyle w:val="Ttulo4"/>
+      </w:pPr>
+      <w:r>
         <w:rPr>
           <w:sz w:val="32"/>
           <w:szCs w:val="32"/>
         </w:rPr>
-      </w:pPr>
-      <w:r>
+        <w:t>¿Qué es la presión arterial?</w:t>
+      </w:r>
+    </w:p>
+    <w:p/>
+    <w:p>
+      <w:pPr>
+        <w:ind w:firstLine="142"/>
+        <w:rPr>
+          <w:rFonts w:ascii="Arial" w:hAnsi="Arial" w:cs="Arial"/>
+          <w:sz w:val="24"/>
+          <w:szCs w:val="24"/>
+        </w:rPr>
+      </w:pPr>
+      <w:r>
+        <w:rPr>
+          <w:rFonts w:ascii="Arial" w:hAnsi="Arial" w:cs="Arial"/>
+          <w:sz w:val="24"/>
+          <w:szCs w:val="24"/>
+        </w:rPr>
+        <w:t>La presión arterial es la fuerza que ejerce la sangre contra la pared de las arterias cuando es bombeada desde el corazón. La presión arterial se mide en milímetros de mercurio (</w:t>
+      </w:r>
+      <w:proofErr w:type="spellStart"/>
+      <w:r>
+        <w:rPr>
+          <w:rFonts w:ascii="Arial" w:hAnsi="Arial" w:cs="Arial"/>
+          <w:sz w:val="24"/>
+          <w:szCs w:val="24"/>
+        </w:rPr>
+        <w:t>mmHg</w:t>
+      </w:r>
+      <w:proofErr w:type="spellEnd"/>
+      <w:r>
+        <w:rPr>
+          <w:rFonts w:ascii="Arial" w:hAnsi="Arial" w:cs="Arial"/>
+          <w:sz w:val="24"/>
+          <w:szCs w:val="24"/>
+        </w:rPr>
+        <w:t>). Existe una presión a</w:t>
+      </w:r>
+      <w:r>
+        <w:rPr>
+          <w:rFonts w:ascii="Arial" w:hAnsi="Arial" w:cs="Arial"/>
+          <w:sz w:val="24"/>
+          <w:szCs w:val="24"/>
+        </w:rPr>
+        <w:t>rterial sistólica  (</w:t>
+      </w:r>
+      <w:r>
+        <w:rPr>
+          <w:rFonts w:ascii="Arial" w:hAnsi="Arial" w:cs="Arial"/>
+          <w:sz w:val="24"/>
+          <w:szCs w:val="24"/>
+        </w:rPr>
+        <w:t>conocida como “la m</w:t>
+      </w:r>
+      <w:r>
+        <w:rPr>
+          <w:rFonts w:ascii="Arial" w:hAnsi="Arial" w:cs="Arial"/>
+          <w:sz w:val="24"/>
+          <w:szCs w:val="24"/>
+        </w:rPr>
+        <w:t>áxima”)</w:t>
+      </w:r>
+      <w:r>
+        <w:rPr>
+          <w:rFonts w:ascii="Arial" w:hAnsi="Arial" w:cs="Arial"/>
+          <w:sz w:val="24"/>
+          <w:szCs w:val="24"/>
+        </w:rPr>
+        <w:t xml:space="preserve"> y una presión ar</w:t>
+      </w:r>
+      <w:r>
+        <w:rPr>
+          <w:rFonts w:ascii="Arial" w:hAnsi="Arial" w:cs="Arial"/>
+          <w:sz w:val="24"/>
+          <w:szCs w:val="24"/>
+        </w:rPr>
+        <w:t>terial diastólica (conocida como “la mínima”)</w:t>
+      </w:r>
+      <w:r>
+        <w:rPr>
+          <w:rFonts w:ascii="Arial" w:hAnsi="Arial" w:cs="Arial"/>
+          <w:sz w:val="24"/>
+          <w:szCs w:val="24"/>
+        </w:rPr>
+        <w:t xml:space="preserve">. El valor normal de presión sistólica es de hasta 120-129 </w:t>
+      </w:r>
+      <w:proofErr w:type="spellStart"/>
+      <w:r>
+        <w:rPr>
+          <w:rFonts w:ascii="Arial" w:hAnsi="Arial" w:cs="Arial"/>
+          <w:sz w:val="24"/>
+          <w:szCs w:val="24"/>
+        </w:rPr>
+        <w:t>mmHg</w:t>
+      </w:r>
+      <w:proofErr w:type="spellEnd"/>
+      <w:r>
+        <w:rPr>
+          <w:rFonts w:ascii="Arial" w:hAnsi="Arial" w:cs="Arial"/>
+          <w:sz w:val="24"/>
+          <w:szCs w:val="24"/>
+        </w:rPr>
+        <w:t xml:space="preserve"> y el valor normal de presión diastólica es de hasta 80-84 </w:t>
+      </w:r>
+      <w:proofErr w:type="spellStart"/>
+      <w:r>
+        <w:rPr>
+          <w:rFonts w:ascii="Arial" w:hAnsi="Arial" w:cs="Arial"/>
+          <w:sz w:val="24"/>
+          <w:szCs w:val="24"/>
+        </w:rPr>
+        <w:t>mmHg</w:t>
+      </w:r>
+      <w:proofErr w:type="spellEnd"/>
+      <w:r>
+        <w:rPr>
+          <w:rFonts w:ascii="Arial" w:hAnsi="Arial" w:cs="Arial"/>
+          <w:sz w:val="24"/>
+          <w:szCs w:val="24"/>
+        </w:rPr>
+        <w:t>. Estas cifras son las recomendadas en adultos s</w:t>
+      </w:r>
+      <w:r>
+        <w:rPr>
+          <w:rFonts w:ascii="Arial" w:hAnsi="Arial" w:cs="Arial"/>
+          <w:sz w:val="24"/>
+          <w:szCs w:val="24"/>
+        </w:rPr>
+        <w:t>anos.</w:t>
+      </w:r>
+    </w:p>
+    <w:p>
+      <w:pPr>
+        <w:ind w:firstLine="142"/>
+        <w:rPr>
+          <w:rFonts w:ascii="Arial" w:hAnsi="Arial" w:cs="Arial"/>
+          <w:sz w:val="24"/>
+          <w:szCs w:val="24"/>
+        </w:rPr>
+      </w:pPr>
+      <w:r>
+        <w:rPr>
+          <w:rFonts w:ascii="Arial" w:hAnsi="Arial" w:cs="Arial"/>
+          <w:sz w:val="24"/>
+          <w:szCs w:val="24"/>
+        </w:rPr>
+        <w:t xml:space="preserve">La Hipertensión Arterial (HTA) es el principal factor de riesgo cardiovascular, </w:t>
+      </w:r>
+      <w:proofErr w:type="gramStart"/>
+      <w:r>
+        <w:rPr>
+          <w:rFonts w:ascii="Arial" w:hAnsi="Arial" w:cs="Arial"/>
+          <w:sz w:val="24"/>
+          <w:szCs w:val="24"/>
+        </w:rPr>
+        <w:t>afecta</w:t>
+      </w:r>
+      <w:proofErr w:type="gramEnd"/>
+      <w:r>
+        <w:rPr>
+          <w:rFonts w:ascii="Arial" w:hAnsi="Arial" w:cs="Arial"/>
+          <w:sz w:val="24"/>
+          <w:szCs w:val="24"/>
+        </w:rPr>
+        <w:t xml:space="preserve"> a casi la mitad de los hombres y a cuatro de cada diez mujeres. Su control disminuye un 40% la incidencia de ACV, un 50% la de enfermedades cardiovasculares y un 25% la de infarto de miocardio</w:t>
+      </w:r>
+      <w:proofErr w:type="gramStart"/>
+      <w:r>
+        <w:rPr>
+          <w:rFonts w:ascii="Arial" w:hAnsi="Arial" w:cs="Arial"/>
+          <w:sz w:val="24"/>
+          <w:szCs w:val="24"/>
+        </w:rPr>
+        <w:t>.(</w:t>
+      </w:r>
+      <w:proofErr w:type="gramEnd"/>
+      <w:r>
+        <w:rPr>
+          <w:rFonts w:ascii="Arial" w:hAnsi="Arial" w:cs="Arial"/>
+          <w:sz w:val="24"/>
+          <w:szCs w:val="24"/>
+        </w:rPr>
+        <w:t>Borrar o cambiar de lugar).</w:t>
+      </w:r>
+    </w:p>
+    <w:p>
+      <w:pPr>
+        <w:ind w:firstLine="284"/>
+        <w:rPr>
+          <w:rFonts w:ascii="Arial" w:hAnsi="Arial" w:cs="Arial"/>
+          <w:sz w:val="24"/>
+          <w:szCs w:val="24"/>
+        </w:rPr>
+      </w:pPr>
+      <w:r>
+        <w:rPr>
+          <w:rFonts w:ascii="Arial" w:hAnsi="Arial" w:cs="Arial"/>
+          <w:sz w:val="24"/>
+          <w:szCs w:val="24"/>
+        </w:rPr>
+        <w:t>La hipertensión rara vez produce síntomas en las primeras etapas y en muchos casos no se dia</w:t>
+      </w:r>
+      <w:r>
+        <w:rPr>
+          <w:rFonts w:ascii="Arial" w:hAnsi="Arial" w:cs="Arial"/>
+          <w:sz w:val="24"/>
+          <w:szCs w:val="24"/>
+        </w:rPr>
+        <w:t>g</w:t>
+      </w:r>
+      <w:r>
+        <w:rPr>
+          <w:rFonts w:ascii="Arial" w:hAnsi="Arial" w:cs="Arial"/>
+          <w:sz w:val="24"/>
+          <w:szCs w:val="24"/>
+        </w:rPr>
+        <w:t xml:space="preserve">nostica. Los casos que se diagnostican, a veces no tienen acceso al tratamiento y es posible que no puedan controlar con éxito su enfermedad en el largo plazo. </w:t>
+      </w:r>
+    </w:p>
+    <w:p>
+      <w:pPr>
+        <w:ind w:firstLine="284"/>
+        <w:rPr>
+          <w:rFonts w:ascii="Arial" w:hAnsi="Arial" w:cs="Arial"/>
+          <w:sz w:val="24"/>
+          <w:szCs w:val="24"/>
+        </w:rPr>
+      </w:pPr>
+      <w:r>
+        <w:rPr>
+          <w:rFonts w:ascii="Arial" w:hAnsi="Arial" w:cs="Arial"/>
+          <w:sz w:val="24"/>
+          <w:szCs w:val="24"/>
+        </w:rPr>
+        <w:t>La detección temprana, el tratamiento apropiado y el control de la hipertensión producen impo</w:t>
+      </w:r>
+      <w:r>
+        <w:rPr>
+          <w:rFonts w:ascii="Arial" w:hAnsi="Arial" w:cs="Arial"/>
+          <w:sz w:val="24"/>
+          <w:szCs w:val="24"/>
+        </w:rPr>
+        <w:t>r</w:t>
+      </w:r>
+      <w:r>
+        <w:rPr>
+          <w:rFonts w:ascii="Arial" w:hAnsi="Arial" w:cs="Arial"/>
+          <w:sz w:val="24"/>
+          <w:szCs w:val="24"/>
+        </w:rPr>
+        <w:t>tantes beneficios sanitarios y de índole económica. El tratamiento de</w:t>
+      </w:r>
+      <w:r>
+        <w:rPr>
+          <w:rFonts w:ascii="Arial" w:hAnsi="Arial" w:cs="Arial"/>
+          <w:sz w:val="24"/>
+          <w:szCs w:val="24"/>
+        </w:rPr>
+        <w:t xml:space="preserve"> las complicaciones de la hiper</w:t>
+      </w:r>
+      <w:r>
+        <w:rPr>
+          <w:rFonts w:ascii="Arial" w:hAnsi="Arial" w:cs="Arial"/>
+          <w:sz w:val="24"/>
+          <w:szCs w:val="24"/>
+        </w:rPr>
+        <w:t>tensión abarca intervenciones costosas que agotan los presupuestos gubernamentales e individuales.</w:t>
+      </w:r>
+    </w:p>
+    <w:p>
+      <w:pPr>
+        <w:ind w:firstLine="284"/>
+        <w:rPr>
+          <w:rFonts w:ascii="Arial" w:hAnsi="Arial" w:cs="Arial"/>
+          <w:sz w:val="24"/>
+          <w:szCs w:val="24"/>
+        </w:rPr>
+      </w:pPr>
+      <w:r>
+        <w:rPr>
+          <w:rFonts w:ascii="Arial" w:hAnsi="Arial" w:cs="Arial"/>
+          <w:sz w:val="24"/>
+          <w:szCs w:val="24"/>
+        </w:rPr>
+        <w:t xml:space="preserve">A pesar de que existen tratamientos eficaces, controlar la presión arterial sigue siendo un desafío porque apenas uno de cada cuatro hipertensos mantiene su presión arterial controlada, es decir por debajo de 140 </w:t>
+      </w:r>
+      <w:proofErr w:type="spellStart"/>
+      <w:r>
+        <w:rPr>
+          <w:rFonts w:ascii="Arial" w:hAnsi="Arial" w:cs="Arial"/>
+          <w:sz w:val="24"/>
+          <w:szCs w:val="24"/>
+        </w:rPr>
+        <w:t>mmHg</w:t>
+      </w:r>
+      <w:proofErr w:type="spellEnd"/>
+      <w:r>
+        <w:rPr>
+          <w:rFonts w:ascii="Arial" w:hAnsi="Arial" w:cs="Arial"/>
+          <w:sz w:val="24"/>
+          <w:szCs w:val="24"/>
+        </w:rPr>
+        <w:t xml:space="preserve"> (presión sistólica o máxima) y 90 </w:t>
+      </w:r>
+      <w:proofErr w:type="spellStart"/>
+      <w:r>
+        <w:rPr>
+          <w:rFonts w:ascii="Arial" w:hAnsi="Arial" w:cs="Arial"/>
+          <w:sz w:val="24"/>
+          <w:szCs w:val="24"/>
+        </w:rPr>
+        <w:t>mmHg</w:t>
+      </w:r>
+      <w:proofErr w:type="spellEnd"/>
+      <w:r>
+        <w:rPr>
+          <w:rFonts w:ascii="Arial" w:hAnsi="Arial" w:cs="Arial"/>
+          <w:sz w:val="24"/>
+          <w:szCs w:val="24"/>
+        </w:rPr>
+        <w:t xml:space="preserve"> (diastólica o mínima). En muy pocos </w:t>
+      </w:r>
+      <w:r>
+        <w:rPr>
+          <w:rFonts w:ascii="Arial" w:hAnsi="Arial" w:cs="Arial"/>
+          <w:sz w:val="24"/>
+          <w:szCs w:val="24"/>
+        </w:rPr>
+        <w:lastRenderedPageBreak/>
+        <w:t xml:space="preserve">casos la dificultad antes mencionada, se debe a que la HTA sea resistente al tratamiento. En la mitad de los casos en que la presión sigue alta, se debe a que el paciente por diferentes razones no sigue el tratamiento indicado por el médico. </w:t>
+      </w:r>
+      <w:proofErr w:type="gramStart"/>
+      <w:r>
+        <w:rPr>
+          <w:rFonts w:ascii="Arial" w:hAnsi="Arial" w:cs="Arial"/>
+          <w:sz w:val="24"/>
+          <w:szCs w:val="24"/>
+        </w:rPr>
+        <w:t>Existen</w:t>
+      </w:r>
+      <w:proofErr w:type="gramEnd"/>
+      <w:r>
+        <w:rPr>
+          <w:rFonts w:ascii="Arial" w:hAnsi="Arial" w:cs="Arial"/>
+          <w:sz w:val="24"/>
+          <w:szCs w:val="24"/>
+        </w:rPr>
+        <w:t xml:space="preserve"> otros casos que es el médico quien no modifica el tratamiento cuando la presión arterial del paciente no se logra controlar.</w:t>
+      </w:r>
+    </w:p>
+    <w:p>
+      <w:pPr>
+        <w:ind w:firstLine="284"/>
+        <w:rPr>
+          <w:rFonts w:ascii="Arial" w:hAnsi="Arial" w:cs="Arial"/>
+          <w:sz w:val="24"/>
+          <w:szCs w:val="24"/>
+        </w:rPr>
+      </w:pPr>
+      <w:r>
+        <w:rPr>
+          <w:rFonts w:ascii="Arial" w:hAnsi="Arial" w:cs="Arial"/>
+          <w:sz w:val="24"/>
+          <w:szCs w:val="24"/>
+        </w:rPr>
+        <w:t>Las herramientas para reducir el impacto de la enfermedad son un correcto diagnóstico, un tratamiento adecuado y la adherencia al tratamiento.</w:t>
+      </w:r>
+    </w:p>
+    <w:p>
+      <w:pPr>
+        <w:ind w:firstLine="284"/>
+        <w:rPr>
+          <w:rFonts w:ascii="Arial" w:hAnsi="Arial" w:cs="Arial"/>
+          <w:sz w:val="24"/>
+          <w:szCs w:val="24"/>
+        </w:rPr>
+      </w:pPr>
+      <w:r>
+        <w:rPr>
+          <w:rFonts w:ascii="Arial" w:hAnsi="Arial" w:cs="Arial"/>
+          <w:sz w:val="24"/>
+          <w:szCs w:val="24"/>
+        </w:rPr>
+        <w:t>Por lo tanto, en un intento de ayudar al tratamiento de la presión arterial, se propone generar una posible solución a fin de proporcionar información ordenada y de simple lectura para facilitar al profesional la toma decisiones correctas.</w:t>
+      </w:r>
+    </w:p>
+    <w:p>
+      <w:pPr>
+        <w:pStyle w:val="Ttulo4"/>
         <w:rPr>
           <w:sz w:val="32"/>
           <w:szCs w:val="32"/>
         </w:rPr>
+      </w:pPr>
+      <w:r>
+        <w:rPr>
+          <w:sz w:val="32"/>
+          <w:szCs w:val="32"/>
+        </w:rPr>
         <w:t>Componentes de la presión arterial</w:t>
       </w:r>
     </w:p>
     <w:p/>
+    <w:p>
+      <w:pPr>
+        <w:rPr>
+          <w:rFonts w:ascii="Arial" w:hAnsi="Arial" w:cs="Arial"/>
+          <w:sz w:val="24"/>
+          <w:szCs w:val="24"/>
+        </w:rPr>
+      </w:pPr>
+      <w:r>
+        <w:rPr>
+          <w:rFonts w:ascii="Arial" w:hAnsi="Arial" w:cs="Arial"/>
+          <w:sz w:val="24"/>
+          <w:szCs w:val="24"/>
+        </w:rPr>
+        <w:t>La presión arterial tiene dos componentes:</w:t>
+      </w:r>
+    </w:p>
     <w:p>
       <w:pPr>
         <w:pStyle w:val="Prrafodelista"/>
@@ -3976,59 +4085,108 @@
         <w:pStyle w:val="Ttulo4"/>
         <w:ind w:firstLine="142"/>
         <w:rPr>
-          <w:rFonts w:ascii="Arial" w:hAnsi="Arial" w:cs="Arial"/>
-          <w:sz w:val="24"/>
-          <w:szCs w:val="24"/>
-        </w:rPr>
-      </w:pPr>
-      <w:r>
-        <w:rPr>
-          <w:sz w:val="32"/>
-          <w:szCs w:val="32"/>
-        </w:rPr>
-        <w:t xml:space="preserve">Clasificación de la  presión arterial </w:t>
-      </w:r>
-      <w:r>
-        <w:rPr>
-          <w:rFonts w:ascii="Arial" w:hAnsi="Arial" w:cs="Arial"/>
-          <w:sz w:val="24"/>
-          <w:szCs w:val="24"/>
-        </w:rPr>
-        <w:t xml:space="preserve"> </w:t>
-      </w:r>
-      <w:r>
-        <w:rPr>
           <w:rFonts w:cs="Arial"/>
           <w:sz w:val="32"/>
           <w:szCs w:val="32"/>
         </w:rPr>
-        <w:t xml:space="preserve">(valores en </w:t>
-      </w:r>
-      <w:proofErr w:type="spellStart"/>
+      </w:pPr>
+      <w:r>
+        <w:rPr>
+          <w:sz w:val="32"/>
+          <w:szCs w:val="32"/>
+        </w:rPr>
+        <w:t xml:space="preserve">Clasificación de la  </w:t>
+      </w:r>
+      <w:r>
+        <w:rPr>
+          <w:sz w:val="32"/>
+          <w:szCs w:val="32"/>
+        </w:rPr>
+        <w:t xml:space="preserve">Hipertensión </w:t>
+      </w:r>
+      <w:r>
+        <w:rPr>
+          <w:sz w:val="32"/>
+          <w:szCs w:val="32"/>
+        </w:rPr>
+        <w:t xml:space="preserve">arterial </w:t>
+      </w:r>
+      <w:r>
+        <w:rPr>
+          <w:rFonts w:ascii="Arial" w:hAnsi="Arial" w:cs="Arial"/>
+          <w:sz w:val="24"/>
+          <w:szCs w:val="24"/>
+        </w:rPr>
+        <w:t xml:space="preserve"> </w:t>
+      </w:r>
       <w:r>
         <w:rPr>
           <w:rFonts w:cs="Arial"/>
           <w:sz w:val="32"/>
           <w:szCs w:val="32"/>
         </w:rPr>
-        <w:t>mmHg</w:t>
-      </w:r>
-      <w:proofErr w:type="spellEnd"/>
+        <w:t xml:space="preserve">(valores en </w:t>
+      </w:r>
+      <w:proofErr w:type="spellStart"/>
       <w:r>
         <w:rPr>
           <w:rFonts w:cs="Arial"/>
           <w:sz w:val="32"/>
           <w:szCs w:val="32"/>
         </w:rPr>
+        <w:t>mmHg</w:t>
+      </w:r>
+      <w:proofErr w:type="spellEnd"/>
+      <w:r>
+        <w:rPr>
+          <w:rFonts w:cs="Arial"/>
+          <w:sz w:val="32"/>
+          <w:szCs w:val="32"/>
+        </w:rPr>
         <w:t>.)</w:t>
       </w:r>
-      <w:r>
-        <w:rPr>
-          <w:rFonts w:ascii="Arial" w:hAnsi="Arial" w:cs="Arial"/>
-          <w:sz w:val="24"/>
-          <w:szCs w:val="24"/>
-        </w:rPr>
-        <w:br/>
+    </w:p>
+    <w:p/>
+    <w:p>
+      <w:pPr>
+        <w:ind w:firstLine="284"/>
+        <w:rPr>
+          <w:rFonts w:ascii="Arial" w:hAnsi="Arial" w:cs="Arial"/>
+          <w:sz w:val="24"/>
+          <w:szCs w:val="24"/>
+        </w:rPr>
+      </w:pPr>
+      <w:r>
+        <w:rPr>
+          <w:rFonts w:ascii="Arial" w:hAnsi="Arial" w:cs="Arial"/>
+          <w:sz w:val="24"/>
+          <w:szCs w:val="24"/>
+        </w:rPr>
+        <w:t>Clasificación de la hipertensión arterial según</w:t>
+      </w:r>
+      <w:r>
+        <w:rPr>
+          <w:rFonts w:ascii="Arial" w:hAnsi="Arial" w:cs="Arial"/>
+          <w:sz w:val="24"/>
+          <w:szCs w:val="24"/>
+        </w:rPr>
+        <w:t xml:space="preserve"> las recomendaciones de la SAHA</w:t>
+      </w:r>
+      <w:r>
+        <w:rPr>
+          <w:rFonts w:ascii="Arial" w:hAnsi="Arial" w:cs="Arial"/>
+          <w:sz w:val="24"/>
+          <w:szCs w:val="24"/>
+        </w:rPr>
+        <w:t xml:space="preserve"> </w:t>
+      </w:r>
+      <w:r>
+        <w:rPr>
+          <w:rFonts w:ascii="Arial" w:hAnsi="Arial" w:cs="Arial"/>
+          <w:sz w:val="24"/>
+          <w:szCs w:val="24"/>
+        </w:rPr>
+        <w:t>(Sociedad Argentina de Hipertensión Arterial).</w:t>
       </w:r>
     </w:p>
     <w:tbl>
@@ -4521,6 +4679,7 @@
           <w:sz w:val="32"/>
           <w:szCs w:val="32"/>
         </w:rPr>
+        <w:lastRenderedPageBreak/>
         <w:t>¿Cuándo existe la presión arterial?</w:t>
       </w:r>
     </w:p>
@@ -4609,7 +4768,6 @@
           <w:sz w:val="32"/>
           <w:szCs w:val="32"/>
         </w:rPr>
-        <w:lastRenderedPageBreak/>
         <w:t>¿Cómo se produce la  presión arterial?</w:t>
       </w:r>
     </w:p>
@@ -4692,6 +4850,40 @@
           <w:szCs w:val="24"/>
         </w:rPr>
         <w:sym w:font="Symbol" w:char="F020"/>
+      </w:r>
+    </w:p>
+    <w:p>
+      <w:pPr>
+        <w:ind w:firstLine="284"/>
+        <w:rPr>
+          <w:rFonts w:ascii="Arial" w:hAnsi="Arial" w:cs="Arial"/>
+          <w:sz w:val="24"/>
+          <w:szCs w:val="24"/>
+        </w:rPr>
+      </w:pPr>
+      <w:r>
+        <w:rPr>
+          <w:rFonts w:ascii="Arial" w:hAnsi="Arial" w:cs="Arial"/>
+          <w:sz w:val="24"/>
+          <w:szCs w:val="24"/>
+        </w:rPr>
+        <w:t>Hay varios factores que favorecen la hipertensión</w:t>
+      </w:r>
+      <w:r>
+        <w:rPr>
+          <w:rFonts w:ascii="Arial" w:hAnsi="Arial" w:cs="Arial"/>
+          <w:sz w:val="24"/>
+          <w:szCs w:val="24"/>
+        </w:rPr>
+        <w:t xml:space="preserve"> esencial</w:t>
+      </w:r>
+      <w:r>
+        <w:rPr>
+          <w:rFonts w:ascii="Arial" w:hAnsi="Arial" w:cs="Arial"/>
+          <w:sz w:val="24"/>
+          <w:szCs w:val="24"/>
+        </w:rPr>
+        <w:t>, entre ellos se citan los siguientes:</w:t>
       </w:r>
     </w:p>
     <w:p>
@@ -4701,7 +4893,7 @@
           <w:ilvl w:val="0"/>
           <w:numId w:val="1"/>
         </w:numPr>
-        <w:ind w:firstLine="142"/>
+        <w:ind w:firstLine="284"/>
         <w:rPr>
           <w:rFonts w:ascii="Arial" w:hAnsi="Arial" w:cs="Arial"/>
           <w:sz w:val="24"/>
@@ -4732,7 +4924,7 @@
           <w:ilvl w:val="0"/>
           <w:numId w:val="1"/>
         </w:numPr>
-        <w:ind w:firstLine="142"/>
+        <w:ind w:firstLine="284"/>
         <w:rPr>
           <w:rFonts w:ascii="Arial" w:hAnsi="Arial" w:cs="Arial"/>
           <w:sz w:val="24"/>
@@ -4755,7 +4947,7 @@
           <w:ilvl w:val="0"/>
           <w:numId w:val="1"/>
         </w:numPr>
-        <w:ind w:firstLine="142"/>
+        <w:ind w:firstLine="284"/>
         <w:rPr>
           <w:rFonts w:ascii="Arial" w:hAnsi="Arial" w:cs="Arial"/>
           <w:sz w:val="24"/>
@@ -4778,7 +4970,7 @@
           <w:ilvl w:val="0"/>
           <w:numId w:val="1"/>
         </w:numPr>
-        <w:ind w:firstLine="142"/>
+        <w:ind w:firstLine="284"/>
         <w:rPr>
           <w:rFonts w:ascii="Arial" w:hAnsi="Arial" w:cs="Arial"/>
           <w:sz w:val="24"/>
@@ -4809,7 +5001,7 @@
           <w:ilvl w:val="0"/>
           <w:numId w:val="1"/>
         </w:numPr>
-        <w:ind w:firstLine="142"/>
+        <w:ind w:firstLine="284"/>
         <w:rPr>
           <w:rFonts w:ascii="Arial" w:hAnsi="Arial" w:cs="Arial"/>
           <w:sz w:val="24"/>
@@ -4832,7 +5024,7 @@
           <w:ilvl w:val="0"/>
           <w:numId w:val="1"/>
         </w:numPr>
-        <w:ind w:firstLine="142"/>
+        <w:ind w:firstLine="284"/>
         <w:rPr>
           <w:rFonts w:ascii="Arial" w:hAnsi="Arial" w:cs="Arial"/>
           <w:sz w:val="24"/>
@@ -4850,7 +5042,7 @@
     </w:p>
     <w:p>
       <w:pPr>
-        <w:ind w:firstLine="142"/>
+        <w:ind w:firstLine="284"/>
         <w:rPr>
           <w:rFonts w:ascii="Arial" w:hAnsi="Arial" w:cs="Arial"/>
           <w:sz w:val="24"/>
@@ -4904,6 +5096,24 @@
           <w:u w:val="single"/>
         </w:rPr>
         <w:t>:</w:t>
+      </w:r>
+    </w:p>
+    <w:p>
+      <w:pPr>
+        <w:ind w:firstLine="284"/>
+        <w:rPr>
+          <w:rFonts w:ascii="Arial" w:hAnsi="Arial" w:cs="Arial"/>
+          <w:sz w:val="24"/>
+          <w:szCs w:val="24"/>
+        </w:rPr>
+      </w:pPr>
+      <w:r>
+        <w:rPr>
+          <w:rFonts w:ascii="Arial" w:hAnsi="Arial" w:cs="Arial"/>
+          <w:sz w:val="24"/>
+          <w:szCs w:val="24"/>
+        </w:rPr>
+        <w:t>Entre los motivos que contribuyen al desarrollo de la hipertensión secundaria, se listan los siguientes:</w:t>
       </w:r>
     </w:p>
     <w:p>
@@ -4913,7 +5123,7 @@
           <w:ilvl w:val="0"/>
           <w:numId w:val="2"/>
         </w:numPr>
-        <w:ind w:firstLine="142"/>
+        <w:ind w:firstLine="284"/>
         <w:rPr>
           <w:rFonts w:ascii="Arial" w:hAnsi="Arial" w:cs="Arial"/>
           <w:sz w:val="24"/>
@@ -4936,7 +5146,7 @@
           <w:ilvl w:val="0"/>
           <w:numId w:val="2"/>
         </w:numPr>
-        <w:ind w:firstLine="142"/>
+        <w:ind w:firstLine="284"/>
         <w:rPr>
           <w:rFonts w:ascii="Arial" w:hAnsi="Arial" w:cs="Arial"/>
           <w:sz w:val="24"/>
@@ -4959,7 +5169,7 @@
           <w:ilvl w:val="0"/>
           <w:numId w:val="2"/>
         </w:numPr>
-        <w:ind w:firstLine="142"/>
+        <w:ind w:firstLine="284"/>
         <w:rPr>
           <w:rFonts w:ascii="Arial" w:hAnsi="Arial" w:cs="Arial"/>
           <w:sz w:val="24"/>
@@ -4982,7 +5192,7 @@
           <w:ilvl w:val="0"/>
           <w:numId w:val="2"/>
         </w:numPr>
-        <w:ind w:firstLine="142"/>
+        <w:ind w:firstLine="284"/>
         <w:rPr>
           <w:rFonts w:ascii="Arial" w:hAnsi="Arial" w:cs="Arial"/>
           <w:sz w:val="24"/>
@@ -5013,19 +5223,20 @@
           <w:ilvl w:val="0"/>
           <w:numId w:val="2"/>
         </w:numPr>
-        <w:ind w:firstLine="142"/>
-        <w:rPr>
-          <w:rFonts w:ascii="Arial" w:hAnsi="Arial" w:cs="Arial"/>
-          <w:sz w:val="24"/>
-          <w:szCs w:val="24"/>
-        </w:rPr>
-      </w:pPr>
-      <w:r>
-        <w:rPr>
-          <w:rFonts w:ascii="Arial" w:hAnsi="Arial" w:cs="Arial"/>
-          <w:sz w:val="24"/>
-          <w:szCs w:val="24"/>
-        </w:rPr>
+        <w:ind w:firstLine="284"/>
+        <w:rPr>
+          <w:rFonts w:ascii="Arial" w:hAnsi="Arial" w:cs="Arial"/>
+          <w:sz w:val="24"/>
+          <w:szCs w:val="24"/>
+        </w:rPr>
+      </w:pPr>
+      <w:r>
+        <w:rPr>
+          <w:rFonts w:ascii="Arial" w:hAnsi="Arial" w:cs="Arial"/>
+          <w:sz w:val="24"/>
+          <w:szCs w:val="24"/>
+        </w:rPr>
+        <w:lastRenderedPageBreak/>
         <w:t>Tumores (</w:t>
       </w:r>
       <w:proofErr w:type="spellStart"/>
@@ -5054,7 +5265,7 @@
           <w:ilvl w:val="0"/>
           <w:numId w:val="2"/>
         </w:numPr>
-        <w:ind w:firstLine="142"/>
+        <w:ind w:firstLine="284"/>
         <w:rPr>
           <w:rFonts w:ascii="Arial" w:hAnsi="Arial" w:cs="Arial"/>
           <w:sz w:val="24"/>
@@ -5116,7 +5327,7 @@
     <w:p/>
     <w:p>
       <w:pPr>
-        <w:ind w:firstLine="142"/>
+        <w:ind w:firstLine="284"/>
         <w:rPr>
           <w:rFonts w:ascii="Arial" w:hAnsi="Arial" w:cs="Arial"/>
           <w:sz w:val="24"/>
@@ -5150,20 +5361,19 @@
     </w:p>
     <w:p>
       <w:pPr>
-        <w:ind w:firstLine="142"/>
-        <w:rPr>
-          <w:rFonts w:ascii="Arial" w:hAnsi="Arial" w:cs="Arial"/>
-          <w:sz w:val="24"/>
-          <w:szCs w:val="24"/>
-        </w:rPr>
-      </w:pPr>
-      <w:r>
-        <w:rPr>
-          <w:rFonts w:ascii="Arial" w:hAnsi="Arial" w:cs="Arial"/>
-          <w:sz w:val="24"/>
-          <w:szCs w:val="24"/>
-        </w:rPr>
-        <w:lastRenderedPageBreak/>
+        <w:ind w:firstLine="284"/>
+        <w:rPr>
+          <w:rFonts w:ascii="Arial" w:hAnsi="Arial" w:cs="Arial"/>
+          <w:sz w:val="24"/>
+          <w:szCs w:val="24"/>
+        </w:rPr>
+      </w:pPr>
+      <w:r>
+        <w:rPr>
+          <w:rFonts w:ascii="Arial" w:hAnsi="Arial" w:cs="Arial"/>
+          <w:sz w:val="24"/>
+          <w:szCs w:val="24"/>
+        </w:rPr>
         <w:t>En la mayoría de los c</w:t>
       </w:r>
       <w:r>
@@ -5278,16 +5488,6 @@
         </w:rPr>
         <w:t xml:space="preserve"> de los factores de riesgo antes mencionados.</w:t>
       </w:r>
-    </w:p>
-    <w:p>
-      <w:pPr>
-        <w:ind w:firstLine="142"/>
-        <w:rPr>
-          <w:rFonts w:ascii="Arial" w:hAnsi="Arial" w:cs="Arial"/>
-          <w:sz w:val="24"/>
-          <w:szCs w:val="24"/>
-        </w:rPr>
-      </w:pPr>
     </w:p>
     <w:p>
       <w:pPr>
@@ -5306,10 +5506,107 @@
         <w:t>Tratamiento</w:t>
       </w:r>
     </w:p>
-    <w:p>
-      <w:pPr>
-        <w:ind w:firstLine="142"/>
-      </w:pPr>
+    <w:p/>
+    <w:p>
+      <w:pPr>
+        <w:ind w:firstLine="284"/>
+        <w:rPr>
+          <w:rFonts w:ascii="Arial" w:hAnsi="Arial" w:cs="Arial"/>
+          <w:sz w:val="24"/>
+          <w:szCs w:val="24"/>
+        </w:rPr>
+      </w:pPr>
+      <w:r>
+        <w:rPr>
+          <w:rFonts w:ascii="Arial" w:hAnsi="Arial" w:cs="Arial"/>
+          <w:sz w:val="24"/>
+          <w:szCs w:val="24"/>
+        </w:rPr>
+        <w:t xml:space="preserve">El tratamiento tiene como objetivo </w:t>
+      </w:r>
+      <w:r>
+        <w:rPr>
+          <w:rStyle w:val="apple-converted-space"/>
+          <w:rFonts w:ascii="Arial" w:hAnsi="Arial" w:cs="Arial"/>
+          <w:color w:val="000000"/>
+          <w:sz w:val="20"/>
+          <w:szCs w:val="20"/>
+          <w:shd w:val="clear" w:color="auto" w:fill="E8E8D0"/>
+        </w:rPr>
+        <w:t> </w:t>
+      </w:r>
+      <w:r>
+        <w:rPr>
+          <w:rFonts w:ascii="Arial" w:hAnsi="Arial" w:cs="Arial"/>
+          <w:sz w:val="24"/>
+          <w:szCs w:val="24"/>
+        </w:rPr>
+        <w:t xml:space="preserve">reducir la presión arterial a los valores </w:t>
+      </w:r>
+      <w:r>
+        <w:rPr>
+          <w:rFonts w:ascii="Arial" w:hAnsi="Arial" w:cs="Arial"/>
+          <w:sz w:val="24"/>
+          <w:szCs w:val="24"/>
+        </w:rPr>
+        <w:t>normales y mantener estas cifras estables a través del tiempo.</w:t>
+      </w:r>
+      <w:r>
+        <w:rPr>
+          <w:rFonts w:ascii="Arial" w:hAnsi="Arial" w:cs="Arial"/>
+          <w:sz w:val="24"/>
+          <w:szCs w:val="24"/>
+        </w:rPr>
+        <w:t xml:space="preserve"> Es fundamental </w:t>
+      </w:r>
+      <w:r>
+        <w:rPr>
+          <w:rFonts w:ascii="Arial" w:hAnsi="Arial" w:cs="Arial"/>
+          <w:sz w:val="24"/>
+          <w:szCs w:val="24"/>
+        </w:rPr>
+        <w:t>adoptar hábitos de vida saludables: realizar actividad físi</w:t>
+      </w:r>
+      <w:r>
+        <w:rPr>
+          <w:rFonts w:ascii="Arial" w:hAnsi="Arial" w:cs="Arial"/>
+          <w:sz w:val="24"/>
+          <w:szCs w:val="24"/>
+        </w:rPr>
+        <w:t xml:space="preserve">ca, bajar de peso </w:t>
+      </w:r>
+      <w:r>
+        <w:rPr>
+          <w:rFonts w:ascii="Arial" w:hAnsi="Arial" w:cs="Arial"/>
+          <w:sz w:val="24"/>
+          <w:szCs w:val="24"/>
+        </w:rPr>
+        <w:t xml:space="preserve">y seguir una dieta con poca sal o </w:t>
+      </w:r>
+      <w:r>
+        <w:rPr>
+          <w:rFonts w:ascii="Arial" w:hAnsi="Arial" w:cs="Arial"/>
+          <w:sz w:val="24"/>
+          <w:szCs w:val="24"/>
+        </w:rPr>
+        <w:t xml:space="preserve">empleando sales con bajo sodio. También se requiere </w:t>
+      </w:r>
+      <w:r>
+        <w:rPr>
+          <w:rFonts w:ascii="Arial" w:hAnsi="Arial" w:cs="Arial"/>
+          <w:sz w:val="24"/>
+          <w:szCs w:val="24"/>
+        </w:rPr>
+        <w:t>suspender el consumo de tabaco y moderar la ingesta de alcohol</w:t>
+      </w:r>
+      <w:r>
+        <w:rPr>
+          <w:rFonts w:ascii="Arial" w:hAnsi="Arial" w:cs="Arial"/>
+          <w:sz w:val="24"/>
+          <w:szCs w:val="24"/>
+        </w:rPr>
+        <w:t>.</w:t>
+      </w:r>
     </w:p>
     <w:p>
       <w:pPr>
@@ -5383,7 +5680,7 @@
     </w:p>
     <w:p>
       <w:pPr>
-        <w:ind w:firstLine="142"/>
+        <w:ind w:firstLine="284"/>
         <w:rPr>
           <w:rFonts w:ascii="Arial" w:hAnsi="Arial" w:cs="Arial"/>
           <w:sz w:val="24"/>
@@ -5401,7 +5698,7 @@
     </w:p>
     <w:p>
       <w:pPr>
-        <w:ind w:firstLine="142"/>
+        <w:ind w:firstLine="284"/>
         <w:rPr>
           <w:rFonts w:ascii="Arial" w:hAnsi="Arial" w:cs="Arial"/>
           <w:sz w:val="24"/>
@@ -5432,7 +5729,7 @@
           <w:ilvl w:val="0"/>
           <w:numId w:val="6"/>
         </w:numPr>
-        <w:ind w:firstLine="142"/>
+        <w:ind w:firstLine="284"/>
         <w:rPr>
           <w:rFonts w:ascii="Arial" w:hAnsi="Arial" w:cs="Arial"/>
           <w:sz w:val="24"/>
@@ -5455,7 +5752,7 @@
           <w:ilvl w:val="0"/>
           <w:numId w:val="6"/>
         </w:numPr>
-        <w:ind w:firstLine="142"/>
+        <w:ind w:firstLine="284"/>
         <w:rPr>
           <w:rFonts w:ascii="Arial" w:hAnsi="Arial" w:cs="Arial"/>
           <w:sz w:val="24"/>
@@ -5486,7 +5783,7 @@
           <w:ilvl w:val="0"/>
           <w:numId w:val="6"/>
         </w:numPr>
-        <w:ind w:firstLine="142"/>
+        <w:ind w:firstLine="284"/>
         <w:rPr>
           <w:rFonts w:ascii="Arial" w:hAnsi="Arial" w:cs="Arial"/>
           <w:sz w:val="24"/>
@@ -5517,7 +5814,7 @@
           <w:ilvl w:val="0"/>
           <w:numId w:val="6"/>
         </w:numPr>
-        <w:ind w:firstLine="142"/>
+        <w:ind w:firstLine="284"/>
         <w:rPr>
           <w:rFonts w:ascii="Arial" w:hAnsi="Arial" w:cs="Arial"/>
           <w:sz w:val="24"/>
@@ -5540,7 +5837,7 @@
           <w:ilvl w:val="0"/>
           <w:numId w:val="6"/>
         </w:numPr>
-        <w:ind w:firstLine="142"/>
+        <w:ind w:firstLine="284"/>
         <w:rPr>
           <w:rFonts w:ascii="Arial" w:hAnsi="Arial" w:cs="Arial"/>
           <w:sz w:val="24"/>
@@ -5599,9 +5896,401 @@
     </w:p>
     <w:p>
       <w:pPr>
+        <w:ind w:firstLine="284"/>
+        <w:rPr>
+          <w:rFonts w:ascii="Arial" w:hAnsi="Arial" w:cs="Arial"/>
+          <w:sz w:val="24"/>
+          <w:szCs w:val="24"/>
+        </w:rPr>
+      </w:pPr>
+      <w:r>
+        <w:rPr>
+          <w:rFonts w:ascii="Arial" w:hAnsi="Arial" w:cs="Arial"/>
+          <w:sz w:val="24"/>
+          <w:szCs w:val="24"/>
+        </w:rPr>
+        <w:t>L</w:t>
+      </w:r>
+      <w:r>
+        <w:rPr>
+          <w:rFonts w:ascii="Arial" w:hAnsi="Arial" w:cs="Arial"/>
+          <w:sz w:val="24"/>
+          <w:szCs w:val="24"/>
+        </w:rPr>
+        <w:t>a dieta tradicional ha sido reemplazada por bebid</w:t>
+      </w:r>
+      <w:r>
+        <w:rPr>
+          <w:rFonts w:ascii="Arial" w:hAnsi="Arial" w:cs="Arial"/>
+          <w:sz w:val="24"/>
+          <w:szCs w:val="24"/>
+        </w:rPr>
+        <w:t xml:space="preserve">as gaseosas, “comida chatarra”, </w:t>
+      </w:r>
+      <w:r>
+        <w:rPr>
+          <w:rFonts w:ascii="Arial" w:hAnsi="Arial" w:cs="Arial"/>
+          <w:sz w:val="24"/>
+          <w:szCs w:val="24"/>
+        </w:rPr>
+        <w:t xml:space="preserve">con muchas calorías aportadas por las grasas y los hidratos de carbono y pocas proteínas y fibras. </w:t>
+      </w:r>
+    </w:p>
+    <w:p>
+      <w:pPr>
+        <w:ind w:firstLine="284"/>
+        <w:rPr>
+          <w:rFonts w:ascii="Arial" w:hAnsi="Arial" w:cs="Arial"/>
+          <w:sz w:val="24"/>
+          <w:szCs w:val="24"/>
+        </w:rPr>
+      </w:pPr>
+      <w:r>
+        <w:rPr>
+          <w:rFonts w:ascii="Arial" w:hAnsi="Arial" w:cs="Arial"/>
+          <w:sz w:val="24"/>
+          <w:szCs w:val="24"/>
+        </w:rPr>
+        <w:t xml:space="preserve">El colesterol </w:t>
+      </w:r>
+      <w:r>
+        <w:rPr>
+          <w:rFonts w:ascii="Arial" w:hAnsi="Arial" w:cs="Arial"/>
+          <w:sz w:val="24"/>
+          <w:szCs w:val="24"/>
+        </w:rPr>
+        <w:t xml:space="preserve">y las grasas saturadas se asocian a cifras altas de presión arterial. </w:t>
+      </w:r>
+      <w:r>
+        <w:rPr>
+          <w:rFonts w:ascii="Arial" w:hAnsi="Arial" w:cs="Arial"/>
+          <w:sz w:val="24"/>
+          <w:szCs w:val="24"/>
+        </w:rPr>
+        <w:t>Existen dos dietas que se pueden</w:t>
+      </w:r>
+      <w:r>
+        <w:rPr>
+          <w:rFonts w:ascii="Arial" w:hAnsi="Arial" w:cs="Arial"/>
+          <w:sz w:val="24"/>
+          <w:szCs w:val="24"/>
+        </w:rPr>
+        <w:t xml:space="preserve"> adoptar</w:t>
+      </w:r>
+      <w:r>
+        <w:rPr>
+          <w:rFonts w:ascii="Arial" w:hAnsi="Arial" w:cs="Arial"/>
+          <w:sz w:val="24"/>
+          <w:szCs w:val="24"/>
+        </w:rPr>
+        <w:t xml:space="preserve"> que </w:t>
+      </w:r>
+      <w:r>
+        <w:rPr>
+          <w:rFonts w:ascii="Arial" w:hAnsi="Arial" w:cs="Arial"/>
+          <w:sz w:val="24"/>
+          <w:szCs w:val="24"/>
+        </w:rPr>
+        <w:t xml:space="preserve"> so</w:t>
+      </w:r>
+      <w:r>
+        <w:rPr>
+          <w:rFonts w:ascii="Arial" w:hAnsi="Arial" w:cs="Arial"/>
+          <w:sz w:val="24"/>
+          <w:szCs w:val="24"/>
+        </w:rPr>
+        <w:t>n la “mediterránea” y la “DASH”</w:t>
+      </w:r>
+      <w:r>
+        <w:rPr>
+          <w:rFonts w:ascii="Arial" w:hAnsi="Arial" w:cs="Arial"/>
+          <w:sz w:val="24"/>
+          <w:szCs w:val="24"/>
+        </w:rPr>
+        <w:t xml:space="preserve">. </w:t>
+      </w:r>
+      <w:r>
+        <w:rPr>
+          <w:rFonts w:ascii="Arial" w:hAnsi="Arial" w:cs="Arial"/>
+          <w:sz w:val="24"/>
+          <w:szCs w:val="24"/>
+        </w:rPr>
+        <w:t xml:space="preserve">Estas dietas </w:t>
+      </w:r>
+      <w:r>
+        <w:rPr>
+          <w:rFonts w:ascii="Arial" w:hAnsi="Arial" w:cs="Arial"/>
+          <w:sz w:val="24"/>
+          <w:szCs w:val="24"/>
+        </w:rPr>
+        <w:t>contienen poca carne y grasas de origen animal y abundante pescado, ácidos grasos omega 3, frutas, verduras, cereales integrales y lácteos descremados, además de potasio, calcio y magnesio. Con esta alimentación se puede reducir la presión sistólica entre 8 y 14 mm Hg.</w:t>
+      </w:r>
+    </w:p>
+    <w:p>
+      <w:pPr>
+        <w:ind w:firstLine="284"/>
+        <w:rPr>
+          <w:rFonts w:ascii="Arial" w:hAnsi="Arial" w:cs="Arial"/>
+          <w:sz w:val="24"/>
+          <w:szCs w:val="24"/>
+        </w:rPr>
+      </w:pPr>
+      <w:r>
+        <w:rPr>
+          <w:rFonts w:ascii="Arial" w:hAnsi="Arial" w:cs="Arial"/>
+          <w:sz w:val="24"/>
+          <w:szCs w:val="24"/>
+        </w:rPr>
+        <w:t>También e</w:t>
+      </w:r>
+      <w:r>
+        <w:rPr>
+          <w:rFonts w:ascii="Arial" w:hAnsi="Arial" w:cs="Arial"/>
+          <w:sz w:val="24"/>
+          <w:szCs w:val="24"/>
+        </w:rPr>
+        <w:t xml:space="preserve">l </w:t>
+      </w:r>
+      <w:r>
+        <w:rPr>
+          <w:rFonts w:ascii="Arial" w:hAnsi="Arial" w:cs="Arial"/>
+          <w:sz w:val="24"/>
+          <w:szCs w:val="24"/>
+        </w:rPr>
+        <w:t>consumo en exceso</w:t>
+      </w:r>
+      <w:r>
+        <w:rPr>
+          <w:rFonts w:ascii="Arial" w:hAnsi="Arial" w:cs="Arial"/>
+          <w:sz w:val="24"/>
+          <w:szCs w:val="24"/>
+        </w:rPr>
+        <w:t xml:space="preserve"> de alcohol </w:t>
+      </w:r>
+      <w:r>
+        <w:rPr>
+          <w:rFonts w:ascii="Arial" w:hAnsi="Arial" w:cs="Arial"/>
+          <w:sz w:val="24"/>
+          <w:szCs w:val="24"/>
+        </w:rPr>
+        <w:t>produce aumento de la presión arterial. El límite permitido es de una copa de vino tinto al día para las mujeres y hasta dos para los varones.</w:t>
+      </w:r>
+    </w:p>
+    <w:p>
+      <w:pPr>
+        <w:ind w:firstLine="284"/>
+        <w:rPr>
+          <w:rFonts w:ascii="Arial" w:hAnsi="Arial" w:cs="Arial"/>
+          <w:sz w:val="24"/>
+          <w:szCs w:val="24"/>
+        </w:rPr>
+      </w:pPr>
+      <w:r>
+        <w:rPr>
+          <w:rFonts w:ascii="Arial" w:hAnsi="Arial" w:cs="Arial"/>
+          <w:sz w:val="24"/>
+          <w:szCs w:val="24"/>
+        </w:rPr>
+        <w:t>Por otro lado r</w:t>
+      </w:r>
+      <w:r>
+        <w:rPr>
+          <w:rFonts w:ascii="Arial" w:hAnsi="Arial" w:cs="Arial"/>
+          <w:sz w:val="24"/>
+          <w:szCs w:val="24"/>
+        </w:rPr>
+        <w:t>egular el consumo de sal es fundamental</w:t>
+      </w:r>
+      <w:r>
+        <w:rPr>
+          <w:rFonts w:ascii="Arial" w:hAnsi="Arial" w:cs="Arial"/>
+          <w:sz w:val="24"/>
+          <w:szCs w:val="24"/>
+        </w:rPr>
+        <w:t xml:space="preserve"> para reducir la presión arterial. Los alimentos naturales </w:t>
+      </w:r>
+      <w:r>
+        <w:rPr>
+          <w:rFonts w:ascii="Arial" w:hAnsi="Arial" w:cs="Arial"/>
+          <w:sz w:val="24"/>
+          <w:szCs w:val="24"/>
+        </w:rPr>
+        <w:t>tienen suficiente sal para cubrir las ne</w:t>
+      </w:r>
+      <w:r>
+        <w:rPr>
+          <w:rFonts w:ascii="Arial" w:hAnsi="Arial" w:cs="Arial"/>
+          <w:sz w:val="24"/>
+          <w:szCs w:val="24"/>
+        </w:rPr>
+        <w:t>cesidades del organismo</w:t>
+      </w:r>
+      <w:r>
+        <w:rPr>
+          <w:rFonts w:ascii="Arial" w:hAnsi="Arial" w:cs="Arial"/>
+          <w:sz w:val="24"/>
+          <w:szCs w:val="24"/>
+        </w:rPr>
+        <w:t xml:space="preserve">. La alimentación de hoy tiene un promedio de 12 gramos diarios de sal; cada 4 gramos de sal que comemos de más, la presión arterial sistólica aumenta unos 2 </w:t>
+      </w:r>
+      <w:proofErr w:type="spellStart"/>
+      <w:r>
+        <w:rPr>
+          <w:rFonts w:ascii="Arial" w:hAnsi="Arial" w:cs="Arial"/>
+          <w:sz w:val="24"/>
+          <w:szCs w:val="24"/>
+        </w:rPr>
+        <w:t>mmHg</w:t>
+      </w:r>
+      <w:proofErr w:type="spellEnd"/>
+      <w:r>
+        <w:rPr>
+          <w:rFonts w:ascii="Arial" w:hAnsi="Arial" w:cs="Arial"/>
+          <w:sz w:val="24"/>
+          <w:szCs w:val="24"/>
+        </w:rPr>
+        <w:t xml:space="preserve"> y la diastólica 7 </w:t>
+      </w:r>
+      <w:proofErr w:type="spellStart"/>
+      <w:r>
+        <w:rPr>
+          <w:rFonts w:ascii="Arial" w:hAnsi="Arial" w:cs="Arial"/>
+          <w:sz w:val="24"/>
+          <w:szCs w:val="24"/>
+        </w:rPr>
+        <w:t>mmHg</w:t>
+      </w:r>
+      <w:proofErr w:type="spellEnd"/>
+      <w:r>
+        <w:rPr>
+          <w:rFonts w:ascii="Arial" w:hAnsi="Arial" w:cs="Arial"/>
+          <w:sz w:val="24"/>
+          <w:szCs w:val="24"/>
+        </w:rPr>
+        <w:t>.</w:t>
+      </w:r>
+    </w:p>
+    <w:p>
+      <w:pPr>
+        <w:ind w:firstLine="284"/>
+        <w:rPr>
+          <w:rFonts w:ascii="Arial" w:hAnsi="Arial" w:cs="Arial"/>
+          <w:sz w:val="24"/>
+          <w:szCs w:val="24"/>
+        </w:rPr>
+      </w:pPr>
+      <w:r>
+        <w:rPr>
+          <w:rFonts w:ascii="Arial" w:hAnsi="Arial" w:cs="Arial"/>
+          <w:sz w:val="24"/>
+          <w:szCs w:val="24"/>
+        </w:rPr>
+        <w:t xml:space="preserve"> La dieta normal debería contener 6 gramos diarios de sal (1 cucharada de café) lo cual reduce la presión arterial sistólica alrededor de 7 </w:t>
+      </w:r>
+      <w:proofErr w:type="spellStart"/>
+      <w:r>
+        <w:rPr>
+          <w:rFonts w:ascii="Arial" w:hAnsi="Arial" w:cs="Arial"/>
+          <w:sz w:val="24"/>
+          <w:szCs w:val="24"/>
+        </w:rPr>
+        <w:t>mmHg</w:t>
+      </w:r>
+      <w:proofErr w:type="spellEnd"/>
+      <w:r>
+        <w:rPr>
+          <w:rFonts w:ascii="Arial" w:hAnsi="Arial" w:cs="Arial"/>
+          <w:sz w:val="24"/>
+          <w:szCs w:val="24"/>
+        </w:rPr>
+        <w:t xml:space="preserve"> en personas con presión normal y 11,5 </w:t>
+      </w:r>
+      <w:proofErr w:type="spellStart"/>
+      <w:r>
+        <w:rPr>
+          <w:rFonts w:ascii="Arial" w:hAnsi="Arial" w:cs="Arial"/>
+          <w:sz w:val="24"/>
+          <w:szCs w:val="24"/>
+        </w:rPr>
+        <w:t>mmHg</w:t>
+      </w:r>
+      <w:proofErr w:type="spellEnd"/>
+      <w:r>
+        <w:rPr>
+          <w:rFonts w:ascii="Arial" w:hAnsi="Arial" w:cs="Arial"/>
+          <w:sz w:val="24"/>
+          <w:szCs w:val="24"/>
+        </w:rPr>
+        <w:t xml:space="preserve"> en los hipertensos. El café produce un aumento de la presión arterial mínimo y de corta duración. Se recomienda limitar el consumo a tres tazas diarias.</w:t>
+      </w:r>
+    </w:p>
+    <w:p>
+      <w:pPr>
         <w:ind w:firstLine="142"/>
         <w:rPr>
           <w:rFonts w:ascii="Arial" w:hAnsi="Arial" w:cs="Arial"/>
+          <w:b/>
+          <w:sz w:val="24"/>
+          <w:szCs w:val="24"/>
+          <w:u w:val="single"/>
+        </w:rPr>
+      </w:pPr>
+      <w:r>
+        <w:rPr>
+          <w:rFonts w:ascii="Arial" w:hAnsi="Arial" w:cs="Arial"/>
+          <w:b/>
+          <w:sz w:val="24"/>
+          <w:szCs w:val="24"/>
+          <w:u w:val="single"/>
+        </w:rPr>
+        <w:t>Sedentarismo</w:t>
+      </w:r>
+    </w:p>
+    <w:p>
+      <w:pPr>
+        <w:ind w:firstLine="284"/>
+        <w:rPr>
+          <w:rFonts w:ascii="Arial" w:hAnsi="Arial" w:cs="Arial"/>
+          <w:sz w:val="24"/>
+          <w:szCs w:val="24"/>
+        </w:rPr>
+      </w:pPr>
+      <w:r>
+        <w:rPr>
+          <w:rFonts w:ascii="Arial" w:hAnsi="Arial" w:cs="Arial"/>
+          <w:sz w:val="24"/>
+          <w:szCs w:val="24"/>
+        </w:rPr>
+        <w:t>El sedentarismo está directamente ligado al incremento del peso. En las grandes ciudades, el sobrepeso y la obesidad, favorecidos por la permanencia de largas horas frente a la computadora, televisión o pantallas de juegos, han alcanzado proporciones de epidemia entre los niños y adolescentes. Estas actividades no deberían exceder las dos horas diarias y se deberían dedicar por lo menos 30/60 minutos al día a la práctica de actividades físicas aeróbicas.</w:t>
+      </w:r>
+    </w:p>
+    <w:p>
+      <w:pPr>
+        <w:ind w:firstLine="142"/>
+        <w:rPr>
+          <w:rFonts w:ascii="Arial" w:hAnsi="Arial" w:cs="Arial"/>
+          <w:b/>
+          <w:sz w:val="24"/>
+          <w:szCs w:val="24"/>
+          <w:u w:val="single"/>
+        </w:rPr>
+      </w:pPr>
+      <w:r>
+        <w:rPr>
+          <w:rFonts w:ascii="Arial" w:hAnsi="Arial" w:cs="Arial"/>
+          <w:b/>
+          <w:sz w:val="24"/>
+          <w:szCs w:val="24"/>
+          <w:u w:val="single"/>
+        </w:rPr>
+        <w:t>Actividad física</w:t>
+      </w:r>
+    </w:p>
+    <w:p>
+      <w:pPr>
+        <w:ind w:firstLine="284"/>
+        <w:rPr>
+          <w:rFonts w:ascii="Arial" w:hAnsi="Arial" w:cs="Arial"/>
           <w:sz w:val="24"/>
           <w:szCs w:val="24"/>
         </w:rPr>
@@ -5620,23 +6309,26 @@
           <w:sz w:val="24"/>
           <w:szCs w:val="24"/>
         </w:rPr>
-        <w:t>a dieta tradicional ha sido reemplazada por bebid</w:t>
-      </w:r>
-      <w:r>
-        <w:rPr>
-          <w:rFonts w:ascii="Arial" w:hAnsi="Arial" w:cs="Arial"/>
-          <w:sz w:val="24"/>
-          <w:szCs w:val="24"/>
-        </w:rPr>
-        <w:t xml:space="preserve">as gaseosas, “comida chatarra”, </w:t>
-      </w:r>
-      <w:r>
-        <w:rPr>
-          <w:rFonts w:ascii="Arial" w:hAnsi="Arial" w:cs="Arial"/>
-          <w:sz w:val="24"/>
-          <w:szCs w:val="24"/>
-        </w:rPr>
-        <w:t xml:space="preserve">con muchas calorías aportadas por las grasas y los hidratos de carbono y pocas proteínas y fibras. </w:t>
+        <w:t xml:space="preserve">a falta de ejercicio físico se asocia con el aumento de la presión arterial. Se sabe que la actividad física practicada en forma continuada reduce la presión arterial en personas con presión normal o alta, tanto en varones como en mujeres. </w:t>
+      </w:r>
+    </w:p>
+    <w:p>
+      <w:pPr>
+        <w:ind w:firstLine="284"/>
+        <w:rPr>
+          <w:rFonts w:ascii="Arial" w:hAnsi="Arial" w:cs="Arial"/>
+          <w:sz w:val="24"/>
+          <w:szCs w:val="24"/>
+        </w:rPr>
+      </w:pPr>
+      <w:r>
+        <w:rPr>
+          <w:rFonts w:ascii="Arial" w:hAnsi="Arial" w:cs="Arial"/>
+          <w:sz w:val="24"/>
+          <w:szCs w:val="24"/>
+        </w:rPr>
+        <w:lastRenderedPageBreak/>
+        <w:t xml:space="preserve">La actividad física aeróbica es uno de los pilares principales del tratamiento no farmacológico de los pacientes hipertensos, además contribuye a la reducción del peso y también del colesterol. Es necesario descubrir el placer del ejercicio físico regular y si es posible, al aire libre. Las actividades más adecuadas son las de intensidad moderada y de duración prolongada (30 a 40 minutos) realizadas con una frecuencia superior a tres veces a la semana, un ejemplo podría ser caminar a buen paso, nadar o pedalear. </w:t>
       </w:r>
     </w:p>
     <w:p>
@@ -5644,295 +6336,18 @@
         <w:ind w:firstLine="142"/>
         <w:rPr>
           <w:rFonts w:ascii="Arial" w:hAnsi="Arial" w:cs="Arial"/>
-          <w:sz w:val="24"/>
-          <w:szCs w:val="24"/>
-        </w:rPr>
-      </w:pPr>
-      <w:r>
-        <w:rPr>
-          <w:rFonts w:ascii="Arial" w:hAnsi="Arial" w:cs="Arial"/>
-          <w:sz w:val="24"/>
-          <w:szCs w:val="24"/>
-        </w:rPr>
-        <w:t xml:space="preserve">El colesterol </w:t>
-      </w:r>
-      <w:r>
-        <w:rPr>
-          <w:rFonts w:ascii="Arial" w:hAnsi="Arial" w:cs="Arial"/>
-          <w:sz w:val="24"/>
-          <w:szCs w:val="24"/>
-        </w:rPr>
-        <w:t xml:space="preserve">y las grasas saturadas se asocian a cifras altas de presión arterial. </w:t>
-      </w:r>
-      <w:r>
-        <w:rPr>
-          <w:rFonts w:ascii="Arial" w:hAnsi="Arial" w:cs="Arial"/>
-          <w:sz w:val="24"/>
-          <w:szCs w:val="24"/>
-        </w:rPr>
-        <w:t>Existen dos dietas que se pueden</w:t>
-      </w:r>
-      <w:r>
-        <w:rPr>
-          <w:rFonts w:ascii="Arial" w:hAnsi="Arial" w:cs="Arial"/>
-          <w:sz w:val="24"/>
-          <w:szCs w:val="24"/>
-        </w:rPr>
-        <w:t xml:space="preserve"> adoptar</w:t>
-      </w:r>
-      <w:r>
-        <w:rPr>
-          <w:rFonts w:ascii="Arial" w:hAnsi="Arial" w:cs="Arial"/>
-          <w:sz w:val="24"/>
-          <w:szCs w:val="24"/>
-        </w:rPr>
-        <w:t xml:space="preserve"> que </w:t>
-      </w:r>
-      <w:r>
-        <w:rPr>
-          <w:rFonts w:ascii="Arial" w:hAnsi="Arial" w:cs="Arial"/>
-          <w:sz w:val="24"/>
-          <w:szCs w:val="24"/>
-        </w:rPr>
-        <w:t xml:space="preserve"> so</w:t>
-      </w:r>
-      <w:r>
-        <w:rPr>
-          <w:rFonts w:ascii="Arial" w:hAnsi="Arial" w:cs="Arial"/>
-          <w:sz w:val="24"/>
-          <w:szCs w:val="24"/>
-        </w:rPr>
-        <w:t>n la “mediterránea” y la “DASH”</w:t>
-      </w:r>
-      <w:r>
-        <w:rPr>
-          <w:rFonts w:ascii="Arial" w:hAnsi="Arial" w:cs="Arial"/>
-          <w:sz w:val="24"/>
-          <w:szCs w:val="24"/>
-        </w:rPr>
-        <w:t xml:space="preserve">. </w:t>
-      </w:r>
-      <w:r>
-        <w:rPr>
-          <w:rFonts w:ascii="Arial" w:hAnsi="Arial" w:cs="Arial"/>
-          <w:sz w:val="24"/>
-          <w:szCs w:val="24"/>
-        </w:rPr>
-        <w:t xml:space="preserve">Estas dietas </w:t>
-      </w:r>
-      <w:r>
-        <w:rPr>
-          <w:rFonts w:ascii="Arial" w:hAnsi="Arial" w:cs="Arial"/>
-          <w:sz w:val="24"/>
-          <w:szCs w:val="24"/>
-        </w:rPr>
-        <w:t>contienen poca carne y grasas de origen animal y abundante pescado, ácidos grasos omega 3, frutas, verduras, cereales integrales y lácteos descremados, además de potasio, calcio y magnesio. Con esta alimentación se puede reducir la presión sistólica entre 8 y 14 mm Hg.</w:t>
-      </w:r>
+          <w:b/>
+          <w:sz w:val="24"/>
+          <w:szCs w:val="24"/>
+          <w:u w:val="single"/>
+        </w:rPr>
+      </w:pPr>
     </w:p>
     <w:p>
       <w:pPr>
         <w:ind w:firstLine="142"/>
         <w:rPr>
           <w:rFonts w:ascii="Arial" w:hAnsi="Arial" w:cs="Arial"/>
-          <w:sz w:val="24"/>
-          <w:szCs w:val="24"/>
-        </w:rPr>
-      </w:pPr>
-      <w:r>
-        <w:rPr>
-          <w:rFonts w:ascii="Arial" w:hAnsi="Arial" w:cs="Arial"/>
-          <w:sz w:val="24"/>
-          <w:szCs w:val="24"/>
-        </w:rPr>
-        <w:lastRenderedPageBreak/>
-        <w:t>También e</w:t>
-      </w:r>
-      <w:r>
-        <w:rPr>
-          <w:rFonts w:ascii="Arial" w:hAnsi="Arial" w:cs="Arial"/>
-          <w:sz w:val="24"/>
-          <w:szCs w:val="24"/>
-        </w:rPr>
-        <w:t xml:space="preserve">l </w:t>
-      </w:r>
-      <w:r>
-        <w:rPr>
-          <w:rFonts w:ascii="Arial" w:hAnsi="Arial" w:cs="Arial"/>
-          <w:sz w:val="24"/>
-          <w:szCs w:val="24"/>
-        </w:rPr>
-        <w:t>consumo en exceso</w:t>
-      </w:r>
-      <w:r>
-        <w:rPr>
-          <w:rFonts w:ascii="Arial" w:hAnsi="Arial" w:cs="Arial"/>
-          <w:sz w:val="24"/>
-          <w:szCs w:val="24"/>
-        </w:rPr>
-        <w:t xml:space="preserve"> de alcohol </w:t>
-      </w:r>
-      <w:r>
-        <w:rPr>
-          <w:rFonts w:ascii="Arial" w:hAnsi="Arial" w:cs="Arial"/>
-          <w:sz w:val="24"/>
-          <w:szCs w:val="24"/>
-        </w:rPr>
-        <w:t>produce aumento de la presión arterial. El límite permitido es de una copa de vino tinto al día para las mujeres y hasta dos para los varones.</w:t>
-      </w:r>
-    </w:p>
-    <w:p>
-      <w:pPr>
-        <w:ind w:firstLine="142"/>
-        <w:rPr>
-          <w:rFonts w:ascii="Arial" w:hAnsi="Arial" w:cs="Arial"/>
-          <w:sz w:val="24"/>
-          <w:szCs w:val="24"/>
-        </w:rPr>
-      </w:pPr>
-      <w:r>
-        <w:rPr>
-          <w:rFonts w:ascii="Arial" w:hAnsi="Arial" w:cs="Arial"/>
-          <w:sz w:val="24"/>
-          <w:szCs w:val="24"/>
-        </w:rPr>
-        <w:t>Por otro lado r</w:t>
-      </w:r>
-      <w:r>
-        <w:rPr>
-          <w:rFonts w:ascii="Arial" w:hAnsi="Arial" w:cs="Arial"/>
-          <w:sz w:val="24"/>
-          <w:szCs w:val="24"/>
-        </w:rPr>
-        <w:t>egular el consumo de sal es fundamental</w:t>
-      </w:r>
-      <w:r>
-        <w:rPr>
-          <w:rFonts w:ascii="Arial" w:hAnsi="Arial" w:cs="Arial"/>
-          <w:sz w:val="24"/>
-          <w:szCs w:val="24"/>
-        </w:rPr>
-        <w:t xml:space="preserve"> para reducir la presión arterial. Los alimentos naturales </w:t>
-      </w:r>
-      <w:r>
-        <w:rPr>
-          <w:rFonts w:ascii="Arial" w:hAnsi="Arial" w:cs="Arial"/>
-          <w:sz w:val="24"/>
-          <w:szCs w:val="24"/>
-        </w:rPr>
-        <w:t>tienen suficiente sal para cubrir las ne</w:t>
-      </w:r>
-      <w:r>
-        <w:rPr>
-          <w:rFonts w:ascii="Arial" w:hAnsi="Arial" w:cs="Arial"/>
-          <w:sz w:val="24"/>
-          <w:szCs w:val="24"/>
-        </w:rPr>
-        <w:t>cesidades del organismo</w:t>
-      </w:r>
-      <w:r>
-        <w:rPr>
-          <w:rFonts w:ascii="Arial" w:hAnsi="Arial" w:cs="Arial"/>
-          <w:sz w:val="24"/>
-          <w:szCs w:val="24"/>
-        </w:rPr>
-        <w:t xml:space="preserve">. La alimentación de hoy tiene un promedio de 12 gramos diarios de sal; cada 4 gramos de sal que comemos de más, la presión arterial sistólica aumenta unos 2 </w:t>
-      </w:r>
-      <w:proofErr w:type="spellStart"/>
-      <w:r>
-        <w:rPr>
-          <w:rFonts w:ascii="Arial" w:hAnsi="Arial" w:cs="Arial"/>
-          <w:sz w:val="24"/>
-          <w:szCs w:val="24"/>
-        </w:rPr>
-        <w:t>mmHg</w:t>
-      </w:r>
-      <w:proofErr w:type="spellEnd"/>
-      <w:r>
-        <w:rPr>
-          <w:rFonts w:ascii="Arial" w:hAnsi="Arial" w:cs="Arial"/>
-          <w:sz w:val="24"/>
-          <w:szCs w:val="24"/>
-        </w:rPr>
-        <w:t xml:space="preserve"> y la diastólica 7 </w:t>
-      </w:r>
-      <w:proofErr w:type="spellStart"/>
-      <w:r>
-        <w:rPr>
-          <w:rFonts w:ascii="Arial" w:hAnsi="Arial" w:cs="Arial"/>
-          <w:sz w:val="24"/>
-          <w:szCs w:val="24"/>
-        </w:rPr>
-        <w:t>mmHg</w:t>
-      </w:r>
-      <w:proofErr w:type="spellEnd"/>
-      <w:r>
-        <w:rPr>
-          <w:rFonts w:ascii="Arial" w:hAnsi="Arial" w:cs="Arial"/>
-          <w:sz w:val="24"/>
-          <w:szCs w:val="24"/>
-        </w:rPr>
-        <w:t>.</w:t>
-      </w:r>
-    </w:p>
-    <w:p>
-      <w:pPr>
-        <w:ind w:firstLine="142"/>
-        <w:rPr>
-          <w:rFonts w:ascii="Arial" w:hAnsi="Arial" w:cs="Arial"/>
-          <w:sz w:val="24"/>
-          <w:szCs w:val="24"/>
-        </w:rPr>
-      </w:pPr>
-      <w:r>
-        <w:rPr>
-          <w:rFonts w:ascii="Arial" w:hAnsi="Arial" w:cs="Arial"/>
-          <w:sz w:val="24"/>
-          <w:szCs w:val="24"/>
-        </w:rPr>
-        <w:t xml:space="preserve"> La dieta normal debería contener 6 gramos diarios de sal (1 cucharada de café) lo cual reduce la presión arterial sistólica alrededor de 7 </w:t>
-      </w:r>
-      <w:proofErr w:type="spellStart"/>
-      <w:r>
-        <w:rPr>
-          <w:rFonts w:ascii="Arial" w:hAnsi="Arial" w:cs="Arial"/>
-          <w:sz w:val="24"/>
-          <w:szCs w:val="24"/>
-        </w:rPr>
-        <w:t>mmHg</w:t>
-      </w:r>
-      <w:proofErr w:type="spellEnd"/>
-      <w:r>
-        <w:rPr>
-          <w:rFonts w:ascii="Arial" w:hAnsi="Arial" w:cs="Arial"/>
-          <w:sz w:val="24"/>
-          <w:szCs w:val="24"/>
-        </w:rPr>
-        <w:t xml:space="preserve"> en personas con presión normal y 11,5 </w:t>
-      </w:r>
-      <w:proofErr w:type="spellStart"/>
-      <w:r>
-        <w:rPr>
-          <w:rFonts w:ascii="Arial" w:hAnsi="Arial" w:cs="Arial"/>
-          <w:sz w:val="24"/>
-          <w:szCs w:val="24"/>
-        </w:rPr>
-        <w:t>mmHg</w:t>
-      </w:r>
-      <w:proofErr w:type="spellEnd"/>
-      <w:r>
-        <w:rPr>
-          <w:rFonts w:ascii="Arial" w:hAnsi="Arial" w:cs="Arial"/>
-          <w:sz w:val="24"/>
-          <w:szCs w:val="24"/>
-        </w:rPr>
-        <w:t xml:space="preserve"> en los hipertensos. El café produce un aumento de la presión arterial mínimo y de corta duración. Se recomienda limitar el consumo a tres tazas diarias.</w:t>
-      </w:r>
-    </w:p>
-    <w:p>
-      <w:pPr>
-        <w:ind w:firstLine="142"/>
-        <w:rPr>
-          <w:rFonts w:ascii="Arial" w:hAnsi="Arial" w:cs="Arial"/>
           <w:b/>
           <w:sz w:val="24"/>
           <w:szCs w:val="24"/>
@@ -5947,152 +6362,25 @@
           <w:szCs w:val="24"/>
           <w:u w:val="single"/>
         </w:rPr>
-        <w:t>Sedentarismo</w:t>
-      </w:r>
-    </w:p>
-    <w:p>
-      <w:pPr>
-        <w:ind w:firstLine="142"/>
-        <w:rPr>
-          <w:rFonts w:ascii="Arial" w:hAnsi="Arial" w:cs="Arial"/>
-          <w:sz w:val="24"/>
-          <w:szCs w:val="24"/>
-        </w:rPr>
-      </w:pPr>
-      <w:r>
-        <w:rPr>
-          <w:rFonts w:ascii="Arial" w:hAnsi="Arial" w:cs="Arial"/>
-          <w:sz w:val="24"/>
-          <w:szCs w:val="24"/>
-        </w:rPr>
-        <w:t>El sedentarismo está directamente ligado al incremento del peso. En las grandes ciudades, el sobrepeso y la obesidad, favorecidos por la permanencia de largas horas frente a la computadora, televisión o pantallas de juegos, han alcanzado proporciones de epidemia entre los niños y adolescentes. Estas actividades no deberían exceder las dos horas diarias y se deberían dedicar por lo menos 30/60 minutos al día a la práctica de actividades físicas aeróbicas.</w:t>
-      </w:r>
-    </w:p>
-    <w:p>
-      <w:pPr>
-        <w:ind w:firstLine="142"/>
-        <w:rPr>
-          <w:rFonts w:ascii="Arial" w:hAnsi="Arial" w:cs="Arial"/>
-          <w:b/>
-          <w:sz w:val="24"/>
-          <w:szCs w:val="24"/>
-          <w:u w:val="single"/>
-        </w:rPr>
-      </w:pPr>
-      <w:r>
-        <w:rPr>
-          <w:rFonts w:ascii="Arial" w:hAnsi="Arial" w:cs="Arial"/>
-          <w:b/>
-          <w:sz w:val="24"/>
-          <w:szCs w:val="24"/>
-          <w:u w:val="single"/>
-        </w:rPr>
-        <w:t>Actividad física</w:t>
-      </w:r>
-    </w:p>
-    <w:p>
-      <w:pPr>
-        <w:ind w:firstLine="142"/>
-        <w:rPr>
-          <w:rFonts w:ascii="Arial" w:hAnsi="Arial" w:cs="Arial"/>
-          <w:sz w:val="24"/>
-          <w:szCs w:val="24"/>
-        </w:rPr>
-      </w:pPr>
-      <w:r>
-        <w:rPr>
-          <w:rFonts w:ascii="Arial" w:hAnsi="Arial" w:cs="Arial"/>
-          <w:sz w:val="24"/>
-          <w:szCs w:val="24"/>
-        </w:rPr>
-        <w:t>L</w:t>
-      </w:r>
-      <w:r>
-        <w:rPr>
-          <w:rFonts w:ascii="Arial" w:hAnsi="Arial" w:cs="Arial"/>
-          <w:sz w:val="24"/>
-          <w:szCs w:val="24"/>
-        </w:rPr>
-        <w:t xml:space="preserve">a falta de ejercicio físico se asocia con el aumento de la presión arterial. Se sabe que la actividad física practicada en forma continuada reduce la presión arterial en personas con presión normal o alta, tanto en varones como en mujeres. </w:t>
-      </w:r>
-    </w:p>
-    <w:p>
-      <w:pPr>
-        <w:ind w:firstLine="142"/>
-        <w:rPr>
-          <w:rFonts w:ascii="Arial" w:hAnsi="Arial" w:cs="Arial"/>
-          <w:sz w:val="24"/>
-          <w:szCs w:val="24"/>
-        </w:rPr>
-      </w:pPr>
-      <w:r>
-        <w:rPr>
-          <w:rFonts w:ascii="Arial" w:hAnsi="Arial" w:cs="Arial"/>
-          <w:sz w:val="24"/>
-          <w:szCs w:val="24"/>
-        </w:rPr>
-        <w:t xml:space="preserve">La actividad física aeróbica es uno de los pilares principales del tratamiento no farmacológico de los pacientes hipertensos, además contribuye a la reducción del peso y también del colesterol. Es necesario descubrir el placer del ejercicio físico regular y si es posible, al aire libre. Las actividades más adecuadas son las de intensidad moderada y de duración prolongada (30 a 40 minutos) realizadas con una frecuencia superior a tres veces a la semana, un ejemplo podría ser caminar a buen paso, nadar o pedalear. </w:t>
-      </w:r>
-    </w:p>
-    <w:p>
-      <w:pPr>
-        <w:ind w:firstLine="142"/>
-        <w:rPr>
-          <w:rFonts w:ascii="Arial" w:hAnsi="Arial" w:cs="Arial"/>
-          <w:b/>
-          <w:sz w:val="24"/>
-          <w:szCs w:val="24"/>
-          <w:u w:val="single"/>
-        </w:rPr>
-      </w:pPr>
-    </w:p>
-    <w:p>
-      <w:pPr>
-        <w:ind w:firstLine="142"/>
-        <w:rPr>
-          <w:rFonts w:ascii="Arial" w:hAnsi="Arial" w:cs="Arial"/>
-          <w:b/>
-          <w:sz w:val="24"/>
-          <w:szCs w:val="24"/>
-          <w:u w:val="single"/>
-        </w:rPr>
-      </w:pPr>
-      <w:r>
-        <w:rPr>
-          <w:rFonts w:ascii="Arial" w:hAnsi="Arial" w:cs="Arial"/>
-          <w:b/>
-          <w:sz w:val="24"/>
-          <w:szCs w:val="24"/>
-          <w:u w:val="single"/>
-        </w:rPr>
         <w:t>Peso corporal</w:t>
       </w:r>
     </w:p>
     <w:p>
       <w:pPr>
-        <w:ind w:firstLine="142"/>
-        <w:rPr>
-          <w:rFonts w:ascii="Arial" w:hAnsi="Arial" w:cs="Arial"/>
-          <w:sz w:val="24"/>
-          <w:szCs w:val="24"/>
-        </w:rPr>
-      </w:pPr>
-      <w:r>
-        <w:rPr>
-          <w:rFonts w:ascii="Arial" w:hAnsi="Arial" w:cs="Arial"/>
-          <w:sz w:val="24"/>
-          <w:szCs w:val="24"/>
-        </w:rPr>
-        <w:t xml:space="preserve">Una consecuencia directa de una dieta sana y la práctica de ejercicio es mantener un peso normal. En los pacientes con sobrepeso u obesidad la </w:t>
-      </w:r>
-      <w:r>
-        <w:rPr>
-          <w:rFonts w:ascii="Arial" w:hAnsi="Arial" w:cs="Arial"/>
-          <w:sz w:val="24"/>
-          <w:szCs w:val="24"/>
-        </w:rPr>
-        <w:lastRenderedPageBreak/>
-        <w:t xml:space="preserve">disminución de peso es la medida inicial más eficaz para bajar la presión arterial. Reducir 4 o 5 kilos produce un descenso importante de la presión y, por cada diez kilos de menos la presión sistólica baja entre 5 y 20 </w:t>
+        <w:ind w:firstLine="284"/>
+        <w:rPr>
+          <w:rFonts w:ascii="Arial" w:hAnsi="Arial" w:cs="Arial"/>
+          <w:sz w:val="24"/>
+          <w:szCs w:val="24"/>
+        </w:rPr>
+      </w:pPr>
+      <w:r>
+        <w:rPr>
+          <w:rFonts w:ascii="Arial" w:hAnsi="Arial" w:cs="Arial"/>
+          <w:sz w:val="24"/>
+          <w:szCs w:val="24"/>
+        </w:rPr>
+        <w:t xml:space="preserve">Una consecuencia directa de una dieta sana y la práctica de ejercicio es mantener un peso normal. En los pacientes con sobrepeso u obesidad la disminución de peso es la medida inicial más eficaz para bajar la presión arterial. Reducir 4 o 5 kilos produce un descenso importante de la presión y, por cada diez kilos de menos la presión sistólica baja entre 5 y 20 </w:t>
       </w:r>
       <w:proofErr w:type="spellStart"/>
       <w:r>
@@ -6154,7 +6442,7 @@
     </w:p>
     <w:p>
       <w:pPr>
-        <w:ind w:firstLine="142"/>
+        <w:ind w:firstLine="284"/>
         <w:rPr>
           <w:rFonts w:ascii="Arial" w:hAnsi="Arial" w:cs="Arial"/>
           <w:sz w:val="24"/>
@@ -6196,7 +6484,7 @@
     </w:p>
     <w:p>
       <w:pPr>
-        <w:ind w:firstLine="142"/>
+        <w:ind w:firstLine="284"/>
         <w:rPr>
           <w:rFonts w:ascii="Arial" w:hAnsi="Arial" w:cs="Arial"/>
           <w:sz w:val="24"/>
@@ -6231,7 +6519,7 @@
     <w:p/>
     <w:p>
       <w:pPr>
-        <w:ind w:firstLine="142"/>
+        <w:ind w:firstLine="284"/>
         <w:rPr>
           <w:rFonts w:ascii="Arial" w:hAnsi="Arial" w:cs="Arial"/>
           <w:sz w:val="24"/>
@@ -6574,7 +6862,7 @@
     <w:p/>
     <w:p>
       <w:pPr>
-        <w:ind w:firstLine="142"/>
+        <w:ind w:firstLine="284"/>
         <w:rPr>
           <w:rFonts w:ascii="Arial" w:hAnsi="Arial" w:cs="Arial"/>
           <w:sz w:val="24"/>
@@ -6803,16 +7091,7 @@
           <w:sz w:val="24"/>
           <w:szCs w:val="24"/>
         </w:rPr>
-        <w:t xml:space="preserve"> y </w:t>
-      </w:r>
-      <w:r>
-        <w:rPr>
-          <w:rFonts w:ascii="Arial" w:hAnsi="Arial" w:cs="Arial"/>
-          <w:sz w:val="24"/>
-          <w:szCs w:val="24"/>
-        </w:rPr>
-        <w:lastRenderedPageBreak/>
-        <w:t xml:space="preserve">con valores elevados de presión arterial </w:t>
+        <w:t xml:space="preserve"> y con valores elevados de presión arterial </w:t>
       </w:r>
       <w:r>
         <w:rPr>
@@ -6833,7 +7112,7 @@
     </w:p>
     <w:p>
       <w:pPr>
-        <w:ind w:firstLine="142"/>
+        <w:ind w:firstLine="284"/>
         <w:rPr>
           <w:rFonts w:ascii="Arial" w:hAnsi="Arial" w:cs="Arial"/>
           <w:sz w:val="24"/>
@@ -6875,7 +7154,7 @@
     </w:p>
     <w:p>
       <w:pPr>
-        <w:ind w:firstLine="142"/>
+        <w:ind w:firstLine="284"/>
         <w:rPr>
           <w:rFonts w:ascii="Arial" w:hAnsi="Arial" w:cs="Arial"/>
           <w:sz w:val="24"/>
@@ -6941,7 +7220,7 @@
     </w:p>
     <w:p>
       <w:pPr>
-        <w:ind w:firstLine="142"/>
+        <w:ind w:firstLine="284"/>
         <w:rPr>
           <w:rFonts w:ascii="Arial" w:hAnsi="Arial" w:cs="Arial"/>
           <w:sz w:val="24"/>
@@ -7031,7 +7310,7 @@
     </w:p>
     <w:p>
       <w:pPr>
-        <w:ind w:firstLine="142"/>
+        <w:ind w:firstLine="284"/>
         <w:rPr>
           <w:rFonts w:ascii="Arial" w:hAnsi="Arial" w:cs="Arial"/>
           <w:sz w:val="24"/>
@@ -7064,7 +7343,7 @@
           <w:u w:val="single"/>
         </w:rPr>
       </w:pPr>
-      <w:bookmarkStart w:id="4" w:name="_Toc449884799"/>
+      <w:bookmarkStart w:id="5" w:name="_Toc451189362"/>
       <w:r>
         <w:rPr>
           <w:sz w:val="32"/>
@@ -7073,11 +7352,12 @@
         </w:rPr>
         <w:t>Sistemas similares</w:t>
       </w:r>
-      <w:bookmarkEnd w:id="4"/>
+      <w:bookmarkEnd w:id="5"/>
     </w:p>
     <w:p/>
     <w:p>
       <w:pPr>
+        <w:ind w:firstLine="284"/>
         <w:rPr>
           <w:rFonts w:ascii="Arial" w:hAnsi="Arial" w:cs="Arial"/>
           <w:sz w:val="24"/>
@@ -7148,6 +7428,7 @@
           <w:ilvl w:val="0"/>
           <w:numId w:val="12"/>
         </w:numPr>
+        <w:ind w:firstLine="284"/>
         <w:rPr>
           <w:rFonts w:ascii="Arial" w:hAnsi="Arial" w:cs="Arial"/>
           <w:sz w:val="24"/>
@@ -7170,6 +7451,7 @@
           <w:ilvl w:val="0"/>
           <w:numId w:val="11"/>
         </w:numPr>
+        <w:ind w:firstLine="284"/>
         <w:rPr>
           <w:rFonts w:ascii="Arial" w:hAnsi="Arial" w:cs="Arial"/>
           <w:sz w:val="24"/>
@@ -7192,23 +7474,26 @@
           <w:ilvl w:val="0"/>
           <w:numId w:val="11"/>
         </w:numPr>
-        <w:rPr>
-          <w:rFonts w:ascii="Arial" w:hAnsi="Arial" w:cs="Arial"/>
-          <w:sz w:val="24"/>
-          <w:szCs w:val="24"/>
-        </w:rPr>
-      </w:pPr>
-      <w:r>
-        <w:rPr>
-          <w:rFonts w:ascii="Arial" w:hAnsi="Arial" w:cs="Arial"/>
-          <w:sz w:val="24"/>
-          <w:szCs w:val="24"/>
-        </w:rPr>
+        <w:ind w:firstLine="284"/>
+        <w:rPr>
+          <w:rFonts w:ascii="Arial" w:hAnsi="Arial" w:cs="Arial"/>
+          <w:sz w:val="24"/>
+          <w:szCs w:val="24"/>
+        </w:rPr>
+      </w:pPr>
+      <w:r>
+        <w:rPr>
+          <w:rFonts w:ascii="Arial" w:hAnsi="Arial" w:cs="Arial"/>
+          <w:sz w:val="24"/>
+          <w:szCs w:val="24"/>
+        </w:rPr>
+        <w:lastRenderedPageBreak/>
         <w:t>Mantener un historial de tensión arterial.</w:t>
       </w:r>
     </w:p>
     <w:p>
       <w:pPr>
+        <w:ind w:firstLine="284"/>
         <w:rPr>
           <w:rFonts w:ascii="Arial" w:hAnsi="Arial" w:cs="Arial"/>
           <w:sz w:val="24"/>
@@ -7231,6 +7516,7 @@
           <w:ilvl w:val="0"/>
           <w:numId w:val="13"/>
         </w:numPr>
+        <w:ind w:firstLine="284"/>
         <w:rPr>
           <w:rFonts w:ascii="Arial" w:hAnsi="Arial" w:cs="Arial"/>
           <w:sz w:val="24"/>
@@ -7281,6 +7567,7 @@
     <w:p>
       <w:pPr>
         <w:pStyle w:val="Prrafodelista"/>
+        <w:ind w:firstLine="284"/>
         <w:rPr>
           <w:rFonts w:ascii="Arial" w:hAnsi="Arial" w:cs="Arial"/>
           <w:sz w:val="24"/>
@@ -7303,6 +7590,7 @@
           <w:ilvl w:val="0"/>
           <w:numId w:val="23"/>
         </w:numPr>
+        <w:ind w:firstLine="284"/>
         <w:rPr>
           <w:rFonts w:ascii="Arial" w:hAnsi="Arial" w:cs="Arial"/>
           <w:sz w:val="24"/>
@@ -7333,6 +7621,7 @@
           <w:ilvl w:val="0"/>
           <w:numId w:val="23"/>
         </w:numPr>
+        <w:ind w:firstLine="284"/>
         <w:rPr>
           <w:rFonts w:ascii="Arial" w:hAnsi="Arial" w:cs="Arial"/>
           <w:sz w:val="24"/>
@@ -7355,19 +7644,19 @@
           <w:ilvl w:val="0"/>
           <w:numId w:val="23"/>
         </w:numPr>
-        <w:rPr>
-          <w:rFonts w:ascii="Arial" w:hAnsi="Arial" w:cs="Arial"/>
-          <w:sz w:val="24"/>
-          <w:szCs w:val="24"/>
-        </w:rPr>
-      </w:pPr>
-      <w:r>
-        <w:rPr>
-          <w:rFonts w:ascii="Arial" w:hAnsi="Arial" w:cs="Arial"/>
-          <w:sz w:val="24"/>
-          <w:szCs w:val="24"/>
-        </w:rPr>
-        <w:lastRenderedPageBreak/>
+        <w:ind w:firstLine="284"/>
+        <w:rPr>
+          <w:rFonts w:ascii="Arial" w:hAnsi="Arial" w:cs="Arial"/>
+          <w:sz w:val="24"/>
+          <w:szCs w:val="24"/>
+        </w:rPr>
+      </w:pPr>
+      <w:r>
+        <w:rPr>
+          <w:rFonts w:ascii="Arial" w:hAnsi="Arial" w:cs="Arial"/>
+          <w:sz w:val="24"/>
+          <w:szCs w:val="24"/>
+        </w:rPr>
         <w:t>Modifi</w:t>
       </w:r>
       <w:r>
@@ -7402,6 +7691,7 @@
           <w:ilvl w:val="0"/>
           <w:numId w:val="23"/>
         </w:numPr>
+        <w:ind w:firstLine="284"/>
         <w:rPr>
           <w:rFonts w:ascii="Arial" w:hAnsi="Arial" w:cs="Arial"/>
           <w:sz w:val="24"/>
@@ -7428,7 +7718,7 @@
     <w:p>
       <w:pPr>
         <w:pStyle w:val="Prrafodelista"/>
-        <w:ind w:left="1440"/>
+        <w:ind w:left="1440" w:firstLine="284"/>
         <w:rPr>
           <w:rFonts w:ascii="Arial" w:hAnsi="Arial" w:cs="Arial"/>
           <w:sz w:val="24"/>
@@ -7443,6 +7733,7 @@
           <w:ilvl w:val="0"/>
           <w:numId w:val="13"/>
         </w:numPr>
+        <w:ind w:firstLine="284"/>
         <w:rPr>
           <w:rFonts w:ascii="Arial" w:hAnsi="Arial" w:cs="Arial"/>
           <w:sz w:val="24"/>
@@ -7515,6 +7806,7 @@
     <w:p>
       <w:pPr>
         <w:pStyle w:val="Prrafodelista"/>
+        <w:ind w:firstLine="284"/>
         <w:rPr>
           <w:rFonts w:ascii="Arial" w:hAnsi="Arial" w:cs="Arial"/>
           <w:sz w:val="24"/>
@@ -7537,6 +7829,7 @@
           <w:ilvl w:val="0"/>
           <w:numId w:val="25"/>
         </w:numPr>
+        <w:ind w:firstLine="284"/>
         <w:rPr>
           <w:rFonts w:ascii="Arial" w:hAnsi="Arial" w:cs="Arial"/>
           <w:sz w:val="24"/>
@@ -7559,6 +7852,7 @@
           <w:ilvl w:val="0"/>
           <w:numId w:val="25"/>
         </w:numPr>
+        <w:ind w:firstLine="284"/>
         <w:rPr>
           <w:rFonts w:ascii="Arial" w:hAnsi="Arial" w:cs="Arial"/>
           <w:sz w:val="24"/>
@@ -7589,6 +7883,7 @@
           <w:ilvl w:val="0"/>
           <w:numId w:val="25"/>
         </w:numPr>
+        <w:ind w:firstLine="284"/>
         <w:rPr>
           <w:rFonts w:ascii="Arial" w:hAnsi="Arial" w:cs="Arial"/>
           <w:sz w:val="24"/>
@@ -7607,7 +7902,7 @@
     <w:p>
       <w:pPr>
         <w:pStyle w:val="Prrafodelista"/>
-        <w:ind w:left="1440"/>
+        <w:ind w:left="1440" w:firstLine="284"/>
         <w:rPr>
           <w:rFonts w:ascii="Arial" w:hAnsi="Arial" w:cs="Arial"/>
           <w:sz w:val="24"/>
@@ -7622,6 +7917,7 @@
           <w:ilvl w:val="0"/>
           <w:numId w:val="13"/>
         </w:numPr>
+        <w:ind w:firstLine="284"/>
         <w:rPr>
           <w:rFonts w:ascii="Arial" w:hAnsi="Arial" w:cs="Arial"/>
           <w:sz w:val="24"/>
@@ -7658,6 +7954,7 @@
     <w:p>
       <w:pPr>
         <w:pStyle w:val="Prrafodelista"/>
+        <w:ind w:firstLine="284"/>
         <w:rPr>
           <w:rFonts w:ascii="Arial" w:hAnsi="Arial" w:cs="Arial"/>
           <w:sz w:val="24"/>
@@ -7680,6 +7977,7 @@
           <w:ilvl w:val="0"/>
           <w:numId w:val="26"/>
         </w:numPr>
+        <w:ind w:firstLine="284"/>
         <w:rPr>
           <w:rFonts w:ascii="Arial" w:hAnsi="Arial" w:cs="Arial"/>
           <w:sz w:val="24"/>
@@ -7702,6 +8000,7 @@
           <w:ilvl w:val="0"/>
           <w:numId w:val="26"/>
         </w:numPr>
+        <w:ind w:firstLine="284"/>
         <w:rPr>
           <w:rFonts w:ascii="Arial" w:hAnsi="Arial" w:cs="Arial"/>
           <w:sz w:val="24"/>
@@ -7724,6 +8023,7 @@
           <w:ilvl w:val="0"/>
           <w:numId w:val="26"/>
         </w:numPr>
+        <w:ind w:firstLine="284"/>
         <w:rPr>
           <w:rFonts w:ascii="Arial" w:hAnsi="Arial" w:cs="Arial"/>
           <w:sz w:val="24"/>
@@ -7746,6 +8046,7 @@
           <w:ilvl w:val="0"/>
           <w:numId w:val="26"/>
         </w:numPr>
+        <w:ind w:firstLine="284"/>
         <w:rPr>
           <w:rFonts w:ascii="Arial" w:hAnsi="Arial" w:cs="Arial"/>
           <w:sz w:val="24"/>
@@ -7764,7 +8065,7 @@
     <w:p>
       <w:pPr>
         <w:pStyle w:val="Prrafodelista"/>
-        <w:ind w:left="1440"/>
+        <w:ind w:left="1440" w:firstLine="284"/>
         <w:rPr>
           <w:rFonts w:ascii="Arial" w:hAnsi="Arial" w:cs="Arial"/>
           <w:sz w:val="24"/>
@@ -7779,6 +8080,7 @@
           <w:ilvl w:val="0"/>
           <w:numId w:val="13"/>
         </w:numPr>
+        <w:ind w:firstLine="284"/>
         <w:rPr>
           <w:rFonts w:ascii="Arial" w:hAnsi="Arial" w:cs="Arial"/>
           <w:sz w:val="24"/>
@@ -7849,6 +8151,7 @@
     <w:p>
       <w:pPr>
         <w:pStyle w:val="Prrafodelista"/>
+        <w:ind w:firstLine="284"/>
         <w:rPr>
           <w:rFonts w:ascii="Arial" w:hAnsi="Arial" w:cs="Arial"/>
           <w:sz w:val="24"/>
@@ -7871,6 +8174,7 @@
           <w:ilvl w:val="0"/>
           <w:numId w:val="27"/>
         </w:numPr>
+        <w:ind w:firstLine="284"/>
         <w:rPr>
           <w:rFonts w:ascii="Arial" w:hAnsi="Arial" w:cs="Arial"/>
           <w:sz w:val="24"/>
@@ -7893,6 +8197,7 @@
           <w:ilvl w:val="0"/>
           <w:numId w:val="27"/>
         </w:numPr>
+        <w:ind w:firstLine="284"/>
         <w:rPr>
           <w:rFonts w:ascii="Arial" w:hAnsi="Arial" w:cs="Arial"/>
           <w:sz w:val="24"/>
@@ -7915,6 +8220,7 @@
           <w:ilvl w:val="0"/>
           <w:numId w:val="27"/>
         </w:numPr>
+        <w:ind w:firstLine="284"/>
         <w:rPr>
           <w:rFonts w:ascii="Arial" w:hAnsi="Arial" w:cs="Arial"/>
           <w:sz w:val="24"/>
@@ -7937,6 +8243,7 @@
           <w:ilvl w:val="0"/>
           <w:numId w:val="27"/>
         </w:numPr>
+        <w:ind w:firstLine="284"/>
         <w:rPr>
           <w:rFonts w:ascii="Arial" w:hAnsi="Arial" w:cs="Arial"/>
           <w:sz w:val="24"/>
@@ -7959,6 +8266,7 @@
           <w:ilvl w:val="0"/>
           <w:numId w:val="27"/>
         </w:numPr>
+        <w:ind w:firstLine="284"/>
         <w:rPr>
           <w:rFonts w:ascii="Arial" w:hAnsi="Arial" w:cs="Arial"/>
           <w:sz w:val="24"/>
@@ -7989,6 +8297,7 @@
           <w:ilvl w:val="0"/>
           <w:numId w:val="27"/>
         </w:numPr>
+        <w:ind w:firstLine="284"/>
         <w:rPr>
           <w:rFonts w:ascii="Arial" w:hAnsi="Arial" w:cs="Arial"/>
           <w:sz w:val="24"/>
@@ -8011,6 +8320,7 @@
           <w:ilvl w:val="0"/>
           <w:numId w:val="13"/>
         </w:numPr>
+        <w:ind w:firstLine="284"/>
         <w:rPr>
           <w:rFonts w:ascii="Arial" w:hAnsi="Arial" w:cs="Arial"/>
           <w:sz w:val="24"/>
@@ -8025,6 +8335,7 @@
           <w:szCs w:val="24"/>
           <w:lang w:val="en-US"/>
         </w:rPr>
+        <w:lastRenderedPageBreak/>
         <w:t xml:space="preserve">Blood Pressure </w:t>
       </w:r>
       <w:r>
@@ -8064,6 +8375,7 @@
           <w:ilvl w:val="0"/>
           <w:numId w:val="13"/>
         </w:numPr>
+        <w:ind w:firstLine="284"/>
         <w:rPr>
           <w:rFonts w:ascii="Arial" w:hAnsi="Arial" w:cs="Arial"/>
           <w:sz w:val="24"/>
@@ -8114,6 +8426,7 @@
     </w:p>
     <w:p>
       <w:pPr>
+        <w:ind w:firstLine="284"/>
         <w:rPr>
           <w:rFonts w:ascii="Arial" w:hAnsi="Arial" w:cs="Arial"/>
           <w:sz w:val="24"/>
@@ -8211,6 +8524,7 @@
     </w:p>
     <w:p>
       <w:pPr>
+        <w:ind w:firstLine="284"/>
         <w:rPr>
           <w:rFonts w:ascii="Arial" w:hAnsi="Arial" w:cs="Arial"/>
           <w:sz w:val="24"/>
@@ -8367,19 +8681,51 @@
           <w:u w:val="single"/>
         </w:rPr>
       </w:pPr>
-      <w:bookmarkStart w:id="5" w:name="_Toc449884800"/>
+      <w:bookmarkStart w:id="6" w:name="_Toc451189363"/>
       <w:r>
         <w:rPr>
           <w:sz w:val="32"/>
           <w:szCs w:val="32"/>
           <w:u w:val="single"/>
         </w:rPr>
-        <w:lastRenderedPageBreak/>
         <w:t>Diagnóstico</w:t>
       </w:r>
-      <w:bookmarkEnd w:id="5"/>
-    </w:p>
-    <w:p/>
+      <w:bookmarkEnd w:id="6"/>
+    </w:p>
+    <w:p>
+      <w:pPr>
+        <w:ind w:firstLine="284"/>
+        <w:rPr>
+          <w:rFonts w:ascii="Arial" w:hAnsi="Arial" w:cs="Arial"/>
+          <w:sz w:val="24"/>
+          <w:szCs w:val="24"/>
+        </w:rPr>
+      </w:pPr>
+      <w:r>
+        <w:rPr>
+          <w:rFonts w:ascii="Arial" w:hAnsi="Arial" w:cs="Arial"/>
+          <w:sz w:val="24"/>
+          <w:szCs w:val="24"/>
+        </w:rPr>
+        <w:t xml:space="preserve">El profesional médico ante la necesidad de conocer cuáles son los valores de presión arterial de los pacientes fuera del consultorio. Por lo tanto, les solicita a los pacientes que realicen una serie de mediciones y obtengan un promedio. A los valores de presión arterial diarios, generalmente los anotan en una hoja de papel sin formato, orden, manuscritas, por lo que pueden ocasionar dificultad para su lectura correcta y pérdida de la información. </w:t>
+      </w:r>
+      <w:r>
+        <w:rPr>
+          <w:rFonts w:ascii="Arial" w:hAnsi="Arial" w:cs="Arial"/>
+          <w:sz w:val="24"/>
+          <w:szCs w:val="24"/>
+        </w:rPr>
+        <w:t>Por tanto se proponen los siguientes requerimientos funcionales:</w:t>
+      </w:r>
+      <w:r>
+        <w:rPr>
+          <w:rFonts w:ascii="Arial" w:hAnsi="Arial" w:cs="Arial"/>
+          <w:sz w:val="24"/>
+          <w:szCs w:val="24"/>
+        </w:rPr>
+        <w:t xml:space="preserve"> </w:t>
+      </w:r>
+    </w:p>
     <w:p>
       <w:pPr>
         <w:pStyle w:val="Ttulo3"/>
@@ -8387,14 +8733,14 @@
           <w:sz w:val="32"/>
         </w:rPr>
       </w:pPr>
-      <w:bookmarkStart w:id="6" w:name="_Toc449884801"/>
+      <w:bookmarkStart w:id="7" w:name="_Toc451189364"/>
       <w:r>
         <w:rPr>
           <w:sz w:val="32"/>
         </w:rPr>
         <w:t>Requerimientos funcionales</w:t>
       </w:r>
-      <w:bookmarkEnd w:id="6"/>
+      <w:bookmarkEnd w:id="7"/>
     </w:p>
     <w:p>
       <w:pPr>
@@ -8699,14 +9045,14 @@
           <w:sz w:val="32"/>
         </w:rPr>
       </w:pPr>
-      <w:bookmarkStart w:id="7" w:name="_Toc449884802"/>
+      <w:bookmarkStart w:id="8" w:name="_Toc451189365"/>
       <w:r>
         <w:rPr>
           <w:sz w:val="32"/>
         </w:rPr>
         <w:t>Requerimientos no funcionales</w:t>
       </w:r>
-      <w:bookmarkEnd w:id="7"/>
+      <w:bookmarkEnd w:id="8"/>
     </w:p>
     <w:p>
       <w:pPr>
@@ -8749,6 +9095,7 @@
           <w:sz w:val="24"/>
           <w:szCs w:val="24"/>
         </w:rPr>
+        <w:lastRenderedPageBreak/>
         <w:t>El tiempo máximo para emitir un informe de mediciones será de 15 segundos.</w:t>
       </w:r>
     </w:p>
@@ -8919,18 +9266,15 @@
           <w:u w:val="single"/>
         </w:rPr>
       </w:pPr>
-      <w:bookmarkStart w:id="8" w:name="_Toc449884803"/>
-      <w:bookmarkStart w:id="9" w:name="_GoBack"/>
-      <w:bookmarkEnd w:id="9"/>
+      <w:bookmarkStart w:id="9" w:name="_Toc451189366"/>
       <w:r>
         <w:rPr>
           <w:sz w:val="32"/>
           <w:u w:val="single"/>
         </w:rPr>
-        <w:lastRenderedPageBreak/>
         <w:t>Propuesta del sistema de información</w:t>
       </w:r>
-      <w:bookmarkEnd w:id="8"/>
+      <w:bookmarkEnd w:id="9"/>
     </w:p>
     <w:p>
       <w:pPr>
@@ -8940,7 +9284,7 @@
           <w:u w:val="single"/>
         </w:rPr>
       </w:pPr>
-      <w:bookmarkStart w:id="10" w:name="_Toc449884804"/>
+      <w:bookmarkStart w:id="10" w:name="_Toc451189367"/>
       <w:r>
         <w:rPr>
           <w:sz w:val="32"/>
@@ -9120,7 +9464,7 @@
           <w:u w:val="single"/>
         </w:rPr>
       </w:pPr>
-      <w:bookmarkStart w:id="11" w:name="_Toc449884805"/>
+      <w:bookmarkStart w:id="11" w:name="_Toc451189368"/>
       <w:r>
         <w:rPr>
           <w:sz w:val="32"/>
@@ -9770,7 +10114,6 @@
           <w:sz w:val="24"/>
           <w:szCs w:val="24"/>
         </w:rPr>
-        <w:lastRenderedPageBreak/>
         <w:t>Gestionar historias clínicas:</w:t>
       </w:r>
     </w:p>
@@ -10357,6 +10700,7 @@
           <w:sz w:val="24"/>
           <w:szCs w:val="24"/>
         </w:rPr>
+        <w:lastRenderedPageBreak/>
         <w:t>Consultar la programación de mediciones de presión arterial.</w:t>
       </w:r>
     </w:p>
@@ -10688,7 +11032,6 @@
           <w:szCs w:val="24"/>
           <w:u w:val="single"/>
         </w:rPr>
-        <w:lastRenderedPageBreak/>
         <w:t>I</w:t>
       </w:r>
       <w:r>
@@ -11076,38 +11419,6 @@
           <w:szCs w:val="24"/>
           <w:u w:val="single"/>
         </w:rPr>
-        <w:t>Administración</w:t>
-      </w:r>
-    </w:p>
-    <w:p>
-      <w:pPr>
-        <w:rPr>
-          <w:rFonts w:ascii="Arial" w:hAnsi="Arial" w:cs="Arial"/>
-          <w:b/>
-          <w:sz w:val="24"/>
-          <w:szCs w:val="24"/>
-          <w:u w:val="single"/>
-        </w:rPr>
-      </w:pPr>
-    </w:p>
-    <w:p>
-      <w:pPr>
-        <w:rPr>
-          <w:rFonts w:ascii="Arial" w:hAnsi="Arial" w:cs="Arial"/>
-          <w:b/>
-          <w:sz w:val="24"/>
-          <w:szCs w:val="24"/>
-          <w:u w:val="single"/>
-        </w:rPr>
-      </w:pPr>
-      <w:r>
-        <w:rPr>
-          <w:rFonts w:ascii="Arial" w:hAnsi="Arial" w:cs="Arial"/>
-          <w:b/>
-          <w:sz w:val="24"/>
-          <w:szCs w:val="24"/>
-          <w:u w:val="single"/>
-        </w:rPr>
         <w:br w:type="page"/>
       </w:r>
     </w:p>
@@ -11120,7 +11431,7 @@
           <w:u w:val="single"/>
         </w:rPr>
       </w:pPr>
-      <w:bookmarkStart w:id="12" w:name="_Toc449884806"/>
+      <w:bookmarkStart w:id="12" w:name="_Toc451189369"/>
       <w:r>
         <w:rPr>
           <w:sz w:val="32"/>
@@ -11248,7 +11559,7 @@
           <w:sz w:val="32"/>
         </w:rPr>
       </w:pPr>
-      <w:bookmarkStart w:id="13" w:name="_Toc449884807"/>
+      <w:bookmarkStart w:id="13" w:name="_Toc451189370"/>
       <w:r>
         <w:rPr>
           <w:sz w:val="32"/>
@@ -11992,7 +12303,7 @@
           <w:sz w:val="32"/>
         </w:rPr>
       </w:pPr>
-      <w:bookmarkStart w:id="14" w:name="_Toc449884808"/>
+      <w:bookmarkStart w:id="14" w:name="_Toc451189371"/>
       <w:r>
         <w:rPr>
           <w:sz w:val="32"/>
@@ -15898,16 +16209,27 @@
     </w:p>
     <w:p>
       <w:pPr>
+        <w:ind w:firstLine="142"/>
+        <w:rPr>
+          <w:rFonts w:ascii="Arial" w:hAnsi="Arial" w:cs="Arial"/>
+          <w:sz w:val="24"/>
+          <w:szCs w:val="24"/>
+        </w:rPr>
+      </w:pPr>
+    </w:p>
+    <w:p>
+      <w:pPr>
         <w:pStyle w:val="Ttulo3"/>
         <w:rPr>
           <w:sz w:val="32"/>
         </w:rPr>
       </w:pPr>
-      <w:bookmarkStart w:id="15" w:name="_Toc449884809"/>
+      <w:bookmarkStart w:id="15" w:name="_Toc451189372"/>
       <w:r>
         <w:rPr>
           <w:sz w:val="32"/>
         </w:rPr>
+        <w:lastRenderedPageBreak/>
         <w:t>Factibilidad Operativa</w:t>
       </w:r>
       <w:bookmarkEnd w:id="15"/>
@@ -15928,7 +16250,6 @@
           <w:sz w:val="24"/>
           <w:szCs w:val="24"/>
         </w:rPr>
-        <w:lastRenderedPageBreak/>
         <w:t xml:space="preserve">Permitir conocer la </w:t>
       </w:r>
       <w:r>
@@ -16107,7 +16428,7 @@
           <w:sz w:val="32"/>
         </w:rPr>
       </w:pPr>
-      <w:bookmarkStart w:id="16" w:name="_Toc449884810"/>
+      <w:bookmarkStart w:id="16" w:name="_Toc451189373"/>
       <w:r>
         <w:rPr>
           <w:sz w:val="32"/>
@@ -16222,6 +16543,16 @@
         </w:rPr>
         <w:t xml:space="preserve"> porque es conveniente resolver el problema que tienen los profesionales de la salud, relacionado al manejo de mucha información, la cual tiene que estar ordenada y disponible en el momento que lo necesite para la correcta toma de decisiones.</w:t>
       </w:r>
+    </w:p>
+    <w:p>
+      <w:pPr>
+        <w:ind w:firstLine="142"/>
+        <w:rPr>
+          <w:rFonts w:ascii="Arial" w:hAnsi="Arial" w:cs="Arial"/>
+          <w:sz w:val="24"/>
+          <w:szCs w:val="24"/>
+        </w:rPr>
+      </w:pPr>
     </w:p>
     <w:p>
       <w:pPr>
@@ -16232,13 +16563,14 @@
           <w:u w:val="single"/>
         </w:rPr>
       </w:pPr>
-      <w:bookmarkStart w:id="17" w:name="_Toc449884811"/>
+      <w:bookmarkStart w:id="17" w:name="_Toc451189374"/>
       <w:r>
         <w:rPr>
           <w:sz w:val="32"/>
           <w:szCs w:val="32"/>
           <w:u w:val="single"/>
         </w:rPr>
+        <w:lastRenderedPageBreak/>
         <w:t>Propuesta Metodológica</w:t>
       </w:r>
       <w:bookmarkEnd w:id="17"/>
@@ -16286,7 +16618,6 @@
           <w:sz w:val="24"/>
           <w:szCs w:val="24"/>
         </w:rPr>
-        <w:lastRenderedPageBreak/>
         <w:t>El Proceso Unificado de Desarrollo</w:t>
       </w:r>
       <w:r>
@@ -16527,7 +16858,6 @@
           <w:docPartUnique/>
         </w:docPartObj>
       </w:sdtPr>
-      <w:sdtEndPr/>
       <w:sdtContent>
         <w:r>
           <w:fldChar w:fldCharType="begin"/>
@@ -16542,7 +16872,7 @@
           <w:rPr>
             <w:noProof/>
           </w:rPr>
-          <w:t>15</w:t>
+          <w:t>2</w:t>
         </w:r>
         <w:r>
           <w:fldChar w:fldCharType="end"/>
@@ -16568,7 +16898,6 @@
         <w:docPartUnique/>
       </w:docPartObj>
     </w:sdtPr>
-    <w:sdtEndPr/>
     <w:sdtContent>
       <w:p>
         <w:pPr>
@@ -21969,7 +22298,7 @@
 </file>
 
 <file path=customXml/itemProps2.xml><?xml version="1.0" encoding="utf-8"?>
-<ds:datastoreItem xmlns:ds="http://schemas.openxmlformats.org/officeDocument/2006/customXml" ds:itemID="{90DFC8FF-2031-4B0E-A8EB-EAC8A017D065}">
+<ds:datastoreItem xmlns:ds="http://schemas.openxmlformats.org/officeDocument/2006/customXml" ds:itemID="{E57E9281-8873-4B7A-A880-E365BEA00E8A}">
   <ds:schemaRefs>
     <ds:schemaRef ds:uri="http://schemas.openxmlformats.org/officeDocument/2006/bibliography"/>
   </ds:schemaRefs>

</xml_diff>